<commit_message>
Switch second line to H2. Update date.
</commit_message>
<xml_diff>
--- a/ModelMusings/Support/ModelGuide/ModelGuide-CombinedLakePowellLakeMead.docx
+++ b/ModelMusings/Support/ModelGuide/ModelGuide-CombinedLakePowellLakeMead.docx
@@ -6,21 +6,27 @@
       <w:pPr>
         <w:pStyle w:val="Heading1"/>
       </w:pPr>
+      <w:r>
+        <w:t xml:space="preserve">Synchronous Model </w:t>
+      </w:r>
+      <w:r>
+        <w:t>Guid</w:t>
+      </w:r>
+      <w:r>
+        <w:t>e</w:t>
+      </w:r>
+    </w:p>
+    <w:p>
+      <w:pPr>
+        <w:pStyle w:val="Heading2"/>
+      </w:pPr>
+      <w:r>
+        <w:t>Flex Accou</w:t>
+      </w:r>
       <w:bookmarkStart w:id="0" w:name="_GoBack"/>
       <w:bookmarkEnd w:id="0"/>
       <w:r>
-        <w:t xml:space="preserve">Synchronous Model </w:t>
-      </w:r>
-      <w:r>
-        <w:t>Guidance</w:t>
-      </w:r>
-    </w:p>
-    <w:p>
-      <w:pPr>
-        <w:pStyle w:val="Heading1"/>
-      </w:pPr>
-      <w:r>
-        <w:t xml:space="preserve">Flex Accounting for a </w:t>
+        <w:t xml:space="preserve">nting for a </w:t>
       </w:r>
       <w:r>
         <w:t>Combined Lake Powell-Lake Mead System</w:t>
@@ -13064,7 +13070,7 @@
 </file>
 
 <file path=customXml/itemProps1.xml><?xml version="1.0" encoding="utf-8"?>
-<ds:datastoreItem xmlns:ds="http://schemas.openxmlformats.org/officeDocument/2006/customXml" ds:itemID="{C879BBDB-8C24-4039-BE5F-38E8146ACD62}">
+<ds:datastoreItem xmlns:ds="http://schemas.openxmlformats.org/officeDocument/2006/customXml" ds:itemID="{987C1E78-FBC9-463A-B4BC-796AC4133D8E}">
   <ds:schemaRefs>
     <ds:schemaRef ds:uri="http://schemas.openxmlformats.org/officeDocument/2006/bibliography"/>
   </ds:schemaRefs>

</xml_diff>

<commit_message>
Add hot links to Excel. Split out combined section
</commit_message>
<xml_diff>
--- a/ModelMusings/Support/ModelGuide/ModelGuide-CombinedLakePowellLakeMead.docx
+++ b/ModelMusings/Support/ModelGuide/ModelGuide-CombinedLakePowellLakeMead.docx
@@ -21,12 +21,7 @@
         <w:pStyle w:val="Heading2"/>
       </w:pPr>
       <w:r>
-        <w:t>Flex Accou</w:t>
-      </w:r>
-      <w:bookmarkStart w:id="0" w:name="_GoBack"/>
-      <w:bookmarkEnd w:id="0"/>
-      <w:r>
-        <w:t xml:space="preserve">nting for a </w:t>
+        <w:t xml:space="preserve">Flex Accounting for a </w:t>
       </w:r>
       <w:r>
         <w:t>Combined Lake Powell-Lake Mead System</w:t>
@@ -183,15 +178,19 @@
     </w:p>
     <w:p>
       <w:r>
-        <w:t xml:space="preserve">Follow the Setup </w:t>
+        <w:t>Follow the Setup</w:t>
+      </w:r>
+      <w:r>
+        <w:t xml:space="preserve"> and Play</w:t>
+      </w:r>
+      <w:r>
+        <w:t xml:space="preserve"> </w:t>
       </w:r>
       <w:r>
         <w:t>instructions in Box 1.</w:t>
       </w:r>
-    </w:p>
-    <w:p>
-      <w:r>
-        <w:t xml:space="preserve">Follow the Play instructions in Box 1. </w:t>
+      <w:r>
+        <w:t xml:space="preserve"> </w:t>
       </w:r>
       <w:r>
         <w:t>The rest of the document provides guidance on the steps to play.</w:t>
@@ -255,6 +254,156 @@
             </a:graphic>
           </wp:inline>
         </w:drawing>
+      </w:r>
+    </w:p>
+    <w:p>
+      <w:pPr>
+        <w:pStyle w:val="Heading2"/>
+      </w:pPr>
+      <w:r>
+        <w:t>Types of Use</w:t>
+      </w:r>
+    </w:p>
+    <w:p>
+      <w:r>
+        <w:t>The synchronous model can be used in two modes:</w:t>
+      </w:r>
+    </w:p>
+    <w:p>
+      <w:pPr>
+        <w:pStyle w:val="ListParagraph"/>
+        <w:numPr>
+          <w:ilvl w:val="0"/>
+          <w:numId w:val="40"/>
+        </w:numPr>
+      </w:pPr>
+      <w:r>
+        <w:t>Synchronously by multiple people where each person plays one or more parties (in Google Drive).</w:t>
+      </w:r>
+    </w:p>
+    <w:p>
+      <w:pPr>
+        <w:pStyle w:val="ListParagraph"/>
+        <w:numPr>
+          <w:ilvl w:val="0"/>
+          <w:numId w:val="40"/>
+        </w:numPr>
+      </w:pPr>
+      <w:r>
+        <w:t>By a single person (plays all parties).</w:t>
+      </w:r>
+    </w:p>
+    <w:p>
+      <w:r>
+        <w:t>Players can explore</w:t>
+      </w:r>
+      <w:r>
+        <w:t>:</w:t>
+      </w:r>
+    </w:p>
+    <w:p>
+      <w:pPr>
+        <w:pStyle w:val="ListParagraph"/>
+        <w:numPr>
+          <w:ilvl w:val="0"/>
+          <w:numId w:val="41"/>
+        </w:numPr>
+      </w:pPr>
+      <w:r>
+        <w:t>W</w:t>
+      </w:r>
+      <w:r>
+        <w:t>ater conservation and consumptive use strategies</w:t>
+      </w:r>
+      <w:r>
+        <w:t>,</w:t>
+      </w:r>
+    </w:p>
+    <w:p>
+      <w:pPr>
+        <w:pStyle w:val="ListParagraph"/>
+        <w:numPr>
+          <w:ilvl w:val="0"/>
+          <w:numId w:val="41"/>
+        </w:numPr>
+      </w:pPr>
+      <w:r>
+        <w:t>S</w:t>
+      </w:r>
+      <w:r>
+        <w:t xml:space="preserve">cenarios of natural flow </w:t>
+      </w:r>
+    </w:p>
+    <w:p>
+      <w:pPr>
+        <w:pStyle w:val="ListParagraph"/>
+        <w:numPr>
+          <w:ilvl w:val="0"/>
+          <w:numId w:val="41"/>
+        </w:numPr>
+      </w:pPr>
+      <w:r>
+        <w:t>P</w:t>
+      </w:r>
+      <w:r>
+        <w:t>olitical decisions such as</w:t>
+      </w:r>
+      <w:r>
+        <w:t>:</w:t>
+      </w:r>
+    </w:p>
+    <w:p>
+      <w:pPr>
+        <w:pStyle w:val="ListParagraph"/>
+        <w:numPr>
+          <w:ilvl w:val="1"/>
+          <w:numId w:val="41"/>
+        </w:numPr>
+      </w:pPr>
+      <w:r>
+        <w:t>I</w:t>
+      </w:r>
+      <w:r>
+        <w:t>nclude more parties or stakeholders</w:t>
+      </w:r>
+      <w:r>
+        <w:t>.</w:t>
+      </w:r>
+      <w:r>
+        <w:t xml:space="preserve"> split existing reservoir storage among users, </w:t>
+      </w:r>
+    </w:p>
+    <w:p>
+      <w:pPr>
+        <w:pStyle w:val="ListParagraph"/>
+        <w:numPr>
+          <w:ilvl w:val="1"/>
+          <w:numId w:val="41"/>
+        </w:numPr>
+      </w:pPr>
+      <w:r>
+        <w:t>S</w:t>
+      </w:r>
+      <w:r>
+        <w:t>plit future inflows among users</w:t>
+      </w:r>
+      <w:r>
+        <w:t>.</w:t>
+      </w:r>
+    </w:p>
+    <w:p>
+      <w:pPr>
+        <w:pStyle w:val="ListParagraph"/>
+        <w:numPr>
+          <w:ilvl w:val="1"/>
+          <w:numId w:val="41"/>
+        </w:numPr>
+      </w:pPr>
+      <w:r>
+        <w:t>S</w:t>
+      </w:r>
+      <w:r>
+        <w:t>plit the combined reservoir storage among reservoirs.</w:t>
       </w:r>
     </w:p>
     <w:p/>
@@ -1593,7 +1742,7 @@
       <w:pPr>
         <w:pStyle w:val="Heading3"/>
       </w:pPr>
-      <w:bookmarkStart w:id="1" w:name="EvaporationRates"/>
+      <w:bookmarkStart w:id="0" w:name="EvaporationRates"/>
       <w:r>
         <w:rPr>
           <w:rStyle w:val="Heading3Char"/>
@@ -1628,7 +1777,7 @@
         </w:rPr>
         <w:t>vaporation rates</w:t>
       </w:r>
-      <w:bookmarkEnd w:id="1"/>
+      <w:bookmarkEnd w:id="0"/>
       <w:r>
         <w:t xml:space="preserve"> </w:t>
       </w:r>
@@ -1891,33 +2040,81 @@
       <w:pPr>
         <w:pStyle w:val="Heading3"/>
       </w:pPr>
-      <w:bookmarkStart w:id="2" w:name="StartStorage"/>
+      <w:bookmarkStart w:id="1" w:name="StartStorage"/>
       <w:r>
         <w:t>(ii) S</w:t>
       </w:r>
       <w:r>
         <w:t>tart storage</w:t>
       </w:r>
+      <w:bookmarkEnd w:id="1"/>
+    </w:p>
+    <w:p>
+      <w:r>
+        <w:t>Reservoir start storage is</w:t>
+      </w:r>
+      <w:r>
+        <w:t xml:space="preserve"> taken from</w:t>
+      </w:r>
+      <w:r>
+        <w:t xml:space="preserve"> data portals</w:t>
+      </w:r>
+      <w:r>
+        <w:t xml:space="preserve"> </w:t>
+      </w:r>
+      <w:r>
+        <w:fldChar w:fldCharType="begin"/>
+      </w:r>
+      <w:r>
+        <w:instrText xml:space="preserve"> ADDIN EN.CITE &lt;EndNote&gt;&lt;Cite&gt;&lt;Author&gt;USBR&lt;/Author&gt;&lt;Year&gt;2021&lt;/Year&gt;&lt;RecNum&gt;2773&lt;/RecNum&gt;&lt;DisplayText&gt;(USBR, 2021b; USBR, 2021c)&lt;/DisplayText&gt;&lt;record&gt;&lt;rec-number&gt;2773&lt;/rec-number&gt;&lt;foreign-keys&gt;&lt;key app="EN" db-id="xxt5ta9pd995dwesap0pdzzp2weaz0w9werf" timestamp="1619415581"&gt;2773&lt;/key&gt;&lt;/foreign-keys&gt;&lt;ref-type name="Report"&gt;27&lt;/ref-type&gt;&lt;contributors&gt;&lt;authors&gt;&lt;author&gt;USBR&lt;/author&gt;&lt;/authors&gt;&lt;/contributors&gt;&lt;titles&gt;&lt;title&gt;Glen Canyon Dam, Current Status, Lake Powell Inflow Forecast&lt;/title&gt;&lt;/titles&gt;&lt;dates&gt;&lt;year&gt;2021&lt;/year&gt;&lt;/dates&gt;&lt;publisher&gt;U.S. Bureau of Reclamation&lt;/publisher&gt;&lt;urls&gt;&lt;related-urls&gt;&lt;url&gt;https://www.usbr.gov/uc/water/crsp/cs/gcd.html&lt;/url&gt;&lt;/related-urls&gt;&lt;/urls&gt;&lt;/record&gt;&lt;/Cite&gt;&lt;Cite&gt;&lt;Author&gt;USBR&lt;/Author&gt;&lt;Year&gt;2021&lt;/Year&gt;&lt;RecNum&gt;2823&lt;/RecNum&gt;&lt;record&gt;&lt;rec-number&gt;2823&lt;/rec-number&gt;&lt;foreign-keys&gt;&lt;key app="EN" db-id="xxt5ta9pd995dwesap0pdzzp2weaz0w9werf" timestamp="1633466837"&gt;2823&lt;/key&gt;&lt;/foreign-keys&gt;&lt;ref-type name="Web Page"&gt;12&lt;/ref-type&gt;&lt;contributors&gt;&lt;authors&gt;&lt;author&gt;USBR&lt;/author&gt;&lt;/authors&gt;&lt;/contributors&gt;&lt;titles&gt;&lt;title&gt;Lake Mead at Hoover Dam, End of Month Elevation&lt;/title&gt;&lt;/titles&gt;&lt;volume&gt;2021&lt;/volume&gt;&lt;number&gt;October 5&lt;/number&gt;&lt;dates&gt;&lt;year&gt;2021&lt;/year&gt;&lt;/dates&gt;&lt;publisher&gt;Lower Colorado River Operations, U.S. Buruea of Reclamation&lt;/publisher&gt;&lt;urls&gt;&lt;related-urls&gt;&lt;url&gt;https://www.usbr.gov/lc/region/g4000/hourly/mead-elv.html&lt;/url&gt;&lt;/related-urls&gt;&lt;/urls&gt;&lt;/record&gt;&lt;/Cite&gt;&lt;/EndNote&gt;</w:instrText>
+      </w:r>
+      <w:r>
+        <w:fldChar w:fldCharType="separate"/>
+      </w:r>
+      <w:r>
+        <w:rPr>
+          <w:noProof/>
+        </w:rPr>
+        <w:t>(USBR, 2021b; USBR, 2021c)</w:t>
+      </w:r>
+      <w:r>
+        <w:fldChar w:fldCharType="end"/>
+      </w:r>
+      <w:r>
+        <w:t>.</w:t>
+      </w:r>
+      <w:r>
+        <w:t xml:space="preserve"> Text in Column D lists the date.</w:t>
+      </w:r>
+    </w:p>
+    <w:p>
+      <w:pPr>
+        <w:pStyle w:val="Heading3"/>
+      </w:pPr>
+      <w:r>
+        <w:t xml:space="preserve">(iii) </w:t>
+      </w:r>
+      <w:bookmarkStart w:id="2" w:name="ProtectionElevatons"/>
+      <w:r>
+        <w:t>P</w:t>
+      </w:r>
+      <w:r>
+        <w:t>rotection elevations</w:t>
+      </w:r>
       <w:bookmarkEnd w:id="2"/>
     </w:p>
     <w:p>
       <w:r>
-        <w:t>Reservoir start storage is</w:t>
-      </w:r>
-      <w:r>
-        <w:t xml:space="preserve"> taken from</w:t>
-      </w:r>
-      <w:r>
-        <w:t xml:space="preserve"> data portals</w:t>
-      </w:r>
-      <w:r>
-        <w:t xml:space="preserve"> </w:t>
+        <w:t xml:space="preserve">The reservoir protection elevations </w:t>
+      </w:r>
+      <w:r>
+        <w:t xml:space="preserve">of 3,525 feet for Lake Powell and 1,020 feet for Lake Mead are defined in the Upper and Lower Basin Drought Contingency Plans </w:t>
       </w:r>
       <w:r>
         <w:fldChar w:fldCharType="begin"/>
       </w:r>
       <w:r>
-        <w:instrText xml:space="preserve"> ADDIN EN.CITE &lt;EndNote&gt;&lt;Cite&gt;&lt;Author&gt;USBR&lt;/Author&gt;&lt;Year&gt;2021&lt;/Year&gt;&lt;RecNum&gt;2773&lt;/RecNum&gt;&lt;DisplayText&gt;(USBR, 2021b; USBR, 2021c)&lt;/DisplayText&gt;&lt;record&gt;&lt;rec-number&gt;2773&lt;/rec-number&gt;&lt;foreign-keys&gt;&lt;key app="EN" db-id="xxt5ta9pd995dwesap0pdzzp2weaz0w9werf" timestamp="1619415581"&gt;2773&lt;/key&gt;&lt;/foreign-keys&gt;&lt;ref-type name="Report"&gt;27&lt;/ref-type&gt;&lt;contributors&gt;&lt;authors&gt;&lt;author&gt;USBR&lt;/author&gt;&lt;/authors&gt;&lt;/contributors&gt;&lt;titles&gt;&lt;title&gt;Glen Canyon Dam, Current Status, Lake Powell Inflow Forecast&lt;/title&gt;&lt;/titles&gt;&lt;dates&gt;&lt;year&gt;2021&lt;/year&gt;&lt;/dates&gt;&lt;publisher&gt;U.S. Bureau of Reclamation&lt;/publisher&gt;&lt;urls&gt;&lt;related-urls&gt;&lt;url&gt;https://www.usbr.gov/uc/water/crsp/cs/gcd.html&lt;/url&gt;&lt;/related-urls&gt;&lt;/urls&gt;&lt;/record&gt;&lt;/Cite&gt;&lt;Cite&gt;&lt;Author&gt;USBR&lt;/Author&gt;&lt;Year&gt;2021&lt;/Year&gt;&lt;RecNum&gt;2823&lt;/RecNum&gt;&lt;record&gt;&lt;rec-number&gt;2823&lt;/rec-number&gt;&lt;foreign-keys&gt;&lt;key app="EN" db-id="xxt5ta9pd995dwesap0pdzzp2weaz0w9werf" timestamp="1633466837"&gt;2823&lt;/key&gt;&lt;/foreign-keys&gt;&lt;ref-type name="Web Page"&gt;12&lt;/ref-type&gt;&lt;contributors&gt;&lt;authors&gt;&lt;author&gt;USBR&lt;/author&gt;&lt;/authors&gt;&lt;/contributors&gt;&lt;titles&gt;&lt;title&gt;Lake Mead at Hoover Dam, End of Month Elevation&lt;/title&gt;&lt;/titles&gt;&lt;volume&gt;2021&lt;/volume&gt;&lt;number&gt;October 5&lt;/number&gt;&lt;dates&gt;&lt;year&gt;2021&lt;/year&gt;&lt;/dates&gt;&lt;publisher&gt;Lower Colorado River Operations, U.S. Buruea of Reclamation&lt;/publisher&gt;&lt;urls&gt;&lt;related-urls&gt;&lt;url&gt;https://www.usbr.gov/lc/region/g4000/hourly/mead-elv.html&lt;/url&gt;&lt;/related-urls&gt;&lt;/urls&gt;&lt;/record&gt;&lt;/Cite&gt;&lt;/EndNote&gt;</w:instrText>
+        <w:instrText xml:space="preserve"> ADDIN EN.CITE &lt;EndNote&gt;&lt;Cite&gt;&lt;Author&gt;USBR&lt;/Author&gt;&lt;Year&gt;2019&lt;/Year&gt;&lt;RecNum&gt;2578&lt;/RecNum&gt;&lt;DisplayText&gt;(USBR, 2019)&lt;/DisplayText&gt;&lt;record&gt;&lt;rec-number&gt;2578&lt;/rec-number&gt;&lt;foreign-keys&gt;&lt;key app="EN" db-id="xxt5ta9pd995dwesap0pdzzp2weaz0w9werf" timestamp="1554700022"&gt;2578&lt;/key&gt;&lt;/foreign-keys&gt;&lt;ref-type name="Report"&gt;27&lt;/ref-type&gt;&lt;contributors&gt;&lt;authors&gt;&lt;author&gt;USBR&lt;/author&gt;&lt;/authors&gt;&lt;/contributors&gt;&lt;titles&gt;&lt;title&gt;Agreement Concerning Colorado River Drought Contingency Management and Operations&lt;/title&gt;&lt;/titles&gt;&lt;pages&gt;56&lt;/pages&gt;&lt;dates&gt;&lt;year&gt;2019&lt;/year&gt;&lt;pub-dates&gt;&lt;date&gt;May 20&lt;/date&gt;&lt;/pub-dates&gt;&lt;/dates&gt;&lt;pub-location&gt;Washington, DC&lt;/pub-location&gt;&lt;publisher&gt;U.S. Bureau of Reclamation&lt;/publisher&gt;&lt;urls&gt;&lt;related-urls&gt;&lt;url&gt;https://www.usbr.gov/dcp/finaldocs.html&lt;/url&gt;&lt;/related-urls&gt;&lt;/urls&gt;&lt;/record&gt;&lt;/Cite&gt;&lt;/EndNote&gt;</w:instrText>
       </w:r>
       <w:r>
         <w:fldChar w:fldCharType="separate"/>
@@ -1926,117 +2123,69 @@
         <w:rPr>
           <w:noProof/>
         </w:rPr>
-        <w:t>(USBR, 2021b; USBR, 2021c)</w:t>
+        <w:t>(USBR, 2019)</w:t>
       </w:r>
       <w:r>
         <w:fldChar w:fldCharType="end"/>
       </w:r>
       <w:r>
+        <w:t xml:space="preserve">. </w:t>
+      </w:r>
+      <w:r>
+        <w:t xml:space="preserve">As the reservoirs approach the protection levels, the plans state the parties will consult with the Federal Government to </w:t>
+      </w:r>
+      <w:r>
+        <w:t xml:space="preserve">stabilize and </w:t>
+      </w:r>
+      <w:r>
+        <w:t xml:space="preserve">prevent the reservoirs from falling below these levels. </w:t>
+      </w:r>
+      <w:r>
+        <w:t>To stabilize,</w:t>
+      </w:r>
+      <w:r>
+        <w:t xml:space="preserve"> the parties will need </w:t>
+      </w:r>
+      <w:r>
+        <w:t xml:space="preserve">to make reservoir releases plus evaporation less than inflow </w:t>
+      </w:r>
+      <w:r>
+        <w:fldChar w:fldCharType="begin"/>
+      </w:r>
+      <w:r>
+        <w:instrText xml:space="preserve"> ADDIN EN.CITE &lt;EndNote&gt;&lt;Cite&gt;&lt;Author&gt;Rosenberg&lt;/Author&gt;&lt;Year&gt;2021&lt;/Year&gt;&lt;RecNum&gt;2796&lt;/RecNum&gt;&lt;DisplayText&gt;(Rosenberg, 2021a)&lt;/DisplayText&gt;&lt;record&gt;&lt;rec-number&gt;2796&lt;/rec-number&gt;&lt;foreign-keys&gt;&lt;key app="EN" db-id="xxt5ta9pd995dwesap0pdzzp2weaz0w9werf" timestamp="1624166225"&gt;2796&lt;/key&gt;&lt;/foreign-keys&gt;&lt;ref-type name="Report"&gt;27&lt;/ref-type&gt;&lt;contributors&gt;&lt;authors&gt;&lt;author&gt;David E. Rosenberg&lt;/author&gt;&lt;/authors&gt;&lt;/contributors&gt;&lt;titles&gt;&lt;title&gt;Adapt Lake Mead releases to inflow to give managers more flexibility to slow reservoir draw down&lt;/title&gt;&lt;/titles&gt;&lt;pages&gt;10&lt;/pages&gt;&lt;number&gt;170&lt;/number&gt;&lt;dates&gt;&lt;year&gt;2021&lt;/year&gt;&lt;/dates&gt;&lt;pub-location&gt;Logan, Utah&lt;/pub-location&gt;&lt;publisher&gt;Utah State University&lt;/publisher&gt;&lt;urls&gt;&lt;related-urls&gt;&lt;url&gt;https://digitalcommons.usu.edu/water_pubs/170/&lt;/url&gt;&lt;/related-urls&gt;&lt;/urls&gt;&lt;/record&gt;&lt;/Cite&gt;&lt;/EndNote&gt;</w:instrText>
+      </w:r>
+      <w:r>
+        <w:fldChar w:fldCharType="separate"/>
+      </w:r>
+      <w:r>
+        <w:rPr>
+          <w:noProof/>
+        </w:rPr>
+        <w:t>(Rosenberg, 2021a)</w:t>
+      </w:r>
+      <w:r>
+        <w:fldChar w:fldCharType="end"/>
+      </w:r>
+      <w:r>
         <w:t>.</w:t>
       </w:r>
-      <w:r>
-        <w:t xml:space="preserve"> Text in Column D lists the date.</w:t>
-      </w:r>
     </w:p>
     <w:p>
       <w:pPr>
         <w:pStyle w:val="Heading3"/>
       </w:pPr>
       <w:r>
-        <w:t xml:space="preserve">(iii) </w:t>
-      </w:r>
-      <w:bookmarkStart w:id="3" w:name="ProtectionElevatons"/>
-      <w:r>
-        <w:t>P</w:t>
-      </w:r>
-      <w:r>
-        <w:t>rotection elevations</w:t>
+        <w:t xml:space="preserve">(iv) </w:t>
+      </w:r>
+      <w:bookmarkStart w:id="3" w:name="ProtectionVolumes"/>
+      <w:r>
+        <w:t xml:space="preserve">The </w:t>
+      </w:r>
+      <w:r>
+        <w:t>protection volumes</w:t>
       </w:r>
       <w:bookmarkEnd w:id="3"/>
-    </w:p>
-    <w:p>
-      <w:r>
-        <w:t xml:space="preserve">The reservoir protection elevations </w:t>
-      </w:r>
-      <w:r>
-        <w:t xml:space="preserve">of 3,525 feet for Lake Powell and 1,020 feet for Lake Mead are defined in the Upper and Lower Basin Drought Contingency Plans </w:t>
-      </w:r>
-      <w:r>
-        <w:fldChar w:fldCharType="begin"/>
-      </w:r>
-      <w:r>
-        <w:instrText xml:space="preserve"> ADDIN EN.CITE &lt;EndNote&gt;&lt;Cite&gt;&lt;Author&gt;USBR&lt;/Author&gt;&lt;Year&gt;2019&lt;/Year&gt;&lt;RecNum&gt;2578&lt;/RecNum&gt;&lt;DisplayText&gt;(USBR, 2019)&lt;/DisplayText&gt;&lt;record&gt;&lt;rec-number&gt;2578&lt;/rec-number&gt;&lt;foreign-keys&gt;&lt;key app="EN" db-id="xxt5ta9pd995dwesap0pdzzp2weaz0w9werf" timestamp="1554700022"&gt;2578&lt;/key&gt;&lt;/foreign-keys&gt;&lt;ref-type name="Report"&gt;27&lt;/ref-type&gt;&lt;contributors&gt;&lt;authors&gt;&lt;author&gt;USBR&lt;/author&gt;&lt;/authors&gt;&lt;/contributors&gt;&lt;titles&gt;&lt;title&gt;Agreement Concerning Colorado River Drought Contingency Management and Operations&lt;/title&gt;&lt;/titles&gt;&lt;pages&gt;56&lt;/pages&gt;&lt;dates&gt;&lt;year&gt;2019&lt;/year&gt;&lt;pub-dates&gt;&lt;date&gt;May 20&lt;/date&gt;&lt;/pub-dates&gt;&lt;/dates&gt;&lt;pub-location&gt;Washington, DC&lt;/pub-location&gt;&lt;publisher&gt;U.S. Bureau of Reclamation&lt;/publisher&gt;&lt;urls&gt;&lt;related-urls&gt;&lt;url&gt;https://www.usbr.gov/dcp/finaldocs.html&lt;/url&gt;&lt;/related-urls&gt;&lt;/urls&gt;&lt;/record&gt;&lt;/Cite&gt;&lt;/EndNote&gt;</w:instrText>
-      </w:r>
-      <w:r>
-        <w:fldChar w:fldCharType="separate"/>
-      </w:r>
-      <w:r>
-        <w:rPr>
-          <w:noProof/>
-        </w:rPr>
-        <w:t>(USBR, 2019)</w:t>
-      </w:r>
-      <w:r>
-        <w:fldChar w:fldCharType="end"/>
-      </w:r>
-      <w:r>
-        <w:t xml:space="preserve">. </w:t>
-      </w:r>
-      <w:r>
-        <w:t xml:space="preserve">As the reservoirs approach the protection levels, the plans state the parties will consult with the Federal Government to </w:t>
-      </w:r>
-      <w:r>
-        <w:t xml:space="preserve">stabilize and </w:t>
-      </w:r>
-      <w:r>
-        <w:t xml:space="preserve">prevent the reservoirs from falling below these levels. </w:t>
-      </w:r>
-      <w:r>
-        <w:t>To stabilize,</w:t>
-      </w:r>
-      <w:r>
-        <w:t xml:space="preserve"> the parties will need </w:t>
-      </w:r>
-      <w:r>
-        <w:t xml:space="preserve">to make reservoir releases plus evaporation less than inflow </w:t>
-      </w:r>
-      <w:r>
-        <w:fldChar w:fldCharType="begin"/>
-      </w:r>
-      <w:r>
-        <w:instrText xml:space="preserve"> ADDIN EN.CITE &lt;EndNote&gt;&lt;Cite&gt;&lt;Author&gt;Rosenberg&lt;/Author&gt;&lt;Year&gt;2021&lt;/Year&gt;&lt;RecNum&gt;2796&lt;/RecNum&gt;&lt;DisplayText&gt;(Rosenberg, 2021a)&lt;/DisplayText&gt;&lt;record&gt;&lt;rec-number&gt;2796&lt;/rec-number&gt;&lt;foreign-keys&gt;&lt;key app="EN" db-id="xxt5ta9pd995dwesap0pdzzp2weaz0w9werf" timestamp="1624166225"&gt;2796&lt;/key&gt;&lt;/foreign-keys&gt;&lt;ref-type name="Report"&gt;27&lt;/ref-type&gt;&lt;contributors&gt;&lt;authors&gt;&lt;author&gt;David E. Rosenberg&lt;/author&gt;&lt;/authors&gt;&lt;/contributors&gt;&lt;titles&gt;&lt;title&gt;Adapt Lake Mead releases to inflow to give managers more flexibility to slow reservoir draw down&lt;/title&gt;&lt;/titles&gt;&lt;pages&gt;10&lt;/pages&gt;&lt;number&gt;170&lt;/number&gt;&lt;dates&gt;&lt;year&gt;2021&lt;/year&gt;&lt;/dates&gt;&lt;pub-location&gt;Logan, Utah&lt;/pub-location&gt;&lt;publisher&gt;Utah State University&lt;/publisher&gt;&lt;urls&gt;&lt;related-urls&gt;&lt;url&gt;https://digitalcommons.usu.edu/water_pubs/170/&lt;/url&gt;&lt;/related-urls&gt;&lt;/urls&gt;&lt;/record&gt;&lt;/Cite&gt;&lt;/EndNote&gt;</w:instrText>
-      </w:r>
-      <w:r>
-        <w:fldChar w:fldCharType="separate"/>
-      </w:r>
-      <w:r>
-        <w:rPr>
-          <w:noProof/>
-        </w:rPr>
-        <w:t>(Rosenberg, 2021a)</w:t>
-      </w:r>
-      <w:r>
-        <w:fldChar w:fldCharType="end"/>
-      </w:r>
-      <w:r>
-        <w:t>.</w:t>
-      </w:r>
-    </w:p>
-    <w:p>
-      <w:pPr>
-        <w:pStyle w:val="Heading3"/>
-      </w:pPr>
-      <w:r>
-        <w:t xml:space="preserve">(iv) </w:t>
-      </w:r>
-      <w:bookmarkStart w:id="4" w:name="ProtectionVolumes"/>
-      <w:r>
-        <w:t xml:space="preserve">The </w:t>
-      </w:r>
-      <w:r>
-        <w:t>protection volumes</w:t>
-      </w:r>
-      <w:bookmarkEnd w:id="4"/>
     </w:p>
     <w:p>
       <w:r>
@@ -2138,7 +2287,7 @@
       <w:r>
         <w:t xml:space="preserve">(v) </w:t>
       </w:r>
-      <w:bookmarkStart w:id="5" w:name="Prior9YearRelease"/>
+      <w:bookmarkStart w:id="4" w:name="Prior9YearRelease"/>
       <w:r>
         <w:t>Prior 9</w:t>
       </w:r>
@@ -2151,7 +2300,7 @@
       <w:r>
         <w:t>Lake Powell release</w:t>
       </w:r>
-      <w:bookmarkEnd w:id="5"/>
+      <w:bookmarkEnd w:id="4"/>
     </w:p>
     <w:p>
       <w:r>
@@ -2224,7 +2373,7 @@
         </w:rPr>
         <w:t xml:space="preserve">vi) </w:t>
       </w:r>
-      <w:bookmarkStart w:id="6" w:name="Prior9YearPariaFlow"/>
+      <w:bookmarkStart w:id="5" w:name="Prior9YearPariaFlow"/>
       <w:r>
         <w:rPr>
           <w:rStyle w:val="Heading3Char"/>
@@ -2258,202 +2407,202 @@
         </w:rPr>
         <w:t xml:space="preserve"> </w:t>
       </w:r>
+      <w:bookmarkEnd w:id="5"/>
+    </w:p>
+    <w:p>
+      <w:r>
+        <w:t xml:space="preserve">Prior 9-year </w:t>
+      </w:r>
+      <w:proofErr w:type="spellStart"/>
+      <w:r>
+        <w:t>Paria</w:t>
+      </w:r>
+      <w:proofErr w:type="spellEnd"/>
+      <w:r>
+        <w:t xml:space="preserve"> River flow </w:t>
+      </w:r>
+      <w:r>
+        <w:t xml:space="preserve">is 0.17 </w:t>
+      </w:r>
+      <w:proofErr w:type="spellStart"/>
+      <w:r>
+        <w:t>maf</w:t>
+      </w:r>
+      <w:proofErr w:type="spellEnd"/>
+      <w:r>
+        <w:t xml:space="preserve"> and measured just before the confluence with the Colorado River at Lee Ferry. </w:t>
+      </w:r>
+      <w:r>
+        <w:t>We care about th</w:t>
+      </w:r>
+      <w:r>
+        <w:t>e</w:t>
+      </w:r>
+      <w:r>
+        <w:t xml:space="preserve"> </w:t>
+      </w:r>
+      <w:r>
+        <w:t xml:space="preserve">9-year Lake Powel release and </w:t>
+      </w:r>
+      <w:proofErr w:type="spellStart"/>
+      <w:r>
+        <w:t>Paria</w:t>
+      </w:r>
+      <w:proofErr w:type="spellEnd"/>
+      <w:r>
+        <w:t xml:space="preserve"> River flow</w:t>
+      </w:r>
+      <w:r>
+        <w:t xml:space="preserve"> because</w:t>
+      </w:r>
+      <w:r>
+        <w:t xml:space="preserve"> </w:t>
+      </w:r>
+      <w:r>
+        <w:t>these volumes tell</w:t>
+      </w:r>
+      <w:r>
+        <w:t xml:space="preserve"> us how much the Upper Basin </w:t>
+      </w:r>
+      <w:r>
+        <w:t xml:space="preserve">must deliver in the next </w:t>
+      </w:r>
+      <w:r>
+        <w:t>10</w:t>
+      </w:r>
+      <w:r>
+        <w:rPr>
+          <w:vertAlign w:val="superscript"/>
+        </w:rPr>
+        <w:t>th</w:t>
+      </w:r>
+      <w:r>
+        <w:t xml:space="preserve"> </w:t>
+      </w:r>
+      <w:r>
+        <w:t>year (1</w:t>
+      </w:r>
+      <w:r>
+        <w:rPr>
+          <w:vertAlign w:val="superscript"/>
+        </w:rPr>
+        <w:t>st</w:t>
+      </w:r>
+      <w:r>
+        <w:t xml:space="preserve"> year of the model) </w:t>
+      </w:r>
+      <w:r>
+        <w:t>to meet</w:t>
+      </w:r>
+      <w:r>
+        <w:t xml:space="preserve"> its 10-year delivery requirement of</w:t>
+      </w:r>
+      <w:r>
+        <w:t xml:space="preserve"> 82.</w:t>
+      </w:r>
+      <w:r>
+        <w:t>5</w:t>
+      </w:r>
+      <w:r>
+        <w:t xml:space="preserve"> </w:t>
+      </w:r>
+      <w:proofErr w:type="spellStart"/>
+      <w:r>
+        <w:t>maf</w:t>
+      </w:r>
+      <w:proofErr w:type="spellEnd"/>
+      <w:r>
+        <w:t xml:space="preserve"> each decade to the Lower Basin and Mexico via article III(d) of the 1922 Colorado River Compact and 1944 US-Mexico Treaty</w:t>
+      </w:r>
+      <w:r>
+        <w:t xml:space="preserve">. Here, </w:t>
+      </w:r>
+    </w:p>
+    <w:p>
+      <w:pPr>
+        <w:jc w:val="center"/>
+      </w:pPr>
+      <w:r>
+        <w:t>82.</w:t>
+      </w:r>
+      <w:r>
+        <w:t>5</w:t>
+      </w:r>
+      <w:r>
+        <w:t xml:space="preserve"> </w:t>
+      </w:r>
+      <w:proofErr w:type="spellStart"/>
+      <w:r>
+        <w:t>maf</w:t>
+      </w:r>
+      <w:proofErr w:type="spellEnd"/>
+      <w:r>
+        <w:t xml:space="preserve"> </w:t>
+      </w:r>
+      <w:r>
+        <w:t>= (7.5)(10) + (1.5/2)(10)</w:t>
+      </w:r>
+    </w:p>
+    <w:p>
+      <w:r>
+        <w:t xml:space="preserve">Where 7.5 </w:t>
+      </w:r>
+      <w:proofErr w:type="spellStart"/>
+      <w:r>
+        <w:t>maf</w:t>
+      </w:r>
+      <w:proofErr w:type="spellEnd"/>
+      <w:r>
+        <w:t xml:space="preserve"> is the Upper Basin’s annual delivery responsibility to the Lower Basin</w:t>
+      </w:r>
+      <w:r>
+        <w:t xml:space="preserve">, </w:t>
+      </w:r>
+      <w:r>
+        <w:t>(1.5/2) is the Upper Basin’s half share of the U.S. responsibility to Mexico</w:t>
+      </w:r>
+      <w:r>
+        <w:t xml:space="preserve">, </w:t>
+      </w:r>
+      <w:r>
+        <w:t>and 10 is</w:t>
+      </w:r>
+      <w:r>
+        <w:t xml:space="preserve"> a consecutive</w:t>
+      </w:r>
+      <w:r>
+        <w:t xml:space="preserve"> 10</w:t>
+      </w:r>
+      <w:r>
+        <w:t xml:space="preserve"> </w:t>
+      </w:r>
+      <w:r>
+        <w:t>year</w:t>
+      </w:r>
+      <w:r>
+        <w:t xml:space="preserve"> period</w:t>
+      </w:r>
+      <w:r>
+        <w:t>.</w:t>
+      </w:r>
+    </w:p>
+    <w:p>
+      <w:pPr>
+        <w:pStyle w:val="Heading3"/>
+      </w:pPr>
+      <w:r>
+        <w:t xml:space="preserve">(vii) </w:t>
+      </w:r>
+      <w:bookmarkStart w:id="6" w:name="DeliveryToMeet10YearRequirement"/>
+      <w:r>
+        <w:t>Delivery to meet 10-year requirement</w:t>
+      </w:r>
+    </w:p>
+    <w:p>
+      <w:r>
+        <w:t>Upper Basin delivery to meet 10-year requirement</w:t>
+      </w:r>
       <w:bookmarkEnd w:id="6"/>
-    </w:p>
-    <w:p>
-      <w:r>
-        <w:t xml:space="preserve">Prior 9-year </w:t>
-      </w:r>
-      <w:proofErr w:type="spellStart"/>
-      <w:r>
-        <w:t>Paria</w:t>
-      </w:r>
-      <w:proofErr w:type="spellEnd"/>
-      <w:r>
-        <w:t xml:space="preserve"> River flow </w:t>
-      </w:r>
-      <w:r>
-        <w:t xml:space="preserve">is 0.17 </w:t>
-      </w:r>
-      <w:proofErr w:type="spellStart"/>
-      <w:r>
-        <w:t>maf</w:t>
-      </w:r>
-      <w:proofErr w:type="spellEnd"/>
-      <w:r>
-        <w:t xml:space="preserve"> and measured just before the confluence with the Colorado River at Lee Ferry. </w:t>
-      </w:r>
-      <w:r>
-        <w:t>We care about th</w:t>
-      </w:r>
-      <w:r>
-        <w:t>e</w:t>
-      </w:r>
-      <w:r>
-        <w:t xml:space="preserve"> </w:t>
-      </w:r>
-      <w:r>
-        <w:t xml:space="preserve">9-year Lake Powel release and </w:t>
-      </w:r>
-      <w:proofErr w:type="spellStart"/>
-      <w:r>
-        <w:t>Paria</w:t>
-      </w:r>
-      <w:proofErr w:type="spellEnd"/>
-      <w:r>
-        <w:t xml:space="preserve"> River flow</w:t>
-      </w:r>
-      <w:r>
-        <w:t xml:space="preserve"> because</w:t>
-      </w:r>
-      <w:r>
-        <w:t xml:space="preserve"> </w:t>
-      </w:r>
-      <w:r>
-        <w:t>these volumes tell</w:t>
-      </w:r>
-      <w:r>
-        <w:t xml:space="preserve"> us how much the Upper Basin </w:t>
-      </w:r>
-      <w:r>
-        <w:t xml:space="preserve">must deliver in the next </w:t>
-      </w:r>
-      <w:r>
-        <w:t>10</w:t>
-      </w:r>
-      <w:r>
-        <w:rPr>
-          <w:vertAlign w:val="superscript"/>
-        </w:rPr>
-        <w:t>th</w:t>
-      </w:r>
-      <w:r>
-        <w:t xml:space="preserve"> </w:t>
-      </w:r>
-      <w:r>
-        <w:t>year (1</w:t>
-      </w:r>
-      <w:r>
-        <w:rPr>
-          <w:vertAlign w:val="superscript"/>
-        </w:rPr>
-        <w:t>st</w:t>
-      </w:r>
-      <w:r>
-        <w:t xml:space="preserve"> year of the model) </w:t>
-      </w:r>
-      <w:r>
-        <w:t>to meet</w:t>
-      </w:r>
-      <w:r>
-        <w:t xml:space="preserve"> its 10-year delivery requirement of</w:t>
-      </w:r>
-      <w:r>
-        <w:t xml:space="preserve"> 82.</w:t>
-      </w:r>
-      <w:r>
-        <w:t>5</w:t>
-      </w:r>
-      <w:r>
-        <w:t xml:space="preserve"> </w:t>
-      </w:r>
-      <w:proofErr w:type="spellStart"/>
-      <w:r>
-        <w:t>maf</w:t>
-      </w:r>
-      <w:proofErr w:type="spellEnd"/>
-      <w:r>
-        <w:t xml:space="preserve"> each decade to the Lower Basin and Mexico via article III(d) of the 1922 Colorado River Compact and 1944 US-Mexico Treaty</w:t>
-      </w:r>
-      <w:r>
-        <w:t xml:space="preserve">. Here, </w:t>
-      </w:r>
-    </w:p>
-    <w:p>
-      <w:pPr>
-        <w:jc w:val="center"/>
-      </w:pPr>
-      <w:r>
-        <w:t>82.</w:t>
-      </w:r>
-      <w:r>
-        <w:t>5</w:t>
-      </w:r>
-      <w:r>
-        <w:t xml:space="preserve"> </w:t>
-      </w:r>
-      <w:proofErr w:type="spellStart"/>
-      <w:r>
-        <w:t>maf</w:t>
-      </w:r>
-      <w:proofErr w:type="spellEnd"/>
-      <w:r>
-        <w:t xml:space="preserve"> </w:t>
-      </w:r>
-      <w:r>
-        <w:t>= (7.5)(10) + (1.5/2)(10)</w:t>
-      </w:r>
-    </w:p>
-    <w:p>
-      <w:r>
-        <w:t xml:space="preserve">Where 7.5 </w:t>
-      </w:r>
-      <w:proofErr w:type="spellStart"/>
-      <w:r>
-        <w:t>maf</w:t>
-      </w:r>
-      <w:proofErr w:type="spellEnd"/>
-      <w:r>
-        <w:t xml:space="preserve"> is the Upper Basin’s annual delivery responsibility to the Lower Basin</w:t>
-      </w:r>
-      <w:r>
-        <w:t xml:space="preserve">, </w:t>
-      </w:r>
-      <w:r>
-        <w:t>(1.5/2) is the Upper Basin’s half share of the U.S. responsibility to Mexico</w:t>
-      </w:r>
-      <w:r>
-        <w:t xml:space="preserve">, </w:t>
-      </w:r>
-      <w:r>
-        <w:t>and 10 is</w:t>
-      </w:r>
-      <w:r>
-        <w:t xml:space="preserve"> a consecutive</w:t>
-      </w:r>
-      <w:r>
-        <w:t xml:space="preserve"> 10</w:t>
-      </w:r>
-      <w:r>
-        <w:t xml:space="preserve"> </w:t>
-      </w:r>
-      <w:r>
-        <w:t>year</w:t>
-      </w:r>
-      <w:r>
-        <w:t xml:space="preserve"> period</w:t>
-      </w:r>
-      <w:r>
-        <w:t>.</w:t>
-      </w:r>
-    </w:p>
-    <w:p>
-      <w:pPr>
-        <w:pStyle w:val="Heading3"/>
-      </w:pPr>
-      <w:r>
-        <w:t xml:space="preserve">(vii) </w:t>
-      </w:r>
-      <w:bookmarkStart w:id="7" w:name="DeliveryToMeet10YearRequirement"/>
-      <w:r>
-        <w:t>Delivery to meet 10-year requirement</w:t>
-      </w:r>
-    </w:p>
-    <w:p>
-      <w:r>
-        <w:t>Upper Basin delivery to meet 10-year requirement</w:t>
-      </w:r>
-      <w:bookmarkEnd w:id="7"/>
       <w:r>
         <w:t xml:space="preserve"> </w:t>
       </w:r>
@@ -2588,14 +2737,14 @@
       <w:pPr>
         <w:pStyle w:val="Heading1"/>
       </w:pPr>
-      <w:bookmarkStart w:id="8" w:name="SpecifyLakePowellInflow"/>
+      <w:bookmarkStart w:id="7" w:name="SpecifyLakePowellInflow"/>
       <w:r>
         <w:t xml:space="preserve">Step 2. </w:t>
       </w:r>
       <w:r>
         <w:t>Specify natural inflow to Lake Powell</w:t>
       </w:r>
-      <w:bookmarkEnd w:id="8"/>
+      <w:bookmarkEnd w:id="7"/>
     </w:p>
     <w:p>
       <w:r>
@@ -3284,14 +3433,14 @@
       <w:pPr>
         <w:pStyle w:val="Heading2"/>
       </w:pPr>
-      <w:bookmarkStart w:id="9" w:name="InterveningGrandCanyonFlow"/>
+      <w:bookmarkStart w:id="8" w:name="InterveningGrandCanyonFlow"/>
       <w:r>
         <w:t xml:space="preserve">2A. </w:t>
       </w:r>
       <w:r>
         <w:t>Intervening Grand Canyon Flow</w:t>
       </w:r>
-      <w:bookmarkEnd w:id="9"/>
+      <w:bookmarkEnd w:id="8"/>
     </w:p>
     <w:p>
       <w:r>
@@ -3449,14 +3598,14 @@
       <w:pPr>
         <w:pStyle w:val="Heading2"/>
       </w:pPr>
-      <w:bookmarkStart w:id="10" w:name="MeadToImperial"/>
+      <w:bookmarkStart w:id="9" w:name="MeadToImperial"/>
       <w:r>
         <w:t xml:space="preserve">2B. </w:t>
       </w:r>
       <w:r>
         <w:t>Mead to Imperial Dam intervening flow</w:t>
       </w:r>
-      <w:bookmarkEnd w:id="10"/>
+      <w:bookmarkEnd w:id="9"/>
     </w:p>
     <w:p>
       <w:r>
@@ -3496,7 +3645,7 @@
       <w:pPr>
         <w:pStyle w:val="Heading2"/>
       </w:pPr>
-      <w:bookmarkStart w:id="11" w:name="HavasuParkerEvapET"/>
+      <w:bookmarkStart w:id="10" w:name="HavasuParkerEvapET"/>
       <w:r>
         <w:t xml:space="preserve">2C. </w:t>
       </w:r>
@@ -3504,7 +3653,7 @@
         <w:t>Havasu/Parker evaporation and evapotranspiration</w:t>
       </w:r>
     </w:p>
-    <w:bookmarkEnd w:id="11"/>
+    <w:bookmarkEnd w:id="10"/>
     <w:p>
       <w:r>
         <w:t xml:space="preserve">This value results evaporation from Lakes Havasu and Parker and the evapotranspiration of riverbank vegetation from Hoover Dam down to Lake Havasu. A default value of 0.6 </w:t>
@@ -3543,14 +3692,14 @@
       <w:pPr>
         <w:pStyle w:val="Heading1"/>
       </w:pPr>
-      <w:bookmarkStart w:id="12" w:name="SplitReservoirStorage"/>
+      <w:bookmarkStart w:id="11" w:name="SplitReservoirStorage"/>
       <w:r>
         <w:t xml:space="preserve">Step 3. </w:t>
       </w:r>
       <w:r>
         <w:t xml:space="preserve">Split existing reservoir storage </w:t>
       </w:r>
-      <w:bookmarkEnd w:id="12"/>
+      <w:bookmarkEnd w:id="11"/>
       <w:r>
         <w:t>among parties (year 1 only)</w:t>
       </w:r>
@@ -3560,7 +3709,13 @@
         <w:t>Split the starting combined reservoir storage (Figure 5) entered in Section 1B among the parties.</w:t>
       </w:r>
       <w:r>
-        <w:t xml:space="preserve"> These assignments are joint party decisions</w:t>
+        <w:t xml:space="preserve"> These assignments are joint party</w:t>
+      </w:r>
+      <w:r>
+        <w:t xml:space="preserve"> (political)</w:t>
+      </w:r>
+      <w:r>
+        <w:t xml:space="preserve"> decisions</w:t>
       </w:r>
       <w:r>
         <w:t>.</w:t>
@@ -3572,7 +3727,19 @@
         <w:t>T</w:t>
       </w:r>
       <w:r>
-        <w:t xml:space="preserve">here are many possibilities. Below, the default splits apply </w:t>
+        <w:t xml:space="preserve">here are many possibilities. </w:t>
+      </w:r>
+      <w:r>
+        <w:t>Here</w:t>
+      </w:r>
+      <w:r>
+        <w:t xml:space="preserve">, the default </w:t>
+      </w:r>
+      <w:r>
+        <w:t xml:space="preserve">values in Column B </w:t>
+      </w:r>
+      <w:r>
+        <w:t xml:space="preserve">apply </w:t>
       </w:r>
       <w:r>
         <w:t xml:space="preserve">Interim Guidelines Intentionally Created Surplus (ICS) accounts, </w:t>
@@ -3619,7 +3786,10 @@
       </w:r>
       <w:proofErr w:type="spellEnd"/>
       <w:r>
-        <w:t xml:space="preserve"> protection volume to the shared, reserve account (5.9 </w:t>
+        <w:t xml:space="preserve"> protection volume to the shared, reserve account</w:t>
+      </w:r>
+      <w:r>
+        <w:t xml:space="preserve">. 11.6 </w:t>
       </w:r>
       <w:proofErr w:type="spellStart"/>
       <w:r>
@@ -3627,7 +3797,10 @@
       </w:r>
       <w:proofErr w:type="spellEnd"/>
       <w:r>
-        <w:t xml:space="preserve"> from Lake Powell plus 5.7 </w:t>
+        <w:t xml:space="preserve"> is the sum of </w:t>
+      </w:r>
+      <w:r>
+        <w:t xml:space="preserve">5.9 </w:t>
       </w:r>
       <w:proofErr w:type="spellStart"/>
       <w:r>
@@ -3635,7 +3808,42 @@
       </w:r>
       <w:proofErr w:type="spellEnd"/>
       <w:r>
-        <w:t xml:space="preserve"> from Lake Mead).</w:t>
+        <w:t xml:space="preserve"> </w:t>
+      </w:r>
+      <w:r>
+        <w:t>protection volume for</w:t>
+      </w:r>
+      <w:r>
+        <w:t xml:space="preserve"> Lake Powell </w:t>
+      </w:r>
+      <w:r>
+        <w:t>plus</w:t>
+      </w:r>
+      <w:r>
+        <w:t xml:space="preserve"> 5.7 </w:t>
+      </w:r>
+      <w:proofErr w:type="spellStart"/>
+      <w:r>
+        <w:t>maf</w:t>
+      </w:r>
+      <w:proofErr w:type="spellEnd"/>
+      <w:r>
+        <w:t xml:space="preserve"> </w:t>
+      </w:r>
+      <w:r>
+        <w:t xml:space="preserve">protection volume for </w:t>
+      </w:r>
+      <w:r>
+        <w:t>Lake Mead</w:t>
+      </w:r>
+      <w:r>
+        <w:t xml:space="preserve"> </w:t>
+      </w:r>
+      <w:r>
+        <w:t>{USBR, 2019 #2578}</w:t>
+      </w:r>
+      <w:r>
+        <w:t>.</w:t>
       </w:r>
     </w:p>
     <w:p>
@@ -3740,8 +3948,19 @@
       <w:r>
         <w:t>In these assignments, the Colorado River Delta and First Nations do not get any storage.</w:t>
       </w:r>
-      <w:r>
-        <w:t xml:space="preserve"> In actuality, the parties will </w:t>
+    </w:p>
+    <w:p>
+      <w:r>
+        <w:t xml:space="preserve">In actuality, the parties </w:t>
+      </w:r>
+      <w:r>
+        <w:t>will negotiate over a share of the existing</w:t>
+      </w:r>
+      <w:r>
+        <w:t xml:space="preserve"> </w:t>
+      </w:r>
+      <w:r>
+        <w:t xml:space="preserve">reservoir storage. This negotiation should be more positive for parties. Parties will get the same or more storage water as they get with current operations. In the current operations there are no Lake Powell storage accounts and only Lake Mead conservation accounts for Lower Basin and Mexico.  </w:t>
       </w:r>
     </w:p>
     <w:p>
@@ -3812,37 +4031,55 @@
       <w:pPr>
         <w:pStyle w:val="Heading2"/>
       </w:pPr>
-      <w:bookmarkStart w:id="13" w:name="BeginOfYearStorage"/>
+      <w:bookmarkStart w:id="12" w:name="BeginOfYearStorage"/>
       <w:r>
         <w:t xml:space="preserve">3A. </w:t>
       </w:r>
       <w:r>
         <w:t>Begin of year reservoir storage</w:t>
       </w:r>
+      <w:bookmarkEnd w:id="12"/>
+    </w:p>
+    <w:p>
+      <w:r>
+        <w:t xml:space="preserve">In </w:t>
+      </w:r>
+      <w:r>
+        <w:t>Y</w:t>
+      </w:r>
+      <w:r>
+        <w:t>ear</w:t>
+      </w:r>
+      <w:r>
+        <w:t xml:space="preserve"> 1 (Column C)</w:t>
+      </w:r>
+      <w:r>
+        <w:t>, beginning of year reservoir storage is the Lake Powell and Lake Mead volumes specified in Section 1B.</w:t>
+      </w:r>
+    </w:p>
+    <w:p>
+      <w:r>
+        <w:t>In subsequent years</w:t>
+      </w:r>
+      <w:r>
+        <w:t xml:space="preserve"> (Columns D, E, …)</w:t>
+      </w:r>
+      <w:r>
+        <w:t>, the Lake Powell and Lake Mead storage volumes are the volumes decided by parties at the end of the prior year.</w:t>
+      </w:r>
+    </w:p>
+    <w:p>
+      <w:pPr>
+        <w:pStyle w:val="Heading2"/>
+      </w:pPr>
+      <w:bookmarkStart w:id="13" w:name="CalculatePowellMeadEvaporation"/>
+      <w:r>
+        <w:t xml:space="preserve">3B. </w:t>
+      </w:r>
+      <w:r>
+        <w:t>Calculate Powell + Mead Evaporation</w:t>
+      </w:r>
       <w:bookmarkEnd w:id="13"/>
-    </w:p>
-    <w:p>
-      <w:r>
-        <w:t>In year, beginning of year reservoir storage is the Lake Powell and Lake Mead volumes specified in Section 1B.</w:t>
-      </w:r>
-    </w:p>
-    <w:p>
-      <w:r>
-        <w:t>In subsequent years, the Lake Powell and Lake Mead storage volumes are the volumes decided by parties at the end of the prior year.</w:t>
-      </w:r>
-    </w:p>
-    <w:p>
-      <w:pPr>
-        <w:pStyle w:val="Heading2"/>
-      </w:pPr>
-      <w:bookmarkStart w:id="14" w:name="CalculatePowellMeadEvaporation"/>
-      <w:r>
-        <w:t xml:space="preserve">3B. </w:t>
-      </w:r>
-      <w:r>
-        <w:t>Calculate Powell + Mead Evaporation</w:t>
-      </w:r>
-      <w:bookmarkEnd w:id="14"/>
     </w:p>
     <w:p>
       <w:r>
@@ -4257,11 +4494,14 @@
       <w:pPr>
         <w:pStyle w:val="Heading2"/>
       </w:pPr>
-      <w:bookmarkStart w:id="15" w:name="CalculateMexicoWaterAllocation"/>
+      <w:bookmarkStart w:id="14" w:name="CalculateMexicoWaterAllocation"/>
+      <w:r>
+        <w:t xml:space="preserve">3C. </w:t>
+      </w:r>
       <w:r>
         <w:t>Calculate Mexico Water Allocation</w:t>
       </w:r>
-      <w:bookmarkEnd w:id="15"/>
+      <w:bookmarkEnd w:id="14"/>
     </w:p>
     <w:p>
       <w:r>
@@ -4283,6 +4523,9 @@
       </w:r>
       <w:r>
         <w:t xml:space="preserve"> </w:t>
+      </w:r>
+      <w:r>
+        <w:t>(Table 4)</w:t>
       </w:r>
       <w:r>
         <w:fldChar w:fldCharType="begin"/>
@@ -4318,23 +4561,19 @@
         <w:t xml:space="preserve"> sheet shows the </w:t>
       </w:r>
       <w:r>
+        <w:t xml:space="preserve">Mexico and Lower Basin </w:t>
+      </w:r>
+      <w:r>
         <w:t xml:space="preserve">conservation </w:t>
       </w:r>
       <w:r>
-        <w:t>schedule.</w:t>
-      </w:r>
-    </w:p>
-    <w:p>
-      <w:pPr>
-        <w:pStyle w:val="Heading1"/>
-      </w:pPr>
-      <w:r>
-        <w:t>Split combined natural inflow among parties</w:t>
-      </w:r>
-    </w:p>
-    <w:p>
-      <w:r>
-        <w:t xml:space="preserve">Split the combined natural inflow – natural inflow to Lake Powell, plus intervening Grand Canyon inflow, plus Mead to Imperial Dam intervening inflow, minus Havasu / Parker evaporation and ET – among accounts. This split is a political decision and Table 4 shows one way to split that draws on existing operations. </w:t>
+        <w:t>schedule</w:t>
+      </w:r>
+      <w:r>
+        <w:t>s</w:t>
+      </w:r>
+      <w:r>
+        <w:t>.</w:t>
       </w:r>
     </w:p>
     <w:p>
@@ -4349,7 +4588,130 @@
           <w:b/>
           <w:bCs/>
         </w:rPr>
-        <w:t xml:space="preserve">Table 4. </w:t>
+        <w:t>Table 4. Mexico Mandatory Conservation under Minutes 319 and 323</w:t>
+      </w:r>
+    </w:p>
+    <w:p>
+      <w:r>
+        <w:drawing>
+          <wp:inline distT="0" distB="0" distL="0" distR="0" wp14:anchorId="18927DDF" wp14:editId="6E0B94F7">
+            <wp:extent cx="3534410" cy="2256155"/>
+            <wp:effectExtent l="0" t="0" r="8890" b="0"/>
+            <wp:docPr id="7" name="Picture 7"/>
+            <wp:cNvGraphicFramePr>
+              <a:graphicFrameLocks xmlns:a="http://schemas.openxmlformats.org/drawingml/2006/main" noChangeAspect="1"/>
+            </wp:cNvGraphicFramePr>
+            <a:graphic xmlns:a="http://schemas.openxmlformats.org/drawingml/2006/main">
+              <a:graphicData uri="http://schemas.openxmlformats.org/drawingml/2006/picture">
+                <pic:pic xmlns:pic="http://schemas.openxmlformats.org/drawingml/2006/picture">
+                  <pic:nvPicPr>
+                    <pic:cNvPr id="0" name="Picture 1"/>
+                    <pic:cNvPicPr>
+                      <a:picLocks noChangeAspect="1" noChangeArrowheads="1"/>
+                    </pic:cNvPicPr>
+                  </pic:nvPicPr>
+                  <pic:blipFill>
+                    <a:blip r:embed="rId18">
+                      <a:extLst>
+                        <a:ext uri="{28A0092B-C50C-407E-A947-70E740481C1C}">
+                          <a14:useLocalDpi xmlns:a14="http://schemas.microsoft.com/office/drawing/2010/main" val="0"/>
+                        </a:ext>
+                      </a:extLst>
+                    </a:blip>
+                    <a:srcRect/>
+                    <a:stretch>
+                      <a:fillRect/>
+                    </a:stretch>
+                  </pic:blipFill>
+                  <pic:spPr bwMode="auto">
+                    <a:xfrm>
+                      <a:off x="0" y="0"/>
+                      <a:ext cx="3534410" cy="2256155"/>
+                    </a:xfrm>
+                    <a:prstGeom prst="rect">
+                      <a:avLst/>
+                    </a:prstGeom>
+                    <a:noFill/>
+                    <a:ln>
+                      <a:noFill/>
+                    </a:ln>
+                  </pic:spPr>
+                </pic:pic>
+              </a:graphicData>
+            </a:graphic>
+          </wp:inline>
+        </w:drawing>
+      </w:r>
+    </w:p>
+    <w:p>
+      <w:pPr>
+        <w:pStyle w:val="Heading1"/>
+      </w:pPr>
+    </w:p>
+    <w:p>
+      <w:pPr>
+        <w:pStyle w:val="Heading1"/>
+      </w:pPr>
+      <w:r>
+        <w:t>Split combined natural inflow among parties</w:t>
+      </w:r>
+    </w:p>
+    <w:p>
+      <w:r>
+        <w:t>Split the combined natural inflow – natural inflow to Lake Powell, plus intervening Grand Canyon inflow, plus Mead to Imperial Dam intervening inflow, minus Havasu / Parker evaporation and ET – among accounts. This split is a</w:t>
+      </w:r>
+      <w:r>
+        <w:t xml:space="preserve"> joint party (p</w:t>
+      </w:r>
+      <w:r>
+        <w:t>olitical</w:t>
+      </w:r>
+      <w:r>
+        <w:t>)</w:t>
+      </w:r>
+      <w:r>
+        <w:t xml:space="preserve"> decision</w:t>
+      </w:r>
+      <w:r>
+        <w:t xml:space="preserve">. There are lots of ways to split. </w:t>
+      </w:r>
+      <w:r>
+        <w:t xml:space="preserve">Table </w:t>
+      </w:r>
+      <w:r>
+        <w:t>5</w:t>
+      </w:r>
+      <w:r>
+        <w:t xml:space="preserve"> shows one way to split that draws on existing operations. </w:t>
+      </w:r>
+    </w:p>
+    <w:p>
+      <w:pPr>
+        <w:rPr>
+          <w:b/>
+          <w:bCs/>
+        </w:rPr>
+      </w:pPr>
+      <w:r>
+        <w:rPr>
+          <w:b/>
+          <w:bCs/>
+        </w:rPr>
+        <w:t xml:space="preserve">Table </w:t>
+      </w:r>
+      <w:r>
+        <w:rPr>
+          <w:b/>
+          <w:bCs/>
+        </w:rPr>
+        <w:t>5</w:t>
+      </w:r>
+      <w:r>
+        <w:rPr>
+          <w:b/>
+          <w:bCs/>
+        </w:rPr>
+        <w:t xml:space="preserve">. </w:t>
       </w:r>
       <w:r>
         <w:rPr>
@@ -4494,7 +4856,19 @@
           </w:tcPr>
           <w:p>
             <w:r>
-              <w:t>Assign the share of evaporation volume so inflow equals outflow (evaporation) and the account balance stays steady.</w:t>
+              <w:t>Assign share of</w:t>
+            </w:r>
+            <w:r>
+              <w:t xml:space="preserve"> inflow as the account</w:t>
+            </w:r>
+            <w:r>
+              <w:t xml:space="preserve"> evaporation volume</w:t>
+            </w:r>
+            <w:r>
+              <w:t>. S</w:t>
+            </w:r>
+            <w:r>
+              <w:t>o inflow equals outflow (evaporation) and the account balance stays steady.</w:t>
             </w:r>
           </w:p>
         </w:tc>
@@ -4563,7 +4937,18 @@
           </w:tcPr>
           <w:p>
             <w:r>
-              <w:t xml:space="preserve">Is 67% of the 9-year, 0.21 </w:t>
+              <w:t xml:space="preserve">0.016 </w:t>
+            </w:r>
+            <w:proofErr w:type="spellStart"/>
+            <w:r>
+              <w:t>maf</w:t>
+            </w:r>
+            <w:proofErr w:type="spellEnd"/>
+            <w:r>
+              <w:t xml:space="preserve"> i</w:t>
+            </w:r>
+            <w:r>
+              <w:t xml:space="preserve">s 67% of the 9-year, 0.21 </w:t>
             </w:r>
             <w:proofErr w:type="spellStart"/>
             <w:r>
@@ -4636,6 +5021,9 @@
             <w:r>
               <w:t>Mandatory conservation volumes increase as Lake Mead level’s decreases</w:t>
             </w:r>
+            <w:r>
+              <w:t>. This volume is the same as Section 3C.</w:t>
+            </w:r>
           </w:p>
         </w:tc>
         <w:tc>
@@ -4800,7 +5188,7 @@
         </w:numPr>
       </w:pPr>
       <w:r>
-        <w:t>In year 1, the Delivery to meet 10-year requirement (see Section 1B) is assigned to the Lower Basin</w:t>
+        <w:t>In year 1, the Delivery to meet 10-year requirement (Section 1B) is assigned to the Lower Basin</w:t>
       </w:r>
       <w:r>
         <w:t>. Then,</w:t>
@@ -4828,6 +5216,9 @@
         <w:t>maf</w:t>
       </w:r>
       <w:proofErr w:type="spellEnd"/>
+      <w:r>
+        <w:t xml:space="preserve"> as provided by Article III(d) of the 1922 Compact and 1944 U.S.-Mexico Treaty</w:t>
+      </w:r>
       <w:r>
         <w:t xml:space="preserve">. </w:t>
       </w:r>
@@ -4841,7 +5232,13 @@
         </w:numPr>
       </w:pPr>
       <w:r>
-        <w:t xml:space="preserve">In Years 2 and higher, the first 8.23 </w:t>
+        <w:t xml:space="preserve">In Years 2 and higher, </w:t>
+      </w:r>
+      <w:r>
+        <w:t>first split water for the shared, reserve, Colorado River Delta, and Mexico accounts. Then, assign the next 7.5</w:t>
+      </w:r>
+      <w:r>
+        <w:t xml:space="preserve"> </w:t>
       </w:r>
       <w:proofErr w:type="spellStart"/>
       <w:r>
@@ -4849,7 +5246,13 @@
       </w:r>
       <w:proofErr w:type="spellEnd"/>
       <w:r>
-        <w:t xml:space="preserve"> of Lake Powell natural flow is assigned to Mexico and the Lower Basin. Any remaining </w:t>
+        <w:t xml:space="preserve"> of Lake Powell natural flow to </w:t>
+      </w:r>
+      <w:r>
+        <w:t>t</w:t>
+      </w:r>
+      <w:r>
+        <w:t xml:space="preserve">he Lower Basin. Any remaining </w:t>
       </w:r>
       <w:r>
         <w:t xml:space="preserve">natural </w:t>
@@ -4907,7 +5310,7 @@
                     </pic:cNvPicPr>
                   </pic:nvPicPr>
                   <pic:blipFill>
-                    <a:blip r:embed="rId18" cstate="print">
+                    <a:blip r:embed="rId19" cstate="print">
                       <a:extLst>
                         <a:ext uri="{28A0092B-C50C-407E-A947-70E740481C1C}">
                           <a14:useLocalDpi xmlns:a14="http://schemas.microsoft.com/office/drawing/2010/main" val="0"/>
@@ -5073,7 +5476,7 @@
                           </pic:cNvPicPr>
                         </pic:nvPicPr>
                         <pic:blipFill>
-                          <a:blip r:embed="rId19" cstate="print">
+                          <a:blip r:embed="rId20" cstate="print">
                             <a:extLst>
                               <a:ext uri="{28A0092B-C50C-407E-A947-70E740481C1C}">
                                 <a14:useLocalDpi xmlns:a14="http://schemas.microsoft.com/office/drawing/2010/main" val="0"/>
@@ -5169,7 +5572,10 @@
         <w:t xml:space="preserve"> by the price in $ per acre-foot. </w:t>
       </w:r>
       <w:r>
-        <w:t xml:space="preserve">Table 5 shows rough Colorado River </w:t>
+        <w:t>Table 6</w:t>
+      </w:r>
+      <w:r>
+        <w:t xml:space="preserve"> shows rough Colorado River </w:t>
       </w:r>
       <w:r>
         <w:t xml:space="preserve">water </w:t>
@@ -5246,7 +5652,14 @@
           <w:b/>
           <w:bCs/>
         </w:rPr>
-        <w:t xml:space="preserve">Table 5. </w:t>
+        <w:t>Table 6</w:t>
+      </w:r>
+      <w:r>
+        <w:rPr>
+          <w:b/>
+          <w:bCs/>
+        </w:rPr>
+        <w:t xml:space="preserve">. </w:t>
       </w:r>
       <w:r>
         <w:rPr>
@@ -5486,7 +5899,7 @@
                     <pic:cNvPicPr/>
                   </pic:nvPicPr>
                   <pic:blipFill>
-                    <a:blip r:embed="rId20"/>
+                    <a:blip r:embed="rId21"/>
                     <a:stretch>
                       <a:fillRect/>
                     </a:stretch>
@@ -5690,16 +6103,13 @@
         <w:t xml:space="preserve">Powell and Mead storage volumes and levels populate. So does the Lake Powell release to achieve the Powell and Mead storage, the turbine release water temperature, and suitability of native, endangered fish of the Grand Canyon. </w:t>
       </w:r>
       <w:r>
-        <w:t xml:space="preserve">Box </w:t>
-      </w:r>
-      <w:r>
-        <w:t>2</w:t>
-      </w:r>
-      <w:r>
-        <w:t xml:space="preserve"> shows an example </w:t>
-      </w:r>
-      <w:r>
-        <w:t xml:space="preserve">for 13.8 </w:t>
+        <w:t xml:space="preserve">Box 2 shows an example </w:t>
+      </w:r>
+      <w:r>
+        <w:t xml:space="preserve">with </w:t>
+      </w:r>
+      <w:r>
+        <w:t xml:space="preserve">13.8 </w:t>
       </w:r>
       <w:proofErr w:type="spellStart"/>
       <w:r>
@@ -5707,7 +6117,10 @@
       </w:r>
       <w:proofErr w:type="spellEnd"/>
       <w:r>
-        <w:t xml:space="preserve"> of combined storage.</w:t>
+        <w:t xml:space="preserve"> of combined storage</w:t>
+      </w:r>
+      <w:r>
+        <w:t xml:space="preserve"> to assign 65% of that storage to lake Powell.</w:t>
       </w:r>
     </w:p>
     <w:p>
@@ -5733,7 +6146,7 @@
                     </pic:cNvPicPr>
                   </pic:nvPicPr>
                   <pic:blipFill>
-                    <a:blip r:embed="rId21">
+                    <a:blip r:embed="rId22">
                       <a:extLst>
                         <a:ext uri="{28A0092B-C50C-407E-A947-70E740481C1C}">
                           <a14:useLocalDpi xmlns:a14="http://schemas.microsoft.com/office/drawing/2010/main" val="0"/>
@@ -5794,19 +6207,24 @@
     </w:p>
     <w:p>
       <w:pPr>
-        <w:pStyle w:val="ListParagraph"/>
-        <w:numPr>
-          <w:ilvl w:val="0"/>
-          <w:numId w:val="32"/>
-        </w:numPr>
-      </w:pPr>
-      <w:r>
-        <w:rPr>
-          <w:b/>
-          <w:bCs/>
-        </w:rPr>
-        <w:t xml:space="preserve">Protect endangered, native fish of the Grand Canyon. </w:t>
-      </w:r>
+        <w:pStyle w:val="Heading3"/>
+      </w:pPr>
+      <w:r>
+        <w:t>(</w:t>
+      </w:r>
+      <w:proofErr w:type="spellStart"/>
+      <w:r>
+        <w:t>i</w:t>
+      </w:r>
+      <w:proofErr w:type="spellEnd"/>
+      <w:r>
+        <w:t xml:space="preserve">) </w:t>
+      </w:r>
+      <w:r>
+        <w:t>Protect endangered, native fish of the Grand Canyon</w:t>
+      </w:r>
+    </w:p>
+    <w:p>
       <w:r>
         <w:t xml:space="preserve">As Lake Powell water storage drops to the turbine release elevation of 3,490 feet (4 </w:t>
       </w:r>
@@ -5837,7 +6255,10 @@
         <w:t xml:space="preserve">). </w:t>
       </w:r>
       <w:r>
-        <w:t xml:space="preserve">Table 6 summarizes the important </w:t>
+        <w:t>Table 7</w:t>
+      </w:r>
+      <w:r>
+        <w:t xml:space="preserve"> summarizes the important </w:t>
       </w:r>
       <w:r>
         <w:t xml:space="preserve">Lake Powell </w:t>
@@ -5989,7 +6410,7 @@
                           </pic:cNvPicPr>
                         </pic:nvPicPr>
                         <pic:blipFill rotWithShape="1">
-                          <a:blip r:embed="rId22"/>
+                          <a:blip r:embed="rId23"/>
                           <a:srcRect b="21005"/>
                           <a:stretch/>
                         </pic:blipFill>
@@ -6073,7 +6494,7 @@
                           </pic:cNvPicPr>
                         </pic:nvPicPr>
                         <pic:blipFill>
-                          <a:blip r:embed="rId23"/>
+                          <a:blip r:embed="rId24"/>
                           <a:stretch>
                             <a:fillRect/>
                           </a:stretch>
@@ -6220,7 +6641,14 @@
           <w:b/>
           <w:bCs/>
         </w:rPr>
-        <w:t xml:space="preserve">Table 6. </w:t>
+        <w:t>Table 7</w:t>
+      </w:r>
+      <w:r>
+        <w:rPr>
+          <w:b/>
+          <w:bCs/>
+        </w:rPr>
+        <w:t xml:space="preserve">. </w:t>
       </w:r>
       <w:r>
         <w:rPr>
@@ -6256,7 +6684,7 @@
                     </pic:cNvPicPr>
                   </pic:nvPicPr>
                   <pic:blipFill>
-                    <a:blip r:embed="rId24" cstate="print">
+                    <a:blip r:embed="rId25" cstate="print">
                       <a:extLst>
                         <a:ext uri="{28A0092B-C50C-407E-A947-70E740481C1C}">
                           <a14:useLocalDpi xmlns:a14="http://schemas.microsoft.com/office/drawing/2010/main" val="0"/>
@@ -6290,88 +6718,76 @@
     </w:p>
     <w:p>
       <w:pPr>
-        <w:pStyle w:val="ListParagraph"/>
-        <w:numPr>
-          <w:ilvl w:val="0"/>
-          <w:numId w:val="32"/>
-        </w:numPr>
-      </w:pPr>
-      <w:r>
+        <w:pStyle w:val="Heading3"/>
+      </w:pPr>
+      <w:r>
+        <w:t xml:space="preserve">(ii) </w:t>
+      </w:r>
+      <w:r>
+        <w:t>Reduce Impacts on Hydropower Generation</w:t>
+      </w:r>
+    </w:p>
+    <w:p>
+      <w:r>
+        <w:t>Reduce</w:t>
+      </w:r>
+      <w:r>
+        <w:t>d</w:t>
+      </w:r>
+      <w:r>
+        <w:t xml:space="preserve"> </w:t>
+      </w:r>
+      <w:r>
+        <w:t>water surface elevation reduces</w:t>
+      </w:r>
+      <w:r>
+        <w:t xml:space="preserve"> hydropower generation</w:t>
+      </w:r>
+      <w:r>
+        <w:t xml:space="preserve"> </w:t>
+      </w:r>
+      <w:r>
+        <w:t>and speed</w:t>
+      </w:r>
+      <w:r>
+        <w:t>s</w:t>
+      </w:r>
+      <w:r>
+        <w:t xml:space="preserve"> the time that reservoirs reach their minimum power pools (</w:t>
+      </w:r>
+      <w:r>
+        <w:t xml:space="preserve">elevations 3,490 and 955 feet in Lake Powell and Lake Mead) </w:t>
+      </w:r>
+      <w:r>
+        <w:t>where the</w:t>
+      </w:r>
+      <w:r>
+        <w:t xml:space="preserve"> reservoirs</w:t>
+      </w:r>
+      <w:r>
+        <w:t xml:space="preserve"> can no longer generate energy. When energy generation declines, Lake Powell and Lake Mead energy producers must go on the spot energy market to purchase the energy shortfall. The synchronous model does not quantify the impacts of reduced hydropower generation.</w:t>
+      </w:r>
+    </w:p>
+    <w:p>
+      <w:pPr>
+        <w:pStyle w:val="Heading3"/>
+      </w:pPr>
+      <w:r>
+        <w:t xml:space="preserve">(iii) </w:t>
+      </w:r>
+      <w:r>
+        <w:t>Reduce evaporation loss</w:t>
+      </w:r>
+      <w:proofErr w:type="spellStart"/>
+    </w:p>
+    <w:p>
+      <w:pPr>
         <w:rPr>
           <w:b/>
           <w:bCs/>
         </w:rPr>
-        <w:t>Reduce Impacts on Hydropower Generation.</w:t>
-      </w:r>
-      <w:r>
-        <w:t xml:space="preserve"> </w:t>
-      </w:r>
-      <w:r>
-        <w:t>Reduce</w:t>
-      </w:r>
-      <w:r>
-        <w:t>d</w:t>
-      </w:r>
-      <w:r>
-        <w:t xml:space="preserve"> </w:t>
-      </w:r>
-      <w:r>
-        <w:t>water surface elevation reduces</w:t>
-      </w:r>
-      <w:r>
-        <w:t xml:space="preserve"> hydropower generation</w:t>
-      </w:r>
-      <w:r>
-        <w:t xml:space="preserve"> </w:t>
-      </w:r>
-      <w:r>
-        <w:t>and speed</w:t>
-      </w:r>
-      <w:r>
-        <w:t>s</w:t>
-      </w:r>
-      <w:r>
-        <w:t xml:space="preserve"> the time that reservoirs reach their minimum power pools (</w:t>
-      </w:r>
-      <w:r>
-        <w:t xml:space="preserve">elevations 3,490 and 955 feet in Lake Powell and Lake Mead) </w:t>
-      </w:r>
-      <w:r>
-        <w:t>where the</w:t>
-      </w:r>
-      <w:r>
-        <w:t xml:space="preserve"> reservoirs</w:t>
-      </w:r>
-      <w:r>
-        <w:t xml:space="preserve"> can no longer generate energy. When energy generation declines, Lake Powell and Lake Mead energy producers must go on the spot energy market to purchase the energy shortfall. The synchronous model does not quantify the impacts of reduced hydropower generation.</w:t>
-      </w:r>
-    </w:p>
-    <w:p>
-      <w:pPr>
-        <w:pStyle w:val="ListParagraph"/>
-        <w:numPr>
-          <w:ilvl w:val="0"/>
-          <w:numId w:val="32"/>
-        </w:numPr>
-        <w:rPr>
-          <w:b/>
-          <w:bCs/>
-        </w:rPr>
-      </w:pPr>
-      <w:r>
-        <w:rPr>
-          <w:b/>
-          <w:bCs/>
-        </w:rPr>
-        <w:t>Reduce evaporation loss.</w:t>
-      </w:r>
-      <w:r>
-        <w:rPr>
-          <w:b/>
-          <w:bCs/>
-        </w:rPr>
-        <w:t xml:space="preserve"> </w:t>
-      </w:r>
+      </w:pPr>
+      <w:proofErr w:type="spellEnd"/>
       <w:r>
         <w:t>The c</w:t>
       </w:r>
@@ -6426,7 +6842,7 @@
                     </pic:cNvPicPr>
                   </pic:nvPicPr>
                   <pic:blipFill>
-                    <a:blip r:embed="rId25" cstate="print">
+                    <a:blip r:embed="rId26" cstate="print">
                       <a:extLst>
                         <a:ext uri="{28A0092B-C50C-407E-A947-70E740481C1C}">
                           <a14:useLocalDpi xmlns:a14="http://schemas.microsoft.com/office/drawing/2010/main" val="0"/>
@@ -6524,21 +6940,18 @@
     </w:p>
     <w:p>
       <w:pPr>
-        <w:pStyle w:val="ListParagraph"/>
-        <w:numPr>
-          <w:ilvl w:val="0"/>
-          <w:numId w:val="32"/>
-        </w:numPr>
-      </w:pPr>
-      <w:r>
-        <w:rPr>
-          <w:b/>
-          <w:bCs/>
-        </w:rPr>
+        <w:pStyle w:val="Heading3"/>
+      </w:pPr>
+      <w:r>
+        <w:t xml:space="preserve">(iv) </w:t>
+      </w:r>
+      <w:r>
         <w:t>Current operations</w:t>
       </w:r>
-      <w:r>
-        <w:t>. Since 2007, the current operations sought to equalize storage in Lake Powell and Lake Mead (enter 50%)</w:t>
+    </w:p>
+    <w:p>
+      <w:r>
+        <w:t>Since 2007, the current operations sought to equalize storage in Lake Powell and Lake Mead (enter 50%)</w:t>
       </w:r>
       <w:r>
         <w:fldChar w:fldCharType="begin"/>
@@ -6598,7 +7011,7 @@
                     <pic:cNvPicPr/>
                   </pic:nvPicPr>
                   <pic:blipFill>
-                    <a:blip r:embed="rId26"/>
+                    <a:blip r:embed="rId27"/>
                     <a:stretch>
                       <a:fillRect/>
                     </a:stretch>
@@ -6687,13 +7100,21 @@
       <w:pPr>
         <w:pStyle w:val="Heading1"/>
       </w:pPr>
-      <w:r>
-        <w:t xml:space="preserve">Step 7. </w:t>
+      <w:bookmarkStart w:id="15" w:name="_GoBack"/>
+      <w:r>
+        <w:t xml:space="preserve">Step </w:t>
+      </w:r>
+      <w:r>
+        <w:t>8</w:t>
+      </w:r>
+      <w:r>
+        <w:t xml:space="preserve">. </w:t>
       </w:r>
       <w:r>
         <w:t>Move to next year</w:t>
       </w:r>
     </w:p>
+    <w:bookmarkEnd w:id="15"/>
     <w:p>
       <w:r>
         <w:t xml:space="preserve">Move to </w:t>
@@ -6799,7 +7220,7 @@
       <w:r>
         <w:t xml:space="preserve">." Utah State University. </w:t>
       </w:r>
-      <w:hyperlink r:id="rId27" w:history="1">
+      <w:hyperlink r:id="rId28" w:history="1">
         <w:r>
           <w:rPr>
             <w:rStyle w:val="Hyperlink"/>
@@ -6852,7 +7273,7 @@
       <w:r>
         <w:t xml:space="preserve">(1922). "Colorado River Compact." </w:t>
       </w:r>
-      <w:hyperlink r:id="rId28" w:history="1">
+      <w:hyperlink r:id="rId29" w:history="1">
         <w:r>
           <w:rPr>
             <w:rStyle w:val="Hyperlink"/>
@@ -6873,7 +7294,7 @@
       <w:r>
         <w:t xml:space="preserve">Carson, C. A., Stone, C. H., Wilson, F. E., Watson, E. H., and Bishop, L. C. (1948). "Upper Colorado River Basin Compact." U.S. Bureau of Reclamation. </w:t>
       </w:r>
-      <w:hyperlink r:id="rId29" w:history="1">
+      <w:hyperlink r:id="rId30" w:history="1">
         <w:r>
           <w:rPr>
             <w:rStyle w:val="Hyperlink"/>
@@ -6894,7 +7315,7 @@
       <w:r>
         <w:t xml:space="preserve">IBWC. (2021). "Minutes between the United States and Mexican Sections of the IBWC." United States Section. </w:t>
       </w:r>
-      <w:hyperlink r:id="rId30" w:history="1">
+      <w:hyperlink r:id="rId31" w:history="1">
         <w:r>
           <w:rPr>
             <w:rStyle w:val="Hyperlink"/>
@@ -6943,7 +7364,7 @@
       <w:r>
         <w:t xml:space="preserve">. </w:t>
       </w:r>
-      <w:hyperlink r:id="rId31" w:anchor="field-ms-calibration-validation" w:history="1">
+      <w:hyperlink r:id="rId32" w:anchor="field-ms-calibration-validation" w:history="1">
         <w:r>
           <w:rPr>
             <w:rStyle w:val="Hyperlink"/>
@@ -6964,7 +7385,7 @@
       <w:r>
         <w:t xml:space="preserve">Prairie, J. (2020). "Colorado River Basin Natural Flow and Salt Data." U.S. Bureau of Reclamation. </w:t>
       </w:r>
-      <w:hyperlink r:id="rId32" w:history="1">
+      <w:hyperlink r:id="rId33" w:history="1">
         <w:r>
           <w:rPr>
             <w:rStyle w:val="Hyperlink"/>
@@ -6985,7 +7406,7 @@
       <w:r>
         <w:t xml:space="preserve">Rosenberg, D. E. (2021a). "Adapt Lake Mead releases to inflow to give managers more flexibility to slow reservoir draw down." Utah State University, Logan, Utah. </w:t>
       </w:r>
-      <w:hyperlink r:id="rId33" w:history="1">
+      <w:hyperlink r:id="rId34" w:history="1">
         <w:r>
           <w:rPr>
             <w:rStyle w:val="Hyperlink"/>
@@ -7005,27 +7426,6 @@
       </w:pPr>
       <w:r>
         <w:t xml:space="preserve">Rosenberg, D. E. (2021b). "Colorado River Coding: Grand Canyon Intervening Flow." GrandCanyonInterveningFlow folder. </w:t>
-      </w:r>
-      <w:hyperlink r:id="rId34" w:history="1">
-        <w:r>
-          <w:rPr>
-            <w:rStyle w:val="Hyperlink"/>
-          </w:rPr>
-          <w:t>https://doi.org/10.5281/zenodo.5522835</w:t>
-        </w:r>
-      </w:hyperlink>
-      <w:r>
-        <w:t>.</w:t>
-      </w:r>
-    </w:p>
-    <w:p>
-      <w:pPr>
-        <w:pStyle w:val="EndNoteBibliography"/>
-        <w:spacing w:after="0"/>
-        <w:ind w:left="720" w:hanging="720"/>
-      </w:pPr>
-      <w:r>
-        <w:t xml:space="preserve">Rosenberg, D. E. (2021c). "Colorado River Coding: Intentionally Created Surplus for Lake Mead: Current Accounts and Next Steps." ICS folder. </w:t>
       </w:r>
       <w:hyperlink r:id="rId35" w:history="1">
         <w:r>
@@ -7046,7 +7446,7 @@
         <w:ind w:left="720" w:hanging="720"/>
       </w:pPr>
       <w:r>
-        <w:t xml:space="preserve">Rosenberg, D. E. (2021d). "Colorado River Coding: Pilot flex accounting to encourage more water conservation in a combined Lake Powell-Lake Mead system." ModelMusings folder. </w:t>
+        <w:t xml:space="preserve">Rosenberg, D. E. (2021c). "Colorado River Coding: Intentionally Created Surplus for Lake Mead: Current Accounts and Next Steps." ICS folder. </w:t>
       </w:r>
       <w:hyperlink r:id="rId36" w:history="1">
         <w:r>
@@ -7067,6 +7467,27 @@
         <w:ind w:left="720" w:hanging="720"/>
       </w:pPr>
       <w:r>
+        <w:t xml:space="preserve">Rosenberg, D. E. (2021d). "Colorado River Coding: Pilot flex accounting to encourage more water conservation in a combined Lake Powell-Lake Mead system." ModelMusings folder. </w:t>
+      </w:r>
+      <w:hyperlink r:id="rId37" w:history="1">
+        <w:r>
+          <w:rPr>
+            <w:rStyle w:val="Hyperlink"/>
+          </w:rPr>
+          <w:t>https://doi.org/10.5281/zenodo.5522835</w:t>
+        </w:r>
+      </w:hyperlink>
+      <w:r>
+        <w:t>.</w:t>
+      </w:r>
+    </w:p>
+    <w:p>
+      <w:pPr>
+        <w:pStyle w:val="EndNoteBibliography"/>
+        <w:spacing w:after="0"/>
+        <w:ind w:left="720" w:hanging="720"/>
+      </w:pPr>
+      <w:r>
         <w:t xml:space="preserve">Rosenberg, D. E. (2021e). "Invest in Farm Water Conservation to Curtail Buy and Dry." </w:t>
       </w:r>
       <w:r>
@@ -7078,7 +7499,7 @@
       <w:r>
         <w:t xml:space="preserve">, Utah State University, Logan, Utah. </w:t>
       </w:r>
-      <w:hyperlink r:id="rId37" w:history="1">
+      <w:hyperlink r:id="rId38" w:history="1">
         <w:r>
           <w:rPr>
             <w:rStyle w:val="Hyperlink"/>
@@ -7099,7 +7520,7 @@
       <w:r>
         <w:t xml:space="preserve">Salehabadi, H., Tarboton, D., Kuhn, E., Udall, B., Wheeler, K., E.Rosenberg, D., Goeking, S., and Schmidt, J. C. (2020). "Stream flow and Losses of the Colorado River in the Southern Colorado Plateau." Center for Colorado River Studies, Utah State University, Logan, Utah. </w:t>
       </w:r>
-      <w:hyperlink r:id="rId38" w:history="1">
+      <w:hyperlink r:id="rId39" w:history="1">
         <w:r>
           <w:rPr>
             <w:rStyle w:val="Hyperlink"/>
@@ -7120,7 +7541,7 @@
       <w:r>
         <w:t xml:space="preserve">Schmidt, J. C., Kraft, M., Tuzlak, D., and Walker, A. (2016). "Fill Mead First: a technical assessment." Utah State University, Logan, Utah. </w:t>
       </w:r>
-      <w:hyperlink r:id="rId39" w:history="1">
+      <w:hyperlink r:id="rId40" w:history="1">
         <w:r>
           <w:rPr>
             <w:rStyle w:val="Hyperlink"/>
@@ -7141,7 +7562,7 @@
       <w:r>
         <w:t xml:space="preserve">Ten Tribes Partnership. (2018). "Colorado River Basin  Ten Tribes Partnership Tribal Water Study." U.S. Department of the Interior, Bureau of Reclamation, Ten Tribes Partnership. </w:t>
       </w:r>
-      <w:hyperlink r:id="rId40" w:history="1">
+      <w:hyperlink r:id="rId41" w:history="1">
         <w:r>
           <w:rPr>
             <w:rStyle w:val="Hyperlink"/>
@@ -7162,7 +7583,7 @@
       <w:r>
         <w:t xml:space="preserve">USBR. (2007). "Record of Decision: Colorado River Interim Guidelines for Lower Basin Shortages and Coordinated Operations for Lakes Powell and Mead." U.S. Bureau of Reclamation. </w:t>
       </w:r>
-      <w:hyperlink r:id="rId41" w:history="1">
+      <w:hyperlink r:id="rId42" w:history="1">
         <w:r>
           <w:rPr>
             <w:rStyle w:val="Hyperlink"/>
@@ -7183,7 +7604,7 @@
       <w:r>
         <w:t xml:space="preserve">USBR. (2019). "Agreement Concerning Colorado River Drought Contingency Management and Operations." U.S. Bureau of Reclamation, Washington, DC. </w:t>
       </w:r>
-      <w:hyperlink r:id="rId42" w:history="1">
+      <w:hyperlink r:id="rId43" w:history="1">
         <w:r>
           <w:rPr>
             <w:rStyle w:val="Hyperlink"/>
@@ -7204,7 +7625,7 @@
       <w:r>
         <w:t xml:space="preserve">USBR. (2020). "Review of the Colorado River Interim Guidelines for Lower Basin Shortages and Coordinated Operations for Lake Powell and Lake Mead." U.S. Bureau of Reclamation, U.S. Department of Interior. </w:t>
       </w:r>
-      <w:hyperlink r:id="rId43" w:history="1">
+      <w:hyperlink r:id="rId44" w:history="1">
         <w:r>
           <w:rPr>
             <w:rStyle w:val="Hyperlink"/>
@@ -7225,7 +7646,7 @@
       <w:r>
         <w:t xml:space="preserve">USBR. (2021a). "Boulder Canyon Operations Office - Program and Activities: Water Accounting Reports." U.S. Bureau of Reclamation. </w:t>
       </w:r>
-      <w:hyperlink r:id="rId44" w:history="1">
+      <w:hyperlink r:id="rId45" w:history="1">
         <w:r>
           <w:rPr>
             <w:rStyle w:val="Hyperlink"/>
@@ -7246,7 +7667,7 @@
       <w:r>
         <w:t xml:space="preserve">USBR. (2021b). "Glen Canyon Dam, Current Status, Lake Powell Inflow Forecast." U.S. Bureau of Reclamation. </w:t>
       </w:r>
-      <w:hyperlink r:id="rId45" w:history="1">
+      <w:hyperlink r:id="rId46" w:history="1">
         <w:r>
           <w:rPr>
             <w:rStyle w:val="Hyperlink"/>
@@ -7267,7 +7688,7 @@
       <w:r>
         <w:t xml:space="preserve">USBR. (2021c). "Lake Mead at Hoover Dam, End of Month Elevation." Lower Colorado River Operations, U.S. Buruea of Reclamation. </w:t>
       </w:r>
-      <w:hyperlink r:id="rId46" w:history="1">
+      <w:hyperlink r:id="rId47" w:history="1">
         <w:r>
           <w:rPr>
             <w:rStyle w:val="Hyperlink"/>
@@ -7288,7 +7709,7 @@
       <w:r>
         <w:t xml:space="preserve">USBR. (2021d). "Lake Powell Unregulated Inflow." </w:t>
       </w:r>
-      <w:hyperlink r:id="rId47" w:history="1">
+      <w:hyperlink r:id="rId48" w:history="1">
         <w:r>
           <w:rPr>
             <w:rStyle w:val="Hyperlink"/>
@@ -7309,7 +7730,7 @@
       <w:r>
         <w:t xml:space="preserve">Wheeler, K., Kuhn, E., Bruckerhoff, L., Udall, B., Wang, J., Gilbert, L., Goeking, S., Kasprak, A., Mihalevich, B., Neilson, B., Salehabadi, H., and Schmidt, J. C. (2021). "Alternative Management Paradigms for the Future of the Colorado and Green Rivers." Center for Colorado River Studies, Utah State University, Logan, Utah. </w:t>
       </w:r>
-      <w:hyperlink r:id="rId48" w:history="1">
+      <w:hyperlink r:id="rId49" w:history="1">
         <w:r>
           <w:rPr>
             <w:rStyle w:val="Hyperlink"/>
@@ -7330,7 +7751,7 @@
       <w:r>
         <w:t xml:space="preserve">Wheeler, K. G., Schmidt, J. C., and Rosenberg, D. E. (2019). "Water Resource Modelling of the Colorado River – Present and Future Strategies." Center for Colorado River Studies, Utah State University, Logan, Utah. </w:t>
       </w:r>
-      <w:hyperlink r:id="rId49" w:history="1">
+      <w:hyperlink r:id="rId50" w:history="1">
         <w:r>
           <w:rPr>
             <w:rStyle w:val="Hyperlink"/>
@@ -7359,7 +7780,7 @@
       <w:r>
         <w:t xml:space="preserve">, 37(4), 913-929. </w:t>
       </w:r>
-      <w:hyperlink r:id="rId50" w:history="1">
+      <w:hyperlink r:id="rId51" w:history="1">
         <w:r>
           <w:rPr>
             <w:rStyle w:val="Hyperlink"/>
@@ -7380,8 +7801,8 @@
       </w:r>
     </w:p>
     <w:sectPr>
-      <w:headerReference w:type="default" r:id="rId51"/>
-      <w:footerReference w:type="default" r:id="rId52"/>
+      <w:headerReference w:type="default" r:id="rId52"/>
+      <w:footerReference w:type="default" r:id="rId53"/>
       <w:pgSz w:w="12240" w:h="15840"/>
       <w:pgMar w:top="1440" w:right="1440" w:bottom="1440" w:left="1440" w:header="720" w:footer="720" w:gutter="0"/>
       <w:cols w:space="720"/>
@@ -8017,6 +8438,119 @@
     </w:lvl>
   </w:abstractNum>
   <w:abstractNum w:abstractNumId="5" w15:restartNumberingAfterBreak="0">
+    <w:nsid w:val="19563DB5"/>
+    <w:multiLevelType w:val="hybridMultilevel"/>
+    <w:tmpl w:val="2C4E0812"/>
+    <w:lvl w:ilvl="0" w:tplc="04090001">
+      <w:start w:val="1"/>
+      <w:numFmt w:val="bullet"/>
+      <w:lvlText w:val=""/>
+      <w:lvlJc w:val="left"/>
+      <w:pPr>
+        <w:ind w:left="778" w:hanging="360"/>
+      </w:pPr>
+      <w:rPr>
+        <w:rFonts w:ascii="Symbol" w:hAnsi="Symbol" w:hint="default"/>
+      </w:rPr>
+    </w:lvl>
+    <w:lvl w:ilvl="1" w:tplc="04090003">
+      <w:start w:val="1"/>
+      <w:numFmt w:val="bullet"/>
+      <w:lvlText w:val="o"/>
+      <w:lvlJc w:val="left"/>
+      <w:pPr>
+        <w:ind w:left="1498" w:hanging="360"/>
+      </w:pPr>
+      <w:rPr>
+        <w:rFonts w:ascii="Courier New" w:hAnsi="Courier New" w:cs="Courier New" w:hint="default"/>
+      </w:rPr>
+    </w:lvl>
+    <w:lvl w:ilvl="2" w:tplc="04090005" w:tentative="1">
+      <w:start w:val="1"/>
+      <w:numFmt w:val="bullet"/>
+      <w:lvlText w:val=""/>
+      <w:lvlJc w:val="left"/>
+      <w:pPr>
+        <w:ind w:left="2218" w:hanging="360"/>
+      </w:pPr>
+      <w:rPr>
+        <w:rFonts w:ascii="Wingdings" w:hAnsi="Wingdings" w:hint="default"/>
+      </w:rPr>
+    </w:lvl>
+    <w:lvl w:ilvl="3" w:tplc="04090001" w:tentative="1">
+      <w:start w:val="1"/>
+      <w:numFmt w:val="bullet"/>
+      <w:lvlText w:val=""/>
+      <w:lvlJc w:val="left"/>
+      <w:pPr>
+        <w:ind w:left="2938" w:hanging="360"/>
+      </w:pPr>
+      <w:rPr>
+        <w:rFonts w:ascii="Symbol" w:hAnsi="Symbol" w:hint="default"/>
+      </w:rPr>
+    </w:lvl>
+    <w:lvl w:ilvl="4" w:tplc="04090003" w:tentative="1">
+      <w:start w:val="1"/>
+      <w:numFmt w:val="bullet"/>
+      <w:lvlText w:val="o"/>
+      <w:lvlJc w:val="left"/>
+      <w:pPr>
+        <w:ind w:left="3658" w:hanging="360"/>
+      </w:pPr>
+      <w:rPr>
+        <w:rFonts w:ascii="Courier New" w:hAnsi="Courier New" w:cs="Courier New" w:hint="default"/>
+      </w:rPr>
+    </w:lvl>
+    <w:lvl w:ilvl="5" w:tplc="04090005" w:tentative="1">
+      <w:start w:val="1"/>
+      <w:numFmt w:val="bullet"/>
+      <w:lvlText w:val=""/>
+      <w:lvlJc w:val="left"/>
+      <w:pPr>
+        <w:ind w:left="4378" w:hanging="360"/>
+      </w:pPr>
+      <w:rPr>
+        <w:rFonts w:ascii="Wingdings" w:hAnsi="Wingdings" w:hint="default"/>
+      </w:rPr>
+    </w:lvl>
+    <w:lvl w:ilvl="6" w:tplc="04090001" w:tentative="1">
+      <w:start w:val="1"/>
+      <w:numFmt w:val="bullet"/>
+      <w:lvlText w:val=""/>
+      <w:lvlJc w:val="left"/>
+      <w:pPr>
+        <w:ind w:left="5098" w:hanging="360"/>
+      </w:pPr>
+      <w:rPr>
+        <w:rFonts w:ascii="Symbol" w:hAnsi="Symbol" w:hint="default"/>
+      </w:rPr>
+    </w:lvl>
+    <w:lvl w:ilvl="7" w:tplc="04090003" w:tentative="1">
+      <w:start w:val="1"/>
+      <w:numFmt w:val="bullet"/>
+      <w:lvlText w:val="o"/>
+      <w:lvlJc w:val="left"/>
+      <w:pPr>
+        <w:ind w:left="5818" w:hanging="360"/>
+      </w:pPr>
+      <w:rPr>
+        <w:rFonts w:ascii="Courier New" w:hAnsi="Courier New" w:cs="Courier New" w:hint="default"/>
+      </w:rPr>
+    </w:lvl>
+    <w:lvl w:ilvl="8" w:tplc="04090005" w:tentative="1">
+      <w:start w:val="1"/>
+      <w:numFmt w:val="bullet"/>
+      <w:lvlText w:val=""/>
+      <w:lvlJc w:val="left"/>
+      <w:pPr>
+        <w:ind w:left="6538" w:hanging="360"/>
+      </w:pPr>
+      <w:rPr>
+        <w:rFonts w:ascii="Wingdings" w:hAnsi="Wingdings" w:hint="default"/>
+      </w:rPr>
+    </w:lvl>
+  </w:abstractNum>
+  <w:abstractNum w:abstractNumId="6" w15:restartNumberingAfterBreak="0">
     <w:nsid w:val="1A9D1C73"/>
     <w:multiLevelType w:val="hybridMultilevel"/>
     <w:tmpl w:val="16CCCF82"/>
@@ -8102,7 +8636,7 @@
       </w:pPr>
     </w:lvl>
   </w:abstractNum>
-  <w:abstractNum w:abstractNumId="6" w15:restartNumberingAfterBreak="0">
+  <w:abstractNum w:abstractNumId="7" w15:restartNumberingAfterBreak="0">
     <w:nsid w:val="1AC51AFA"/>
     <w:multiLevelType w:val="hybridMultilevel"/>
     <w:tmpl w:val="288CD554"/>
@@ -8215,7 +8749,7 @@
       </w:rPr>
     </w:lvl>
   </w:abstractNum>
-  <w:abstractNum w:abstractNumId="7" w15:restartNumberingAfterBreak="0">
+  <w:abstractNum w:abstractNumId="8" w15:restartNumberingAfterBreak="0">
     <w:nsid w:val="1BE027AC"/>
     <w:multiLevelType w:val="hybridMultilevel"/>
     <w:tmpl w:val="380C7C5E"/>
@@ -8301,7 +8835,7 @@
       </w:pPr>
     </w:lvl>
   </w:abstractNum>
-  <w:abstractNum w:abstractNumId="8" w15:restartNumberingAfterBreak="0">
+  <w:abstractNum w:abstractNumId="9" w15:restartNumberingAfterBreak="0">
     <w:nsid w:val="234418B2"/>
     <w:multiLevelType w:val="hybridMultilevel"/>
     <w:tmpl w:val="06EE27F2"/>
@@ -8390,7 +8924,7 @@
       </w:pPr>
     </w:lvl>
   </w:abstractNum>
-  <w:abstractNum w:abstractNumId="9" w15:restartNumberingAfterBreak="0">
+  <w:abstractNum w:abstractNumId="10" w15:restartNumberingAfterBreak="0">
     <w:nsid w:val="283244B0"/>
     <w:multiLevelType w:val="hybridMultilevel"/>
     <w:tmpl w:val="591AB888"/>
@@ -8479,7 +9013,7 @@
       </w:pPr>
     </w:lvl>
   </w:abstractNum>
-  <w:abstractNum w:abstractNumId="10" w15:restartNumberingAfterBreak="0">
+  <w:abstractNum w:abstractNumId="11" w15:restartNumberingAfterBreak="0">
     <w:nsid w:val="2A053EE0"/>
     <w:multiLevelType w:val="hybridMultilevel"/>
     <w:tmpl w:val="900ECF30"/>
@@ -8592,7 +9126,7 @@
       </w:rPr>
     </w:lvl>
   </w:abstractNum>
-  <w:abstractNum w:abstractNumId="11" w15:restartNumberingAfterBreak="0">
+  <w:abstractNum w:abstractNumId="12" w15:restartNumberingAfterBreak="0">
     <w:nsid w:val="2E32710B"/>
     <w:multiLevelType w:val="hybridMultilevel"/>
     <w:tmpl w:val="026647E2"/>
@@ -8705,7 +9239,7 @@
       </w:rPr>
     </w:lvl>
   </w:abstractNum>
-  <w:abstractNum w:abstractNumId="12" w15:restartNumberingAfterBreak="0">
+  <w:abstractNum w:abstractNumId="13" w15:restartNumberingAfterBreak="0">
     <w:nsid w:val="33E067E5"/>
     <w:multiLevelType w:val="hybridMultilevel"/>
     <w:tmpl w:val="D96CC070"/>
@@ -8795,7 +9329,7 @@
       </w:pPr>
     </w:lvl>
   </w:abstractNum>
-  <w:abstractNum w:abstractNumId="13" w15:restartNumberingAfterBreak="0">
+  <w:abstractNum w:abstractNumId="14" w15:restartNumberingAfterBreak="0">
     <w:nsid w:val="348C1B84"/>
     <w:multiLevelType w:val="hybridMultilevel"/>
     <w:tmpl w:val="9E46687E"/>
@@ -8908,7 +9442,7 @@
       </w:rPr>
     </w:lvl>
   </w:abstractNum>
-  <w:abstractNum w:abstractNumId="14" w15:restartNumberingAfterBreak="0">
+  <w:abstractNum w:abstractNumId="15" w15:restartNumberingAfterBreak="0">
     <w:nsid w:val="355D7237"/>
     <w:multiLevelType w:val="hybridMultilevel"/>
     <w:tmpl w:val="FE78FDF4"/>
@@ -9021,7 +9555,7 @@
       </w:rPr>
     </w:lvl>
   </w:abstractNum>
-  <w:abstractNum w:abstractNumId="15" w15:restartNumberingAfterBreak="0">
+  <w:abstractNum w:abstractNumId="16" w15:restartNumberingAfterBreak="0">
     <w:nsid w:val="3C386883"/>
     <w:multiLevelType w:val="hybridMultilevel"/>
     <w:tmpl w:val="83C498BA"/>
@@ -9107,7 +9641,7 @@
       </w:pPr>
     </w:lvl>
   </w:abstractNum>
-  <w:abstractNum w:abstractNumId="16" w15:restartNumberingAfterBreak="0">
+  <w:abstractNum w:abstractNumId="17" w15:restartNumberingAfterBreak="0">
     <w:nsid w:val="3E335DCF"/>
     <w:multiLevelType w:val="hybridMultilevel"/>
     <w:tmpl w:val="42145606"/>
@@ -9193,7 +9727,7 @@
       </w:pPr>
     </w:lvl>
   </w:abstractNum>
-  <w:abstractNum w:abstractNumId="17" w15:restartNumberingAfterBreak="0">
+  <w:abstractNum w:abstractNumId="18" w15:restartNumberingAfterBreak="0">
     <w:nsid w:val="43E163E2"/>
     <w:multiLevelType w:val="hybridMultilevel"/>
     <w:tmpl w:val="4CA48628"/>
@@ -9306,7 +9840,7 @@
       </w:rPr>
     </w:lvl>
   </w:abstractNum>
-  <w:abstractNum w:abstractNumId="18" w15:restartNumberingAfterBreak="0">
+  <w:abstractNum w:abstractNumId="19" w15:restartNumberingAfterBreak="0">
     <w:nsid w:val="459D55A0"/>
     <w:multiLevelType w:val="hybridMultilevel"/>
     <w:tmpl w:val="347241F6"/>
@@ -9419,7 +9953,7 @@
       </w:rPr>
     </w:lvl>
   </w:abstractNum>
-  <w:abstractNum w:abstractNumId="19" w15:restartNumberingAfterBreak="0">
+  <w:abstractNum w:abstractNumId="20" w15:restartNumberingAfterBreak="0">
     <w:nsid w:val="4DE7662B"/>
     <w:multiLevelType w:val="hybridMultilevel"/>
     <w:tmpl w:val="B0DA398E"/>
@@ -9532,7 +10066,7 @@
       </w:rPr>
     </w:lvl>
   </w:abstractNum>
-  <w:abstractNum w:abstractNumId="20" w15:restartNumberingAfterBreak="0">
+  <w:abstractNum w:abstractNumId="21" w15:restartNumberingAfterBreak="0">
     <w:nsid w:val="4E6D6F00"/>
     <w:multiLevelType w:val="hybridMultilevel"/>
     <w:tmpl w:val="671AEC84"/>
@@ -9618,7 +10152,7 @@
       </w:pPr>
     </w:lvl>
   </w:abstractNum>
-  <w:abstractNum w:abstractNumId="21" w15:restartNumberingAfterBreak="0">
+  <w:abstractNum w:abstractNumId="22" w15:restartNumberingAfterBreak="0">
     <w:nsid w:val="51D76FC9"/>
     <w:multiLevelType w:val="multilevel"/>
     <w:tmpl w:val="CD223F04"/>
@@ -9732,7 +10266,7 @@
       </w:rPr>
     </w:lvl>
   </w:abstractNum>
-  <w:abstractNum w:abstractNumId="22" w15:restartNumberingAfterBreak="0">
+  <w:abstractNum w:abstractNumId="23" w15:restartNumberingAfterBreak="0">
     <w:nsid w:val="52596EC3"/>
     <w:multiLevelType w:val="hybridMultilevel"/>
     <w:tmpl w:val="07267C96"/>
@@ -9818,7 +10352,7 @@
       </w:pPr>
     </w:lvl>
   </w:abstractNum>
-  <w:abstractNum w:abstractNumId="23" w15:restartNumberingAfterBreak="0">
+  <w:abstractNum w:abstractNumId="24" w15:restartNumberingAfterBreak="0">
     <w:nsid w:val="52BC45F4"/>
     <w:multiLevelType w:val="multilevel"/>
     <w:tmpl w:val="D57CA490"/>
@@ -9937,7 +10471,7 @@
       </w:rPr>
     </w:lvl>
   </w:abstractNum>
-  <w:abstractNum w:abstractNumId="24" w15:restartNumberingAfterBreak="0">
+  <w:abstractNum w:abstractNumId="25" w15:restartNumberingAfterBreak="0">
     <w:nsid w:val="53262285"/>
     <w:multiLevelType w:val="hybridMultilevel"/>
     <w:tmpl w:val="FD16FCDA"/>
@@ -10050,7 +10584,93 @@
       </w:rPr>
     </w:lvl>
   </w:abstractNum>
-  <w:abstractNum w:abstractNumId="25" w15:restartNumberingAfterBreak="0">
+  <w:abstractNum w:abstractNumId="26" w15:restartNumberingAfterBreak="0">
+    <w:nsid w:val="56C16AD7"/>
+    <w:multiLevelType w:val="hybridMultilevel"/>
+    <w:tmpl w:val="F614083E"/>
+    <w:lvl w:ilvl="0" w:tplc="0409000F">
+      <w:start w:val="1"/>
+      <w:numFmt w:val="decimal"/>
+      <w:lvlText w:val="%1."/>
+      <w:lvlJc w:val="left"/>
+      <w:pPr>
+        <w:ind w:left="720" w:hanging="360"/>
+      </w:pPr>
+    </w:lvl>
+    <w:lvl w:ilvl="1" w:tplc="04090019" w:tentative="1">
+      <w:start w:val="1"/>
+      <w:numFmt w:val="lowerLetter"/>
+      <w:lvlText w:val="%2."/>
+      <w:lvlJc w:val="left"/>
+      <w:pPr>
+        <w:ind w:left="1440" w:hanging="360"/>
+      </w:pPr>
+    </w:lvl>
+    <w:lvl w:ilvl="2" w:tplc="0409001B" w:tentative="1">
+      <w:start w:val="1"/>
+      <w:numFmt w:val="lowerRoman"/>
+      <w:lvlText w:val="%3."/>
+      <w:lvlJc w:val="right"/>
+      <w:pPr>
+        <w:ind w:left="2160" w:hanging="180"/>
+      </w:pPr>
+    </w:lvl>
+    <w:lvl w:ilvl="3" w:tplc="0409000F" w:tentative="1">
+      <w:start w:val="1"/>
+      <w:numFmt w:val="decimal"/>
+      <w:lvlText w:val="%4."/>
+      <w:lvlJc w:val="left"/>
+      <w:pPr>
+        <w:ind w:left="2880" w:hanging="360"/>
+      </w:pPr>
+    </w:lvl>
+    <w:lvl w:ilvl="4" w:tplc="04090019" w:tentative="1">
+      <w:start w:val="1"/>
+      <w:numFmt w:val="lowerLetter"/>
+      <w:lvlText w:val="%5."/>
+      <w:lvlJc w:val="left"/>
+      <w:pPr>
+        <w:ind w:left="3600" w:hanging="360"/>
+      </w:pPr>
+    </w:lvl>
+    <w:lvl w:ilvl="5" w:tplc="0409001B" w:tentative="1">
+      <w:start w:val="1"/>
+      <w:numFmt w:val="lowerRoman"/>
+      <w:lvlText w:val="%6."/>
+      <w:lvlJc w:val="right"/>
+      <w:pPr>
+        <w:ind w:left="4320" w:hanging="180"/>
+      </w:pPr>
+    </w:lvl>
+    <w:lvl w:ilvl="6" w:tplc="0409000F" w:tentative="1">
+      <w:start w:val="1"/>
+      <w:numFmt w:val="decimal"/>
+      <w:lvlText w:val="%7."/>
+      <w:lvlJc w:val="left"/>
+      <w:pPr>
+        <w:ind w:left="5040" w:hanging="360"/>
+      </w:pPr>
+    </w:lvl>
+    <w:lvl w:ilvl="7" w:tplc="04090019" w:tentative="1">
+      <w:start w:val="1"/>
+      <w:numFmt w:val="lowerLetter"/>
+      <w:lvlText w:val="%8."/>
+      <w:lvlJc w:val="left"/>
+      <w:pPr>
+        <w:ind w:left="5760" w:hanging="360"/>
+      </w:pPr>
+    </w:lvl>
+    <w:lvl w:ilvl="8" w:tplc="0409001B" w:tentative="1">
+      <w:start w:val="1"/>
+      <w:numFmt w:val="lowerRoman"/>
+      <w:lvlText w:val="%9."/>
+      <w:lvlJc w:val="right"/>
+      <w:pPr>
+        <w:ind w:left="6480" w:hanging="180"/>
+      </w:pPr>
+    </w:lvl>
+  </w:abstractNum>
+  <w:abstractNum w:abstractNumId="27" w15:restartNumberingAfterBreak="0">
     <w:nsid w:val="58033302"/>
     <w:multiLevelType w:val="hybridMultilevel"/>
     <w:tmpl w:val="C8367ADC"/>
@@ -10139,7 +10759,7 @@
       </w:pPr>
     </w:lvl>
   </w:abstractNum>
-  <w:abstractNum w:abstractNumId="26" w15:restartNumberingAfterBreak="0">
+  <w:abstractNum w:abstractNumId="28" w15:restartNumberingAfterBreak="0">
     <w:nsid w:val="5E40171F"/>
     <w:multiLevelType w:val="hybridMultilevel"/>
     <w:tmpl w:val="9168B72E"/>
@@ -10228,7 +10848,7 @@
       </w:pPr>
     </w:lvl>
   </w:abstractNum>
-  <w:abstractNum w:abstractNumId="27" w15:restartNumberingAfterBreak="0">
+  <w:abstractNum w:abstractNumId="29" w15:restartNumberingAfterBreak="0">
     <w:nsid w:val="5F06329D"/>
     <w:multiLevelType w:val="hybridMultilevel"/>
     <w:tmpl w:val="E7204284"/>
@@ -10341,7 +10961,7 @@
       </w:rPr>
     </w:lvl>
   </w:abstractNum>
-  <w:abstractNum w:abstractNumId="28" w15:restartNumberingAfterBreak="0">
+  <w:abstractNum w:abstractNumId="30" w15:restartNumberingAfterBreak="0">
     <w:nsid w:val="60514F49"/>
     <w:multiLevelType w:val="hybridMultilevel"/>
     <w:tmpl w:val="E174B890"/>
@@ -10454,7 +11074,7 @@
       </w:rPr>
     </w:lvl>
   </w:abstractNum>
-  <w:abstractNum w:abstractNumId="29" w15:restartNumberingAfterBreak="0">
+  <w:abstractNum w:abstractNumId="31" w15:restartNumberingAfterBreak="0">
     <w:nsid w:val="63337065"/>
     <w:multiLevelType w:val="hybridMultilevel"/>
     <w:tmpl w:val="9D1243D6"/>
@@ -10544,7 +11164,7 @@
       </w:pPr>
     </w:lvl>
   </w:abstractNum>
-  <w:abstractNum w:abstractNumId="30" w15:restartNumberingAfterBreak="0">
+  <w:abstractNum w:abstractNumId="32" w15:restartNumberingAfterBreak="0">
     <w:nsid w:val="651D655E"/>
     <w:multiLevelType w:val="hybridMultilevel"/>
     <w:tmpl w:val="2B92FA12"/>
@@ -10630,7 +11250,7 @@
       </w:pPr>
     </w:lvl>
   </w:abstractNum>
-  <w:abstractNum w:abstractNumId="31" w15:restartNumberingAfterBreak="0">
+  <w:abstractNum w:abstractNumId="33" w15:restartNumberingAfterBreak="0">
     <w:nsid w:val="65344ACC"/>
     <w:multiLevelType w:val="hybridMultilevel"/>
     <w:tmpl w:val="6BE258D6"/>
@@ -10743,7 +11363,7 @@
       </w:rPr>
     </w:lvl>
   </w:abstractNum>
-  <w:abstractNum w:abstractNumId="32" w15:restartNumberingAfterBreak="0">
+  <w:abstractNum w:abstractNumId="34" w15:restartNumberingAfterBreak="0">
     <w:nsid w:val="66A35A5D"/>
     <w:multiLevelType w:val="hybridMultilevel"/>
     <w:tmpl w:val="6F7ED6DC"/>
@@ -10856,7 +11476,7 @@
       </w:rPr>
     </w:lvl>
   </w:abstractNum>
-  <w:abstractNum w:abstractNumId="33" w15:restartNumberingAfterBreak="0">
+  <w:abstractNum w:abstractNumId="35" w15:restartNumberingAfterBreak="0">
     <w:nsid w:val="693D06B8"/>
     <w:multiLevelType w:val="hybridMultilevel"/>
     <w:tmpl w:val="771C0D84"/>
@@ -10969,7 +11589,7 @@
       </w:rPr>
     </w:lvl>
   </w:abstractNum>
-  <w:abstractNum w:abstractNumId="34" w15:restartNumberingAfterBreak="0">
+  <w:abstractNum w:abstractNumId="36" w15:restartNumberingAfterBreak="0">
     <w:nsid w:val="6A8C4716"/>
     <w:multiLevelType w:val="hybridMultilevel"/>
     <w:tmpl w:val="A0C4E758"/>
@@ -11055,7 +11675,7 @@
       </w:pPr>
     </w:lvl>
   </w:abstractNum>
-  <w:abstractNum w:abstractNumId="35" w15:restartNumberingAfterBreak="0">
+  <w:abstractNum w:abstractNumId="37" w15:restartNumberingAfterBreak="0">
     <w:nsid w:val="6D7F64E0"/>
     <w:multiLevelType w:val="hybridMultilevel"/>
     <w:tmpl w:val="84567BAA"/>
@@ -11168,7 +11788,7 @@
       </w:rPr>
     </w:lvl>
   </w:abstractNum>
-  <w:abstractNum w:abstractNumId="36" w15:restartNumberingAfterBreak="0">
+  <w:abstractNum w:abstractNumId="38" w15:restartNumberingAfterBreak="0">
     <w:nsid w:val="70E137BC"/>
     <w:multiLevelType w:val="hybridMultilevel"/>
     <w:tmpl w:val="BBBEE9A0"/>
@@ -11281,7 +11901,7 @@
       </w:rPr>
     </w:lvl>
   </w:abstractNum>
-  <w:abstractNum w:abstractNumId="37" w15:restartNumberingAfterBreak="0">
+  <w:abstractNum w:abstractNumId="39" w15:restartNumberingAfterBreak="0">
     <w:nsid w:val="72DF333F"/>
     <w:multiLevelType w:val="hybridMultilevel"/>
     <w:tmpl w:val="5CDA7BF4"/>
@@ -11367,7 +11987,7 @@
       </w:pPr>
     </w:lvl>
   </w:abstractNum>
-  <w:abstractNum w:abstractNumId="38" w15:restartNumberingAfterBreak="0">
+  <w:abstractNum w:abstractNumId="40" w15:restartNumberingAfterBreak="0">
     <w:nsid w:val="780640E3"/>
     <w:multiLevelType w:val="hybridMultilevel"/>
     <w:tmpl w:val="0CFA16C6"/>
@@ -11481,37 +12101,37 @@
     </w:lvl>
   </w:abstractNum>
   <w:num w:numId="1">
-    <w:abstractNumId w:val="18"/>
+    <w:abstractNumId w:val="19"/>
   </w:num>
   <w:num w:numId="2">
-    <w:abstractNumId w:val="5"/>
+    <w:abstractNumId w:val="6"/>
   </w:num>
   <w:num w:numId="3">
-    <w:abstractNumId w:val="33"/>
+    <w:abstractNumId w:val="35"/>
   </w:num>
   <w:num w:numId="4">
-    <w:abstractNumId w:val="20"/>
+    <w:abstractNumId w:val="21"/>
   </w:num>
   <w:num w:numId="5">
-    <w:abstractNumId w:val="15"/>
+    <w:abstractNumId w:val="16"/>
   </w:num>
   <w:num w:numId="6">
     <w:abstractNumId w:val="4"/>
   </w:num>
   <w:num w:numId="7">
-    <w:abstractNumId w:val="37"/>
+    <w:abstractNumId w:val="39"/>
   </w:num>
   <w:num w:numId="8">
-    <w:abstractNumId w:val="7"/>
+    <w:abstractNumId w:val="8"/>
   </w:num>
   <w:num w:numId="9">
-    <w:abstractNumId w:val="13"/>
+    <w:abstractNumId w:val="14"/>
   </w:num>
   <w:num w:numId="10">
-    <w:abstractNumId w:val="10"/>
+    <w:abstractNumId w:val="11"/>
   </w:num>
   <w:num w:numId="11">
-    <w:abstractNumId w:val="26"/>
+    <w:abstractNumId w:val="28"/>
   </w:num>
   <w:num w:numId="12">
     <w:abstractNumId w:val="0"/>
@@ -11520,82 +12140,88 @@
     <w:abstractNumId w:val="3"/>
   </w:num>
   <w:num w:numId="14">
-    <w:abstractNumId w:val="25"/>
+    <w:abstractNumId w:val="27"/>
   </w:num>
   <w:num w:numId="15">
-    <w:abstractNumId w:val="17"/>
+    <w:abstractNumId w:val="18"/>
   </w:num>
   <w:num w:numId="16">
-    <w:abstractNumId w:val="19"/>
+    <w:abstractNumId w:val="20"/>
   </w:num>
   <w:num w:numId="17">
-    <w:abstractNumId w:val="28"/>
+    <w:abstractNumId w:val="30"/>
   </w:num>
   <w:num w:numId="18">
-    <w:abstractNumId w:val="14"/>
+    <w:abstractNumId w:val="15"/>
   </w:num>
   <w:num w:numId="19">
-    <w:abstractNumId w:val="32"/>
+    <w:abstractNumId w:val="34"/>
   </w:num>
   <w:num w:numId="20">
-    <w:abstractNumId w:val="38"/>
+    <w:abstractNumId w:val="40"/>
   </w:num>
   <w:num w:numId="21">
-    <w:abstractNumId w:val="23"/>
+    <w:abstractNumId w:val="24"/>
   </w:num>
   <w:num w:numId="22">
     <w:abstractNumId w:val="1"/>
   </w:num>
   <w:num w:numId="23">
-    <w:abstractNumId w:val="21"/>
+    <w:abstractNumId w:val="22"/>
   </w:num>
   <w:num w:numId="24">
-    <w:abstractNumId w:val="24"/>
+    <w:abstractNumId w:val="25"/>
   </w:num>
   <w:num w:numId="25">
-    <w:abstractNumId w:val="22"/>
+    <w:abstractNumId w:val="23"/>
   </w:num>
   <w:num w:numId="26">
-    <w:abstractNumId w:val="9"/>
+    <w:abstractNumId w:val="10"/>
   </w:num>
   <w:num w:numId="27">
-    <w:abstractNumId w:val="8"/>
+    <w:abstractNumId w:val="9"/>
   </w:num>
   <w:num w:numId="28">
     <w:abstractNumId w:val="2"/>
   </w:num>
   <w:num w:numId="29">
-    <w:abstractNumId w:val="27"/>
+    <w:abstractNumId w:val="29"/>
   </w:num>
   <w:num w:numId="30">
+    <w:abstractNumId w:val="33"/>
+  </w:num>
+  <w:num w:numId="31">
+    <w:abstractNumId w:val="12"/>
+  </w:num>
+  <w:num w:numId="32">
+    <w:abstractNumId w:val="38"/>
+  </w:num>
+  <w:num w:numId="33">
+    <w:abstractNumId w:val="7"/>
+  </w:num>
+  <w:num w:numId="34">
+    <w:abstractNumId w:val="13"/>
+  </w:num>
+  <w:num w:numId="35">
+    <w:abstractNumId w:val="36"/>
+  </w:num>
+  <w:num w:numId="36">
+    <w:abstractNumId w:val="17"/>
+  </w:num>
+  <w:num w:numId="37">
+    <w:abstractNumId w:val="32"/>
+  </w:num>
+  <w:num w:numId="38">
     <w:abstractNumId w:val="31"/>
   </w:num>
-  <w:num w:numId="31">
-    <w:abstractNumId w:val="11"/>
+  <w:num w:numId="39">
+    <w:abstractNumId w:val="37"/>
   </w:num>
-  <w:num w:numId="32">
-    <w:abstractNumId w:val="36"/>
+  <w:num w:numId="40">
+    <w:abstractNumId w:val="26"/>
   </w:num>
-  <w:num w:numId="33">
-    <w:abstractNumId w:val="6"/>
-  </w:num>
-  <w:num w:numId="34">
-    <w:abstractNumId w:val="12"/>
-  </w:num>
-  <w:num w:numId="35">
-    <w:abstractNumId w:val="34"/>
-  </w:num>
-  <w:num w:numId="36">
-    <w:abstractNumId w:val="16"/>
-  </w:num>
-  <w:num w:numId="37">
-    <w:abstractNumId w:val="30"/>
-  </w:num>
-  <w:num w:numId="38">
-    <w:abstractNumId w:val="29"/>
-  </w:num>
-  <w:num w:numId="39">
-    <w:abstractNumId w:val="35"/>
+  <w:num w:numId="41">
+    <w:abstractNumId w:val="5"/>
   </w:num>
 </w:numbering>
 </file>
@@ -12011,10 +12637,11 @@
     <w:link w:val="Heading1Char"/>
     <w:uiPriority w:val="9"/>
     <w:qFormat/>
-    <w:rsid w:val="00C74261"/>
+    <w:rsid w:val="004D05B7"/>
     <w:pPr>
       <w:keepNext/>
       <w:pageBreakBefore/>
+      <w:spacing w:before="240"/>
       <w:ind w:left="432" w:hanging="432"/>
       <w:outlineLvl w:val="0"/>
     </w:pPr>
@@ -12471,7 +13098,7 @@
     <w:basedOn w:val="DefaultParagraphFont"/>
     <w:link w:val="Heading1"/>
     <w:uiPriority w:val="9"/>
-    <w:rsid w:val="00C74261"/>
+    <w:rsid w:val="004D05B7"/>
     <w:rPr>
       <w:rFonts w:asciiTheme="majorBidi" w:hAnsiTheme="majorBidi" w:cstheme="majorBidi"/>
       <w:b/>
@@ -13070,7 +13697,7 @@
 </file>
 
 <file path=customXml/itemProps1.xml><?xml version="1.0" encoding="utf-8"?>
-<ds:datastoreItem xmlns:ds="http://schemas.openxmlformats.org/officeDocument/2006/customXml" ds:itemID="{987C1E78-FBC9-463A-B4BC-796AC4133D8E}">
+<ds:datastoreItem xmlns:ds="http://schemas.openxmlformats.org/officeDocument/2006/customXml" ds:itemID="{B0509C38-7A50-4ECC-8DBC-3BC77D4A9ACF}">
   <ds:schemaRefs>
     <ds:schemaRef ds:uri="http://schemas.openxmlformats.org/officeDocument/2006/bibliography"/>
   </ds:schemaRefs>

</xml_diff>

<commit_message>
make release temperature figures equal size. Fix table of critical levels
</commit_message>
<xml_diff>
--- a/ModelMusings/Support/ModelGuide/ModelGuide-CombinedLakePowellLakeMead.docx
+++ b/ModelMusings/Support/ModelGuide/ModelGuide-CombinedLakePowellLakeMead.docx
@@ -4593,6 +4593,9 @@
     </w:p>
     <w:p>
       <w:r>
+        <w:rPr>
+          <w:noProof/>
+        </w:rPr>
         <w:drawing>
           <wp:inline distT="0" distB="0" distL="0" distR="0" wp14:anchorId="18927DDF" wp14:editId="6E0B94F7">
             <wp:extent cx="3534410" cy="2256155"/>
@@ -6103,13 +6106,7 @@
         <w:t xml:space="preserve">Powell and Mead storage volumes and levels populate. So does the Lake Powell release to achieve the Powell and Mead storage, the turbine release water temperature, and suitability of native, endangered fish of the Grand Canyon. </w:t>
       </w:r>
       <w:r>
-        <w:t xml:space="preserve">Box 2 shows an example </w:t>
-      </w:r>
-      <w:r>
-        <w:t xml:space="preserve">with </w:t>
-      </w:r>
-      <w:r>
-        <w:t xml:space="preserve">13.8 </w:t>
+        <w:t xml:space="preserve">Box 2 shows an example with 13.8 </w:t>
       </w:r>
       <w:proofErr w:type="spellStart"/>
       <w:r>
@@ -6117,10 +6114,7 @@
       </w:r>
       <w:proofErr w:type="spellEnd"/>
       <w:r>
-        <w:t xml:space="preserve"> of combined storage</w:t>
-      </w:r>
-      <w:r>
-        <w:t xml:space="preserve"> to assign 65% of that storage to lake Powell.</w:t>
+        <w:t xml:space="preserve"> of combined storage to assign 65% of that storage to lake Powell.</w:t>
       </w:r>
     </w:p>
     <w:p>
@@ -6359,13 +6353,13 @@
         <w:tblLook w:val="04A0" w:firstRow="1" w:lastRow="0" w:firstColumn="1" w:lastColumn="0" w:noHBand="0" w:noVBand="1"/>
       </w:tblPr>
       <w:tblGrid>
-        <w:gridCol w:w="4225"/>
-        <w:gridCol w:w="4215"/>
+        <w:gridCol w:w="4246"/>
+        <w:gridCol w:w="4026"/>
       </w:tblGrid>
       <w:tr>
         <w:tc>
           <w:tcPr>
-            <w:tcW w:w="4225" w:type="dxa"/>
+            <w:tcW w:w="4246" w:type="dxa"/>
           </w:tcPr>
           <w:p>
             <w:pPr>
@@ -6381,16 +6375,10 @@
                 <w:noProof/>
               </w:rPr>
               <w:drawing>
-                <wp:inline distT="0" distB="0" distL="0" distR="0" wp14:anchorId="502CCC81" wp14:editId="61AE5FAE">
-                  <wp:extent cx="2495550" cy="1774199"/>
-                  <wp:effectExtent l="19050" t="19050" r="19050" b="16510"/>
-                  <wp:docPr id="28" name="Picture 1">
-                    <a:extLst xmlns:a="http://schemas.openxmlformats.org/drawingml/2006/main">
-                      <a:ext uri="{FF2B5EF4-FFF2-40B4-BE49-F238E27FC236}">
-                        <a16:creationId xmlns:a16="http://schemas.microsoft.com/office/drawing/2014/main" id="{D52E606F-83F6-4D7F-B9F9-40F14A83B5C1}"/>
-                      </a:ext>
-                    </a:extLst>
-                  </wp:docPr>
+                <wp:inline distT="0" distB="0" distL="0" distR="0" wp14:anchorId="64CE06BA" wp14:editId="0E370A8A">
+                  <wp:extent cx="2559196" cy="1732021"/>
+                  <wp:effectExtent l="0" t="0" r="0" b="1905"/>
+                  <wp:docPr id="13" name="Picture 13"/>
                   <wp:cNvGraphicFramePr>
                     <a:graphicFrameLocks xmlns:a="http://schemas.openxmlformats.org/drawingml/2006/main" noChangeAspect="1"/>
                   </wp:cNvGraphicFramePr>
@@ -6398,44 +6386,23 @@
                     <a:graphicData uri="http://schemas.openxmlformats.org/drawingml/2006/picture">
                       <pic:pic xmlns:pic="http://schemas.openxmlformats.org/drawingml/2006/picture">
                         <pic:nvPicPr>
-                          <pic:cNvPr id="2" name="Picture 1">
-                            <a:extLst>
-                              <a:ext uri="{FF2B5EF4-FFF2-40B4-BE49-F238E27FC236}">
-                                <a16:creationId xmlns:a16="http://schemas.microsoft.com/office/drawing/2014/main" id="{D52E606F-83F6-4D7F-B9F9-40F14A83B5C1}"/>
-                              </a:ext>
-                            </a:extLst>
-                          </pic:cNvPr>
-                          <pic:cNvPicPr>
-                            <a:picLocks noChangeAspect="1"/>
-                          </pic:cNvPicPr>
+                          <pic:cNvPr id="1" name=""/>
+                          <pic:cNvPicPr/>
                         </pic:nvPicPr>
-                        <pic:blipFill rotWithShape="1">
+                        <pic:blipFill>
                           <a:blip r:embed="rId23"/>
-                          <a:srcRect b="21005"/>
-                          <a:stretch/>
+                          <a:stretch>
+                            <a:fillRect/>
+                          </a:stretch>
                         </pic:blipFill>
-                        <pic:spPr bwMode="auto">
+                        <pic:spPr>
                           <a:xfrm>
                             <a:off x="0" y="0"/>
-                            <a:ext cx="2548030" cy="1811509"/>
+                            <a:ext cx="2605432" cy="1763313"/>
                           </a:xfrm>
                           <a:prstGeom prst="rect">
                             <a:avLst/>
                           </a:prstGeom>
-                          <a:ln w="12700" cap="flat" cmpd="sng" algn="ctr">
-                            <a:solidFill>
-                              <a:sysClr val="windowText" lastClr="000000"/>
-                            </a:solidFill>
-                            <a:prstDash val="solid"/>
-                            <a:round/>
-                            <a:headEnd type="none" w="med" len="med"/>
-                            <a:tailEnd type="none" w="med" len="med"/>
-                          </a:ln>
-                          <a:extLst>
-                            <a:ext uri="{53640926-AAD7-44D8-BBD7-CCE9431645EC}">
-                              <a14:shadowObscured xmlns:a14="http://schemas.microsoft.com/office/drawing/2010/main"/>
-                            </a:ext>
-                          </a:extLst>
                         </pic:spPr>
                       </pic:pic>
                     </a:graphicData>
@@ -6447,14 +6414,13 @@
         </w:tc>
         <w:tc>
           <w:tcPr>
-            <w:tcW w:w="4215" w:type="dxa"/>
+            <w:tcW w:w="4026" w:type="dxa"/>
             <w:vAlign w:val="bottom"/>
           </w:tcPr>
           <w:p>
             <w:pPr>
               <w:pStyle w:val="ListParagraph"/>
               <w:ind w:left="0"/>
-              <w:jc w:val="center"/>
               <w:rPr>
                 <w:b/>
                 <w:bCs/>
@@ -6465,9 +6431,9 @@
                 <w:noProof/>
               </w:rPr>
               <w:drawing>
-                <wp:inline distT="0" distB="0" distL="0" distR="0" wp14:anchorId="0002B9DF" wp14:editId="5573C2A5">
-                  <wp:extent cx="2490219" cy="1687982"/>
-                  <wp:effectExtent l="19050" t="19050" r="24765" b="26670"/>
+                <wp:inline distT="0" distB="0" distL="0" distR="0" wp14:anchorId="0002B9DF" wp14:editId="2A0AB88A">
+                  <wp:extent cx="2402803" cy="1628727"/>
+                  <wp:effectExtent l="19050" t="19050" r="17145" b="10160"/>
                   <wp:docPr id="11" name="Picture 2">
                     <a:extLst xmlns:a="http://schemas.openxmlformats.org/drawingml/2006/main">
                       <a:ext uri="{FF2B5EF4-FFF2-40B4-BE49-F238E27FC236}">
@@ -6502,7 +6468,7 @@
                         <pic:spPr>
                           <a:xfrm>
                             <a:off x="0" y="0"/>
-                            <a:ext cx="2549826" cy="1728386"/>
+                            <a:ext cx="2515073" cy="1704828"/>
                           </a:xfrm>
                           <a:prstGeom prst="rect">
                             <a:avLst/>
@@ -6662,15 +6628,17 @@
       <w:pPr>
         <w:ind w:left="720"/>
       </w:pPr>
+      <w:bookmarkStart w:id="15" w:name="_GoBack"/>
+      <w:bookmarkEnd w:id="15"/>
       <w:r>
         <w:rPr>
           <w:noProof/>
         </w:rPr>
         <w:drawing>
-          <wp:inline distT="0" distB="0" distL="0" distR="0" wp14:anchorId="0E64B72B" wp14:editId="00DCCDC3">
-            <wp:extent cx="4976517" cy="4228465"/>
-            <wp:effectExtent l="0" t="0" r="0" b="635"/>
-            <wp:docPr id="5" name="Picture 5"/>
+          <wp:inline distT="0" distB="0" distL="0" distR="0" wp14:anchorId="69564FC7" wp14:editId="4C5AFA39">
+            <wp:extent cx="4974590" cy="4231005"/>
+            <wp:effectExtent l="0" t="0" r="0" b="0"/>
+            <wp:docPr id="14" name="Picture 14"/>
             <wp:cNvGraphicFramePr>
               <a:graphicFrameLocks xmlns:a="http://schemas.openxmlformats.org/drawingml/2006/main" noChangeAspect="1"/>
             </wp:cNvGraphicFramePr>
@@ -6678,13 +6646,13 @@
               <a:graphicData uri="http://schemas.openxmlformats.org/drawingml/2006/picture">
                 <pic:pic xmlns:pic="http://schemas.openxmlformats.org/drawingml/2006/picture">
                   <pic:nvPicPr>
-                    <pic:cNvPr id="0" name="Picture 1"/>
+                    <pic:cNvPr id="0" name="Picture 2"/>
                     <pic:cNvPicPr>
                       <a:picLocks noChangeAspect="1" noChangeArrowheads="1"/>
                     </pic:cNvPicPr>
                   </pic:nvPicPr>
                   <pic:blipFill>
-                    <a:blip r:embed="rId25" cstate="print">
+                    <a:blip r:embed="rId25">
                       <a:extLst>
                         <a:ext uri="{28A0092B-C50C-407E-A947-70E740481C1C}">
                           <a14:useLocalDpi xmlns:a14="http://schemas.microsoft.com/office/drawing/2010/main" val="0"/>
@@ -6699,15 +6667,12 @@
                   <pic:spPr bwMode="auto">
                     <a:xfrm>
                       <a:off x="0" y="0"/>
-                      <a:ext cx="4994663" cy="4243883"/>
+                      <a:ext cx="4974590" cy="4231005"/>
                     </a:xfrm>
                     <a:prstGeom prst="rect">
                       <a:avLst/>
                     </a:prstGeom>
                     <a:noFill/>
-                    <a:ln>
-                      <a:noFill/>
-                    </a:ln>
                   </pic:spPr>
                 </pic:pic>
               </a:graphicData>
@@ -6778,7 +6743,6 @@
       <w:r>
         <w:t>Reduce evaporation loss</w:t>
       </w:r>
-      <w:proofErr w:type="spellStart"/>
     </w:p>
     <w:p>
       <w:pPr>
@@ -6787,7 +6751,6 @@
           <w:bCs/>
         </w:rPr>
       </w:pPr>
-      <w:proofErr w:type="spellEnd"/>
       <w:r>
         <w:t>The c</w:t>
       </w:r>
@@ -7100,7 +7063,6 @@
       <w:pPr>
         <w:pStyle w:val="Heading1"/>
       </w:pPr>
-      <w:bookmarkStart w:id="15" w:name="_GoBack"/>
       <w:r>
         <w:t xml:space="preserve">Step </w:t>
       </w:r>
@@ -7114,7 +7076,6 @@
         <w:t>Move to next year</w:t>
       </w:r>
     </w:p>
-    <w:bookmarkEnd w:id="15"/>
     <w:p>
       <w:r>
         <w:t xml:space="preserve">Move to </w:t>
@@ -13697,7 +13658,7 @@
 </file>
 
 <file path=customXml/itemProps1.xml><?xml version="1.0" encoding="utf-8"?>
-<ds:datastoreItem xmlns:ds="http://schemas.openxmlformats.org/officeDocument/2006/customXml" ds:itemID="{B0509C38-7A50-4ECC-8DBC-3BC77D4A9ACF}">
+<ds:datastoreItem xmlns:ds="http://schemas.openxmlformats.org/officeDocument/2006/customXml" ds:itemID="{B8494613-949C-497E-90AC-3C043C003AF0}">
   <ds:schemaRefs>
     <ds:schemaRef ds:uri="http://schemas.openxmlformats.org/officeDocument/2006/bibliography"/>
   </ds:schemaRefs>

</xml_diff>

<commit_message>
Split out section 7 into subsections
</commit_message>
<xml_diff>
--- a/ModelMusings/Support/ModelGuide/ModelGuide-CombinedLakePowellLakeMead.docx
+++ b/ModelMusings/Support/ModelGuide/ModelGuide-CombinedLakePowellLakeMead.docx
@@ -3233,7 +3233,23 @@
           <w:b/>
           <w:bCs/>
         </w:rPr>
-        <w:t xml:space="preserve">. Add ~ 3 maf </w:t>
+        <w:t xml:space="preserve">. Add ~ 3 </w:t>
+      </w:r>
+      <w:proofErr w:type="spellStart"/>
+      <w:r>
+        <w:rPr>
+          <w:b/>
+          <w:bCs/>
+        </w:rPr>
+        <w:t>maf</w:t>
+      </w:r>
+      <w:proofErr w:type="spellEnd"/>
+      <w:r>
+        <w:rPr>
+          <w:b/>
+          <w:bCs/>
+        </w:rPr>
+        <w:t xml:space="preserve"> </w:t>
       </w:r>
       <w:r>
         <w:rPr>
@@ -3840,7 +3856,22 @@
         <w:t xml:space="preserve"> </w:t>
       </w:r>
       <w:r>
-        <w:t>{USBR, 2019 #2578}</w:t>
+        <w:fldChar w:fldCharType="begin"/>
+      </w:r>
+      <w:r>
+        <w:instrText xml:space="preserve"> ADDIN EN.CITE &lt;EndNote&gt;&lt;Cite&gt;&lt;Author&gt;USBR&lt;/Author&gt;&lt;Year&gt;2019&lt;/Year&gt;&lt;RecNum&gt;2578&lt;/RecNum&gt;&lt;DisplayText&gt;(USBR, 2019)&lt;/DisplayText&gt;&lt;record&gt;&lt;rec-number&gt;2578&lt;/rec-number&gt;&lt;foreign-keys&gt;&lt;key app="EN" db-id="xxt5ta9pd995dwesap0pdzzp2weaz0w9werf" timestamp="1554700022"&gt;2578&lt;/key&gt;&lt;/foreign-keys&gt;&lt;ref-type name="Report"&gt;27&lt;/ref-type&gt;&lt;contributors&gt;&lt;authors&gt;&lt;author&gt;USBR&lt;/author&gt;&lt;/authors&gt;&lt;/contributors&gt;&lt;titles&gt;&lt;title&gt;Agreement Concerning Colorado River Drought Contingency Management and Operations&lt;/title&gt;&lt;/titles&gt;&lt;pages&gt;56&lt;/pages&gt;&lt;dates&gt;&lt;year&gt;2019&lt;/year&gt;&lt;pub-dates&gt;&lt;date&gt;May 20&lt;/date&gt;&lt;/pub-dates&gt;&lt;/dates&gt;&lt;pub-location&gt;Washington, DC&lt;/pub-location&gt;&lt;publisher&gt;U.S. Bureau of Reclamation&lt;/publisher&gt;&lt;urls&gt;&lt;related-urls&gt;&lt;url&gt;https://www.usbr.gov/dcp/finaldocs.html&lt;/url&gt;&lt;/related-urls&gt;&lt;/urls&gt;&lt;/record&gt;&lt;/Cite&gt;&lt;/EndNote&gt;</w:instrText>
+      </w:r>
+      <w:r>
+        <w:fldChar w:fldCharType="separate"/>
+      </w:r>
+      <w:r>
+        <w:rPr>
+          <w:noProof/>
+        </w:rPr>
+        <w:t>(USBR, 2019)</w:t>
+      </w:r>
+      <w:r>
+        <w:fldChar w:fldCharType="end"/>
       </w:r>
       <w:r>
         <w:t>.</w:t>
@@ -5361,7 +5392,39 @@
           <w:b/>
           <w:bCs/>
         </w:rPr>
-        <w:t>Upper Basin Dashboard annotated. A Lake Powell natural flow of 9 maf gives the Upper Basin 5.7 maf of available water to sell or consume.</w:t>
+        <w:t xml:space="preserve">Upper Basin Dashboard annotated. A Lake Powell natural flow of 9 </w:t>
+      </w:r>
+      <w:proofErr w:type="spellStart"/>
+      <w:r>
+        <w:rPr>
+          <w:b/>
+          <w:bCs/>
+        </w:rPr>
+        <w:t>maf</w:t>
+      </w:r>
+      <w:proofErr w:type="spellEnd"/>
+      <w:r>
+        <w:rPr>
+          <w:b/>
+          <w:bCs/>
+        </w:rPr>
+        <w:t xml:space="preserve"> gives the Upper Basin 5.7 </w:t>
+      </w:r>
+      <w:proofErr w:type="spellStart"/>
+      <w:r>
+        <w:rPr>
+          <w:b/>
+          <w:bCs/>
+        </w:rPr>
+        <w:t>maf</w:t>
+      </w:r>
+      <w:proofErr w:type="spellEnd"/>
+      <w:r>
+        <w:rPr>
+          <w:b/>
+          <w:bCs/>
+        </w:rPr>
+        <w:t xml:space="preserve"> of available water to sell or consume.</w:t>
       </w:r>
     </w:p>
     <w:p>
@@ -6100,11 +6163,128 @@
         <w:t xml:space="preserve"> more storage in Lake Powell.</w:t>
       </w:r>
       <w:r>
-        <w:t xml:space="preserve"> After entering a percent split, the </w:t>
-      </w:r>
-      <w:r>
-        <w:t xml:space="preserve">Powell and Mead storage volumes and levels populate. So does the Lake Powell release to achieve the Powell and Mead storage, the turbine release water temperature, and suitability of native, endangered fish of the Grand Canyon. </w:t>
-      </w:r>
+        <w:t xml:space="preserve"> </w:t>
+      </w:r>
+    </w:p>
+    <w:p>
+      <w:r>
+        <w:t>After entering a percent split, the</w:t>
+      </w:r>
+      <w:r>
+        <w:t xml:space="preserve"> following items will calculate:</w:t>
+      </w:r>
+    </w:p>
+    <w:p>
+      <w:r>
+        <w:t>(</w:t>
+      </w:r>
+      <w:proofErr w:type="spellStart"/>
+      <w:r>
+        <w:t>i</w:t>
+      </w:r>
+      <w:proofErr w:type="spellEnd"/>
+      <w:r>
+        <w:t>)</w:t>
+      </w:r>
+      <w:r>
+        <w:t xml:space="preserve"> </w:t>
+      </w:r>
+      <w:r>
+        <w:t>Powell and Mead storage volumes and levels populate.</w:t>
+      </w:r>
+    </w:p>
+    <w:p>
+      <w:r>
+        <w:t xml:space="preserve">The model uses the elevation-area-volume relationships for the reservoirs to calculate storage level from volume. See the left and right hand side of Figure 8 for critical levels and volumes such as dead pool (0 </w:t>
+      </w:r>
+      <w:proofErr w:type="spellStart"/>
+      <w:r>
+        <w:t>maf</w:t>
+      </w:r>
+      <w:proofErr w:type="spellEnd"/>
+      <w:r>
+        <w:t xml:space="preserve"> storage) and minimum power pool (penstock elevations) to avoid.</w:t>
+      </w:r>
+    </w:p>
+    <w:p>
+      <w:r>
+        <w:t xml:space="preserve">(ii) </w:t>
+      </w:r>
+      <w:r>
+        <w:t>Lake Powell release to achieve the Powell and Mead storage</w:t>
+      </w:r>
+    </w:p>
+    <w:p>
+      <w:r>
+        <w:t>This is the release from Lake Powell to achieve the specified storage volumes in Lake Powell and Lake Mead. A negative release is infeasible and means too much water is already in Lake Mead. Specify a lower percentage in Step 7.</w:t>
+      </w:r>
+    </w:p>
+    <w:p>
+      <w:r>
+        <w:t>(iii) Turbine release water temperature</w:t>
+      </w:r>
+    </w:p>
+    <w:p>
+      <w:r>
+        <w:t xml:space="preserve">The temperature of water released through the Lake Powell penstocks to generate hydropower. This data is pulled from observations of water temperature </w:t>
+      </w:r>
+      <w:r>
+        <w:fldChar w:fldCharType="begin"/>
+      </w:r>
+      <w:r>
+        <w:instrText xml:space="preserve"> ADDIN EN.CITE &lt;EndNote&gt;&lt;Cite&gt;&lt;Author&gt;Wheeler&lt;/Author&gt;&lt;Year&gt;2021&lt;/Year&gt;&lt;RecNum&gt;2802&lt;/RecNum&gt;&lt;Suffix&gt;`, Appendix 1&lt;/Suffix&gt;&lt;DisplayText&gt;(Wheeler et al., 2021, Appendix 1)&lt;/DisplayText&gt;&lt;record&gt;&lt;rec-number&gt;2802&lt;/rec-number&gt;&lt;foreign-keys&gt;&lt;key app="EN" db-id="xxt5ta9pd995dwesap0pdzzp2weaz0w9werf" timestamp="1624663065"&gt;2802&lt;/key&gt;&lt;/foreign-keys&gt;&lt;ref-type name="Report"&gt;27&lt;/ref-type&gt;&lt;contributors&gt;&lt;authors&gt;&lt;author&gt;Kevin Wheeler&lt;/author&gt;&lt;author&gt;Eric Kuhn&lt;/author&gt;&lt;author&gt;Lindsey Bruckerhoff&lt;/author&gt;&lt;author&gt;Brad Udall&lt;/author&gt;&lt;author&gt;Jian Wang&lt;/author&gt;&lt;author&gt;Lael Gilbert&lt;/author&gt;&lt;author&gt;Sara Goeking&lt;/author&gt;&lt;author&gt;Alan Kasprak&lt;/author&gt;&lt;author&gt;Bryce Mihalevich&lt;/author&gt;&lt;author&gt;Bethany Neilson&lt;/author&gt;&lt;author&gt;Homa Salehabadi&lt;/author&gt;&lt;author&gt;John C. Schmidt&lt;/author&gt;&lt;/authors&gt;&lt;/contributors&gt;&lt;titles&gt;&lt;title&gt;Alternative Management Paradigms for the Future of the Colorado and Green Rivers&lt;/title&gt;&lt;/titles&gt;&lt;pages&gt;47&lt;/pages&gt;&lt;number&gt;White Paper #2&lt;/number&gt;&lt;dates&gt;&lt;year&gt;2021&lt;/year&gt;&lt;pub-dates&gt;&lt;date&gt;January&lt;/date&gt;&lt;/pub-dates&gt;&lt;/dates&gt;&lt;pub-location&gt;Logan, Utah&lt;/pub-location&gt;&lt;publisher&gt;Center for Colorado River Studies, Utah State University&lt;/publisher&gt;&lt;urls&gt;&lt;related-urls&gt;&lt;url&gt;https://qcnr.usu.edu/coloradoriver/files/WhitePaper6.pdf&lt;/url&gt;&lt;/related-urls&gt;&lt;/urls&gt;&lt;/record&gt;&lt;/Cite&gt;&lt;/EndNote&gt;</w:instrText>
+      </w:r>
+      <w:r>
+        <w:fldChar w:fldCharType="separate"/>
+      </w:r>
+      <w:r>
+        <w:rPr>
+          <w:noProof/>
+        </w:rPr>
+        <w:t>(Wheeler et al., 2021, Appendix 1)</w:t>
+      </w:r>
+      <w:r>
+        <w:fldChar w:fldCharType="end"/>
+      </w:r>
+      <w:r>
+        <w:t>.</w:t>
+      </w:r>
+    </w:p>
+    <w:p>
+      <w:r>
+        <w:t>(iv) S</w:t>
+      </w:r>
+      <w:r>
+        <w:t xml:space="preserve">uitability of native, endangered fish of the Grand Canyon. </w:t>
+      </w:r>
+    </w:p>
+    <w:p>
+      <w:r>
+        <w:t xml:space="preserve">As release water temperature rises, the native fish of the Grand Canyon become more susceptible to competition and prey by introduced non-native fish. Table 7 shows the breakpoints of temperature suitability for native fish </w:t>
+      </w:r>
+      <w:r>
+        <w:fldChar w:fldCharType="begin"/>
+      </w:r>
+      <w:r>
+        <w:instrText xml:space="preserve"> ADDIN EN.CITE &lt;EndNote&gt;&lt;Cite&gt;&lt;Author&gt;Wheeler&lt;/Author&gt;&lt;Year&gt;2021&lt;/Year&gt;&lt;RecNum&gt;2802&lt;/RecNum&gt;&lt;Suffix&gt;`, Appendix 1&lt;/Suffix&gt;&lt;DisplayText&gt;(Wheeler et al., 2021, Appendix 1)&lt;/DisplayText&gt;&lt;record&gt;&lt;rec-number&gt;2802&lt;/rec-number&gt;&lt;foreign-keys&gt;&lt;key app="EN" db-id="xxt5ta9pd995dwesap0pdzzp2weaz0w9werf" timestamp="1624663065"&gt;2802&lt;/key&gt;&lt;/foreign-keys&gt;&lt;ref-type name="Report"&gt;27&lt;/ref-type&gt;&lt;contributors&gt;&lt;authors&gt;&lt;author&gt;Kevin Wheeler&lt;/author&gt;&lt;author&gt;Eric Kuhn&lt;/author&gt;&lt;author&gt;Lindsey Bruckerhoff&lt;/author&gt;&lt;author&gt;Brad Udall&lt;/author&gt;&lt;author&gt;Jian Wang&lt;/author&gt;&lt;author&gt;Lael Gilbert&lt;/author&gt;&lt;author&gt;Sara Goeking&lt;/author&gt;&lt;author&gt;Alan Kasprak&lt;/author&gt;&lt;author&gt;Bryce Mihalevich&lt;/author&gt;&lt;author&gt;Bethany Neilson&lt;/author&gt;&lt;author&gt;Homa Salehabadi&lt;/author&gt;&lt;author&gt;John C. Schmidt&lt;/author&gt;&lt;/authors&gt;&lt;/contributors&gt;&lt;titles&gt;&lt;title&gt;Alternative Management Paradigms for the Future of the Colorado and Green Rivers&lt;/title&gt;&lt;/titles&gt;&lt;pages&gt;47&lt;/pages&gt;&lt;number&gt;White Paper #2&lt;/number&gt;&lt;dates&gt;&lt;year&gt;2021&lt;/year&gt;&lt;pub-dates&gt;&lt;date&gt;January&lt;/date&gt;&lt;/pub-dates&gt;&lt;/dates&gt;&lt;pub-location&gt;Logan, Utah&lt;/pub-location&gt;&lt;publisher&gt;Center for Colorado River Studies, Utah State University&lt;/publisher&gt;&lt;urls&gt;&lt;related-urls&gt;&lt;url&gt;https://qcnr.usu.edu/coloradoriver/files/WhitePaper6.pdf&lt;/url&gt;&lt;/related-urls&gt;&lt;/urls&gt;&lt;/record&gt;&lt;/Cite&gt;&lt;/EndNote&gt;</w:instrText>
+      </w:r>
+      <w:r>
+        <w:fldChar w:fldCharType="separate"/>
+      </w:r>
+      <w:r>
+        <w:rPr>
+          <w:noProof/>
+        </w:rPr>
+        <w:t>(Wheeler et al., 2021, Appendix 1)</w:t>
+      </w:r>
+      <w:r>
+        <w:fldChar w:fldCharType="end"/>
+      </w:r>
+      <w:r>
+        <w:t>.</w:t>
+      </w:r>
+    </w:p>
+    <w:p>
       <w:r>
         <w:t xml:space="preserve">Box 2 shows an example with 13.8 </w:t>
       </w:r>
@@ -6169,8 +6349,15 @@
         </w:drawing>
       </w:r>
     </w:p>
-    <w:p/>
-    <w:p>
+    <w:p>
+      <w:pPr>
+        <w:pStyle w:val="Heading2"/>
+      </w:pPr>
+      <w:r>
+        <w:t xml:space="preserve">7A. </w:t>
+      </w:r>
+      <w:bookmarkStart w:id="15" w:name="_GoBack"/>
+      <w:bookmarkEnd w:id="15"/>
       <w:r>
         <w:t>Consider four issues</w:t>
       </w:r>
@@ -6628,8 +6815,6 @@
       <w:pPr>
         <w:ind w:left="720"/>
       </w:pPr>
-      <w:bookmarkStart w:id="15" w:name="_GoBack"/>
-      <w:bookmarkEnd w:id="15"/>
       <w:r>
         <w:rPr>
           <w:noProof/>
@@ -7106,7 +7291,7 @@
         <w:pStyle w:val="Heading1"/>
       </w:pPr>
       <w:r>
-        <w:t>Step 8. Finishing</w:t>
+        <w:t>Step 8. Finish</w:t>
       </w:r>
     </w:p>
     <w:p>
@@ -7325,7 +7510,7 @@
       <w:r>
         <w:t xml:space="preserve">. </w:t>
       </w:r>
-      <w:hyperlink r:id="rId32" w:anchor="field-ms-calibration-validation" w:history="1">
+      <w:hyperlink r:id="rId32" w:history="1">
         <w:r>
           <w:rPr>
             <w:rStyle w:val="Hyperlink"/>
@@ -12816,7 +13001,6 @@
   <w:style w:type="character" w:default="1" w:styleId="DefaultParagraphFont">
     <w:name w:val="Default Paragraph Font"/>
     <w:uiPriority w:val="1"/>
-    <w:semiHidden/>
     <w:unhideWhenUsed/>
   </w:style>
   <w:style w:type="table" w:default="1" w:styleId="TableNormal">
@@ -13658,7 +13842,7 @@
 </file>
 
 <file path=customXml/itemProps1.xml><?xml version="1.0" encoding="utf-8"?>
-<ds:datastoreItem xmlns:ds="http://schemas.openxmlformats.org/officeDocument/2006/customXml" ds:itemID="{B8494613-949C-497E-90AC-3C043C003AF0}">
+<ds:datastoreItem xmlns:ds="http://schemas.openxmlformats.org/officeDocument/2006/customXml" ds:itemID="{8BD5F878-8C1A-4D34-BE34-31E605EF755C}">
   <ds:schemaRefs>
     <ds:schemaRef ds:uri="http://schemas.openxmlformats.org/officeDocument/2006/bibliography"/>
   </ds:schemaRefs>

</xml_diff>

<commit_message>
Add headers in Section 7
</commit_message>
<xml_diff>
--- a/ModelMusings/Support/ModelGuide/ModelGuide-CombinedLakePowellLakeMead.docx
+++ b/ModelMusings/Support/ModelGuide/ModelGuide-CombinedLakePowellLakeMead.docx
@@ -6175,6 +6175,9 @@
       </w:r>
     </w:p>
     <w:p>
+      <w:pPr>
+        <w:pStyle w:val="Heading3"/>
+      </w:pPr>
       <w:r>
         <w:t>(</w:t>
       </w:r>
@@ -6190,7 +6193,7 @@
         <w:t xml:space="preserve"> </w:t>
       </w:r>
       <w:r>
-        <w:t>Powell and Mead storage volumes and levels populate.</w:t>
+        <w:t>Powell and Mead storage volumes and levels</w:t>
       </w:r>
     </w:p>
     <w:p>
@@ -6207,19 +6210,64 @@
       </w:r>
     </w:p>
     <w:p>
+      <w:pPr>
+        <w:pStyle w:val="Heading3"/>
+      </w:pPr>
       <w:r>
         <w:t xml:space="preserve">(ii) </w:t>
       </w:r>
       <w:r>
-        <w:t>Lake Powell release to achieve the Powell and Mead storage</w:t>
-      </w:r>
-    </w:p>
-    <w:p>
-      <w:r>
-        <w:t>This is the release from Lake Powell to achieve the specified storage volumes in Lake Powell and Lake Mead. A negative release is infeasible and means too much water is already in Lake Mead. Specify a lower percentage in Step 7.</w:t>
-      </w:r>
-    </w:p>
-    <w:p>
+        <w:t>Lake Powell release to achieve Powell and Mead storage</w:t>
+      </w:r>
+      <w:r>
+        <w:t xml:space="preserve"> volumes</w:t>
+      </w:r>
+    </w:p>
+    <w:p>
+      <w:r>
+        <w:t xml:space="preserve">This is the </w:t>
+      </w:r>
+      <w:r>
+        <w:t xml:space="preserve">annual </w:t>
+      </w:r>
+      <w:r>
+        <w:t xml:space="preserve">release from Lake Powell to achieve the specified storage volumes in Lake Powell and Lake Mead. </w:t>
+      </w:r>
+      <w:r>
+        <w:t xml:space="preserve">Compare to numbers such as 7 to 9 </w:t>
+      </w:r>
+      <w:proofErr w:type="spellStart"/>
+      <w:r>
+        <w:t>maf</w:t>
+      </w:r>
+      <w:proofErr w:type="spellEnd"/>
+      <w:r>
+        <w:t xml:space="preserve"> per year that are the target of equalization releases (Figure 10)</w:t>
+      </w:r>
+      <w:r>
+        <w:t>{USBR, 2007 #2736}</w:t>
+      </w:r>
+      <w:r>
+        <w:t xml:space="preserve">. But note that as combined storage declines, it will become harder to achieve the 7-9 </w:t>
+      </w:r>
+      <w:proofErr w:type="spellStart"/>
+      <w:r>
+        <w:t>maf</w:t>
+      </w:r>
+      <w:proofErr w:type="spellEnd"/>
+      <w:r>
+        <w:t xml:space="preserve"> targets.</w:t>
+      </w:r>
+    </w:p>
+    <w:p>
+      <w:r>
+        <w:t>A negative release is infeasible and means too much water is already in Lake Mead. Specify a lower percentage in Step 7.</w:t>
+      </w:r>
+    </w:p>
+    <w:p>
+      <w:pPr>
+        <w:pStyle w:val="Heading3"/>
+      </w:pPr>
       <w:r>
         <w:t>(iii) Turbine release water temperature</w:t>
       </w:r>
@@ -6251,11 +6299,14 @@
       </w:r>
     </w:p>
     <w:p>
+      <w:pPr>
+        <w:pStyle w:val="Heading3"/>
+      </w:pPr>
       <w:r>
         <w:t>(iv) S</w:t>
       </w:r>
       <w:r>
-        <w:t xml:space="preserve">uitability of native, endangered fish of the Grand Canyon. </w:t>
+        <w:t>uitability of native, endangered fish of the Grand Canyon</w:t>
       </w:r>
     </w:p>
     <w:p>
@@ -6356,8 +6407,6 @@
       <w:r>
         <w:t xml:space="preserve">7A. </w:t>
       </w:r>
-      <w:bookmarkStart w:id="15" w:name="_GoBack"/>
-      <w:bookmarkEnd w:id="15"/>
       <w:r>
         <w:t>Consider four issues</w:t>
       </w:r>
@@ -6926,7 +6975,12 @@
         <w:t xml:space="preserve">(iii) </w:t>
       </w:r>
       <w:r>
-        <w:t>Reduce evaporation loss</w:t>
+        <w:t xml:space="preserve">Reduce evaporation </w:t>
+      </w:r>
+      <w:bookmarkStart w:id="15" w:name="_GoBack"/>
+      <w:bookmarkEnd w:id="15"/>
+      <w:r>
+        <w:t>loss</w:t>
       </w:r>
     </w:p>
     <w:p>
@@ -7510,7 +7564,7 @@
       <w:r>
         <w:t xml:space="preserve">. </w:t>
       </w:r>
-      <w:hyperlink r:id="rId32" w:history="1">
+      <w:hyperlink r:id="rId32" w:anchor="field-ms-calibration-validation" w:history="1">
         <w:r>
           <w:rPr>
             <w:rStyle w:val="Hyperlink"/>
@@ -13001,6 +13055,7 @@
   <w:style w:type="character" w:default="1" w:styleId="DefaultParagraphFont">
     <w:name w:val="Default Paragraph Font"/>
     <w:uiPriority w:val="1"/>
+    <w:semiHidden/>
     <w:unhideWhenUsed/>
   </w:style>
   <w:style w:type="table" w:default="1" w:styleId="TableNormal">
@@ -13842,7 +13897,7 @@
 </file>
 
 <file path=customXml/itemProps1.xml><?xml version="1.0" encoding="utf-8"?>
-<ds:datastoreItem xmlns:ds="http://schemas.openxmlformats.org/officeDocument/2006/customXml" ds:itemID="{8BD5F878-8C1A-4D34-BE34-31E605EF755C}">
+<ds:datastoreItem xmlns:ds="http://schemas.openxmlformats.org/officeDocument/2006/customXml" ds:itemID="{B8983DC3-654E-4081-AB1C-A4A8DA3E70B9}">
   <ds:schemaRefs>
     <ds:schemaRef ds:uri="http://schemas.openxmlformats.org/officeDocument/2006/bibliography"/>
   </ds:schemaRefs>

</xml_diff>

<commit_message>
Still working on subheaders for Section 7
</commit_message>
<xml_diff>
--- a/ModelMusings/Support/ModelGuide/ModelGuide-CombinedLakePowellLakeMead.docx
+++ b/ModelMusings/Support/ModelGuide/ModelGuide-CombinedLakePowellLakeMead.docx
@@ -6248,7 +6248,13 @@
         <w:t>{USBR, 2007 #2736}</w:t>
       </w:r>
       <w:r>
-        <w:t xml:space="preserve">. But note that as combined storage declines, it will become harder to achieve the 7-9 </w:t>
+        <w:t xml:space="preserve">. </w:t>
+      </w:r>
+      <w:r>
+        <w:t>N</w:t>
+      </w:r>
+      <w:r>
+        <w:t xml:space="preserve">ote that as combined storage declines, it will become harder to achieve the 7-9 </w:t>
       </w:r>
       <w:proofErr w:type="spellStart"/>
       <w:r>
@@ -6258,10 +6264,114 @@
       <w:r>
         <w:t xml:space="preserve"> targets.</w:t>
       </w:r>
-    </w:p>
-    <w:p>
-      <w:r>
-        <w:t>A negative release is infeasible and means too much water is already in Lake Mead. Specify a lower percentage in Step 7.</w:t>
+      <w:r>
+        <w:t xml:space="preserve"> This Powell release is calculated as (all terms </w:t>
+      </w:r>
+      <w:proofErr w:type="spellStart"/>
+      <w:r>
+        <w:t>maf</w:t>
+      </w:r>
+      <w:proofErr w:type="spellEnd"/>
+      <w:r>
+        <w:t>):</w:t>
+      </w:r>
+    </w:p>
+    <w:p>
+      <w:r>
+        <w:t xml:space="preserve">Powell </w:t>
+      </w:r>
+      <w:r>
+        <w:t>Release = -</w:t>
+      </w:r>
+      <w:r>
+        <w:t>[</w:t>
+      </w:r>
+      <w:r>
+        <w:t>Powell end storage</w:t>
+      </w:r>
+      <w:r>
+        <w:t>]</w:t>
+      </w:r>
+      <w:r>
+        <w:t xml:space="preserve"> + </w:t>
+      </w:r>
+      <w:r>
+        <w:t>[</w:t>
+      </w:r>
+      <w:r>
+        <w:t>Powell start storage</w:t>
+      </w:r>
+      <w:r>
+        <w:t>]</w:t>
+      </w:r>
+      <w:r>
+        <w:t xml:space="preserve"> + </w:t>
+      </w:r>
+      <w:r>
+        <w:t>[</w:t>
+      </w:r>
+      <w:r>
+        <w:t xml:space="preserve">Powell </w:t>
+      </w:r>
+      <w:r>
+        <w:t xml:space="preserve">Natural </w:t>
+      </w:r>
+      <w:r>
+        <w:t>Inflow</w:t>
+      </w:r>
+      <w:r>
+        <w:t>]</w:t>
+      </w:r>
+      <w:r>
+        <w:t xml:space="preserve"> </w:t>
+      </w:r>
+      <w:r>
+        <w:t>–</w:t>
+      </w:r>
+      <w:r>
+        <w:t xml:space="preserve"> </w:t>
+      </w:r>
+      <w:r>
+        <w:t>[</w:t>
+      </w:r>
+      <w:r>
+        <w:t>Upper Basin Consume</w:t>
+      </w:r>
+      <w:r>
+        <w:t>]</w:t>
+      </w:r>
+      <w:r>
+        <w:t xml:space="preserve"> </w:t>
+      </w:r>
+      <w:r>
+        <w:t>–</w:t>
+      </w:r>
+      <w:r>
+        <w:t xml:space="preserve"> </w:t>
+      </w:r>
+      <w:r>
+        <w:t>[</w:t>
+      </w:r>
+      <w:r>
+        <w:t>Powell Evaporation</w:t>
+      </w:r>
+      <w:r>
+        <w:t>]</w:t>
+      </w:r>
+      <w:r>
+        <w:tab/>
+        <w:t>(Equation 3)</w:t>
+      </w:r>
+    </w:p>
+    <w:p>
+      <w:r>
+        <w:t>A negative release is infeasible and means too much water is already in Lake Mead. Specify a lower percentage in Step 7</w:t>
+      </w:r>
+      <w:r>
+        <w:t xml:space="preserve"> – lower Powell end storage</w:t>
+      </w:r>
+      <w:r>
+        <w:t>.</w:t>
       </w:r>
     </w:p>
     <w:p>
@@ -6306,7 +6416,13 @@
         <w:t>(iv) S</w:t>
       </w:r>
       <w:r>
-        <w:t>uitability of native, endangered fish of the Grand Canyon</w:t>
+        <w:t xml:space="preserve">uitability </w:t>
+      </w:r>
+      <w:r>
+        <w:t>for</w:t>
+      </w:r>
+      <w:r>
+        <w:t xml:space="preserve"> native, endangered fish of the Grand Canyon</w:t>
       </w:r>
     </w:p>
     <w:p>
@@ -6336,8 +6452,59 @@
       </w:r>
     </w:p>
     <w:p>
-      <w:r>
-        <w:t xml:space="preserve">Box 2 shows an example with 13.8 </w:t>
+      <w:pPr>
+        <w:pStyle w:val="Heading3"/>
+      </w:pPr>
+      <w:r>
+        <w:t xml:space="preserve">(iv) Suitability for </w:t>
+      </w:r>
+      <w:r>
+        <w:t>tailwater trout</w:t>
+      </w:r>
+    </w:p>
+    <w:p>
+      <w:r>
+        <w:t xml:space="preserve">The tailwater trout are an introduced species, require colder water, and live in the Colorado River reach from Glen Canyon Dam to Lee Ferry (and possibly below). </w:t>
+      </w:r>
+      <w:r>
+        <w:t xml:space="preserve">Table 7 shows the breakpoints of temperature suitability for </w:t>
+      </w:r>
+      <w:r>
+        <w:t xml:space="preserve">tailwater trout </w:t>
+      </w:r>
+      <w:r>
+        <w:fldChar w:fldCharType="begin"/>
+      </w:r>
+      <w:r>
+        <w:instrText xml:space="preserve"> ADDIN EN.CITE &lt;EndNote&gt;&lt;Cite&gt;&lt;Author&gt;Wheeler&lt;/Author&gt;&lt;Year&gt;2021&lt;/Year&gt;&lt;RecNum&gt;2802&lt;/RecNum&gt;&lt;Suffix&gt;`, Appendix 1&lt;/Suffix&gt;&lt;DisplayText&gt;(Wheeler et al., 2021, Appendix 1)&lt;/DisplayText&gt;&lt;record&gt;&lt;rec-number&gt;2802&lt;/rec-number&gt;&lt;foreign-keys&gt;&lt;key app="EN" db-id="xxt5ta9pd995dwesap0pdzzp2weaz0w9werf" timestamp="1624663065"&gt;2802&lt;/key&gt;&lt;/foreign-keys&gt;&lt;ref-type name="Report"&gt;27&lt;/ref-type&gt;&lt;contributors&gt;&lt;authors&gt;&lt;author&gt;Kevin Wheeler&lt;/author&gt;&lt;author&gt;Eric Kuhn&lt;/author&gt;&lt;author&gt;Lindsey Bruckerhoff&lt;/author&gt;&lt;author&gt;Brad Udall&lt;/author&gt;&lt;author&gt;Jian Wang&lt;/author&gt;&lt;author&gt;Lael Gilbert&lt;/author&gt;&lt;author&gt;Sara Goeking&lt;/author&gt;&lt;author&gt;Alan Kasprak&lt;/author&gt;&lt;author&gt;Bryce Mihalevich&lt;/author&gt;&lt;author&gt;Bethany Neilson&lt;/author&gt;&lt;author&gt;Homa Salehabadi&lt;/author&gt;&lt;author&gt;John C. Schmidt&lt;/author&gt;&lt;/authors&gt;&lt;/contributors&gt;&lt;titles&gt;&lt;title&gt;Alternative Management Paradigms for the Future of the Colorado and Green Rivers&lt;/title&gt;&lt;/titles&gt;&lt;pages&gt;47&lt;/pages&gt;&lt;number&gt;White Paper #2&lt;/number&gt;&lt;dates&gt;&lt;year&gt;2021&lt;/year&gt;&lt;pub-dates&gt;&lt;date&gt;January&lt;/date&gt;&lt;/pub-dates&gt;&lt;/dates&gt;&lt;pub-location&gt;Logan, Utah&lt;/pub-location&gt;&lt;publisher&gt;Center for Colorado River Studies, Utah State University&lt;/publisher&gt;&lt;urls&gt;&lt;related-urls&gt;&lt;url&gt;https://qcnr.usu.edu/coloradoriver/files/WhitePaper6.pdf&lt;/url&gt;&lt;/related-urls&gt;&lt;/urls&gt;&lt;/record&gt;&lt;/Cite&gt;&lt;/EndNote&gt;</w:instrText>
+      </w:r>
+      <w:r>
+        <w:fldChar w:fldCharType="separate"/>
+      </w:r>
+      <w:r>
+        <w:rPr>
+          <w:noProof/>
+        </w:rPr>
+        <w:t>(Wheeler et al., 2021, Appendix 1)</w:t>
+      </w:r>
+      <w:r>
+        <w:fldChar w:fldCharType="end"/>
+      </w:r>
+      <w:r>
+        <w:t>.</w:t>
+      </w:r>
+    </w:p>
+    <w:p>
+      <w:r>
+        <w:t xml:space="preserve">Box 2 shows an example </w:t>
+      </w:r>
+      <w:r>
+        <w:t xml:space="preserve">of the impacts of </w:t>
+      </w:r>
+      <w:bookmarkStart w:id="15" w:name="_GoBack"/>
+      <w:bookmarkEnd w:id="15"/>
+      <w:r>
+        <w:t xml:space="preserve">13.8 </w:t>
       </w:r>
       <w:proofErr w:type="spellStart"/>
       <w:r>
@@ -6345,7 +6512,13 @@
       </w:r>
       <w:proofErr w:type="spellEnd"/>
       <w:r>
-        <w:t xml:space="preserve"> of combined storage to assign 65% of that storage to lake Powell.</w:t>
+        <w:t xml:space="preserve"> of combined storage </w:t>
+      </w:r>
+      <w:r>
+        <w:t>if</w:t>
+      </w:r>
+      <w:r>
+        <w:t xml:space="preserve"> assign 65% of that storage to lake Powell.</w:t>
       </w:r>
     </w:p>
     <w:p>
@@ -6975,12 +7148,7 @@
         <w:t xml:space="preserve">(iii) </w:t>
       </w:r>
       <w:r>
-        <w:t xml:space="preserve">Reduce evaporation </w:t>
-      </w:r>
-      <w:bookmarkStart w:id="15" w:name="_GoBack"/>
-      <w:bookmarkEnd w:id="15"/>
-      <w:r>
-        <w:t>loss</w:t>
+        <w:t>Reduce evaporation loss</w:t>
       </w:r>
     </w:p>
     <w:p>
@@ -13897,7 +14065,7 @@
 </file>
 
 <file path=customXml/itemProps1.xml><?xml version="1.0" encoding="utf-8"?>
-<ds:datastoreItem xmlns:ds="http://schemas.openxmlformats.org/officeDocument/2006/customXml" ds:itemID="{B8983DC3-654E-4081-AB1C-A4A8DA3E70B9}">
+<ds:datastoreItem xmlns:ds="http://schemas.openxmlformats.org/officeDocument/2006/customXml" ds:itemID="{DC433395-A9D7-4306-BA21-997B6D690433}">
   <ds:schemaRefs>
     <ds:schemaRef ds:uri="http://schemas.openxmlformats.org/officeDocument/2006/bibliography"/>
   </ds:schemaRefs>

</xml_diff>

<commit_message>
Subsections for player dashboard
</commit_message>
<xml_diff>
--- a/ModelMusings/Support/ModelGuide/ModelGuide-CombinedLakePowellLakeMead.docx
+++ b/ModelMusings/Support/ModelGuide/ModelGuide-CombinedLakePowellLakeMead.docx
@@ -5427,9 +5427,135 @@
         <w:t xml:space="preserve"> of available water to sell or consume.</w:t>
       </w:r>
     </w:p>
-    <w:p>
-      <w:r>
-        <w:t>Within their dashboard, A participant can:</w:t>
+    <w:p/>
+    <w:p>
+      <w:pPr>
+        <w:pStyle w:val="Heading3"/>
+      </w:pPr>
+      <w:r>
+        <w:t>Buy</w:t>
+      </w:r>
+      <w:r>
+        <w:t xml:space="preserve"> or sell water </w:t>
+      </w:r>
+      <w:r>
+        <w:t>from other player(s)</w:t>
+      </w:r>
+    </w:p>
+    <w:p>
+      <w:r>
+        <w:t xml:space="preserve">Enter buy amounts as positive (+) and sell amounts negative (-). These are additions and subtractions to the party’s available water. Enter all amounts in </w:t>
+      </w:r>
+      <w:proofErr w:type="spellStart"/>
+      <w:r>
+        <w:t>maf</w:t>
+      </w:r>
+      <w:proofErr w:type="spellEnd"/>
+      <w:r>
+        <w:t xml:space="preserve">. If multiple transactions – </w:t>
+      </w:r>
+      <w:proofErr w:type="spellStart"/>
+      <w:r>
+        <w:t>e.g</w:t>
+      </w:r>
+      <w:proofErr w:type="spellEnd"/>
+      <w:r>
+        <w:t xml:space="preserve">, buy 0.5 </w:t>
+      </w:r>
+      <w:proofErr w:type="spellStart"/>
+      <w:r>
+        <w:t>maf</w:t>
+      </w:r>
+      <w:proofErr w:type="spellEnd"/>
+      <w:r>
+        <w:t xml:space="preserve"> from Lower Basin and 0.2 </w:t>
+      </w:r>
+      <w:proofErr w:type="spellStart"/>
+      <w:r>
+        <w:t>maf</w:t>
+      </w:r>
+      <w:proofErr w:type="spellEnd"/>
+      <w:r>
+        <w:t xml:space="preserve"> from Mexico -- enter as a formula: = 0.5 + 0.2</w:t>
+      </w:r>
+    </w:p>
+    <w:p>
+      <w:pPr>
+        <w:rPr>
+          <w:b/>
+          <w:bCs/>
+        </w:rPr>
+      </w:pPr>
+      <w:r>
+        <w:rPr>
+          <w:b/>
+          <w:bCs/>
+        </w:rPr>
+        <w:t>These transactions are</w:t>
+      </w:r>
+      <w:r>
+        <w:rPr>
+          <w:b/>
+          <w:bCs/>
+        </w:rPr>
+        <w:t xml:space="preserve"> all</w:t>
+      </w:r>
+      <w:r>
+        <w:rPr>
+          <w:b/>
+          <w:bCs/>
+        </w:rPr>
+        <w:t xml:space="preserve"> temporary – for one year! </w:t>
+      </w:r>
+    </w:p>
+    <w:p>
+      <w:r>
+        <w:t xml:space="preserve">When a buying party requires </w:t>
+      </w:r>
+      <w:r>
+        <w:t>a</w:t>
+      </w:r>
+      <w:r>
+        <w:t xml:space="preserve"> selling party to invest financial proceeds in new farm or urban water conservation efforts, </w:t>
+      </w:r>
+      <w:r>
+        <w:t xml:space="preserve">the </w:t>
+      </w:r>
+      <w:r>
+        <w:t>money s</w:t>
+      </w:r>
+      <w:r>
+        <w:t xml:space="preserve">tays in the local community and the seller can make more water available in future years </w:t>
+      </w:r>
+      <w:r>
+        <w:t>{Rosenberg, 2021 #2781}</w:t>
+      </w:r>
+      <w:r>
+        <w:t>.</w:t>
+      </w:r>
+    </w:p>
+    <w:p>
+      <w:pPr>
+        <w:pStyle w:val="Heading3"/>
+      </w:pPr>
+      <w:r>
+        <w:t>Compensation</w:t>
+      </w:r>
+    </w:p>
+    <w:p>
+      <w:r>
+        <w:t xml:space="preserve">Enter compensation – payments for buying, receipts for sales – in $ millions. Enter as a formula. Multiple the sale price in $/acre-foot by the buy or sell volume in </w:t>
+      </w:r>
+      <w:proofErr w:type="spellStart"/>
+      <w:r>
+        <w:t>maf</w:t>
+      </w:r>
+      <w:proofErr w:type="spellEnd"/>
+      <w:r>
+        <w:t xml:space="preserve">. </w:t>
+      </w:r>
+      <w:r>
+        <w:t>Table 6 shows rough Colorado River water prices.</w:t>
       </w:r>
     </w:p>
     <w:p>
@@ -5437,23 +5563,19 @@
         <w:pStyle w:val="ListParagraph"/>
         <w:numPr>
           <w:ilvl w:val="0"/>
-          <w:numId w:val="39"/>
+          <w:numId w:val="30"/>
         </w:numPr>
       </w:pPr>
       <w:r>
-        <w:t>Pu</w:t>
-      </w:r>
-      <w:r>
-        <w:t xml:space="preserve">rchase or sell water </w:t>
-      </w:r>
-      <w:r>
-        <w:t xml:space="preserve">from other player(s) </w:t>
-      </w:r>
-      <w:r>
-        <w:t>with compensation</w:t>
-      </w:r>
-      <w:r>
-        <w:t xml:space="preserve">. </w:t>
+        <w:t xml:space="preserve">For example, a purchase of 0.5 </w:t>
+      </w:r>
+      <w:proofErr w:type="spellStart"/>
+      <w:r>
+        <w:t>maf</w:t>
+      </w:r>
+      <w:proofErr w:type="spellEnd"/>
+      <w:r>
+        <w:t xml:space="preserve"> at $500 per acre-foot is (0.5)(500) = $250 million.</w:t>
       </w:r>
     </w:p>
     <w:p>
@@ -5461,35 +5583,336 @@
         <w:pStyle w:val="ListParagraph"/>
         <w:numPr>
           <w:ilvl w:val="0"/>
-          <w:numId w:val="29"/>
+          <w:numId w:val="30"/>
         </w:numPr>
       </w:pPr>
       <w:r>
-        <w:t>Purchases and sales must include at least one other participant so the net trade volume for all players is zero.</w:t>
-      </w:r>
-    </w:p>
-    <w:p>
-      <w:pPr>
-        <w:pStyle w:val="ListParagraph"/>
-        <w:numPr>
-          <w:ilvl w:val="0"/>
-          <w:numId w:val="29"/>
-        </w:numPr>
-      </w:pPr>
-      <w:r>
-        <w:t>Monitor</w:t>
-      </w:r>
-      <w:r>
-        <w:t xml:space="preserve"> their available water</w:t>
-      </w:r>
-      <w:r>
-        <w:t>.</w:t>
-      </w:r>
-    </w:p>
-    <w:p>
-      <w:pPr>
-        <w:pStyle w:val="ListParagraph"/>
-      </w:pPr>
+        <w:t xml:space="preserve">If a party buys 0.5 </w:t>
+      </w:r>
+      <w:proofErr w:type="spellStart"/>
+      <w:r>
+        <w:t>maf</w:t>
+      </w:r>
+      <w:proofErr w:type="spellEnd"/>
+      <w:r>
+        <w:t xml:space="preserve"> at $500 per acre-foot from one party and 0.2 </w:t>
+      </w:r>
+      <w:proofErr w:type="spellStart"/>
+      <w:r>
+        <w:t>maf</w:t>
+      </w:r>
+      <w:proofErr w:type="spellEnd"/>
+      <w:r>
+        <w:t xml:space="preserve"> at $1,200 per acre-foot from a second party, the compensation formula </w:t>
+      </w:r>
+      <w:r>
+        <w:t>i</w:t>
+      </w:r>
+      <w:r>
+        <w:t>s:</w:t>
+      </w:r>
+    </w:p>
+    <w:p>
+      <w:pPr>
+        <w:jc w:val="center"/>
+      </w:pPr>
+      <w:r>
+        <w:t>Compensation</w:t>
+      </w:r>
+      <w:r>
+        <w:t xml:space="preserve"> = (0.5)(500) + (0.2)(1,200) = $850 million.</w:t>
+      </w:r>
+    </w:p>
+    <w:p>
+      <w:pPr>
+        <w:rPr>
+          <w:b/>
+          <w:bCs/>
+        </w:rPr>
+      </w:pPr>
+      <w:r>
+        <w:rPr>
+          <w:b/>
+          <w:bCs/>
+        </w:rPr>
+        <w:t xml:space="preserve">Table 6. </w:t>
+      </w:r>
+      <w:r>
+        <w:rPr>
+          <w:b/>
+          <w:bCs/>
+        </w:rPr>
+        <w:t xml:space="preserve">Rough Colorado River water prices </w:t>
+      </w:r>
+    </w:p>
+    <w:tbl>
+      <w:tblPr>
+        <w:tblStyle w:val="TableGrid"/>
+        <w:tblW w:w="0" w:type="auto"/>
+        <w:tblLook w:val="04A0" w:firstRow="1" w:lastRow="0" w:firstColumn="1" w:lastColumn="0" w:noHBand="0" w:noVBand="1"/>
+      </w:tblPr>
+      <w:tblGrid>
+        <w:gridCol w:w="3235"/>
+        <w:gridCol w:w="1620"/>
+      </w:tblGrid>
+      <w:tr>
+        <w:tc>
+          <w:tcPr>
+            <w:tcW w:w="3235" w:type="dxa"/>
+            <w:shd w:val="clear" w:color="auto" w:fill="DEEAF6" w:themeFill="accent5" w:themeFillTint="33"/>
+            <w:vAlign w:val="center"/>
+          </w:tcPr>
+          <w:p>
+            <w:pPr>
+              <w:pStyle w:val="TableTitle"/>
+            </w:pPr>
+            <w:r>
+              <w:t>Description</w:t>
+            </w:r>
+          </w:p>
+        </w:tc>
+        <w:tc>
+          <w:tcPr>
+            <w:tcW w:w="1620" w:type="dxa"/>
+            <w:shd w:val="clear" w:color="auto" w:fill="DEEAF6" w:themeFill="accent5" w:themeFillTint="33"/>
+            <w:vAlign w:val="center"/>
+          </w:tcPr>
+          <w:p>
+            <w:pPr>
+              <w:pStyle w:val="TableTitle"/>
+            </w:pPr>
+            <w:r>
+              <w:t>Price</w:t>
+            </w:r>
+          </w:p>
+          <w:p>
+            <w:pPr>
+              <w:pStyle w:val="TableTitle"/>
+            </w:pPr>
+            <w:r>
+              <w:t>($/acre-foot)</w:t>
+            </w:r>
+          </w:p>
+        </w:tc>
+      </w:tr>
+      <w:tr>
+        <w:tc>
+          <w:tcPr>
+            <w:tcW w:w="3235" w:type="dxa"/>
+          </w:tcPr>
+          <w:p>
+            <w:pPr>
+              <w:pStyle w:val="TableTitle"/>
+              <w:rPr>
+                <w:b w:val="0"/>
+                <w:bCs w:val="0"/>
+              </w:rPr>
+            </w:pPr>
+            <w:r>
+              <w:rPr>
+                <w:b w:val="0"/>
+                <w:bCs w:val="0"/>
+              </w:rPr>
+              <w:t>Low value agriculture – Upper Basin</w:t>
+            </w:r>
+          </w:p>
+        </w:tc>
+        <w:tc>
+          <w:tcPr>
+            <w:tcW w:w="1620" w:type="dxa"/>
+            <w:vAlign w:val="center"/>
+          </w:tcPr>
+          <w:p>
+            <w:pPr>
+              <w:pStyle w:val="TableTitle"/>
+              <w:rPr>
+                <w:b w:val="0"/>
+                <w:bCs w:val="0"/>
+              </w:rPr>
+            </w:pPr>
+            <w:r>
+              <w:rPr>
+                <w:b w:val="0"/>
+                <w:bCs w:val="0"/>
+              </w:rPr>
+              <w:t>$300 - $500</w:t>
+            </w:r>
+          </w:p>
+        </w:tc>
+      </w:tr>
+      <w:tr>
+        <w:tc>
+          <w:tcPr>
+            <w:tcW w:w="3235" w:type="dxa"/>
+          </w:tcPr>
+          <w:p>
+            <w:pPr>
+              <w:pStyle w:val="TableTitle"/>
+              <w:rPr>
+                <w:b w:val="0"/>
+                <w:bCs w:val="0"/>
+              </w:rPr>
+            </w:pPr>
+            <w:r>
+              <w:rPr>
+                <w:b w:val="0"/>
+                <w:bCs w:val="0"/>
+              </w:rPr>
+              <w:t>Agriculture - Lower Basin</w:t>
+            </w:r>
+          </w:p>
+        </w:tc>
+        <w:tc>
+          <w:tcPr>
+            <w:tcW w:w="1620" w:type="dxa"/>
+            <w:vAlign w:val="center"/>
+          </w:tcPr>
+          <w:p>
+            <w:pPr>
+              <w:pStyle w:val="TableTitle"/>
+              <w:rPr>
+                <w:b w:val="0"/>
+                <w:bCs w:val="0"/>
+              </w:rPr>
+            </w:pPr>
+            <w:r>
+              <w:rPr>
+                <w:b w:val="0"/>
+                <w:bCs w:val="0"/>
+              </w:rPr>
+              <w:t>$700 - $1,000</w:t>
+            </w:r>
+          </w:p>
+        </w:tc>
+      </w:tr>
+      <w:tr>
+        <w:tc>
+          <w:tcPr>
+            <w:tcW w:w="3235" w:type="dxa"/>
+          </w:tcPr>
+          <w:p>
+            <w:pPr>
+              <w:pStyle w:val="TableTitle"/>
+              <w:rPr>
+                <w:b w:val="0"/>
+                <w:bCs w:val="0"/>
+              </w:rPr>
+            </w:pPr>
+            <w:r>
+              <w:rPr>
+                <w:b w:val="0"/>
+                <w:bCs w:val="0"/>
+              </w:rPr>
+              <w:t xml:space="preserve">Desalination in the Sea of Cortez </w:t>
+            </w:r>
+            <w:r>
+              <w:rPr>
+                <w:b w:val="0"/>
+                <w:bCs w:val="0"/>
+              </w:rPr>
+              <w:fldChar w:fldCharType="begin"/>
+            </w:r>
+            <w:r>
+              <w:rPr>
+                <w:b w:val="0"/>
+                <w:bCs w:val="0"/>
+              </w:rPr>
+              <w:instrText xml:space="preserve"> ADDIN EN.CITE &lt;EndNote&gt;&lt;Cite&gt;&lt;Author&gt;James&lt;/Author&gt;&lt;Year&gt;2021&lt;/Year&gt;&lt;RecNum&gt;2767&lt;/RecNum&gt;&lt;DisplayText&gt;(James, 2021)&lt;/DisplayText&gt;&lt;record&gt;&lt;rec-number&gt;2767&lt;/rec-number&gt;&lt;foreign-keys&gt;&lt;key app="EN" db-id="xxt5ta9pd995dwesap0pdzzp2weaz0w9werf" timestamp="1618360443"&gt;2767&lt;/key&gt;&lt;/foreign-keys&gt;&lt;ref-type name="Newspaper Article"&gt;23&lt;/ref-type&gt;&lt;contributors&gt;&lt;authors&gt;&lt;author&gt;Ian James&lt;/author&gt;&lt;/authors&gt;&lt;/contributors&gt;&lt;titles&gt;&lt;title&gt;Southwest braces for water cutbacks as drought deepens along the Colorado River&lt;/title&gt;&lt;secondary-title&gt;Arizona Republic&lt;/secondary-title&gt;&lt;/titles&gt;&lt;dates&gt;&lt;year&gt;2021&lt;/year&gt;&lt;/dates&gt;&lt;urls&gt;&lt;related-urls&gt;&lt;url&gt;https://www.azcentral.com/story/news/local/arizona-environment/2021/04/06/colorado-river-drought-deepens-arizona-prepares-water-cutbacks/4808587001/&lt;/url&gt;&lt;/related-urls&gt;&lt;/urls&gt;&lt;/record&gt;&lt;/Cite&gt;&lt;/EndNote&gt;</w:instrText>
+            </w:r>
+            <w:r>
+              <w:rPr>
+                <w:b w:val="0"/>
+                <w:bCs w:val="0"/>
+              </w:rPr>
+              <w:fldChar w:fldCharType="separate"/>
+            </w:r>
+            <w:r>
+              <w:rPr>
+                <w:b w:val="0"/>
+                <w:bCs w:val="0"/>
+                <w:noProof/>
+              </w:rPr>
+              <w:t>(James, 2021)</w:t>
+            </w:r>
+            <w:r>
+              <w:rPr>
+                <w:b w:val="0"/>
+                <w:bCs w:val="0"/>
+              </w:rPr>
+              <w:fldChar w:fldCharType="end"/>
+            </w:r>
+          </w:p>
+        </w:tc>
+        <w:tc>
+          <w:tcPr>
+            <w:tcW w:w="1620" w:type="dxa"/>
+            <w:vAlign w:val="center"/>
+          </w:tcPr>
+          <w:p>
+            <w:pPr>
+              <w:pStyle w:val="TableTitle"/>
+              <w:rPr>
+                <w:b w:val="0"/>
+                <w:bCs w:val="0"/>
+              </w:rPr>
+            </w:pPr>
+            <w:r>
+              <w:rPr>
+                <w:b w:val="0"/>
+                <w:bCs w:val="0"/>
+              </w:rPr>
+              <w:t>$2,000</w:t>
+            </w:r>
+          </w:p>
+        </w:tc>
+      </w:tr>
+    </w:tbl>
+    <w:p/>
+    <w:p>
+      <w:pPr>
+        <w:pStyle w:val="Heading3"/>
+      </w:pPr>
+      <w:r>
+        <w:t>Net Trade Volume all Players</w:t>
+      </w:r>
+    </w:p>
+    <w:p>
+      <w:r>
+        <w:t xml:space="preserve">Confirm the net trade volume for all players is zero. A zero balance indicates there is </w:t>
+      </w:r>
+      <w:proofErr w:type="spellStart"/>
+      <w:r>
+        <w:t>a</w:t>
+      </w:r>
+      <w:proofErr w:type="spellEnd"/>
+      <w:r>
+        <w:t xml:space="preserve"> buyer for every seller.</w:t>
+      </w:r>
+    </w:p>
+    <w:p>
+      <w:pPr>
+        <w:pStyle w:val="Heading3"/>
+      </w:pPr>
+      <w:r>
+        <w:t>A</w:t>
+      </w:r>
+      <w:r>
+        <w:t xml:space="preserve">vailable </w:t>
+      </w:r>
+      <w:r>
+        <w:t>W</w:t>
+      </w:r>
+      <w:r>
+        <w:t>ater</w:t>
+      </w:r>
+    </w:p>
+    <w:p>
+      <w:r>
+        <w:t>Available water is the water available to a party to consume, conserve, or sell to another party.</w:t>
+      </w:r>
+      <w:r>
+        <w:t xml:space="preserve"> Purchases can increase available water (Eq. 2).</w:t>
+      </w:r>
     </w:p>
     <w:tbl>
       <w:tblPr>
@@ -5598,323 +6021,50 @@
     </w:tbl>
     <w:p>
       <w:pPr>
-        <w:pStyle w:val="ListParagraph"/>
-      </w:pPr>
-    </w:p>
-    <w:p>
-      <w:pPr>
-        <w:pStyle w:val="ListParagraph"/>
-        <w:numPr>
-          <w:ilvl w:val="0"/>
-          <w:numId w:val="29"/>
-        </w:numPr>
-      </w:pPr>
-      <w:r>
-        <w:t>Purchases add to the available water balance and sales lower the available water balance.</w:t>
-      </w:r>
-    </w:p>
-    <w:p>
-      <w:r>
-        <w:t>To calculate compensation</w:t>
-      </w:r>
-      <w:r>
-        <w:t xml:space="preserve"> for trades</w:t>
-      </w:r>
-      <w:r>
-        <w:t xml:space="preserve">, multiply the purchase or sell </w:t>
-      </w:r>
-      <w:r>
-        <w:t>volume</w:t>
-      </w:r>
-      <w:r>
-        <w:t xml:space="preserve"> in </w:t>
+        <w:pStyle w:val="Heading3"/>
+      </w:pPr>
+      <w:r>
+        <w:t>Enter Withdraw within Available Water</w:t>
+      </w:r>
+    </w:p>
+    <w:p>
+      <w:r>
+        <w:t>Flex account w</w:t>
+      </w:r>
+      <w:r>
+        <w:t>ithdraws</w:t>
+      </w:r>
+      <w:r>
+        <w:t xml:space="preserve"> are a party’s </w:t>
+      </w:r>
+      <w:r>
+        <w:t>consumptive use</w:t>
+      </w:r>
+      <w:r>
+        <w:t xml:space="preserve">. This consumptive use occurs by parties physically withdrawing from the combined Lake Powell-Lake Mead system at Hoover dam (Lower Basin, Mexico, or Delta), or diverting instream flow before that flow enters the combined system (Upper Basin). In the </w:t>
       </w:r>
       <w:proofErr w:type="spellStart"/>
       <w:r>
-        <w:t>maf</w:t>
+        <w:t>later</w:t>
       </w:r>
       <w:proofErr w:type="spellEnd"/>
       <w:r>
-        <w:t xml:space="preserve"> by the price in $ per acre-foot. </w:t>
-      </w:r>
-      <w:r>
-        <w:t>Table 6</w:t>
-      </w:r>
-      <w:r>
-        <w:t xml:space="preserve"> shows rough Colorado River </w:t>
-      </w:r>
-      <w:r>
-        <w:t xml:space="preserve">water </w:t>
-      </w:r>
-      <w:r>
-        <w:t>prices.</w:t>
-      </w:r>
-    </w:p>
-    <w:p>
-      <w:pPr>
-        <w:pStyle w:val="ListParagraph"/>
-        <w:numPr>
-          <w:ilvl w:val="0"/>
-          <w:numId w:val="30"/>
-        </w:numPr>
-      </w:pPr>
-      <w:r>
-        <w:t xml:space="preserve">For example, a purchase of 0.5 </w:t>
-      </w:r>
-      <w:proofErr w:type="spellStart"/>
-      <w:r>
-        <w:t>maf</w:t>
-      </w:r>
-      <w:proofErr w:type="spellEnd"/>
-      <w:r>
-        <w:t xml:space="preserve"> at $500 per acre-foot is (0.5)(500) = $250 million.</w:t>
-      </w:r>
-    </w:p>
-    <w:p>
-      <w:pPr>
-        <w:pStyle w:val="ListParagraph"/>
-        <w:numPr>
-          <w:ilvl w:val="0"/>
-          <w:numId w:val="30"/>
-        </w:numPr>
-      </w:pPr>
-      <w:r>
-        <w:t xml:space="preserve">If a party buys 0.5 </w:t>
-      </w:r>
-      <w:proofErr w:type="spellStart"/>
-      <w:r>
-        <w:t>maf</w:t>
-      </w:r>
-      <w:proofErr w:type="spellEnd"/>
-      <w:r>
-        <w:t xml:space="preserve"> at $500 per acre-foot from one party and 0.2 </w:t>
-      </w:r>
-      <w:proofErr w:type="spellStart"/>
-      <w:r>
-        <w:t>maf</w:t>
-      </w:r>
-      <w:proofErr w:type="spellEnd"/>
-      <w:r>
-        <w:t xml:space="preserve"> at $1,200 per acre-foot from a second party, enter the compensation formula as:</w:t>
-      </w:r>
-    </w:p>
-    <w:p>
-      <w:pPr>
-        <w:jc w:val="center"/>
-      </w:pPr>
-      <w:r>
-        <w:t>Purchase Cost = (0.5)(500) + (0.2)(1,200) = $850 million.</w:t>
-      </w:r>
-    </w:p>
-    <w:p>
-      <w:pPr>
-        <w:rPr>
-          <w:b/>
-          <w:bCs/>
-        </w:rPr>
-      </w:pPr>
-      <w:r>
-        <w:rPr>
-          <w:b/>
-          <w:bCs/>
-        </w:rPr>
-        <w:t>Table 6</w:t>
-      </w:r>
-      <w:r>
-        <w:rPr>
-          <w:b/>
-          <w:bCs/>
-        </w:rPr>
-        <w:t xml:space="preserve">. </w:t>
-      </w:r>
-      <w:r>
-        <w:rPr>
-          <w:b/>
-          <w:bCs/>
-        </w:rPr>
-        <w:t>Rough</w:t>
-      </w:r>
-      <w:r>
-        <w:rPr>
-          <w:b/>
-          <w:bCs/>
-        </w:rPr>
-        <w:t xml:space="preserve"> Colorado River water prices </w:t>
-      </w:r>
-    </w:p>
-    <w:tbl>
-      <w:tblPr>
-        <w:tblStyle w:val="TableGrid"/>
-        <w:tblW w:w="0" w:type="auto"/>
-        <w:tblLook w:val="04A0" w:firstRow="1" w:lastRow="0" w:firstColumn="1" w:lastColumn="0" w:noHBand="0" w:noVBand="1"/>
-      </w:tblPr>
-      <w:tblGrid>
-        <w:gridCol w:w="3235"/>
-        <w:gridCol w:w="1620"/>
-      </w:tblGrid>
-      <w:tr>
-        <w:tc>
-          <w:tcPr>
-            <w:tcW w:w="3235" w:type="dxa"/>
-            <w:shd w:val="clear" w:color="auto" w:fill="DEEAF6" w:themeFill="accent5" w:themeFillTint="33"/>
-            <w:vAlign w:val="center"/>
-          </w:tcPr>
-          <w:p>
-            <w:pPr>
-              <w:pStyle w:val="TableTitle"/>
-            </w:pPr>
-            <w:r>
-              <w:t>Description</w:t>
-            </w:r>
-          </w:p>
-        </w:tc>
-        <w:tc>
-          <w:tcPr>
-            <w:tcW w:w="1620" w:type="dxa"/>
-            <w:shd w:val="clear" w:color="auto" w:fill="DEEAF6" w:themeFill="accent5" w:themeFillTint="33"/>
-            <w:vAlign w:val="center"/>
-          </w:tcPr>
-          <w:p>
-            <w:pPr>
-              <w:pStyle w:val="TableTitle"/>
-            </w:pPr>
-            <w:r>
-              <w:t>Price</w:t>
-            </w:r>
-          </w:p>
-          <w:p>
-            <w:pPr>
-              <w:pStyle w:val="TableTitle"/>
-            </w:pPr>
-            <w:r>
-              <w:t>($/acre-foot)</w:t>
-            </w:r>
-          </w:p>
-        </w:tc>
-      </w:tr>
-      <w:tr>
-        <w:tc>
-          <w:tcPr>
-            <w:tcW w:w="3235" w:type="dxa"/>
-          </w:tcPr>
-          <w:p>
-            <w:pPr>
-              <w:pStyle w:val="TableTitle"/>
-            </w:pPr>
-            <w:r>
-              <w:t>Low value agriculture</w:t>
-            </w:r>
-            <w:r>
-              <w:t xml:space="preserve"> – Upper Basin</w:t>
-            </w:r>
-          </w:p>
-        </w:tc>
-        <w:tc>
-          <w:tcPr>
-            <w:tcW w:w="1620" w:type="dxa"/>
-            <w:vAlign w:val="center"/>
-          </w:tcPr>
-          <w:p>
-            <w:pPr>
-              <w:pStyle w:val="TableTitle"/>
-            </w:pPr>
-            <w:r>
-              <w:t>$300 - $500</w:t>
-            </w:r>
-          </w:p>
-        </w:tc>
-      </w:tr>
-      <w:tr>
-        <w:tc>
-          <w:tcPr>
-            <w:tcW w:w="3235" w:type="dxa"/>
-          </w:tcPr>
-          <w:p>
-            <w:pPr>
-              <w:pStyle w:val="TableTitle"/>
-            </w:pPr>
-            <w:r>
-              <w:t xml:space="preserve">Agriculture - </w:t>
-            </w:r>
-            <w:r>
-              <w:t>Lower Basin</w:t>
-            </w:r>
-          </w:p>
-        </w:tc>
-        <w:tc>
-          <w:tcPr>
-            <w:tcW w:w="1620" w:type="dxa"/>
-            <w:vAlign w:val="center"/>
-          </w:tcPr>
-          <w:p>
-            <w:pPr>
-              <w:pStyle w:val="TableTitle"/>
-            </w:pPr>
-            <w:r>
-              <w:t>$700 - $1,000</w:t>
-            </w:r>
-          </w:p>
-        </w:tc>
-      </w:tr>
-      <w:tr>
-        <w:tc>
-          <w:tcPr>
-            <w:tcW w:w="3235" w:type="dxa"/>
-          </w:tcPr>
-          <w:p>
-            <w:pPr>
-              <w:pStyle w:val="TableTitle"/>
-            </w:pPr>
-            <w:r>
-              <w:t>Desalination in the Sea of Cortez</w:t>
-            </w:r>
-            <w:r>
-              <w:t xml:space="preserve"> </w:t>
-            </w:r>
-            <w:r>
-              <w:fldChar w:fldCharType="begin"/>
-            </w:r>
-            <w:r>
-              <w:instrText xml:space="preserve"> ADDIN EN.CITE &lt;EndNote&gt;&lt;Cite&gt;&lt;Author&gt;James&lt;/Author&gt;&lt;Year&gt;2021&lt;/Year&gt;&lt;RecNum&gt;2767&lt;/RecNum&gt;&lt;DisplayText&gt;(James, 2021)&lt;/DisplayText&gt;&lt;record&gt;&lt;rec-number&gt;2767&lt;/rec-number&gt;&lt;foreign-keys&gt;&lt;key app="EN" db-id="xxt5ta9pd995dwesap0pdzzp2weaz0w9werf" timestamp="1618360443"&gt;2767&lt;/key&gt;&lt;/foreign-keys&gt;&lt;ref-type name="Newspaper Article"&gt;23&lt;/ref-type&gt;&lt;contributors&gt;&lt;authors&gt;&lt;author&gt;Ian James&lt;/author&gt;&lt;/authors&gt;&lt;/contributors&gt;&lt;titles&gt;&lt;title&gt;Southwest braces for water cutbacks as drought deepens along the Colorado River&lt;/title&gt;&lt;secondary-title&gt;Arizona Republic&lt;/secondary-title&gt;&lt;/titles&gt;&lt;dates&gt;&lt;year&gt;2021&lt;/year&gt;&lt;/dates&gt;&lt;urls&gt;&lt;related-urls&gt;&lt;url&gt;https://www.azcentral.com/story/news/local/arizona-environment/2021/04/06/colorado-river-drought-deepens-arizona-prepares-water-cutbacks/4808587001/&lt;/url&gt;&lt;/related-urls&gt;&lt;/urls&gt;&lt;/record&gt;&lt;/Cite&gt;&lt;/EndNote&gt;</w:instrText>
-            </w:r>
-            <w:r>
-              <w:fldChar w:fldCharType="separate"/>
-            </w:r>
-            <w:r>
-              <w:rPr>
-                <w:noProof/>
-              </w:rPr>
-              <w:t>(James, 2021)</w:t>
-            </w:r>
-            <w:r>
-              <w:fldChar w:fldCharType="end"/>
-            </w:r>
-          </w:p>
-        </w:tc>
-        <w:tc>
-          <w:tcPr>
-            <w:tcW w:w="1620" w:type="dxa"/>
-            <w:vAlign w:val="center"/>
-          </w:tcPr>
-          <w:p>
-            <w:pPr>
-              <w:pStyle w:val="TableTitle"/>
-            </w:pPr>
-            <w:r>
-              <w:t>$2,000</w:t>
-            </w:r>
-          </w:p>
-        </w:tc>
-      </w:tr>
-    </w:tbl>
-    <w:p>
-      <w:pPr>
-        <w:pStyle w:val="TableTitle"/>
-      </w:pPr>
-    </w:p>
-    <w:p>
-      <w:r>
-        <w:t xml:space="preserve">Withdraws and consumptive use must stay within the available water. The withdraw cell fill will turn red when the withdraw exceeds the available water. No withdrawing more money than is in your bank account! </w:t>
+        <w:t xml:space="preserve"> case, the Upper Basin diverts the water and its flex account is deducted the corresponding consumptive use</w:t>
+      </w:r>
+      <w:r>
+        <w:t>.</w:t>
+      </w:r>
+      <w:bookmarkStart w:id="15" w:name="_GoBack"/>
+      <w:bookmarkEnd w:id="15"/>
+    </w:p>
+    <w:p>
+      <w:r>
+        <w:t xml:space="preserve">Enter withdraws and consumptive use according to the strategy identified in Step 1 or modifications to that strategy based on current conditions. </w:t>
+      </w:r>
+    </w:p>
+    <w:p>
+      <w:r>
+        <w:t xml:space="preserve">The withdraw cell fill will turn red when the withdraw exceeds the available water. No withdrawing more money than is in your bank account! </w:t>
       </w:r>
     </w:p>
     <w:p>
@@ -6456,21 +6606,12 @@
         <w:pStyle w:val="Heading3"/>
       </w:pPr>
       <w:r>
-        <w:t xml:space="preserve">(iv) Suitability for </w:t>
-      </w:r>
-      <w:r>
-        <w:t>tailwater trout</w:t>
-      </w:r>
-    </w:p>
-    <w:p>
-      <w:r>
-        <w:t xml:space="preserve">The tailwater trout are an introduced species, require colder water, and live in the Colorado River reach from Glen Canyon Dam to Lee Ferry (and possibly below). </w:t>
-      </w:r>
-      <w:r>
-        <w:t xml:space="preserve">Table 7 shows the breakpoints of temperature suitability for </w:t>
-      </w:r>
-      <w:r>
-        <w:t xml:space="preserve">tailwater trout </w:t>
+        <w:t>(v) Suitability for tailwater trout</w:t>
+      </w:r>
+    </w:p>
+    <w:p>
+      <w:r>
+        <w:t xml:space="preserve">The tailwater trout are an introduced species, require colder water, and live in the Colorado River reach from Glen Canyon Dam to Lee Ferry (and possibly below). Table 7 shows the breakpoints of temperature suitability for tailwater trout </w:t>
       </w:r>
       <w:r>
         <w:fldChar w:fldCharType="begin"/>
@@ -6496,15 +6637,7 @@
     </w:p>
     <w:p>
       <w:r>
-        <w:t xml:space="preserve">Box 2 shows an example </w:t>
-      </w:r>
-      <w:r>
-        <w:t xml:space="preserve">of the impacts of </w:t>
-      </w:r>
-      <w:bookmarkStart w:id="15" w:name="_GoBack"/>
-      <w:bookmarkEnd w:id="15"/>
-      <w:r>
-        <w:t xml:space="preserve">13.8 </w:t>
+        <w:t xml:space="preserve">Box 2 shows an example of the impacts of 13.8 </w:t>
       </w:r>
       <w:proofErr w:type="spellStart"/>
       <w:r>
@@ -6512,13 +6645,7 @@
       </w:r>
       <w:proofErr w:type="spellEnd"/>
       <w:r>
-        <w:t xml:space="preserve"> of combined storage </w:t>
-      </w:r>
-      <w:r>
-        <w:t>if</w:t>
-      </w:r>
-      <w:r>
-        <w:t xml:space="preserve"> assign 65% of that storage to lake Powell.</w:t>
+        <w:t xml:space="preserve"> of combined storage if assign 65% of that storage to lake Powell.</w:t>
       </w:r>
     </w:p>
     <w:p>
@@ -14065,7 +14192,7 @@
 </file>
 
 <file path=customXml/itemProps1.xml><?xml version="1.0" encoding="utf-8"?>
-<ds:datastoreItem xmlns:ds="http://schemas.openxmlformats.org/officeDocument/2006/customXml" ds:itemID="{DC433395-A9D7-4306-BA21-997B6D690433}">
+<ds:datastoreItem xmlns:ds="http://schemas.openxmlformats.org/officeDocument/2006/customXml" ds:itemID="{1B5D58DF-15E1-4278-BCDF-DCBE855E219C}">
   <ds:schemaRefs>
     <ds:schemaRef ds:uri="http://schemas.openxmlformats.org/officeDocument/2006/bibliography"/>
   </ds:schemaRefs>

</xml_diff>

<commit_message>
Add sub section numbers to Player Dashboard
</commit_message>
<xml_diff>
--- a/ModelMusings/Support/ModelGuide/ModelGuide-CombinedLakePowellLakeMead.docx
+++ b/ModelMusings/Support/ModelGuide/ModelGuide-CombinedLakePowellLakeMead.docx
@@ -5426,85 +5426,103 @@
         </w:rPr>
         <w:t xml:space="preserve"> of available water to sell or consume.</w:t>
       </w:r>
-    </w:p>
-    <w:p/>
-    <w:p>
-      <w:pPr>
-        <w:pStyle w:val="Heading3"/>
-      </w:pPr>
-      <w:r>
-        <w:t>Buy</w:t>
-      </w:r>
-      <w:r>
-        <w:t xml:space="preserve"> or sell water </w:t>
-      </w:r>
-      <w:r>
-        <w:t>from other player(s)</w:t>
-      </w:r>
-    </w:p>
-    <w:p>
-      <w:r>
-        <w:t xml:space="preserve">Enter buy amounts as positive (+) and sell amounts negative (-). These are additions and subtractions to the party’s available water. Enter all amounts in </w:t>
-      </w:r>
-      <w:proofErr w:type="spellStart"/>
-      <w:r>
-        <w:t>maf</w:t>
-      </w:r>
-      <w:proofErr w:type="spellEnd"/>
-      <w:r>
-        <w:t xml:space="preserve">. If multiple transactions – </w:t>
-      </w:r>
-      <w:proofErr w:type="spellStart"/>
-      <w:r>
-        <w:t>e.g</w:t>
-      </w:r>
-      <w:proofErr w:type="spellEnd"/>
-      <w:r>
-        <w:t xml:space="preserve">, buy 0.5 </w:t>
-      </w:r>
-      <w:proofErr w:type="spellStart"/>
-      <w:r>
-        <w:t>maf</w:t>
-      </w:r>
-      <w:proofErr w:type="spellEnd"/>
-      <w:r>
-        <w:t xml:space="preserve"> from Lower Basin and 0.2 </w:t>
-      </w:r>
-      <w:proofErr w:type="spellStart"/>
-      <w:r>
-        <w:t>maf</w:t>
-      </w:r>
-      <w:proofErr w:type="spellEnd"/>
-      <w:r>
-        <w:t xml:space="preserve"> from Mexico -- enter as a formula: = 0.5 + 0.2</w:t>
-      </w:r>
-    </w:p>
-    <w:p>
-      <w:pPr>
+      <w:r>
         <w:rPr>
           <w:b/>
           <w:bCs/>
         </w:rPr>
-      </w:pPr>
-      <w:r>
+        <w:t xml:space="preserve"> No trades or withdraws have been entered.</w:t>
+      </w:r>
+    </w:p>
+    <w:p/>
+    <w:p>
+      <w:pPr>
+        <w:pStyle w:val="Heading3"/>
+      </w:pPr>
+      <w:r>
+        <w:t>(</w:t>
+      </w:r>
+      <w:proofErr w:type="spellStart"/>
+      <w:r>
+        <w:t>i</w:t>
+      </w:r>
+      <w:proofErr w:type="spellEnd"/>
+      <w:r>
+        <w:t xml:space="preserve">) </w:t>
+      </w:r>
+      <w:r>
+        <w:t>Buy</w:t>
+      </w:r>
+      <w:r>
+        <w:t xml:space="preserve"> or sell water </w:t>
+      </w:r>
+      <w:r>
+        <w:t>from other player(s)</w:t>
+      </w:r>
+    </w:p>
+    <w:p>
+      <w:r>
+        <w:t xml:space="preserve">Enter buy amounts as positive (+) and sell amounts negative (-). These are additions and subtractions to the party’s available water. Enter all amounts in </w:t>
+      </w:r>
+      <w:proofErr w:type="spellStart"/>
+      <w:r>
+        <w:t>maf</w:t>
+      </w:r>
+      <w:proofErr w:type="spellEnd"/>
+      <w:r>
+        <w:t xml:space="preserve">. If multiple transactions – </w:t>
+      </w:r>
+      <w:proofErr w:type="spellStart"/>
+      <w:r>
+        <w:t>e.g</w:t>
+      </w:r>
+      <w:proofErr w:type="spellEnd"/>
+      <w:r>
+        <w:t xml:space="preserve">, buy 0.5 </w:t>
+      </w:r>
+      <w:proofErr w:type="spellStart"/>
+      <w:r>
+        <w:t>maf</w:t>
+      </w:r>
+      <w:proofErr w:type="spellEnd"/>
+      <w:r>
+        <w:t xml:space="preserve"> from Lower Basin and 0.2 </w:t>
+      </w:r>
+      <w:proofErr w:type="spellStart"/>
+      <w:r>
+        <w:t>maf</w:t>
+      </w:r>
+      <w:proofErr w:type="spellEnd"/>
+      <w:r>
+        <w:t xml:space="preserve"> from Mexico -- enter as a formula: = 0.5 + 0.2</w:t>
+      </w:r>
+    </w:p>
+    <w:p>
+      <w:pPr>
         <w:rPr>
           <w:b/>
           <w:bCs/>
         </w:rPr>
-        <w:t>These transactions are</w:t>
-      </w:r>
+      </w:pPr>
       <w:r>
         <w:rPr>
           <w:b/>
           <w:bCs/>
         </w:rPr>
-        <w:t xml:space="preserve"> all</w:t>
+        <w:t>These transactions are</w:t>
       </w:r>
       <w:r>
         <w:rPr>
           <w:b/>
           <w:bCs/>
         </w:rPr>
+        <w:t xml:space="preserve"> all</w:t>
+      </w:r>
+      <w:r>
+        <w:rPr>
+          <w:b/>
+          <w:bCs/>
+        </w:rPr>
         <w:t xml:space="preserve"> temporary – for one year! </w:t>
       </w:r>
     </w:p>
@@ -5539,6 +5557,9 @@
         <w:pStyle w:val="Heading3"/>
       </w:pPr>
       <w:r>
+        <w:t xml:space="preserve">(ii) </w:t>
+      </w:r>
+      <w:r>
         <w:t>Compensation</w:t>
       </w:r>
     </w:p>
@@ -5552,10 +5573,7 @@
       </w:r>
       <w:proofErr w:type="spellEnd"/>
       <w:r>
-        <w:t xml:space="preserve">. </w:t>
-      </w:r>
-      <w:r>
-        <w:t>Table 6 shows rough Colorado River water prices.</w:t>
+        <w:t>. Table 6 shows rough Colorado River water prices.</w:t>
       </w:r>
     </w:p>
     <w:p>
@@ -5603,13 +5621,7 @@
       </w:r>
       <w:proofErr w:type="spellEnd"/>
       <w:r>
-        <w:t xml:space="preserve"> at $1,200 per acre-foot from a second party, the compensation formula </w:t>
-      </w:r>
-      <w:r>
-        <w:t>i</w:t>
-      </w:r>
-      <w:r>
-        <w:t>s:</w:t>
+        <w:t xml:space="preserve"> at $1,200 per acre-foot from a second party, the compensation formula is:</w:t>
       </w:r>
     </w:p>
     <w:p>
@@ -5617,10 +5629,7 @@
         <w:jc w:val="center"/>
       </w:pPr>
       <w:r>
-        <w:t>Compensation</w:t>
-      </w:r>
-      <w:r>
-        <w:t xml:space="preserve"> = (0.5)(500) + (0.2)(1,200) = $850 million.</w:t>
+        <w:t>Compensation = (0.5)(500) + (0.2)(1,200) = $850 million.</w:t>
       </w:r>
     </w:p>
     <w:p>
@@ -5873,26 +5882,24 @@
         <w:pStyle w:val="Heading3"/>
       </w:pPr>
       <w:r>
+        <w:t xml:space="preserve">(iii) </w:t>
+      </w:r>
+      <w:r>
         <w:t>Net Trade Volume all Players</w:t>
       </w:r>
     </w:p>
     <w:p>
       <w:r>
-        <w:t xml:space="preserve">Confirm the net trade volume for all players is zero. A zero balance indicates there is </w:t>
-      </w:r>
-      <w:proofErr w:type="spellStart"/>
-      <w:r>
-        <w:t>a</w:t>
-      </w:r>
-      <w:proofErr w:type="spellEnd"/>
-      <w:r>
-        <w:t xml:space="preserve"> buyer for every seller.</w:t>
+        <w:t>Confirm the net trade volume for all players is zero. A zero balance indicates there is a buyer for every seller.</w:t>
       </w:r>
     </w:p>
     <w:p>
       <w:pPr>
         <w:pStyle w:val="Heading3"/>
       </w:pPr>
+      <w:r>
+        <w:t xml:space="preserve">(iv) </w:t>
+      </w:r>
       <w:r>
         <w:t>A</w:t>
       </w:r>
@@ -6024,6 +6031,9 @@
         <w:pStyle w:val="Heading3"/>
       </w:pPr>
       <w:r>
+        <w:t xml:space="preserve">(v) </w:t>
+      </w:r>
+      <w:r>
         <w:t>Enter Withdraw within Available Water</w:t>
       </w:r>
     </w:p>
@@ -6053,23 +6063,34 @@
       </w:r>
       <w:r>
         <w:t>.</w:t>
+      </w:r>
+    </w:p>
+    <w:p>
+      <w:r>
+        <w:t xml:space="preserve">Enter withdraws and consumptive use according to the strategy identified in Step 1 or modifications to that strategy based on current conditions. </w:t>
+      </w:r>
+    </w:p>
+    <w:p>
+      <w:r>
+        <w:t xml:space="preserve">The withdraw cell fill will turn red when the withdraw exceeds the available water. No withdrawing more money than is in your bank account! </w:t>
+      </w:r>
+    </w:p>
+    <w:p>
+      <w:pPr>
+        <w:pStyle w:val="Heading3"/>
+      </w:pPr>
+      <w:r>
+        <w:t xml:space="preserve">(vi) </w:t>
       </w:r>
       <w:bookmarkStart w:id="15" w:name="_GoBack"/>
       <w:bookmarkEnd w:id="15"/>
-    </w:p>
-    <w:p>
-      <w:r>
-        <w:t xml:space="preserve">Enter withdraws and consumptive use according to the strategy identified in Step 1 or modifications to that strategy based on current conditions. </w:t>
-      </w:r>
-    </w:p>
-    <w:p>
-      <w:r>
-        <w:t xml:space="preserve">The withdraw cell fill will turn red when the withdraw exceeds the available water. No withdrawing more money than is in your bank account! </w:t>
-      </w:r>
-    </w:p>
-    <w:p>
-      <w:r>
-        <w:t>The dashboards repeat for the other parties.</w:t>
+      <w:r>
+        <w:t>End of Year Balance</w:t>
+      </w:r>
+    </w:p>
+    <w:p>
+      <w:r>
+        <w:t>The party’s flex account balance at the end of the year after deducting withdraws and consumptive use. End of Year balance = Available Water – Withdraw.</w:t>
       </w:r>
     </w:p>
     <w:p>
@@ -14192,7 +14213,7 @@
 </file>
 
 <file path=customXml/itemProps1.xml><?xml version="1.0" encoding="utf-8"?>
-<ds:datastoreItem xmlns:ds="http://schemas.openxmlformats.org/officeDocument/2006/customXml" ds:itemID="{1B5D58DF-15E1-4278-BCDF-DCBE855E219C}">
+<ds:datastoreItem xmlns:ds="http://schemas.openxmlformats.org/officeDocument/2006/customXml" ds:itemID="{D4457044-1F5B-4FD4-8A7A-9D90388C3DC4}">
   <ds:schemaRefs>
     <ds:schemaRef ds:uri="http://schemas.openxmlformats.org/officeDocument/2006/bibliography"/>
   </ds:schemaRefs>

</xml_diff>

<commit_message>
Final changes version 3.8 with linked online help!
</commit_message>
<xml_diff>
--- a/ModelMusings/Support/ModelGuide/ModelGuide-CombinedLakePowellLakeMead.docx
+++ b/ModelMusings/Support/ModelGuide/ModelGuide-CombinedLakePowellLakeMead.docx
@@ -4628,10 +4628,10 @@
           <w:noProof/>
         </w:rPr>
         <w:drawing>
-          <wp:inline distT="0" distB="0" distL="0" distR="0" wp14:anchorId="18927DDF" wp14:editId="6E0B94F7">
-            <wp:extent cx="3534410" cy="2256155"/>
-            <wp:effectExtent l="0" t="0" r="8890" b="0"/>
-            <wp:docPr id="7" name="Picture 7"/>
+          <wp:inline distT="0" distB="0" distL="0" distR="0" wp14:anchorId="1A3E509F" wp14:editId="58484986">
+            <wp:extent cx="3535680" cy="2255520"/>
+            <wp:effectExtent l="0" t="0" r="7620" b="0"/>
+            <wp:docPr id="5" name="Picture 5"/>
             <wp:cNvGraphicFramePr>
               <a:graphicFrameLocks xmlns:a="http://schemas.openxmlformats.org/drawingml/2006/main" noChangeAspect="1"/>
             </wp:cNvGraphicFramePr>
@@ -4639,7 +4639,7 @@
               <a:graphicData uri="http://schemas.openxmlformats.org/drawingml/2006/picture">
                 <pic:pic xmlns:pic="http://schemas.openxmlformats.org/drawingml/2006/picture">
                   <pic:nvPicPr>
-                    <pic:cNvPr id="0" name="Picture 1"/>
+                    <pic:cNvPr id="0" name="Picture 2"/>
                     <pic:cNvPicPr>
                       <a:picLocks noChangeAspect="1" noChangeArrowheads="1"/>
                     </pic:cNvPicPr>
@@ -4660,15 +4660,12 @@
                   <pic:spPr bwMode="auto">
                     <a:xfrm>
                       <a:off x="0" y="0"/>
-                      <a:ext cx="3534410" cy="2256155"/>
+                      <a:ext cx="3535680" cy="2255520"/>
                     </a:xfrm>
                     <a:prstGeom prst="rect">
                       <a:avLst/>
                     </a:prstGeom>
                     <a:noFill/>
-                    <a:ln>
-                      <a:noFill/>
-                    </a:ln>
                   </pic:spPr>
                 </pic:pic>
               </a:graphicData>
@@ -6080,12 +6077,7 @@
         <w:pStyle w:val="Heading3"/>
       </w:pPr>
       <w:r>
-        <w:t xml:space="preserve">(vi) </w:t>
-      </w:r>
-      <w:bookmarkStart w:id="15" w:name="_GoBack"/>
-      <w:bookmarkEnd w:id="15"/>
-      <w:r>
-        <w:t>End of Year Balance</w:t>
+        <w:t>(vi) End of Year Balance</w:t>
       </w:r>
     </w:p>
     <w:p>
@@ -7661,7 +7653,15 @@
         <w:pStyle w:val="Heading1"/>
       </w:pPr>
       <w:r>
-        <w:t>Step 8. Finish</w:t>
+        <w:t xml:space="preserve">Step </w:t>
+      </w:r>
+      <w:r>
+        <w:t>9</w:t>
+      </w:r>
+      <w:bookmarkStart w:id="15" w:name="_GoBack"/>
+      <w:bookmarkEnd w:id="15"/>
+      <w:r>
+        <w:t>. Finish</w:t>
       </w:r>
     </w:p>
     <w:p>
@@ -14213,7 +14213,7 @@
 </file>
 
 <file path=customXml/itemProps1.xml><?xml version="1.0" encoding="utf-8"?>
-<ds:datastoreItem xmlns:ds="http://schemas.openxmlformats.org/officeDocument/2006/customXml" ds:itemID="{D4457044-1F5B-4FD4-8A7A-9D90388C3DC4}">
+<ds:datastoreItem xmlns:ds="http://schemas.openxmlformats.org/officeDocument/2006/customXml" ds:itemID="{54F867DB-FA8B-41CC-99CA-1870C6E6CC4E}">
   <ds:schemaRefs>
     <ds:schemaRef ds:uri="http://schemas.openxmlformats.org/officeDocument/2006/bibliography"/>
   </ds:schemaRefs>

</xml_diff>

<commit_message>
Add appendix of summary of operations
</commit_message>
<xml_diff>
--- a/ModelMusings/Support/ModelGuide/ModelGuide-CombinedLakePowellLakeMead.docx
+++ b/ModelMusings/Support/ModelGuide/ModelGuide-CombinedLakePowellLakeMead.docx
@@ -7658,8 +7658,6 @@
       <w:r>
         <w:t>9</w:t>
       </w:r>
-      <w:bookmarkStart w:id="15" w:name="_GoBack"/>
-      <w:bookmarkEnd w:id="15"/>
       <w:r>
         <w:t>. Finish</w:t>
       </w:r>
@@ -7759,6 +7757,918 @@
         <w:pStyle w:val="Heading1"/>
       </w:pPr>
       <w:r>
+        <w:t>Appendix 1. Summary of Current Colorado River Operations</w:t>
+      </w:r>
+    </w:p>
+    <w:p>
+      <w:r>
+        <w:t xml:space="preserve">The Colorado River basin has a long history. The parties do not get along. There is much written material. </w:t>
+      </w:r>
+      <w:r>
+        <w:t xml:space="preserve">This appendix summarizes </w:t>
+      </w:r>
+      <w:r>
+        <w:t>key pieces</w:t>
+      </w:r>
+      <w:r>
+        <w:t xml:space="preserve"> and provides links to the actual documents</w:t>
+      </w:r>
+      <w:r>
+        <w:t>:</w:t>
+      </w:r>
+    </w:p>
+    <w:p>
+      <w:pPr>
+        <w:autoSpaceDE w:val="0"/>
+        <w:autoSpaceDN w:val="0"/>
+        <w:adjustRightInd w:val="0"/>
+        <w:spacing w:after="0" w:line="240" w:lineRule="auto"/>
+        <w:rPr>
+          <w:rFonts w:ascii="Times-Roman" w:hAnsi="Times-Roman" w:cs="Times-Roman"/>
+        </w:rPr>
+      </w:pPr>
+    </w:p>
+    <w:p>
+      <w:pPr>
+        <w:numPr>
+          <w:ilvl w:val="0"/>
+          <w:numId w:val="43"/>
+        </w:numPr>
+        <w:autoSpaceDE w:val="0"/>
+        <w:autoSpaceDN w:val="0"/>
+        <w:adjustRightInd w:val="0"/>
+        <w:spacing w:after="0" w:line="240" w:lineRule="auto"/>
+        <w:rPr>
+          <w:rFonts w:ascii="Times-Roman" w:hAnsi="Times-Roman" w:cs="Times-Roman"/>
+          <w:b/>
+          <w:bCs/>
+        </w:rPr>
+      </w:pPr>
+      <w:hyperlink r:id="rId29" w:history="1">
+        <w:r>
+          <w:rPr>
+            <w:rStyle w:val="Hyperlink"/>
+            <w:rFonts w:ascii="Times-Roman" w:hAnsi="Times-Roman" w:cs="Times-Roman"/>
+            <w:b/>
+            <w:bCs/>
+          </w:rPr>
+          <w:t>Map</w:t>
+        </w:r>
+      </w:hyperlink>
+      <w:r>
+        <w:rPr>
+          <w:rFonts w:ascii="Times-Roman" w:hAnsi="Times-Roman" w:cs="Times-Roman"/>
+        </w:rPr>
+        <w:t xml:space="preserve"> show</w:t>
+      </w:r>
+      <w:r>
+        <w:rPr>
+          <w:rFonts w:ascii="Times-Roman" w:hAnsi="Times-Roman" w:cs="Times-Roman"/>
+        </w:rPr>
+        <w:t>s</w:t>
+      </w:r>
+      <w:r>
+        <w:rPr>
+          <w:rFonts w:ascii="Times-Roman" w:hAnsi="Times-Roman" w:cs="Times-Roman"/>
+        </w:rPr>
+        <w:t xml:space="preserve"> Upper Basin, Lower Basin, Glen Canyon Dam/Lake Powell, Hoover Dam/Lake Mead, and diversions inside and outside the hydrologic basin </w:t>
+      </w:r>
+      <w:r>
+        <w:rPr>
+          <w:rFonts w:ascii="Times-Roman" w:hAnsi="Times-Roman" w:cs="Times-Roman"/>
+        </w:rPr>
+        <w:fldChar w:fldCharType="begin"/>
+      </w:r>
+      <w:r>
+        <w:rPr>
+          <w:rFonts w:ascii="Times-Roman" w:hAnsi="Times-Roman" w:cs="Times-Roman"/>
+        </w:rPr>
+        <w:instrText xml:space="preserve"> ADDIN EN.CITE &lt;EndNote&gt;&lt;Cite&gt;&lt;Author&gt;USBR&lt;/Author&gt;&lt;Year&gt;2012&lt;/Year&gt;&lt;RecNum&gt;2199&lt;/RecNum&gt;&lt;DisplayText&gt;(USBR, 2012)&lt;/DisplayText&gt;&lt;record&gt;&lt;rec-number&gt;2199&lt;/rec-number&gt;&lt;foreign-keys&gt;&lt;key app="EN" db-id="xxt5ta9pd995dwesap0pdzzp2weaz0w9werf" timestamp="1501514826"&gt;2199&lt;/key&gt;&lt;/foreign-keys&gt;&lt;ref-type name="Report"&gt;27&lt;/ref-type&gt;&lt;contributors&gt;&lt;authors&gt;&lt;author&gt;USBR&lt;/author&gt;&lt;/authors&gt;&lt;/contributors&gt;&lt;titles&gt;&lt;title&gt;Colorado River Basin Water Supply and Demand Study&lt;/title&gt;&lt;/titles&gt;&lt;keywords&gt;&lt;keyword&gt;Colorado River&lt;/keyword&gt;&lt;/keywords&gt;&lt;dates&gt;&lt;year&gt;2012&lt;/year&gt;&lt;pub-dates&gt;&lt;date&gt;December&lt;/date&gt;&lt;/pub-dates&gt;&lt;/dates&gt;&lt;pub-location&gt;Washington, D.C.&lt;/pub-location&gt;&lt;publisher&gt;U.S. Department of Interior, Bureau of Reclamation&lt;/publisher&gt;&lt;urls&gt;&lt;related-urls&gt;&lt;url&gt;https://www.usbr.gov/lc/region/programs/crbstudy.html&lt;/url&gt;&lt;/related-urls&gt;&lt;/urls&gt;&lt;/record&gt;&lt;/Cite&gt;&lt;/EndNote&gt;</w:instrText>
+      </w:r>
+      <w:r>
+        <w:rPr>
+          <w:rFonts w:ascii="Times-Roman" w:hAnsi="Times-Roman" w:cs="Times-Roman"/>
+        </w:rPr>
+        <w:fldChar w:fldCharType="separate"/>
+      </w:r>
+      <w:r>
+        <w:rPr>
+          <w:rFonts w:ascii="Times-Roman" w:hAnsi="Times-Roman" w:cs="Times-Roman"/>
+          <w:noProof/>
+        </w:rPr>
+        <w:t>(USBR, 2012)</w:t>
+      </w:r>
+      <w:r>
+        <w:rPr>
+          <w:rFonts w:ascii="Times-Roman" w:hAnsi="Times-Roman" w:cs="Times-Roman"/>
+        </w:rPr>
+        <w:fldChar w:fldCharType="end"/>
+      </w:r>
+      <w:r>
+        <w:rPr>
+          <w:rFonts w:ascii="Times-Roman" w:hAnsi="Times-Roman" w:cs="Times-Roman"/>
+        </w:rPr>
+        <w:t>.</w:t>
+      </w:r>
+    </w:p>
+    <w:p>
+      <w:pPr>
+        <w:autoSpaceDE w:val="0"/>
+        <w:autoSpaceDN w:val="0"/>
+        <w:adjustRightInd w:val="0"/>
+        <w:spacing w:after="0" w:line="240" w:lineRule="auto"/>
+        <w:ind w:left="720"/>
+        <w:rPr>
+          <w:rFonts w:ascii="Times-Roman" w:hAnsi="Times-Roman" w:cs="Times-Roman"/>
+          <w:b/>
+          <w:bCs/>
+        </w:rPr>
+      </w:pPr>
+    </w:p>
+    <w:p>
+      <w:pPr>
+        <w:numPr>
+          <w:ilvl w:val="0"/>
+          <w:numId w:val="43"/>
+        </w:numPr>
+        <w:autoSpaceDE w:val="0"/>
+        <w:autoSpaceDN w:val="0"/>
+        <w:adjustRightInd w:val="0"/>
+        <w:spacing w:after="0" w:line="240" w:lineRule="auto"/>
+        <w:rPr>
+          <w:rStyle w:val="Hyperlink"/>
+          <w:rFonts w:ascii="Times-Roman" w:hAnsi="Times-Roman" w:cs="Times-Roman"/>
+          <w:b/>
+          <w:bCs/>
+          <w:color w:val="auto"/>
+          <w:u w:val="none"/>
+        </w:rPr>
+      </w:pPr>
+      <w:r>
+        <w:rPr>
+          <w:rFonts w:ascii="Times New Roman" w:hAnsi="Times New Roman"/>
+          <w:b/>
+          <w:bCs/>
+        </w:rPr>
+        <w:t>Compacts, treaties, and agreements</w:t>
+      </w:r>
+      <w:r>
+        <w:rPr>
+          <w:rFonts w:ascii="Times New Roman" w:hAnsi="Times New Roman"/>
+        </w:rPr>
+        <w:t xml:space="preserve"> in </w:t>
+      </w:r>
+      <w:r>
+        <w:rPr>
+          <w:rFonts w:ascii="Times New Roman" w:hAnsi="Times New Roman"/>
+        </w:rPr>
+        <w:t>1922, 1928, 1944, 1956, 1964, and 1968 --</w:t>
+      </w:r>
+      <w:r>
+        <w:rPr>
+          <w:rFonts w:ascii="Times New Roman" w:hAnsi="Times New Roman"/>
+        </w:rPr>
+        <w:t xml:space="preserve">  </w:t>
+      </w:r>
+      <w:hyperlink r:id="rId30" w:history="1">
+        <w:r>
+          <w:rPr>
+            <w:rStyle w:val="Hyperlink"/>
+            <w:rFonts w:ascii="Times New Roman" w:hAnsi="Times New Roman"/>
+          </w:rPr>
+          <w:t>https://www.usbr.gov/lc/region/g1000/lawofrvr.html</w:t>
+        </w:r>
+      </w:hyperlink>
+      <w:r>
+        <w:rPr>
+          <w:rStyle w:val="Hyperlink"/>
+          <w:rFonts w:ascii="Times New Roman" w:hAnsi="Times New Roman"/>
+        </w:rPr>
+        <w:t>.</w:t>
+      </w:r>
+    </w:p>
+    <w:p>
+      <w:pPr>
+        <w:autoSpaceDE w:val="0"/>
+        <w:autoSpaceDN w:val="0"/>
+        <w:adjustRightInd w:val="0"/>
+        <w:spacing w:after="0" w:line="240" w:lineRule="auto"/>
+        <w:rPr>
+          <w:rStyle w:val="Hyperlink"/>
+          <w:rFonts w:ascii="Times-Roman" w:hAnsi="Times-Roman" w:cs="Times-Roman"/>
+          <w:b/>
+          <w:bCs/>
+          <w:color w:val="auto"/>
+          <w:u w:val="none"/>
+        </w:rPr>
+      </w:pPr>
+    </w:p>
+    <w:p>
+      <w:pPr>
+        <w:numPr>
+          <w:ilvl w:val="0"/>
+          <w:numId w:val="43"/>
+        </w:numPr>
+        <w:autoSpaceDE w:val="0"/>
+        <w:autoSpaceDN w:val="0"/>
+        <w:adjustRightInd w:val="0"/>
+        <w:spacing w:after="0" w:line="240" w:lineRule="auto"/>
+        <w:rPr>
+          <w:rFonts w:ascii="Times-Roman" w:hAnsi="Times-Roman" w:cs="Times-Roman"/>
+          <w:b/>
+          <w:bCs/>
+        </w:rPr>
+      </w:pPr>
+      <w:r>
+        <w:rPr>
+          <w:rFonts w:ascii="Times New Roman" w:hAnsi="Times New Roman"/>
+          <w:b/>
+          <w:bCs/>
+        </w:rPr>
+        <w:t>2007 Interim Guidelines</w:t>
+      </w:r>
+      <w:r>
+        <w:rPr>
+          <w:rFonts w:ascii="Times New Roman" w:hAnsi="Times New Roman"/>
+        </w:rPr>
+        <w:t xml:space="preserve">. </w:t>
+      </w:r>
+      <w:r>
+        <w:rPr>
+          <w:rFonts w:ascii="Times New Roman" w:hAnsi="Times New Roman"/>
+        </w:rPr>
+        <w:t>Lower Basin states increase m</w:t>
+      </w:r>
+      <w:r>
+        <w:rPr>
+          <w:rFonts w:ascii="Times New Roman" w:hAnsi="Times New Roman"/>
+        </w:rPr>
+        <w:t xml:space="preserve">andatory conservation as Lake Mead </w:t>
+      </w:r>
+      <w:r>
+        <w:rPr>
+          <w:rFonts w:ascii="Times New Roman" w:hAnsi="Times New Roman"/>
+        </w:rPr>
+        <w:t>level falls from</w:t>
+      </w:r>
+      <w:r>
+        <w:rPr>
+          <w:rFonts w:ascii="Times New Roman" w:hAnsi="Times New Roman"/>
+        </w:rPr>
+        <w:t xml:space="preserve"> 1,075 to 1,025 feet; Intentionally created surplus (aka conservation) accounts in Lake Mead for </w:t>
+      </w:r>
+      <w:r>
+        <w:rPr>
+          <w:rFonts w:ascii="Times New Roman" w:hAnsi="Times New Roman"/>
+        </w:rPr>
+        <w:t>Lower Basin states</w:t>
+      </w:r>
+      <w:r>
+        <w:rPr>
+          <w:rFonts w:ascii="Times New Roman" w:hAnsi="Times New Roman"/>
+        </w:rPr>
+        <w:t xml:space="preserve"> (Section 3); Equalize storage in Lake Powell and Lake Mead (Section 6). </w:t>
+      </w:r>
+      <w:hyperlink r:id="rId31" w:history="1">
+        <w:r>
+          <w:rPr>
+            <w:rFonts w:ascii="Times New Roman" w:hAnsi="Times New Roman"/>
+            <w:color w:val="3333FF"/>
+            <w:u w:val="single"/>
+          </w:rPr>
+          <w:t>https://www.usbr.gov/lc/region/programs/strategies/RecordofDecision.pdf</w:t>
+        </w:r>
+      </w:hyperlink>
+      <w:r>
+        <w:rPr>
+          <w:rFonts w:ascii="Times New Roman" w:hAnsi="Times New Roman"/>
+        </w:rPr>
+        <w:t>.</w:t>
+      </w:r>
+    </w:p>
+    <w:p>
+      <w:pPr>
+        <w:autoSpaceDE w:val="0"/>
+        <w:autoSpaceDN w:val="0"/>
+        <w:adjustRightInd w:val="0"/>
+        <w:spacing w:after="0" w:line="240" w:lineRule="auto"/>
+        <w:rPr>
+          <w:rFonts w:ascii="Times-Roman" w:hAnsi="Times-Roman" w:cs="Times-Roman"/>
+          <w:b/>
+          <w:bCs/>
+        </w:rPr>
+      </w:pPr>
+    </w:p>
+    <w:p>
+      <w:pPr>
+        <w:numPr>
+          <w:ilvl w:val="0"/>
+          <w:numId w:val="43"/>
+        </w:numPr>
+        <w:autoSpaceDE w:val="0"/>
+        <w:autoSpaceDN w:val="0"/>
+        <w:adjustRightInd w:val="0"/>
+        <w:spacing w:after="0" w:line="240" w:lineRule="auto"/>
+        <w:rPr>
+          <w:rFonts w:ascii="Times-Roman" w:hAnsi="Times-Roman" w:cs="Times-Roman"/>
+          <w:b/>
+          <w:bCs/>
+        </w:rPr>
+      </w:pPr>
+      <w:r>
+        <w:rPr>
+          <w:rFonts w:ascii="Times New Roman" w:hAnsi="Times New Roman"/>
+          <w:b/>
+          <w:bCs/>
+        </w:rPr>
+        <w:t xml:space="preserve">2012 and 2017. Minutes 319 and 323 to the </w:t>
+      </w:r>
+      <w:r>
+        <w:rPr>
+          <w:rFonts w:ascii="Times New Roman" w:hAnsi="Times New Roman"/>
+          <w:b/>
+          <w:bCs/>
+        </w:rPr>
+        <w:t xml:space="preserve">1944 </w:t>
+      </w:r>
+      <w:r>
+        <w:rPr>
+          <w:rFonts w:ascii="Times New Roman" w:hAnsi="Times New Roman"/>
+          <w:b/>
+          <w:bCs/>
+        </w:rPr>
+        <w:t>US-Mexico Treaty</w:t>
+      </w:r>
+      <w:r>
+        <w:rPr>
+          <w:rFonts w:ascii="Times New Roman" w:hAnsi="Times New Roman"/>
+        </w:rPr>
+        <w:t xml:space="preserve">. Mexico </w:t>
+      </w:r>
+      <w:r>
+        <w:rPr>
+          <w:rFonts w:ascii="Times New Roman" w:hAnsi="Times New Roman"/>
+        </w:rPr>
+        <w:t>increases</w:t>
+      </w:r>
+      <w:r>
+        <w:rPr>
+          <w:rFonts w:ascii="Times New Roman" w:hAnsi="Times New Roman"/>
+        </w:rPr>
+        <w:t xml:space="preserve"> mandatory conservation as Lake Mead’s level falls from 1,090 to 1,025 feet. </w:t>
+      </w:r>
+      <w:hyperlink r:id="rId32" w:history="1">
+        <w:r>
+          <w:rPr>
+            <w:rFonts w:ascii="Times New Roman" w:hAnsi="Times New Roman"/>
+            <w:color w:val="3333FF"/>
+            <w:u w:val="single"/>
+          </w:rPr>
+          <w:t>https://www.ibwc.gov/Treaties_Minutes/Minutes.html</w:t>
+        </w:r>
+      </w:hyperlink>
+      <w:r>
+        <w:rPr>
+          <w:rFonts w:ascii="Times New Roman" w:hAnsi="Times New Roman"/>
+        </w:rPr>
+        <w:t>.</w:t>
+      </w:r>
+    </w:p>
+    <w:p>
+      <w:pPr>
+        <w:autoSpaceDE w:val="0"/>
+        <w:autoSpaceDN w:val="0"/>
+        <w:adjustRightInd w:val="0"/>
+        <w:spacing w:after="0" w:line="240" w:lineRule="auto"/>
+        <w:rPr>
+          <w:rFonts w:ascii="Times-Roman" w:hAnsi="Times-Roman" w:cs="Times-Roman"/>
+          <w:b/>
+          <w:bCs/>
+        </w:rPr>
+      </w:pPr>
+    </w:p>
+    <w:p>
+      <w:pPr>
+        <w:numPr>
+          <w:ilvl w:val="0"/>
+          <w:numId w:val="43"/>
+        </w:numPr>
+        <w:spacing w:after="200" w:line="276" w:lineRule="auto"/>
+        <w:rPr>
+          <w:rFonts w:ascii="Times New Roman" w:hAnsi="Times New Roman"/>
+        </w:rPr>
+      </w:pPr>
+      <w:r>
+        <w:rPr>
+          <w:rFonts w:ascii="Times New Roman" w:hAnsi="Times New Roman"/>
+          <w:b/>
+          <w:bCs/>
+        </w:rPr>
+        <w:t xml:space="preserve">2018 </w:t>
+      </w:r>
+      <w:r>
+        <w:rPr>
+          <w:rFonts w:ascii="Times New Roman" w:hAnsi="Times New Roman"/>
+          <w:b/>
+          <w:bCs/>
+        </w:rPr>
+        <w:t>Ten</w:t>
+      </w:r>
+      <w:r>
+        <w:rPr>
+          <w:rFonts w:ascii="Times New Roman" w:hAnsi="Times New Roman"/>
+          <w:b/>
+          <w:bCs/>
+        </w:rPr>
+        <w:t xml:space="preserve"> Tribes Partnership Water Study.</w:t>
+      </w:r>
+      <w:r>
+        <w:rPr>
+          <w:rFonts w:ascii="Times New Roman" w:hAnsi="Times New Roman"/>
+        </w:rPr>
+        <w:t xml:space="preserve"> Quantified 2.0 million acre-feet (</w:t>
+      </w:r>
+      <w:proofErr w:type="spellStart"/>
+      <w:r>
+        <w:rPr>
+          <w:rFonts w:ascii="Times New Roman" w:hAnsi="Times New Roman"/>
+        </w:rPr>
+        <w:t>maf</w:t>
+      </w:r>
+      <w:proofErr w:type="spellEnd"/>
+      <w:r>
+        <w:rPr>
+          <w:rFonts w:ascii="Times New Roman" w:hAnsi="Times New Roman"/>
+        </w:rPr>
+        <w:t xml:space="preserve">) rights in Upper and Lower Basins and 0.8 </w:t>
+      </w:r>
+      <w:proofErr w:type="spellStart"/>
+      <w:r>
+        <w:rPr>
+          <w:rFonts w:ascii="Times New Roman" w:hAnsi="Times New Roman"/>
+        </w:rPr>
+        <w:t>maf</w:t>
+      </w:r>
+      <w:proofErr w:type="spellEnd"/>
+      <w:r>
+        <w:rPr>
+          <w:rFonts w:ascii="Times New Roman" w:hAnsi="Times New Roman"/>
+        </w:rPr>
+        <w:t xml:space="preserve"> claims. </w:t>
+      </w:r>
+      <w:r>
+        <w:rPr>
+          <w:rFonts w:ascii="Times New Roman" w:hAnsi="Times New Roman"/>
+          <w:color w:val="3333FF"/>
+          <w:u w:val="single"/>
+        </w:rPr>
+        <w:t>https://www.usbr.gov/lc/region/programs/crbstudy/tws/finalreport.html</w:t>
+      </w:r>
+      <w:r>
+        <w:rPr>
+          <w:rFonts w:ascii="Times New Roman" w:hAnsi="Times New Roman"/>
+        </w:rPr>
+        <w:t>.</w:t>
+      </w:r>
+    </w:p>
+    <w:p>
+      <w:pPr>
+        <w:numPr>
+          <w:ilvl w:val="0"/>
+          <w:numId w:val="43"/>
+        </w:numPr>
+        <w:spacing w:after="200" w:line="276" w:lineRule="auto"/>
+        <w:rPr>
+          <w:rFonts w:ascii="Times New Roman" w:hAnsi="Times New Roman"/>
+        </w:rPr>
+      </w:pPr>
+      <w:r>
+        <w:rPr>
+          <w:rFonts w:ascii="Times New Roman" w:hAnsi="Times New Roman"/>
+          <w:b/>
+          <w:bCs/>
+        </w:rPr>
+        <w:t>2019 Upper Basin Drought Contingency Plan.</w:t>
+      </w:r>
+      <w:r>
+        <w:rPr>
+          <w:rFonts w:ascii="Times New Roman" w:hAnsi="Times New Roman"/>
+        </w:rPr>
+        <w:t xml:space="preserve"> Protect Lake Powell elevation of 3,525 feet (5.9 </w:t>
+      </w:r>
+      <w:proofErr w:type="spellStart"/>
+      <w:r>
+        <w:rPr>
+          <w:rFonts w:ascii="Times New Roman" w:hAnsi="Times New Roman"/>
+        </w:rPr>
+        <w:t>maf</w:t>
+      </w:r>
+      <w:proofErr w:type="spellEnd"/>
+      <w:r>
+        <w:rPr>
+          <w:rFonts w:ascii="Times New Roman" w:hAnsi="Times New Roman"/>
+        </w:rPr>
+        <w:t>)</w:t>
+      </w:r>
+      <w:r>
+        <w:rPr>
+          <w:rFonts w:ascii="Times New Roman" w:hAnsi="Times New Roman"/>
+        </w:rPr>
+        <w:t>.</w:t>
+      </w:r>
+      <w:r>
+        <w:rPr>
+          <w:rFonts w:ascii="Times New Roman" w:hAnsi="Times New Roman"/>
+        </w:rPr>
+        <w:t xml:space="preserve"> </w:t>
+      </w:r>
+      <w:r>
+        <w:rPr>
+          <w:rFonts w:ascii="Times New Roman" w:hAnsi="Times New Roman"/>
+        </w:rPr>
+        <w:t>P</w:t>
+      </w:r>
+      <w:r>
+        <w:rPr>
+          <w:rFonts w:ascii="Times New Roman" w:hAnsi="Times New Roman"/>
+        </w:rPr>
+        <w:t xml:space="preserve">revent Lake Powell </w:t>
+      </w:r>
+      <w:r>
+        <w:rPr>
+          <w:rFonts w:ascii="Times New Roman" w:hAnsi="Times New Roman"/>
+        </w:rPr>
+        <w:t>to</w:t>
+      </w:r>
+      <w:r>
+        <w:rPr>
+          <w:rFonts w:ascii="Times New Roman" w:hAnsi="Times New Roman"/>
+        </w:rPr>
+        <w:t xml:space="preserve"> fall to minimum power pool elevation of 3,490 feet (4.0 </w:t>
+      </w:r>
+      <w:proofErr w:type="spellStart"/>
+      <w:r>
+        <w:rPr>
+          <w:rFonts w:ascii="Times New Roman" w:hAnsi="Times New Roman"/>
+        </w:rPr>
+        <w:t>maf</w:t>
+      </w:r>
+      <w:proofErr w:type="spellEnd"/>
+      <w:r>
+        <w:rPr>
+          <w:rFonts w:ascii="Times New Roman" w:hAnsi="Times New Roman"/>
+        </w:rPr>
+        <w:t xml:space="preserve">). </w:t>
+      </w:r>
+      <w:r>
+        <w:rPr>
+          <w:rFonts w:ascii="Times New Roman" w:hAnsi="Times New Roman"/>
+          <w:color w:val="3333FF"/>
+          <w:u w:val="single"/>
+        </w:rPr>
+        <w:t>https://www.usbr.gov/dcp/finaldocs.html</w:t>
+      </w:r>
+      <w:r>
+        <w:rPr>
+          <w:rFonts w:ascii="Times New Roman" w:hAnsi="Times New Roman"/>
+        </w:rPr>
+        <w:t>.</w:t>
+      </w:r>
+    </w:p>
+    <w:p>
+      <w:pPr>
+        <w:numPr>
+          <w:ilvl w:val="0"/>
+          <w:numId w:val="43"/>
+        </w:numPr>
+        <w:spacing w:after="200" w:line="276" w:lineRule="auto"/>
+        <w:rPr>
+          <w:rFonts w:ascii="Times New Roman" w:hAnsi="Times New Roman"/>
+        </w:rPr>
+      </w:pPr>
+      <w:r>
+        <w:rPr>
+          <w:rFonts w:ascii="Times New Roman" w:hAnsi="Times New Roman"/>
+          <w:b/>
+          <w:bCs/>
+        </w:rPr>
+        <w:t>2019 Lower Basin Drought Contingency Plan.</w:t>
+      </w:r>
+      <w:r>
+        <w:rPr>
+          <w:rFonts w:ascii="Times New Roman" w:hAnsi="Times New Roman"/>
+        </w:rPr>
+        <w:t xml:space="preserve"> Increase mandatory conservation targets as Lake Mead’s level falls from 1,090 feet to 1,025 feet. See current mandatory conservation schedule in </w:t>
+      </w:r>
+      <w:r>
+        <w:rPr>
+          <w:rFonts w:ascii="Times New Roman" w:hAnsi="Times New Roman"/>
+        </w:rPr>
+        <w:fldChar w:fldCharType="begin"/>
+      </w:r>
+      <w:r>
+        <w:rPr>
+          <w:rFonts w:ascii="Times New Roman" w:hAnsi="Times New Roman"/>
+        </w:rPr>
+        <w:instrText xml:space="preserve"> ADDIN EN.CITE &lt;EndNote&gt;&lt;Cite&gt;&lt;Author&gt;Castle&lt;/Author&gt;&lt;Year&gt;2019&lt;/Year&gt;&lt;RecNum&gt;2810&lt;/RecNum&gt;&lt;DisplayText&gt;(Castle and Fleck, 2019)&lt;/DisplayText&gt;&lt;record&gt;&lt;rec-number&gt;2810&lt;/rec-number&gt;&lt;foreign-keys&gt;&lt;key app="EN" db-id="xxt5ta9pd995dwesap0pdzzp2weaz0w9werf" timestamp="1627429208"&gt;2810&lt;/key&gt;&lt;/foreign-keys&gt;&lt;ref-type name="Report"&gt;27&lt;/ref-type&gt;&lt;contributors&gt;&lt;authors&gt;&lt;author&gt;Anne Castle&lt;/author&gt;&lt;author&gt;John Fleck&lt;/author&gt;&lt;/authors&gt;&lt;subsidiary-authors&gt;&lt;author&gt;Getches-Wilkinson Center for Natural Resources, Energy, and the Environment, University of Colorado Law School and Water Resources Program, University of New Mexico&lt;/author&gt;&lt;/subsidiary-authors&gt;&lt;/contributors&gt;&lt;titles&gt;&lt;title&gt;The Risk of Curtailment under the Colorado River Compact&lt;/title&gt;&lt;/titles&gt;&lt;dates&gt;&lt;year&gt;2019&lt;/year&gt;&lt;/dates&gt;&lt;urls&gt;&lt;related-urls&gt;&lt;url&gt;http://dx.doi.org/10.2139/ssrn.3483654&lt;/url&gt;&lt;/related-urls&gt;&lt;/urls&gt;&lt;electronic-resource-num&gt;http://dx.doi.org/10.2139/ssrn.3483654&lt;/electronic-resource-num&gt;&lt;/record&gt;&lt;/Cite&gt;&lt;/EndNote&gt;</w:instrText>
+      </w:r>
+      <w:r>
+        <w:rPr>
+          <w:rFonts w:ascii="Times New Roman" w:hAnsi="Times New Roman"/>
+        </w:rPr>
+        <w:fldChar w:fldCharType="separate"/>
+      </w:r>
+      <w:r>
+        <w:rPr>
+          <w:rFonts w:ascii="Times New Roman" w:hAnsi="Times New Roman"/>
+          <w:noProof/>
+        </w:rPr>
+        <w:t>(Castle and Fleck, 2019)</w:t>
+      </w:r>
+      <w:r>
+        <w:rPr>
+          <w:rFonts w:ascii="Times New Roman" w:hAnsi="Times New Roman"/>
+        </w:rPr>
+        <w:fldChar w:fldCharType="end"/>
+      </w:r>
+      <w:r>
+        <w:rPr>
+          <w:rFonts w:ascii="Times New Roman" w:hAnsi="Times New Roman"/>
+        </w:rPr>
+        <w:t xml:space="preserve">. Protect Lake Mead from falling below elevation 1,020 feet. </w:t>
+      </w:r>
+      <w:r>
+        <w:rPr>
+          <w:rFonts w:ascii="Times New Roman" w:hAnsi="Times New Roman"/>
+          <w:color w:val="3333FF"/>
+          <w:u w:val="single"/>
+        </w:rPr>
+        <w:t>https://www.usbr.gov/dcp/finaldocs.html</w:t>
+      </w:r>
+      <w:r>
+        <w:rPr>
+          <w:rFonts w:ascii="Times New Roman" w:hAnsi="Times New Roman"/>
+        </w:rPr>
+        <w:t>.</w:t>
+      </w:r>
+    </w:p>
+    <w:p>
+      <w:pPr>
+        <w:numPr>
+          <w:ilvl w:val="0"/>
+          <w:numId w:val="43"/>
+        </w:numPr>
+        <w:autoSpaceDE w:val="0"/>
+        <w:autoSpaceDN w:val="0"/>
+        <w:adjustRightInd w:val="0"/>
+        <w:spacing w:after="0" w:line="240" w:lineRule="auto"/>
+        <w:rPr>
+          <w:rFonts w:ascii="Times-Roman" w:hAnsi="Times-Roman" w:cs="Times-Roman"/>
+          <w:b/>
+          <w:bCs/>
+        </w:rPr>
+      </w:pPr>
+      <w:r>
+        <w:rPr>
+          <w:rFonts w:ascii="Times New Roman" w:hAnsi="Times New Roman"/>
+          <w:b/>
+          <w:bCs/>
+        </w:rPr>
+        <w:t>2026.</w:t>
+      </w:r>
+      <w:r>
+        <w:rPr>
+          <w:rFonts w:ascii="Times New Roman" w:hAnsi="Times New Roman"/>
+        </w:rPr>
+        <w:t xml:space="preserve"> </w:t>
+      </w:r>
+      <w:r>
+        <w:rPr>
+          <w:rFonts w:ascii="Times New Roman" w:hAnsi="Times New Roman"/>
+          <w:b/>
+          <w:bCs/>
+        </w:rPr>
+        <w:t>Interim Guidelines and Drought Contingency Plans expire.</w:t>
+      </w:r>
+    </w:p>
+    <w:p>
+      <w:pPr>
+        <w:autoSpaceDE w:val="0"/>
+        <w:autoSpaceDN w:val="0"/>
+        <w:adjustRightInd w:val="0"/>
+        <w:spacing w:after="0" w:line="240" w:lineRule="auto"/>
+        <w:ind w:left="720"/>
+        <w:rPr>
+          <w:rFonts w:ascii="Times-Roman" w:hAnsi="Times-Roman" w:cs="Times-Roman"/>
+          <w:b/>
+          <w:bCs/>
+        </w:rPr>
+      </w:pPr>
+    </w:p>
+    <w:p>
+      <w:pPr>
+        <w:numPr>
+          <w:ilvl w:val="0"/>
+          <w:numId w:val="43"/>
+        </w:numPr>
+        <w:autoSpaceDE w:val="0"/>
+        <w:autoSpaceDN w:val="0"/>
+        <w:adjustRightInd w:val="0"/>
+        <w:spacing w:after="0" w:line="240" w:lineRule="auto"/>
+        <w:rPr>
+          <w:rFonts w:ascii="Times-Roman" w:hAnsi="Times-Roman" w:cs="Times-Roman"/>
+        </w:rPr>
+      </w:pPr>
+      <w:r>
+        <w:rPr>
+          <w:rFonts w:ascii="Times-Roman" w:hAnsi="Times-Roman" w:cs="Times-Roman"/>
+          <w:b/>
+          <w:bCs/>
+        </w:rPr>
+        <w:fldChar w:fldCharType="begin"/>
+      </w:r>
+      <w:r>
+        <w:rPr>
+          <w:rFonts w:ascii="Times-Roman" w:hAnsi="Times-Roman" w:cs="Times-Roman"/>
+          <w:b/>
+          <w:bCs/>
+        </w:rPr>
+        <w:instrText xml:space="preserve"> ADDIN EN.CITE &lt;EndNote&gt;&lt;Cite AuthorYear="1"&gt;&lt;Author&gt;Castle&lt;/Author&gt;&lt;Year&gt;2019&lt;/Year&gt;&lt;RecNum&gt;2810&lt;/RecNum&gt;&lt;DisplayText&gt;Castle and Fleck (2019)&lt;/DisplayText&gt;&lt;record&gt;&lt;rec-number&gt;2810&lt;/rec-number&gt;&lt;foreign-keys&gt;&lt;key app="EN" db-id="xxt5ta9pd995dwesap0pdzzp2weaz0w9werf" timestamp="1627429208"&gt;2810&lt;/key&gt;&lt;/foreign-keys&gt;&lt;ref-type name="Report"&gt;27&lt;/ref-type&gt;&lt;contributors&gt;&lt;authors&gt;&lt;author&gt;Anne Castle&lt;/author&gt;&lt;author&gt;John Fleck&lt;/author&gt;&lt;/authors&gt;&lt;subsidiary-authors&gt;&lt;author&gt;Getches-Wilkinson Center for Natural Resources, Energy, and the Environment, University of Colorado Law School and Water Resources Program, University of New Mexico&lt;/author&gt;&lt;/subsidiary-authors&gt;&lt;/contributors&gt;&lt;titles&gt;&lt;title&gt;The Risk of Curtailment under the Colorado River Compact&lt;/title&gt;&lt;/titles&gt;&lt;dates&gt;&lt;year&gt;2019&lt;/year&gt;&lt;/dates&gt;&lt;urls&gt;&lt;related-urls&gt;&lt;url&gt;http://dx.doi.org/10.2139/ssrn.3483654&lt;/url&gt;&lt;/related-urls&gt;&lt;/urls&gt;&lt;electronic-resource-num&gt;http://dx.doi.org/10.2139/ssrn.3483654&lt;/electronic-resource-num&gt;&lt;/record&gt;&lt;/Cite&gt;&lt;/EndNote&gt;</w:instrText>
+      </w:r>
+      <w:r>
+        <w:rPr>
+          <w:rFonts w:ascii="Times-Roman" w:hAnsi="Times-Roman" w:cs="Times-Roman"/>
+          <w:b/>
+          <w:bCs/>
+        </w:rPr>
+        <w:fldChar w:fldCharType="separate"/>
+      </w:r>
+      <w:r>
+        <w:rPr>
+          <w:rFonts w:ascii="Times-Roman" w:hAnsi="Times-Roman" w:cs="Times-Roman"/>
+          <w:b/>
+          <w:bCs/>
+          <w:noProof/>
+        </w:rPr>
+        <w:t>Castle and Fleck (2019)</w:t>
+      </w:r>
+      <w:r>
+        <w:rPr>
+          <w:rFonts w:ascii="Times-Roman" w:hAnsi="Times-Roman" w:cs="Times-Roman"/>
+          <w:b/>
+          <w:bCs/>
+        </w:rPr>
+        <w:fldChar w:fldCharType="end"/>
+      </w:r>
+      <w:r>
+        <w:rPr>
+          <w:rFonts w:ascii="Times-Roman" w:hAnsi="Times-Roman" w:cs="Times-Roman"/>
+        </w:rPr>
+        <w:t>:</w:t>
+      </w:r>
+    </w:p>
+    <w:p>
+      <w:pPr>
+        <w:numPr>
+          <w:ilvl w:val="1"/>
+          <w:numId w:val="43"/>
+        </w:numPr>
+        <w:autoSpaceDE w:val="0"/>
+        <w:autoSpaceDN w:val="0"/>
+        <w:adjustRightInd w:val="0"/>
+        <w:spacing w:after="0" w:line="240" w:lineRule="auto"/>
+        <w:rPr>
+          <w:rFonts w:ascii="Times-Roman" w:hAnsi="Times-Roman" w:cs="Times-Roman"/>
+        </w:rPr>
+      </w:pPr>
+      <w:r>
+        <w:rPr>
+          <w:rFonts w:ascii="Times-Roman" w:hAnsi="Times-Roman" w:cs="Times-Roman"/>
+        </w:rPr>
+        <w:t>Summarize current Colorado River operations in slightly more detail than Box 1.</w:t>
+      </w:r>
+    </w:p>
+    <w:p>
+      <w:pPr>
+        <w:numPr>
+          <w:ilvl w:val="1"/>
+          <w:numId w:val="43"/>
+        </w:numPr>
+        <w:autoSpaceDE w:val="0"/>
+        <w:autoSpaceDN w:val="0"/>
+        <w:adjustRightInd w:val="0"/>
+        <w:spacing w:after="0" w:line="240" w:lineRule="auto"/>
+        <w:rPr>
+          <w:rFonts w:ascii="Times-Roman" w:hAnsi="Times-Roman" w:cs="Times-Roman"/>
+        </w:rPr>
+      </w:pPr>
+      <w:r>
+        <w:rPr>
+          <w:rFonts w:ascii="Times-Roman" w:hAnsi="Times-Roman" w:cs="Times-Roman"/>
+        </w:rPr>
+        <w:t>Describe what happens when the Upper Basin is unable to deliver 8.23 million acre-feet (</w:t>
+      </w:r>
+      <w:proofErr w:type="spellStart"/>
+      <w:r>
+        <w:rPr>
+          <w:rFonts w:ascii="Times-Roman" w:hAnsi="Times-Roman" w:cs="Times-Roman"/>
+        </w:rPr>
+        <w:t>maf</w:t>
+      </w:r>
+      <w:proofErr w:type="spellEnd"/>
+      <w:r>
+        <w:rPr>
+          <w:rFonts w:ascii="Times-Roman" w:hAnsi="Times-Roman" w:cs="Times-Roman"/>
+        </w:rPr>
+        <w:t>) of water per year to Lower Basin as required in the 1922 Compact and 1944 US-Mexico Treaty.</w:t>
+      </w:r>
+    </w:p>
+    <w:p>
+      <w:pPr>
+        <w:autoSpaceDE w:val="0"/>
+        <w:autoSpaceDN w:val="0"/>
+        <w:adjustRightInd w:val="0"/>
+        <w:spacing w:after="0" w:line="240" w:lineRule="auto"/>
+        <w:rPr>
+          <w:rFonts w:ascii="Times-Roman" w:hAnsi="Times-Roman" w:cs="Times-Roman"/>
+        </w:rPr>
+      </w:pPr>
+    </w:p>
+    <w:bookmarkStart w:id="15" w:name="_GoBack"/>
+    <w:p>
+      <w:pPr>
+        <w:numPr>
+          <w:ilvl w:val="0"/>
+          <w:numId w:val="43"/>
+        </w:numPr>
+        <w:autoSpaceDE w:val="0"/>
+        <w:autoSpaceDN w:val="0"/>
+        <w:adjustRightInd w:val="0"/>
+        <w:spacing w:after="0" w:line="240" w:lineRule="auto"/>
+      </w:pPr>
+      <w:r>
+        <w:rPr>
+          <w:rFonts w:ascii="Times-Roman" w:hAnsi="Times-Roman" w:cs="Times-Roman"/>
+          <w:b/>
+          <w:bCs/>
+        </w:rPr>
+        <w:fldChar w:fldCharType="begin"/>
+      </w:r>
+      <w:r>
+        <w:rPr>
+          <w:rFonts w:ascii="Times-Roman" w:hAnsi="Times-Roman" w:cs="Times-Roman"/>
+          <w:b/>
+          <w:bCs/>
+        </w:rPr>
+        <w:instrText xml:space="preserve"> ADDIN EN.CITE &lt;EndNote&gt;&lt;Cite AuthorYear="1"&gt;&lt;Author&gt;Kuhn&lt;/Author&gt;&lt;Year&gt;2019&lt;/Year&gt;&lt;RecNum&gt;2780&lt;/RecNum&gt;&lt;DisplayText&gt;Kuhn and Fleck (2019)&lt;/DisplayText&gt;&lt;record&gt;&lt;rec-number&gt;2780&lt;/rec-number&gt;&lt;foreign-keys&gt;&lt;key app="EN" db-id="xxt5ta9pd995dwesap0pdzzp2weaz0w9werf" timestamp="1620673300"&gt;2780&lt;/key&gt;&lt;/foreign-keys&gt;&lt;ref-type name="Book"&gt;6&lt;/ref-type&gt;&lt;contributors&gt;&lt;authors&gt;&lt;author&gt;Eric Kuhn&lt;/author&gt;&lt;author&gt;John Fleck&lt;/author&gt;&lt;/authors&gt;&lt;/contributors&gt;&lt;titles&gt;&lt;title&gt;Science Be Dammed: How Ignoring Inconvenient Science Drained the Colorado River&lt;/title&gt;&lt;/titles&gt;&lt;section&gt;288&lt;/section&gt;&lt;dates&gt;&lt;year&gt;2019&lt;/year&gt;&lt;pub-dates&gt;&lt;date&gt;November&lt;/date&gt;&lt;/pub-dates&gt;&lt;/dates&gt;&lt;publisher&gt;University of Arizona Press&lt;/publisher&gt;&lt;urls&gt;&lt;/urls&gt;&lt;/record&gt;&lt;/Cite&gt;&lt;/EndNote&gt;</w:instrText>
+      </w:r>
+      <w:r>
+        <w:rPr>
+          <w:rFonts w:ascii="Times-Roman" w:hAnsi="Times-Roman" w:cs="Times-Roman"/>
+          <w:b/>
+          <w:bCs/>
+        </w:rPr>
+        <w:fldChar w:fldCharType="separate"/>
+      </w:r>
+      <w:r>
+        <w:rPr>
+          <w:rFonts w:ascii="Times-Roman" w:hAnsi="Times-Roman" w:cs="Times-Roman"/>
+          <w:b/>
+          <w:bCs/>
+          <w:noProof/>
+        </w:rPr>
+        <w:t>Kuhn and Fleck (2019)</w:t>
+      </w:r>
+      <w:r>
+        <w:rPr>
+          <w:rFonts w:ascii="Times-Roman" w:hAnsi="Times-Roman" w:cs="Times-Roman"/>
+          <w:b/>
+          <w:bCs/>
+        </w:rPr>
+        <w:fldChar w:fldCharType="end"/>
+      </w:r>
+      <w:r>
+        <w:rPr>
+          <w:rFonts w:ascii="Times-Roman" w:hAnsi="Times-Roman" w:cs="Times-Roman"/>
+          <w:b/>
+          <w:bCs/>
+        </w:rPr>
+        <w:t xml:space="preserve"> </w:t>
+      </w:r>
+      <w:bookmarkEnd w:id="15"/>
+      <w:r>
+        <w:rPr>
+          <w:rFonts w:ascii="Times-Roman" w:hAnsi="Times-Roman" w:cs="Times-Roman"/>
+        </w:rPr>
+        <w:t>give a well written history of Colorado River management. Read this piece for fun or to go in depth on a particular piece of management.</w:t>
+      </w:r>
+    </w:p>
+    <w:p/>
+    <w:p>
+      <w:pPr>
+        <w:pStyle w:val="Heading1"/>
+      </w:pPr>
+      <w:r>
         <w:t>References</w:t>
       </w:r>
     </w:p>
@@ -7789,7 +8699,7 @@
       <w:r>
         <w:t xml:space="preserve">(1922). "Colorado River Compact." </w:t>
       </w:r>
-      <w:hyperlink r:id="rId29" w:history="1">
+      <w:hyperlink r:id="rId33" w:history="1">
         <w:r>
           <w:rPr>
             <w:rStyle w:val="Hyperlink"/>
@@ -7810,7 +8720,7 @@
       <w:r>
         <w:t xml:space="preserve">Carson, C. A., Stone, C. H., Wilson, F. E., Watson, E. H., and Bishop, L. C. (1948). "Upper Colorado River Basin Compact." U.S. Bureau of Reclamation. </w:t>
       </w:r>
-      <w:hyperlink r:id="rId30" w:history="1">
+      <w:hyperlink r:id="rId34" w:history="1">
         <w:r>
           <w:rPr>
             <w:rStyle w:val="Hyperlink"/>
@@ -7831,7 +8741,7 @@
       <w:r>
         <w:t xml:space="preserve">IBWC. (2021). "Minutes between the United States and Mexican Sections of the IBWC." United States Section. </w:t>
       </w:r>
-      <w:hyperlink r:id="rId31" w:history="1">
+      <w:hyperlink r:id="rId35" w:history="1">
         <w:r>
           <w:rPr>
             <w:rStyle w:val="Hyperlink"/>
@@ -7880,7 +8790,7 @@
       <w:r>
         <w:t xml:space="preserve">. </w:t>
       </w:r>
-      <w:hyperlink r:id="rId32" w:anchor="field-ms-calibration-validation" w:history="1">
+      <w:hyperlink r:id="rId36" w:anchor="field-ms-calibration-validation" w:history="1">
         <w:r>
           <w:rPr>
             <w:rStyle w:val="Hyperlink"/>
@@ -7901,7 +8811,7 @@
       <w:r>
         <w:t xml:space="preserve">Prairie, J. (2020). "Colorado River Basin Natural Flow and Salt Data." U.S. Bureau of Reclamation. </w:t>
       </w:r>
-      <w:hyperlink r:id="rId33" w:history="1">
+      <w:hyperlink r:id="rId37" w:history="1">
         <w:r>
           <w:rPr>
             <w:rStyle w:val="Hyperlink"/>
@@ -7922,7 +8832,7 @@
       <w:r>
         <w:t xml:space="preserve">Rosenberg, D. E. (2021a). "Adapt Lake Mead releases to inflow to give managers more flexibility to slow reservoir draw down." Utah State University, Logan, Utah. </w:t>
       </w:r>
-      <w:hyperlink r:id="rId34" w:history="1">
+      <w:hyperlink r:id="rId38" w:history="1">
         <w:r>
           <w:rPr>
             <w:rStyle w:val="Hyperlink"/>
@@ -7943,7 +8853,7 @@
       <w:r>
         <w:t xml:space="preserve">Rosenberg, D. E. (2021b). "Colorado River Coding: Grand Canyon Intervening Flow." GrandCanyonInterveningFlow folder. </w:t>
       </w:r>
-      <w:hyperlink r:id="rId35" w:history="1">
+      <w:hyperlink r:id="rId39" w:history="1">
         <w:r>
           <w:rPr>
             <w:rStyle w:val="Hyperlink"/>
@@ -7964,7 +8874,7 @@
       <w:r>
         <w:t xml:space="preserve">Rosenberg, D. E. (2021c). "Colorado River Coding: Intentionally Created Surplus for Lake Mead: Current Accounts and Next Steps." ICS folder. </w:t>
       </w:r>
-      <w:hyperlink r:id="rId36" w:history="1">
+      <w:hyperlink r:id="rId40" w:history="1">
         <w:r>
           <w:rPr>
             <w:rStyle w:val="Hyperlink"/>
@@ -7985,7 +8895,7 @@
       <w:r>
         <w:t xml:space="preserve">Rosenberg, D. E. (2021d). "Colorado River Coding: Pilot flex accounting to encourage more water conservation in a combined Lake Powell-Lake Mead system." ModelMusings folder. </w:t>
       </w:r>
-      <w:hyperlink r:id="rId37" w:history="1">
+      <w:hyperlink r:id="rId41" w:history="1">
         <w:r>
           <w:rPr>
             <w:rStyle w:val="Hyperlink"/>
@@ -8015,7 +8925,7 @@
       <w:r>
         <w:t xml:space="preserve">, Utah State University, Logan, Utah. </w:t>
       </w:r>
-      <w:hyperlink r:id="rId38" w:history="1">
+      <w:hyperlink r:id="rId42" w:history="1">
         <w:r>
           <w:rPr>
             <w:rStyle w:val="Hyperlink"/>
@@ -8036,7 +8946,7 @@
       <w:r>
         <w:t xml:space="preserve">Salehabadi, H., Tarboton, D., Kuhn, E., Udall, B., Wheeler, K., E.Rosenberg, D., Goeking, S., and Schmidt, J. C. (2020). "Stream flow and Losses of the Colorado River in the Southern Colorado Plateau." Center for Colorado River Studies, Utah State University, Logan, Utah. </w:t>
       </w:r>
-      <w:hyperlink r:id="rId39" w:history="1">
+      <w:hyperlink r:id="rId43" w:history="1">
         <w:r>
           <w:rPr>
             <w:rStyle w:val="Hyperlink"/>
@@ -8057,7 +8967,7 @@
       <w:r>
         <w:t xml:space="preserve">Schmidt, J. C., Kraft, M., Tuzlak, D., and Walker, A. (2016). "Fill Mead First: a technical assessment." Utah State University, Logan, Utah. </w:t>
       </w:r>
-      <w:hyperlink r:id="rId40" w:history="1">
+      <w:hyperlink r:id="rId44" w:history="1">
         <w:r>
           <w:rPr>
             <w:rStyle w:val="Hyperlink"/>
@@ -8078,7 +8988,7 @@
       <w:r>
         <w:t xml:space="preserve">Ten Tribes Partnership. (2018). "Colorado River Basin  Ten Tribes Partnership Tribal Water Study." U.S. Department of the Interior, Bureau of Reclamation, Ten Tribes Partnership. </w:t>
       </w:r>
-      <w:hyperlink r:id="rId41" w:history="1">
+      <w:hyperlink r:id="rId45" w:history="1">
         <w:r>
           <w:rPr>
             <w:rStyle w:val="Hyperlink"/>
@@ -8099,7 +9009,7 @@
       <w:r>
         <w:t xml:space="preserve">USBR. (2007). "Record of Decision: Colorado River Interim Guidelines for Lower Basin Shortages and Coordinated Operations for Lakes Powell and Mead." U.S. Bureau of Reclamation. </w:t>
       </w:r>
-      <w:hyperlink r:id="rId42" w:history="1">
+      <w:hyperlink r:id="rId46" w:history="1">
         <w:r>
           <w:rPr>
             <w:rStyle w:val="Hyperlink"/>
@@ -8120,7 +9030,7 @@
       <w:r>
         <w:t xml:space="preserve">USBR. (2019). "Agreement Concerning Colorado River Drought Contingency Management and Operations." U.S. Bureau of Reclamation, Washington, DC. </w:t>
       </w:r>
-      <w:hyperlink r:id="rId43" w:history="1">
+      <w:hyperlink r:id="rId47" w:history="1">
         <w:r>
           <w:rPr>
             <w:rStyle w:val="Hyperlink"/>
@@ -8141,7 +9051,7 @@
       <w:r>
         <w:t xml:space="preserve">USBR. (2020). "Review of the Colorado River Interim Guidelines for Lower Basin Shortages and Coordinated Operations for Lake Powell and Lake Mead." U.S. Bureau of Reclamation, U.S. Department of Interior. </w:t>
       </w:r>
-      <w:hyperlink r:id="rId44" w:history="1">
+      <w:hyperlink r:id="rId48" w:history="1">
         <w:r>
           <w:rPr>
             <w:rStyle w:val="Hyperlink"/>
@@ -8162,7 +9072,7 @@
       <w:r>
         <w:t xml:space="preserve">USBR. (2021a). "Boulder Canyon Operations Office - Program and Activities: Water Accounting Reports." U.S. Bureau of Reclamation. </w:t>
       </w:r>
-      <w:hyperlink r:id="rId45" w:history="1">
+      <w:hyperlink r:id="rId49" w:history="1">
         <w:r>
           <w:rPr>
             <w:rStyle w:val="Hyperlink"/>
@@ -8183,7 +9093,7 @@
       <w:r>
         <w:t xml:space="preserve">USBR. (2021b). "Glen Canyon Dam, Current Status, Lake Powell Inflow Forecast." U.S. Bureau of Reclamation. </w:t>
       </w:r>
-      <w:hyperlink r:id="rId46" w:history="1">
+      <w:hyperlink r:id="rId50" w:history="1">
         <w:r>
           <w:rPr>
             <w:rStyle w:val="Hyperlink"/>
@@ -8204,7 +9114,7 @@
       <w:r>
         <w:t xml:space="preserve">USBR. (2021c). "Lake Mead at Hoover Dam, End of Month Elevation." Lower Colorado River Operations, U.S. Buruea of Reclamation. </w:t>
       </w:r>
-      <w:hyperlink r:id="rId47" w:history="1">
+      <w:hyperlink r:id="rId51" w:history="1">
         <w:r>
           <w:rPr>
             <w:rStyle w:val="Hyperlink"/>
@@ -8225,7 +9135,7 @@
       <w:r>
         <w:t xml:space="preserve">USBR. (2021d). "Lake Powell Unregulated Inflow." </w:t>
       </w:r>
-      <w:hyperlink r:id="rId48" w:history="1">
+      <w:hyperlink r:id="rId52" w:history="1">
         <w:r>
           <w:rPr>
             <w:rStyle w:val="Hyperlink"/>
@@ -8246,7 +9156,7 @@
       <w:r>
         <w:t xml:space="preserve">Wheeler, K., Kuhn, E., Bruckerhoff, L., Udall, B., Wang, J., Gilbert, L., Goeking, S., Kasprak, A., Mihalevich, B., Neilson, B., Salehabadi, H., and Schmidt, J. C. (2021). "Alternative Management Paradigms for the Future of the Colorado and Green Rivers." Center for Colorado River Studies, Utah State University, Logan, Utah. </w:t>
       </w:r>
-      <w:hyperlink r:id="rId49" w:history="1">
+      <w:hyperlink r:id="rId53" w:history="1">
         <w:r>
           <w:rPr>
             <w:rStyle w:val="Hyperlink"/>
@@ -8267,7 +9177,7 @@
       <w:r>
         <w:t xml:space="preserve">Wheeler, K. G., Schmidt, J. C., and Rosenberg, D. E. (2019). "Water Resource Modelling of the Colorado River – Present and Future Strategies." Center for Colorado River Studies, Utah State University, Logan, Utah. </w:t>
       </w:r>
-      <w:hyperlink r:id="rId50" w:history="1">
+      <w:hyperlink r:id="rId54" w:history="1">
         <w:r>
           <w:rPr>
             <w:rStyle w:val="Hyperlink"/>
@@ -8296,7 +9206,7 @@
       <w:r>
         <w:t xml:space="preserve">, 37(4), 913-929. </w:t>
       </w:r>
-      <w:hyperlink r:id="rId51" w:history="1">
+      <w:hyperlink r:id="rId55" w:history="1">
         <w:r>
           <w:rPr>
             <w:rStyle w:val="Hyperlink"/>
@@ -8317,8 +9227,8 @@
       </w:r>
     </w:p>
     <w:sectPr>
-      <w:headerReference w:type="default" r:id="rId52"/>
-      <w:footerReference w:type="default" r:id="rId53"/>
+      <w:headerReference w:type="default" r:id="rId56"/>
+      <w:footerReference w:type="default" r:id="rId57"/>
       <w:pgSz w:w="12240" w:h="15840"/>
       <w:pgMar w:top="1440" w:right="1440" w:bottom="1440" w:left="1440" w:header="720" w:footer="720" w:gutter="0"/>
       <w:cols w:space="720"/>
@@ -8442,6 +9352,205 @@
 <file path=word/numbering.xml><?xml version="1.0" encoding="utf-8"?>
 <w:numbering xmlns:wpc="http://schemas.microsoft.com/office/word/2010/wordprocessingCanvas" xmlns:cx="http://schemas.microsoft.com/office/drawing/2014/chartex" xmlns:cx1="http://schemas.microsoft.com/office/drawing/2015/9/8/chartex" xmlns:cx2="http://schemas.microsoft.com/office/drawing/2015/10/21/chartex" xmlns:cx3="http://schemas.microsoft.com/office/drawing/2016/5/9/chartex" xmlns:cx4="http://schemas.microsoft.com/office/drawing/2016/5/10/chartex" xmlns:cx5="http://schemas.microsoft.com/office/drawing/2016/5/11/chartex" xmlns:cx6="http://schemas.microsoft.com/office/drawing/2016/5/12/chartex" xmlns:cx7="http://schemas.microsoft.com/office/drawing/2016/5/13/chartex" xmlns:cx8="http://schemas.microsoft.com/office/drawing/2016/5/14/chartex" xmlns:mc="http://schemas.openxmlformats.org/markup-compatibility/2006" xmlns:aink="http://schemas.microsoft.com/office/drawing/2016/ink" xmlns:am3d="http://schemas.microsoft.com/office/drawing/2017/model3d" xmlns:o="urn:schemas-microsoft-com:office:office" xmlns:r="http://schemas.openxmlformats.org/officeDocument/2006/relationships" xmlns:m="http://schemas.openxmlformats.org/officeDocument/2006/math" xmlns:v="urn:schemas-microsoft-com:vml" xmlns:wp14="http://schemas.microsoft.com/office/word/2010/wordprocessingDrawing" xmlns:wp="http://schemas.openxmlformats.org/drawingml/2006/wordprocessingDrawing" xmlns:w10="urn:schemas-microsoft-com:office:word" xmlns:w="http://schemas.openxmlformats.org/wordprocessingml/2006/main" xmlns:w14="http://schemas.microsoft.com/office/word/2010/wordml" xmlns:w15="http://schemas.microsoft.com/office/word/2012/wordml" xmlns:w16cid="http://schemas.microsoft.com/office/word/2016/wordml/cid" xmlns:w16se="http://schemas.microsoft.com/office/word/2015/wordml/symex" xmlns:wpg="http://schemas.microsoft.com/office/word/2010/wordprocessingGroup" xmlns:wpi="http://schemas.microsoft.com/office/word/2010/wordprocessingInk" xmlns:wne="http://schemas.microsoft.com/office/word/2006/wordml" xmlns:wps="http://schemas.microsoft.com/office/word/2010/wordprocessingShape" mc:Ignorable="w14 w15 w16se w16cid wp14">
   <w:abstractNum w:abstractNumId="0" w15:restartNumberingAfterBreak="0">
+    <w:nsid w:val="0B711D49"/>
+    <w:multiLevelType w:val="hybridMultilevel"/>
+    <w:tmpl w:val="AC4A2B62"/>
+    <w:lvl w:ilvl="0" w:tplc="0409000F">
+      <w:start w:val="1"/>
+      <w:numFmt w:val="decimal"/>
+      <w:lvlText w:val="%1."/>
+      <w:lvlJc w:val="left"/>
+      <w:pPr>
+        <w:ind w:left="720" w:hanging="360"/>
+      </w:pPr>
+    </w:lvl>
+    <w:lvl w:ilvl="1" w:tplc="BC546188">
+      <w:start w:val="1"/>
+      <w:numFmt w:val="lowerLetter"/>
+      <w:lvlText w:val="%2."/>
+      <w:lvlJc w:val="left"/>
+      <w:pPr>
+        <w:ind w:left="1440" w:hanging="360"/>
+      </w:pPr>
+    </w:lvl>
+    <w:lvl w:ilvl="2" w:tplc="0409001B" w:tentative="1">
+      <w:start w:val="1"/>
+      <w:numFmt w:val="lowerRoman"/>
+      <w:lvlText w:val="%3."/>
+      <w:lvlJc w:val="right"/>
+      <w:pPr>
+        <w:ind w:left="2160" w:hanging="180"/>
+      </w:pPr>
+    </w:lvl>
+    <w:lvl w:ilvl="3" w:tplc="0409000F" w:tentative="1">
+      <w:start w:val="1"/>
+      <w:numFmt w:val="decimal"/>
+      <w:lvlText w:val="%4."/>
+      <w:lvlJc w:val="left"/>
+      <w:pPr>
+        <w:ind w:left="2880" w:hanging="360"/>
+      </w:pPr>
+    </w:lvl>
+    <w:lvl w:ilvl="4" w:tplc="04090019" w:tentative="1">
+      <w:start w:val="1"/>
+      <w:numFmt w:val="lowerLetter"/>
+      <w:lvlText w:val="%5."/>
+      <w:lvlJc w:val="left"/>
+      <w:pPr>
+        <w:ind w:left="3600" w:hanging="360"/>
+      </w:pPr>
+    </w:lvl>
+    <w:lvl w:ilvl="5" w:tplc="0409001B" w:tentative="1">
+      <w:start w:val="1"/>
+      <w:numFmt w:val="lowerRoman"/>
+      <w:lvlText w:val="%6."/>
+      <w:lvlJc w:val="right"/>
+      <w:pPr>
+        <w:ind w:left="4320" w:hanging="180"/>
+      </w:pPr>
+    </w:lvl>
+    <w:lvl w:ilvl="6" w:tplc="0409000F" w:tentative="1">
+      <w:start w:val="1"/>
+      <w:numFmt w:val="decimal"/>
+      <w:lvlText w:val="%7."/>
+      <w:lvlJc w:val="left"/>
+      <w:pPr>
+        <w:ind w:left="5040" w:hanging="360"/>
+      </w:pPr>
+    </w:lvl>
+    <w:lvl w:ilvl="7" w:tplc="04090019" w:tentative="1">
+      <w:start w:val="1"/>
+      <w:numFmt w:val="lowerLetter"/>
+      <w:lvlText w:val="%8."/>
+      <w:lvlJc w:val="left"/>
+      <w:pPr>
+        <w:ind w:left="5760" w:hanging="360"/>
+      </w:pPr>
+    </w:lvl>
+    <w:lvl w:ilvl="8" w:tplc="0409001B" w:tentative="1">
+      <w:start w:val="1"/>
+      <w:numFmt w:val="lowerRoman"/>
+      <w:lvlText w:val="%9."/>
+      <w:lvlJc w:val="right"/>
+      <w:pPr>
+        <w:ind w:left="6480" w:hanging="180"/>
+      </w:pPr>
+    </w:lvl>
+  </w:abstractNum>
+  <w:abstractNum w:abstractNumId="1" w15:restartNumberingAfterBreak="0">
+    <w:nsid w:val="0E83575B"/>
+    <w:multiLevelType w:val="hybridMultilevel"/>
+    <w:tmpl w:val="0172BFDA"/>
+    <w:lvl w:ilvl="0" w:tplc="04090001">
+      <w:start w:val="1"/>
+      <w:numFmt w:val="bullet"/>
+      <w:lvlText w:val=""/>
+      <w:lvlJc w:val="left"/>
+      <w:pPr>
+        <w:ind w:left="720" w:hanging="360"/>
+      </w:pPr>
+      <w:rPr>
+        <w:rFonts w:ascii="Symbol" w:hAnsi="Symbol" w:hint="default"/>
+      </w:rPr>
+    </w:lvl>
+    <w:lvl w:ilvl="1" w:tplc="04090003" w:tentative="1">
+      <w:start w:val="1"/>
+      <w:numFmt w:val="bullet"/>
+      <w:lvlText w:val="o"/>
+      <w:lvlJc w:val="left"/>
+      <w:pPr>
+        <w:ind w:left="1440" w:hanging="360"/>
+      </w:pPr>
+      <w:rPr>
+        <w:rFonts w:ascii="Courier New" w:hAnsi="Courier New" w:cs="Courier New" w:hint="default"/>
+      </w:rPr>
+    </w:lvl>
+    <w:lvl w:ilvl="2" w:tplc="04090005" w:tentative="1">
+      <w:start w:val="1"/>
+      <w:numFmt w:val="bullet"/>
+      <w:lvlText w:val=""/>
+      <w:lvlJc w:val="left"/>
+      <w:pPr>
+        <w:ind w:left="2160" w:hanging="360"/>
+      </w:pPr>
+      <w:rPr>
+        <w:rFonts w:ascii="Wingdings" w:hAnsi="Wingdings" w:hint="default"/>
+      </w:rPr>
+    </w:lvl>
+    <w:lvl w:ilvl="3" w:tplc="04090001" w:tentative="1">
+      <w:start w:val="1"/>
+      <w:numFmt w:val="bullet"/>
+      <w:lvlText w:val=""/>
+      <w:lvlJc w:val="left"/>
+      <w:pPr>
+        <w:ind w:left="2880" w:hanging="360"/>
+      </w:pPr>
+      <w:rPr>
+        <w:rFonts w:ascii="Symbol" w:hAnsi="Symbol" w:hint="default"/>
+      </w:rPr>
+    </w:lvl>
+    <w:lvl w:ilvl="4" w:tplc="04090003" w:tentative="1">
+      <w:start w:val="1"/>
+      <w:numFmt w:val="bullet"/>
+      <w:lvlText w:val="o"/>
+      <w:lvlJc w:val="left"/>
+      <w:pPr>
+        <w:ind w:left="3600" w:hanging="360"/>
+      </w:pPr>
+      <w:rPr>
+        <w:rFonts w:ascii="Courier New" w:hAnsi="Courier New" w:cs="Courier New" w:hint="default"/>
+      </w:rPr>
+    </w:lvl>
+    <w:lvl w:ilvl="5" w:tplc="04090005" w:tentative="1">
+      <w:start w:val="1"/>
+      <w:numFmt w:val="bullet"/>
+      <w:lvlText w:val=""/>
+      <w:lvlJc w:val="left"/>
+      <w:pPr>
+        <w:ind w:left="4320" w:hanging="360"/>
+      </w:pPr>
+      <w:rPr>
+        <w:rFonts w:ascii="Wingdings" w:hAnsi="Wingdings" w:hint="default"/>
+      </w:rPr>
+    </w:lvl>
+    <w:lvl w:ilvl="6" w:tplc="04090001" w:tentative="1">
+      <w:start w:val="1"/>
+      <w:numFmt w:val="bullet"/>
+      <w:lvlText w:val=""/>
+      <w:lvlJc w:val="left"/>
+      <w:pPr>
+        <w:ind w:left="5040" w:hanging="360"/>
+      </w:pPr>
+      <w:rPr>
+        <w:rFonts w:ascii="Symbol" w:hAnsi="Symbol" w:hint="default"/>
+      </w:rPr>
+    </w:lvl>
+    <w:lvl w:ilvl="7" w:tplc="04090003" w:tentative="1">
+      <w:start w:val="1"/>
+      <w:numFmt w:val="bullet"/>
+      <w:lvlText w:val="o"/>
+      <w:lvlJc w:val="left"/>
+      <w:pPr>
+        <w:ind w:left="5760" w:hanging="360"/>
+      </w:pPr>
+      <w:rPr>
+        <w:rFonts w:ascii="Courier New" w:hAnsi="Courier New" w:cs="Courier New" w:hint="default"/>
+      </w:rPr>
+    </w:lvl>
+    <w:lvl w:ilvl="8" w:tplc="04090005" w:tentative="1">
+      <w:start w:val="1"/>
+      <w:numFmt w:val="bullet"/>
+      <w:lvlText w:val=""/>
+      <w:lvlJc w:val="left"/>
+      <w:pPr>
+        <w:ind w:left="6480" w:hanging="360"/>
+      </w:pPr>
+      <w:rPr>
+        <w:rFonts w:ascii="Wingdings" w:hAnsi="Wingdings" w:hint="default"/>
+      </w:rPr>
+    </w:lvl>
+  </w:abstractNum>
+  <w:abstractNum w:abstractNumId="2" w15:restartNumberingAfterBreak="0">
     <w:nsid w:val="11145F43"/>
     <w:multiLevelType w:val="hybridMultilevel"/>
     <w:tmpl w:val="8FBC8CA8"/>
@@ -8527,7 +9636,7 @@
       </w:pPr>
     </w:lvl>
   </w:abstractNum>
-  <w:abstractNum w:abstractNumId="1" w15:restartNumberingAfterBreak="0">
+  <w:abstractNum w:abstractNumId="3" w15:restartNumberingAfterBreak="0">
     <w:nsid w:val="12EC2B4D"/>
     <w:multiLevelType w:val="multilevel"/>
     <w:tmpl w:val="4D482B32"/>
@@ -8641,7 +9750,7 @@
       </w:rPr>
     </w:lvl>
   </w:abstractNum>
-  <w:abstractNum w:abstractNumId="2" w15:restartNumberingAfterBreak="0">
+  <w:abstractNum w:abstractNumId="4" w15:restartNumberingAfterBreak="0">
     <w:nsid w:val="13217C9A"/>
     <w:multiLevelType w:val="hybridMultilevel"/>
     <w:tmpl w:val="C6E494D4"/>
@@ -8754,7 +9863,7 @@
       </w:rPr>
     </w:lvl>
   </w:abstractNum>
-  <w:abstractNum w:abstractNumId="3" w15:restartNumberingAfterBreak="0">
+  <w:abstractNum w:abstractNumId="5" w15:restartNumberingAfterBreak="0">
     <w:nsid w:val="15714489"/>
     <w:multiLevelType w:val="hybridMultilevel"/>
     <w:tmpl w:val="E1867082"/>
@@ -8840,7 +9949,7 @@
       </w:pPr>
     </w:lvl>
   </w:abstractNum>
-  <w:abstractNum w:abstractNumId="4" w15:restartNumberingAfterBreak="0">
+  <w:abstractNum w:abstractNumId="6" w15:restartNumberingAfterBreak="0">
     <w:nsid w:val="16057260"/>
     <w:multiLevelType w:val="hybridMultilevel"/>
     <w:tmpl w:val="1E5293C8"/>
@@ -8953,7 +10062,7 @@
       </w:rPr>
     </w:lvl>
   </w:abstractNum>
-  <w:abstractNum w:abstractNumId="5" w15:restartNumberingAfterBreak="0">
+  <w:abstractNum w:abstractNumId="7" w15:restartNumberingAfterBreak="0">
     <w:nsid w:val="19563DB5"/>
     <w:multiLevelType w:val="hybridMultilevel"/>
     <w:tmpl w:val="2C4E0812"/>
@@ -9066,7 +10175,7 @@
       </w:rPr>
     </w:lvl>
   </w:abstractNum>
-  <w:abstractNum w:abstractNumId="6" w15:restartNumberingAfterBreak="0">
+  <w:abstractNum w:abstractNumId="8" w15:restartNumberingAfterBreak="0">
     <w:nsid w:val="1A9D1C73"/>
     <w:multiLevelType w:val="hybridMultilevel"/>
     <w:tmpl w:val="16CCCF82"/>
@@ -9152,7 +10261,7 @@
       </w:pPr>
     </w:lvl>
   </w:abstractNum>
-  <w:abstractNum w:abstractNumId="7" w15:restartNumberingAfterBreak="0">
+  <w:abstractNum w:abstractNumId="9" w15:restartNumberingAfterBreak="0">
     <w:nsid w:val="1AC51AFA"/>
     <w:multiLevelType w:val="hybridMultilevel"/>
     <w:tmpl w:val="288CD554"/>
@@ -9265,7 +10374,7 @@
       </w:rPr>
     </w:lvl>
   </w:abstractNum>
-  <w:abstractNum w:abstractNumId="8" w15:restartNumberingAfterBreak="0">
+  <w:abstractNum w:abstractNumId="10" w15:restartNumberingAfterBreak="0">
     <w:nsid w:val="1BE027AC"/>
     <w:multiLevelType w:val="hybridMultilevel"/>
     <w:tmpl w:val="380C7C5E"/>
@@ -9351,7 +10460,7 @@
       </w:pPr>
     </w:lvl>
   </w:abstractNum>
-  <w:abstractNum w:abstractNumId="9" w15:restartNumberingAfterBreak="0">
+  <w:abstractNum w:abstractNumId="11" w15:restartNumberingAfterBreak="0">
     <w:nsid w:val="234418B2"/>
     <w:multiLevelType w:val="hybridMultilevel"/>
     <w:tmpl w:val="06EE27F2"/>
@@ -9440,7 +10549,7 @@
       </w:pPr>
     </w:lvl>
   </w:abstractNum>
-  <w:abstractNum w:abstractNumId="10" w15:restartNumberingAfterBreak="0">
+  <w:abstractNum w:abstractNumId="12" w15:restartNumberingAfterBreak="0">
     <w:nsid w:val="283244B0"/>
     <w:multiLevelType w:val="hybridMultilevel"/>
     <w:tmpl w:val="591AB888"/>
@@ -9529,7 +10638,7 @@
       </w:pPr>
     </w:lvl>
   </w:abstractNum>
-  <w:abstractNum w:abstractNumId="11" w15:restartNumberingAfterBreak="0">
+  <w:abstractNum w:abstractNumId="13" w15:restartNumberingAfterBreak="0">
     <w:nsid w:val="2A053EE0"/>
     <w:multiLevelType w:val="hybridMultilevel"/>
     <w:tmpl w:val="900ECF30"/>
@@ -9642,7 +10751,7 @@
       </w:rPr>
     </w:lvl>
   </w:abstractNum>
-  <w:abstractNum w:abstractNumId="12" w15:restartNumberingAfterBreak="0">
+  <w:abstractNum w:abstractNumId="14" w15:restartNumberingAfterBreak="0">
     <w:nsid w:val="2E32710B"/>
     <w:multiLevelType w:val="hybridMultilevel"/>
     <w:tmpl w:val="026647E2"/>
@@ -9755,7 +10864,7 @@
       </w:rPr>
     </w:lvl>
   </w:abstractNum>
-  <w:abstractNum w:abstractNumId="13" w15:restartNumberingAfterBreak="0">
+  <w:abstractNum w:abstractNumId="15" w15:restartNumberingAfterBreak="0">
     <w:nsid w:val="33E067E5"/>
     <w:multiLevelType w:val="hybridMultilevel"/>
     <w:tmpl w:val="D96CC070"/>
@@ -9845,7 +10954,7 @@
       </w:pPr>
     </w:lvl>
   </w:abstractNum>
-  <w:abstractNum w:abstractNumId="14" w15:restartNumberingAfterBreak="0">
+  <w:abstractNum w:abstractNumId="16" w15:restartNumberingAfterBreak="0">
     <w:nsid w:val="348C1B84"/>
     <w:multiLevelType w:val="hybridMultilevel"/>
     <w:tmpl w:val="9E46687E"/>
@@ -9958,7 +11067,7 @@
       </w:rPr>
     </w:lvl>
   </w:abstractNum>
-  <w:abstractNum w:abstractNumId="15" w15:restartNumberingAfterBreak="0">
+  <w:abstractNum w:abstractNumId="17" w15:restartNumberingAfterBreak="0">
     <w:nsid w:val="355D7237"/>
     <w:multiLevelType w:val="hybridMultilevel"/>
     <w:tmpl w:val="FE78FDF4"/>
@@ -10071,7 +11180,7 @@
       </w:rPr>
     </w:lvl>
   </w:abstractNum>
-  <w:abstractNum w:abstractNumId="16" w15:restartNumberingAfterBreak="0">
+  <w:abstractNum w:abstractNumId="18" w15:restartNumberingAfterBreak="0">
     <w:nsid w:val="3C386883"/>
     <w:multiLevelType w:val="hybridMultilevel"/>
     <w:tmpl w:val="83C498BA"/>
@@ -10157,7 +11266,7 @@
       </w:pPr>
     </w:lvl>
   </w:abstractNum>
-  <w:abstractNum w:abstractNumId="17" w15:restartNumberingAfterBreak="0">
+  <w:abstractNum w:abstractNumId="19" w15:restartNumberingAfterBreak="0">
     <w:nsid w:val="3E335DCF"/>
     <w:multiLevelType w:val="hybridMultilevel"/>
     <w:tmpl w:val="42145606"/>
@@ -10243,7 +11352,7 @@
       </w:pPr>
     </w:lvl>
   </w:abstractNum>
-  <w:abstractNum w:abstractNumId="18" w15:restartNumberingAfterBreak="0">
+  <w:abstractNum w:abstractNumId="20" w15:restartNumberingAfterBreak="0">
     <w:nsid w:val="43E163E2"/>
     <w:multiLevelType w:val="hybridMultilevel"/>
     <w:tmpl w:val="4CA48628"/>
@@ -10356,7 +11465,7 @@
       </w:rPr>
     </w:lvl>
   </w:abstractNum>
-  <w:abstractNum w:abstractNumId="19" w15:restartNumberingAfterBreak="0">
+  <w:abstractNum w:abstractNumId="21" w15:restartNumberingAfterBreak="0">
     <w:nsid w:val="459D55A0"/>
     <w:multiLevelType w:val="hybridMultilevel"/>
     <w:tmpl w:val="347241F6"/>
@@ -10469,7 +11578,7 @@
       </w:rPr>
     </w:lvl>
   </w:abstractNum>
-  <w:abstractNum w:abstractNumId="20" w15:restartNumberingAfterBreak="0">
+  <w:abstractNum w:abstractNumId="22" w15:restartNumberingAfterBreak="0">
     <w:nsid w:val="4DE7662B"/>
     <w:multiLevelType w:val="hybridMultilevel"/>
     <w:tmpl w:val="B0DA398E"/>
@@ -10582,7 +11691,7 @@
       </w:rPr>
     </w:lvl>
   </w:abstractNum>
-  <w:abstractNum w:abstractNumId="21" w15:restartNumberingAfterBreak="0">
+  <w:abstractNum w:abstractNumId="23" w15:restartNumberingAfterBreak="0">
     <w:nsid w:val="4E6D6F00"/>
     <w:multiLevelType w:val="hybridMultilevel"/>
     <w:tmpl w:val="671AEC84"/>
@@ -10668,7 +11777,7 @@
       </w:pPr>
     </w:lvl>
   </w:abstractNum>
-  <w:abstractNum w:abstractNumId="22" w15:restartNumberingAfterBreak="0">
+  <w:abstractNum w:abstractNumId="24" w15:restartNumberingAfterBreak="0">
     <w:nsid w:val="51D76FC9"/>
     <w:multiLevelType w:val="multilevel"/>
     <w:tmpl w:val="CD223F04"/>
@@ -10782,7 +11891,7 @@
       </w:rPr>
     </w:lvl>
   </w:abstractNum>
-  <w:abstractNum w:abstractNumId="23" w15:restartNumberingAfterBreak="0">
+  <w:abstractNum w:abstractNumId="25" w15:restartNumberingAfterBreak="0">
     <w:nsid w:val="52596EC3"/>
     <w:multiLevelType w:val="hybridMultilevel"/>
     <w:tmpl w:val="07267C96"/>
@@ -10868,7 +11977,7 @@
       </w:pPr>
     </w:lvl>
   </w:abstractNum>
-  <w:abstractNum w:abstractNumId="24" w15:restartNumberingAfterBreak="0">
+  <w:abstractNum w:abstractNumId="26" w15:restartNumberingAfterBreak="0">
     <w:nsid w:val="52BC45F4"/>
     <w:multiLevelType w:val="multilevel"/>
     <w:tmpl w:val="D57CA490"/>
@@ -10987,7 +12096,7 @@
       </w:rPr>
     </w:lvl>
   </w:abstractNum>
-  <w:abstractNum w:abstractNumId="25" w15:restartNumberingAfterBreak="0">
+  <w:abstractNum w:abstractNumId="27" w15:restartNumberingAfterBreak="0">
     <w:nsid w:val="53262285"/>
     <w:multiLevelType w:val="hybridMultilevel"/>
     <w:tmpl w:val="FD16FCDA"/>
@@ -11100,7 +12209,7 @@
       </w:rPr>
     </w:lvl>
   </w:abstractNum>
-  <w:abstractNum w:abstractNumId="26" w15:restartNumberingAfterBreak="0">
+  <w:abstractNum w:abstractNumId="28" w15:restartNumberingAfterBreak="0">
     <w:nsid w:val="56C16AD7"/>
     <w:multiLevelType w:val="hybridMultilevel"/>
     <w:tmpl w:val="F614083E"/>
@@ -11186,7 +12295,7 @@
       </w:pPr>
     </w:lvl>
   </w:abstractNum>
-  <w:abstractNum w:abstractNumId="27" w15:restartNumberingAfterBreak="0">
+  <w:abstractNum w:abstractNumId="29" w15:restartNumberingAfterBreak="0">
     <w:nsid w:val="58033302"/>
     <w:multiLevelType w:val="hybridMultilevel"/>
     <w:tmpl w:val="C8367ADC"/>
@@ -11275,7 +12384,7 @@
       </w:pPr>
     </w:lvl>
   </w:abstractNum>
-  <w:abstractNum w:abstractNumId="28" w15:restartNumberingAfterBreak="0">
+  <w:abstractNum w:abstractNumId="30" w15:restartNumberingAfterBreak="0">
     <w:nsid w:val="5E40171F"/>
     <w:multiLevelType w:val="hybridMultilevel"/>
     <w:tmpl w:val="9168B72E"/>
@@ -11364,7 +12473,7 @@
       </w:pPr>
     </w:lvl>
   </w:abstractNum>
-  <w:abstractNum w:abstractNumId="29" w15:restartNumberingAfterBreak="0">
+  <w:abstractNum w:abstractNumId="31" w15:restartNumberingAfterBreak="0">
     <w:nsid w:val="5F06329D"/>
     <w:multiLevelType w:val="hybridMultilevel"/>
     <w:tmpl w:val="E7204284"/>
@@ -11477,7 +12586,7 @@
       </w:rPr>
     </w:lvl>
   </w:abstractNum>
-  <w:abstractNum w:abstractNumId="30" w15:restartNumberingAfterBreak="0">
+  <w:abstractNum w:abstractNumId="32" w15:restartNumberingAfterBreak="0">
     <w:nsid w:val="60514F49"/>
     <w:multiLevelType w:val="hybridMultilevel"/>
     <w:tmpl w:val="E174B890"/>
@@ -11590,7 +12699,7 @@
       </w:rPr>
     </w:lvl>
   </w:abstractNum>
-  <w:abstractNum w:abstractNumId="31" w15:restartNumberingAfterBreak="0">
+  <w:abstractNum w:abstractNumId="33" w15:restartNumberingAfterBreak="0">
     <w:nsid w:val="63337065"/>
     <w:multiLevelType w:val="hybridMultilevel"/>
     <w:tmpl w:val="9D1243D6"/>
@@ -11680,7 +12789,7 @@
       </w:pPr>
     </w:lvl>
   </w:abstractNum>
-  <w:abstractNum w:abstractNumId="32" w15:restartNumberingAfterBreak="0">
+  <w:abstractNum w:abstractNumId="34" w15:restartNumberingAfterBreak="0">
     <w:nsid w:val="651D655E"/>
     <w:multiLevelType w:val="hybridMultilevel"/>
     <w:tmpl w:val="2B92FA12"/>
@@ -11766,7 +12875,7 @@
       </w:pPr>
     </w:lvl>
   </w:abstractNum>
-  <w:abstractNum w:abstractNumId="33" w15:restartNumberingAfterBreak="0">
+  <w:abstractNum w:abstractNumId="35" w15:restartNumberingAfterBreak="0">
     <w:nsid w:val="65344ACC"/>
     <w:multiLevelType w:val="hybridMultilevel"/>
     <w:tmpl w:val="6BE258D6"/>
@@ -11879,7 +12988,7 @@
       </w:rPr>
     </w:lvl>
   </w:abstractNum>
-  <w:abstractNum w:abstractNumId="34" w15:restartNumberingAfterBreak="0">
+  <w:abstractNum w:abstractNumId="36" w15:restartNumberingAfterBreak="0">
     <w:nsid w:val="66A35A5D"/>
     <w:multiLevelType w:val="hybridMultilevel"/>
     <w:tmpl w:val="6F7ED6DC"/>
@@ -11992,7 +13101,7 @@
       </w:rPr>
     </w:lvl>
   </w:abstractNum>
-  <w:abstractNum w:abstractNumId="35" w15:restartNumberingAfterBreak="0">
+  <w:abstractNum w:abstractNumId="37" w15:restartNumberingAfterBreak="0">
     <w:nsid w:val="693D06B8"/>
     <w:multiLevelType w:val="hybridMultilevel"/>
     <w:tmpl w:val="771C0D84"/>
@@ -12105,7 +13214,7 @@
       </w:rPr>
     </w:lvl>
   </w:abstractNum>
-  <w:abstractNum w:abstractNumId="36" w15:restartNumberingAfterBreak="0">
+  <w:abstractNum w:abstractNumId="38" w15:restartNumberingAfterBreak="0">
     <w:nsid w:val="6A8C4716"/>
     <w:multiLevelType w:val="hybridMultilevel"/>
     <w:tmpl w:val="A0C4E758"/>
@@ -12191,7 +13300,7 @@
       </w:pPr>
     </w:lvl>
   </w:abstractNum>
-  <w:abstractNum w:abstractNumId="37" w15:restartNumberingAfterBreak="0">
+  <w:abstractNum w:abstractNumId="39" w15:restartNumberingAfterBreak="0">
     <w:nsid w:val="6D7F64E0"/>
     <w:multiLevelType w:val="hybridMultilevel"/>
     <w:tmpl w:val="84567BAA"/>
@@ -12304,7 +13413,7 @@
       </w:rPr>
     </w:lvl>
   </w:abstractNum>
-  <w:abstractNum w:abstractNumId="38" w15:restartNumberingAfterBreak="0">
+  <w:abstractNum w:abstractNumId="40" w15:restartNumberingAfterBreak="0">
     <w:nsid w:val="70E137BC"/>
     <w:multiLevelType w:val="hybridMultilevel"/>
     <w:tmpl w:val="BBBEE9A0"/>
@@ -12417,7 +13526,7 @@
       </w:rPr>
     </w:lvl>
   </w:abstractNum>
-  <w:abstractNum w:abstractNumId="39" w15:restartNumberingAfterBreak="0">
+  <w:abstractNum w:abstractNumId="41" w15:restartNumberingAfterBreak="0">
     <w:nsid w:val="72DF333F"/>
     <w:multiLevelType w:val="hybridMultilevel"/>
     <w:tmpl w:val="5CDA7BF4"/>
@@ -12503,7 +13612,7 @@
       </w:pPr>
     </w:lvl>
   </w:abstractNum>
-  <w:abstractNum w:abstractNumId="40" w15:restartNumberingAfterBreak="0">
+  <w:abstractNum w:abstractNumId="42" w15:restartNumberingAfterBreak="0">
     <w:nsid w:val="780640E3"/>
     <w:multiLevelType w:val="hybridMultilevel"/>
     <w:tmpl w:val="0CFA16C6"/>
@@ -12617,127 +13726,133 @@
     </w:lvl>
   </w:abstractNum>
   <w:num w:numId="1">
+    <w:abstractNumId w:val="21"/>
+  </w:num>
+  <w:num w:numId="2">
+    <w:abstractNumId w:val="8"/>
+  </w:num>
+  <w:num w:numId="3">
+    <w:abstractNumId w:val="37"/>
+  </w:num>
+  <w:num w:numId="4">
+    <w:abstractNumId w:val="23"/>
+  </w:num>
+  <w:num w:numId="5">
+    <w:abstractNumId w:val="18"/>
+  </w:num>
+  <w:num w:numId="6">
+    <w:abstractNumId w:val="6"/>
+  </w:num>
+  <w:num w:numId="7">
+    <w:abstractNumId w:val="41"/>
+  </w:num>
+  <w:num w:numId="8">
+    <w:abstractNumId w:val="10"/>
+  </w:num>
+  <w:num w:numId="9">
+    <w:abstractNumId w:val="16"/>
+  </w:num>
+  <w:num w:numId="10">
+    <w:abstractNumId w:val="13"/>
+  </w:num>
+  <w:num w:numId="11">
+    <w:abstractNumId w:val="30"/>
+  </w:num>
+  <w:num w:numId="12">
+    <w:abstractNumId w:val="2"/>
+  </w:num>
+  <w:num w:numId="13">
+    <w:abstractNumId w:val="5"/>
+  </w:num>
+  <w:num w:numId="14">
+    <w:abstractNumId w:val="29"/>
+  </w:num>
+  <w:num w:numId="15">
+    <w:abstractNumId w:val="20"/>
+  </w:num>
+  <w:num w:numId="16">
+    <w:abstractNumId w:val="22"/>
+  </w:num>
+  <w:num w:numId="17">
+    <w:abstractNumId w:val="32"/>
+  </w:num>
+  <w:num w:numId="18">
+    <w:abstractNumId w:val="17"/>
+  </w:num>
+  <w:num w:numId="19">
+    <w:abstractNumId w:val="36"/>
+  </w:num>
+  <w:num w:numId="20">
+    <w:abstractNumId w:val="42"/>
+  </w:num>
+  <w:num w:numId="21">
+    <w:abstractNumId w:val="26"/>
+  </w:num>
+  <w:num w:numId="22">
+    <w:abstractNumId w:val="3"/>
+  </w:num>
+  <w:num w:numId="23">
+    <w:abstractNumId w:val="24"/>
+  </w:num>
+  <w:num w:numId="24">
+    <w:abstractNumId w:val="27"/>
+  </w:num>
+  <w:num w:numId="25">
+    <w:abstractNumId w:val="25"/>
+  </w:num>
+  <w:num w:numId="26">
+    <w:abstractNumId w:val="12"/>
+  </w:num>
+  <w:num w:numId="27">
+    <w:abstractNumId w:val="11"/>
+  </w:num>
+  <w:num w:numId="28">
+    <w:abstractNumId w:val="4"/>
+  </w:num>
+  <w:num w:numId="29">
+    <w:abstractNumId w:val="31"/>
+  </w:num>
+  <w:num w:numId="30">
+    <w:abstractNumId w:val="35"/>
+  </w:num>
+  <w:num w:numId="31">
+    <w:abstractNumId w:val="14"/>
+  </w:num>
+  <w:num w:numId="32">
+    <w:abstractNumId w:val="40"/>
+  </w:num>
+  <w:num w:numId="33">
+    <w:abstractNumId w:val="9"/>
+  </w:num>
+  <w:num w:numId="34">
+    <w:abstractNumId w:val="15"/>
+  </w:num>
+  <w:num w:numId="35">
+    <w:abstractNumId w:val="38"/>
+  </w:num>
+  <w:num w:numId="36">
     <w:abstractNumId w:val="19"/>
   </w:num>
-  <w:num w:numId="2">
-    <w:abstractNumId w:val="6"/>
+  <w:num w:numId="37">
+    <w:abstractNumId w:val="34"/>
   </w:num>
-  <w:num w:numId="3">
-    <w:abstractNumId w:val="35"/>
+  <w:num w:numId="38">
+    <w:abstractNumId w:val="33"/>
   </w:num>
-  <w:num w:numId="4">
-    <w:abstractNumId w:val="21"/>
-  </w:num>
-  <w:num w:numId="5">
-    <w:abstractNumId w:val="16"/>
-  </w:num>
-  <w:num w:numId="6">
-    <w:abstractNumId w:val="4"/>
-  </w:num>
-  <w:num w:numId="7">
+  <w:num w:numId="39">
     <w:abstractNumId w:val="39"/>
   </w:num>
-  <w:num w:numId="8">
-    <w:abstractNumId w:val="8"/>
-  </w:num>
-  <w:num w:numId="9">
-    <w:abstractNumId w:val="14"/>
-  </w:num>
-  <w:num w:numId="10">
-    <w:abstractNumId w:val="11"/>
-  </w:num>
-  <w:num w:numId="11">
+  <w:num w:numId="40">
     <w:abstractNumId w:val="28"/>
   </w:num>
-  <w:num w:numId="12">
-    <w:abstractNumId w:val="0"/>
+  <w:num w:numId="41">
+    <w:abstractNumId w:val="7"/>
   </w:num>
-  <w:num w:numId="13">
-    <w:abstractNumId w:val="3"/>
-  </w:num>
-  <w:num w:numId="14">
-    <w:abstractNumId w:val="27"/>
-  </w:num>
-  <w:num w:numId="15">
-    <w:abstractNumId w:val="18"/>
-  </w:num>
-  <w:num w:numId="16">
-    <w:abstractNumId w:val="20"/>
-  </w:num>
-  <w:num w:numId="17">
-    <w:abstractNumId w:val="30"/>
-  </w:num>
-  <w:num w:numId="18">
-    <w:abstractNumId w:val="15"/>
-  </w:num>
-  <w:num w:numId="19">
-    <w:abstractNumId w:val="34"/>
-  </w:num>
-  <w:num w:numId="20">
-    <w:abstractNumId w:val="40"/>
-  </w:num>
-  <w:num w:numId="21">
-    <w:abstractNumId w:val="24"/>
-  </w:num>
-  <w:num w:numId="22">
+  <w:num w:numId="42">
     <w:abstractNumId w:val="1"/>
   </w:num>
-  <w:num w:numId="23">
-    <w:abstractNumId w:val="22"/>
-  </w:num>
-  <w:num w:numId="24">
-    <w:abstractNumId w:val="25"/>
-  </w:num>
-  <w:num w:numId="25">
-    <w:abstractNumId w:val="23"/>
-  </w:num>
-  <w:num w:numId="26">
-    <w:abstractNumId w:val="10"/>
-  </w:num>
-  <w:num w:numId="27">
-    <w:abstractNumId w:val="9"/>
-  </w:num>
-  <w:num w:numId="28">
-    <w:abstractNumId w:val="2"/>
-  </w:num>
-  <w:num w:numId="29">
-    <w:abstractNumId w:val="29"/>
-  </w:num>
-  <w:num w:numId="30">
-    <w:abstractNumId w:val="33"/>
-  </w:num>
-  <w:num w:numId="31">
-    <w:abstractNumId w:val="12"/>
-  </w:num>
-  <w:num w:numId="32">
-    <w:abstractNumId w:val="38"/>
-  </w:num>
-  <w:num w:numId="33">
-    <w:abstractNumId w:val="7"/>
-  </w:num>
-  <w:num w:numId="34">
-    <w:abstractNumId w:val="13"/>
-  </w:num>
-  <w:num w:numId="35">
-    <w:abstractNumId w:val="36"/>
-  </w:num>
-  <w:num w:numId="36">
-    <w:abstractNumId w:val="17"/>
-  </w:num>
-  <w:num w:numId="37">
-    <w:abstractNumId w:val="32"/>
-  </w:num>
-  <w:num w:numId="38">
-    <w:abstractNumId w:val="31"/>
-  </w:num>
-  <w:num w:numId="39">
-    <w:abstractNumId w:val="37"/>
-  </w:num>
-  <w:num w:numId="40">
-    <w:abstractNumId w:val="26"/>
-  </w:num>
-  <w:num w:numId="41">
-    <w:abstractNumId w:val="5"/>
+  <w:num w:numId="43">
+    <w:abstractNumId w:val="0"/>
   </w:num>
 </w:numbering>
 </file>
@@ -14213,7 +15328,7 @@
 </file>
 
 <file path=customXml/itemProps1.xml><?xml version="1.0" encoding="utf-8"?>
-<ds:datastoreItem xmlns:ds="http://schemas.openxmlformats.org/officeDocument/2006/customXml" ds:itemID="{54F867DB-FA8B-41CC-99CA-1870C6E6CC4E}">
+<ds:datastoreItem xmlns:ds="http://schemas.openxmlformats.org/officeDocument/2006/customXml" ds:itemID="{F26EB560-04B1-4E5C-880C-5EEBBA527FE8}">
   <ds:schemaRefs>
     <ds:schemaRef ds:uri="http://schemas.openxmlformats.org/officeDocument/2006/bibliography"/>
   </ds:schemaRefs>

</xml_diff>

<commit_message>
Add system conservation pilot program to model guide
</commit_message>
<xml_diff>
--- a/ModelMusings/Support/ModelGuide/ModelGuide-CombinedLakePowellLakeMead.docx
+++ b/ModelMusings/Support/ModelGuide/ModelGuide-CombinedLakePowellLakeMead.docx
@@ -83,6 +83,7 @@
         <w:pStyle w:val="Heading1"/>
       </w:pPr>
       <w:r>
+        <w:lastRenderedPageBreak/>
         <w:t>I</w:t>
       </w:r>
       <w:r>
@@ -173,6 +174,7 @@
         <w:pStyle w:val="Heading1"/>
       </w:pPr>
       <w:r>
+        <w:lastRenderedPageBreak/>
         <w:t>Get Started</w:t>
       </w:r>
     </w:p>
@@ -412,6 +414,7 @@
         <w:pStyle w:val="Heading1"/>
       </w:pPr>
       <w:r>
+        <w:lastRenderedPageBreak/>
         <w:t xml:space="preserve">Step </w:t>
       </w:r>
       <w:r>
@@ -1526,6 +1529,7 @@
     </w:tbl>
     <w:p>
       <w:r>
+        <w:lastRenderedPageBreak/>
         <w:t xml:space="preserve">Each participant </w:t>
       </w:r>
       <w:r>
@@ -2051,6 +2055,7 @@
     </w:p>
     <w:p>
       <w:r>
+        <w:lastRenderedPageBreak/>
         <w:t>Reservoir start storage is</w:t>
       </w:r>
       <w:r>
@@ -2600,6 +2605,7 @@
     </w:p>
     <w:p>
       <w:r>
+        <w:lastRenderedPageBreak/>
         <w:t>Upper Basin delivery to meet 10-year requirement</w:t>
       </w:r>
       <w:bookmarkEnd w:id="6"/>
@@ -2739,6 +2745,7 @@
       </w:pPr>
       <w:bookmarkStart w:id="7" w:name="SpecifyLakePowellInflow"/>
       <w:r>
+        <w:lastRenderedPageBreak/>
         <w:t xml:space="preserve">Step 2. </w:t>
       </w:r>
       <w:r>
@@ -3121,6 +3128,7 @@
         <w:rPr>
           <w:noProof/>
         </w:rPr>
+        <w:lastRenderedPageBreak/>
         <w:drawing>
           <wp:inline distT="0" distB="0" distL="0" distR="0" wp14:anchorId="1531CAEF" wp14:editId="3F86D22F">
             <wp:extent cx="4919345" cy="3684760"/>
@@ -3492,7 +3500,11 @@
         <w:t xml:space="preserve">A compilation of </w:t>
       </w:r>
       <w:r>
-        <w:t xml:space="preserve">USGS gaged data from 1990 to 2020 show a mean </w:t>
+        <w:t xml:space="preserve">USGS gaged </w:t>
+      </w:r>
+      <w:r>
+        <w:lastRenderedPageBreak/>
+        <w:t xml:space="preserve">data from 1990 to 2020 show a mean </w:t>
       </w:r>
       <w:r>
         <w:t xml:space="preserve">intervening Grand Canyon </w:t>
@@ -3710,6 +3722,7 @@
       </w:pPr>
       <w:bookmarkStart w:id="11" w:name="SplitReservoirStorage"/>
       <w:r>
+        <w:lastRenderedPageBreak/>
         <w:t xml:space="preserve">Step 3. </w:t>
       </w:r>
       <w:r>
@@ -4090,6 +4103,7 @@
     </w:p>
     <w:p>
       <w:r>
+        <w:lastRenderedPageBreak/>
         <w:t>In subsequent years</w:t>
       </w:r>
       <w:r>
@@ -4627,6 +4641,7 @@
         <w:rPr>
           <w:noProof/>
         </w:rPr>
+        <w:lastRenderedPageBreak/>
         <w:drawing>
           <wp:inline distT="0" distB="0" distL="0" distR="0" wp14:anchorId="1A3E509F" wp14:editId="58484986">
             <wp:extent cx="3535680" cy="2255520"/>
@@ -4684,6 +4699,7 @@
         <w:pStyle w:val="Heading1"/>
       </w:pPr>
       <w:r>
+        <w:lastRenderedPageBreak/>
         <w:t>Split combined natural inflow among parties</w:t>
       </w:r>
     </w:p>
@@ -5297,6 +5313,7 @@
         <w:pStyle w:val="Heading1"/>
       </w:pPr>
       <w:r>
+        <w:lastRenderedPageBreak/>
         <w:t xml:space="preserve">Step 5. </w:t>
       </w:r>
       <w:r>
@@ -5543,7 +5560,22 @@
         <w:t xml:space="preserve">tays in the local community and the seller can make more water available in future years </w:t>
       </w:r>
       <w:r>
-        <w:t>{Rosenberg, 2021 #2781}</w:t>
+        <w:fldChar w:fldCharType="begin"/>
+      </w:r>
+      <w:r>
+        <w:instrText xml:space="preserve"> ADDIN EN.CITE &lt;EndNote&gt;&lt;Cite&gt;&lt;Author&gt;Rosenberg&lt;/Author&gt;&lt;Year&gt;2021&lt;/Year&gt;&lt;RecNum&gt;2781&lt;/RecNum&gt;&lt;DisplayText&gt;(Rosenberg, 2021e)&lt;/DisplayText&gt;&lt;record&gt;&lt;rec-number&gt;2781&lt;/rec-number&gt;&lt;foreign-keys&gt;&lt;key app="EN" db-id="xxt5ta9pd995dwesap0pdzzp2weaz0w9werf" timestamp="1620766027"&gt;2781&lt;/key&gt;&lt;/foreign-keys&gt;&lt;ref-type name="Report"&gt;27&lt;/ref-type&gt;&lt;contributors&gt;&lt;authors&gt;&lt;author&gt;David E. Rosenberg&lt;/author&gt;&lt;/authors&gt;&lt;/contributors&gt;&lt;titles&gt;&lt;title&gt;Invest in Farm Water Conservation to Curtail Buy and Dry&lt;/title&gt;&lt;/titles&gt;&lt;pages&gt;3&lt;/pages&gt;&lt;dates&gt;&lt;year&gt;2021&lt;/year&gt;&lt;/dates&gt;&lt;pub-location&gt;Logan, Utah&lt;/pub-location&gt;&lt;publisher&gt;Utah State University&lt;/publisher&gt;&lt;isbn&gt;169&lt;/isbn&gt;&lt;urls&gt;&lt;related-urls&gt;&lt;url&gt;https://digitalcommons.usu.edu/water_pubs/169/&lt;/url&gt;&lt;/related-urls&gt;&lt;/urls&gt;&lt;/record&gt;&lt;/Cite&gt;&lt;/EndNote&gt;</w:instrText>
+      </w:r>
+      <w:r>
+        <w:fldChar w:fldCharType="separate"/>
+      </w:r>
+      <w:r>
+        <w:rPr>
+          <w:noProof/>
+        </w:rPr>
+        <w:t>(Rosenberg, 2021e)</w:t>
+      </w:r>
+      <w:r>
+        <w:fldChar w:fldCharType="end"/>
       </w:r>
       <w:r>
         <w:t>.</w:t>
@@ -5659,7 +5691,7 @@
       </w:tblPr>
       <w:tblGrid>
         <w:gridCol w:w="3235"/>
-        <w:gridCol w:w="1620"/>
+        <w:gridCol w:w="1870"/>
       </w:tblGrid>
       <w:tr>
         <w:tc>
@@ -5709,6 +5741,7 @@
           <w:p>
             <w:pPr>
               <w:pStyle w:val="TableTitle"/>
+              <w:ind w:left="0" w:firstLine="0"/>
               <w:rPr>
                 <w:b w:val="0"/>
                 <w:bCs w:val="0"/>
@@ -5719,7 +5752,44 @@
                 <w:b w:val="0"/>
                 <w:bCs w:val="0"/>
               </w:rPr>
-              <w:t>Low value agriculture – Upper Basin</w:t>
+              <w:lastRenderedPageBreak/>
+              <w:t xml:space="preserve">Pilot System Conservation Program </w:t>
+            </w:r>
+            <w:r>
+              <w:rPr>
+                <w:b w:val="0"/>
+                <w:bCs w:val="0"/>
+              </w:rPr>
+              <w:fldChar w:fldCharType="begin"/>
+            </w:r>
+            <w:r>
+              <w:rPr>
+                <w:b w:val="0"/>
+                <w:bCs w:val="0"/>
+              </w:rPr>
+              <w:instrText xml:space="preserve"> ADDIN EN.CITE &lt;EndNote&gt;&lt;Cite&gt;&lt;Author&gt;USBR&lt;/Author&gt;&lt;Year&gt;2021&lt;/Year&gt;&lt;RecNum&gt;2824&lt;/RecNum&gt;&lt;DisplayText&gt;(USBR, 2021e)&lt;/DisplayText&gt;&lt;record&gt;&lt;rec-number&gt;2824&lt;/rec-number&gt;&lt;foreign-keys&gt;&lt;key app="EN" db-id="xxt5ta9pd995dwesap0pdzzp2weaz0w9werf" timestamp="1634254775"&gt;2824&lt;/key&gt;&lt;/foreign-keys&gt;&lt;ref-type name="Web Page"&gt;12&lt;/ref-type&gt;&lt;contributors&gt;&lt;authors&gt;&lt;author&gt;USBR&lt;/author&gt;&lt;/authors&gt;&lt;/contributors&gt;&lt;titles&gt;&lt;title&gt;Pilot System Conservation Program&lt;/title&gt;&lt;/titles&gt;&lt;volume&gt;2021&lt;/volume&gt;&lt;number&gt;October 14&lt;/number&gt;&lt;dates&gt;&lt;year&gt;2021&lt;/year&gt;&lt;/dates&gt;&lt;publisher&gt;U.S. Bureau of Reclamation&lt;/publisher&gt;&lt;urls&gt;&lt;related-urls&gt;&lt;url&gt;https://www.usbr.gov/lc/region/programs/PilotSysConsProg/pilotsystem.html&lt;/url&gt;&lt;/related-urls&gt;&lt;/urls&gt;&lt;/record&gt;&lt;/Cite&gt;&lt;/EndNote&gt;</w:instrText>
+            </w:r>
+            <w:r>
+              <w:rPr>
+                <w:b w:val="0"/>
+                <w:bCs w:val="0"/>
+              </w:rPr>
+              <w:fldChar w:fldCharType="separate"/>
+            </w:r>
+            <w:r>
+              <w:rPr>
+                <w:b w:val="0"/>
+                <w:bCs w:val="0"/>
+                <w:noProof/>
+              </w:rPr>
+              <w:t>(USBR, 2021e)</w:t>
+            </w:r>
+            <w:r>
+              <w:rPr>
+                <w:b w:val="0"/>
+                <w:bCs w:val="0"/>
+              </w:rPr>
+              <w:fldChar w:fldCharType="end"/>
             </w:r>
           </w:p>
         </w:tc>
@@ -5741,7 +5811,7 @@
                 <w:b w:val="0"/>
                 <w:bCs w:val="0"/>
               </w:rPr>
-              <w:t>$300 - $500</w:t>
+              <w:t>$100 - $250</w:t>
             </w:r>
           </w:p>
         </w:tc>
@@ -5754,6 +5824,7 @@
           <w:p>
             <w:pPr>
               <w:pStyle w:val="TableTitle"/>
+              <w:ind w:left="0" w:firstLine="0"/>
               <w:rPr>
                 <w:b w:val="0"/>
                 <w:bCs w:val="0"/>
@@ -5764,7 +5835,7 @@
                 <w:b w:val="0"/>
                 <w:bCs w:val="0"/>
               </w:rPr>
-              <w:t>Agriculture - Lower Basin</w:t>
+              <w:t>Low value agriculture – Upper Basin</w:t>
             </w:r>
           </w:p>
         </w:tc>
@@ -5786,7 +5857,7 @@
                 <w:b w:val="0"/>
                 <w:bCs w:val="0"/>
               </w:rPr>
-              <w:t>$700 - $1,000</w:t>
+              <w:t>$300 - $500</w:t>
             </w:r>
           </w:p>
         </w:tc>
@@ -5799,6 +5870,7 @@
           <w:p>
             <w:pPr>
               <w:pStyle w:val="TableTitle"/>
+              <w:ind w:left="0" w:firstLine="0"/>
               <w:rPr>
                 <w:b w:val="0"/>
                 <w:bCs w:val="0"/>
@@ -5809,43 +5881,7 @@
                 <w:b w:val="0"/>
                 <w:bCs w:val="0"/>
               </w:rPr>
-              <w:t xml:space="preserve">Desalination in the Sea of Cortez </w:t>
-            </w:r>
-            <w:r>
-              <w:rPr>
-                <w:b w:val="0"/>
-                <w:bCs w:val="0"/>
-              </w:rPr>
-              <w:fldChar w:fldCharType="begin"/>
-            </w:r>
-            <w:r>
-              <w:rPr>
-                <w:b w:val="0"/>
-                <w:bCs w:val="0"/>
-              </w:rPr>
-              <w:instrText xml:space="preserve"> ADDIN EN.CITE &lt;EndNote&gt;&lt;Cite&gt;&lt;Author&gt;James&lt;/Author&gt;&lt;Year&gt;2021&lt;/Year&gt;&lt;RecNum&gt;2767&lt;/RecNum&gt;&lt;DisplayText&gt;(James, 2021)&lt;/DisplayText&gt;&lt;record&gt;&lt;rec-number&gt;2767&lt;/rec-number&gt;&lt;foreign-keys&gt;&lt;key app="EN" db-id="xxt5ta9pd995dwesap0pdzzp2weaz0w9werf" timestamp="1618360443"&gt;2767&lt;/key&gt;&lt;/foreign-keys&gt;&lt;ref-type name="Newspaper Article"&gt;23&lt;/ref-type&gt;&lt;contributors&gt;&lt;authors&gt;&lt;author&gt;Ian James&lt;/author&gt;&lt;/authors&gt;&lt;/contributors&gt;&lt;titles&gt;&lt;title&gt;Southwest braces for water cutbacks as drought deepens along the Colorado River&lt;/title&gt;&lt;secondary-title&gt;Arizona Republic&lt;/secondary-title&gt;&lt;/titles&gt;&lt;dates&gt;&lt;year&gt;2021&lt;/year&gt;&lt;/dates&gt;&lt;urls&gt;&lt;related-urls&gt;&lt;url&gt;https://www.azcentral.com/story/news/local/arizona-environment/2021/04/06/colorado-river-drought-deepens-arizona-prepares-water-cutbacks/4808587001/&lt;/url&gt;&lt;/related-urls&gt;&lt;/urls&gt;&lt;/record&gt;&lt;/Cite&gt;&lt;/EndNote&gt;</w:instrText>
-            </w:r>
-            <w:r>
-              <w:rPr>
-                <w:b w:val="0"/>
-                <w:bCs w:val="0"/>
-              </w:rPr>
-              <w:fldChar w:fldCharType="separate"/>
-            </w:r>
-            <w:r>
-              <w:rPr>
-                <w:b w:val="0"/>
-                <w:bCs w:val="0"/>
-                <w:noProof/>
-              </w:rPr>
-              <w:t>(James, 2021)</w:t>
-            </w:r>
-            <w:r>
-              <w:rPr>
-                <w:b w:val="0"/>
-                <w:bCs w:val="0"/>
-              </w:rPr>
-              <w:fldChar w:fldCharType="end"/>
+              <w:t>Agriculture - Lower Basin</w:t>
             </w:r>
           </w:p>
         </w:tc>
@@ -5867,6 +5903,88 @@
                 <w:b w:val="0"/>
                 <w:bCs w:val="0"/>
               </w:rPr>
+              <w:t>$700 - $1,000</w:t>
+            </w:r>
+          </w:p>
+        </w:tc>
+      </w:tr>
+      <w:tr>
+        <w:tc>
+          <w:tcPr>
+            <w:tcW w:w="3235" w:type="dxa"/>
+          </w:tcPr>
+          <w:p>
+            <w:pPr>
+              <w:pStyle w:val="TableTitle"/>
+              <w:ind w:left="0" w:firstLine="0"/>
+              <w:rPr>
+                <w:b w:val="0"/>
+                <w:bCs w:val="0"/>
+              </w:rPr>
+            </w:pPr>
+            <w:r>
+              <w:rPr>
+                <w:b w:val="0"/>
+                <w:bCs w:val="0"/>
+              </w:rPr>
+              <w:t xml:space="preserve">Desalination in the Sea of Cortez </w:t>
+            </w:r>
+            <w:r>
+              <w:rPr>
+                <w:b w:val="0"/>
+                <w:bCs w:val="0"/>
+              </w:rPr>
+              <w:fldChar w:fldCharType="begin"/>
+            </w:r>
+            <w:r>
+              <w:rPr>
+                <w:b w:val="0"/>
+                <w:bCs w:val="0"/>
+              </w:rPr>
+              <w:instrText xml:space="preserve"> ADDIN EN.CITE &lt;EndNote&gt;&lt;Cite&gt;&lt;Author&gt;James&lt;/Author&gt;&lt;Year&gt;2021&lt;/Year&gt;&lt;RecNum&gt;2767&lt;/RecNum&gt;&lt;DisplayText&gt;(James, 2021)&lt;/DisplayText&gt;&lt;record&gt;&lt;rec-number&gt;2767&lt;/rec-number&gt;&lt;foreign-keys&gt;&lt;key app="EN" db-id="xxt5ta9pd995dwesap0pdzzp2weaz0w9werf" timestamp="1618360443"&gt;2767&lt;/key&gt;&lt;/foreign-keys&gt;&lt;ref-type name="Newspaper Article"&gt;23&lt;/ref-type&gt;&lt;contributors&gt;&lt;authors&gt;&lt;author&gt;Ian James&lt;/author&gt;&lt;/authors&gt;&lt;/contributors&gt;&lt;titles&gt;&lt;title&gt;Southwest braces for water cutbacks as drought deepens along the Colorado River&lt;/title&gt;&lt;secondary-title&gt;Arizona Republic&lt;/secondary-title&gt;&lt;/titles&gt;&lt;dates&gt;&lt;year&gt;2021&lt;/year&gt;&lt;/dates&gt;&lt;urls&gt;&lt;related-urls&gt;&lt;url&gt;https://www.azcentral.com/story/news/local/arizona-environment/2021/04/06/colorado-river-drought-deepens-arizona-prepares-water-cutbacks/4808587001/&lt;/url&gt;&lt;/related-urls&gt;&lt;/urls&gt;&lt;/record&gt;&lt;/Cite&gt;&lt;/EndNote&gt;</w:instrText>
+            </w:r>
+            <w:r>
+              <w:rPr>
+                <w:b w:val="0"/>
+                <w:bCs w:val="0"/>
+              </w:rPr>
+              <w:fldChar w:fldCharType="separate"/>
+            </w:r>
+            <w:r>
+              <w:rPr>
+                <w:b w:val="0"/>
+                <w:bCs w:val="0"/>
+                <w:noProof/>
+              </w:rPr>
+              <w:t>(James, 2021)</w:t>
+            </w:r>
+            <w:r>
+              <w:rPr>
+                <w:b w:val="0"/>
+                <w:bCs w:val="0"/>
+              </w:rPr>
+              <w:fldChar w:fldCharType="end"/>
+            </w:r>
+          </w:p>
+        </w:tc>
+        <w:tc>
+          <w:tcPr>
+            <w:tcW w:w="1620" w:type="dxa"/>
+            <w:vAlign w:val="center"/>
+          </w:tcPr>
+          <w:p>
+            <w:pPr>
+              <w:pStyle w:val="TableTitle"/>
+              <w:rPr>
+                <w:b w:val="0"/>
+                <w:bCs w:val="0"/>
+              </w:rPr>
+            </w:pPr>
+            <w:r>
+              <w:rPr>
+                <w:b w:val="0"/>
+                <w:bCs w:val="0"/>
+              </w:rPr>
               <w:t>$2,000</w:t>
             </w:r>
           </w:p>
@@ -5887,7 +6005,12 @@
     </w:p>
     <w:p>
       <w:r>
-        <w:t>Confirm the net trade volume for all players is zero. A zero balance indicates there is a buyer for every seller.</w:t>
+        <w:t xml:space="preserve">Confirm the net trade volume for all players is zero. A zero balance indicates there is a buyer for </w:t>
+      </w:r>
+      <w:bookmarkStart w:id="15" w:name="_GoBack"/>
+      <w:bookmarkEnd w:id="15"/>
+      <w:r>
+        <w:t>every seller.</w:t>
       </w:r>
     </w:p>
     <w:p>
@@ -6090,6 +6213,7 @@
         <w:pStyle w:val="Heading2"/>
       </w:pPr>
       <w:r>
+        <w:lastRenderedPageBreak/>
         <w:t xml:space="preserve">5A. </w:t>
       </w:r>
       <w:r>
@@ -6271,6 +6395,7 @@
         <w:pStyle w:val="Heading1"/>
       </w:pPr>
       <w:r>
+        <w:lastRenderedPageBreak/>
         <w:t xml:space="preserve">Step 6. </w:t>
       </w:r>
       <w:r>
@@ -6303,6 +6428,7 @@
         <w:pStyle w:val="Heading1"/>
       </w:pPr>
       <w:r>
+        <w:lastRenderedPageBreak/>
         <w:t xml:space="preserve">Step 7. </w:t>
       </w:r>
       <w:r>
@@ -6408,7 +6534,22 @@
         <w:t xml:space="preserve"> per year that are the target of equalization releases (Figure 10)</w:t>
       </w:r>
       <w:r>
-        <w:t>{USBR, 2007 #2736}</w:t>
+        <w:fldChar w:fldCharType="begin"/>
+      </w:r>
+      <w:r>
+        <w:instrText xml:space="preserve"> ADDIN EN.CITE &lt;EndNote&gt;&lt;Cite&gt;&lt;Author&gt;USBR&lt;/Author&gt;&lt;Year&gt;2007&lt;/Year&gt;&lt;RecNum&gt;2736&lt;/RecNum&gt;&lt;DisplayText&gt;(USBR, 2007)&lt;/DisplayText&gt;&lt;record&gt;&lt;rec-number&gt;2736&lt;/rec-number&gt;&lt;foreign-keys&gt;&lt;key app="EN" db-id="xxt5ta9pd995dwesap0pdzzp2weaz0w9werf" timestamp="1600884226"&gt;2736&lt;/key&gt;&lt;/foreign-keys&gt;&lt;ref-type name="Report"&gt;27&lt;/ref-type&gt;&lt;contributors&gt;&lt;authors&gt;&lt;author&gt;USBR&lt;/author&gt;&lt;/authors&gt;&lt;/contributors&gt;&lt;titles&gt;&lt;title&gt;Record of Decision: Colorado River Interim Guidelines for Lower Basin Shortages and Coordinated Operations for Lakes Powell and Mead&lt;/title&gt;&lt;/titles&gt;&lt;pages&gt;58&lt;/pages&gt;&lt;volume&gt;Appendix A. CRSS Documentation&lt;/volume&gt;&lt;dates&gt;&lt;year&gt;2007&lt;/year&gt;&lt;pub-dates&gt;&lt;date&gt;November&lt;/date&gt;&lt;/pub-dates&gt;&lt;/dates&gt;&lt;publisher&gt;U.S. Bureau of Reclamation&lt;/publisher&gt;&lt;urls&gt;&lt;related-urls&gt;&lt;url&gt;https://www.usbr.gov/lc/region/programs/strategies/RecordofDecision.pdf&lt;/url&gt;&lt;/related-urls&gt;&lt;/urls&gt;&lt;/record&gt;&lt;/Cite&gt;&lt;/EndNote&gt;</w:instrText>
+      </w:r>
+      <w:r>
+        <w:fldChar w:fldCharType="separate"/>
+      </w:r>
+      <w:r>
+        <w:rPr>
+          <w:noProof/>
+        </w:rPr>
+        <w:t>(USBR, 2007)</w:t>
+      </w:r>
+      <w:r>
+        <w:fldChar w:fldCharType="end"/>
       </w:r>
       <w:r>
         <w:t xml:space="preserve">. </w:t>
@@ -6666,6 +6807,7 @@
         <w:rPr>
           <w:noProof/>
         </w:rPr>
+        <w:lastRenderedPageBreak/>
         <w:drawing>
           <wp:inline distT="0" distB="0" distL="0" distR="0" wp14:anchorId="1F656737" wp14:editId="1DC2EAE0">
             <wp:extent cx="5848350" cy="3886200"/>
@@ -6903,7 +7045,7 @@
       </w:tblPr>
       <w:tblGrid>
         <w:gridCol w:w="4246"/>
-        <w:gridCol w:w="4026"/>
+        <w:gridCol w:w="4056"/>
       </w:tblGrid>
       <w:tr>
         <w:tc>
@@ -6923,6 +7065,7 @@
               <w:rPr>
                 <w:noProof/>
               </w:rPr>
+              <w:lastRenderedPageBreak/>
               <w:drawing>
                 <wp:inline distT="0" distB="0" distL="0" distR="0" wp14:anchorId="64CE06BA" wp14:editId="0E370A8A">
                   <wp:extent cx="2559196" cy="1732021"/>
@@ -7277,7 +7420,11 @@
         <w:t xml:space="preserve"> reservoirs</w:t>
       </w:r>
       <w:r>
-        <w:t xml:space="preserve"> can no longer generate energy. When energy generation declines, Lake Powell and Lake Mead energy producers must go on the spot energy market to purchase the energy shortfall. The synchronous model does not quantify the impacts of reduced hydropower generation.</w:t>
+        <w:t xml:space="preserve"> can no longer generate energy. When energy generation declines, Lake Powell and Lake Mead energy producers must go on the spot energy market to </w:t>
+      </w:r>
+      <w:r>
+        <w:lastRenderedPageBreak/>
+        <w:t>purchase the energy shortfall. The synchronous model does not quantify the impacts of reduced hydropower generation.</w:t>
       </w:r>
     </w:p>
     <w:p>
@@ -7505,6 +7652,7 @@
         <w:rPr>
           <w:noProof/>
         </w:rPr>
+        <w:lastRenderedPageBreak/>
         <w:drawing>
           <wp:inline distT="0" distB="0" distL="0" distR="0" wp14:anchorId="0FD45D26" wp14:editId="0F5DFBD0">
             <wp:extent cx="4619625" cy="3695699"/>
@@ -7611,6 +7759,7 @@
         <w:pStyle w:val="Heading1"/>
       </w:pPr>
       <w:r>
+        <w:lastRenderedPageBreak/>
         <w:t xml:space="preserve">Step </w:t>
       </w:r>
       <w:r>
@@ -7653,6 +7802,7 @@
         <w:pStyle w:val="Heading1"/>
       </w:pPr>
       <w:r>
+        <w:lastRenderedPageBreak/>
         <w:t xml:space="preserve">Step </w:t>
       </w:r>
       <w:r>
@@ -7672,6 +7822,7 @@
         <w:pStyle w:val="Heading1"/>
       </w:pPr>
       <w:r>
+        <w:lastRenderedPageBreak/>
         <w:t>Data, Model, and Code Availability</w:t>
       </w:r>
     </w:p>
@@ -7718,6 +7869,7 @@
         <w:pStyle w:val="Heading1"/>
       </w:pPr>
       <w:r>
+        <w:lastRenderedPageBreak/>
         <w:t>Requested Citation</w:t>
       </w:r>
     </w:p>
@@ -7757,24 +7909,13 @@
         <w:pStyle w:val="Heading1"/>
       </w:pPr>
       <w:r>
+        <w:lastRenderedPageBreak/>
         <w:t>Appendix 1. Summary of Current Colorado River Operations</w:t>
       </w:r>
     </w:p>
     <w:p>
       <w:r>
-        <w:t xml:space="preserve">The Colorado River basin has a long history. The parties do not get along. There is much written material. </w:t>
-      </w:r>
-      <w:r>
-        <w:t xml:space="preserve">This appendix summarizes </w:t>
-      </w:r>
-      <w:r>
-        <w:t>key pieces</w:t>
-      </w:r>
-      <w:r>
-        <w:t xml:space="preserve"> and provides links to the actual documents</w:t>
-      </w:r>
-      <w:r>
-        <w:t>:</w:t>
+        <w:t>The Colorado River basin has a long history. The parties do not get along. There is much written material. This appendix summarizes key pieces and provides links to the actual documents:</w:t>
       </w:r>
     </w:p>
     <w:p>
@@ -7819,19 +7960,7 @@
         <w:rPr>
           <w:rFonts w:ascii="Times-Roman" w:hAnsi="Times-Roman" w:cs="Times-Roman"/>
         </w:rPr>
-        <w:t xml:space="preserve"> show</w:t>
-      </w:r>
-      <w:r>
-        <w:rPr>
-          <w:rFonts w:ascii="Times-Roman" w:hAnsi="Times-Roman" w:cs="Times-Roman"/>
-        </w:rPr>
-        <w:t>s</w:t>
-      </w:r>
-      <w:r>
-        <w:rPr>
-          <w:rFonts w:ascii="Times-Roman" w:hAnsi="Times-Roman" w:cs="Times-Roman"/>
-        </w:rPr>
-        <w:t xml:space="preserve"> Upper Basin, Lower Basin, Glen Canyon Dam/Lake Powell, Hoover Dam/Lake Mead, and diversions inside and outside the hydrologic basin </w:t>
+        <w:t xml:space="preserve"> shows Upper Basin, Lower Basin, Glen Canyon Dam/Lake Powell, Hoover Dam/Lake Mead, and diversions inside and outside the hydrologic basin </w:t>
       </w:r>
       <w:r>
         <w:rPr>
@@ -7916,13 +8045,7 @@
         <w:rPr>
           <w:rFonts w:ascii="Times New Roman" w:hAnsi="Times New Roman"/>
         </w:rPr>
-        <w:t xml:space="preserve"> in </w:t>
-      </w:r>
-      <w:r>
-        <w:rPr>
-          <w:rFonts w:ascii="Times New Roman" w:hAnsi="Times New Roman"/>
-        </w:rPr>
-        <w:t>1922, 1928, 1944, 1956, 1964, and 1968 --</w:t>
+        <w:t xml:space="preserve"> in 1922, 1928, 1944, 1956, 1964, and 1968 --</w:t>
       </w:r>
       <w:r>
         <w:rPr>
@@ -8594,7 +8717,6 @@
         </w:rPr>
       </w:pPr>
     </w:p>
-    <w:bookmarkStart w:id="15" w:name="_GoBack"/>
     <w:p>
       <w:pPr>
         <w:numPr>
@@ -8655,7 +8777,6 @@
         </w:rPr>
         <w:t xml:space="preserve"> </w:t>
       </w:r>
-      <w:bookmarkEnd w:id="15"/>
       <w:r>
         <w:rPr>
           <w:rFonts w:ascii="Times-Roman" w:hAnsi="Times-Roman" w:cs="Times-Roman"/>
@@ -8669,6 +8790,7 @@
         <w:pStyle w:val="Heading1"/>
       </w:pPr>
       <w:r>
+        <w:lastRenderedPageBreak/>
         <w:t>References</w:t>
       </w:r>
     </w:p>
@@ -8739,9 +8861,30 @@
         <w:ind w:left="720" w:hanging="720"/>
       </w:pPr>
       <w:r>
+        <w:t xml:space="preserve">Castle, A., and Fleck, J. (2019). "The Risk of Curtailment under the Colorado River Compact." </w:t>
+      </w:r>
+      <w:hyperlink r:id="rId35" w:history="1">
+        <w:r>
+          <w:rPr>
+            <w:rStyle w:val="Hyperlink"/>
+          </w:rPr>
+          <w:t>http://dx.doi.org/10.2139/ssrn.3483654</w:t>
+        </w:r>
+      </w:hyperlink>
+      <w:r>
+        <w:t>.</w:t>
+      </w:r>
+    </w:p>
+    <w:p>
+      <w:pPr>
+        <w:pStyle w:val="EndNoteBibliography"/>
+        <w:spacing w:after="0"/>
+        <w:ind w:left="720" w:hanging="720"/>
+      </w:pPr>
+      <w:r>
         <w:t xml:space="preserve">IBWC. (2021). "Minutes between the United States and Mexican Sections of the IBWC." United States Section. </w:t>
       </w:r>
-      <w:hyperlink r:id="rId35" w:history="1">
+      <w:hyperlink r:id="rId36" w:history="1">
         <w:r>
           <w:rPr>
             <w:rStyle w:val="Hyperlink"/>
@@ -8779,6 +8922,25 @@
         <w:ind w:left="720" w:hanging="720"/>
       </w:pPr>
       <w:r>
+        <w:t xml:space="preserve">Kuhn, E., and Fleck, J. (2019). </w:t>
+      </w:r>
+      <w:r>
+        <w:rPr>
+          <w:i/>
+        </w:rPr>
+        <w:t>Science Be Dammed: How Ignoring Inconvenient Science Drained the Colorado River</w:t>
+      </w:r>
+      <w:r>
+        <w:t>, University of Arizona Press.</w:t>
+      </w:r>
+    </w:p>
+    <w:p>
+      <w:pPr>
+        <w:pStyle w:val="EndNoteBibliography"/>
+        <w:spacing w:after="0"/>
+        <w:ind w:left="720" w:hanging="720"/>
+      </w:pPr>
+      <w:r>
         <w:t xml:space="preserve">Meko, D., Bigio, E., and Woodhouse, C. A. (2017). "Colorado River at Lees Ferry, CO River (Updated Skill)." </w:t>
       </w:r>
       <w:r>
@@ -8790,7 +8952,7 @@
       <w:r>
         <w:t xml:space="preserve">. </w:t>
       </w:r>
-      <w:hyperlink r:id="rId36" w:anchor="field-ms-calibration-validation" w:history="1">
+      <w:hyperlink r:id="rId37" w:history="1">
         <w:r>
           <w:rPr>
             <w:rStyle w:val="Hyperlink"/>
@@ -8811,7 +8973,7 @@
       <w:r>
         <w:t xml:space="preserve">Prairie, J. (2020). "Colorado River Basin Natural Flow and Salt Data." U.S. Bureau of Reclamation. </w:t>
       </w:r>
-      <w:hyperlink r:id="rId37" w:history="1">
+      <w:hyperlink r:id="rId38" w:history="1">
         <w:r>
           <w:rPr>
             <w:rStyle w:val="Hyperlink"/>
@@ -8832,7 +8994,7 @@
       <w:r>
         <w:t xml:space="preserve">Rosenberg, D. E. (2021a). "Adapt Lake Mead releases to inflow to give managers more flexibility to slow reservoir draw down." Utah State University, Logan, Utah. </w:t>
       </w:r>
-      <w:hyperlink r:id="rId38" w:history="1">
+      <w:hyperlink r:id="rId39" w:history="1">
         <w:r>
           <w:rPr>
             <w:rStyle w:val="Hyperlink"/>
@@ -8852,27 +9014,6 @@
       </w:pPr>
       <w:r>
         <w:t xml:space="preserve">Rosenberg, D. E. (2021b). "Colorado River Coding: Grand Canyon Intervening Flow." GrandCanyonInterveningFlow folder. </w:t>
-      </w:r>
-      <w:hyperlink r:id="rId39" w:history="1">
-        <w:r>
-          <w:rPr>
-            <w:rStyle w:val="Hyperlink"/>
-          </w:rPr>
-          <w:t>https://doi.org/10.5281/zenodo.5522835</w:t>
-        </w:r>
-      </w:hyperlink>
-      <w:r>
-        <w:t>.</w:t>
-      </w:r>
-    </w:p>
-    <w:p>
-      <w:pPr>
-        <w:pStyle w:val="EndNoteBibliography"/>
-        <w:spacing w:after="0"/>
-        <w:ind w:left="720" w:hanging="720"/>
-      </w:pPr>
-      <w:r>
-        <w:t xml:space="preserve">Rosenberg, D. E. (2021c). "Colorado River Coding: Intentionally Created Surplus for Lake Mead: Current Accounts and Next Steps." ICS folder. </w:t>
       </w:r>
       <w:hyperlink r:id="rId40" w:history="1">
         <w:r>
@@ -8893,7 +9034,7 @@
         <w:ind w:left="720" w:hanging="720"/>
       </w:pPr>
       <w:r>
-        <w:t xml:space="preserve">Rosenberg, D. E. (2021d). "Colorado River Coding: Pilot flex accounting to encourage more water conservation in a combined Lake Powell-Lake Mead system." ModelMusings folder. </w:t>
+        <w:t xml:space="preserve">Rosenberg, D. E. (2021c). "Colorado River Coding: Intentionally Created Surplus for Lake Mead: Current Accounts and Next Steps." ICS folder. </w:t>
       </w:r>
       <w:hyperlink r:id="rId41" w:history="1">
         <w:r>
@@ -8914,6 +9055,27 @@
         <w:ind w:left="720" w:hanging="720"/>
       </w:pPr>
       <w:r>
+        <w:t xml:space="preserve">Rosenberg, D. E. (2021d). "Colorado River Coding: Pilot flex accounting to encourage more water conservation in a combined Lake Powell-Lake Mead system." ModelMusings folder. </w:t>
+      </w:r>
+      <w:hyperlink r:id="rId42" w:history="1">
+        <w:r>
+          <w:rPr>
+            <w:rStyle w:val="Hyperlink"/>
+          </w:rPr>
+          <w:t>https://doi.org/10.5281/zenodo.5522835</w:t>
+        </w:r>
+      </w:hyperlink>
+      <w:r>
+        <w:t>.</w:t>
+      </w:r>
+    </w:p>
+    <w:p>
+      <w:pPr>
+        <w:pStyle w:val="EndNoteBibliography"/>
+        <w:spacing w:after="0"/>
+        <w:ind w:left="720" w:hanging="720"/>
+      </w:pPr>
+      <w:r>
         <w:t xml:space="preserve">Rosenberg, D. E. (2021e). "Invest in Farm Water Conservation to Curtail Buy and Dry." </w:t>
       </w:r>
       <w:r>
@@ -8925,7 +9087,7 @@
       <w:r>
         <w:t xml:space="preserve">, Utah State University, Logan, Utah. </w:t>
       </w:r>
-      <w:hyperlink r:id="rId42" w:history="1">
+      <w:hyperlink r:id="rId43" w:history="1">
         <w:r>
           <w:rPr>
             <w:rStyle w:val="Hyperlink"/>
@@ -8946,7 +9108,7 @@
       <w:r>
         <w:t xml:space="preserve">Salehabadi, H., Tarboton, D., Kuhn, E., Udall, B., Wheeler, K., E.Rosenberg, D., Goeking, S., and Schmidt, J. C. (2020). "Stream flow and Losses of the Colorado River in the Southern Colorado Plateau." Center for Colorado River Studies, Utah State University, Logan, Utah. </w:t>
       </w:r>
-      <w:hyperlink r:id="rId43" w:history="1">
+      <w:hyperlink r:id="rId44" w:history="1">
         <w:r>
           <w:rPr>
             <w:rStyle w:val="Hyperlink"/>
@@ -8967,7 +9129,7 @@
       <w:r>
         <w:t xml:space="preserve">Schmidt, J. C., Kraft, M., Tuzlak, D., and Walker, A. (2016). "Fill Mead First: a technical assessment." Utah State University, Logan, Utah. </w:t>
       </w:r>
-      <w:hyperlink r:id="rId44" w:history="1">
+      <w:hyperlink r:id="rId45" w:history="1">
         <w:r>
           <w:rPr>
             <w:rStyle w:val="Hyperlink"/>
@@ -8988,7 +9150,7 @@
       <w:r>
         <w:t xml:space="preserve">Ten Tribes Partnership. (2018). "Colorado River Basin  Ten Tribes Partnership Tribal Water Study." U.S. Department of the Interior, Bureau of Reclamation, Ten Tribes Partnership. </w:t>
       </w:r>
-      <w:hyperlink r:id="rId45" w:history="1">
+      <w:hyperlink r:id="rId46" w:history="1">
         <w:r>
           <w:rPr>
             <w:rStyle w:val="Hyperlink"/>
@@ -9009,7 +9171,7 @@
       <w:r>
         <w:t xml:space="preserve">USBR. (2007). "Record of Decision: Colorado River Interim Guidelines for Lower Basin Shortages and Coordinated Operations for Lakes Powell and Mead." U.S. Bureau of Reclamation. </w:t>
       </w:r>
-      <w:hyperlink r:id="rId46" w:history="1">
+      <w:hyperlink r:id="rId47" w:history="1">
         <w:r>
           <w:rPr>
             <w:rStyle w:val="Hyperlink"/>
@@ -9028,9 +9190,31 @@
         <w:ind w:left="720" w:hanging="720"/>
       </w:pPr>
       <w:r>
+        <w:lastRenderedPageBreak/>
+        <w:t xml:space="preserve">USBR. (2012). "Colorado River Basin Water Supply and Demand Study." U.S. Department of Interior, Bureau of Reclamation, Washington, D.C. </w:t>
+      </w:r>
+      <w:hyperlink r:id="rId48" w:history="1">
+        <w:r>
+          <w:rPr>
+            <w:rStyle w:val="Hyperlink"/>
+          </w:rPr>
+          <w:t>https://www.usbr.gov/lc/region/programs/crbstudy.html</w:t>
+        </w:r>
+      </w:hyperlink>
+      <w:r>
+        <w:t>.</w:t>
+      </w:r>
+    </w:p>
+    <w:p>
+      <w:pPr>
+        <w:pStyle w:val="EndNoteBibliography"/>
+        <w:spacing w:after="0"/>
+        <w:ind w:left="720" w:hanging="720"/>
+      </w:pPr>
+      <w:r>
         <w:t xml:space="preserve">USBR. (2019). "Agreement Concerning Colorado River Drought Contingency Management and Operations." U.S. Bureau of Reclamation, Washington, DC. </w:t>
       </w:r>
-      <w:hyperlink r:id="rId47" w:history="1">
+      <w:hyperlink r:id="rId49" w:history="1">
         <w:r>
           <w:rPr>
             <w:rStyle w:val="Hyperlink"/>
@@ -9051,7 +9235,7 @@
       <w:r>
         <w:t xml:space="preserve">USBR. (2020). "Review of the Colorado River Interim Guidelines for Lower Basin Shortages and Coordinated Operations for Lake Powell and Lake Mead." U.S. Bureau of Reclamation, U.S. Department of Interior. </w:t>
       </w:r>
-      <w:hyperlink r:id="rId48" w:history="1">
+      <w:hyperlink r:id="rId50" w:history="1">
         <w:r>
           <w:rPr>
             <w:rStyle w:val="Hyperlink"/>
@@ -9072,7 +9256,7 @@
       <w:r>
         <w:t xml:space="preserve">USBR. (2021a). "Boulder Canyon Operations Office - Program and Activities: Water Accounting Reports." U.S. Bureau of Reclamation. </w:t>
       </w:r>
-      <w:hyperlink r:id="rId49" w:history="1">
+      <w:hyperlink r:id="rId51" w:history="1">
         <w:r>
           <w:rPr>
             <w:rStyle w:val="Hyperlink"/>
@@ -9093,7 +9277,7 @@
       <w:r>
         <w:t xml:space="preserve">USBR. (2021b). "Glen Canyon Dam, Current Status, Lake Powell Inflow Forecast." U.S. Bureau of Reclamation. </w:t>
       </w:r>
-      <w:hyperlink r:id="rId50" w:history="1">
+      <w:hyperlink r:id="rId52" w:history="1">
         <w:r>
           <w:rPr>
             <w:rStyle w:val="Hyperlink"/>
@@ -9114,7 +9298,7 @@
       <w:r>
         <w:t xml:space="preserve">USBR. (2021c). "Lake Mead at Hoover Dam, End of Month Elevation." Lower Colorado River Operations, U.S. Buruea of Reclamation. </w:t>
       </w:r>
-      <w:hyperlink r:id="rId51" w:history="1">
+      <w:hyperlink r:id="rId53" w:history="1">
         <w:r>
           <w:rPr>
             <w:rStyle w:val="Hyperlink"/>
@@ -9135,7 +9319,7 @@
       <w:r>
         <w:t xml:space="preserve">USBR. (2021d). "Lake Powell Unregulated Inflow." </w:t>
       </w:r>
-      <w:hyperlink r:id="rId52" w:history="1">
+      <w:hyperlink r:id="rId54" w:history="1">
         <w:r>
           <w:rPr>
             <w:rStyle w:val="Hyperlink"/>
@@ -9154,9 +9338,30 @@
         <w:ind w:left="720" w:hanging="720"/>
       </w:pPr>
       <w:r>
+        <w:t xml:space="preserve">USBR. (2021e). "Pilot System Conservation Program." U.S. Bureau of Reclamation. </w:t>
+      </w:r>
+      <w:hyperlink r:id="rId55" w:history="1">
+        <w:r>
+          <w:rPr>
+            <w:rStyle w:val="Hyperlink"/>
+          </w:rPr>
+          <w:t>https://www.usbr.gov/lc/region/programs/PilotSysConsProg/pilotsystem.html</w:t>
+        </w:r>
+      </w:hyperlink>
+      <w:r>
+        <w:t>. [Accessed on: October 14, 2021].</w:t>
+      </w:r>
+    </w:p>
+    <w:p>
+      <w:pPr>
+        <w:pStyle w:val="EndNoteBibliography"/>
+        <w:spacing w:after="0"/>
+        <w:ind w:left="720" w:hanging="720"/>
+      </w:pPr>
+      <w:r>
         <w:t xml:space="preserve">Wheeler, K., Kuhn, E., Bruckerhoff, L., Udall, B., Wang, J., Gilbert, L., Goeking, S., Kasprak, A., Mihalevich, B., Neilson, B., Salehabadi, H., and Schmidt, J. C. (2021). "Alternative Management Paradigms for the Future of the Colorado and Green Rivers." Center for Colorado River Studies, Utah State University, Logan, Utah. </w:t>
       </w:r>
-      <w:hyperlink r:id="rId53" w:history="1">
+      <w:hyperlink r:id="rId56" w:history="1">
         <w:r>
           <w:rPr>
             <w:rStyle w:val="Hyperlink"/>
@@ -9177,7 +9382,7 @@
       <w:r>
         <w:t xml:space="preserve">Wheeler, K. G., Schmidt, J. C., and Rosenberg, D. E. (2019). "Water Resource Modelling of the Colorado River – Present and Future Strategies." Center for Colorado River Studies, Utah State University, Logan, Utah. </w:t>
       </w:r>
-      <w:hyperlink r:id="rId54" w:history="1">
+      <w:hyperlink r:id="rId57" w:history="1">
         <w:r>
           <w:rPr>
             <w:rStyle w:val="Hyperlink"/>
@@ -9206,7 +9411,7 @@
       <w:r>
         <w:t xml:space="preserve">, 37(4), 913-929. </w:t>
       </w:r>
-      <w:hyperlink r:id="rId55" w:history="1">
+      <w:hyperlink r:id="rId58" w:history="1">
         <w:r>
           <w:rPr>
             <w:rStyle w:val="Hyperlink"/>
@@ -9227,8 +9432,8 @@
       </w:r>
     </w:p>
     <w:sectPr>
-      <w:headerReference w:type="default" r:id="rId56"/>
-      <w:footerReference w:type="default" r:id="rId57"/>
+      <w:headerReference w:type="default" r:id="rId59"/>
+      <w:footerReference w:type="default" r:id="rId60"/>
       <w:pgSz w:w="12240" w:h="15840"/>
       <w:pgMar w:top="1440" w:right="1440" w:bottom="1440" w:left="1440" w:header="720" w:footer="720" w:gutter="0"/>
       <w:cols w:space="720"/>
@@ -9343,7 +9548,6 @@
     </w:r>
     <w:r>
       <w:tab/>
-      <w:t>DRAFT – DRAFT – DRAFT</w:t>
     </w:r>
   </w:p>
 </w:hdr>
@@ -14486,7 +14690,6 @@
   <w:style w:type="character" w:default="1" w:styleId="DefaultParagraphFont">
     <w:name w:val="Default Paragraph Font"/>
     <w:uiPriority w:val="1"/>
-    <w:semiHidden/>
     <w:unhideWhenUsed/>
   </w:style>
   <w:style w:type="table" w:default="1" w:styleId="TableNormal">
@@ -15328,7 +15531,7 @@
 </file>
 
 <file path=customXml/itemProps1.xml><?xml version="1.0" encoding="utf-8"?>
-<ds:datastoreItem xmlns:ds="http://schemas.openxmlformats.org/officeDocument/2006/customXml" ds:itemID="{F26EB560-04B1-4E5C-880C-5EEBBA527FE8}">
+<ds:datastoreItem xmlns:ds="http://schemas.openxmlformats.org/officeDocument/2006/customXml" ds:itemID="{FCA27EEA-0DE7-42A5-8263-65F1051742C3}">
   <ds:schemaRefs>
     <ds:schemaRef ds:uri="http://schemas.openxmlformats.org/officeDocument/2006/bibliography"/>
   </ds:schemaRefs>

</xml_diff>

<commit_message>
Edit text in intro Model Guide
</commit_message>
<xml_diff>
--- a/ModelMusings/Support/ModelGuide/ModelGuide-CombinedLakePowellLakeMead.docx
+++ b/ModelMusings/Support/ModelGuide/ModelGuide-CombinedLakePowellLakeMead.docx
@@ -74,7 +74,13 @@
         <w:jc w:val="center"/>
       </w:pPr>
       <w:r>
-        <w:t>October 5, 2021</w:t>
+        <w:t xml:space="preserve">October </w:t>
+      </w:r>
+      <w:r>
+        <w:t>1</w:t>
+      </w:r>
+      <w:r>
+        <w:t>5, 2021</w:t>
       </w:r>
     </w:p>
     <w:p/>
@@ -148,7 +154,13 @@
         <w:t>as model time progresses year-by-year.</w:t>
       </w:r>
       <w:r>
-        <w:t xml:space="preserve"> The document provides context information for each individual and group choice and explains how choices build on existing Colorado River management (Appendix A). The document also suggest potential values to enter.</w:t>
+        <w:t xml:space="preserve"> Th</w:t>
+      </w:r>
+      <w:r>
+        <w:t>is</w:t>
+      </w:r>
+      <w:r>
+        <w:t xml:space="preserve"> document provides context information for each individual and group choice and explains how choices build on existing Colorado River management (Appendix A). The document also suggest potential values to enter.</w:t>
       </w:r>
     </w:p>
     <w:p>
@@ -207,10 +219,10 @@
           <w:noProof/>
         </w:rPr>
         <w:drawing>
-          <wp:inline distT="0" distB="0" distL="0" distR="0" wp14:anchorId="70E2CECE" wp14:editId="03310203">
-            <wp:extent cx="4724400" cy="3829050"/>
-            <wp:effectExtent l="19050" t="19050" r="19050" b="19050"/>
-            <wp:docPr id="19" name="Picture 19"/>
+          <wp:inline distT="0" distB="0" distL="0" distR="0" wp14:anchorId="6ECD446F" wp14:editId="2F8820A7">
+            <wp:extent cx="4724400" cy="4025900"/>
+            <wp:effectExtent l="0" t="0" r="0" b="0"/>
+            <wp:docPr id="7" name="Picture 7"/>
             <wp:cNvGraphicFramePr>
               <a:graphicFrameLocks xmlns:a="http://schemas.openxmlformats.org/drawingml/2006/main" noChangeAspect="1"/>
             </wp:cNvGraphicFramePr>
@@ -218,7 +230,7 @@
               <a:graphicData uri="http://schemas.openxmlformats.org/drawingml/2006/picture">
                 <pic:pic xmlns:pic="http://schemas.openxmlformats.org/drawingml/2006/picture">
                   <pic:nvPicPr>
-                    <pic:cNvPr id="0" name="Picture 4"/>
+                    <pic:cNvPr id="0" name="Picture 2"/>
                     <pic:cNvPicPr>
                       <a:picLocks noChangeAspect="1" noChangeArrowheads="1"/>
                     </pic:cNvPicPr>
@@ -239,17 +251,12 @@
                   <pic:spPr bwMode="auto">
                     <a:xfrm>
                       <a:off x="0" y="0"/>
-                      <a:ext cx="4724400" cy="3829050"/>
+                      <a:ext cx="4724400" cy="4025900"/>
                     </a:xfrm>
                     <a:prstGeom prst="rect">
                       <a:avLst/>
                     </a:prstGeom>
                     <a:noFill/>
-                    <a:ln>
-                      <a:solidFill>
-                        <a:schemeClr val="tx1"/>
-                      </a:solidFill>
-                    </a:ln>
                   </pic:spPr>
                 </pic:pic>
               </a:graphicData>
@@ -318,7 +325,7 @@
         <w:t>ater conservation and consumptive use strategies</w:t>
       </w:r>
       <w:r>
-        <w:t>,</w:t>
+        <w:t>.</w:t>
       </w:r>
     </w:p>
     <w:p>
@@ -333,7 +340,13 @@
         <w:t>S</w:t>
       </w:r>
       <w:r>
-        <w:t xml:space="preserve">cenarios of natural flow </w:t>
+        <w:t>cenarios of natural flow</w:t>
+      </w:r>
+      <w:r>
+        <w:t>.</w:t>
+      </w:r>
+      <w:r>
+        <w:t xml:space="preserve"> </w:t>
       </w:r>
     </w:p>
     <w:p>
@@ -345,10 +358,16 @@
         </w:numPr>
       </w:pPr>
       <w:r>
-        <w:t>P</w:t>
-      </w:r>
-      <w:r>
-        <w:t>olitical decisions such as</w:t>
+        <w:t>Joint (p</w:t>
+      </w:r>
+      <w:r>
+        <w:t>olitical</w:t>
+      </w:r>
+      <w:r>
+        <w:t>)</w:t>
+      </w:r>
+      <w:r>
+        <w:t xml:space="preserve"> decisions such as</w:t>
       </w:r>
       <w:r>
         <w:t>:</w:t>
@@ -372,7 +391,7 @@
         <w:t>.</w:t>
       </w:r>
       <w:r>
-        <w:t xml:space="preserve"> split existing reservoir storage among users, </w:t>
+        <w:t xml:space="preserve"> </w:t>
       </w:r>
     </w:p>
     <w:p>
@@ -387,10 +406,13 @@
         <w:t>S</w:t>
       </w:r>
       <w:r>
-        <w:t>plit future inflows among users</w:t>
-      </w:r>
-      <w:r>
-        <w:t>.</w:t>
+        <w:t xml:space="preserve">plit existing reservoir storage among </w:t>
+      </w:r>
+      <w:r>
+        <w:t>parties.</w:t>
+      </w:r>
+      <w:r>
+        <w:t xml:space="preserve"> </w:t>
       </w:r>
     </w:p>
     <w:p>
@@ -405,10 +427,30 @@
         <w:t>S</w:t>
       </w:r>
       <w:r>
+        <w:t xml:space="preserve">plit future inflows among </w:t>
+      </w:r>
+      <w:r>
+        <w:t>parties</w:t>
+      </w:r>
+      <w:r>
+        <w:t>.</w:t>
+      </w:r>
+    </w:p>
+    <w:p>
+      <w:pPr>
+        <w:pStyle w:val="ListParagraph"/>
+        <w:numPr>
+          <w:ilvl w:val="1"/>
+          <w:numId w:val="41"/>
+        </w:numPr>
+      </w:pPr>
+      <w:r>
+        <w:t>S</w:t>
+      </w:r>
+      <w:r>
         <w:t>plit the combined reservoir storage among reservoirs.</w:t>
       </w:r>
     </w:p>
-    <w:p/>
     <w:p>
       <w:pPr>
         <w:pStyle w:val="Heading1"/>
@@ -450,16 +492,31 @@
         <w:t>2</w:t>
       </w:r>
       <w:r>
-        <w:t xml:space="preserve">2 Colorado River Compact, U.S.-Mexico Treaty, </w:t>
-      </w:r>
-      <w:r>
-        <w:t xml:space="preserve">subsequent Minutes, </w:t>
+        <w:t xml:space="preserve">2 Colorado River Compact, </w:t>
+      </w:r>
+      <w:r>
+        <w:t xml:space="preserve">1944 </w:t>
+      </w:r>
+      <w:r>
+        <w:t xml:space="preserve">U.S.-Mexico Treaty, </w:t>
+      </w:r>
+      <w:r>
+        <w:t>subsequent Minutes</w:t>
+      </w:r>
+      <w:r>
+        <w:t xml:space="preserve"> 319 and 323</w:t>
+      </w:r>
+      <w:r>
+        <w:t xml:space="preserve">, </w:t>
       </w:r>
       <w:r>
         <w:t>Upper and Lower Basin</w:t>
       </w:r>
       <w:r>
         <w:t xml:space="preserve"> drought contingency plan</w:t>
+      </w:r>
+      <w:r>
+        <w:t>s</w:t>
       </w:r>
       <w:r>
         <w:t>, and desire to include more parties</w:t>
@@ -785,13 +842,37 @@
               <w:t>/year</w:t>
             </w:r>
             <w:r>
-              <w:t xml:space="preserve">. This is historical consumptive use </w:t>
-            </w:r>
-            <w:r>
-              <w:t>minus Lake Powell Evaporation</w:t>
+              <w:t xml:space="preserve"> (</w:t>
+            </w:r>
+            <w:r>
+              <w:t>historical consumptive use</w:t>
+            </w:r>
+            <w:r>
+              <w:t>)</w:t>
             </w:r>
             <w:r>
               <w:t>.</w:t>
+            </w:r>
+          </w:p>
+          <w:p>
+            <w:pPr>
+              <w:pStyle w:val="ListParagraph"/>
+              <w:numPr>
+                <w:ilvl w:val="0"/>
+                <w:numId w:val="16"/>
+              </w:numPr>
+              <w:ind w:left="161" w:hanging="180"/>
+            </w:pPr>
+            <w:r>
+              <w:t xml:space="preserve">Increase consumptive use above 4.0 </w:t>
+            </w:r>
+            <w:proofErr w:type="spellStart"/>
+            <w:r>
+              <w:t>maf</w:t>
+            </w:r>
+            <w:proofErr w:type="spellEnd"/>
+            <w:r>
+              <w:t>/year to fulfil aspirations to further develop.</w:t>
             </w:r>
           </w:p>
           <w:p>
@@ -983,13 +1064,31 @@
               <w:ind w:left="161" w:hanging="180"/>
             </w:pPr>
             <w:r>
-              <w:t xml:space="preserve">Buy water from </w:t>
-            </w:r>
-            <w:r>
-              <w:t xml:space="preserve">other </w:t>
-            </w:r>
-            <w:r>
-              <w:t>parties to reduce mandatory conservation or save some water for future years.</w:t>
+              <w:t xml:space="preserve">Buy water </w:t>
+            </w:r>
+            <w:bookmarkStart w:id="0" w:name="_GoBack"/>
+            <w:bookmarkEnd w:id="0"/>
+            <w:r>
+              <w:t>to reduce mandatory conservation</w:t>
+            </w:r>
+            <w:r>
+              <w:t xml:space="preserve">. </w:t>
+            </w:r>
+          </w:p>
+          <w:p>
+            <w:pPr>
+              <w:pStyle w:val="ListParagraph"/>
+              <w:numPr>
+                <w:ilvl w:val="0"/>
+                <w:numId w:val="17"/>
+              </w:numPr>
+              <w:ind w:left="161" w:hanging="180"/>
+            </w:pPr>
+            <w:r>
+              <w:t>S</w:t>
+            </w:r>
+            <w:r>
+              <w:t>ave some water for future years.</w:t>
             </w:r>
           </w:p>
         </w:tc>
@@ -1101,7 +1200,13 @@
               <w:ind w:left="161" w:hanging="180"/>
             </w:pPr>
             <w:r>
-              <w:t>Conserve additional water</w:t>
+              <w:t xml:space="preserve">Conserve </w:t>
+            </w:r>
+            <w:r>
+              <w:t>more</w:t>
+            </w:r>
+            <w:r>
+              <w:t xml:space="preserve"> water</w:t>
             </w:r>
             <w:r>
               <w:t xml:space="preserve"> beyond mandatory targets</w:t>
@@ -1248,7 +1353,13 @@
             </w:r>
             <w:proofErr w:type="spellEnd"/>
             <w:r>
-              <w:t xml:space="preserve"> pulse flood.</w:t>
+              <w:t xml:space="preserve"> pulse flood</w:t>
+            </w:r>
+            <w:r>
+              <w:t>s</w:t>
+            </w:r>
+            <w:r>
+              <w:t>.</w:t>
             </w:r>
           </w:p>
           <w:p>
@@ -1397,10 +1508,10 @@
               <w:t xml:space="preserve">Lease </w:t>
             </w:r>
             <w:r>
-              <w:t xml:space="preserve">undeveloped water </w:t>
-            </w:r>
-            <w:r>
-              <w:t>until use.</w:t>
+              <w:t>undeveloped water</w:t>
+            </w:r>
+            <w:r>
+              <w:t>.</w:t>
             </w:r>
           </w:p>
           <w:p>
@@ -1746,7 +1857,7 @@
       <w:pPr>
         <w:pStyle w:val="Heading3"/>
       </w:pPr>
-      <w:bookmarkStart w:id="0" w:name="EvaporationRates"/>
+      <w:bookmarkStart w:id="1" w:name="EvaporationRates"/>
       <w:r>
         <w:rPr>
           <w:rStyle w:val="Heading3Char"/>
@@ -1781,7 +1892,7 @@
         </w:rPr>
         <w:t>vaporation rates</w:t>
       </w:r>
-      <w:bookmarkEnd w:id="0"/>
+      <w:bookmarkEnd w:id="1"/>
       <w:r>
         <w:t xml:space="preserve"> </w:t>
       </w:r>
@@ -2044,14 +2155,14 @@
       <w:pPr>
         <w:pStyle w:val="Heading3"/>
       </w:pPr>
-      <w:bookmarkStart w:id="1" w:name="StartStorage"/>
+      <w:bookmarkStart w:id="2" w:name="StartStorage"/>
       <w:r>
         <w:t>(ii) S</w:t>
       </w:r>
       <w:r>
         <w:t>tart storage</w:t>
       </w:r>
-      <w:bookmarkEnd w:id="1"/>
+      <w:bookmarkEnd w:id="2"/>
     </w:p>
     <w:p>
       <w:r>
@@ -2099,14 +2210,14 @@
       <w:r>
         <w:t xml:space="preserve">(iii) </w:t>
       </w:r>
-      <w:bookmarkStart w:id="2" w:name="ProtectionElevatons"/>
+      <w:bookmarkStart w:id="3" w:name="ProtectionElevatons"/>
       <w:r>
         <w:t>P</w:t>
       </w:r>
       <w:r>
         <w:t>rotection elevations</w:t>
       </w:r>
-      <w:bookmarkEnd w:id="2"/>
+      <w:bookmarkEnd w:id="3"/>
     </w:p>
     <w:p>
       <w:r>
@@ -2183,14 +2294,14 @@
       <w:r>
         <w:t xml:space="preserve">(iv) </w:t>
       </w:r>
-      <w:bookmarkStart w:id="3" w:name="ProtectionVolumes"/>
+      <w:bookmarkStart w:id="4" w:name="ProtectionVolumes"/>
       <w:r>
         <w:t xml:space="preserve">The </w:t>
       </w:r>
       <w:r>
         <w:t>protection volumes</w:t>
       </w:r>
-      <w:bookmarkEnd w:id="3"/>
+      <w:bookmarkEnd w:id="4"/>
     </w:p>
     <w:p>
       <w:r>
@@ -2292,7 +2403,7 @@
       <w:r>
         <w:t xml:space="preserve">(v) </w:t>
       </w:r>
-      <w:bookmarkStart w:id="4" w:name="Prior9YearRelease"/>
+      <w:bookmarkStart w:id="5" w:name="Prior9YearRelease"/>
       <w:r>
         <w:t>Prior 9</w:t>
       </w:r>
@@ -2305,7 +2416,7 @@
       <w:r>
         <w:t>Lake Powell release</w:t>
       </w:r>
-      <w:bookmarkEnd w:id="4"/>
+      <w:bookmarkEnd w:id="5"/>
     </w:p>
     <w:p>
       <w:r>
@@ -2378,7 +2489,7 @@
         </w:rPr>
         <w:t xml:space="preserve">vi) </w:t>
       </w:r>
-      <w:bookmarkStart w:id="5" w:name="Prior9YearPariaFlow"/>
+      <w:bookmarkStart w:id="6" w:name="Prior9YearPariaFlow"/>
       <w:r>
         <w:rPr>
           <w:rStyle w:val="Heading3Char"/>
@@ -2412,7 +2523,7 @@
         </w:rPr>
         <w:t xml:space="preserve"> </w:t>
       </w:r>
-      <w:bookmarkEnd w:id="5"/>
+      <w:bookmarkEnd w:id="6"/>
     </w:p>
     <w:p>
       <w:r>
@@ -2598,7 +2709,7 @@
       <w:r>
         <w:t xml:space="preserve">(vii) </w:t>
       </w:r>
-      <w:bookmarkStart w:id="6" w:name="DeliveryToMeet10YearRequirement"/>
+      <w:bookmarkStart w:id="7" w:name="DeliveryToMeet10YearRequirement"/>
       <w:r>
         <w:t>Delivery to meet 10-year requirement</w:t>
       </w:r>
@@ -2608,7 +2719,7 @@
         <w:lastRenderedPageBreak/>
         <w:t>Upper Basin delivery to meet 10-year requirement</w:t>
       </w:r>
-      <w:bookmarkEnd w:id="6"/>
+      <w:bookmarkEnd w:id="7"/>
       <w:r>
         <w:t xml:space="preserve"> </w:t>
       </w:r>
@@ -2743,7 +2854,7 @@
       <w:pPr>
         <w:pStyle w:val="Heading1"/>
       </w:pPr>
-      <w:bookmarkStart w:id="7" w:name="SpecifyLakePowellInflow"/>
+      <w:bookmarkStart w:id="8" w:name="SpecifyLakePowellInflow"/>
       <w:r>
         <w:lastRenderedPageBreak/>
         <w:t xml:space="preserve">Step 2. </w:t>
@@ -2751,7 +2862,7 @@
       <w:r>
         <w:t>Specify natural inflow to Lake Powell</w:t>
       </w:r>
-      <w:bookmarkEnd w:id="7"/>
+      <w:bookmarkEnd w:id="8"/>
     </w:p>
     <w:p>
       <w:r>
@@ -3457,14 +3568,14 @@
       <w:pPr>
         <w:pStyle w:val="Heading2"/>
       </w:pPr>
-      <w:bookmarkStart w:id="8" w:name="InterveningGrandCanyonFlow"/>
+      <w:bookmarkStart w:id="9" w:name="InterveningGrandCanyonFlow"/>
       <w:r>
         <w:t xml:space="preserve">2A. </w:t>
       </w:r>
       <w:r>
         <w:t>Intervening Grand Canyon Flow</w:t>
       </w:r>
-      <w:bookmarkEnd w:id="8"/>
+      <w:bookmarkEnd w:id="9"/>
     </w:p>
     <w:p>
       <w:r>
@@ -3482,7 +3593,13 @@
         <w:t xml:space="preserve">, Little Colorado, and Virgin rivers plus seeps on the Grand Canyon </w:t>
       </w:r>
       <w:r>
-        <w:t>from Glen Canyon Dam and Lake Mead</w:t>
+        <w:t xml:space="preserve">from Glen Canyon Dam </w:t>
+      </w:r>
+      <w:r>
+        <w:t>to</w:t>
+      </w:r>
+      <w:r>
+        <w:t xml:space="preserve"> Lake Mead</w:t>
       </w:r>
       <w:r>
         <w:t>. This intervening flow excludes</w:t>
@@ -3626,14 +3743,14 @@
       <w:pPr>
         <w:pStyle w:val="Heading2"/>
       </w:pPr>
-      <w:bookmarkStart w:id="9" w:name="MeadToImperial"/>
+      <w:bookmarkStart w:id="10" w:name="MeadToImperial"/>
       <w:r>
         <w:t xml:space="preserve">2B. </w:t>
       </w:r>
       <w:r>
         <w:t>Mead to Imperial Dam intervening flow</w:t>
       </w:r>
-      <w:bookmarkEnd w:id="9"/>
+      <w:bookmarkEnd w:id="10"/>
     </w:p>
     <w:p>
       <w:r>
@@ -3673,7 +3790,7 @@
       <w:pPr>
         <w:pStyle w:val="Heading2"/>
       </w:pPr>
-      <w:bookmarkStart w:id="10" w:name="HavasuParkerEvapET"/>
+      <w:bookmarkStart w:id="11" w:name="HavasuParkerEvapET"/>
       <w:r>
         <w:t xml:space="preserve">2C. </w:t>
       </w:r>
@@ -3681,7 +3798,7 @@
         <w:t>Havasu/Parker evaporation and evapotranspiration</w:t>
       </w:r>
     </w:p>
-    <w:bookmarkEnd w:id="10"/>
+    <w:bookmarkEnd w:id="11"/>
     <w:p>
       <w:r>
         <w:t xml:space="preserve">This value results evaporation from Lakes Havasu and Parker and the evapotranspiration of riverbank vegetation from Hoover Dam down to Lake Havasu. A default value of 0.6 </w:t>
@@ -3720,7 +3837,7 @@
       <w:pPr>
         <w:pStyle w:val="Heading1"/>
       </w:pPr>
-      <w:bookmarkStart w:id="11" w:name="SplitReservoirStorage"/>
+      <w:bookmarkStart w:id="12" w:name="SplitReservoirStorage"/>
       <w:r>
         <w:lastRenderedPageBreak/>
         <w:t xml:space="preserve">Step 3. </w:t>
@@ -3728,7 +3845,7 @@
       <w:r>
         <w:t xml:space="preserve">Split existing reservoir storage </w:t>
       </w:r>
-      <w:bookmarkEnd w:id="11"/>
+      <w:bookmarkEnd w:id="12"/>
       <w:r>
         <w:t>among parties (year 1 only)</w:t>
       </w:r>
@@ -4075,14 +4192,14 @@
       <w:pPr>
         <w:pStyle w:val="Heading2"/>
       </w:pPr>
-      <w:bookmarkStart w:id="12" w:name="BeginOfYearStorage"/>
+      <w:bookmarkStart w:id="13" w:name="BeginOfYearStorage"/>
       <w:r>
         <w:t xml:space="preserve">3A. </w:t>
       </w:r>
       <w:r>
         <w:t>Begin of year reservoir storage</w:t>
       </w:r>
-      <w:bookmarkEnd w:id="12"/>
+      <w:bookmarkEnd w:id="13"/>
     </w:p>
     <w:p>
       <w:r>
@@ -4117,14 +4234,14 @@
       <w:pPr>
         <w:pStyle w:val="Heading2"/>
       </w:pPr>
-      <w:bookmarkStart w:id="13" w:name="CalculatePowellMeadEvaporation"/>
+      <w:bookmarkStart w:id="14" w:name="CalculatePowellMeadEvaporation"/>
       <w:r>
         <w:t xml:space="preserve">3B. </w:t>
       </w:r>
       <w:r>
         <w:t>Calculate Powell + Mead Evaporation</w:t>
       </w:r>
-      <w:bookmarkEnd w:id="13"/>
+      <w:bookmarkEnd w:id="14"/>
     </w:p>
     <w:p>
       <w:r>
@@ -4539,14 +4656,14 @@
       <w:pPr>
         <w:pStyle w:val="Heading2"/>
       </w:pPr>
-      <w:bookmarkStart w:id="14" w:name="CalculateMexicoWaterAllocation"/>
+      <w:bookmarkStart w:id="15" w:name="CalculateMexicoWaterAllocation"/>
       <w:r>
         <w:t xml:space="preserve">3C. </w:t>
       </w:r>
       <w:r>
         <w:t>Calculate Mexico Water Allocation</w:t>
       </w:r>
-      <w:bookmarkEnd w:id="14"/>
+      <w:bookmarkEnd w:id="15"/>
     </w:p>
     <w:p>
       <w:r>
@@ -4739,6 +4856,7 @@
           <w:bCs/>
         </w:rPr>
       </w:pPr>
+      <w:bookmarkStart w:id="16" w:name="_Hlk85192255"/>
       <w:r>
         <w:rPr>
           <w:b/>
@@ -4809,6 +4927,7 @@
           </w:tcPr>
           <w:p>
             <w:pPr>
+              <w:jc w:val="center"/>
               <w:rPr>
                 <w:b/>
                 <w:bCs/>
@@ -4906,16 +5025,34 @@
               <w:t>Assign share of</w:t>
             </w:r>
             <w:r>
-              <w:t xml:space="preserve"> inflow as the account</w:t>
+              <w:t xml:space="preserve"> inflow </w:t>
+            </w:r>
+            <w:r>
+              <w:t>that offsets the</w:t>
+            </w:r>
+            <w:r>
+              <w:t xml:space="preserve"> account</w:t>
+            </w:r>
+            <w:r>
+              <w:t>’s</w:t>
             </w:r>
             <w:r>
               <w:t xml:space="preserve"> evaporation volume</w:t>
             </w:r>
             <w:r>
-              <w:t>. S</w:t>
-            </w:r>
-            <w:r>
-              <w:t>o inflow equals outflow (evaporation) and the account balance stays steady.</w:t>
+              <w:t xml:space="preserve">. </w:t>
+            </w:r>
+            <w:r>
+              <w:t xml:space="preserve">This keeps the account </w:t>
+            </w:r>
+            <w:r>
+              <w:t>balance steady</w:t>
+            </w:r>
+            <w:r>
+              <w:t xml:space="preserve"> year to year</w:t>
+            </w:r>
+            <w:r>
+              <w:t>.</w:t>
             </w:r>
           </w:p>
         </w:tc>
@@ -5056,7 +5193,13 @@
               <w:jc w:val="center"/>
             </w:pPr>
             <w:r>
-              <w:t>1.5 – mandatory conservation</w:t>
+              <w:t xml:space="preserve">1.5 </w:t>
+            </w:r>
+            <w:r>
+              <w:t>minus</w:t>
+            </w:r>
+            <w:r>
+              <w:t xml:space="preserve"> mandatory conservation</w:t>
             </w:r>
           </w:p>
         </w:tc>
@@ -5078,6 +5221,9 @@
             <w:tcW w:w="2695" w:type="dxa"/>
           </w:tcPr>
           <w:p>
+            <w:r>
+              <w:t xml:space="preserve">1944 Treaty, </w:t>
+            </w:r>
             <w:r>
               <w:t xml:space="preserve">Minutes 319 and 323 </w:t>
             </w:r>
@@ -5109,7 +5255,7 @@
           </w:tcPr>
           <w:p>
             <w:r>
-              <w:t>Lower Basin</w:t>
+              <w:t>First Nations</w:t>
             </w:r>
           </w:p>
         </w:tc>
@@ -5122,7 +5268,7 @@
               <w:jc w:val="center"/>
             </w:pPr>
             <w:r>
-              <w:t>7.5</w:t>
+              <w:t>2.01</w:t>
             </w:r>
           </w:p>
         </w:tc>
@@ -5132,18 +5278,19 @@
           </w:tcPr>
           <w:p>
             <w:r>
-              <w:t>All remaining Grand Canyon tributary and Mead to Imperial natural flow plus s</w:t>
-            </w:r>
-            <w:r>
-              <w:t xml:space="preserve">maller of remaining Lake Powell natural flow or 7.5 </w:t>
-            </w:r>
-            <w:proofErr w:type="spellStart"/>
-            <w:r>
-              <w:t>maf</w:t>
-            </w:r>
-            <w:proofErr w:type="spellEnd"/>
+              <w:t xml:space="preserve">Rights of </w:t>
+            </w:r>
+            <w:r>
+              <w:t>1</w:t>
+            </w:r>
             <w:r>
               <w:t>.</w:t>
+            </w:r>
+            <w:r>
+              <w:t>06</w:t>
+            </w:r>
+            <w:r>
+              <w:t xml:space="preserve"> and 0.952 in the Upper and Lower Basins. Excludes claimed amounts.</w:t>
             </w:r>
           </w:p>
         </w:tc>
@@ -5153,7 +5300,28 @@
           </w:tcPr>
           <w:p>
             <w:r>
-              <w:t>1922 Compact Article III(d)</w:t>
+              <w:t xml:space="preserve">Tribal Water Study </w:t>
+            </w:r>
+            <w:r>
+              <w:fldChar w:fldCharType="begin"/>
+            </w:r>
+            <w:r>
+              <w:instrText xml:space="preserve"> ADDIN EN.CITE &lt;EndNote&gt;&lt;Cite&gt;&lt;Author&gt;Ten Tribes Partnership&lt;/Author&gt;&lt;Year&gt;2018&lt;/Year&gt;&lt;RecNum&gt;2766&lt;/RecNum&gt;&lt;DisplayText&gt;(Ten Tribes Partnership, 2018)&lt;/DisplayText&gt;&lt;record&gt;&lt;rec-number&gt;2766&lt;/rec-number&gt;&lt;foreign-keys&gt;&lt;key app="EN" db-id="xxt5ta9pd995dwesap0pdzzp2weaz0w9werf" timestamp="1617145060"&gt;2766&lt;/key&gt;&lt;/foreign-keys&gt;&lt;ref-type name="Report"&gt;27&lt;/ref-type&gt;&lt;contributors&gt;&lt;authors&gt;&lt;author&gt;Ten Tribes Partnership,&lt;/author&gt;&lt;/authors&gt;&lt;/contributors&gt;&lt;titles&gt;&lt;title&gt;Colorado River Basin  Ten Tribes Partnership Tribal Water Study&lt;/title&gt;&lt;/titles&gt;&lt;dates&gt;&lt;year&gt;2018&lt;/year&gt;&lt;pub-dates&gt;&lt;date&gt;December&lt;/date&gt;&lt;/pub-dates&gt;&lt;/dates&gt;&lt;publisher&gt;U.S. Department of the Interior, Bureau of Reclamation, Ten Tribes Partnership&lt;/publisher&gt;&lt;urls&gt;&lt;related-urls&gt;&lt;url&gt;https://www.usbr.gov/lc/region/programs/crbstudy/tws/finalreport.html&lt;/url&gt;&lt;/related-urls&gt;&lt;/urls&gt;&lt;/record&gt;&lt;/Cite&gt;&lt;/EndNote&gt;</w:instrText>
+            </w:r>
+            <w:r>
+              <w:fldChar w:fldCharType="separate"/>
+            </w:r>
+            <w:r>
+              <w:rPr>
+                <w:noProof/>
+              </w:rPr>
+              <w:t>(Ten Tribes Partnership, 2018)</w:t>
+            </w:r>
+            <w:r>
+              <w:fldChar w:fldCharType="end"/>
+            </w:r>
+            <w:r>
+              <w:t>.</w:t>
             </w:r>
           </w:p>
         </w:tc>
@@ -5165,7 +5333,7 @@
           </w:tcPr>
           <w:p>
             <w:r>
-              <w:t>Upper Basin</w:t>
+              <w:t>Lower Basin</w:t>
             </w:r>
           </w:p>
         </w:tc>
@@ -5178,7 +5346,7 @@
               <w:jc w:val="center"/>
             </w:pPr>
             <w:r>
-              <w:t>Remain</w:t>
+              <w:t>7.5</w:t>
             </w:r>
           </w:p>
         </w:tc>
@@ -5188,13 +5356,18 @@
           </w:tcPr>
           <w:p>
             <w:r>
-              <w:t xml:space="preserve">Remaining </w:t>
-            </w:r>
-            <w:r>
-              <w:t xml:space="preserve">Lake Powell </w:t>
-            </w:r>
-            <w:r>
-              <w:t>natural flow.</w:t>
+              <w:t>All remaining Grand Canyon tributary and Mead to Imperial natural flow plus s</w:t>
+            </w:r>
+            <w:r>
+              <w:t xml:space="preserve">maller of remaining Lake Powell natural flow or 7.5 </w:t>
+            </w:r>
+            <w:proofErr w:type="spellStart"/>
+            <w:r>
+              <w:t>maf</w:t>
+            </w:r>
+            <w:proofErr w:type="spellEnd"/>
+            <w:r>
+              <w:t>.</w:t>
             </w:r>
           </w:p>
         </w:tc>
@@ -5209,6 +5382,58 @@
           </w:p>
         </w:tc>
       </w:tr>
+      <w:tr>
+        <w:tc>
+          <w:tcPr>
+            <w:tcW w:w="1615" w:type="dxa"/>
+          </w:tcPr>
+          <w:p>
+            <w:r>
+              <w:t>Upper Basin</w:t>
+            </w:r>
+          </w:p>
+        </w:tc>
+        <w:tc>
+          <w:tcPr>
+            <w:tcW w:w="1440" w:type="dxa"/>
+          </w:tcPr>
+          <w:p>
+            <w:pPr>
+              <w:jc w:val="center"/>
+            </w:pPr>
+            <w:r>
+              <w:t>Remain</w:t>
+            </w:r>
+          </w:p>
+        </w:tc>
+        <w:tc>
+          <w:tcPr>
+            <w:tcW w:w="3600" w:type="dxa"/>
+          </w:tcPr>
+          <w:p>
+            <w:r>
+              <w:t xml:space="preserve">Remaining </w:t>
+            </w:r>
+            <w:r>
+              <w:t xml:space="preserve">Lake Powell </w:t>
+            </w:r>
+            <w:r>
+              <w:t>natural flow.</w:t>
+            </w:r>
+          </w:p>
+        </w:tc>
+        <w:tc>
+          <w:tcPr>
+            <w:tcW w:w="2695" w:type="dxa"/>
+          </w:tcPr>
+          <w:p>
+            <w:r>
+              <w:t>1922 Compact Article III(d)</w:t>
+            </w:r>
+          </w:p>
+        </w:tc>
+      </w:tr>
+      <w:bookmarkEnd w:id="16"/>
     </w:tbl>
     <w:p/>
     <w:p>
@@ -6005,12 +6230,7 @@
     </w:p>
     <w:p>
       <w:r>
-        <w:t xml:space="preserve">Confirm the net trade volume for all players is zero. A zero balance indicates there is a buyer for </w:t>
-      </w:r>
-      <w:bookmarkStart w:id="15" w:name="_GoBack"/>
-      <w:bookmarkEnd w:id="15"/>
-      <w:r>
-        <w:t>every seller.</w:t>
+        <w:t>Confirm the net trade volume for all players is zero. A zero balance indicates there is a buyer for every seller.</w:t>
       </w:r>
     </w:p>
     <w:p>
@@ -6070,6 +6290,7 @@
               <w:pStyle w:val="ListParagraph"/>
               <w:ind w:left="0"/>
             </w:pPr>
+            <w:bookmarkStart w:id="17" w:name="_Hlk85194423"/>
             <w:r>
               <w:rPr>
                 <w:noProof/>
@@ -6146,6 +6367,7 @@
         </w:tc>
       </w:tr>
     </w:tbl>
+    <w:bookmarkEnd w:id="17"/>
     <w:p>
       <w:pPr>
         <w:pStyle w:val="Heading3"/>
@@ -6158,6 +6380,7 @@
       </w:r>
     </w:p>
     <w:p>
+      <w:bookmarkStart w:id="18" w:name="_Hlk85195178"/>
       <w:r>
         <w:t>Flex account w</w:t>
       </w:r>
@@ -6184,6 +6407,7 @@
       <w:r>
         <w:t>.</w:t>
       </w:r>
+      <w:bookmarkEnd w:id="18"/>
     </w:p>
     <w:p>
       <w:r>
@@ -7379,10 +7603,11 @@
         <w:t xml:space="preserve">(ii) </w:t>
       </w:r>
       <w:r>
-        <w:t>Reduce Impacts on Hydropower Generation</w:t>
-      </w:r>
-    </w:p>
-    <w:p>
+        <w:t>Reduce Hydropower Generation</w:t>
+      </w:r>
+    </w:p>
+    <w:p>
+      <w:bookmarkStart w:id="19" w:name="_Hlk85199911"/>
       <w:r>
         <w:t>Reduce</w:t>
       </w:r>
@@ -7426,6 +7651,7 @@
         <w:lastRenderedPageBreak/>
         <w:t>purchase the energy shortfall. The synchronous model does not quantify the impacts of reduced hydropower generation.</w:t>
       </w:r>
+      <w:bookmarkEnd w:id="19"/>
     </w:p>
     <w:p>
       <w:pPr>
@@ -8952,7 +9178,7 @@
       <w:r>
         <w:t xml:space="preserve">. </w:t>
       </w:r>
-      <w:hyperlink r:id="rId37" w:history="1">
+      <w:hyperlink r:id="rId37" w:anchor="field-ms-calibration-validation" w:history="1">
         <w:r>
           <w:rPr>
             <w:rStyle w:val="Hyperlink"/>
@@ -14690,6 +14916,7 @@
   <w:style w:type="character" w:default="1" w:styleId="DefaultParagraphFont">
     <w:name w:val="Default Paragraph Font"/>
     <w:uiPriority w:val="1"/>
+    <w:semiHidden/>
     <w:unhideWhenUsed/>
   </w:style>
   <w:style w:type="table" w:default="1" w:styleId="TableNormal">
@@ -15531,7 +15758,7 @@
 </file>
 
 <file path=customXml/itemProps1.xml><?xml version="1.0" encoding="utf-8"?>
-<ds:datastoreItem xmlns:ds="http://schemas.openxmlformats.org/officeDocument/2006/customXml" ds:itemID="{FCA27EEA-0DE7-42A5-8263-65F1051742C3}">
+<ds:datastoreItem xmlns:ds="http://schemas.openxmlformats.org/officeDocument/2006/customXml" ds:itemID="{44F4192E-8B7E-40A9-8D62-3A5D3A11E17B}">
   <ds:schemaRefs>
     <ds:schemaRef ds:uri="http://schemas.openxmlformats.org/officeDocument/2006/bibliography"/>
   </ds:schemaRefs>

</xml_diff>

<commit_message>
Update combined to Sept 2021 data. Redo Figure 3 to show individual flex accounts
</commit_message>
<xml_diff>
--- a/ModelMusings/Support/ModelGuide/ModelGuide-CombinedLakePowellLakeMead.docx
+++ b/ModelMusings/Support/ModelGuide/ModelGuide-CombinedLakePowellLakeMead.docx
@@ -1546,8 +1546,6 @@
             <w:r>
               <w:t xml:space="preserve"> by First Nations in the Lower Basin.</w:t>
             </w:r>
-            <w:bookmarkStart w:id="0" w:name="_GoBack"/>
-            <w:bookmarkEnd w:id="0"/>
           </w:p>
           <w:p>
             <w:pPr>
@@ -1917,7 +1915,7 @@
       <w:pPr>
         <w:pStyle w:val="Heading3"/>
       </w:pPr>
-      <w:bookmarkStart w:id="1" w:name="EvaporationRates"/>
+      <w:bookmarkStart w:id="0" w:name="EvaporationRates"/>
       <w:r>
         <w:rPr>
           <w:rStyle w:val="Heading3Char"/>
@@ -1952,7 +1950,7 @@
         </w:rPr>
         <w:t>vaporation rates</w:t>
       </w:r>
-      <w:bookmarkEnd w:id="1"/>
+      <w:bookmarkEnd w:id="0"/>
       <w:r>
         <w:t xml:space="preserve"> </w:t>
       </w:r>
@@ -2216,33 +2214,81 @@
       <w:pPr>
         <w:pStyle w:val="Heading3"/>
       </w:pPr>
-      <w:bookmarkStart w:id="2" w:name="StartStorage"/>
+      <w:bookmarkStart w:id="1" w:name="StartStorage"/>
       <w:r>
         <w:t>(ii) S</w:t>
       </w:r>
       <w:r>
         <w:t>tart storage</w:t>
       </w:r>
+      <w:bookmarkEnd w:id="1"/>
+    </w:p>
+    <w:p>
+      <w:r>
+        <w:t>Reservoir start storage is</w:t>
+      </w:r>
+      <w:r>
+        <w:t xml:space="preserve"> taken from</w:t>
+      </w:r>
+      <w:r>
+        <w:t xml:space="preserve"> data portals</w:t>
+      </w:r>
+      <w:r>
+        <w:t xml:space="preserve"> </w:t>
+      </w:r>
+      <w:r>
+        <w:fldChar w:fldCharType="begin"/>
+      </w:r>
+      <w:r>
+        <w:instrText xml:space="preserve"> ADDIN EN.CITE &lt;EndNote&gt;&lt;Cite&gt;&lt;Author&gt;USBR&lt;/Author&gt;&lt;Year&gt;2021&lt;/Year&gt;&lt;RecNum&gt;2773&lt;/RecNum&gt;&lt;DisplayText&gt;(USBR, 2021b; USBR, 2021c)&lt;/DisplayText&gt;&lt;record&gt;&lt;rec-number&gt;2773&lt;/rec-number&gt;&lt;foreign-keys&gt;&lt;key app="EN" db-id="xxt5ta9pd995dwesap0pdzzp2weaz0w9werf" timestamp="1619415581"&gt;2773&lt;/key&gt;&lt;/foreign-keys&gt;&lt;ref-type name="Report"&gt;27&lt;/ref-type&gt;&lt;contributors&gt;&lt;authors&gt;&lt;author&gt;USBR&lt;/author&gt;&lt;/authors&gt;&lt;/contributors&gt;&lt;titles&gt;&lt;title&gt;Glen Canyon Dam, Current Status, Lake Powell Inflow Forecast&lt;/title&gt;&lt;/titles&gt;&lt;dates&gt;&lt;year&gt;2021&lt;/year&gt;&lt;/dates&gt;&lt;publisher&gt;U.S. Bureau of Reclamation&lt;/publisher&gt;&lt;urls&gt;&lt;related-urls&gt;&lt;url&gt;https://www.usbr.gov/uc/water/crsp/cs/gcd.html&lt;/url&gt;&lt;/related-urls&gt;&lt;/urls&gt;&lt;/record&gt;&lt;/Cite&gt;&lt;Cite&gt;&lt;Author&gt;USBR&lt;/Author&gt;&lt;Year&gt;2021&lt;/Year&gt;&lt;RecNum&gt;2823&lt;/RecNum&gt;&lt;record&gt;&lt;rec-number&gt;2823&lt;/rec-number&gt;&lt;foreign-keys&gt;&lt;key app="EN" db-id="xxt5ta9pd995dwesap0pdzzp2weaz0w9werf" timestamp="1633466837"&gt;2823&lt;/key&gt;&lt;/foreign-keys&gt;&lt;ref-type name="Web Page"&gt;12&lt;/ref-type&gt;&lt;contributors&gt;&lt;authors&gt;&lt;author&gt;USBR&lt;/author&gt;&lt;/authors&gt;&lt;/contributors&gt;&lt;titles&gt;&lt;title&gt;Lake Mead at Hoover Dam, End of Month Elevation&lt;/title&gt;&lt;/titles&gt;&lt;volume&gt;2021&lt;/volume&gt;&lt;number&gt;October 5&lt;/number&gt;&lt;dates&gt;&lt;year&gt;2021&lt;/year&gt;&lt;/dates&gt;&lt;publisher&gt;Lower Colorado River Operations, U.S. Buruea of Reclamation&lt;/publisher&gt;&lt;urls&gt;&lt;related-urls&gt;&lt;url&gt;https://www.usbr.gov/lc/region/g4000/hourly/mead-elv.html&lt;/url&gt;&lt;/related-urls&gt;&lt;/urls&gt;&lt;/record&gt;&lt;/Cite&gt;&lt;/EndNote&gt;</w:instrText>
+      </w:r>
+      <w:r>
+        <w:fldChar w:fldCharType="separate"/>
+      </w:r>
+      <w:r>
+        <w:rPr>
+          <w:noProof/>
+        </w:rPr>
+        <w:t>(USBR, 2021b; USBR, 2021c)</w:t>
+      </w:r>
+      <w:r>
+        <w:fldChar w:fldCharType="end"/>
+      </w:r>
+      <w:r>
+        <w:t>.</w:t>
+      </w:r>
+      <w:r>
+        <w:t xml:space="preserve"> Text in Column D lists the date.</w:t>
+      </w:r>
+    </w:p>
+    <w:p>
+      <w:pPr>
+        <w:pStyle w:val="Heading3"/>
+      </w:pPr>
+      <w:r>
+        <w:t xml:space="preserve">(iii) </w:t>
+      </w:r>
+      <w:bookmarkStart w:id="2" w:name="ProtectionElevatons"/>
+      <w:r>
+        <w:t>P</w:t>
+      </w:r>
+      <w:r>
+        <w:t>rotection elevations</w:t>
+      </w:r>
       <w:bookmarkEnd w:id="2"/>
     </w:p>
     <w:p>
       <w:r>
-        <w:t>Reservoir start storage is</w:t>
-      </w:r>
-      <w:r>
-        <w:t xml:space="preserve"> taken from</w:t>
-      </w:r>
-      <w:r>
-        <w:t xml:space="preserve"> data portals</w:t>
-      </w:r>
-      <w:r>
-        <w:t xml:space="preserve"> </w:t>
+        <w:t xml:space="preserve">The reservoir protection elevations </w:t>
+      </w:r>
+      <w:r>
+        <w:t xml:space="preserve">of 3,525 feet for Lake Powell and 1,020 feet for Lake Mead are defined in the Upper and Lower Basin Drought Contingency Plans </w:t>
       </w:r>
       <w:r>
         <w:fldChar w:fldCharType="begin"/>
       </w:r>
       <w:r>
-        <w:instrText xml:space="preserve"> ADDIN EN.CITE &lt;EndNote&gt;&lt;Cite&gt;&lt;Author&gt;USBR&lt;/Author&gt;&lt;Year&gt;2021&lt;/Year&gt;&lt;RecNum&gt;2773&lt;/RecNum&gt;&lt;DisplayText&gt;(USBR, 2021b; USBR, 2021c)&lt;/DisplayText&gt;&lt;record&gt;&lt;rec-number&gt;2773&lt;/rec-number&gt;&lt;foreign-keys&gt;&lt;key app="EN" db-id="xxt5ta9pd995dwesap0pdzzp2weaz0w9werf" timestamp="1619415581"&gt;2773&lt;/key&gt;&lt;/foreign-keys&gt;&lt;ref-type name="Report"&gt;27&lt;/ref-type&gt;&lt;contributors&gt;&lt;authors&gt;&lt;author&gt;USBR&lt;/author&gt;&lt;/authors&gt;&lt;/contributors&gt;&lt;titles&gt;&lt;title&gt;Glen Canyon Dam, Current Status, Lake Powell Inflow Forecast&lt;/title&gt;&lt;/titles&gt;&lt;dates&gt;&lt;year&gt;2021&lt;/year&gt;&lt;/dates&gt;&lt;publisher&gt;U.S. Bureau of Reclamation&lt;/publisher&gt;&lt;urls&gt;&lt;related-urls&gt;&lt;url&gt;https://www.usbr.gov/uc/water/crsp/cs/gcd.html&lt;/url&gt;&lt;/related-urls&gt;&lt;/urls&gt;&lt;/record&gt;&lt;/Cite&gt;&lt;Cite&gt;&lt;Author&gt;USBR&lt;/Author&gt;&lt;Year&gt;2021&lt;/Year&gt;&lt;RecNum&gt;2823&lt;/RecNum&gt;&lt;record&gt;&lt;rec-number&gt;2823&lt;/rec-number&gt;&lt;foreign-keys&gt;&lt;key app="EN" db-id="xxt5ta9pd995dwesap0pdzzp2weaz0w9werf" timestamp="1633466837"&gt;2823&lt;/key&gt;&lt;/foreign-keys&gt;&lt;ref-type name="Web Page"&gt;12&lt;/ref-type&gt;&lt;contributors&gt;&lt;authors&gt;&lt;author&gt;USBR&lt;/author&gt;&lt;/authors&gt;&lt;/contributors&gt;&lt;titles&gt;&lt;title&gt;Lake Mead at Hoover Dam, End of Month Elevation&lt;/title&gt;&lt;/titles&gt;&lt;volume&gt;2021&lt;/volume&gt;&lt;number&gt;October 5&lt;/number&gt;&lt;dates&gt;&lt;year&gt;2021&lt;/year&gt;&lt;/dates&gt;&lt;publisher&gt;Lower Colorado River Operations, U.S. Buruea of Reclamation&lt;/publisher&gt;&lt;urls&gt;&lt;related-urls&gt;&lt;url&gt;https://www.usbr.gov/lc/region/g4000/hourly/mead-elv.html&lt;/url&gt;&lt;/related-urls&gt;&lt;/urls&gt;&lt;/record&gt;&lt;/Cite&gt;&lt;/EndNote&gt;</w:instrText>
+        <w:instrText xml:space="preserve"> ADDIN EN.CITE &lt;EndNote&gt;&lt;Cite&gt;&lt;Author&gt;USBR&lt;/Author&gt;&lt;Year&gt;2019&lt;/Year&gt;&lt;RecNum&gt;2578&lt;/RecNum&gt;&lt;DisplayText&gt;(USBR, 2019)&lt;/DisplayText&gt;&lt;record&gt;&lt;rec-number&gt;2578&lt;/rec-number&gt;&lt;foreign-keys&gt;&lt;key app="EN" db-id="xxt5ta9pd995dwesap0pdzzp2weaz0w9werf" timestamp="1554700022"&gt;2578&lt;/key&gt;&lt;/foreign-keys&gt;&lt;ref-type name="Report"&gt;27&lt;/ref-type&gt;&lt;contributors&gt;&lt;authors&gt;&lt;author&gt;USBR&lt;/author&gt;&lt;/authors&gt;&lt;/contributors&gt;&lt;titles&gt;&lt;title&gt;Agreement Concerning Colorado River Drought Contingency Management and Operations&lt;/title&gt;&lt;/titles&gt;&lt;pages&gt;56&lt;/pages&gt;&lt;dates&gt;&lt;year&gt;2019&lt;/year&gt;&lt;pub-dates&gt;&lt;date&gt;May 20&lt;/date&gt;&lt;/pub-dates&gt;&lt;/dates&gt;&lt;pub-location&gt;Washington, DC&lt;/pub-location&gt;&lt;publisher&gt;U.S. Bureau of Reclamation&lt;/publisher&gt;&lt;urls&gt;&lt;related-urls&gt;&lt;url&gt;https://www.usbr.gov/dcp/finaldocs.html&lt;/url&gt;&lt;/related-urls&gt;&lt;/urls&gt;&lt;/record&gt;&lt;/Cite&gt;&lt;/EndNote&gt;</w:instrText>
       </w:r>
       <w:r>
         <w:fldChar w:fldCharType="separate"/>
@@ -2251,117 +2297,69 @@
         <w:rPr>
           <w:noProof/>
         </w:rPr>
-        <w:t>(USBR, 2021b; USBR, 2021c)</w:t>
+        <w:t>(USBR, 2019)</w:t>
       </w:r>
       <w:r>
         <w:fldChar w:fldCharType="end"/>
       </w:r>
       <w:r>
+        <w:t xml:space="preserve">. </w:t>
+      </w:r>
+      <w:r>
+        <w:t xml:space="preserve">As the reservoirs approach the protection levels, the plans state the parties will consult with the Federal Government to </w:t>
+      </w:r>
+      <w:r>
+        <w:t xml:space="preserve">stabilize and </w:t>
+      </w:r>
+      <w:r>
+        <w:t xml:space="preserve">prevent the reservoirs from falling below these levels. </w:t>
+      </w:r>
+      <w:r>
+        <w:t>To stabilize,</w:t>
+      </w:r>
+      <w:r>
+        <w:t xml:space="preserve"> the parties will need </w:t>
+      </w:r>
+      <w:r>
+        <w:t xml:space="preserve">to make reservoir releases plus evaporation less than inflow </w:t>
+      </w:r>
+      <w:r>
+        <w:fldChar w:fldCharType="begin"/>
+      </w:r>
+      <w:r>
+        <w:instrText xml:space="preserve"> ADDIN EN.CITE &lt;EndNote&gt;&lt;Cite&gt;&lt;Author&gt;Rosenberg&lt;/Author&gt;&lt;Year&gt;2021&lt;/Year&gt;&lt;RecNum&gt;2796&lt;/RecNum&gt;&lt;DisplayText&gt;(Rosenberg, 2021a)&lt;/DisplayText&gt;&lt;record&gt;&lt;rec-number&gt;2796&lt;/rec-number&gt;&lt;foreign-keys&gt;&lt;key app="EN" db-id="xxt5ta9pd995dwesap0pdzzp2weaz0w9werf" timestamp="1624166225"&gt;2796&lt;/key&gt;&lt;/foreign-keys&gt;&lt;ref-type name="Report"&gt;27&lt;/ref-type&gt;&lt;contributors&gt;&lt;authors&gt;&lt;author&gt;David E. Rosenberg&lt;/author&gt;&lt;/authors&gt;&lt;/contributors&gt;&lt;titles&gt;&lt;title&gt;Adapt Lake Mead releases to inflow to give managers more flexibility to slow reservoir draw down&lt;/title&gt;&lt;/titles&gt;&lt;pages&gt;10&lt;/pages&gt;&lt;number&gt;170&lt;/number&gt;&lt;dates&gt;&lt;year&gt;2021&lt;/year&gt;&lt;/dates&gt;&lt;pub-location&gt;Logan, Utah&lt;/pub-location&gt;&lt;publisher&gt;Utah State University&lt;/publisher&gt;&lt;urls&gt;&lt;related-urls&gt;&lt;url&gt;https://digitalcommons.usu.edu/water_pubs/170/&lt;/url&gt;&lt;/related-urls&gt;&lt;/urls&gt;&lt;/record&gt;&lt;/Cite&gt;&lt;/EndNote&gt;</w:instrText>
+      </w:r>
+      <w:r>
+        <w:fldChar w:fldCharType="separate"/>
+      </w:r>
+      <w:r>
+        <w:rPr>
+          <w:noProof/>
+        </w:rPr>
+        <w:t>(Rosenberg, 2021a)</w:t>
+      </w:r>
+      <w:r>
+        <w:fldChar w:fldCharType="end"/>
+      </w:r>
+      <w:r>
         <w:t>.</w:t>
       </w:r>
-      <w:r>
-        <w:t xml:space="preserve"> Text in Column D lists the date.</w:t>
-      </w:r>
     </w:p>
     <w:p>
       <w:pPr>
         <w:pStyle w:val="Heading3"/>
       </w:pPr>
       <w:r>
-        <w:t xml:space="preserve">(iii) </w:t>
-      </w:r>
-      <w:bookmarkStart w:id="3" w:name="ProtectionElevatons"/>
-      <w:r>
-        <w:t>P</w:t>
-      </w:r>
-      <w:r>
-        <w:t>rotection elevations</w:t>
+        <w:t xml:space="preserve">(iv) </w:t>
+      </w:r>
+      <w:bookmarkStart w:id="3" w:name="ProtectionVolumes"/>
+      <w:r>
+        <w:t xml:space="preserve">The </w:t>
+      </w:r>
+      <w:r>
+        <w:t>protection volumes</w:t>
       </w:r>
       <w:bookmarkEnd w:id="3"/>
-    </w:p>
-    <w:p>
-      <w:r>
-        <w:t xml:space="preserve">The reservoir protection elevations </w:t>
-      </w:r>
-      <w:r>
-        <w:t xml:space="preserve">of 3,525 feet for Lake Powell and 1,020 feet for Lake Mead are defined in the Upper and Lower Basin Drought Contingency Plans </w:t>
-      </w:r>
-      <w:r>
-        <w:fldChar w:fldCharType="begin"/>
-      </w:r>
-      <w:r>
-        <w:instrText xml:space="preserve"> ADDIN EN.CITE &lt;EndNote&gt;&lt;Cite&gt;&lt;Author&gt;USBR&lt;/Author&gt;&lt;Year&gt;2019&lt;/Year&gt;&lt;RecNum&gt;2578&lt;/RecNum&gt;&lt;DisplayText&gt;(USBR, 2019)&lt;/DisplayText&gt;&lt;record&gt;&lt;rec-number&gt;2578&lt;/rec-number&gt;&lt;foreign-keys&gt;&lt;key app="EN" db-id="xxt5ta9pd995dwesap0pdzzp2weaz0w9werf" timestamp="1554700022"&gt;2578&lt;/key&gt;&lt;/foreign-keys&gt;&lt;ref-type name="Report"&gt;27&lt;/ref-type&gt;&lt;contributors&gt;&lt;authors&gt;&lt;author&gt;USBR&lt;/author&gt;&lt;/authors&gt;&lt;/contributors&gt;&lt;titles&gt;&lt;title&gt;Agreement Concerning Colorado River Drought Contingency Management and Operations&lt;/title&gt;&lt;/titles&gt;&lt;pages&gt;56&lt;/pages&gt;&lt;dates&gt;&lt;year&gt;2019&lt;/year&gt;&lt;pub-dates&gt;&lt;date&gt;May 20&lt;/date&gt;&lt;/pub-dates&gt;&lt;/dates&gt;&lt;pub-location&gt;Washington, DC&lt;/pub-location&gt;&lt;publisher&gt;U.S. Bureau of Reclamation&lt;/publisher&gt;&lt;urls&gt;&lt;related-urls&gt;&lt;url&gt;https://www.usbr.gov/dcp/finaldocs.html&lt;/url&gt;&lt;/related-urls&gt;&lt;/urls&gt;&lt;/record&gt;&lt;/Cite&gt;&lt;/EndNote&gt;</w:instrText>
-      </w:r>
-      <w:r>
-        <w:fldChar w:fldCharType="separate"/>
-      </w:r>
-      <w:r>
-        <w:rPr>
-          <w:noProof/>
-        </w:rPr>
-        <w:t>(USBR, 2019)</w:t>
-      </w:r>
-      <w:r>
-        <w:fldChar w:fldCharType="end"/>
-      </w:r>
-      <w:r>
-        <w:t xml:space="preserve">. </w:t>
-      </w:r>
-      <w:r>
-        <w:t xml:space="preserve">As the reservoirs approach the protection levels, the plans state the parties will consult with the Federal Government to </w:t>
-      </w:r>
-      <w:r>
-        <w:t xml:space="preserve">stabilize and </w:t>
-      </w:r>
-      <w:r>
-        <w:t xml:space="preserve">prevent the reservoirs from falling below these levels. </w:t>
-      </w:r>
-      <w:r>
-        <w:t>To stabilize,</w:t>
-      </w:r>
-      <w:r>
-        <w:t xml:space="preserve"> the parties will need </w:t>
-      </w:r>
-      <w:r>
-        <w:t xml:space="preserve">to make reservoir releases plus evaporation less than inflow </w:t>
-      </w:r>
-      <w:r>
-        <w:fldChar w:fldCharType="begin"/>
-      </w:r>
-      <w:r>
-        <w:instrText xml:space="preserve"> ADDIN EN.CITE &lt;EndNote&gt;&lt;Cite&gt;&lt;Author&gt;Rosenberg&lt;/Author&gt;&lt;Year&gt;2021&lt;/Year&gt;&lt;RecNum&gt;2796&lt;/RecNum&gt;&lt;DisplayText&gt;(Rosenberg, 2021a)&lt;/DisplayText&gt;&lt;record&gt;&lt;rec-number&gt;2796&lt;/rec-number&gt;&lt;foreign-keys&gt;&lt;key app="EN" db-id="xxt5ta9pd995dwesap0pdzzp2weaz0w9werf" timestamp="1624166225"&gt;2796&lt;/key&gt;&lt;/foreign-keys&gt;&lt;ref-type name="Report"&gt;27&lt;/ref-type&gt;&lt;contributors&gt;&lt;authors&gt;&lt;author&gt;David E. Rosenberg&lt;/author&gt;&lt;/authors&gt;&lt;/contributors&gt;&lt;titles&gt;&lt;title&gt;Adapt Lake Mead releases to inflow to give managers more flexibility to slow reservoir draw down&lt;/title&gt;&lt;/titles&gt;&lt;pages&gt;10&lt;/pages&gt;&lt;number&gt;170&lt;/number&gt;&lt;dates&gt;&lt;year&gt;2021&lt;/year&gt;&lt;/dates&gt;&lt;pub-location&gt;Logan, Utah&lt;/pub-location&gt;&lt;publisher&gt;Utah State University&lt;/publisher&gt;&lt;urls&gt;&lt;related-urls&gt;&lt;url&gt;https://digitalcommons.usu.edu/water_pubs/170/&lt;/url&gt;&lt;/related-urls&gt;&lt;/urls&gt;&lt;/record&gt;&lt;/Cite&gt;&lt;/EndNote&gt;</w:instrText>
-      </w:r>
-      <w:r>
-        <w:fldChar w:fldCharType="separate"/>
-      </w:r>
-      <w:r>
-        <w:rPr>
-          <w:noProof/>
-        </w:rPr>
-        <w:t>(Rosenberg, 2021a)</w:t>
-      </w:r>
-      <w:r>
-        <w:fldChar w:fldCharType="end"/>
-      </w:r>
-      <w:r>
-        <w:t>.</w:t>
-      </w:r>
-    </w:p>
-    <w:p>
-      <w:pPr>
-        <w:pStyle w:val="Heading3"/>
-      </w:pPr>
-      <w:r>
-        <w:t xml:space="preserve">(iv) </w:t>
-      </w:r>
-      <w:bookmarkStart w:id="4" w:name="ProtectionVolumes"/>
-      <w:r>
-        <w:t xml:space="preserve">The </w:t>
-      </w:r>
-      <w:r>
-        <w:t>protection volumes</w:t>
-      </w:r>
-      <w:bookmarkEnd w:id="4"/>
     </w:p>
     <w:p>
       <w:r>
@@ -2463,7 +2461,7 @@
       <w:r>
         <w:t xml:space="preserve">(v) </w:t>
       </w:r>
-      <w:bookmarkStart w:id="5" w:name="Prior9YearRelease"/>
+      <w:bookmarkStart w:id="4" w:name="Prior9YearRelease"/>
       <w:r>
         <w:t>Prior 9</w:t>
       </w:r>
@@ -2476,7 +2474,7 @@
       <w:r>
         <w:t>Lake Powell release</w:t>
       </w:r>
-      <w:bookmarkEnd w:id="5"/>
+      <w:bookmarkEnd w:id="4"/>
     </w:p>
     <w:p>
       <w:r>
@@ -2549,7 +2547,7 @@
         </w:rPr>
         <w:t xml:space="preserve">vi) </w:t>
       </w:r>
-      <w:bookmarkStart w:id="6" w:name="Prior9YearPariaFlow"/>
+      <w:bookmarkStart w:id="5" w:name="Prior9YearPariaFlow"/>
       <w:r>
         <w:rPr>
           <w:rStyle w:val="Heading3Char"/>
@@ -2583,7 +2581,7 @@
         </w:rPr>
         <w:t xml:space="preserve"> </w:t>
       </w:r>
-      <w:bookmarkEnd w:id="6"/>
+      <w:bookmarkEnd w:id="5"/>
     </w:p>
     <w:p>
       <w:r>
@@ -2770,7 +2768,7 @@
       <w:r>
         <w:t xml:space="preserve">(vii) </w:t>
       </w:r>
-      <w:bookmarkStart w:id="7" w:name="DeliveryToMeet10YearRequirement"/>
+      <w:bookmarkStart w:id="6" w:name="DeliveryToMeet10YearRequirement"/>
       <w:r>
         <w:t>Delivery to meet 10-year requirement</w:t>
       </w:r>
@@ -2779,7 +2777,7 @@
       <w:r>
         <w:t>Upper Basin delivery to meet 10-year requirement</w:t>
       </w:r>
-      <w:bookmarkEnd w:id="7"/>
+      <w:bookmarkEnd w:id="6"/>
       <w:r>
         <w:t xml:space="preserve"> </w:t>
       </w:r>
@@ -2914,7 +2912,7 @@
       <w:pPr>
         <w:pStyle w:val="Heading1"/>
       </w:pPr>
-      <w:bookmarkStart w:id="8" w:name="SpecifyLakePowellInflow"/>
+      <w:bookmarkStart w:id="7" w:name="SpecifyLakePowellInflow"/>
       <w:r>
         <w:lastRenderedPageBreak/>
         <w:t xml:space="preserve">Step 2. </w:t>
@@ -2922,7 +2920,7 @@
       <w:r>
         <w:t>Specify natural inflow to Lake Powell</w:t>
       </w:r>
-      <w:bookmarkEnd w:id="8"/>
+      <w:bookmarkEnd w:id="7"/>
     </w:p>
     <w:p>
       <w:r>
@@ -3628,14 +3626,14 @@
       <w:pPr>
         <w:pStyle w:val="Heading2"/>
       </w:pPr>
-      <w:bookmarkStart w:id="9" w:name="InterveningGrandCanyonFlow"/>
+      <w:bookmarkStart w:id="8" w:name="InterveningGrandCanyonFlow"/>
       <w:r>
         <w:t xml:space="preserve">2A. </w:t>
       </w:r>
       <w:r>
         <w:t>Intervening Grand Canyon Flow</w:t>
       </w:r>
-      <w:bookmarkEnd w:id="9"/>
+      <w:bookmarkEnd w:id="8"/>
     </w:p>
     <w:p>
       <w:r>
@@ -3803,14 +3801,14 @@
       <w:pPr>
         <w:pStyle w:val="Heading2"/>
       </w:pPr>
-      <w:bookmarkStart w:id="10" w:name="MeadToImperial"/>
+      <w:bookmarkStart w:id="9" w:name="MeadToImperial"/>
       <w:r>
         <w:t xml:space="preserve">2B. </w:t>
       </w:r>
       <w:r>
         <w:t>Mead to Imperial Dam intervening flow</w:t>
       </w:r>
-      <w:bookmarkEnd w:id="10"/>
+      <w:bookmarkEnd w:id="9"/>
     </w:p>
     <w:p>
       <w:r>
@@ -3850,7 +3848,7 @@
       <w:pPr>
         <w:pStyle w:val="Heading2"/>
       </w:pPr>
-      <w:bookmarkStart w:id="11" w:name="HavasuParkerEvapET"/>
+      <w:bookmarkStart w:id="10" w:name="HavasuParkerEvapET"/>
       <w:r>
         <w:t xml:space="preserve">2C. </w:t>
       </w:r>
@@ -3858,7 +3856,7 @@
         <w:t>Havasu/Parker evaporation and evapotranspiration</w:t>
       </w:r>
     </w:p>
-    <w:bookmarkEnd w:id="11"/>
+    <w:bookmarkEnd w:id="10"/>
     <w:p>
       <w:r>
         <w:t xml:space="preserve">This value results evaporation from Lakes Havasu and Parker and the evapotranspiration of riverbank vegetation from Hoover Dam down to Lake Havasu. A default value of 0.6 </w:t>
@@ -3897,7 +3895,7 @@
       <w:pPr>
         <w:pStyle w:val="Heading1"/>
       </w:pPr>
-      <w:bookmarkStart w:id="12" w:name="SplitReservoirStorage"/>
+      <w:bookmarkStart w:id="11" w:name="SplitReservoirStorage"/>
       <w:r>
         <w:lastRenderedPageBreak/>
         <w:t xml:space="preserve">Step 3. </w:t>
@@ -3905,7 +3903,7 @@
       <w:r>
         <w:t xml:space="preserve">Split existing reservoir storage </w:t>
       </w:r>
-      <w:bookmarkEnd w:id="12"/>
+      <w:bookmarkEnd w:id="11"/>
       <w:r>
         <w:t>among parties (year 1 only)</w:t>
       </w:r>
@@ -4252,14 +4250,14 @@
       <w:pPr>
         <w:pStyle w:val="Heading2"/>
       </w:pPr>
-      <w:bookmarkStart w:id="13" w:name="BeginOfYearStorage"/>
+      <w:bookmarkStart w:id="12" w:name="BeginOfYearStorage"/>
       <w:r>
         <w:t xml:space="preserve">3A. </w:t>
       </w:r>
       <w:r>
         <w:t>Begin of year reservoir storage</w:t>
       </w:r>
-      <w:bookmarkEnd w:id="13"/>
+      <w:bookmarkEnd w:id="12"/>
     </w:p>
     <w:p>
       <w:r>
@@ -4294,14 +4292,14 @@
       <w:pPr>
         <w:pStyle w:val="Heading2"/>
       </w:pPr>
-      <w:bookmarkStart w:id="14" w:name="CalculatePowellMeadEvaporation"/>
+      <w:bookmarkStart w:id="13" w:name="CalculatePowellMeadEvaporation"/>
       <w:r>
         <w:t xml:space="preserve">3B. </w:t>
       </w:r>
       <w:r>
         <w:t>Calculate Powell + Mead Evaporation</w:t>
       </w:r>
-      <w:bookmarkEnd w:id="14"/>
+      <w:bookmarkEnd w:id="13"/>
     </w:p>
     <w:p>
       <w:r>
@@ -4716,14 +4714,14 @@
       <w:pPr>
         <w:pStyle w:val="Heading2"/>
       </w:pPr>
-      <w:bookmarkStart w:id="15" w:name="CalculateMexicoWaterAllocation"/>
+      <w:bookmarkStart w:id="14" w:name="CalculateMexicoWaterAllocation"/>
       <w:r>
         <w:t xml:space="preserve">3C. </w:t>
       </w:r>
       <w:r>
         <w:t>Calculate Mexico Water Allocation</w:t>
       </w:r>
-      <w:bookmarkEnd w:id="15"/>
+      <w:bookmarkEnd w:id="14"/>
     </w:p>
     <w:p>
       <w:r>
@@ -4810,6 +4808,22 @@
           <w:b/>
           <w:bCs/>
         </w:rPr>
+        <w:br w:type="page"/>
+      </w:r>
+    </w:p>
+    <w:p>
+      <w:pPr>
+        <w:rPr>
+          <w:b/>
+          <w:bCs/>
+        </w:rPr>
+      </w:pPr>
+      <w:r>
+        <w:rPr>
+          <w:b/>
+          <w:bCs/>
+        </w:rPr>
+        <w:lastRenderedPageBreak/>
         <w:t>Table 4. Mexico Mandatory Conservation under Minutes 319 and 323</w:t>
       </w:r>
     </w:p>
@@ -4818,7 +4832,6 @@
         <w:rPr>
           <w:noProof/>
         </w:rPr>
-        <w:lastRenderedPageBreak/>
         <w:drawing>
           <wp:inline distT="0" distB="0" distL="0" distR="0" wp14:anchorId="1A3E509F" wp14:editId="58484986">
             <wp:extent cx="3535680" cy="2255520"/>
@@ -4870,11 +4883,6 @@
       <w:pPr>
         <w:pStyle w:val="Heading1"/>
       </w:pPr>
-    </w:p>
-    <w:p>
-      <w:pPr>
-        <w:pStyle w:val="Heading1"/>
-      </w:pPr>
       <w:r>
         <w:lastRenderedPageBreak/>
         <w:t>Split combined natural inflow among parties</w:t>
@@ -4882,7 +4890,13 @@
     </w:p>
     <w:p>
       <w:r>
-        <w:t>Split the combined natural inflow – natural inflow to Lake Powell, plus intervening Grand Canyon inflow, plus Mead to Imperial Dam intervening inflow, minus Havasu / Parker evaporation and ET – among accounts. This split is a</w:t>
+        <w:t xml:space="preserve">Split the combined natural inflow – natural inflow to Lake Powell, plus intervening Grand Canyon inflow, plus Mead to Imperial Dam intervening inflow, minus Havasu / Parker evaporation and ET </w:t>
+      </w:r>
+      <w:r>
+        <w:t xml:space="preserve">(see Sections 2A-C) </w:t>
+      </w:r>
+      <w:r>
+        <w:t>– among accounts. This split is a</w:t>
       </w:r>
       <w:r>
         <w:t xml:space="preserve"> joint party (p</w:t>
@@ -4908,15 +4922,72 @@
       <w:r>
         <w:t xml:space="preserve"> shows one way to split that draws on existing operations. </w:t>
       </w:r>
-    </w:p>
-    <w:p>
-      <w:pPr>
-        <w:rPr>
-          <w:b/>
-          <w:bCs/>
-        </w:rPr>
-      </w:pPr>
-      <w:bookmarkStart w:id="16" w:name="_Hlk85192255"/>
+      <w:r>
+        <w:t xml:space="preserve">In these operations, first assign volumes to the Shared, reserve, Delta, and Mexico accounts. Next, assign a volume to First Nations from the Lake Powell natural flow and other sources in proportion to First Nations’ use above and below Glen Canyon Dam. Then assign the next </w:t>
+      </w:r>
+      <w:r>
+        <w:t>6</w:t>
+      </w:r>
+      <w:r>
+        <w:t>.5</w:t>
+      </w:r>
+      <w:r>
+        <w:t>5</w:t>
+      </w:r>
+      <w:r>
+        <w:t xml:space="preserve"> </w:t>
+      </w:r>
+      <w:proofErr w:type="spellStart"/>
+      <w:r>
+        <w:t>maf</w:t>
+      </w:r>
+      <w:proofErr w:type="spellEnd"/>
+      <w:r>
+        <w:t xml:space="preserve"> of Lake Powell Inflow to the Lower Basin</w:t>
+      </w:r>
+      <w:r>
+        <w:t xml:space="preserve"> (reduced from 7.5 </w:t>
+      </w:r>
+      <w:proofErr w:type="spellStart"/>
+      <w:r>
+        <w:t>maf</w:t>
+      </w:r>
+      <w:proofErr w:type="spellEnd"/>
+      <w:r>
+        <w:t xml:space="preserve"> because First Nations already assigned 0.95 </w:t>
+      </w:r>
+      <w:proofErr w:type="spellStart"/>
+      <w:r>
+        <w:t>maf</w:t>
+      </w:r>
+      <w:proofErr w:type="spellEnd"/>
+      <w:r>
+        <w:t xml:space="preserve"> for uses below Glen Canyon Dam</w:t>
+      </w:r>
+      <w:r>
+        <w:t>. And last, assign any remaining Lake Powell natural flow to the Upper Basin. These volumes dra</w:t>
+      </w:r>
+      <w:r>
+        <w:t>w from the</w:t>
+      </w:r>
+      <w:r>
+        <w:t xml:space="preserve"> sources in different amounts (</w:t>
+      </w:r>
+      <w:r>
+        <w:t>Table 6</w:t>
+      </w:r>
+      <w:r>
+        <w:t>). I expect it easier to assign each year’s inflow than negotiate ever larger mandatory conservation targets.</w:t>
+      </w:r>
+    </w:p>
+    <w:p>
+      <w:pPr>
+        <w:rPr>
+          <w:b/>
+          <w:bCs/>
+        </w:rPr>
+      </w:pPr>
+      <w:bookmarkStart w:id="15" w:name="_Hlk85192255"/>
       <w:r>
         <w:rPr>
           <w:b/>
@@ -5406,7 +5477,16 @@
               <w:jc w:val="center"/>
             </w:pPr>
             <w:r>
-              <w:t>7.5</w:t>
+              <w:t>6</w:t>
+            </w:r>
+            <w:r>
+              <w:t>.</w:t>
+            </w:r>
+            <w:r>
+              <w:t>5</w:t>
+            </w:r>
+            <w:r>
+              <w:t>5</w:t>
             </w:r>
           </w:p>
         </w:tc>
@@ -5493,7 +5573,7 @@
           </w:p>
         </w:tc>
       </w:tr>
-      <w:bookmarkEnd w:id="16"/>
+      <w:bookmarkEnd w:id="15"/>
     </w:tbl>
     <w:p/>
     <w:p>
@@ -5508,90 +5588,351 @@
           <w:b/>
           <w:bCs/>
         </w:rPr>
-        <w:t>Additional notes:</w:t>
-      </w:r>
-    </w:p>
-    <w:p>
-      <w:pPr>
-        <w:pStyle w:val="ListParagraph"/>
-        <w:numPr>
-          <w:ilvl w:val="0"/>
-          <w:numId w:val="28"/>
-        </w:numPr>
-      </w:pPr>
-      <w:r>
-        <w:t>In year 1, the Delivery to meet 10-year requirement (Section 1B) is assigned to the Lower Basin</w:t>
-      </w:r>
-      <w:r>
-        <w:t>. Then,</w:t>
-      </w:r>
-      <w:r>
-        <w:t xml:space="preserve"> remaining </w:t>
-      </w:r>
-      <w:r>
-        <w:t xml:space="preserve">natural </w:t>
-      </w:r>
-      <w:r>
-        <w:t xml:space="preserve">flow </w:t>
-      </w:r>
-      <w:r>
-        <w:t xml:space="preserve">to Lake Powell </w:t>
-      </w:r>
-      <w:r>
-        <w:t>is assigned to the Upper Basin.</w:t>
-      </w:r>
-      <w:r>
-        <w:t xml:space="preserve"> This assignment makes the 10-year delivery to the Lower Basin and Mexico become 82.5 </w:t>
-      </w:r>
-      <w:proofErr w:type="spellStart"/>
-      <w:r>
-        <w:t>maf</w:t>
-      </w:r>
-      <w:proofErr w:type="spellEnd"/>
-      <w:r>
-        <w:t xml:space="preserve"> as provided by Article III(d) of the 1922 Compact and 1944 U.S.-Mexico Treaty</w:t>
+        <w:br w:type="page"/>
+      </w:r>
+    </w:p>
+    <w:p>
+      <w:pPr>
+        <w:pStyle w:val="TableTitle"/>
+      </w:pPr>
+      <w:r>
+        <w:lastRenderedPageBreak/>
+        <w:t>Table 6</w:t>
       </w:r>
       <w:r>
         <w:t xml:space="preserve">. </w:t>
       </w:r>
-    </w:p>
-    <w:p>
-      <w:pPr>
-        <w:pStyle w:val="ListParagraph"/>
-        <w:numPr>
-          <w:ilvl w:val="0"/>
-          <w:numId w:val="28"/>
-        </w:numPr>
-      </w:pPr>
-      <w:r>
-        <w:t xml:space="preserve">In Years 2 and higher, </w:t>
-      </w:r>
-      <w:r>
-        <w:t>first split water for the shared, reserve, Colorado River Delta, and Mexico accounts. Then, assign the next 7.5</w:t>
-      </w:r>
-      <w:r>
-        <w:t xml:space="preserve"> </w:t>
-      </w:r>
-      <w:proofErr w:type="spellStart"/>
-      <w:r>
-        <w:t>maf</w:t>
-      </w:r>
-      <w:proofErr w:type="spellEnd"/>
-      <w:r>
-        <w:t xml:space="preserve"> of Lake Powell natural flow to </w:t>
-      </w:r>
-      <w:r>
-        <w:t>t</w:t>
-      </w:r>
-      <w:r>
-        <w:t xml:space="preserve">he Lower Basin. Any remaining </w:t>
-      </w:r>
-      <w:r>
-        <w:t xml:space="preserve">natural </w:t>
-      </w:r>
-      <w:r>
-        <w:t>flow goes to the Upper Basin.</w:t>
-      </w:r>
+      <w:r>
+        <w:t>Assign inflow sources to parties</w:t>
+      </w:r>
+    </w:p>
+    <w:tbl>
+      <w:tblPr>
+        <w:tblStyle w:val="TableGrid"/>
+        <w:tblW w:w="0" w:type="auto"/>
+        <w:tblLook w:val="04A0" w:firstRow="1" w:lastRow="0" w:firstColumn="1" w:lastColumn="0" w:noHBand="0" w:noVBand="1"/>
+      </w:tblPr>
+      <w:tblGrid>
+        <w:gridCol w:w="1341"/>
+        <w:gridCol w:w="2074"/>
+        <w:gridCol w:w="3057"/>
+      </w:tblGrid>
+      <w:tr>
+        <w:tc>
+          <w:tcPr>
+            <w:tcW w:w="1341" w:type="dxa"/>
+            <w:shd w:val="clear" w:color="auto" w:fill="DEEAF6" w:themeFill="accent5" w:themeFillTint="33"/>
+          </w:tcPr>
+          <w:p>
+            <w:pPr>
+              <w:rPr>
+                <w:b/>
+                <w:bCs/>
+              </w:rPr>
+            </w:pPr>
+            <w:r>
+              <w:rPr>
+                <w:b/>
+                <w:bCs/>
+              </w:rPr>
+              <w:t>Party</w:t>
+            </w:r>
+          </w:p>
+        </w:tc>
+        <w:tc>
+          <w:tcPr>
+            <w:tcW w:w="2074" w:type="dxa"/>
+            <w:shd w:val="clear" w:color="auto" w:fill="DEEAF6" w:themeFill="accent5" w:themeFillTint="33"/>
+          </w:tcPr>
+          <w:p>
+            <w:pPr>
+              <w:jc w:val="center"/>
+              <w:rPr>
+                <w:b/>
+                <w:bCs/>
+              </w:rPr>
+            </w:pPr>
+            <w:r>
+              <w:rPr>
+                <w:b/>
+                <w:bCs/>
+              </w:rPr>
+              <w:t>Lake Powell Natural Flow</w:t>
+            </w:r>
+          </w:p>
+        </w:tc>
+        <w:tc>
+          <w:tcPr>
+            <w:tcW w:w="3057" w:type="dxa"/>
+            <w:shd w:val="clear" w:color="auto" w:fill="DEEAF6" w:themeFill="accent5" w:themeFillTint="33"/>
+          </w:tcPr>
+          <w:p>
+            <w:pPr>
+              <w:jc w:val="center"/>
+              <w:rPr>
+                <w:b/>
+                <w:bCs/>
+              </w:rPr>
+            </w:pPr>
+            <w:r>
+              <w:rPr>
+                <w:b/>
+                <w:bCs/>
+              </w:rPr>
+              <w:t>Grand Canyon Intervening + Mead to Imperial</w:t>
+            </w:r>
+          </w:p>
+        </w:tc>
+      </w:tr>
+      <w:tr>
+        <w:tc>
+          <w:tcPr>
+            <w:tcW w:w="1341" w:type="dxa"/>
+          </w:tcPr>
+          <w:p>
+            <w:r>
+              <w:t>Shared, Reserve</w:t>
+            </w:r>
+          </w:p>
+        </w:tc>
+        <w:tc>
+          <w:tcPr>
+            <w:tcW w:w="2074" w:type="dxa"/>
+          </w:tcPr>
+          <w:p>
+            <w:pPr>
+              <w:jc w:val="center"/>
+            </w:pPr>
+            <w:r>
+              <w:t>50%</w:t>
+            </w:r>
+          </w:p>
+        </w:tc>
+        <w:tc>
+          <w:tcPr>
+            <w:tcW w:w="3057" w:type="dxa"/>
+          </w:tcPr>
+          <w:p>
+            <w:pPr>
+              <w:jc w:val="center"/>
+            </w:pPr>
+            <w:r>
+              <w:t>50%</w:t>
+            </w:r>
+          </w:p>
+        </w:tc>
+      </w:tr>
+      <w:tr>
+        <w:tc>
+          <w:tcPr>
+            <w:tcW w:w="1341" w:type="dxa"/>
+          </w:tcPr>
+          <w:p>
+            <w:r>
+              <w:t>Colorado River Delta</w:t>
+            </w:r>
+          </w:p>
+        </w:tc>
+        <w:tc>
+          <w:tcPr>
+            <w:tcW w:w="2074" w:type="dxa"/>
+          </w:tcPr>
+          <w:p>
+            <w:pPr>
+              <w:jc w:val="center"/>
+            </w:pPr>
+            <w:r>
+              <w:t>50%</w:t>
+            </w:r>
+          </w:p>
+        </w:tc>
+        <w:tc>
+          <w:tcPr>
+            <w:tcW w:w="3057" w:type="dxa"/>
+          </w:tcPr>
+          <w:p>
+            <w:pPr>
+              <w:jc w:val="center"/>
+            </w:pPr>
+            <w:r>
+              <w:t>50%</w:t>
+            </w:r>
+          </w:p>
+        </w:tc>
+      </w:tr>
+      <w:tr>
+        <w:tc>
+          <w:tcPr>
+            <w:tcW w:w="1341" w:type="dxa"/>
+          </w:tcPr>
+          <w:p>
+            <w:r>
+              <w:t>Mexico</w:t>
+            </w:r>
+          </w:p>
+        </w:tc>
+        <w:tc>
+          <w:tcPr>
+            <w:tcW w:w="2074" w:type="dxa"/>
+          </w:tcPr>
+          <w:p>
+            <w:pPr>
+              <w:jc w:val="center"/>
+            </w:pPr>
+            <w:r>
+              <w:t>50%</w:t>
+            </w:r>
+          </w:p>
+        </w:tc>
+        <w:tc>
+          <w:tcPr>
+            <w:tcW w:w="3057" w:type="dxa"/>
+          </w:tcPr>
+          <w:p>
+            <w:pPr>
+              <w:jc w:val="center"/>
+            </w:pPr>
+            <w:r>
+              <w:t>50%</w:t>
+            </w:r>
+          </w:p>
+        </w:tc>
+      </w:tr>
+      <w:tr>
+        <w:tc>
+          <w:tcPr>
+            <w:tcW w:w="1341" w:type="dxa"/>
+          </w:tcPr>
+          <w:p>
+            <w:r>
+              <w:t>First Nations</w:t>
+            </w:r>
+          </w:p>
+        </w:tc>
+        <w:tc>
+          <w:tcPr>
+            <w:tcW w:w="2074" w:type="dxa"/>
+          </w:tcPr>
+          <w:p>
+            <w:pPr>
+              <w:jc w:val="center"/>
+            </w:pPr>
+            <w:r>
+              <w:t>1.06</w:t>
+            </w:r>
+            <w:r>
+              <w:t xml:space="preserve"> </w:t>
+            </w:r>
+            <w:proofErr w:type="spellStart"/>
+            <w:r>
+              <w:t>maf</w:t>
+            </w:r>
+            <w:proofErr w:type="spellEnd"/>
+          </w:p>
+        </w:tc>
+        <w:tc>
+          <w:tcPr>
+            <w:tcW w:w="3057" w:type="dxa"/>
+          </w:tcPr>
+          <w:p>
+            <w:pPr>
+              <w:jc w:val="center"/>
+            </w:pPr>
+            <w:r>
+              <w:t>0.95</w:t>
+            </w:r>
+            <w:r>
+              <w:t xml:space="preserve"> </w:t>
+            </w:r>
+            <w:proofErr w:type="spellStart"/>
+            <w:r>
+              <w:t>maf</w:t>
+            </w:r>
+            <w:proofErr w:type="spellEnd"/>
+          </w:p>
+        </w:tc>
+      </w:tr>
+      <w:tr>
+        <w:tc>
+          <w:tcPr>
+            <w:tcW w:w="1341" w:type="dxa"/>
+          </w:tcPr>
+          <w:p>
+            <w:r>
+              <w:t>Lower Basin</w:t>
+            </w:r>
+          </w:p>
+        </w:tc>
+        <w:tc>
+          <w:tcPr>
+            <w:tcW w:w="2074" w:type="dxa"/>
+          </w:tcPr>
+          <w:p>
+            <w:pPr>
+              <w:jc w:val="center"/>
+            </w:pPr>
+            <w:r>
+              <w:t>min(6.55, Remain)</w:t>
+            </w:r>
+          </w:p>
+        </w:tc>
+        <w:tc>
+          <w:tcPr>
+            <w:tcW w:w="3057" w:type="dxa"/>
+          </w:tcPr>
+          <w:p>
+            <w:pPr>
+              <w:jc w:val="center"/>
+            </w:pPr>
+            <w:r>
+              <w:t>Remain</w:t>
+            </w:r>
+          </w:p>
+        </w:tc>
+      </w:tr>
+      <w:tr>
+        <w:tc>
+          <w:tcPr>
+            <w:tcW w:w="1341" w:type="dxa"/>
+          </w:tcPr>
+          <w:p>
+            <w:r>
+              <w:t>Upper Basin</w:t>
+            </w:r>
+          </w:p>
+        </w:tc>
+        <w:tc>
+          <w:tcPr>
+            <w:tcW w:w="2074" w:type="dxa"/>
+          </w:tcPr>
+          <w:p>
+            <w:pPr>
+              <w:jc w:val="center"/>
+            </w:pPr>
+            <w:r>
+              <w:t>Remain</w:t>
+            </w:r>
+          </w:p>
+        </w:tc>
+        <w:tc>
+          <w:tcPr>
+            <w:tcW w:w="3057" w:type="dxa"/>
+          </w:tcPr>
+          <w:p>
+            <w:pPr>
+              <w:jc w:val="center"/>
+            </w:pPr>
+            <w:r>
+              <w:t>--</w:t>
+            </w:r>
+          </w:p>
+        </w:tc>
+      </w:tr>
+    </w:tbl>
+    <w:p>
+      <w:pPr>
+        <w:pStyle w:val="TableTitle"/>
+      </w:pPr>
     </w:p>
     <w:p>
       <w:pPr>
@@ -5887,7 +6228,13 @@
       </w:r>
       <w:proofErr w:type="spellEnd"/>
       <w:r>
-        <w:t>. Table 6 shows rough Colorado River water prices.</w:t>
+        <w:t xml:space="preserve">. </w:t>
+      </w:r>
+      <w:r>
+        <w:t>Table 7</w:t>
+      </w:r>
+      <w:r>
+        <w:t xml:space="preserve"> shows rough Colorado River water prices.</w:t>
       </w:r>
     </w:p>
     <w:p>
@@ -5958,7 +6305,30 @@
           <w:b/>
           <w:bCs/>
         </w:rPr>
-        <w:t xml:space="preserve">Table 6. </w:t>
+        <w:br w:type="page"/>
+      </w:r>
+    </w:p>
+    <w:p>
+      <w:pPr>
+        <w:rPr>
+          <w:b/>
+          <w:bCs/>
+        </w:rPr>
+      </w:pPr>
+      <w:r>
+        <w:rPr>
+          <w:b/>
+          <w:bCs/>
+        </w:rPr>
+        <w:lastRenderedPageBreak/>
+        <w:t>Table 7</w:t>
+      </w:r>
+      <w:r>
+        <w:rPr>
+          <w:b/>
+          <w:bCs/>
+        </w:rPr>
+        <w:t xml:space="preserve">. </w:t>
       </w:r>
       <w:r>
         <w:rPr>
@@ -6037,7 +6407,6 @@
                 <w:b w:val="0"/>
                 <w:bCs w:val="0"/>
               </w:rPr>
-              <w:lastRenderedPageBreak/>
               <w:t xml:space="preserve">Pilot System Conservation Program </w:t>
             </w:r>
             <w:r>
@@ -6350,7 +6719,7 @@
               <w:pStyle w:val="ListParagraph"/>
               <w:ind w:left="0"/>
             </w:pPr>
-            <w:bookmarkStart w:id="17" w:name="_Hlk85194423"/>
+            <w:bookmarkStart w:id="16" w:name="_Hlk85194423"/>
             <w:r>
               <w:rPr>
                 <w:noProof/>
@@ -6427,7 +6796,7 @@
         </w:tc>
       </w:tr>
     </w:tbl>
-    <w:bookmarkEnd w:id="17"/>
+    <w:bookmarkEnd w:id="16"/>
     <w:p>
       <w:pPr>
         <w:pStyle w:val="Heading3"/>
@@ -6440,7 +6809,7 @@
       </w:r>
     </w:p>
     <w:p>
-      <w:bookmarkStart w:id="18" w:name="_Hlk85195178"/>
+      <w:bookmarkStart w:id="17" w:name="_Hlk85195178"/>
       <w:r>
         <w:t>Flex account w</w:t>
       </w:r>
@@ -6467,7 +6836,7 @@
       <w:r>
         <w:t>.</w:t>
       </w:r>
-      <w:bookmarkEnd w:id="18"/>
+      <w:bookmarkEnd w:id="17"/>
     </w:p>
     <w:p>
       <w:r>
@@ -6489,6 +6858,7 @@
     </w:p>
     <w:p>
       <w:r>
+        <w:lastRenderedPageBreak/>
         <w:t>The party’s flex account balance at the end of the year after deducting withdraws and consumptive use. End of Year balance = Available Water – Withdraw.</w:t>
       </w:r>
     </w:p>
@@ -6497,7 +6867,6 @@
         <w:pStyle w:val="Heading2"/>
       </w:pPr>
       <w:r>
-        <w:lastRenderedPageBreak/>
         <w:t xml:space="preserve">5A. </w:t>
       </w:r>
       <w:r>
@@ -7027,7 +7396,13 @@
     </w:p>
     <w:p>
       <w:r>
-        <w:t xml:space="preserve">As release water temperature rises, the native fish of the Grand Canyon become more susceptible to competition and prey by introduced non-native fish. Table 7 shows the breakpoints of temperature suitability for native fish </w:t>
+        <w:t xml:space="preserve">As release water temperature rises, the native fish of the Grand Canyon become more susceptible to competition and prey by introduced non-native fish. </w:t>
+      </w:r>
+      <w:r>
+        <w:t>Table 8</w:t>
+      </w:r>
+      <w:r>
+        <w:t xml:space="preserve"> shows the breakpoints of temperature suitability for native fish </w:t>
       </w:r>
       <w:r>
         <w:fldChar w:fldCharType="begin"/>
@@ -7061,7 +7436,13 @@
     </w:p>
     <w:p>
       <w:r>
-        <w:t xml:space="preserve">The tailwater trout are an introduced species, require colder water, and live in the Colorado River reach from Glen Canyon Dam to Lee Ferry (and possibly below). Table 7 shows the breakpoints of temperature suitability for tailwater trout </w:t>
+        <w:t xml:space="preserve">The tailwater trout are an introduced species, require colder water, and live in the Colorado River reach from Glen Canyon Dam to Lee Ferry (and possibly below). </w:t>
+      </w:r>
+      <w:r>
+        <w:t>Table 8</w:t>
+      </w:r>
+      <w:r>
+        <w:t xml:space="preserve"> shows the breakpoints of temperature suitability for tailwater trout </w:t>
       </w:r>
       <w:r>
         <w:fldChar w:fldCharType="begin"/>
@@ -7236,7 +7617,7 @@
         <w:t xml:space="preserve">). </w:t>
       </w:r>
       <w:r>
-        <w:t>Table 7</w:t>
+        <w:t>Table 8</w:t>
       </w:r>
       <w:r>
         <w:t xml:space="preserve"> summarizes the important </w:t>
@@ -7611,7 +7992,7 @@
           <w:b/>
           <w:bCs/>
         </w:rPr>
-        <w:t>Table 7</w:t>
+        <w:t>Table 8</w:t>
       </w:r>
       <w:r>
         <w:rPr>
@@ -7744,10 +8125,7 @@
         <w:t xml:space="preserve">Figure 9. Glen Canyon Dam </w:t>
       </w:r>
       <w:r>
-        <w:t xml:space="preserve">river outlets </w:t>
-      </w:r>
-      <w:r>
-        <w:t>(</w:t>
+        <w:t>river outlets (</w:t>
       </w:r>
       <w:r>
         <w:rPr>
@@ -7756,118 +8134,129 @@
         <w:t>red</w:t>
       </w:r>
       <w:r>
+        <w:t>) are ~ 100 feet below the</w:t>
+      </w:r>
+      <w:r>
+        <w:t xml:space="preserve"> </w:t>
+      </w:r>
+      <w:r>
+        <w:t>p</w:t>
+      </w:r>
+      <w:r>
+        <w:t>enstocks (</w:t>
+      </w:r>
+      <w:r>
+        <w:rPr>
+          <w:color w:val="4472C4" w:themeColor="accent1"/>
+        </w:rPr>
+        <w:t>blue</w:t>
+      </w:r>
+      <w:r>
         <w:t>)</w:t>
       </w:r>
-      <w:r>
-        <w:t xml:space="preserve"> are ~ 100 feet below the</w:t>
+    </w:p>
+    <w:p>
+      <w:pPr>
+        <w:pStyle w:val="Heading3"/>
+      </w:pPr>
+      <w:r>
+        <w:t xml:space="preserve">(ii) </w:t>
+      </w:r>
+      <w:r>
+        <w:t>Reduce Hydropower Generation</w:t>
+      </w:r>
+    </w:p>
+    <w:p>
+      <w:bookmarkStart w:id="18" w:name="_Hlk85199911"/>
+      <w:r>
+        <w:t>Reduce</w:t>
+      </w:r>
+      <w:r>
+        <w:t>d</w:t>
       </w:r>
       <w:r>
         <w:t xml:space="preserve"> </w:t>
       </w:r>
       <w:r>
-        <w:t>p</w:t>
-      </w:r>
-      <w:r>
-        <w:t>enstocks (</w:t>
-      </w:r>
-      <w:r>
-        <w:rPr>
-          <w:color w:val="4472C4" w:themeColor="accent1"/>
-        </w:rPr>
-        <w:t>blue</w:t>
-      </w:r>
-      <w:r>
-        <w:t>)</w:t>
-      </w:r>
+        <w:t>water surface elevation reduces</w:t>
+      </w:r>
+      <w:r>
+        <w:t xml:space="preserve"> hydropower generation</w:t>
+      </w:r>
+      <w:r>
+        <w:t xml:space="preserve"> </w:t>
+      </w:r>
+      <w:r>
+        <w:t>and speed</w:t>
+      </w:r>
+      <w:r>
+        <w:t>s</w:t>
+      </w:r>
+      <w:r>
+        <w:t xml:space="preserve"> the time that reservoirs reach their minimum power pools (</w:t>
+      </w:r>
+      <w:r>
+        <w:t xml:space="preserve">elevations 3,490 and 955 feet in Lake Powell and Lake Mead) </w:t>
+      </w:r>
+      <w:r>
+        <w:t>where the</w:t>
+      </w:r>
+      <w:r>
+        <w:t xml:space="preserve"> reservoirs</w:t>
+      </w:r>
+      <w:r>
+        <w:t xml:space="preserve"> can no longer generate energy. When energy generation declines, Lake Powell and Lake Mead energy producers must go on the spot energy market to purchase the energy shortfall. The synchronous model does not quantify the impacts of reduced hydropower generation.</w:t>
+      </w:r>
+      <w:bookmarkStart w:id="19" w:name="_GoBack"/>
+      <w:bookmarkEnd w:id="18"/>
+      <w:bookmarkEnd w:id="19"/>
     </w:p>
     <w:p>
       <w:pPr>
         <w:pStyle w:val="Heading3"/>
       </w:pPr>
       <w:r>
-        <w:t xml:space="preserve">(ii) </w:t>
-      </w:r>
-      <w:r>
-        <w:t>Reduce Hydropower Generation</w:t>
-      </w:r>
-    </w:p>
-    <w:p>
-      <w:bookmarkStart w:id="19" w:name="_Hlk85199911"/>
-      <w:r>
-        <w:t>Reduce</w:t>
-      </w:r>
-      <w:r>
-        <w:t>d</w:t>
-      </w:r>
+        <w:t xml:space="preserve">(iii) </w:t>
+      </w:r>
+      <w:r>
+        <w:t>Reduce evaporation loss</w:t>
+      </w:r>
+    </w:p>
+    <w:p>
+      <w:pPr>
+        <w:rPr>
+          <w:b/>
+          <w:bCs/>
+        </w:rPr>
+      </w:pPr>
+      <w:r>
+        <w:t>The c</w:t>
+      </w:r>
+      <w:r>
+        <w:t xml:space="preserve">ombined evaporated volume changes </w:t>
+      </w:r>
+      <w:r>
+        <w:t xml:space="preserve">less than 0.12 </w:t>
+      </w:r>
+      <w:proofErr w:type="spellStart"/>
+      <w:r>
+        <w:t>maf</w:t>
+      </w:r>
+      <w:proofErr w:type="spellEnd"/>
       <w:r>
         <w:t xml:space="preserve"> </w:t>
       </w:r>
       <w:r>
-        <w:t>water surface elevation reduces</w:t>
-      </w:r>
-      <w:r>
-        <w:t xml:space="preserve"> hydropower generation</w:t>
-      </w:r>
-      <w:r>
-        <w:t xml:space="preserve"> </w:t>
-      </w:r>
-      <w:r>
-        <w:t>and speed</w:t>
-      </w:r>
-      <w:r>
-        <w:t>s</w:t>
-      </w:r>
-      <w:r>
-        <w:t xml:space="preserve"> the time that reservoirs reach their minimum power pools (</w:t>
-      </w:r>
-      <w:r>
-        <w:t xml:space="preserve">elevations 3,490 and 955 feet in Lake Powell and Lake Mead) </w:t>
-      </w:r>
-      <w:r>
-        <w:t>where the</w:t>
-      </w:r>
-      <w:r>
-        <w:t xml:space="preserve"> reservoirs</w:t>
-      </w:r>
-      <w:r>
-        <w:t xml:space="preserve"> can no longer generate energy. When energy generation declines, Lake Powell and Lake Mead energy producers must go on the spot energy market to purchase the energy shortfall. The synchronous model does not quantify the impacts of reduced hydropower generation.</w:t>
-      </w:r>
-      <w:bookmarkEnd w:id="19"/>
-    </w:p>
-    <w:p>
-      <w:pPr>
-        <w:pStyle w:val="Heading3"/>
-      </w:pPr>
-      <w:r>
-        <w:t xml:space="preserve">(iii) </w:t>
-      </w:r>
-      <w:r>
-        <w:t>Reduce evaporation loss</w:t>
-      </w:r>
-    </w:p>
-    <w:p>
-      <w:pPr>
-        <w:rPr>
-          <w:b/>
-          <w:bCs/>
-        </w:rPr>
-      </w:pPr>
-      <w:r>
-        <w:t>The c</w:t>
-      </w:r>
-      <w:r>
-        <w:t xml:space="preserve">ombined evaporated volume changes </w:t>
-      </w:r>
-      <w:r>
-        <w:t xml:space="preserve">less than 0.12 </w:t>
-      </w:r>
-      <w:proofErr w:type="spellStart"/>
-      <w:r>
-        <w:t>maf</w:t>
-      </w:r>
-      <w:proofErr w:type="spellEnd"/>
-      <w:r>
-        <w:t xml:space="preserve"> (red numbers) when preferentially storing water in Lake Mead or Lake Powell</w:t>
+        <w:t>to</w:t>
+      </w:r>
+      <w:r>
+        <w:t xml:space="preserve"> preferentially stor</w:t>
+      </w:r>
+      <w:r>
+        <w:t>e</w:t>
+      </w:r>
+      <w:r>
+        <w:t xml:space="preserve"> water in Lake Mead or Lake Powell</w:t>
       </w:r>
       <w:r>
         <w:t xml:space="preserve"> (</w:t>
@@ -7876,10 +8265,22 @@
         <w:t>Figure 10</w:t>
       </w:r>
       <w:r>
-        <w:t xml:space="preserve">). We do not recommend to use reservoir evaporation as a criteria for splitting water between </w:t>
-      </w:r>
-      <w:r>
-        <w:t>Lake Powell and Lake Mead.</w:t>
+        <w:t>, red numbers</w:t>
+      </w:r>
+      <w:r>
+        <w:t xml:space="preserve">). </w:t>
+      </w:r>
+      <w:r>
+        <w:t xml:space="preserve">These volumes are inside the margin of error of the evaporated volumes (Figure 10, black bars) calculated from the evaporation rates (Section 1Bi). This analysis suggests there is no water supply or evaporation benefit to preferentially store combined storage in </w:t>
+      </w:r>
+      <w:r>
+        <w:t xml:space="preserve">Lake Powell </w:t>
+      </w:r>
+      <w:r>
+        <w:t>or</w:t>
+      </w:r>
+      <w:r>
+        <w:t xml:space="preserve"> Lake Mead.</w:t>
       </w:r>
     </w:p>
     <w:p>
@@ -14886,7 +15287,7 @@
   <w:style w:type="paragraph" w:default="1" w:styleId="Normal">
     <w:name w:val="Normal"/>
     <w:qFormat/>
-    <w:rsid w:val="001F2855"/>
+    <w:rsid w:val="00832551"/>
     <w:rPr>
       <w:rFonts w:asciiTheme="majorBidi" w:hAnsiTheme="majorBidi" w:cstheme="majorBidi"/>
       <w:sz w:val="24"/>
@@ -15960,7 +16361,7 @@
 </file>
 
 <file path=customXml/itemProps1.xml><?xml version="1.0" encoding="utf-8"?>
-<ds:datastoreItem xmlns:ds="http://schemas.openxmlformats.org/officeDocument/2006/customXml" ds:itemID="{9C2A90A5-688C-4401-8D18-8B2F4B198040}">
+<ds:datastoreItem xmlns:ds="http://schemas.openxmlformats.org/officeDocument/2006/customXml" ds:itemID="{1173A762-4ED0-46CA-B9A2-E2442CA974A4}">
   <ds:schemaRefs>
     <ds:schemaRef ds:uri="http://schemas.openxmlformats.org/officeDocument/2006/bibliography"/>
   </ds:schemaRefs>

</xml_diff>

<commit_message>
Combined tweaks to accounts. Add more flexibility to store water in Lake Powell and release cooler water that maintains status quo for fish
</commit_message>
<xml_diff>
--- a/ModelMusings/Support/ModelGuide/ModelGuide-CombinedLakePowellLakeMead.docx
+++ b/ModelMusings/Support/ModelGuide/ModelGuide-CombinedLakePowellLakeMead.docx
@@ -1677,7 +1677,13 @@
               <w:t>Assume p</w:t>
             </w:r>
             <w:r>
-              <w:t>arties do not agree on releases, so no releases, steady storage.</w:t>
+              <w:t xml:space="preserve">arties do not agree on releases, so no releases, steady </w:t>
+            </w:r>
+            <w:r>
+              <w:t>account balance</w:t>
+            </w:r>
+            <w:r>
+              <w:t>.</w:t>
             </w:r>
           </w:p>
           <w:p>
@@ -4184,14 +4190,11 @@
     </w:p>
     <w:p>
       <w:r>
-        <w:rPr>
-          <w:noProof/>
-        </w:rPr>
         <w:drawing>
-          <wp:inline distT="0" distB="0" distL="0" distR="0" wp14:anchorId="595613EA" wp14:editId="70A576F4">
-            <wp:extent cx="3476531" cy="2154260"/>
+          <wp:inline distT="0" distB="0" distL="0" distR="0" wp14:anchorId="1512B680" wp14:editId="463CD920">
+            <wp:extent cx="4176601" cy="2594758"/>
             <wp:effectExtent l="0" t="0" r="0" b="0"/>
-            <wp:docPr id="9" name="Picture 9"/>
+            <wp:docPr id="17" name="Picture 17"/>
             <wp:cNvGraphicFramePr>
               <a:graphicFrameLocks xmlns:a="http://schemas.openxmlformats.org/drawingml/2006/main" noChangeAspect="1"/>
             </wp:cNvGraphicFramePr>
@@ -4211,7 +4214,7 @@
                   <pic:spPr>
                     <a:xfrm>
                       <a:off x="0" y="0"/>
-                      <a:ext cx="3510558" cy="2175345"/>
+                      <a:ext cx="4238950" cy="2633493"/>
                     </a:xfrm>
                     <a:prstGeom prst="rect">
                       <a:avLst/>
@@ -4224,6 +4227,47 @@
         </w:drawing>
       </w:r>
     </w:p>
+    <w:p/>
+    <w:p>
+      <w:r>
+        <w:lastRenderedPageBreak/>
+        <w:drawing>
+          <wp:inline distT="0" distB="0" distL="0" distR="0" wp14:anchorId="5BEE7CDD" wp14:editId="39F28A20">
+            <wp:extent cx="3703299" cy="2440379"/>
+            <wp:effectExtent l="0" t="0" r="0" b="0"/>
+            <wp:docPr id="19" name="Picture 19"/>
+            <wp:cNvGraphicFramePr>
+              <a:graphicFrameLocks xmlns:a="http://schemas.openxmlformats.org/drawingml/2006/main" noChangeAspect="1"/>
+            </wp:cNvGraphicFramePr>
+            <a:graphic xmlns:a="http://schemas.openxmlformats.org/drawingml/2006/main">
+              <a:graphicData uri="http://schemas.openxmlformats.org/drawingml/2006/picture">
+                <pic:pic xmlns:pic="http://schemas.openxmlformats.org/drawingml/2006/picture">
+                  <pic:nvPicPr>
+                    <pic:cNvPr id="1" name=""/>
+                    <pic:cNvPicPr/>
+                  </pic:nvPicPr>
+                  <pic:blipFill>
+                    <a:blip r:embed="rId17"/>
+                    <a:stretch>
+                      <a:fillRect/>
+                    </a:stretch>
+                  </pic:blipFill>
+                  <pic:spPr>
+                    <a:xfrm>
+                      <a:off x="0" y="0"/>
+                      <a:ext cx="3901758" cy="2571158"/>
+                    </a:xfrm>
+                    <a:prstGeom prst="rect">
+                      <a:avLst/>
+                    </a:prstGeom>
+                  </pic:spPr>
+                </pic:pic>
+              </a:graphicData>
+            </a:graphic>
+          </wp:inline>
+        </w:drawing>
+      </w:r>
+    </w:p>
     <w:p>
       <w:pPr>
         <w:rPr>
@@ -4243,7 +4287,35 @@
           <w:b/>
           <w:bCs/>
         </w:rPr>
-        <w:t>Assign combined Lake Powell and Lake Mead storage (left) to flex accounts (right).</w:t>
+        <w:t xml:space="preserve">Assign combined Lake Powell and Lake Mead storage </w:t>
+      </w:r>
+      <w:r>
+        <w:rPr>
+          <w:b/>
+          <w:bCs/>
+        </w:rPr>
+        <w:t>(top</w:t>
+      </w:r>
+      <w:r>
+        <w:rPr>
+          <w:b/>
+          <w:bCs/>
+        </w:rPr>
+        <w:t xml:space="preserve">) to flex accounts </w:t>
+      </w:r>
+      <w:r>
+        <w:rPr>
+          <w:b/>
+          <w:bCs/>
+        </w:rPr>
+        <w:t>(bottom</w:t>
+      </w:r>
+      <w:r>
+        <w:rPr>
+          <w:b/>
+          <w:bCs/>
+        </w:rPr>
+        <w:t>).</w:t>
       </w:r>
     </w:p>
     <w:p>
@@ -4278,7 +4350,6 @@
     </w:p>
     <w:p>
       <w:r>
-        <w:lastRenderedPageBreak/>
         <w:t>In subsequent years</w:t>
       </w:r>
       <w:r>
@@ -4527,7 +4598,7 @@
                     <pic:cNvPicPr/>
                   </pic:nvPicPr>
                   <pic:blipFill>
-                    <a:blip r:embed="rId17"/>
+                    <a:blip r:embed="rId18"/>
                     <a:stretch>
                       <a:fillRect/>
                     </a:stretch>
@@ -4716,6 +4787,7 @@
       </w:pPr>
       <w:bookmarkStart w:id="14" w:name="CalculateMexicoWaterAllocation"/>
       <w:r>
+        <w:lastRenderedPageBreak/>
         <w:t xml:space="preserve">3C. </w:t>
       </w:r>
       <w:r>
@@ -4850,7 +4922,7 @@
                     </pic:cNvPicPr>
                   </pic:nvPicPr>
                   <pic:blipFill>
-                    <a:blip r:embed="rId18">
+                    <a:blip r:embed="rId19">
                       <a:extLst>
                         <a:ext uri="{28A0092B-C50C-407E-A947-70E740481C1C}">
                           <a14:useLocalDpi xmlns:a14="http://schemas.microsoft.com/office/drawing/2010/main" val="0"/>
@@ -5984,7 +6056,7 @@
                     </pic:cNvPicPr>
                   </pic:nvPicPr>
                   <pic:blipFill>
-                    <a:blip r:embed="rId19" cstate="print">
+                    <a:blip r:embed="rId20" cstate="print">
                       <a:extLst>
                         <a:ext uri="{28A0092B-C50C-407E-A947-70E740481C1C}">
                           <a14:useLocalDpi xmlns:a14="http://schemas.microsoft.com/office/drawing/2010/main" val="0"/>
@@ -6742,7 +6814,7 @@
                           </pic:cNvPicPr>
                         </pic:nvPicPr>
                         <pic:blipFill>
-                          <a:blip r:embed="rId20" cstate="print">
+                          <a:blip r:embed="rId21" cstate="print">
                             <a:extLst>
                               <a:ext uri="{28A0092B-C50C-407E-A947-70E740481C1C}">
                                 <a14:useLocalDpi xmlns:a14="http://schemas.microsoft.com/office/drawing/2010/main" val="0"/>
@@ -6905,7 +6977,7 @@
                     <pic:cNvPicPr/>
                   </pic:nvPicPr>
                   <pic:blipFill>
-                    <a:blip r:embed="rId21"/>
+                    <a:blip r:embed="rId22"/>
                     <a:stretch>
                       <a:fillRect/>
                     </a:stretch>
@@ -6950,7 +7022,21 @@
           <w:b/>
           <w:bCs/>
         </w:rPr>
-        <w:t>All Shared, Reserve Account choices are a joint decision by all parties.</w:t>
+        <w:t xml:space="preserve">Shared, Reserve </w:t>
+      </w:r>
+      <w:r>
+        <w:rPr>
+          <w:b/>
+          <w:bCs/>
+        </w:rPr>
+        <w:t>a</w:t>
+      </w:r>
+      <w:r>
+        <w:rPr>
+          <w:b/>
+          <w:bCs/>
+        </w:rPr>
+        <w:t>ccount choices are a joint decision by all parties.</w:t>
       </w:r>
     </w:p>
     <w:p>
@@ -6987,22 +7073,48 @@
         </w:numPr>
       </w:pPr>
       <w:r>
-        <w:t>R</w:t>
-      </w:r>
-      <w:r>
-        <w:t xml:space="preserve">educe the head available for hydropower generation, and speed the time that reservoirs reach their minimum power pools (where they can no longer generate energy). </w:t>
-      </w:r>
-      <w:r>
-        <w:t xml:space="preserve">When energy generation declines, </w:t>
-      </w:r>
-      <w:r>
-        <w:t xml:space="preserve">Lake Powell and Lake Mead </w:t>
-      </w:r>
-      <w:r>
-        <w:t>energy producers must go on the spot energy market to purchase the energy shortfall.</w:t>
-      </w:r>
-      <w:r>
-        <w:t xml:space="preserve"> The synchronous model does not quantify the impacts of reduced hydropower generation.</w:t>
+        <w:t xml:space="preserve">Reduce storage in Lake Powell, heat the water temperature of Lake Powell storage (less stratification), increase the release water temperature, and </w:t>
+      </w:r>
+      <w:r>
+        <w:t>push</w:t>
+      </w:r>
+      <w:r>
+        <w:t xml:space="preserve"> native, endangered fish of the Grand Canyon </w:t>
+      </w:r>
+      <w:r>
+        <w:t xml:space="preserve">into unchartered territory -- </w:t>
+      </w:r>
+      <w:r>
+        <w:t>more susceptible to prey by non-native fish.</w:t>
+      </w:r>
+      <w:r>
+        <w:t xml:space="preserve"> Higher Lake Powell levels and colder releases </w:t>
+      </w:r>
+      <w:r>
+        <w:t>maintain</w:t>
+      </w:r>
+      <w:r>
+        <w:t xml:space="preserve"> the status quo for</w:t>
+      </w:r>
+      <w:r>
+        <w:t xml:space="preserve"> endangered fish.</w:t>
+      </w:r>
+      <w:bookmarkStart w:id="18" w:name="_GoBack"/>
+      <w:bookmarkEnd w:id="18"/>
+      <w:r>
+        <w:t xml:space="preserve"> The worksheet </w:t>
+      </w:r>
+      <w:proofErr w:type="spellStart"/>
+      <w:r>
+        <w:rPr>
+          <w:i/>
+          <w:iCs/>
+        </w:rPr>
+        <w:t>PowellReleaseTemperature</w:t>
+      </w:r>
+      <w:proofErr w:type="spellEnd"/>
+      <w:r>
+        <w:t xml:space="preserve"> provides a table and figure of the impacts on fish of less water storage in Lake Powell.</w:t>
       </w:r>
     </w:p>
     <w:p>
@@ -7017,22 +7129,19 @@
         <w:t>R</w:t>
       </w:r>
       <w:r>
-        <w:t xml:space="preserve">educe storage in Lake Powell, heat the water temperature of Lake Powell storage (less stratification), increase the release water temperature, and </w:t>
-      </w:r>
-      <w:r>
-        <w:t xml:space="preserve">make the native, endangered fish of the Grand Canyon more susceptible to prey by non-native fish. The worksheet </w:t>
-      </w:r>
-      <w:proofErr w:type="spellStart"/>
-      <w:r>
-        <w:rPr>
-          <w:i/>
-          <w:iCs/>
-        </w:rPr>
-        <w:t>PowellReleaseTemperature</w:t>
-      </w:r>
-      <w:proofErr w:type="spellEnd"/>
-      <w:r>
-        <w:t xml:space="preserve"> provides a table and figure of the impacts on fish of less water storage in Lake Powell.</w:t>
+        <w:t xml:space="preserve">educe the head available for hydropower generation, and speed the time that reservoirs reach their minimum power pools (where they can no longer generate energy). </w:t>
+      </w:r>
+      <w:r>
+        <w:t xml:space="preserve">When energy generation declines, </w:t>
+      </w:r>
+      <w:r>
+        <w:t xml:space="preserve">Lake Powell and Lake Mead </w:t>
+      </w:r>
+      <w:r>
+        <w:t>energy producers must go on the spot energy market to purchase the energy shortfall.</w:t>
+      </w:r>
+      <w:r>
+        <w:t xml:space="preserve"> The synchronous model does not quantify the impacts of reduced hydropower generation.</w:t>
       </w:r>
     </w:p>
     <w:p>
@@ -7396,7 +7505,28 @@
     </w:p>
     <w:p>
       <w:r>
-        <w:t xml:space="preserve">As release water temperature rises, the native fish of the Grand Canyon become more susceptible to competition and prey by introduced non-native fish. </w:t>
+        <w:t xml:space="preserve">As release water temperature rises, </w:t>
+      </w:r>
+      <w:r>
+        <w:t xml:space="preserve">push the </w:t>
+      </w:r>
+      <w:r>
+        <w:t>native</w:t>
+      </w:r>
+      <w:r>
+        <w:t>, endangered</w:t>
+      </w:r>
+      <w:r>
+        <w:t xml:space="preserve"> fish of the Grand Canyon </w:t>
+      </w:r>
+      <w:r>
+        <w:t xml:space="preserve">into unchartered territory -- </w:t>
+      </w:r>
+      <w:r>
+        <w:t xml:space="preserve">become more susceptible to competition and prey by introduced non-native fish. </w:t>
+      </w:r>
+      <w:r>
+        <w:t xml:space="preserve">Colder releases preserve the status quo. </w:t>
       </w:r>
       <w:r>
         <w:t>Table 8</w:t>
@@ -7503,7 +7633,7 @@
                     </pic:cNvPicPr>
                   </pic:nvPicPr>
                   <pic:blipFill>
-                    <a:blip r:embed="rId22">
+                    <a:blip r:embed="rId23">
                       <a:extLst>
                         <a:ext uri="{28A0092B-C50C-407E-A947-70E740481C1C}">
                           <a14:useLocalDpi xmlns:a14="http://schemas.microsoft.com/office/drawing/2010/main" val="0"/>
@@ -7583,7 +7713,10 @@
         <w:t xml:space="preserve">) </w:t>
       </w:r>
       <w:r>
-        <w:t>Protect endangered, native fish of the Grand Canyon</w:t>
+        <w:t>Preserve status quo for</w:t>
+      </w:r>
+      <w:r>
+        <w:t xml:space="preserve"> endangered, native fish of the Grand Canyon</w:t>
       </w:r>
     </w:p>
     <w:p>
@@ -7605,7 +7738,19 @@
         <w:t xml:space="preserve"> through the hydropower turbines</w:t>
       </w:r>
       <w:r>
-        <w:t>, and makes the native, endangered fish of the Grand Canyon more susceptible to prey by non-native fish (</w:t>
+        <w:t xml:space="preserve">, and </w:t>
+      </w:r>
+      <w:r>
+        <w:t xml:space="preserve">pushes </w:t>
+      </w:r>
+      <w:r>
+        <w:t xml:space="preserve">native, endangered fish of the Grand Canyon </w:t>
+      </w:r>
+      <w:r>
+        <w:t xml:space="preserve">into unchartered territory -- </w:t>
+      </w:r>
+      <w:r>
+        <w:t>more susceptible to prey by non-native fish (</w:t>
       </w:r>
       <w:r>
         <w:t>Figure 8</w:t>
@@ -7614,7 +7759,13 @@
         <w:t>, left</w:t>
       </w:r>
       <w:r>
-        <w:t xml:space="preserve">). </w:t>
+        <w:t>).</w:t>
+      </w:r>
+      <w:r>
+        <w:t xml:space="preserve"> Higher Lake Powell levels and colder water releases preserve the status quo.</w:t>
+      </w:r>
+      <w:r>
+        <w:t xml:space="preserve"> </w:t>
       </w:r>
       <w:r>
         <w:t>Table 8</w:t>
@@ -7690,13 +7841,19 @@
         <w:t>C release through hydropower turbines</w:t>
       </w:r>
       <w:r>
-        <w:t xml:space="preserve"> (elevation 3,600 feet on  </w:t>
+        <w:t xml:space="preserve"> (elevation 3,600 feet on </w:t>
       </w:r>
       <w:r>
         <w:t>Figure 9</w:t>
       </w:r>
       <w:r>
-        <w:t xml:space="preserve"> left plot to 3,525 feet on right plot)</w:t>
+        <w:t xml:space="preserve"> left plot </w:t>
+      </w:r>
+      <w:r>
+        <w:t xml:space="preserve">compared </w:t>
+      </w:r>
+      <w:r>
+        <w:t>to 3,525 feet on right plot)</w:t>
       </w:r>
       <w:r>
         <w:t>.</w:t>
@@ -7768,7 +7925,7 @@
                           <pic:cNvPicPr/>
                         </pic:nvPicPr>
                         <pic:blipFill>
-                          <a:blip r:embed="rId23"/>
+                          <a:blip r:embed="rId24"/>
                           <a:stretch>
                             <a:fillRect/>
                           </a:stretch>
@@ -7838,7 +7995,7 @@
                           </pic:cNvPicPr>
                         </pic:nvPicPr>
                         <pic:blipFill>
-                          <a:blip r:embed="rId24"/>
+                          <a:blip r:embed="rId25"/>
                           <a:stretch>
                             <a:fillRect/>
                           </a:stretch>
@@ -8035,7 +8192,7 @@
                     </pic:cNvPicPr>
                   </pic:nvPicPr>
                   <pic:blipFill>
-                    <a:blip r:embed="rId25">
+                    <a:blip r:embed="rId26">
                       <a:extLst>
                         <a:ext uri="{28A0092B-C50C-407E-A947-70E740481C1C}">
                           <a14:useLocalDpi xmlns:a14="http://schemas.microsoft.com/office/drawing/2010/main" val="0"/>
@@ -8088,7 +8245,7 @@
                     </pic:cNvPicPr>
                   </pic:nvPicPr>
                   <pic:blipFill>
-                    <a:blip r:embed="rId26" cstate="print">
+                    <a:blip r:embed="rId27" cstate="print">
                       <a:extLst>
                         <a:ext uri="{28A0092B-C50C-407E-A947-70E740481C1C}">
                           <a14:useLocalDpi xmlns:a14="http://schemas.microsoft.com/office/drawing/2010/main" val="0"/>
@@ -8167,7 +8324,7 @@
       </w:r>
     </w:p>
     <w:p>
-      <w:bookmarkStart w:id="18" w:name="_Hlk85199911"/>
+      <w:bookmarkStart w:id="19" w:name="_Hlk85199911"/>
       <w:r>
         <w:t>Reduce</w:t>
       </w:r>
@@ -8207,8 +8364,6 @@
       <w:r>
         <w:t xml:space="preserve"> can no longer generate energy. When energy generation declines, Lake Powell and Lake Mead energy producers must go on the spot energy market to purchase the energy shortfall. The synchronous model does not quantify the impacts of reduced hydropower generation.</w:t>
       </w:r>
-      <w:bookmarkStart w:id="19" w:name="_GoBack"/>
-      <w:bookmarkEnd w:id="18"/>
       <w:bookmarkEnd w:id="19"/>
     </w:p>
     <w:p>
@@ -8314,7 +8469,7 @@
                     </pic:cNvPicPr>
                   </pic:nvPicPr>
                   <pic:blipFill>
-                    <a:blip r:embed="rId27" cstate="print">
+                    <a:blip r:embed="rId28" cstate="print">
                       <a:extLst>
                         <a:ext uri="{28A0092B-C50C-407E-A947-70E740481C1C}">
                           <a14:useLocalDpi xmlns:a14="http://schemas.microsoft.com/office/drawing/2010/main" val="0"/>
@@ -8491,7 +8646,7 @@
                     <pic:cNvPicPr/>
                   </pic:nvPicPr>
                   <pic:blipFill>
-                    <a:blip r:embed="rId28"/>
+                    <a:blip r:embed="rId29"/>
                     <a:stretch>
                       <a:fillRect/>
                     </a:stretch>
@@ -8715,7 +8870,7 @@
       <w:r>
         <w:t xml:space="preserve">." Utah State University. </w:t>
       </w:r>
-      <w:hyperlink r:id="rId29" w:history="1">
+      <w:hyperlink r:id="rId30" w:history="1">
         <w:r>
           <w:rPr>
             <w:rStyle w:val="Hyperlink"/>
@@ -8774,7 +8929,7 @@
           <w:bCs/>
         </w:rPr>
       </w:pPr>
-      <w:hyperlink r:id="rId30" w:history="1">
+      <w:hyperlink r:id="rId31" w:history="1">
         <w:r>
           <w:rPr>
             <w:rStyle w:val="Hyperlink"/>
@@ -8882,7 +9037,7 @@
         </w:rPr>
         <w:t xml:space="preserve">  </w:t>
       </w:r>
-      <w:hyperlink r:id="rId31" w:history="1">
+      <w:hyperlink r:id="rId32" w:history="1">
         <w:r>
           <w:rPr>
             <w:rStyle w:val="Hyperlink"/>
@@ -8981,7 +9136,7 @@
         </w:rPr>
         <w:t xml:space="preserve"> (Section 3); Equalize storage in Lake Powell and Lake Mead (Section 6). </w:t>
       </w:r>
-      <w:hyperlink r:id="rId32" w:history="1">
+      <w:hyperlink r:id="rId33" w:history="1">
         <w:r>
           <w:rPr>
             <w:rFonts w:ascii="Times New Roman" w:hAnsi="Times New Roman"/>
@@ -9069,7 +9224,7 @@
         </w:rPr>
         <w:t xml:space="preserve"> mandatory conservation as Lake Mead’s level falls from 1,090 to 1,025 feet. </w:t>
       </w:r>
-      <w:hyperlink r:id="rId33" w:history="1">
+      <w:hyperlink r:id="rId34" w:history="1">
         <w:r>
           <w:rPr>
             <w:rFonts w:ascii="Times New Roman" w:hAnsi="Times New Roman"/>
@@ -9650,7 +9805,7 @@
       <w:r>
         <w:t xml:space="preserve">(1922). "Colorado River Compact." </w:t>
       </w:r>
-      <w:hyperlink r:id="rId34" w:history="1">
+      <w:hyperlink r:id="rId35" w:history="1">
         <w:r>
           <w:rPr>
             <w:rStyle w:val="Hyperlink"/>
@@ -9671,7 +9826,7 @@
       <w:r>
         <w:t xml:space="preserve">Carson, C. A., Stone, C. H., Wilson, F. E., Watson, E. H., and Bishop, L. C. (1948). "Upper Colorado River Basin Compact." U.S. Bureau of Reclamation. </w:t>
       </w:r>
-      <w:hyperlink r:id="rId35" w:history="1">
+      <w:hyperlink r:id="rId36" w:history="1">
         <w:r>
           <w:rPr>
             <w:rStyle w:val="Hyperlink"/>
@@ -9692,7 +9847,7 @@
       <w:r>
         <w:t xml:space="preserve">Castle, A., and Fleck, J. (2019). "The Risk of Curtailment under the Colorado River Compact." </w:t>
       </w:r>
-      <w:hyperlink r:id="rId36" w:history="1">
+      <w:hyperlink r:id="rId37" w:history="1">
         <w:r>
           <w:rPr>
             <w:rStyle w:val="Hyperlink"/>
@@ -9713,7 +9868,7 @@
       <w:r>
         <w:t xml:space="preserve">IBWC. (2021). "Minutes between the United States and Mexican Sections of the IBWC." United States Section. </w:t>
       </w:r>
-      <w:hyperlink r:id="rId37" w:history="1">
+      <w:hyperlink r:id="rId38" w:history="1">
         <w:r>
           <w:rPr>
             <w:rStyle w:val="Hyperlink"/>
@@ -9781,7 +9936,7 @@
       <w:r>
         <w:t xml:space="preserve">. </w:t>
       </w:r>
-      <w:hyperlink r:id="rId38" w:anchor="field-ms-calibration-validation" w:history="1">
+      <w:hyperlink r:id="rId39" w:anchor="field-ms-calibration-validation" w:history="1">
         <w:r>
           <w:rPr>
             <w:rStyle w:val="Hyperlink"/>
@@ -9802,7 +9957,7 @@
       <w:r>
         <w:t xml:space="preserve">Prairie, J. (2020). "Colorado River Basin Natural Flow and Salt Data." U.S. Bureau of Reclamation. </w:t>
       </w:r>
-      <w:hyperlink r:id="rId39" w:history="1">
+      <w:hyperlink r:id="rId40" w:history="1">
         <w:r>
           <w:rPr>
             <w:rStyle w:val="Hyperlink"/>
@@ -9823,7 +9978,7 @@
       <w:r>
         <w:t xml:space="preserve">Rosenberg, D. E. (2021a). "Adapt Lake Mead releases to inflow to give managers more flexibility to slow reservoir draw down." Utah State University, Logan, Utah. </w:t>
       </w:r>
-      <w:hyperlink r:id="rId40" w:history="1">
+      <w:hyperlink r:id="rId41" w:history="1">
         <w:r>
           <w:rPr>
             <w:rStyle w:val="Hyperlink"/>
@@ -9843,27 +9998,6 @@
       </w:pPr>
       <w:r>
         <w:t xml:space="preserve">Rosenberg, D. E. (2021b). "Colorado River Coding: Grand Canyon Intervening Flow." GrandCanyonInterveningFlow folder. </w:t>
-      </w:r>
-      <w:hyperlink r:id="rId41" w:history="1">
-        <w:r>
-          <w:rPr>
-            <w:rStyle w:val="Hyperlink"/>
-          </w:rPr>
-          <w:t>https://doi.org/10.5281/zenodo.5522835</w:t>
-        </w:r>
-      </w:hyperlink>
-      <w:r>
-        <w:t>.</w:t>
-      </w:r>
-    </w:p>
-    <w:p>
-      <w:pPr>
-        <w:pStyle w:val="EndNoteBibliography"/>
-        <w:spacing w:after="0"/>
-        <w:ind w:left="720" w:hanging="720"/>
-      </w:pPr>
-      <w:r>
-        <w:t xml:space="preserve">Rosenberg, D. E. (2021c). "Colorado River Coding: Intentionally Created Surplus for Lake Mead: Current Accounts and Next Steps." ICS folder. </w:t>
       </w:r>
       <w:hyperlink r:id="rId42" w:history="1">
         <w:r>
@@ -9884,7 +10018,7 @@
         <w:ind w:left="720" w:hanging="720"/>
       </w:pPr>
       <w:r>
-        <w:t xml:space="preserve">Rosenberg, D. E. (2021d). "Colorado River Coding: Pilot flex accounting to encourage more water conservation in a combined Lake Powell-Lake Mead system." ModelMusings folder. </w:t>
+        <w:t xml:space="preserve">Rosenberg, D. E. (2021c). "Colorado River Coding: Intentionally Created Surplus for Lake Mead: Current Accounts and Next Steps." ICS folder. </w:t>
       </w:r>
       <w:hyperlink r:id="rId43" w:history="1">
         <w:r>
@@ -9905,6 +10039,27 @@
         <w:ind w:left="720" w:hanging="720"/>
       </w:pPr>
       <w:r>
+        <w:t xml:space="preserve">Rosenberg, D. E. (2021d). "Colorado River Coding: Pilot flex accounting to encourage more water conservation in a combined Lake Powell-Lake Mead system." ModelMusings folder. </w:t>
+      </w:r>
+      <w:hyperlink r:id="rId44" w:history="1">
+        <w:r>
+          <w:rPr>
+            <w:rStyle w:val="Hyperlink"/>
+          </w:rPr>
+          <w:t>https://doi.org/10.5281/zenodo.5522835</w:t>
+        </w:r>
+      </w:hyperlink>
+      <w:r>
+        <w:t>.</w:t>
+      </w:r>
+    </w:p>
+    <w:p>
+      <w:pPr>
+        <w:pStyle w:val="EndNoteBibliography"/>
+        <w:spacing w:after="0"/>
+        <w:ind w:left="720" w:hanging="720"/>
+      </w:pPr>
+      <w:r>
         <w:t xml:space="preserve">Rosenberg, D. E. (2021e). "Invest in Farm Water Conservation to Curtail Buy and Dry." </w:t>
       </w:r>
       <w:r>
@@ -9916,7 +10071,7 @@
       <w:r>
         <w:t xml:space="preserve">, Utah State University, Logan, Utah. </w:t>
       </w:r>
-      <w:hyperlink r:id="rId44" w:history="1">
+      <w:hyperlink r:id="rId45" w:history="1">
         <w:r>
           <w:rPr>
             <w:rStyle w:val="Hyperlink"/>
@@ -9937,7 +10092,7 @@
       <w:r>
         <w:t xml:space="preserve">Salehabadi, H., Tarboton, D., Kuhn, E., Udall, B., Wheeler, K., E.Rosenberg, D., Goeking, S., and Schmidt, J. C. (2020). "Stream flow and Losses of the Colorado River in the Southern Colorado Plateau." Center for Colorado River Studies, Utah State University, Logan, Utah. </w:t>
       </w:r>
-      <w:hyperlink r:id="rId45" w:history="1">
+      <w:hyperlink r:id="rId46" w:history="1">
         <w:r>
           <w:rPr>
             <w:rStyle w:val="Hyperlink"/>
@@ -9958,7 +10113,7 @@
       <w:r>
         <w:t xml:space="preserve">Schmidt, J. C., Kraft, M., Tuzlak, D., and Walker, A. (2016). "Fill Mead First: a technical assessment." Utah State University, Logan, Utah. </w:t>
       </w:r>
-      <w:hyperlink r:id="rId46" w:history="1">
+      <w:hyperlink r:id="rId47" w:history="1">
         <w:r>
           <w:rPr>
             <w:rStyle w:val="Hyperlink"/>
@@ -9979,7 +10134,7 @@
       <w:r>
         <w:t xml:space="preserve">Ten Tribes Partnership. (2018). "Colorado River Basin  Ten Tribes Partnership Tribal Water Study." U.S. Department of the Interior, Bureau of Reclamation, Ten Tribes Partnership. </w:t>
       </w:r>
-      <w:hyperlink r:id="rId47" w:history="1">
+      <w:hyperlink r:id="rId48" w:history="1">
         <w:r>
           <w:rPr>
             <w:rStyle w:val="Hyperlink"/>
@@ -10000,7 +10155,7 @@
       <w:r>
         <w:t xml:space="preserve">USBR. (2007). "Record of Decision: Colorado River Interim Guidelines for Lower Basin Shortages and Coordinated Operations for Lakes Powell and Mead." U.S. Bureau of Reclamation. </w:t>
       </w:r>
-      <w:hyperlink r:id="rId48" w:history="1">
+      <w:hyperlink r:id="rId49" w:history="1">
         <w:r>
           <w:rPr>
             <w:rStyle w:val="Hyperlink"/>
@@ -10022,7 +10177,7 @@
         <w:lastRenderedPageBreak/>
         <w:t xml:space="preserve">USBR. (2012). "Colorado River Basin Water Supply and Demand Study." U.S. Department of Interior, Bureau of Reclamation, Washington, D.C. </w:t>
       </w:r>
-      <w:hyperlink r:id="rId49" w:history="1">
+      <w:hyperlink r:id="rId50" w:history="1">
         <w:r>
           <w:rPr>
             <w:rStyle w:val="Hyperlink"/>
@@ -10043,7 +10198,7 @@
       <w:r>
         <w:t xml:space="preserve">USBR. (2019). "Agreement Concerning Colorado River Drought Contingency Management and Operations." U.S. Bureau of Reclamation, Washington, DC. </w:t>
       </w:r>
-      <w:hyperlink r:id="rId50" w:history="1">
+      <w:hyperlink r:id="rId51" w:history="1">
         <w:r>
           <w:rPr>
             <w:rStyle w:val="Hyperlink"/>
@@ -10064,7 +10219,7 @@
       <w:r>
         <w:t xml:space="preserve">USBR. (2020). "Review of the Colorado River Interim Guidelines for Lower Basin Shortages and Coordinated Operations for Lake Powell and Lake Mead." U.S. Bureau of Reclamation, U.S. Department of Interior. </w:t>
       </w:r>
-      <w:hyperlink r:id="rId51" w:history="1">
+      <w:hyperlink r:id="rId52" w:history="1">
         <w:r>
           <w:rPr>
             <w:rStyle w:val="Hyperlink"/>
@@ -10085,7 +10240,7 @@
       <w:r>
         <w:t xml:space="preserve">USBR. (2021a). "Boulder Canyon Operations Office - Program and Activities: Water Accounting Reports." U.S. Bureau of Reclamation. </w:t>
       </w:r>
-      <w:hyperlink r:id="rId52" w:history="1">
+      <w:hyperlink r:id="rId53" w:history="1">
         <w:r>
           <w:rPr>
             <w:rStyle w:val="Hyperlink"/>
@@ -10106,7 +10261,7 @@
       <w:r>
         <w:t xml:space="preserve">USBR. (2021b). "Glen Canyon Dam, Current Status, Lake Powell Inflow Forecast." U.S. Bureau of Reclamation. </w:t>
       </w:r>
-      <w:hyperlink r:id="rId53" w:history="1">
+      <w:hyperlink r:id="rId54" w:history="1">
         <w:r>
           <w:rPr>
             <w:rStyle w:val="Hyperlink"/>
@@ -10127,7 +10282,7 @@
       <w:r>
         <w:t xml:space="preserve">USBR. (2021c). "Lake Mead at Hoover Dam, End of Month Elevation." Lower Colorado River Operations, U.S. Buruea of Reclamation. </w:t>
       </w:r>
-      <w:hyperlink r:id="rId54" w:history="1">
+      <w:hyperlink r:id="rId55" w:history="1">
         <w:r>
           <w:rPr>
             <w:rStyle w:val="Hyperlink"/>
@@ -10148,7 +10303,7 @@
       <w:r>
         <w:t xml:space="preserve">USBR. (2021d). "Lake Powell Unregulated Inflow." </w:t>
       </w:r>
-      <w:hyperlink r:id="rId55" w:history="1">
+      <w:hyperlink r:id="rId56" w:history="1">
         <w:r>
           <w:rPr>
             <w:rStyle w:val="Hyperlink"/>
@@ -10169,7 +10324,7 @@
       <w:r>
         <w:t xml:space="preserve">USBR. (2021e). "Pilot System Conservation Program." U.S. Bureau of Reclamation. </w:t>
       </w:r>
-      <w:hyperlink r:id="rId56" w:history="1">
+      <w:hyperlink r:id="rId57" w:history="1">
         <w:r>
           <w:rPr>
             <w:rStyle w:val="Hyperlink"/>
@@ -10190,7 +10345,7 @@
       <w:r>
         <w:t xml:space="preserve">Wheeler, K., Kuhn, E., Bruckerhoff, L., Udall, B., Wang, J., Gilbert, L., Goeking, S., Kasprak, A., Mihalevich, B., Neilson, B., Salehabadi, H., and Schmidt, J. C. (2021). "Alternative Management Paradigms for the Future of the Colorado and Green Rivers." Center for Colorado River Studies, Utah State University, Logan, Utah. </w:t>
       </w:r>
-      <w:hyperlink r:id="rId57" w:history="1">
+      <w:hyperlink r:id="rId58" w:history="1">
         <w:r>
           <w:rPr>
             <w:rStyle w:val="Hyperlink"/>
@@ -10211,7 +10366,7 @@
       <w:r>
         <w:t xml:space="preserve">Wheeler, K. G., Schmidt, J. C., and Rosenberg, D. E. (2019). "Water Resource Modelling of the Colorado River – Present and Future Strategies." Center for Colorado River Studies, Utah State University, Logan, Utah. </w:t>
       </w:r>
-      <w:hyperlink r:id="rId58" w:history="1">
+      <w:hyperlink r:id="rId59" w:history="1">
         <w:r>
           <w:rPr>
             <w:rStyle w:val="Hyperlink"/>
@@ -10240,7 +10395,7 @@
       <w:r>
         <w:t xml:space="preserve">, 37(4), 913-929. </w:t>
       </w:r>
-      <w:hyperlink r:id="rId59" w:history="1">
+      <w:hyperlink r:id="rId60" w:history="1">
         <w:r>
           <w:rPr>
             <w:rStyle w:val="Hyperlink"/>
@@ -10261,8 +10416,8 @@
       </w:r>
     </w:p>
     <w:sectPr>
-      <w:headerReference w:type="default" r:id="rId60"/>
-      <w:footerReference w:type="default" r:id="rId61"/>
+      <w:headerReference w:type="default" r:id="rId61"/>
+      <w:footerReference w:type="default" r:id="rId62"/>
       <w:pgSz w:w="12240" w:h="15840"/>
       <w:pgMar w:top="1440" w:right="1440" w:bottom="1440" w:left="1440" w:header="720" w:footer="720" w:gutter="0"/>
       <w:cols w:space="720"/>
@@ -16361,7 +16516,7 @@
 </file>
 
 <file path=customXml/itemProps1.xml><?xml version="1.0" encoding="utf-8"?>
-<ds:datastoreItem xmlns:ds="http://schemas.openxmlformats.org/officeDocument/2006/customXml" ds:itemID="{1173A762-4ED0-46CA-B9A2-E2442CA974A4}">
+<ds:datastoreItem xmlns:ds="http://schemas.openxmlformats.org/officeDocument/2006/customXml" ds:itemID="{A89437DB-E442-4065-914F-9CEE71A0962F}">
   <ds:schemaRefs>
     <ds:schemaRef ds:uri="http://schemas.openxmlformats.org/officeDocument/2006/bibliography"/>
   </ds:schemaRefs>

</xml_diff>

<commit_message>
Multiple: Add Pre-1922 rights and more detail on how inflow split
Correct version numbers, Update Pre/Post Compact water rights.
</commit_message>
<xml_diff>
--- a/ModelMusings/Support/ModelGuide/ModelGuide-CombinedLakePowellLakeMead.docx
+++ b/ModelMusings/Support/ModelGuide/ModelGuide-CombinedLakePowellLakeMead.docx
@@ -2916,9 +2916,195 @@
     </w:p>
     <w:p>
       <w:pPr>
+        <w:rPr>
+          <w:b/>
+          <w:bCs/>
+        </w:rPr>
+      </w:pPr>
+    </w:p>
+    <w:p>
+      <w:pPr>
+        <w:pStyle w:val="Heading3"/>
+      </w:pPr>
+      <w:r>
+        <w:t xml:space="preserve">Upper Basin pre-1922 water </w:t>
+      </w:r>
+      <w:bookmarkStart w:id="7" w:name="_GoBack"/>
+      <w:bookmarkEnd w:id="7"/>
+      <w:r>
+        <w:t>rights</w:t>
+      </w:r>
+    </w:p>
+    <w:p>
+      <w:r>
+        <w:t>Upper Basin water rights in million acre-feet per year prior to 1922 when the Colorado River Compact was signed (</w:t>
+      </w:r>
+      <w:r>
+        <w:t>Table 4</w:t>
+      </w:r>
+      <w:r>
+        <w:t xml:space="preserve">). These water rights have a seniority date prior to the compact. In </w:t>
+      </w:r>
+      <w:r>
+        <w:t>the assignment of inflow (see Step 2)</w:t>
+      </w:r>
+      <w:r>
+        <w:t>, these rights are filled first ahead of the Lower Basin’s right to 75 million acre-feet every consecutive 10-years by Article III(d) of the Compact.</w:t>
+      </w:r>
+      <w:r>
+        <w:t xml:space="preserve"> Presently, pre 1922 water rights for New Mexico are unknown.</w:t>
+      </w:r>
+    </w:p>
+    <w:p>
+      <w:r>
+        <w:t xml:space="preserve">The 1.9 </w:t>
+      </w:r>
+      <w:proofErr w:type="spellStart"/>
+      <w:r>
+        <w:t>maf</w:t>
+      </w:r>
+      <w:proofErr w:type="spellEnd"/>
+      <w:r>
+        <w:t xml:space="preserve"> </w:t>
+      </w:r>
+      <w:r>
+        <w:t xml:space="preserve">per year </w:t>
+      </w:r>
+      <w:r>
+        <w:t xml:space="preserve">value in the model is the 2.7 </w:t>
+      </w:r>
+      <w:proofErr w:type="spellStart"/>
+      <w:r>
+        <w:t>maf</w:t>
+      </w:r>
+      <w:proofErr w:type="spellEnd"/>
+      <w:r>
+        <w:t xml:space="preserve"> </w:t>
+      </w:r>
+      <w:r>
+        <w:t xml:space="preserve">per year </w:t>
+      </w:r>
+      <w:r>
+        <w:t>total in Table 3, plus an assume</w:t>
+      </w:r>
+      <w:r>
+        <w:t>d</w:t>
+      </w:r>
+      <w:r>
+        <w:t xml:space="preserve"> 0.3 </w:t>
+      </w:r>
+      <w:proofErr w:type="spellStart"/>
+      <w:r>
+        <w:t>maf</w:t>
+      </w:r>
+      <w:proofErr w:type="spellEnd"/>
+      <w:r>
+        <w:t xml:space="preserve"> </w:t>
+      </w:r>
+      <w:r>
+        <w:t xml:space="preserve">per year </w:t>
+      </w:r>
+      <w:r>
+        <w:t xml:space="preserve">for New Mexico, minus 1.06 </w:t>
+      </w:r>
+      <w:proofErr w:type="spellStart"/>
+      <w:r>
+        <w:t>maf</w:t>
+      </w:r>
+      <w:proofErr w:type="spellEnd"/>
+      <w:r>
+        <w:t xml:space="preserve"> </w:t>
+      </w:r>
+      <w:r>
+        <w:t xml:space="preserve">per year </w:t>
+      </w:r>
+      <w:r>
+        <w:t>for First Nations</w:t>
+      </w:r>
+      <w:r>
+        <w:t xml:space="preserve"> in the Upper Basin</w:t>
+      </w:r>
+      <w:r>
+        <w:t xml:space="preserve">. </w:t>
+      </w:r>
+      <w:r>
+        <w:t>This assignment assumes</w:t>
+      </w:r>
+      <w:r>
+        <w:t xml:space="preserve"> Upper Basin First Nations water rights all have a priority before 1922.</w:t>
+      </w:r>
+    </w:p>
+    <w:p>
+      <w:pPr>
+        <w:pStyle w:val="TableTitle"/>
+      </w:pPr>
+      <w:r>
+        <w:t>Table 4</w:t>
+      </w:r>
+      <w:r>
+        <w:t>. Upper Basin pre-compact water rights (million acre-feet per year)</w:t>
+      </w:r>
+    </w:p>
+    <w:p>
+      <w:r>
+        <w:rPr>
+          <w:noProof/>
+        </w:rPr>
+        <w:drawing>
+          <wp:inline distT="0" distB="0" distL="0" distR="0" wp14:anchorId="485EFC61" wp14:editId="6125796F">
+            <wp:extent cx="5046980" cy="1110615"/>
+            <wp:effectExtent l="0" t="0" r="1270" b="0"/>
+            <wp:docPr id="9" name="Picture 9"/>
+            <wp:cNvGraphicFramePr>
+              <a:graphicFrameLocks xmlns:a="http://schemas.openxmlformats.org/drawingml/2006/main" noChangeAspect="1"/>
+            </wp:cNvGraphicFramePr>
+            <a:graphic xmlns:a="http://schemas.openxmlformats.org/drawingml/2006/main">
+              <a:graphicData uri="http://schemas.openxmlformats.org/drawingml/2006/picture">
+                <pic:pic xmlns:pic="http://schemas.openxmlformats.org/drawingml/2006/picture">
+                  <pic:nvPicPr>
+                    <pic:cNvPr id="0" name="Picture 1"/>
+                    <pic:cNvPicPr>
+                      <a:picLocks noChangeAspect="1" noChangeArrowheads="1"/>
+                    </pic:cNvPicPr>
+                  </pic:nvPicPr>
+                  <pic:blipFill>
+                    <a:blip r:embed="rId12">
+                      <a:extLst>
+                        <a:ext uri="{28A0092B-C50C-407E-A947-70E740481C1C}">
+                          <a14:useLocalDpi xmlns:a14="http://schemas.microsoft.com/office/drawing/2010/main" val="0"/>
+                        </a:ext>
+                      </a:extLst>
+                    </a:blip>
+                    <a:srcRect/>
+                    <a:stretch>
+                      <a:fillRect/>
+                    </a:stretch>
+                  </pic:blipFill>
+                  <pic:spPr bwMode="auto">
+                    <a:xfrm>
+                      <a:off x="0" y="0"/>
+                      <a:ext cx="5046980" cy="1110615"/>
+                    </a:xfrm>
+                    <a:prstGeom prst="rect">
+                      <a:avLst/>
+                    </a:prstGeom>
+                    <a:noFill/>
+                    <a:ln>
+                      <a:noFill/>
+                    </a:ln>
+                  </pic:spPr>
+                </pic:pic>
+              </a:graphicData>
+            </a:graphic>
+          </wp:inline>
+        </w:drawing>
+      </w:r>
+    </w:p>
+    <w:p>
+      <w:pPr>
         <w:pStyle w:val="Heading1"/>
       </w:pPr>
-      <w:bookmarkStart w:id="7" w:name="SpecifyLakePowellInflow"/>
+      <w:bookmarkStart w:id="8" w:name="SpecifyLakePowellInflow"/>
       <w:r>
         <w:lastRenderedPageBreak/>
         <w:t xml:space="preserve">Step 2. </w:t>
@@ -2926,7 +3112,7 @@
       <w:r>
         <w:t>Specify natural inflow to Lake Powell</w:t>
       </w:r>
-      <w:bookmarkEnd w:id="7"/>
+      <w:bookmarkEnd w:id="8"/>
     </w:p>
     <w:p>
       <w:r>
@@ -3098,7 +3284,7 @@
                     <pic:cNvPicPr/>
                   </pic:nvPicPr>
                   <pic:blipFill>
-                    <a:blip r:embed="rId12"/>
+                    <a:blip r:embed="rId13"/>
                     <a:stretch>
                       <a:fillRect/>
                     </a:stretch>
@@ -3320,7 +3506,7 @@
                     <pic:cNvPicPr/>
                   </pic:nvPicPr>
                   <pic:blipFill rotWithShape="1">
-                    <a:blip r:embed="rId13"/>
+                    <a:blip r:embed="rId14"/>
                     <a:srcRect l="7846" t="8574" r="9367" b="11180"/>
                     <a:stretch/>
                   </pic:blipFill>
@@ -3470,7 +3656,7 @@
                     <pic:cNvPicPr/>
                   </pic:nvPicPr>
                   <pic:blipFill>
-                    <a:blip r:embed="rId14"/>
+                    <a:blip r:embed="rId15"/>
                     <a:stretch>
                       <a:fillRect/>
                     </a:stretch>
@@ -3632,14 +3818,14 @@
       <w:pPr>
         <w:pStyle w:val="Heading2"/>
       </w:pPr>
-      <w:bookmarkStart w:id="8" w:name="InterveningGrandCanyonFlow"/>
+      <w:bookmarkStart w:id="9" w:name="InterveningGrandCanyonFlow"/>
       <w:r>
         <w:t xml:space="preserve">2A. </w:t>
       </w:r>
       <w:r>
         <w:t>Intervening Grand Canyon Flow</w:t>
       </w:r>
-      <w:bookmarkEnd w:id="8"/>
+      <w:bookmarkEnd w:id="9"/>
     </w:p>
     <w:p>
       <w:r>
@@ -3756,445 +3942,6 @@
             <wp:extent cx="4508626" cy="2693615"/>
             <wp:effectExtent l="0" t="0" r="6350" b="0"/>
             <wp:docPr id="6" name="Picture 6"/>
-            <wp:cNvGraphicFramePr>
-              <a:graphicFrameLocks xmlns:a="http://schemas.openxmlformats.org/drawingml/2006/main" noChangeAspect="1"/>
-            </wp:cNvGraphicFramePr>
-            <a:graphic xmlns:a="http://schemas.openxmlformats.org/drawingml/2006/main">
-              <a:graphicData uri="http://schemas.openxmlformats.org/drawingml/2006/picture">
-                <pic:pic xmlns:pic="http://schemas.openxmlformats.org/drawingml/2006/picture">
-                  <pic:nvPicPr>
-                    <pic:cNvPr id="1" name=""/>
-                    <pic:cNvPicPr/>
-                  </pic:nvPicPr>
-                  <pic:blipFill>
-                    <a:blip r:embed="rId15"/>
-                    <a:stretch>
-                      <a:fillRect/>
-                    </a:stretch>
-                  </pic:blipFill>
-                  <pic:spPr>
-                    <a:xfrm>
-                      <a:off x="0" y="0"/>
-                      <a:ext cx="4519711" cy="2700237"/>
-                    </a:xfrm>
-                    <a:prstGeom prst="rect">
-                      <a:avLst/>
-                    </a:prstGeom>
-                  </pic:spPr>
-                </pic:pic>
-              </a:graphicData>
-            </a:graphic>
-          </wp:inline>
-        </w:drawing>
-      </w:r>
-    </w:p>
-    <w:p>
-      <w:pPr>
-        <w:rPr>
-          <w:b/>
-          <w:bCs/>
-        </w:rPr>
-      </w:pPr>
-      <w:r>
-        <w:rPr>
-          <w:b/>
-          <w:bCs/>
-        </w:rPr>
-        <w:t>Figure 4. Mean Grand Canyon tributary flow (Glen Canyon Dam to Lake Mead) for different sequence lengths.</w:t>
-      </w:r>
-    </w:p>
-    <w:p>
-      <w:pPr>
-        <w:pStyle w:val="Heading2"/>
-      </w:pPr>
-      <w:bookmarkStart w:id="9" w:name="MeadToImperial"/>
-      <w:r>
-        <w:t xml:space="preserve">2B. </w:t>
-      </w:r>
-      <w:r>
-        <w:t>Mead to Imperial Dam intervening flow</w:t>
-      </w:r>
-      <w:bookmarkEnd w:id="9"/>
-    </w:p>
-    <w:p>
-      <w:r>
-        <w:t xml:space="preserve">Enter the intervening flow from Hoover Dam to Imperial dam. By default, this intervening flow is 0.2 </w:t>
-      </w:r>
-      <w:proofErr w:type="spellStart"/>
-      <w:r>
-        <w:t>maf</w:t>
-      </w:r>
-      <w:proofErr w:type="spellEnd"/>
-      <w:r>
-        <w:t xml:space="preserve"> per year and was estimated from the natural flow data set below Hoover Dam </w:t>
-      </w:r>
-      <w:r>
-        <w:fldChar w:fldCharType="begin"/>
-      </w:r>
-      <w:r>
-        <w:instrText xml:space="preserve"> ADDIN EN.CITE &lt;EndNote&gt;&lt;Cite&gt;&lt;Author&gt;Prairie&lt;/Author&gt;&lt;Year&gt;2020&lt;/Year&gt;&lt;RecNum&gt;2704&lt;/RecNum&gt;&lt;DisplayText&gt;(Prairie, 2020)&lt;/DisplayText&gt;&lt;record&gt;&lt;rec-number&gt;2704&lt;/rec-number&gt;&lt;foreign-keys&gt;&lt;key app="EN" db-id="xxt5ta9pd995dwesap0pdzzp2weaz0w9werf" timestamp="1581993971"&gt;2704&lt;/key&gt;&lt;/foreign-keys&gt;&lt;ref-type name="Report"&gt;27&lt;/ref-type&gt;&lt;contributors&gt;&lt;authors&gt;&lt;author&gt;Jim Prairie&lt;/author&gt;&lt;/authors&gt;&lt;/contributors&gt;&lt;titles&gt;&lt;title&gt;Colorado River Basin Natural Flow and Salt Data&lt;/title&gt;&lt;/titles&gt;&lt;dates&gt;&lt;year&gt;2020&lt;/year&gt;&lt;pub-dates&gt;&lt;date&gt;January 10, 2020&lt;/date&gt;&lt;/pub-dates&gt;&lt;/dates&gt;&lt;publisher&gt;U.S. Bureau of Reclamation&lt;/publisher&gt;&lt;urls&gt;&lt;related-urls&gt;&lt;url&gt;https://www.usbr.gov/lc/region/g4000/NaturalFlow/current.html&lt;/url&gt;&lt;/related-urls&gt;&lt;/urls&gt;&lt;/record&gt;&lt;/Cite&gt;&lt;/EndNote&gt;</w:instrText>
-      </w:r>
-      <w:r>
-        <w:fldChar w:fldCharType="separate"/>
-      </w:r>
-      <w:r>
-        <w:rPr>
-          <w:noProof/>
-        </w:rPr>
-        <w:t>(Prairie, 2020)</w:t>
-      </w:r>
-      <w:r>
-        <w:fldChar w:fldCharType="end"/>
-      </w:r>
-      <w:r>
-        <w:t>.</w:t>
-      </w:r>
-    </w:p>
-    <w:p>
-      <w:pPr>
-        <w:pStyle w:val="Heading2"/>
-      </w:pPr>
-      <w:bookmarkStart w:id="10" w:name="HavasuParkerEvapET"/>
-      <w:r>
-        <w:t xml:space="preserve">2C. </w:t>
-      </w:r>
-      <w:r>
-        <w:t>Havasu/Parker evaporation and evapotranspiration</w:t>
-      </w:r>
-    </w:p>
-    <w:bookmarkEnd w:id="10"/>
-    <w:p>
-      <w:r>
-        <w:t xml:space="preserve">This value results evaporation from Lakes Havasu and Parker and the evapotranspiration of riverbank vegetation from Hoover Dam down to Lake Havasu. A default value of 0.6 </w:t>
-      </w:r>
-      <w:proofErr w:type="spellStart"/>
-      <w:r>
-        <w:t>maf</w:t>
-      </w:r>
-      <w:proofErr w:type="spellEnd"/>
-      <w:r>
-        <w:t xml:space="preserve"> per year is used and represents the value used in Lake Mead accounting. Find annual estimates of the Havasu/Parker evaporations and evapotranspiration from 1995 to 2014 at </w:t>
-      </w:r>
-      <w:r>
-        <w:fldChar w:fldCharType="begin"/>
-      </w:r>
-      <w:r>
-        <w:instrText xml:space="preserve"> ADDIN EN.CITE &lt;EndNote&gt;&lt;Cite AuthorYear="1"&gt;&lt;Author&gt;USBR&lt;/Author&gt;&lt;Year&gt;2021&lt;/Year&gt;&lt;RecNum&gt;2772&lt;/RecNum&gt;&lt;DisplayText&gt;USBR (2021a)&lt;/DisplayText&gt;&lt;record&gt;&lt;rec-number&gt;2772&lt;/rec-number&gt;&lt;foreign-keys&gt;&lt;key app="EN" db-id="xxt5ta9pd995dwesap0pdzzp2weaz0w9werf" timestamp="1619406478"&gt;2772&lt;/key&gt;&lt;/foreign-keys&gt;&lt;ref-type name="Report"&gt;27&lt;/ref-type&gt;&lt;contributors&gt;&lt;authors&gt;&lt;author&gt;USBR&lt;/author&gt;&lt;/authors&gt;&lt;/contributors&gt;&lt;titles&gt;&lt;title&gt;Boulder Canyon Operations Office - Program and Activities: Water Accounting Reports&lt;/title&gt;&lt;/titles&gt;&lt;dates&gt;&lt;year&gt;2021&lt;/year&gt;&lt;/dates&gt;&lt;publisher&gt;U.S. Bureau of Reclamation&lt;/publisher&gt;&lt;urls&gt;&lt;related-urls&gt;&lt;url&gt;https://www.usbr.gov/lc/region/g4000/wtracct.html&lt;/url&gt;&lt;/related-urls&gt;&lt;/urls&gt;&lt;/record&gt;&lt;/Cite&gt;&lt;/EndNote&gt;</w:instrText>
-      </w:r>
-      <w:r>
-        <w:fldChar w:fldCharType="separate"/>
-      </w:r>
-      <w:r>
-        <w:rPr>
-          <w:noProof/>
-        </w:rPr>
-        <w:t>USBR (2021a)</w:t>
-      </w:r>
-      <w:r>
-        <w:fldChar w:fldCharType="end"/>
-      </w:r>
-      <w:r>
-        <w:t>.</w:t>
-      </w:r>
-    </w:p>
-    <w:p>
-      <w:pPr>
-        <w:pStyle w:val="Heading1"/>
-      </w:pPr>
-      <w:bookmarkStart w:id="11" w:name="SplitReservoirStorage"/>
-      <w:r>
-        <w:lastRenderedPageBreak/>
-        <w:t xml:space="preserve">Step 3. </w:t>
-      </w:r>
-      <w:r>
-        <w:t xml:space="preserve">Split existing reservoir storage </w:t>
-      </w:r>
-      <w:bookmarkEnd w:id="11"/>
-      <w:r>
-        <w:t>among parties (year 1 only)</w:t>
-      </w:r>
-    </w:p>
-    <w:p>
-      <w:r>
-        <w:t>Split the starting combined reservoir storage (Figure 5) entered in Section 1B among the parties.</w:t>
-      </w:r>
-      <w:r>
-        <w:t xml:space="preserve"> These assignments are joint party</w:t>
-      </w:r>
-      <w:r>
-        <w:t xml:space="preserve"> (political)</w:t>
-      </w:r>
-      <w:r>
-        <w:t xml:space="preserve"> decisions</w:t>
-      </w:r>
-      <w:r>
-        <w:t>.</w:t>
-      </w:r>
-      <w:r>
-        <w:t xml:space="preserve"> </w:t>
-      </w:r>
-      <w:r>
-        <w:t>T</w:t>
-      </w:r>
-      <w:r>
-        <w:t xml:space="preserve">here are many possibilities. </w:t>
-      </w:r>
-      <w:r>
-        <w:t>Here</w:t>
-      </w:r>
-      <w:r>
-        <w:t xml:space="preserve">, the default </w:t>
-      </w:r>
-      <w:r>
-        <w:t xml:space="preserve">values in Column B </w:t>
-      </w:r>
-      <w:r>
-        <w:t xml:space="preserve">apply </w:t>
-      </w:r>
-      <w:r>
-        <w:t xml:space="preserve">Interim Guidelines Intentionally Created Surplus (ICS) accounts, </w:t>
-      </w:r>
-      <w:r>
-        <w:t xml:space="preserve">the Lower and Upper Basin drought contingency plans and the Minute 323 to the U.S.-Mexico Treaty </w:t>
-      </w:r>
-      <w:r>
-        <w:fldChar w:fldCharType="begin"/>
-      </w:r>
-      <w:r>
-        <w:instrText xml:space="preserve"> ADDIN EN.CITE &lt;EndNote&gt;&lt;Cite&gt;&lt;Author&gt;IBWC&lt;/Author&gt;&lt;Year&gt;2021&lt;/Year&gt;&lt;RecNum&gt;2808&lt;/RecNum&gt;&lt;DisplayText&gt;(IBWC, 2021; USBR, 2019)&lt;/DisplayText&gt;&lt;record&gt;&lt;rec-number&gt;2808&lt;/rec-number&gt;&lt;foreign-keys&gt;&lt;key app="EN" db-id="xxt5ta9pd995dwesap0pdzzp2weaz0w9werf" timestamp="1626979126"&gt;2808&lt;/key&gt;&lt;/foreign-keys&gt;&lt;ref-type name="Web Page"&gt;12&lt;/ref-type&gt;&lt;contributors&gt;&lt;authors&gt;&lt;author&gt;IBWC&lt;/author&gt;&lt;/authors&gt;&lt;/contributors&gt;&lt;titles&gt;&lt;title&gt;Minutes between the United States and Mexican Sections of the IBWC&lt;/title&gt;&lt;/titles&gt;&lt;volume&gt;2021&lt;/volume&gt;&lt;number&gt;July 22&lt;/number&gt;&lt;dates&gt;&lt;year&gt;2021&lt;/year&gt;&lt;/dates&gt;&lt;publisher&gt;United States Section&lt;/publisher&gt;&lt;urls&gt;&lt;related-urls&gt;&lt;url&gt;https://www.ibwc.gov/Treaties_Minutes/Minutes.html&lt;/url&gt;&lt;/related-urls&gt;&lt;/urls&gt;&lt;/record&gt;&lt;/Cite&gt;&lt;Cite&gt;&lt;Author&gt;USBR&lt;/Author&gt;&lt;Year&gt;2019&lt;/Year&gt;&lt;RecNum&gt;2578&lt;/RecNum&gt;&lt;record&gt;&lt;rec-number&gt;2578&lt;/rec-number&gt;&lt;foreign-keys&gt;&lt;key app="EN" db-id="xxt5ta9pd995dwesap0pdzzp2weaz0w9werf" timestamp="1554700022"&gt;2578&lt;/key&gt;&lt;/foreign-keys&gt;&lt;ref-type name="Report"&gt;27&lt;/ref-type&gt;&lt;contributors&gt;&lt;authors&gt;&lt;author&gt;USBR&lt;/author&gt;&lt;/authors&gt;&lt;/contributors&gt;&lt;titles&gt;&lt;title&gt;Agreement Concerning Colorado River Drought Contingency Management and Operations&lt;/title&gt;&lt;/titles&gt;&lt;pages&gt;56&lt;/pages&gt;&lt;dates&gt;&lt;year&gt;2019&lt;/year&gt;&lt;pub-dates&gt;&lt;date&gt;May 20&lt;/date&gt;&lt;/pub-dates&gt;&lt;/dates&gt;&lt;pub-location&gt;Washington, DC&lt;/pub-location&gt;&lt;publisher&gt;U.S. Bureau of Reclamation&lt;/publisher&gt;&lt;urls&gt;&lt;related-urls&gt;&lt;url&gt;https://www.usbr.gov/dcp/finaldocs.html&lt;/url&gt;&lt;/related-urls&gt;&lt;/urls&gt;&lt;/record&gt;&lt;/Cite&gt;&lt;/EndNote&gt;</w:instrText>
-      </w:r>
-      <w:r>
-        <w:fldChar w:fldCharType="separate"/>
-      </w:r>
-      <w:r>
-        <w:rPr>
-          <w:noProof/>
-        </w:rPr>
-        <w:t>(IBWC, 2021; USBR, 2019)</w:t>
-      </w:r>
-      <w:r>
-        <w:fldChar w:fldCharType="end"/>
-      </w:r>
-      <w:r>
-        <w:t>.</w:t>
-      </w:r>
-    </w:p>
-    <w:p>
-      <w:pPr>
-        <w:pStyle w:val="ListParagraph"/>
-        <w:numPr>
-          <w:ilvl w:val="0"/>
-          <w:numId w:val="24"/>
-        </w:numPr>
-      </w:pPr>
-      <w:r>
-        <w:t xml:space="preserve">Assign the 11.6 </w:t>
-      </w:r>
-      <w:proofErr w:type="spellStart"/>
-      <w:r>
-        <w:t>maf</w:t>
-      </w:r>
-      <w:proofErr w:type="spellEnd"/>
-      <w:r>
-        <w:t xml:space="preserve"> protection volume to the shared, reserve account</w:t>
-      </w:r>
-      <w:r>
-        <w:t xml:space="preserve">. 11.6 </w:t>
-      </w:r>
-      <w:proofErr w:type="spellStart"/>
-      <w:r>
-        <w:t>maf</w:t>
-      </w:r>
-      <w:proofErr w:type="spellEnd"/>
-      <w:r>
-        <w:t xml:space="preserve"> is the sum of </w:t>
-      </w:r>
-      <w:r>
-        <w:t xml:space="preserve">5.9 </w:t>
-      </w:r>
-      <w:proofErr w:type="spellStart"/>
-      <w:r>
-        <w:t>maf</w:t>
-      </w:r>
-      <w:proofErr w:type="spellEnd"/>
-      <w:r>
-        <w:t xml:space="preserve"> </w:t>
-      </w:r>
-      <w:r>
-        <w:t>protection volume for</w:t>
-      </w:r>
-      <w:r>
-        <w:t xml:space="preserve"> Lake Powell </w:t>
-      </w:r>
-      <w:r>
-        <w:t>plus</w:t>
-      </w:r>
-      <w:r>
-        <w:t xml:space="preserve"> 5.7 </w:t>
-      </w:r>
-      <w:proofErr w:type="spellStart"/>
-      <w:r>
-        <w:t>maf</w:t>
-      </w:r>
-      <w:proofErr w:type="spellEnd"/>
-      <w:r>
-        <w:t xml:space="preserve"> </w:t>
-      </w:r>
-      <w:r>
-        <w:t xml:space="preserve">protection volume for </w:t>
-      </w:r>
-      <w:r>
-        <w:t>Lake Mead</w:t>
-      </w:r>
-      <w:r>
-        <w:t xml:space="preserve"> </w:t>
-      </w:r>
-      <w:r>
-        <w:fldChar w:fldCharType="begin"/>
-      </w:r>
-      <w:r>
-        <w:instrText xml:space="preserve"> ADDIN EN.CITE &lt;EndNote&gt;&lt;Cite&gt;&lt;Author&gt;USBR&lt;/Author&gt;&lt;Year&gt;2019&lt;/Year&gt;&lt;RecNum&gt;2578&lt;/RecNum&gt;&lt;DisplayText&gt;(USBR, 2019)&lt;/DisplayText&gt;&lt;record&gt;&lt;rec-number&gt;2578&lt;/rec-number&gt;&lt;foreign-keys&gt;&lt;key app="EN" db-id="xxt5ta9pd995dwesap0pdzzp2weaz0w9werf" timestamp="1554700022"&gt;2578&lt;/key&gt;&lt;/foreign-keys&gt;&lt;ref-type name="Report"&gt;27&lt;/ref-type&gt;&lt;contributors&gt;&lt;authors&gt;&lt;author&gt;USBR&lt;/author&gt;&lt;/authors&gt;&lt;/contributors&gt;&lt;titles&gt;&lt;title&gt;Agreement Concerning Colorado River Drought Contingency Management and Operations&lt;/title&gt;&lt;/titles&gt;&lt;pages&gt;56&lt;/pages&gt;&lt;dates&gt;&lt;year&gt;2019&lt;/year&gt;&lt;pub-dates&gt;&lt;date&gt;May 20&lt;/date&gt;&lt;/pub-dates&gt;&lt;/dates&gt;&lt;pub-location&gt;Washington, DC&lt;/pub-location&gt;&lt;publisher&gt;U.S. Bureau of Reclamation&lt;/publisher&gt;&lt;urls&gt;&lt;related-urls&gt;&lt;url&gt;https://www.usbr.gov/dcp/finaldocs.html&lt;/url&gt;&lt;/related-urls&gt;&lt;/urls&gt;&lt;/record&gt;&lt;/Cite&gt;&lt;/EndNote&gt;</w:instrText>
-      </w:r>
-      <w:r>
-        <w:fldChar w:fldCharType="separate"/>
-      </w:r>
-      <w:r>
-        <w:rPr>
-          <w:noProof/>
-        </w:rPr>
-        <w:t>(USBR, 2019)</w:t>
-      </w:r>
-      <w:r>
-        <w:fldChar w:fldCharType="end"/>
-      </w:r>
-      <w:r>
-        <w:t>.</w:t>
-      </w:r>
-    </w:p>
-    <w:p>
-      <w:pPr>
-        <w:pStyle w:val="ListParagraph"/>
-        <w:numPr>
-          <w:ilvl w:val="0"/>
-          <w:numId w:val="24"/>
-        </w:numPr>
-      </w:pPr>
-      <w:r>
-        <w:t xml:space="preserve">Assign the 0.17 </w:t>
-      </w:r>
-      <w:proofErr w:type="spellStart"/>
-      <w:r>
-        <w:t>maf</w:t>
-      </w:r>
-      <w:proofErr w:type="spellEnd"/>
-      <w:r>
-        <w:t xml:space="preserve"> in Mexico’s Lake Mead conservation account to Mexico </w:t>
-      </w:r>
-      <w:r>
-        <w:fldChar w:fldCharType="begin"/>
-      </w:r>
-      <w:r>
-        <w:instrText xml:space="preserve"> ADDIN EN.CITE &lt;EndNote&gt;&lt;Cite&gt;&lt;Author&gt;USBR&lt;/Author&gt;&lt;Year&gt;2021&lt;/Year&gt;&lt;RecNum&gt;2772&lt;/RecNum&gt;&lt;DisplayText&gt;(USBR, 2021a)&lt;/DisplayText&gt;&lt;record&gt;&lt;rec-number&gt;2772&lt;/rec-number&gt;&lt;foreign-keys&gt;&lt;key app="EN" db-id="xxt5ta9pd995dwesap0pdzzp2weaz0w9werf" timestamp="1619406478"&gt;2772&lt;/key&gt;&lt;/foreign-keys&gt;&lt;ref-type name="Report"&gt;27&lt;/ref-type&gt;&lt;contributors&gt;&lt;authors&gt;&lt;author&gt;USBR&lt;/author&gt;&lt;/authors&gt;&lt;/contributors&gt;&lt;titles&gt;&lt;title&gt;Boulder Canyon Operations Office - Program and Activities: Water Accounting Reports&lt;/title&gt;&lt;/titles&gt;&lt;dates&gt;&lt;year&gt;2021&lt;/year&gt;&lt;/dates&gt;&lt;publisher&gt;U.S. Bureau of Reclamation&lt;/publisher&gt;&lt;urls&gt;&lt;related-urls&gt;&lt;url&gt;https://www.usbr.gov/lc/region/g4000/wtracct.html&lt;/url&gt;&lt;/related-urls&gt;&lt;/urls&gt;&lt;/record&gt;&lt;/Cite&gt;&lt;/EndNote&gt;</w:instrText>
-      </w:r>
-      <w:r>
-        <w:fldChar w:fldCharType="separate"/>
-      </w:r>
-      <w:r>
-        <w:rPr>
-          <w:noProof/>
-        </w:rPr>
-        <w:t>(USBR, 2021a)</w:t>
-      </w:r>
-      <w:r>
-        <w:fldChar w:fldCharType="end"/>
-      </w:r>
-      <w:r>
-        <w:t>.</w:t>
-      </w:r>
-    </w:p>
-    <w:p>
-      <w:pPr>
-        <w:pStyle w:val="ListParagraph"/>
-        <w:numPr>
-          <w:ilvl w:val="0"/>
-          <w:numId w:val="24"/>
-        </w:numPr>
-      </w:pPr>
-      <w:r>
-        <w:t xml:space="preserve">Assign the </w:t>
-      </w:r>
-      <w:r>
-        <w:t xml:space="preserve">2.8 </w:t>
-      </w:r>
-      <w:proofErr w:type="spellStart"/>
-      <w:r>
-        <w:t>maf</w:t>
-      </w:r>
-      <w:proofErr w:type="spellEnd"/>
-      <w:r>
-        <w:t xml:space="preserve"> balance in Lower Basin Lake Mead conservation (ICS) accounts to the</w:t>
-      </w:r>
-      <w:r>
-        <w:t xml:space="preserve"> Lower Basin.</w:t>
-      </w:r>
-    </w:p>
-    <w:p>
-      <w:pPr>
-        <w:pStyle w:val="ListParagraph"/>
-        <w:numPr>
-          <w:ilvl w:val="0"/>
-          <w:numId w:val="24"/>
-        </w:numPr>
-      </w:pPr>
-      <w:r>
-        <w:t xml:space="preserve">Assign the remaining Lake Mead storage to the Lower Basin. </w:t>
-      </w:r>
-    </w:p>
-    <w:p>
-      <w:pPr>
-        <w:pStyle w:val="ListParagraph"/>
-        <w:numPr>
-          <w:ilvl w:val="0"/>
-          <w:numId w:val="24"/>
-        </w:numPr>
-      </w:pPr>
-      <w:r>
-        <w:t>Assign the remaining storage in Lake Powell to the Upper Basin.</w:t>
-      </w:r>
-    </w:p>
-    <w:p>
-      <w:pPr>
-        <w:pStyle w:val="ListParagraph"/>
-        <w:numPr>
-          <w:ilvl w:val="0"/>
-          <w:numId w:val="24"/>
-        </w:numPr>
-      </w:pPr>
-      <w:r>
-        <w:t>In these assignments, the Colorado River Delta and First Nations do not get any storage.</w:t>
-      </w:r>
-    </w:p>
-    <w:p>
-      <w:r>
-        <w:t xml:space="preserve">In actuality, the parties </w:t>
-      </w:r>
-      <w:r>
-        <w:t>will negotiate over a share of the existing</w:t>
-      </w:r>
-      <w:r>
-        <w:t xml:space="preserve"> </w:t>
-      </w:r>
-      <w:r>
-        <w:t xml:space="preserve">reservoir storage. This negotiation should be more positive for parties. Parties will get the same or more storage water as they get with current operations. In the current operations there are no Lake Powell storage accounts and only Lake Mead conservation accounts for Lower Basin and Mexico.  </w:t>
-      </w:r>
-    </w:p>
-    <w:p>
-      <w:r>
-        <w:drawing>
-          <wp:inline distT="0" distB="0" distL="0" distR="0" wp14:anchorId="1512B680" wp14:editId="463CD920">
-            <wp:extent cx="4176601" cy="2594758"/>
-            <wp:effectExtent l="0" t="0" r="0" b="0"/>
-            <wp:docPr id="17" name="Picture 17"/>
             <wp:cNvGraphicFramePr>
               <a:graphicFrameLocks xmlns:a="http://schemas.openxmlformats.org/drawingml/2006/main" noChangeAspect="1"/>
             </wp:cNvGraphicFramePr>
@@ -4214,7 +3961,7 @@
                   <pic:spPr>
                     <a:xfrm>
                       <a:off x="0" y="0"/>
-                      <a:ext cx="4238950" cy="2633493"/>
+                      <a:ext cx="4519711" cy="2700237"/>
                     </a:xfrm>
                     <a:prstGeom prst="rect">
                       <a:avLst/>
@@ -4227,15 +3974,416 @@
         </w:drawing>
       </w:r>
     </w:p>
-    <w:p/>
-    <w:p>
+    <w:p>
+      <w:pPr>
+        <w:rPr>
+          <w:b/>
+          <w:bCs/>
+        </w:rPr>
+      </w:pPr>
+      <w:r>
+        <w:rPr>
+          <w:b/>
+          <w:bCs/>
+        </w:rPr>
+        <w:t>Figure 4. Mean Grand Canyon tributary flow (Glen Canyon Dam to Lake Mead) for different sequence lengths.</w:t>
+      </w:r>
+    </w:p>
+    <w:p>
+      <w:pPr>
+        <w:pStyle w:val="Heading2"/>
+      </w:pPr>
+      <w:bookmarkStart w:id="10" w:name="MeadToImperial"/>
+      <w:r>
+        <w:t xml:space="preserve">2B. </w:t>
+      </w:r>
+      <w:r>
+        <w:t>Mead to Imperial Dam intervening flow</w:t>
+      </w:r>
+      <w:bookmarkEnd w:id="10"/>
+    </w:p>
+    <w:p>
+      <w:r>
+        <w:t xml:space="preserve">Enter the intervening flow from Hoover Dam to Imperial dam. By default, this intervening flow is 0.2 </w:t>
+      </w:r>
+      <w:proofErr w:type="spellStart"/>
+      <w:r>
+        <w:t>maf</w:t>
+      </w:r>
+      <w:proofErr w:type="spellEnd"/>
+      <w:r>
+        <w:t xml:space="preserve"> per year and was estimated from the natural flow data set below Hoover Dam </w:t>
+      </w:r>
+      <w:r>
+        <w:fldChar w:fldCharType="begin"/>
+      </w:r>
+      <w:r>
+        <w:instrText xml:space="preserve"> ADDIN EN.CITE &lt;EndNote&gt;&lt;Cite&gt;&lt;Author&gt;Prairie&lt;/Author&gt;&lt;Year&gt;2020&lt;/Year&gt;&lt;RecNum&gt;2704&lt;/RecNum&gt;&lt;DisplayText&gt;(Prairie, 2020)&lt;/DisplayText&gt;&lt;record&gt;&lt;rec-number&gt;2704&lt;/rec-number&gt;&lt;foreign-keys&gt;&lt;key app="EN" db-id="xxt5ta9pd995dwesap0pdzzp2weaz0w9werf" timestamp="1581993971"&gt;2704&lt;/key&gt;&lt;/foreign-keys&gt;&lt;ref-type name="Report"&gt;27&lt;/ref-type&gt;&lt;contributors&gt;&lt;authors&gt;&lt;author&gt;Jim Prairie&lt;/author&gt;&lt;/authors&gt;&lt;/contributors&gt;&lt;titles&gt;&lt;title&gt;Colorado River Basin Natural Flow and Salt Data&lt;/title&gt;&lt;/titles&gt;&lt;dates&gt;&lt;year&gt;2020&lt;/year&gt;&lt;pub-dates&gt;&lt;date&gt;January 10, 2020&lt;/date&gt;&lt;/pub-dates&gt;&lt;/dates&gt;&lt;publisher&gt;U.S. Bureau of Reclamation&lt;/publisher&gt;&lt;urls&gt;&lt;related-urls&gt;&lt;url&gt;https://www.usbr.gov/lc/region/g4000/NaturalFlow/current.html&lt;/url&gt;&lt;/related-urls&gt;&lt;/urls&gt;&lt;/record&gt;&lt;/Cite&gt;&lt;/EndNote&gt;</w:instrText>
+      </w:r>
+      <w:r>
+        <w:fldChar w:fldCharType="separate"/>
+      </w:r>
+      <w:r>
+        <w:rPr>
+          <w:noProof/>
+        </w:rPr>
+        <w:t>(Prairie, 2020)</w:t>
+      </w:r>
+      <w:r>
+        <w:fldChar w:fldCharType="end"/>
+      </w:r>
+      <w:r>
+        <w:t>.</w:t>
+      </w:r>
+    </w:p>
+    <w:p>
+      <w:pPr>
+        <w:pStyle w:val="Heading2"/>
+      </w:pPr>
+      <w:bookmarkStart w:id="11" w:name="HavasuParkerEvapET"/>
+      <w:r>
+        <w:t xml:space="preserve">2C. </w:t>
+      </w:r>
+      <w:r>
+        <w:t>Havasu/Parker evaporation and evapotranspiration</w:t>
+      </w:r>
+    </w:p>
+    <w:bookmarkEnd w:id="11"/>
+    <w:p>
+      <w:r>
+        <w:t xml:space="preserve">This value results evaporation from Lakes Havasu and Parker and the evapotranspiration of riverbank vegetation from Hoover Dam down to Lake Havasu. A default value of 0.6 </w:t>
+      </w:r>
+      <w:proofErr w:type="spellStart"/>
+      <w:r>
+        <w:t>maf</w:t>
+      </w:r>
+      <w:proofErr w:type="spellEnd"/>
+      <w:r>
+        <w:t xml:space="preserve"> per year is used and represents the value used in Lake Mead accounting. Find annual estimates of the Havasu/Parker evaporations and evapotranspiration from 1995 to 2014 at </w:t>
+      </w:r>
+      <w:r>
+        <w:fldChar w:fldCharType="begin"/>
+      </w:r>
+      <w:r>
+        <w:instrText xml:space="preserve"> ADDIN EN.CITE &lt;EndNote&gt;&lt;Cite AuthorYear="1"&gt;&lt;Author&gt;USBR&lt;/Author&gt;&lt;Year&gt;2021&lt;/Year&gt;&lt;RecNum&gt;2772&lt;/RecNum&gt;&lt;DisplayText&gt;USBR (2021a)&lt;/DisplayText&gt;&lt;record&gt;&lt;rec-number&gt;2772&lt;/rec-number&gt;&lt;foreign-keys&gt;&lt;key app="EN" db-id="xxt5ta9pd995dwesap0pdzzp2weaz0w9werf" timestamp="1619406478"&gt;2772&lt;/key&gt;&lt;/foreign-keys&gt;&lt;ref-type name="Report"&gt;27&lt;/ref-type&gt;&lt;contributors&gt;&lt;authors&gt;&lt;author&gt;USBR&lt;/author&gt;&lt;/authors&gt;&lt;/contributors&gt;&lt;titles&gt;&lt;title&gt;Boulder Canyon Operations Office - Program and Activities: Water Accounting Reports&lt;/title&gt;&lt;/titles&gt;&lt;dates&gt;&lt;year&gt;2021&lt;/year&gt;&lt;/dates&gt;&lt;publisher&gt;U.S. Bureau of Reclamation&lt;/publisher&gt;&lt;urls&gt;&lt;related-urls&gt;&lt;url&gt;https://www.usbr.gov/lc/region/g4000/wtracct.html&lt;/url&gt;&lt;/related-urls&gt;&lt;/urls&gt;&lt;/record&gt;&lt;/Cite&gt;&lt;/EndNote&gt;</w:instrText>
+      </w:r>
+      <w:r>
+        <w:fldChar w:fldCharType="separate"/>
+      </w:r>
+      <w:r>
+        <w:rPr>
+          <w:noProof/>
+        </w:rPr>
+        <w:t>USBR (2021a)</w:t>
+      </w:r>
+      <w:r>
+        <w:fldChar w:fldCharType="end"/>
+      </w:r>
+      <w:r>
+        <w:t>.</w:t>
+      </w:r>
+    </w:p>
+    <w:p>
+      <w:pPr>
+        <w:pStyle w:val="Heading1"/>
+      </w:pPr>
+      <w:bookmarkStart w:id="12" w:name="SplitReservoirStorage"/>
       <w:r>
         <w:lastRenderedPageBreak/>
+        <w:t xml:space="preserve">Step 3. </w:t>
+      </w:r>
+      <w:r>
+        <w:t xml:space="preserve">Split existing reservoir storage </w:t>
+      </w:r>
+      <w:bookmarkEnd w:id="12"/>
+      <w:r>
+        <w:t>among parties (year 1 only)</w:t>
+      </w:r>
+    </w:p>
+    <w:p>
+      <w:r>
+        <w:t>Split the starting combined reservoir storage (Figure 5) entered in Section 1B among the parties.</w:t>
+      </w:r>
+      <w:r>
+        <w:t xml:space="preserve"> These assignments are joint party</w:t>
+      </w:r>
+      <w:r>
+        <w:t xml:space="preserve"> (political)</w:t>
+      </w:r>
+      <w:r>
+        <w:t xml:space="preserve"> decisions</w:t>
+      </w:r>
+      <w:r>
+        <w:t>.</w:t>
+      </w:r>
+      <w:r>
+        <w:t xml:space="preserve"> </w:t>
+      </w:r>
+      <w:r>
+        <w:t>T</w:t>
+      </w:r>
+      <w:r>
+        <w:t xml:space="preserve">here are many possibilities. </w:t>
+      </w:r>
+      <w:r>
+        <w:t>Here</w:t>
+      </w:r>
+      <w:r>
+        <w:t xml:space="preserve">, the default </w:t>
+      </w:r>
+      <w:r>
+        <w:t xml:space="preserve">values in Column B </w:t>
+      </w:r>
+      <w:r>
+        <w:t xml:space="preserve">apply </w:t>
+      </w:r>
+      <w:r>
+        <w:t xml:space="preserve">Interim Guidelines Intentionally Created Surplus (ICS) accounts, </w:t>
+      </w:r>
+      <w:r>
+        <w:t xml:space="preserve">the Lower and Upper Basin drought contingency plans and the Minute 323 to the U.S.-Mexico Treaty </w:t>
+      </w:r>
+      <w:r>
+        <w:fldChar w:fldCharType="begin"/>
+      </w:r>
+      <w:r>
+        <w:instrText xml:space="preserve"> ADDIN EN.CITE &lt;EndNote&gt;&lt;Cite&gt;&lt;Author&gt;IBWC&lt;/Author&gt;&lt;Year&gt;2021&lt;/Year&gt;&lt;RecNum&gt;2808&lt;/RecNum&gt;&lt;DisplayText&gt;(IBWC, 2021; USBR, 2019)&lt;/DisplayText&gt;&lt;record&gt;&lt;rec-number&gt;2808&lt;/rec-number&gt;&lt;foreign-keys&gt;&lt;key app="EN" db-id="xxt5ta9pd995dwesap0pdzzp2weaz0w9werf" timestamp="1626979126"&gt;2808&lt;/key&gt;&lt;/foreign-keys&gt;&lt;ref-type name="Web Page"&gt;12&lt;/ref-type&gt;&lt;contributors&gt;&lt;authors&gt;&lt;author&gt;IBWC&lt;/author&gt;&lt;/authors&gt;&lt;/contributors&gt;&lt;titles&gt;&lt;title&gt;Minutes between the United States and Mexican Sections of the IBWC&lt;/title&gt;&lt;/titles&gt;&lt;volume&gt;2021&lt;/volume&gt;&lt;number&gt;July 22&lt;/number&gt;&lt;dates&gt;&lt;year&gt;2021&lt;/year&gt;&lt;/dates&gt;&lt;publisher&gt;United States Section&lt;/publisher&gt;&lt;urls&gt;&lt;related-urls&gt;&lt;url&gt;https://www.ibwc.gov/Treaties_Minutes/Minutes.html&lt;/url&gt;&lt;/related-urls&gt;&lt;/urls&gt;&lt;/record&gt;&lt;/Cite&gt;&lt;Cite&gt;&lt;Author&gt;USBR&lt;/Author&gt;&lt;Year&gt;2019&lt;/Year&gt;&lt;RecNum&gt;2578&lt;/RecNum&gt;&lt;record&gt;&lt;rec-number&gt;2578&lt;/rec-number&gt;&lt;foreign-keys&gt;&lt;key app="EN" db-id="xxt5ta9pd995dwesap0pdzzp2weaz0w9werf" timestamp="1554700022"&gt;2578&lt;/key&gt;&lt;/foreign-keys&gt;&lt;ref-type name="Report"&gt;27&lt;/ref-type&gt;&lt;contributors&gt;&lt;authors&gt;&lt;author&gt;USBR&lt;/author&gt;&lt;/authors&gt;&lt;/contributors&gt;&lt;titles&gt;&lt;title&gt;Agreement Concerning Colorado River Drought Contingency Management and Operations&lt;/title&gt;&lt;/titles&gt;&lt;pages&gt;56&lt;/pages&gt;&lt;dates&gt;&lt;year&gt;2019&lt;/year&gt;&lt;pub-dates&gt;&lt;date&gt;May 20&lt;/date&gt;&lt;/pub-dates&gt;&lt;/dates&gt;&lt;pub-location&gt;Washington, DC&lt;/pub-location&gt;&lt;publisher&gt;U.S. Bureau of Reclamation&lt;/publisher&gt;&lt;urls&gt;&lt;related-urls&gt;&lt;url&gt;https://www.usbr.gov/dcp/finaldocs.html&lt;/url&gt;&lt;/related-urls&gt;&lt;/urls&gt;&lt;/record&gt;&lt;/Cite&gt;&lt;/EndNote&gt;</w:instrText>
+      </w:r>
+      <w:r>
+        <w:fldChar w:fldCharType="separate"/>
+      </w:r>
+      <w:r>
+        <w:rPr>
+          <w:noProof/>
+        </w:rPr>
+        <w:t>(IBWC, 2021; USBR, 2019)</w:t>
+      </w:r>
+      <w:r>
+        <w:fldChar w:fldCharType="end"/>
+      </w:r>
+      <w:r>
+        <w:t>.</w:t>
+      </w:r>
+    </w:p>
+    <w:p>
+      <w:pPr>
+        <w:pStyle w:val="ListParagraph"/>
+        <w:numPr>
+          <w:ilvl w:val="0"/>
+          <w:numId w:val="24"/>
+        </w:numPr>
+      </w:pPr>
+      <w:r>
+        <w:t xml:space="preserve">Assign the 11.6 </w:t>
+      </w:r>
+      <w:proofErr w:type="spellStart"/>
+      <w:r>
+        <w:t>maf</w:t>
+      </w:r>
+      <w:proofErr w:type="spellEnd"/>
+      <w:r>
+        <w:t xml:space="preserve"> protection volume to the shared, reserve account</w:t>
+      </w:r>
+      <w:r>
+        <w:t xml:space="preserve">. 11.6 </w:t>
+      </w:r>
+      <w:proofErr w:type="spellStart"/>
+      <w:r>
+        <w:t>maf</w:t>
+      </w:r>
+      <w:proofErr w:type="spellEnd"/>
+      <w:r>
+        <w:t xml:space="preserve"> is the sum of </w:t>
+      </w:r>
+      <w:r>
+        <w:t xml:space="preserve">5.9 </w:t>
+      </w:r>
+      <w:proofErr w:type="spellStart"/>
+      <w:r>
+        <w:t>maf</w:t>
+      </w:r>
+      <w:proofErr w:type="spellEnd"/>
+      <w:r>
+        <w:t xml:space="preserve"> </w:t>
+      </w:r>
+      <w:r>
+        <w:t>protection volume for</w:t>
+      </w:r>
+      <w:r>
+        <w:t xml:space="preserve"> Lake Powell </w:t>
+      </w:r>
+      <w:r>
+        <w:t>plus</w:t>
+      </w:r>
+      <w:r>
+        <w:t xml:space="preserve"> 5.7 </w:t>
+      </w:r>
+      <w:proofErr w:type="spellStart"/>
+      <w:r>
+        <w:t>maf</w:t>
+      </w:r>
+      <w:proofErr w:type="spellEnd"/>
+      <w:r>
+        <w:t xml:space="preserve"> </w:t>
+      </w:r>
+      <w:r>
+        <w:t xml:space="preserve">protection volume for </w:t>
+      </w:r>
+      <w:r>
+        <w:t>Lake Mead</w:t>
+      </w:r>
+      <w:r>
+        <w:t xml:space="preserve"> </w:t>
+      </w:r>
+      <w:r>
+        <w:fldChar w:fldCharType="begin"/>
+      </w:r>
+      <w:r>
+        <w:instrText xml:space="preserve"> ADDIN EN.CITE &lt;EndNote&gt;&lt;Cite&gt;&lt;Author&gt;USBR&lt;/Author&gt;&lt;Year&gt;2019&lt;/Year&gt;&lt;RecNum&gt;2578&lt;/RecNum&gt;&lt;DisplayText&gt;(USBR, 2019)&lt;/DisplayText&gt;&lt;record&gt;&lt;rec-number&gt;2578&lt;/rec-number&gt;&lt;foreign-keys&gt;&lt;key app="EN" db-id="xxt5ta9pd995dwesap0pdzzp2weaz0w9werf" timestamp="1554700022"&gt;2578&lt;/key&gt;&lt;/foreign-keys&gt;&lt;ref-type name="Report"&gt;27&lt;/ref-type&gt;&lt;contributors&gt;&lt;authors&gt;&lt;author&gt;USBR&lt;/author&gt;&lt;/authors&gt;&lt;/contributors&gt;&lt;titles&gt;&lt;title&gt;Agreement Concerning Colorado River Drought Contingency Management and Operations&lt;/title&gt;&lt;/titles&gt;&lt;pages&gt;56&lt;/pages&gt;&lt;dates&gt;&lt;year&gt;2019&lt;/year&gt;&lt;pub-dates&gt;&lt;date&gt;May 20&lt;/date&gt;&lt;/pub-dates&gt;&lt;/dates&gt;&lt;pub-location&gt;Washington, DC&lt;/pub-location&gt;&lt;publisher&gt;U.S. Bureau of Reclamation&lt;/publisher&gt;&lt;urls&gt;&lt;related-urls&gt;&lt;url&gt;https://www.usbr.gov/dcp/finaldocs.html&lt;/url&gt;&lt;/related-urls&gt;&lt;/urls&gt;&lt;/record&gt;&lt;/Cite&gt;&lt;/EndNote&gt;</w:instrText>
+      </w:r>
+      <w:r>
+        <w:fldChar w:fldCharType="separate"/>
+      </w:r>
+      <w:r>
+        <w:rPr>
+          <w:noProof/>
+        </w:rPr>
+        <w:t>(USBR, 2019)</w:t>
+      </w:r>
+      <w:r>
+        <w:fldChar w:fldCharType="end"/>
+      </w:r>
+      <w:r>
+        <w:t>.</w:t>
+      </w:r>
+    </w:p>
+    <w:p>
+      <w:pPr>
+        <w:pStyle w:val="ListParagraph"/>
+        <w:numPr>
+          <w:ilvl w:val="0"/>
+          <w:numId w:val="24"/>
+        </w:numPr>
+      </w:pPr>
+      <w:r>
+        <w:t xml:space="preserve">Assign the 0.17 </w:t>
+      </w:r>
+      <w:proofErr w:type="spellStart"/>
+      <w:r>
+        <w:t>maf</w:t>
+      </w:r>
+      <w:proofErr w:type="spellEnd"/>
+      <w:r>
+        <w:t xml:space="preserve"> in Mexico’s Lake Mead conservation account to Mexico </w:t>
+      </w:r>
+      <w:r>
+        <w:fldChar w:fldCharType="begin"/>
+      </w:r>
+      <w:r>
+        <w:instrText xml:space="preserve"> ADDIN EN.CITE &lt;EndNote&gt;&lt;Cite&gt;&lt;Author&gt;USBR&lt;/Author&gt;&lt;Year&gt;2021&lt;/Year&gt;&lt;RecNum&gt;2772&lt;/RecNum&gt;&lt;DisplayText&gt;(USBR, 2021a)&lt;/DisplayText&gt;&lt;record&gt;&lt;rec-number&gt;2772&lt;/rec-number&gt;&lt;foreign-keys&gt;&lt;key app="EN" db-id="xxt5ta9pd995dwesap0pdzzp2weaz0w9werf" timestamp="1619406478"&gt;2772&lt;/key&gt;&lt;/foreign-keys&gt;&lt;ref-type name="Report"&gt;27&lt;/ref-type&gt;&lt;contributors&gt;&lt;authors&gt;&lt;author&gt;USBR&lt;/author&gt;&lt;/authors&gt;&lt;/contributors&gt;&lt;titles&gt;&lt;title&gt;Boulder Canyon Operations Office - Program and Activities: Water Accounting Reports&lt;/title&gt;&lt;/titles&gt;&lt;dates&gt;&lt;year&gt;2021&lt;/year&gt;&lt;/dates&gt;&lt;publisher&gt;U.S. Bureau of Reclamation&lt;/publisher&gt;&lt;urls&gt;&lt;related-urls&gt;&lt;url&gt;https://www.usbr.gov/lc/region/g4000/wtracct.html&lt;/url&gt;&lt;/related-urls&gt;&lt;/urls&gt;&lt;/record&gt;&lt;/Cite&gt;&lt;/EndNote&gt;</w:instrText>
+      </w:r>
+      <w:r>
+        <w:fldChar w:fldCharType="separate"/>
+      </w:r>
+      <w:r>
+        <w:rPr>
+          <w:noProof/>
+        </w:rPr>
+        <w:t>(USBR, 2021a)</w:t>
+      </w:r>
+      <w:r>
+        <w:fldChar w:fldCharType="end"/>
+      </w:r>
+      <w:r>
+        <w:t>.</w:t>
+      </w:r>
+    </w:p>
+    <w:p>
+      <w:pPr>
+        <w:pStyle w:val="ListParagraph"/>
+        <w:numPr>
+          <w:ilvl w:val="0"/>
+          <w:numId w:val="24"/>
+        </w:numPr>
+      </w:pPr>
+      <w:r>
+        <w:t xml:space="preserve">Assign the </w:t>
+      </w:r>
+      <w:r>
+        <w:t xml:space="preserve">2.8 </w:t>
+      </w:r>
+      <w:proofErr w:type="spellStart"/>
+      <w:r>
+        <w:t>maf</w:t>
+      </w:r>
+      <w:proofErr w:type="spellEnd"/>
+      <w:r>
+        <w:t xml:space="preserve"> balance in Lower Basin Lake Mead conservation (ICS) accounts to the</w:t>
+      </w:r>
+      <w:r>
+        <w:t xml:space="preserve"> Lower Basin.</w:t>
+      </w:r>
+    </w:p>
+    <w:p>
+      <w:pPr>
+        <w:pStyle w:val="ListParagraph"/>
+        <w:numPr>
+          <w:ilvl w:val="0"/>
+          <w:numId w:val="24"/>
+        </w:numPr>
+      </w:pPr>
+      <w:r>
+        <w:t xml:space="preserve">Assign the remaining Lake Mead storage to the Lower Basin. </w:t>
+      </w:r>
+    </w:p>
+    <w:p>
+      <w:pPr>
+        <w:pStyle w:val="ListParagraph"/>
+        <w:numPr>
+          <w:ilvl w:val="0"/>
+          <w:numId w:val="24"/>
+        </w:numPr>
+      </w:pPr>
+      <w:r>
+        <w:t>Assign the remaining storage in Lake Powell to the Upper Basin.</w:t>
+      </w:r>
+    </w:p>
+    <w:p>
+      <w:pPr>
+        <w:pStyle w:val="ListParagraph"/>
+        <w:numPr>
+          <w:ilvl w:val="0"/>
+          <w:numId w:val="24"/>
+        </w:numPr>
+      </w:pPr>
+      <w:r>
+        <w:t>In these assignments, the Colorado River Delta and First Nations do not get any storage.</w:t>
+      </w:r>
+    </w:p>
+    <w:p>
+      <w:r>
+        <w:t xml:space="preserve">In actuality, the parties </w:t>
+      </w:r>
+      <w:r>
+        <w:t>will negotiate over a share of the existing</w:t>
+      </w:r>
+      <w:r>
+        <w:t xml:space="preserve"> </w:t>
+      </w:r>
+      <w:r>
+        <w:t xml:space="preserve">reservoir storage. This negotiation should be more positive for parties. Parties will get the same or more storage water as they get with current operations. In the current operations there are no Lake Powell storage accounts and only Lake Mead conservation accounts for Lower Basin and Mexico.  </w:t>
+      </w:r>
+    </w:p>
+    <w:p>
+      <w:r>
+        <w:rPr>
+          <w:noProof/>
+        </w:rPr>
         <w:drawing>
-          <wp:inline distT="0" distB="0" distL="0" distR="0" wp14:anchorId="5BEE7CDD" wp14:editId="39F28A20">
-            <wp:extent cx="3703299" cy="2440379"/>
+          <wp:inline distT="0" distB="0" distL="0" distR="0" wp14:anchorId="1512B680" wp14:editId="463CD920">
+            <wp:extent cx="4176601" cy="2594758"/>
             <wp:effectExtent l="0" t="0" r="0" b="0"/>
-            <wp:docPr id="19" name="Picture 19"/>
+            <wp:docPr id="17" name="Picture 17"/>
             <wp:cNvGraphicFramePr>
               <a:graphicFrameLocks xmlns:a="http://schemas.openxmlformats.org/drawingml/2006/main" noChangeAspect="1"/>
             </wp:cNvGraphicFramePr>
@@ -4255,6 +4403,50 @@
                   <pic:spPr>
                     <a:xfrm>
                       <a:off x="0" y="0"/>
+                      <a:ext cx="4238950" cy="2633493"/>
+                    </a:xfrm>
+                    <a:prstGeom prst="rect">
+                      <a:avLst/>
+                    </a:prstGeom>
+                  </pic:spPr>
+                </pic:pic>
+              </a:graphicData>
+            </a:graphic>
+          </wp:inline>
+        </w:drawing>
+      </w:r>
+    </w:p>
+    <w:p/>
+    <w:p>
+      <w:r>
+        <w:rPr>
+          <w:noProof/>
+        </w:rPr>
+        <w:lastRenderedPageBreak/>
+        <w:drawing>
+          <wp:inline distT="0" distB="0" distL="0" distR="0" wp14:anchorId="5BEE7CDD" wp14:editId="39F28A20">
+            <wp:extent cx="3703299" cy="2440379"/>
+            <wp:effectExtent l="0" t="0" r="0" b="0"/>
+            <wp:docPr id="19" name="Picture 19"/>
+            <wp:cNvGraphicFramePr>
+              <a:graphicFrameLocks xmlns:a="http://schemas.openxmlformats.org/drawingml/2006/main" noChangeAspect="1"/>
+            </wp:cNvGraphicFramePr>
+            <a:graphic xmlns:a="http://schemas.openxmlformats.org/drawingml/2006/main">
+              <a:graphicData uri="http://schemas.openxmlformats.org/drawingml/2006/picture">
+                <pic:pic xmlns:pic="http://schemas.openxmlformats.org/drawingml/2006/picture">
+                  <pic:nvPicPr>
+                    <pic:cNvPr id="1" name=""/>
+                    <pic:cNvPicPr/>
+                  </pic:nvPicPr>
+                  <pic:blipFill>
+                    <a:blip r:embed="rId18"/>
+                    <a:stretch>
+                      <a:fillRect/>
+                    </a:stretch>
+                  </pic:blipFill>
+                  <pic:spPr>
+                    <a:xfrm>
+                      <a:off x="0" y="0"/>
                       <a:ext cx="3901758" cy="2571158"/>
                     </a:xfrm>
                     <a:prstGeom prst="rect">
@@ -4322,14 +4514,14 @@
       <w:pPr>
         <w:pStyle w:val="Heading2"/>
       </w:pPr>
-      <w:bookmarkStart w:id="12" w:name="BeginOfYearStorage"/>
+      <w:bookmarkStart w:id="13" w:name="BeginOfYearStorage"/>
       <w:r>
         <w:t xml:space="preserve">3A. </w:t>
       </w:r>
       <w:r>
         <w:t>Begin of year reservoir storage</w:t>
       </w:r>
-      <w:bookmarkEnd w:id="12"/>
+      <w:bookmarkEnd w:id="13"/>
     </w:p>
     <w:p>
       <w:r>
@@ -4363,14 +4555,14 @@
       <w:pPr>
         <w:pStyle w:val="Heading2"/>
       </w:pPr>
-      <w:bookmarkStart w:id="13" w:name="CalculatePowellMeadEvaporation"/>
+      <w:bookmarkStart w:id="14" w:name="CalculatePowellMeadEvaporation"/>
       <w:r>
         <w:t xml:space="preserve">3B. </w:t>
       </w:r>
       <w:r>
         <w:t>Calculate Powell + Mead Evaporation</w:t>
       </w:r>
-      <w:bookmarkEnd w:id="13"/>
+      <w:bookmarkEnd w:id="14"/>
     </w:p>
     <w:p>
       <w:r>
@@ -4598,7 +4790,7 @@
                     <pic:cNvPicPr/>
                   </pic:nvPicPr>
                   <pic:blipFill>
-                    <a:blip r:embed="rId18"/>
+                    <a:blip r:embed="rId19"/>
                     <a:stretch>
                       <a:fillRect/>
                     </a:stretch>
@@ -4785,7 +4977,7 @@
       <w:pPr>
         <w:pStyle w:val="Heading2"/>
       </w:pPr>
-      <w:bookmarkStart w:id="14" w:name="CalculateMexicoWaterAllocation"/>
+      <w:bookmarkStart w:id="15" w:name="CalculateMexicoWaterAllocation"/>
       <w:r>
         <w:lastRenderedPageBreak/>
         <w:t xml:space="preserve">3C. </w:t>
@@ -4793,7 +4985,7 @@
       <w:r>
         <w:t>Calculate Mexico Water Allocation</w:t>
       </w:r>
-      <w:bookmarkEnd w:id="14"/>
+      <w:bookmarkEnd w:id="15"/>
     </w:p>
     <w:p>
       <w:r>
@@ -4817,7 +5009,13 @@
         <w:t xml:space="preserve"> </w:t>
       </w:r>
       <w:r>
-        <w:t>(Table 4)</w:t>
+        <w:t>(</w:t>
+      </w:r>
+      <w:r>
+        <w:t>Table 5</w:t>
+      </w:r>
+      <w:r>
+        <w:t>)</w:t>
       </w:r>
       <w:r>
         <w:fldChar w:fldCharType="begin"/>
@@ -4880,23 +5078,14 @@
           <w:b/>
           <w:bCs/>
         </w:rPr>
-        <w:br w:type="page"/>
-      </w:r>
-    </w:p>
-    <w:p>
-      <w:pPr>
-        <w:rPr>
-          <w:b/>
-          <w:bCs/>
-        </w:rPr>
-      </w:pPr>
-      <w:r>
-        <w:rPr>
-          <w:b/>
-          <w:bCs/>
-        </w:rPr>
-        <w:lastRenderedPageBreak/>
-        <w:t>Table 4. Mexico Mandatory Conservation under Minutes 319 and 323</w:t>
+        <w:t>Table 5</w:t>
+      </w:r>
+      <w:r>
+        <w:rPr>
+          <w:b/>
+          <w:bCs/>
+        </w:rPr>
+        <w:t>. Mexico Mandatory Conservation under Minutes 319 and 323</w:t>
       </w:r>
     </w:p>
     <w:p>
@@ -4922,7 +5111,7 @@
                     </pic:cNvPicPr>
                   </pic:nvPicPr>
                   <pic:blipFill>
-                    <a:blip r:embed="rId19">
+                    <a:blip r:embed="rId20">
                       <a:extLst>
                         <a:ext uri="{28A0092B-C50C-407E-A947-70E740481C1C}">
                           <a14:useLocalDpi xmlns:a14="http://schemas.microsoft.com/office/drawing/2010/main" val="0"/>
@@ -4986,25 +5175,65 @@
         <w:t xml:space="preserve">. There are lots of ways to split. </w:t>
       </w:r>
       <w:r>
-        <w:t xml:space="preserve">Table </w:t>
-      </w:r>
-      <w:r>
-        <w:t>5</w:t>
+        <w:t>Table 6</w:t>
       </w:r>
       <w:r>
         <w:t xml:space="preserve"> shows one way to split that draws on existing operations. </w:t>
       </w:r>
       <w:r>
-        <w:t xml:space="preserve">In these operations, first assign volumes to the Shared, reserve, Delta, and Mexico accounts. Next, assign a volume to First Nations from the Lake Powell natural flow and other sources in proportion to First Nations’ use above and below Glen Canyon Dam. Then assign the next </w:t>
-      </w:r>
-      <w:r>
-        <w:t>6</w:t>
-      </w:r>
-      <w:r>
-        <w:t>.5</w:t>
-      </w:r>
-      <w:r>
-        <w:t>5</w:t>
+        <w:t>In these operations, first assign volumes to the Shared</w:t>
+      </w:r>
+      <w:r>
+        <w:t xml:space="preserve"> water</w:t>
+      </w:r>
+      <w:r>
+        <w:t xml:space="preserve"> reserve, Delta, Mexico</w:t>
+      </w:r>
+      <w:r>
+        <w:t>, and First Nations</w:t>
+      </w:r>
+      <w:r>
+        <w:t xml:space="preserve"> accounts</w:t>
+      </w:r>
+      <w:r>
+        <w:t xml:space="preserve"> (Lake Powell Natural flow up to 3.5 </w:t>
+      </w:r>
+      <w:proofErr w:type="spellStart"/>
+      <w:r>
+        <w:t>maf</w:t>
+      </w:r>
+      <w:proofErr w:type="spellEnd"/>
+      <w:r>
+        <w:t xml:space="preserve"> per year)</w:t>
+      </w:r>
+      <w:r>
+        <w:t>.</w:t>
+      </w:r>
+      <w:r>
+        <w:t xml:space="preserve"> Assign the next 1.9 </w:t>
+      </w:r>
+      <w:proofErr w:type="spellStart"/>
+      <w:r>
+        <w:t>maf</w:t>
+      </w:r>
+      <w:proofErr w:type="spellEnd"/>
+      <w:r>
+        <w:t xml:space="preserve"> per year</w:t>
+      </w:r>
+      <w:r>
+        <w:t xml:space="preserve"> of Lake Powell Natural flow</w:t>
+      </w:r>
+      <w:r>
+        <w:t xml:space="preserve"> to Upper Basin pre-1922 water rights (pre Compact). </w:t>
+      </w:r>
+      <w:r>
+        <w:t>A</w:t>
+      </w:r>
+      <w:r>
+        <w:t xml:space="preserve">ssign the next </w:t>
+      </w:r>
+      <w:r>
+        <w:t>5.8</w:t>
       </w:r>
       <w:r>
         <w:t xml:space="preserve"> </w:t>
@@ -5015,7 +5244,13 @@
       </w:r>
       <w:proofErr w:type="spellEnd"/>
       <w:r>
-        <w:t xml:space="preserve"> of Lake Powell Inflow to the Lower Basin</w:t>
+        <w:t xml:space="preserve"> of Lake Powell </w:t>
+      </w:r>
+      <w:r>
+        <w:t xml:space="preserve">Natural </w:t>
+      </w:r>
+      <w:r>
+        <w:t>Inflow to the Lower Basin</w:t>
       </w:r>
       <w:r>
         <w:t xml:space="preserve"> (reduced from 7.5 </w:t>
@@ -5037,42 +5272,32 @@
         <w:t xml:space="preserve"> for uses below Glen Canyon Dam</w:t>
       </w:r>
       <w:r>
-        <w:t>. And last, assign any remaining Lake Powell natural flow to the Upper Basin. These volumes dra</w:t>
-      </w:r>
-      <w:r>
-        <w:t>w from the</w:t>
-      </w:r>
-      <w:r>
-        <w:t xml:space="preserve"> sources in different amounts (</w:t>
-      </w:r>
-      <w:r>
+        <w:t xml:space="preserve"> and carriage losses for Lake Mohave/Lake Parker evaporation and evapotranspiration</w:t>
+      </w:r>
+      <w:r>
+        <w:t xml:space="preserve">. </w:t>
+      </w:r>
+      <w:r>
+        <w:t>L</w:t>
+      </w:r>
+      <w:r>
+        <w:t xml:space="preserve">ast, assign any remaining Lake Powell natural flow to the Upper Basin. </w:t>
+      </w:r>
+    </w:p>
+    <w:p>
+      <w:pPr>
+        <w:rPr>
+          <w:b/>
+          <w:bCs/>
+        </w:rPr>
+      </w:pPr>
+      <w:bookmarkStart w:id="16" w:name="_Hlk85192255"/>
+      <w:r>
+        <w:rPr>
+          <w:b/>
+          <w:bCs/>
+        </w:rPr>
         <w:t>Table 6</w:t>
-      </w:r>
-      <w:r>
-        <w:t>). I expect it easier to assign each year’s inflow than negotiate ever larger mandatory conservation targets.</w:t>
-      </w:r>
-    </w:p>
-    <w:p>
-      <w:pPr>
-        <w:rPr>
-          <w:b/>
-          <w:bCs/>
-        </w:rPr>
-      </w:pPr>
-      <w:bookmarkStart w:id="15" w:name="_Hlk85192255"/>
-      <w:r>
-        <w:rPr>
-          <w:b/>
-          <w:bCs/>
-        </w:rPr>
-        <w:t xml:space="preserve">Table </w:t>
-      </w:r>
-      <w:r>
-        <w:rPr>
-          <w:b/>
-          <w:bCs/>
-        </w:rPr>
-        <w:t>5</w:t>
       </w:r>
       <w:r>
         <w:rPr>
@@ -5098,8 +5323,8 @@
       <w:tblGrid>
         <w:gridCol w:w="1615"/>
         <w:gridCol w:w="1443"/>
-        <w:gridCol w:w="3598"/>
-        <w:gridCol w:w="2694"/>
+        <w:gridCol w:w="3867"/>
+        <w:gridCol w:w="2425"/>
       </w:tblGrid>
       <w:tr>
         <w:tc>
@@ -5125,7 +5350,7 @@
         </w:tc>
         <w:tc>
           <w:tcPr>
-            <w:tcW w:w="1440" w:type="dxa"/>
+            <w:tcW w:w="1443" w:type="dxa"/>
             <w:shd w:val="clear" w:color="auto" w:fill="DEEAF6" w:themeFill="accent5" w:themeFillTint="33"/>
           </w:tcPr>
           <w:p>
@@ -5147,7 +5372,7 @@
         </w:tc>
         <w:tc>
           <w:tcPr>
-            <w:tcW w:w="3600" w:type="dxa"/>
+            <w:tcW w:w="3867" w:type="dxa"/>
             <w:shd w:val="clear" w:color="auto" w:fill="DEEAF6" w:themeFill="accent5" w:themeFillTint="33"/>
           </w:tcPr>
           <w:p>
@@ -5162,13 +5387,13 @@
                 <w:b/>
                 <w:bCs/>
               </w:rPr>
-              <w:t>Comment</w:t>
+              <w:t>Event</w:t>
             </w:r>
           </w:p>
         </w:tc>
         <w:tc>
           <w:tcPr>
-            <w:tcW w:w="2695" w:type="dxa"/>
+            <w:tcW w:w="2425" w:type="dxa"/>
             <w:shd w:val="clear" w:color="auto" w:fill="DEEAF6" w:themeFill="accent5" w:themeFillTint="33"/>
           </w:tcPr>
           <w:p>
@@ -5208,7 +5433,7 @@
         </w:tc>
         <w:tc>
           <w:tcPr>
-            <w:tcW w:w="1440" w:type="dxa"/>
+            <w:tcW w:w="1443" w:type="dxa"/>
           </w:tcPr>
           <w:p>
             <w:pPr>
@@ -5221,7 +5446,7 @@
         </w:tc>
         <w:tc>
           <w:tcPr>
-            <w:tcW w:w="3600" w:type="dxa"/>
+            <w:tcW w:w="3867" w:type="dxa"/>
           </w:tcPr>
           <w:p>
             <w:r>
@@ -5234,19 +5459,25 @@
               <w:t>that offsets the</w:t>
             </w:r>
             <w:r>
-              <w:t xml:space="preserve"> account</w:t>
-            </w:r>
-            <w:r>
-              <w:t>’s</w:t>
-            </w:r>
-            <w:r>
-              <w:t xml:space="preserve"> evaporation volume</w:t>
+              <w:t xml:space="preserve"> </w:t>
+            </w:r>
+            <w:r>
+              <w:t>evaporation volume</w:t>
+            </w:r>
+            <w:r>
+              <w:t xml:space="preserve"> for the shared, reserve account</w:t>
             </w:r>
             <w:r>
               <w:t xml:space="preserve">. </w:t>
             </w:r>
             <w:r>
-              <w:t xml:space="preserve">This keeps the account </w:t>
+              <w:t xml:space="preserve">This </w:t>
+            </w:r>
+            <w:r>
+              <w:t xml:space="preserve">assignment </w:t>
+            </w:r>
+            <w:r>
+              <w:t xml:space="preserve">keeps the account </w:t>
             </w:r>
             <w:r>
               <w:t>balance steady</w:t>
@@ -5261,7 +5492,7 @@
         </w:tc>
         <w:tc>
           <w:tcPr>
-            <w:tcW w:w="2695" w:type="dxa"/>
+            <w:tcW w:w="2425" w:type="dxa"/>
           </w:tcPr>
           <w:p>
             <w:pPr>
@@ -5307,7 +5538,7 @@
         </w:tc>
         <w:tc>
           <w:tcPr>
-            <w:tcW w:w="1440" w:type="dxa"/>
+            <w:tcW w:w="1443" w:type="dxa"/>
           </w:tcPr>
           <w:p>
             <w:pPr>
@@ -5320,7 +5551,7 @@
         </w:tc>
         <w:tc>
           <w:tcPr>
-            <w:tcW w:w="3600" w:type="dxa"/>
+            <w:tcW w:w="3867" w:type="dxa"/>
           </w:tcPr>
           <w:p>
             <w:r>
@@ -5349,7 +5580,7 @@
         </w:tc>
         <w:tc>
           <w:tcPr>
-            <w:tcW w:w="2695" w:type="dxa"/>
+            <w:tcW w:w="2425" w:type="dxa"/>
           </w:tcPr>
           <w:p>
             <w:r>
@@ -5389,7 +5620,7 @@
         </w:tc>
         <w:tc>
           <w:tcPr>
-            <w:tcW w:w="1440" w:type="dxa"/>
+            <w:tcW w:w="1443" w:type="dxa"/>
           </w:tcPr>
           <w:p>
             <w:pPr>
@@ -5404,24 +5635,45 @@
             <w:r>
               <w:t xml:space="preserve"> mandatory conservation</w:t>
             </w:r>
+            <w:r>
+              <w:t xml:space="preserve"> minus carriage loss</w:t>
+            </w:r>
           </w:p>
         </w:tc>
         <w:tc>
           <w:tcPr>
-            <w:tcW w:w="3600" w:type="dxa"/>
+            <w:tcW w:w="3867" w:type="dxa"/>
           </w:tcPr>
           <w:p>
             <w:r>
               <w:t>Mandatory conservation volumes increase as Lake Mead level’s decreases</w:t>
             </w:r>
             <w:r>
-              <w:t>. This volume is the same as Section 3C.</w:t>
+              <w:t xml:space="preserve"> (</w:t>
+            </w:r>
+            <w:r>
+              <w:t>s</w:t>
+            </w:r>
+            <w:r>
+              <w:t>ee</w:t>
+            </w:r>
+            <w:r>
+              <w:t xml:space="preserve"> Section 3C</w:t>
+            </w:r>
+            <w:r>
+              <w:t>)</w:t>
+            </w:r>
+            <w:r>
+              <w:t>.</w:t>
+            </w:r>
+            <w:r>
+              <w:t xml:space="preserve"> Carriage loss is Mexico’s share of Havasu/Parker Evaporation and Evapotranspiration (1.5/8.7 = 17.2%)</w:t>
             </w:r>
           </w:p>
         </w:tc>
         <w:tc>
           <w:tcPr>
-            <w:tcW w:w="2695" w:type="dxa"/>
+            <w:tcW w:w="2425" w:type="dxa"/>
           </w:tcPr>
           <w:p>
             <w:r>
@@ -5464,7 +5716,7 @@
         </w:tc>
         <w:tc>
           <w:tcPr>
-            <w:tcW w:w="1440" w:type="dxa"/>
+            <w:tcW w:w="1443" w:type="dxa"/>
           </w:tcPr>
           <w:p>
             <w:pPr>
@@ -5473,11 +5725,20 @@
             <w:r>
               <w:t>2.01</w:t>
             </w:r>
+            <w:r>
+              <w:t xml:space="preserve"> minus </w:t>
+            </w:r>
+            <w:r>
+              <w:t xml:space="preserve">Lower Basin </w:t>
+            </w:r>
+            <w:r>
+              <w:t>carriage loss</w:t>
+            </w:r>
           </w:p>
         </w:tc>
         <w:tc>
           <w:tcPr>
-            <w:tcW w:w="3600" w:type="dxa"/>
+            <w:tcW w:w="3867" w:type="dxa"/>
           </w:tcPr>
           <w:p>
             <w:r>
@@ -5493,13 +5754,39 @@
               <w:t>06</w:t>
             </w:r>
             <w:r>
-              <w:t xml:space="preserve"> and 0.952 in the Upper and Lower Basins. Excludes claimed amounts.</w:t>
+              <w:t xml:space="preserve"> and 0.952 </w:t>
+            </w:r>
+            <w:proofErr w:type="spellStart"/>
+            <w:r>
+              <w:t>maf</w:t>
+            </w:r>
+            <w:proofErr w:type="spellEnd"/>
+            <w:r>
+              <w:t xml:space="preserve"> </w:t>
+            </w:r>
+            <w:r>
+              <w:t>in the Upper and Lower Basins. Excludes claimed amounts.</w:t>
+            </w:r>
+            <w:r>
+              <w:t xml:space="preserve"> </w:t>
+            </w:r>
+            <w:r>
+              <w:t>Lower Basin c</w:t>
+            </w:r>
+            <w:r>
+              <w:t xml:space="preserve">arriage loss </w:t>
+            </w:r>
+            <w:r>
+              <w:t>is</w:t>
+            </w:r>
+            <w:r>
+              <w:t xml:space="preserve"> share of Havasu/Parker Evaporation and ET in the Lower Basin (0.95/8.7 = 11%).</w:t>
             </w:r>
           </w:p>
         </w:tc>
         <w:tc>
           <w:tcPr>
-            <w:tcW w:w="2695" w:type="dxa"/>
+            <w:tcW w:w="2425" w:type="dxa"/>
           </w:tcPr>
           <w:p>
             <w:r>
@@ -5542,36 +5829,24 @@
         </w:tc>
         <w:tc>
           <w:tcPr>
-            <w:tcW w:w="1440" w:type="dxa"/>
+            <w:tcW w:w="1443" w:type="dxa"/>
           </w:tcPr>
           <w:p>
             <w:pPr>
               <w:jc w:val="center"/>
             </w:pPr>
             <w:r>
-              <w:t>6</w:t>
-            </w:r>
-            <w:r>
-              <w:t>.</w:t>
-            </w:r>
-            <w:r>
-              <w:t>5</w:t>
-            </w:r>
-            <w:r>
-              <w:t>5</w:t>
+              <w:t>7.5 minus 0.95 minus carriage loss</w:t>
             </w:r>
           </w:p>
         </w:tc>
         <w:tc>
           <w:tcPr>
-            <w:tcW w:w="3600" w:type="dxa"/>
+            <w:tcW w:w="3867" w:type="dxa"/>
           </w:tcPr>
           <w:p>
             <w:r>
-              <w:t>All remaining Grand Canyon tributary and Mead to Imperial natural flow plus s</w:t>
-            </w:r>
-            <w:r>
-              <w:t xml:space="preserve">maller of remaining Lake Powell natural flow or 7.5 </w:t>
+              <w:t xml:space="preserve">Quantified rights of 7.5 </w:t>
             </w:r>
             <w:proofErr w:type="spellStart"/>
             <w:r>
@@ -5579,13 +5854,13 @@
             </w:r>
             <w:proofErr w:type="spellEnd"/>
             <w:r>
-              <w:t>.</w:t>
+              <w:t xml:space="preserve"> minus rights of First Nations in the Lower Basin minus share of Havasu/Parker Evaporation and ET ([7.5 – 0.95]/8.7 = 75.3%).</w:t>
             </w:r>
           </w:p>
         </w:tc>
         <w:tc>
           <w:tcPr>
-            <w:tcW w:w="2695" w:type="dxa"/>
+            <w:tcW w:w="2425" w:type="dxa"/>
           </w:tcPr>
           <w:p>
             <w:r>
@@ -5607,36 +5882,39 @@
         </w:tc>
         <w:tc>
           <w:tcPr>
-            <w:tcW w:w="1440" w:type="dxa"/>
+            <w:tcW w:w="1443" w:type="dxa"/>
           </w:tcPr>
           <w:p>
             <w:pPr>
               <w:jc w:val="center"/>
             </w:pPr>
             <w:r>
+              <w:t xml:space="preserve">1.9 + </w:t>
+            </w:r>
+            <w:r>
               <w:t>Remain</w:t>
             </w:r>
           </w:p>
         </w:tc>
         <w:tc>
           <w:tcPr>
-            <w:tcW w:w="3600" w:type="dxa"/>
+            <w:tcW w:w="3867" w:type="dxa"/>
           </w:tcPr>
           <w:p>
             <w:r>
-              <w:t xml:space="preserve">Remaining </w:t>
-            </w:r>
-            <w:r>
-              <w:t xml:space="preserve">Lake Powell </w:t>
-            </w:r>
-            <w:r>
-              <w:t>natural flow.</w:t>
+              <w:t>Pre-compact rights plus any remaining Lake Powell natural flow</w:t>
+            </w:r>
+            <w:r>
+              <w:t>.</w:t>
+            </w:r>
+            <w:r>
+              <w:t xml:space="preserve"> </w:t>
             </w:r>
           </w:p>
         </w:tc>
         <w:tc>
           <w:tcPr>
-            <w:tcW w:w="2695" w:type="dxa"/>
+            <w:tcW w:w="2425" w:type="dxa"/>
           </w:tcPr>
           <w:p>
             <w:r>
@@ -5645,7 +5923,7 @@
           </w:p>
         </w:tc>
       </w:tr>
-      <w:bookmarkEnd w:id="15"/>
+      <w:bookmarkEnd w:id="16"/>
     </w:tbl>
     <w:p/>
     <w:p>
@@ -5656,11 +5934,8 @@
         </w:rPr>
       </w:pPr>
       <w:r>
-        <w:rPr>
-          <w:b/>
-          <w:bCs/>
-        </w:rPr>
-        <w:br w:type="page"/>
+        <w:lastRenderedPageBreak/>
+        <w:t>The volumes in Table 6 draw from the inflow sources in different amounts (Table 7). I expect it easier to assign each year’s inflow than negotiate ever larger mandatory conservation targets.</w:t>
       </w:r>
     </w:p>
     <w:p>
@@ -5668,8 +5943,10 @@
         <w:pStyle w:val="TableTitle"/>
       </w:pPr>
       <w:r>
-        <w:lastRenderedPageBreak/>
-        <w:t>Table 6</w:t>
+        <w:t xml:space="preserve">Table </w:t>
+      </w:r>
+      <w:r>
+        <w:t>7</w:t>
       </w:r>
       <w:r>
         <w:t xml:space="preserve">. </w:t>
@@ -5685,14 +5962,14 @@
         <w:tblLook w:val="04A0" w:firstRow="1" w:lastRow="0" w:firstColumn="1" w:lastColumn="0" w:noHBand="0" w:noVBand="1"/>
       </w:tblPr>
       <w:tblGrid>
-        <w:gridCol w:w="1341"/>
-        <w:gridCol w:w="2074"/>
-        <w:gridCol w:w="3057"/>
+        <w:gridCol w:w="1975"/>
+        <w:gridCol w:w="2070"/>
+        <w:gridCol w:w="1983"/>
       </w:tblGrid>
       <w:tr>
         <w:tc>
           <w:tcPr>
-            <w:tcW w:w="1341" w:type="dxa"/>
+            <w:tcW w:w="1975" w:type="dxa"/>
             <w:shd w:val="clear" w:color="auto" w:fill="DEEAF6" w:themeFill="accent5" w:themeFillTint="33"/>
           </w:tcPr>
           <w:p>
@@ -5713,7 +5990,7 @@
         </w:tc>
         <w:tc>
           <w:tcPr>
-            <w:tcW w:w="2074" w:type="dxa"/>
+            <w:tcW w:w="2070" w:type="dxa"/>
             <w:shd w:val="clear" w:color="auto" w:fill="DEEAF6" w:themeFill="accent5" w:themeFillTint="33"/>
           </w:tcPr>
           <w:p>
@@ -5735,7 +6012,7 @@
         </w:tc>
         <w:tc>
           <w:tcPr>
-            <w:tcW w:w="3057" w:type="dxa"/>
+            <w:tcW w:w="1983" w:type="dxa"/>
             <w:shd w:val="clear" w:color="auto" w:fill="DEEAF6" w:themeFill="accent5" w:themeFillTint="33"/>
           </w:tcPr>
           <w:p>
@@ -5759,7 +6036,7 @@
       <w:tr>
         <w:tc>
           <w:tcPr>
-            <w:tcW w:w="1341" w:type="dxa"/>
+            <w:tcW w:w="1975" w:type="dxa"/>
           </w:tcPr>
           <w:p>
             <w:r>
@@ -5769,7 +6046,7 @@
         </w:tc>
         <w:tc>
           <w:tcPr>
-            <w:tcW w:w="2074" w:type="dxa"/>
+            <w:tcW w:w="2070" w:type="dxa"/>
           </w:tcPr>
           <w:p>
             <w:pPr>
@@ -5782,7 +6059,7 @@
         </w:tc>
         <w:tc>
           <w:tcPr>
-            <w:tcW w:w="3057" w:type="dxa"/>
+            <w:tcW w:w="1983" w:type="dxa"/>
           </w:tcPr>
           <w:p>
             <w:pPr>
@@ -5797,7 +6074,7 @@
       <w:tr>
         <w:tc>
           <w:tcPr>
-            <w:tcW w:w="1341" w:type="dxa"/>
+            <w:tcW w:w="1975" w:type="dxa"/>
           </w:tcPr>
           <w:p>
             <w:r>
@@ -5807,7 +6084,7 @@
         </w:tc>
         <w:tc>
           <w:tcPr>
-            <w:tcW w:w="2074" w:type="dxa"/>
+            <w:tcW w:w="2070" w:type="dxa"/>
           </w:tcPr>
           <w:p>
             <w:pPr>
@@ -5820,7 +6097,7 @@
         </w:tc>
         <w:tc>
           <w:tcPr>
-            <w:tcW w:w="3057" w:type="dxa"/>
+            <w:tcW w:w="1983" w:type="dxa"/>
           </w:tcPr>
           <w:p>
             <w:pPr>
@@ -5835,7 +6112,7 @@
       <w:tr>
         <w:tc>
           <w:tcPr>
-            <w:tcW w:w="1341" w:type="dxa"/>
+            <w:tcW w:w="1975" w:type="dxa"/>
           </w:tcPr>
           <w:p>
             <w:r>
@@ -5845,7 +6122,7 @@
         </w:tc>
         <w:tc>
           <w:tcPr>
-            <w:tcW w:w="2074" w:type="dxa"/>
+            <w:tcW w:w="2070" w:type="dxa"/>
           </w:tcPr>
           <w:p>
             <w:pPr>
@@ -5858,7 +6135,7 @@
         </w:tc>
         <w:tc>
           <w:tcPr>
-            <w:tcW w:w="3057" w:type="dxa"/>
+            <w:tcW w:w="1983" w:type="dxa"/>
           </w:tcPr>
           <w:p>
             <w:pPr>
@@ -5873,7 +6150,7 @@
       <w:tr>
         <w:tc>
           <w:tcPr>
-            <w:tcW w:w="1341" w:type="dxa"/>
+            <w:tcW w:w="1975" w:type="dxa"/>
           </w:tcPr>
           <w:p>
             <w:r>
@@ -5883,17 +6160,14 @@
         </w:tc>
         <w:tc>
           <w:tcPr>
-            <w:tcW w:w="2074" w:type="dxa"/>
+            <w:tcW w:w="2070" w:type="dxa"/>
           </w:tcPr>
           <w:p>
             <w:pPr>
               <w:jc w:val="center"/>
             </w:pPr>
             <w:r>
-              <w:t>1.06</w:t>
-            </w:r>
-            <w:r>
-              <w:t xml:space="preserve"> </w:t>
+              <w:t xml:space="preserve">1.06 </w:t>
             </w:r>
             <w:proofErr w:type="spellStart"/>
             <w:r>
@@ -5904,17 +6178,14 @@
         </w:tc>
         <w:tc>
           <w:tcPr>
-            <w:tcW w:w="3057" w:type="dxa"/>
+            <w:tcW w:w="1983" w:type="dxa"/>
           </w:tcPr>
           <w:p>
             <w:pPr>
               <w:jc w:val="center"/>
             </w:pPr>
             <w:r>
-              <w:t>0.95</w:t>
-            </w:r>
-            <w:r>
-              <w:t xml:space="preserve"> </w:t>
+              <w:t xml:space="preserve">0.95 </w:t>
             </w:r>
             <w:proofErr w:type="spellStart"/>
             <w:r>
@@ -5927,37 +6198,37 @@
       <w:tr>
         <w:tc>
           <w:tcPr>
-            <w:tcW w:w="1341" w:type="dxa"/>
+            <w:tcW w:w="1975" w:type="dxa"/>
           </w:tcPr>
           <w:p>
             <w:r>
-              <w:t>Lower Basin</w:t>
+              <w:t>Upper Basin (pre-1922 rights)</w:t>
             </w:r>
           </w:p>
         </w:tc>
         <w:tc>
           <w:tcPr>
-            <w:tcW w:w="2074" w:type="dxa"/>
+            <w:tcW w:w="2070" w:type="dxa"/>
           </w:tcPr>
           <w:p>
             <w:pPr>
               <w:jc w:val="center"/>
             </w:pPr>
             <w:r>
-              <w:t>min(6.55, Remain)</w:t>
+              <w:t>min(1.9, Remain)</w:t>
             </w:r>
           </w:p>
         </w:tc>
         <w:tc>
           <w:tcPr>
-            <w:tcW w:w="3057" w:type="dxa"/>
+            <w:tcW w:w="1983" w:type="dxa"/>
           </w:tcPr>
           <w:p>
             <w:pPr>
               <w:jc w:val="center"/>
             </w:pPr>
             <w:r>
-              <w:t>Remain</w:t>
+              <w:t>--</w:t>
             </w:r>
           </w:p>
         </w:tc>
@@ -5965,47 +6236,236 @@
       <w:tr>
         <w:tc>
           <w:tcPr>
-            <w:tcW w:w="1341" w:type="dxa"/>
+            <w:tcW w:w="1975" w:type="dxa"/>
           </w:tcPr>
           <w:p>
             <w:r>
-              <w:t>Upper Basin</w:t>
+              <w:t>Lower Basin</w:t>
             </w:r>
           </w:p>
         </w:tc>
         <w:tc>
           <w:tcPr>
-            <w:tcW w:w="2074" w:type="dxa"/>
+            <w:tcW w:w="2070" w:type="dxa"/>
           </w:tcPr>
           <w:p>
             <w:pPr>
               <w:jc w:val="center"/>
             </w:pPr>
             <w:r>
-              <w:t>Remain</w:t>
+              <w:t>min(5.8, Remain)</w:t>
             </w:r>
           </w:p>
         </w:tc>
         <w:tc>
           <w:tcPr>
-            <w:tcW w:w="3057" w:type="dxa"/>
+            <w:tcW w:w="1983" w:type="dxa"/>
           </w:tcPr>
           <w:p>
             <w:pPr>
               <w:jc w:val="center"/>
             </w:pPr>
             <w:r>
+              <w:t>Remain</w:t>
+            </w:r>
+          </w:p>
+        </w:tc>
+      </w:tr>
+      <w:tr>
+        <w:tc>
+          <w:tcPr>
+            <w:tcW w:w="1975" w:type="dxa"/>
+          </w:tcPr>
+          <w:p>
+            <w:r>
+              <w:t>Upper Basin (post 1922)</w:t>
+            </w:r>
+          </w:p>
+        </w:tc>
+        <w:tc>
+          <w:tcPr>
+            <w:tcW w:w="2070" w:type="dxa"/>
+          </w:tcPr>
+          <w:p>
+            <w:pPr>
+              <w:jc w:val="center"/>
+            </w:pPr>
+            <w:r>
+              <w:t>Remain</w:t>
+            </w:r>
+          </w:p>
+        </w:tc>
+        <w:tc>
+          <w:tcPr>
+            <w:tcW w:w="1983" w:type="dxa"/>
+          </w:tcPr>
+          <w:p>
+            <w:pPr>
+              <w:jc w:val="center"/>
+            </w:pPr>
+            <w:r>
               <w:t>--</w:t>
+            </w:r>
+          </w:p>
+        </w:tc>
+      </w:tr>
+      <w:tr>
+        <w:tc>
+          <w:tcPr>
+            <w:tcW w:w="1975" w:type="dxa"/>
+          </w:tcPr>
+          <w:p>
+            <w:r>
+              <w:t>Havasu/Parker Evap. and ET</w:t>
+            </w:r>
+          </w:p>
+        </w:tc>
+        <w:tc>
+          <w:tcPr>
+            <w:tcW w:w="2070" w:type="dxa"/>
+          </w:tcPr>
+          <w:p>
+            <w:pPr>
+              <w:jc w:val="center"/>
+            </w:pPr>
+            <w:r>
+              <w:t>--</w:t>
+            </w:r>
+          </w:p>
+        </w:tc>
+        <w:tc>
+          <w:tcPr>
+            <w:tcW w:w="1983" w:type="dxa"/>
+          </w:tcPr>
+          <w:p>
+            <w:pPr>
+              <w:jc w:val="center"/>
+            </w:pPr>
+            <w:r>
+              <w:t>100%</w:t>
             </w:r>
           </w:p>
         </w:tc>
       </w:tr>
     </w:tbl>
-    <w:p>
-      <w:pPr>
-        <w:pStyle w:val="TableTitle"/>
-      </w:pPr>
-    </w:p>
+    <w:p/>
+    <w:p>
+      <w:r>
+        <w:t xml:space="preserve">The volumes in Table 6 differ from the customary accounting of first 8.23 </w:t>
+      </w:r>
+      <w:proofErr w:type="spellStart"/>
+      <w:r>
+        <w:t>maf</w:t>
+      </w:r>
+      <w:proofErr w:type="spellEnd"/>
+      <w:r>
+        <w:t xml:space="preserve"> of Lake Powell Natural flow to Lower Basin plus Mexico and remaining amount to the Upper Basin. The difference arises because:</w:t>
+      </w:r>
+    </w:p>
+    <w:p>
+      <w:pPr>
+        <w:pStyle w:val="ListParagraph"/>
+        <w:numPr>
+          <w:ilvl w:val="0"/>
+          <w:numId w:val="44"/>
+        </w:numPr>
+      </w:pPr>
+      <w:r>
+        <w:t>Mexico, First Nations, Colorado River Delta, and Havasu/Parker evaporation and evapotranspiration are accounted for separately in Flex accounting.</w:t>
+      </w:r>
+    </w:p>
+    <w:p>
+      <w:pPr>
+        <w:pStyle w:val="ListParagraph"/>
+        <w:numPr>
+          <w:ilvl w:val="0"/>
+          <w:numId w:val="44"/>
+        </w:numPr>
+      </w:pPr>
+      <w:r>
+        <w:t>Mexico’s amount is reduced by conservation under Minutes 319 and 323.</w:t>
+      </w:r>
+    </w:p>
+    <w:p>
+      <w:pPr>
+        <w:pStyle w:val="ListParagraph"/>
+        <w:numPr>
+          <w:ilvl w:val="0"/>
+          <w:numId w:val="44"/>
+        </w:numPr>
+      </w:pPr>
+      <w:r>
+        <w:t xml:space="preserve">The Shared, Reserve </w:t>
+      </w:r>
+      <w:r>
+        <w:t xml:space="preserve">account is charged a share of the combined </w:t>
+      </w:r>
+      <w:r>
+        <w:t>reservoir evaporation.</w:t>
+      </w:r>
+    </w:p>
+    <w:p>
+      <w:pPr>
+        <w:pStyle w:val="ListParagraph"/>
+        <w:numPr>
+          <w:ilvl w:val="0"/>
+          <w:numId w:val="44"/>
+        </w:numPr>
+      </w:pPr>
+      <w:r>
+        <w:t xml:space="preserve">Lower Basin, Mexico, and First Nations in the Lower Basin are charged carriage loss </w:t>
+      </w:r>
+      <w:r>
+        <w:t>(Havasu/Parker evaporation and evapotranspiration).</w:t>
+      </w:r>
+    </w:p>
+    <w:p>
+      <w:pPr>
+        <w:pStyle w:val="ListParagraph"/>
+        <w:numPr>
+          <w:ilvl w:val="0"/>
+          <w:numId w:val="44"/>
+        </w:numPr>
+      </w:pPr>
+      <w:r>
+        <w:t>1922 Pre-Compact Upper Basin water rights are given priority over the Lower Basin.</w:t>
+      </w:r>
+    </w:p>
+    <w:p>
+      <w:r>
+        <w:t xml:space="preserve">The present configuration is valid </w:t>
+      </w:r>
+      <w:r>
+        <w:t>for</w:t>
+      </w:r>
+      <w:r>
+        <w:t xml:space="preserve"> Lake Powell Natural flows </w:t>
+      </w:r>
+      <w:r>
+        <w:t>down to</w:t>
+      </w:r>
+      <w:r>
+        <w:t xml:space="preserve"> 3.7 </w:t>
+      </w:r>
+      <w:proofErr w:type="spellStart"/>
+      <w:r>
+        <w:t>maf</w:t>
+      </w:r>
+      <w:proofErr w:type="spellEnd"/>
+      <w:r>
+        <w:t xml:space="preserve"> per year. Below that value, I am unclear whether to </w:t>
+      </w:r>
+      <w:r>
+        <w:t>assign natural flow to</w:t>
+      </w:r>
+      <w:r>
+        <w:t xml:space="preserve"> First Nations</w:t>
+      </w:r>
+      <w:r>
+        <w:t xml:space="preserve"> or Mexico first or to share the assignment.</w:t>
+      </w:r>
+    </w:p>
+    <w:p/>
     <w:p>
       <w:pPr>
         <w:pStyle w:val="Heading1"/>
@@ -6056,7 +6516,7 @@
                     </pic:cNvPicPr>
                   </pic:nvPicPr>
                   <pic:blipFill>
-                    <a:blip r:embed="rId20" cstate="print">
+                    <a:blip r:embed="rId21" cstate="print">
                       <a:extLst>
                         <a:ext uri="{28A0092B-C50C-407E-A947-70E740481C1C}">
                           <a14:useLocalDpi xmlns:a14="http://schemas.microsoft.com/office/drawing/2010/main" val="0"/>
@@ -6303,7 +6763,7 @@
         <w:t xml:space="preserve">. </w:t>
       </w:r>
       <w:r>
-        <w:t>Table 7</w:t>
+        <w:t>Table 8</w:t>
       </w:r>
       <w:r>
         <w:t xml:space="preserve"> shows rough Colorado River water prices.</w:t>
@@ -6393,7 +6853,7 @@
           <w:bCs/>
         </w:rPr>
         <w:lastRenderedPageBreak/>
-        <w:t>Table 7</w:t>
+        <w:t>Table 8</w:t>
       </w:r>
       <w:r>
         <w:rPr>
@@ -6791,7 +7251,7 @@
               <w:pStyle w:val="ListParagraph"/>
               <w:ind w:left="0"/>
             </w:pPr>
-            <w:bookmarkStart w:id="16" w:name="_Hlk85194423"/>
+            <w:bookmarkStart w:id="17" w:name="_Hlk85194423"/>
             <w:r>
               <w:rPr>
                 <w:noProof/>
@@ -6814,7 +7274,7 @@
                           </pic:cNvPicPr>
                         </pic:nvPicPr>
                         <pic:blipFill>
-                          <a:blip r:embed="rId21" cstate="print">
+                          <a:blip r:embed="rId22" cstate="print">
                             <a:extLst>
                               <a:ext uri="{28A0092B-C50C-407E-A947-70E740481C1C}">
                                 <a14:useLocalDpi xmlns:a14="http://schemas.microsoft.com/office/drawing/2010/main" val="0"/>
@@ -6868,7 +7328,7 @@
         </w:tc>
       </w:tr>
     </w:tbl>
-    <w:bookmarkEnd w:id="16"/>
+    <w:bookmarkEnd w:id="17"/>
     <w:p>
       <w:pPr>
         <w:pStyle w:val="Heading3"/>
@@ -6881,7 +7341,7 @@
       </w:r>
     </w:p>
     <w:p>
-      <w:bookmarkStart w:id="17" w:name="_Hlk85195178"/>
+      <w:bookmarkStart w:id="18" w:name="_Hlk85195178"/>
       <w:r>
         <w:t>Flex account w</w:t>
       </w:r>
@@ -6908,7 +7368,7 @@
       <w:r>
         <w:t>.</w:t>
       </w:r>
-      <w:bookmarkEnd w:id="17"/>
+      <w:bookmarkEnd w:id="18"/>
     </w:p>
     <w:p>
       <w:r>
@@ -6977,7 +7437,7 @@
                     <pic:cNvPicPr/>
                   </pic:nvPicPr>
                   <pic:blipFill>
-                    <a:blip r:embed="rId22"/>
+                    <a:blip r:embed="rId23"/>
                     <a:stretch>
                       <a:fillRect/>
                     </a:stretch>
@@ -7073,22 +7533,7 @@
         </w:numPr>
       </w:pPr>
       <w:r>
-        <w:t xml:space="preserve">Reduce storage in Lake Powell, heat the water temperature of Lake Powell storage (less stratification), increase the release water temperature, and </w:t>
-      </w:r>
-      <w:r>
-        <w:t>push</w:t>
-      </w:r>
-      <w:r>
-        <w:t xml:space="preserve"> native, endangered fish of the Grand Canyon </w:t>
-      </w:r>
-      <w:r>
-        <w:t xml:space="preserve">into unchartered territory -- </w:t>
-      </w:r>
-      <w:r>
-        <w:t>more susceptible to prey by non-native fish.</w:t>
-      </w:r>
-      <w:r>
-        <w:t xml:space="preserve"> Higher Lake Powell levels and colder releases </w:t>
+        <w:t xml:space="preserve">Reduce storage in Lake Powell, heat the water temperature of Lake Powell storage (less stratification), increase the release water temperature, and push native, endangered fish of the Grand Canyon into unchartered territory -- more susceptible to prey by non-native fish. Higher Lake Powell levels and colder releases </w:t>
       </w:r>
       <w:r>
         <w:t>maintain</w:t>
@@ -7099,8 +7544,6 @@
       <w:r>
         <w:t xml:space="preserve"> endangered fish.</w:t>
       </w:r>
-      <w:bookmarkStart w:id="18" w:name="_GoBack"/>
-      <w:bookmarkEnd w:id="18"/>
       <w:r>
         <w:t xml:space="preserve"> The worksheet </w:t>
       </w:r>
@@ -7529,7 +7972,7 @@
         <w:t xml:space="preserve">Colder releases preserve the status quo. </w:t>
       </w:r>
       <w:r>
-        <w:t>Table 8</w:t>
+        <w:t>Table 9</w:t>
       </w:r>
       <w:r>
         <w:t xml:space="preserve"> shows the breakpoints of temperature suitability for native fish </w:t>
@@ -7569,7 +8012,7 @@
         <w:t xml:space="preserve">The tailwater trout are an introduced species, require colder water, and live in the Colorado River reach from Glen Canyon Dam to Lee Ferry (and possibly below). </w:t>
       </w:r>
       <w:r>
-        <w:t>Table 8</w:t>
+        <w:t>Table 9</w:t>
       </w:r>
       <w:r>
         <w:t xml:space="preserve"> shows the breakpoints of temperature suitability for tailwater trout </w:t>
@@ -7633,7 +8076,7 @@
                     </pic:cNvPicPr>
                   </pic:nvPicPr>
                   <pic:blipFill>
-                    <a:blip r:embed="rId23">
+                    <a:blip r:embed="rId24">
                       <a:extLst>
                         <a:ext uri="{28A0092B-C50C-407E-A947-70E740481C1C}">
                           <a14:useLocalDpi xmlns:a14="http://schemas.microsoft.com/office/drawing/2010/main" val="0"/>
@@ -7768,7 +8211,7 @@
         <w:t xml:space="preserve"> </w:t>
       </w:r>
       <w:r>
-        <w:t>Table 8</w:t>
+        <w:t>Table 9</w:t>
       </w:r>
       <w:r>
         <w:t xml:space="preserve"> summarizes the important </w:t>
@@ -7925,7 +8368,7 @@
                           <pic:cNvPicPr/>
                         </pic:nvPicPr>
                         <pic:blipFill>
-                          <a:blip r:embed="rId24"/>
+                          <a:blip r:embed="rId25"/>
                           <a:stretch>
                             <a:fillRect/>
                           </a:stretch>
@@ -7995,7 +8438,7 @@
                           </pic:cNvPicPr>
                         </pic:nvPicPr>
                         <pic:blipFill>
-                          <a:blip r:embed="rId25"/>
+                          <a:blip r:embed="rId26"/>
                           <a:stretch>
                             <a:fillRect/>
                           </a:stretch>
@@ -8149,7 +8592,7 @@
           <w:b/>
           <w:bCs/>
         </w:rPr>
-        <w:t>Table 8</w:t>
+        <w:t>Table 9</w:t>
       </w:r>
       <w:r>
         <w:rPr>
@@ -8192,7 +8635,7 @@
                     </pic:cNvPicPr>
                   </pic:nvPicPr>
                   <pic:blipFill>
-                    <a:blip r:embed="rId26">
+                    <a:blip r:embed="rId27">
                       <a:extLst>
                         <a:ext uri="{28A0092B-C50C-407E-A947-70E740481C1C}">
                           <a14:useLocalDpi xmlns:a14="http://schemas.microsoft.com/office/drawing/2010/main" val="0"/>
@@ -8245,7 +8688,7 @@
                     </pic:cNvPicPr>
                   </pic:nvPicPr>
                   <pic:blipFill>
-                    <a:blip r:embed="rId27" cstate="print">
+                    <a:blip r:embed="rId28" cstate="print">
                       <a:extLst>
                         <a:ext uri="{28A0092B-C50C-407E-A947-70E740481C1C}">
                           <a14:useLocalDpi xmlns:a14="http://schemas.microsoft.com/office/drawing/2010/main" val="0"/>
@@ -8469,7 +8912,7 @@
                     </pic:cNvPicPr>
                   </pic:nvPicPr>
                   <pic:blipFill>
-                    <a:blip r:embed="rId28" cstate="print">
+                    <a:blip r:embed="rId29" cstate="print">
                       <a:extLst>
                         <a:ext uri="{28A0092B-C50C-407E-A947-70E740481C1C}">
                           <a14:useLocalDpi xmlns:a14="http://schemas.microsoft.com/office/drawing/2010/main" val="0"/>
@@ -8646,7 +9089,7 @@
                     <pic:cNvPicPr/>
                   </pic:nvPicPr>
                   <pic:blipFill>
-                    <a:blip r:embed="rId29"/>
+                    <a:blip r:embed="rId30"/>
                     <a:stretch>
                       <a:fillRect/>
                     </a:stretch>
@@ -8870,7 +9313,7 @@
       <w:r>
         <w:t xml:space="preserve">." Utah State University. </w:t>
       </w:r>
-      <w:hyperlink r:id="rId30" w:history="1">
+      <w:hyperlink r:id="rId31" w:history="1">
         <w:r>
           <w:rPr>
             <w:rStyle w:val="Hyperlink"/>
@@ -8929,7 +9372,7 @@
           <w:bCs/>
         </w:rPr>
       </w:pPr>
-      <w:hyperlink r:id="rId31" w:history="1">
+      <w:hyperlink r:id="rId32" w:history="1">
         <w:r>
           <w:rPr>
             <w:rStyle w:val="Hyperlink"/>
@@ -9037,7 +9480,7 @@
         </w:rPr>
         <w:t xml:space="preserve">  </w:t>
       </w:r>
-      <w:hyperlink r:id="rId32" w:history="1">
+      <w:hyperlink r:id="rId33" w:history="1">
         <w:r>
           <w:rPr>
             <w:rStyle w:val="Hyperlink"/>
@@ -9136,7 +9579,7 @@
         </w:rPr>
         <w:t xml:space="preserve"> (Section 3); Equalize storage in Lake Powell and Lake Mead (Section 6). </w:t>
       </w:r>
-      <w:hyperlink r:id="rId33" w:history="1">
+      <w:hyperlink r:id="rId34" w:history="1">
         <w:r>
           <w:rPr>
             <w:rFonts w:ascii="Times New Roman" w:hAnsi="Times New Roman"/>
@@ -9224,7 +9667,7 @@
         </w:rPr>
         <w:t xml:space="preserve"> mandatory conservation as Lake Mead’s level falls from 1,090 to 1,025 feet. </w:t>
       </w:r>
-      <w:hyperlink r:id="rId34" w:history="1">
+      <w:hyperlink r:id="rId35" w:history="1">
         <w:r>
           <w:rPr>
             <w:rFonts w:ascii="Times New Roman" w:hAnsi="Times New Roman"/>
@@ -9805,7 +10248,7 @@
       <w:r>
         <w:t xml:space="preserve">(1922). "Colorado River Compact." </w:t>
       </w:r>
-      <w:hyperlink r:id="rId35" w:history="1">
+      <w:hyperlink r:id="rId36" w:history="1">
         <w:r>
           <w:rPr>
             <w:rStyle w:val="Hyperlink"/>
@@ -9826,7 +10269,7 @@
       <w:r>
         <w:t xml:space="preserve">Carson, C. A., Stone, C. H., Wilson, F. E., Watson, E. H., and Bishop, L. C. (1948). "Upper Colorado River Basin Compact." U.S. Bureau of Reclamation. </w:t>
       </w:r>
-      <w:hyperlink r:id="rId36" w:history="1">
+      <w:hyperlink r:id="rId37" w:history="1">
         <w:r>
           <w:rPr>
             <w:rStyle w:val="Hyperlink"/>
@@ -9847,7 +10290,7 @@
       <w:r>
         <w:t xml:space="preserve">Castle, A., and Fleck, J. (2019). "The Risk of Curtailment under the Colorado River Compact." </w:t>
       </w:r>
-      <w:hyperlink r:id="rId37" w:history="1">
+      <w:hyperlink r:id="rId38" w:history="1">
         <w:r>
           <w:rPr>
             <w:rStyle w:val="Hyperlink"/>
@@ -9868,7 +10311,7 @@
       <w:r>
         <w:t xml:space="preserve">IBWC. (2021). "Minutes between the United States and Mexican Sections of the IBWC." United States Section. </w:t>
       </w:r>
-      <w:hyperlink r:id="rId38" w:history="1">
+      <w:hyperlink r:id="rId39" w:history="1">
         <w:r>
           <w:rPr>
             <w:rStyle w:val="Hyperlink"/>
@@ -9936,7 +10379,7 @@
       <w:r>
         <w:t xml:space="preserve">. </w:t>
       </w:r>
-      <w:hyperlink r:id="rId39" w:anchor="field-ms-calibration-validation" w:history="1">
+      <w:hyperlink r:id="rId40" w:anchor="field-ms-calibration-validation" w:history="1">
         <w:r>
           <w:rPr>
             <w:rStyle w:val="Hyperlink"/>
@@ -9957,7 +10400,7 @@
       <w:r>
         <w:t xml:space="preserve">Prairie, J. (2020). "Colorado River Basin Natural Flow and Salt Data." U.S. Bureau of Reclamation. </w:t>
       </w:r>
-      <w:hyperlink r:id="rId40" w:history="1">
+      <w:hyperlink r:id="rId41" w:history="1">
         <w:r>
           <w:rPr>
             <w:rStyle w:val="Hyperlink"/>
@@ -9978,7 +10421,7 @@
       <w:r>
         <w:t xml:space="preserve">Rosenberg, D. E. (2021a). "Adapt Lake Mead releases to inflow to give managers more flexibility to slow reservoir draw down." Utah State University, Logan, Utah. </w:t>
       </w:r>
-      <w:hyperlink r:id="rId41" w:history="1">
+      <w:hyperlink r:id="rId42" w:history="1">
         <w:r>
           <w:rPr>
             <w:rStyle w:val="Hyperlink"/>
@@ -9998,27 +10441,6 @@
       </w:pPr>
       <w:r>
         <w:t xml:space="preserve">Rosenberg, D. E. (2021b). "Colorado River Coding: Grand Canyon Intervening Flow." GrandCanyonInterveningFlow folder. </w:t>
-      </w:r>
-      <w:hyperlink r:id="rId42" w:history="1">
-        <w:r>
-          <w:rPr>
-            <w:rStyle w:val="Hyperlink"/>
-          </w:rPr>
-          <w:t>https://doi.org/10.5281/zenodo.5522835</w:t>
-        </w:r>
-      </w:hyperlink>
-      <w:r>
-        <w:t>.</w:t>
-      </w:r>
-    </w:p>
-    <w:p>
-      <w:pPr>
-        <w:pStyle w:val="EndNoteBibliography"/>
-        <w:spacing w:after="0"/>
-        <w:ind w:left="720" w:hanging="720"/>
-      </w:pPr>
-      <w:r>
-        <w:t xml:space="preserve">Rosenberg, D. E. (2021c). "Colorado River Coding: Intentionally Created Surplus for Lake Mead: Current Accounts and Next Steps." ICS folder. </w:t>
       </w:r>
       <w:hyperlink r:id="rId43" w:history="1">
         <w:r>
@@ -10039,7 +10461,7 @@
         <w:ind w:left="720" w:hanging="720"/>
       </w:pPr>
       <w:r>
-        <w:t xml:space="preserve">Rosenberg, D. E. (2021d). "Colorado River Coding: Pilot flex accounting to encourage more water conservation in a combined Lake Powell-Lake Mead system." ModelMusings folder. </w:t>
+        <w:t xml:space="preserve">Rosenberg, D. E. (2021c). "Colorado River Coding: Intentionally Created Surplus for Lake Mead: Current Accounts and Next Steps." ICS folder. </w:t>
       </w:r>
       <w:hyperlink r:id="rId44" w:history="1">
         <w:r>
@@ -10060,6 +10482,27 @@
         <w:ind w:left="720" w:hanging="720"/>
       </w:pPr>
       <w:r>
+        <w:t xml:space="preserve">Rosenberg, D. E. (2021d). "Colorado River Coding: Pilot flex accounting to encourage more water conservation in a combined Lake Powell-Lake Mead system." ModelMusings folder. </w:t>
+      </w:r>
+      <w:hyperlink r:id="rId45" w:history="1">
+        <w:r>
+          <w:rPr>
+            <w:rStyle w:val="Hyperlink"/>
+          </w:rPr>
+          <w:t>https://doi.org/10.5281/zenodo.5522835</w:t>
+        </w:r>
+      </w:hyperlink>
+      <w:r>
+        <w:t>.</w:t>
+      </w:r>
+    </w:p>
+    <w:p>
+      <w:pPr>
+        <w:pStyle w:val="EndNoteBibliography"/>
+        <w:spacing w:after="0"/>
+        <w:ind w:left="720" w:hanging="720"/>
+      </w:pPr>
+      <w:r>
         <w:t xml:space="preserve">Rosenberg, D. E. (2021e). "Invest in Farm Water Conservation to Curtail Buy and Dry." </w:t>
       </w:r>
       <w:r>
@@ -10071,7 +10514,7 @@
       <w:r>
         <w:t xml:space="preserve">, Utah State University, Logan, Utah. </w:t>
       </w:r>
-      <w:hyperlink r:id="rId45" w:history="1">
+      <w:hyperlink r:id="rId46" w:history="1">
         <w:r>
           <w:rPr>
             <w:rStyle w:val="Hyperlink"/>
@@ -10092,7 +10535,7 @@
       <w:r>
         <w:t xml:space="preserve">Salehabadi, H., Tarboton, D., Kuhn, E., Udall, B., Wheeler, K., E.Rosenberg, D., Goeking, S., and Schmidt, J. C. (2020). "Stream flow and Losses of the Colorado River in the Southern Colorado Plateau." Center for Colorado River Studies, Utah State University, Logan, Utah. </w:t>
       </w:r>
-      <w:hyperlink r:id="rId46" w:history="1">
+      <w:hyperlink r:id="rId47" w:history="1">
         <w:r>
           <w:rPr>
             <w:rStyle w:val="Hyperlink"/>
@@ -10113,7 +10556,7 @@
       <w:r>
         <w:t xml:space="preserve">Schmidt, J. C., Kraft, M., Tuzlak, D., and Walker, A. (2016). "Fill Mead First: a technical assessment." Utah State University, Logan, Utah. </w:t>
       </w:r>
-      <w:hyperlink r:id="rId47" w:history="1">
+      <w:hyperlink r:id="rId48" w:history="1">
         <w:r>
           <w:rPr>
             <w:rStyle w:val="Hyperlink"/>
@@ -10134,7 +10577,7 @@
       <w:r>
         <w:t xml:space="preserve">Ten Tribes Partnership. (2018). "Colorado River Basin  Ten Tribes Partnership Tribal Water Study." U.S. Department of the Interior, Bureau of Reclamation, Ten Tribes Partnership. </w:t>
       </w:r>
-      <w:hyperlink r:id="rId48" w:history="1">
+      <w:hyperlink r:id="rId49" w:history="1">
         <w:r>
           <w:rPr>
             <w:rStyle w:val="Hyperlink"/>
@@ -10155,7 +10598,7 @@
       <w:r>
         <w:t xml:space="preserve">USBR. (2007). "Record of Decision: Colorado River Interim Guidelines for Lower Basin Shortages and Coordinated Operations for Lakes Powell and Mead." U.S. Bureau of Reclamation. </w:t>
       </w:r>
-      <w:hyperlink r:id="rId49" w:history="1">
+      <w:hyperlink r:id="rId50" w:history="1">
         <w:r>
           <w:rPr>
             <w:rStyle w:val="Hyperlink"/>
@@ -10177,7 +10620,7 @@
         <w:lastRenderedPageBreak/>
         <w:t xml:space="preserve">USBR. (2012). "Colorado River Basin Water Supply and Demand Study." U.S. Department of Interior, Bureau of Reclamation, Washington, D.C. </w:t>
       </w:r>
-      <w:hyperlink r:id="rId50" w:history="1">
+      <w:hyperlink r:id="rId51" w:history="1">
         <w:r>
           <w:rPr>
             <w:rStyle w:val="Hyperlink"/>
@@ -10198,7 +10641,7 @@
       <w:r>
         <w:t xml:space="preserve">USBR. (2019). "Agreement Concerning Colorado River Drought Contingency Management and Operations." U.S. Bureau of Reclamation, Washington, DC. </w:t>
       </w:r>
-      <w:hyperlink r:id="rId51" w:history="1">
+      <w:hyperlink r:id="rId52" w:history="1">
         <w:r>
           <w:rPr>
             <w:rStyle w:val="Hyperlink"/>
@@ -10219,7 +10662,7 @@
       <w:r>
         <w:t xml:space="preserve">USBR. (2020). "Review of the Colorado River Interim Guidelines for Lower Basin Shortages and Coordinated Operations for Lake Powell and Lake Mead." U.S. Bureau of Reclamation, U.S. Department of Interior. </w:t>
       </w:r>
-      <w:hyperlink r:id="rId52" w:history="1">
+      <w:hyperlink r:id="rId53" w:history="1">
         <w:r>
           <w:rPr>
             <w:rStyle w:val="Hyperlink"/>
@@ -10240,7 +10683,7 @@
       <w:r>
         <w:t xml:space="preserve">USBR. (2021a). "Boulder Canyon Operations Office - Program and Activities: Water Accounting Reports." U.S. Bureau of Reclamation. </w:t>
       </w:r>
-      <w:hyperlink r:id="rId53" w:history="1">
+      <w:hyperlink r:id="rId54" w:history="1">
         <w:r>
           <w:rPr>
             <w:rStyle w:val="Hyperlink"/>
@@ -10261,7 +10704,7 @@
       <w:r>
         <w:t xml:space="preserve">USBR. (2021b). "Glen Canyon Dam, Current Status, Lake Powell Inflow Forecast." U.S. Bureau of Reclamation. </w:t>
       </w:r>
-      <w:hyperlink r:id="rId54" w:history="1">
+      <w:hyperlink r:id="rId55" w:history="1">
         <w:r>
           <w:rPr>
             <w:rStyle w:val="Hyperlink"/>
@@ -10282,7 +10725,7 @@
       <w:r>
         <w:t xml:space="preserve">USBR. (2021c). "Lake Mead at Hoover Dam, End of Month Elevation." Lower Colorado River Operations, U.S. Buruea of Reclamation. </w:t>
       </w:r>
-      <w:hyperlink r:id="rId55" w:history="1">
+      <w:hyperlink r:id="rId56" w:history="1">
         <w:r>
           <w:rPr>
             <w:rStyle w:val="Hyperlink"/>
@@ -10303,7 +10746,7 @@
       <w:r>
         <w:t xml:space="preserve">USBR. (2021d). "Lake Powell Unregulated Inflow." </w:t>
       </w:r>
-      <w:hyperlink r:id="rId56" w:history="1">
+      <w:hyperlink r:id="rId57" w:history="1">
         <w:r>
           <w:rPr>
             <w:rStyle w:val="Hyperlink"/>
@@ -10324,7 +10767,7 @@
       <w:r>
         <w:t xml:space="preserve">USBR. (2021e). "Pilot System Conservation Program." U.S. Bureau of Reclamation. </w:t>
       </w:r>
-      <w:hyperlink r:id="rId57" w:history="1">
+      <w:hyperlink r:id="rId58" w:history="1">
         <w:r>
           <w:rPr>
             <w:rStyle w:val="Hyperlink"/>
@@ -10345,7 +10788,7 @@
       <w:r>
         <w:t xml:space="preserve">Wheeler, K., Kuhn, E., Bruckerhoff, L., Udall, B., Wang, J., Gilbert, L., Goeking, S., Kasprak, A., Mihalevich, B., Neilson, B., Salehabadi, H., and Schmidt, J. C. (2021). "Alternative Management Paradigms for the Future of the Colorado and Green Rivers." Center for Colorado River Studies, Utah State University, Logan, Utah. </w:t>
       </w:r>
-      <w:hyperlink r:id="rId58" w:history="1">
+      <w:hyperlink r:id="rId59" w:history="1">
         <w:r>
           <w:rPr>
             <w:rStyle w:val="Hyperlink"/>
@@ -10366,7 +10809,7 @@
       <w:r>
         <w:t xml:space="preserve">Wheeler, K. G., Schmidt, J. C., and Rosenberg, D. E. (2019). "Water Resource Modelling of the Colorado River – Present and Future Strategies." Center for Colorado River Studies, Utah State University, Logan, Utah. </w:t>
       </w:r>
-      <w:hyperlink r:id="rId59" w:history="1">
+      <w:hyperlink r:id="rId60" w:history="1">
         <w:r>
           <w:rPr>
             <w:rStyle w:val="Hyperlink"/>
@@ -10395,7 +10838,7 @@
       <w:r>
         <w:t xml:space="preserve">, 37(4), 913-929. </w:t>
       </w:r>
-      <w:hyperlink r:id="rId60" w:history="1">
+      <w:hyperlink r:id="rId61" w:history="1">
         <w:r>
           <w:rPr>
             <w:rStyle w:val="Hyperlink"/>
@@ -10416,8 +10859,8 @@
       </w:r>
     </w:p>
     <w:sectPr>
-      <w:headerReference w:type="default" r:id="rId61"/>
-      <w:footerReference w:type="default" r:id="rId62"/>
+      <w:headerReference w:type="default" r:id="rId62"/>
+      <w:footerReference w:type="default" r:id="rId63"/>
       <w:pgSz w:w="12240" w:h="15840"/>
       <w:pgMar w:top="1440" w:right="1440" w:bottom="1440" w:left="1440" w:header="720" w:footer="720" w:gutter="0"/>
       <w:cols w:space="720"/>
@@ -13573,6 +14016,119 @@
     </w:lvl>
   </w:abstractNum>
   <w:abstractNum w:abstractNumId="30" w15:restartNumberingAfterBreak="0">
+    <w:nsid w:val="5A611447"/>
+    <w:multiLevelType w:val="hybridMultilevel"/>
+    <w:tmpl w:val="337EB308"/>
+    <w:lvl w:ilvl="0" w:tplc="04090001">
+      <w:start w:val="1"/>
+      <w:numFmt w:val="bullet"/>
+      <w:lvlText w:val=""/>
+      <w:lvlJc w:val="left"/>
+      <w:pPr>
+        <w:ind w:left="720" w:hanging="360"/>
+      </w:pPr>
+      <w:rPr>
+        <w:rFonts w:ascii="Symbol" w:hAnsi="Symbol" w:hint="default"/>
+      </w:rPr>
+    </w:lvl>
+    <w:lvl w:ilvl="1" w:tplc="04090003" w:tentative="1">
+      <w:start w:val="1"/>
+      <w:numFmt w:val="bullet"/>
+      <w:lvlText w:val="o"/>
+      <w:lvlJc w:val="left"/>
+      <w:pPr>
+        <w:ind w:left="1440" w:hanging="360"/>
+      </w:pPr>
+      <w:rPr>
+        <w:rFonts w:ascii="Courier New" w:hAnsi="Courier New" w:cs="Courier New" w:hint="default"/>
+      </w:rPr>
+    </w:lvl>
+    <w:lvl w:ilvl="2" w:tplc="04090005" w:tentative="1">
+      <w:start w:val="1"/>
+      <w:numFmt w:val="bullet"/>
+      <w:lvlText w:val=""/>
+      <w:lvlJc w:val="left"/>
+      <w:pPr>
+        <w:ind w:left="2160" w:hanging="360"/>
+      </w:pPr>
+      <w:rPr>
+        <w:rFonts w:ascii="Wingdings" w:hAnsi="Wingdings" w:hint="default"/>
+      </w:rPr>
+    </w:lvl>
+    <w:lvl w:ilvl="3" w:tplc="04090001" w:tentative="1">
+      <w:start w:val="1"/>
+      <w:numFmt w:val="bullet"/>
+      <w:lvlText w:val=""/>
+      <w:lvlJc w:val="left"/>
+      <w:pPr>
+        <w:ind w:left="2880" w:hanging="360"/>
+      </w:pPr>
+      <w:rPr>
+        <w:rFonts w:ascii="Symbol" w:hAnsi="Symbol" w:hint="default"/>
+      </w:rPr>
+    </w:lvl>
+    <w:lvl w:ilvl="4" w:tplc="04090003" w:tentative="1">
+      <w:start w:val="1"/>
+      <w:numFmt w:val="bullet"/>
+      <w:lvlText w:val="o"/>
+      <w:lvlJc w:val="left"/>
+      <w:pPr>
+        <w:ind w:left="3600" w:hanging="360"/>
+      </w:pPr>
+      <w:rPr>
+        <w:rFonts w:ascii="Courier New" w:hAnsi="Courier New" w:cs="Courier New" w:hint="default"/>
+      </w:rPr>
+    </w:lvl>
+    <w:lvl w:ilvl="5" w:tplc="04090005" w:tentative="1">
+      <w:start w:val="1"/>
+      <w:numFmt w:val="bullet"/>
+      <w:lvlText w:val=""/>
+      <w:lvlJc w:val="left"/>
+      <w:pPr>
+        <w:ind w:left="4320" w:hanging="360"/>
+      </w:pPr>
+      <w:rPr>
+        <w:rFonts w:ascii="Wingdings" w:hAnsi="Wingdings" w:hint="default"/>
+      </w:rPr>
+    </w:lvl>
+    <w:lvl w:ilvl="6" w:tplc="04090001" w:tentative="1">
+      <w:start w:val="1"/>
+      <w:numFmt w:val="bullet"/>
+      <w:lvlText w:val=""/>
+      <w:lvlJc w:val="left"/>
+      <w:pPr>
+        <w:ind w:left="5040" w:hanging="360"/>
+      </w:pPr>
+      <w:rPr>
+        <w:rFonts w:ascii="Symbol" w:hAnsi="Symbol" w:hint="default"/>
+      </w:rPr>
+    </w:lvl>
+    <w:lvl w:ilvl="7" w:tplc="04090003" w:tentative="1">
+      <w:start w:val="1"/>
+      <w:numFmt w:val="bullet"/>
+      <w:lvlText w:val="o"/>
+      <w:lvlJc w:val="left"/>
+      <w:pPr>
+        <w:ind w:left="5760" w:hanging="360"/>
+      </w:pPr>
+      <w:rPr>
+        <w:rFonts w:ascii="Courier New" w:hAnsi="Courier New" w:cs="Courier New" w:hint="default"/>
+      </w:rPr>
+    </w:lvl>
+    <w:lvl w:ilvl="8" w:tplc="04090005" w:tentative="1">
+      <w:start w:val="1"/>
+      <w:numFmt w:val="bullet"/>
+      <w:lvlText w:val=""/>
+      <w:lvlJc w:val="left"/>
+      <w:pPr>
+        <w:ind w:left="6480" w:hanging="360"/>
+      </w:pPr>
+      <w:rPr>
+        <w:rFonts w:ascii="Wingdings" w:hAnsi="Wingdings" w:hint="default"/>
+      </w:rPr>
+    </w:lvl>
+  </w:abstractNum>
+  <w:abstractNum w:abstractNumId="31" w15:restartNumberingAfterBreak="0">
     <w:nsid w:val="5E40171F"/>
     <w:multiLevelType w:val="hybridMultilevel"/>
     <w:tmpl w:val="9168B72E"/>
@@ -13661,7 +14217,7 @@
       </w:pPr>
     </w:lvl>
   </w:abstractNum>
-  <w:abstractNum w:abstractNumId="31" w15:restartNumberingAfterBreak="0">
+  <w:abstractNum w:abstractNumId="32" w15:restartNumberingAfterBreak="0">
     <w:nsid w:val="5F06329D"/>
     <w:multiLevelType w:val="hybridMultilevel"/>
     <w:tmpl w:val="E7204284"/>
@@ -13774,7 +14330,7 @@
       </w:rPr>
     </w:lvl>
   </w:abstractNum>
-  <w:abstractNum w:abstractNumId="32" w15:restartNumberingAfterBreak="0">
+  <w:abstractNum w:abstractNumId="33" w15:restartNumberingAfterBreak="0">
     <w:nsid w:val="60514F49"/>
     <w:multiLevelType w:val="hybridMultilevel"/>
     <w:tmpl w:val="E174B890"/>
@@ -13887,7 +14443,7 @@
       </w:rPr>
     </w:lvl>
   </w:abstractNum>
-  <w:abstractNum w:abstractNumId="33" w15:restartNumberingAfterBreak="0">
+  <w:abstractNum w:abstractNumId="34" w15:restartNumberingAfterBreak="0">
     <w:nsid w:val="63337065"/>
     <w:multiLevelType w:val="hybridMultilevel"/>
     <w:tmpl w:val="9D1243D6"/>
@@ -13977,7 +14533,7 @@
       </w:pPr>
     </w:lvl>
   </w:abstractNum>
-  <w:abstractNum w:abstractNumId="34" w15:restartNumberingAfterBreak="0">
+  <w:abstractNum w:abstractNumId="35" w15:restartNumberingAfterBreak="0">
     <w:nsid w:val="651D655E"/>
     <w:multiLevelType w:val="hybridMultilevel"/>
     <w:tmpl w:val="2B92FA12"/>
@@ -14063,7 +14619,7 @@
       </w:pPr>
     </w:lvl>
   </w:abstractNum>
-  <w:abstractNum w:abstractNumId="35" w15:restartNumberingAfterBreak="0">
+  <w:abstractNum w:abstractNumId="36" w15:restartNumberingAfterBreak="0">
     <w:nsid w:val="65344ACC"/>
     <w:multiLevelType w:val="hybridMultilevel"/>
     <w:tmpl w:val="6BE258D6"/>
@@ -14176,7 +14732,7 @@
       </w:rPr>
     </w:lvl>
   </w:abstractNum>
-  <w:abstractNum w:abstractNumId="36" w15:restartNumberingAfterBreak="0">
+  <w:abstractNum w:abstractNumId="37" w15:restartNumberingAfterBreak="0">
     <w:nsid w:val="66A35A5D"/>
     <w:multiLevelType w:val="hybridMultilevel"/>
     <w:tmpl w:val="6F7ED6DC"/>
@@ -14289,7 +14845,7 @@
       </w:rPr>
     </w:lvl>
   </w:abstractNum>
-  <w:abstractNum w:abstractNumId="37" w15:restartNumberingAfterBreak="0">
+  <w:abstractNum w:abstractNumId="38" w15:restartNumberingAfterBreak="0">
     <w:nsid w:val="693D06B8"/>
     <w:multiLevelType w:val="hybridMultilevel"/>
     <w:tmpl w:val="771C0D84"/>
@@ -14402,7 +14958,7 @@
       </w:rPr>
     </w:lvl>
   </w:abstractNum>
-  <w:abstractNum w:abstractNumId="38" w15:restartNumberingAfterBreak="0">
+  <w:abstractNum w:abstractNumId="39" w15:restartNumberingAfterBreak="0">
     <w:nsid w:val="6A8C4716"/>
     <w:multiLevelType w:val="hybridMultilevel"/>
     <w:tmpl w:val="A0C4E758"/>
@@ -14488,7 +15044,7 @@
       </w:pPr>
     </w:lvl>
   </w:abstractNum>
-  <w:abstractNum w:abstractNumId="39" w15:restartNumberingAfterBreak="0">
+  <w:abstractNum w:abstractNumId="40" w15:restartNumberingAfterBreak="0">
     <w:nsid w:val="6D7F64E0"/>
     <w:multiLevelType w:val="hybridMultilevel"/>
     <w:tmpl w:val="84567BAA"/>
@@ -14601,7 +15157,7 @@
       </w:rPr>
     </w:lvl>
   </w:abstractNum>
-  <w:abstractNum w:abstractNumId="40" w15:restartNumberingAfterBreak="0">
+  <w:abstractNum w:abstractNumId="41" w15:restartNumberingAfterBreak="0">
     <w:nsid w:val="70E137BC"/>
     <w:multiLevelType w:val="hybridMultilevel"/>
     <w:tmpl w:val="BBBEE9A0"/>
@@ -14714,7 +15270,7 @@
       </w:rPr>
     </w:lvl>
   </w:abstractNum>
-  <w:abstractNum w:abstractNumId="41" w15:restartNumberingAfterBreak="0">
+  <w:abstractNum w:abstractNumId="42" w15:restartNumberingAfterBreak="0">
     <w:nsid w:val="72DF333F"/>
     <w:multiLevelType w:val="hybridMultilevel"/>
     <w:tmpl w:val="5CDA7BF4"/>
@@ -14800,7 +15356,7 @@
       </w:pPr>
     </w:lvl>
   </w:abstractNum>
-  <w:abstractNum w:abstractNumId="42" w15:restartNumberingAfterBreak="0">
+  <w:abstractNum w:abstractNumId="43" w15:restartNumberingAfterBreak="0">
     <w:nsid w:val="780640E3"/>
     <w:multiLevelType w:val="hybridMultilevel"/>
     <w:tmpl w:val="0CFA16C6"/>
@@ -14920,7 +15476,7 @@
     <w:abstractNumId w:val="8"/>
   </w:num>
   <w:num w:numId="3">
-    <w:abstractNumId w:val="37"/>
+    <w:abstractNumId w:val="38"/>
   </w:num>
   <w:num w:numId="4">
     <w:abstractNumId w:val="23"/>
@@ -14932,7 +15488,7 @@
     <w:abstractNumId w:val="6"/>
   </w:num>
   <w:num w:numId="7">
-    <w:abstractNumId w:val="41"/>
+    <w:abstractNumId w:val="42"/>
   </w:num>
   <w:num w:numId="8">
     <w:abstractNumId w:val="10"/>
@@ -14944,7 +15500,7 @@
     <w:abstractNumId w:val="13"/>
   </w:num>
   <w:num w:numId="11">
-    <w:abstractNumId w:val="30"/>
+    <w:abstractNumId w:val="31"/>
   </w:num>
   <w:num w:numId="12">
     <w:abstractNumId w:val="2"/>
@@ -14962,16 +15518,16 @@
     <w:abstractNumId w:val="22"/>
   </w:num>
   <w:num w:numId="17">
-    <w:abstractNumId w:val="32"/>
+    <w:abstractNumId w:val="33"/>
   </w:num>
   <w:num w:numId="18">
     <w:abstractNumId w:val="17"/>
   </w:num>
   <w:num w:numId="19">
-    <w:abstractNumId w:val="36"/>
+    <w:abstractNumId w:val="37"/>
   </w:num>
   <w:num w:numId="20">
-    <w:abstractNumId w:val="42"/>
+    <w:abstractNumId w:val="43"/>
   </w:num>
   <w:num w:numId="21">
     <w:abstractNumId w:val="26"/>
@@ -14998,16 +15554,16 @@
     <w:abstractNumId w:val="4"/>
   </w:num>
   <w:num w:numId="29">
-    <w:abstractNumId w:val="31"/>
+    <w:abstractNumId w:val="32"/>
   </w:num>
   <w:num w:numId="30">
-    <w:abstractNumId w:val="35"/>
+    <w:abstractNumId w:val="36"/>
   </w:num>
   <w:num w:numId="31">
     <w:abstractNumId w:val="14"/>
   </w:num>
   <w:num w:numId="32">
-    <w:abstractNumId w:val="40"/>
+    <w:abstractNumId w:val="41"/>
   </w:num>
   <w:num w:numId="33">
     <w:abstractNumId w:val="9"/>
@@ -15016,19 +15572,19 @@
     <w:abstractNumId w:val="15"/>
   </w:num>
   <w:num w:numId="35">
-    <w:abstractNumId w:val="38"/>
+    <w:abstractNumId w:val="39"/>
   </w:num>
   <w:num w:numId="36">
     <w:abstractNumId w:val="19"/>
   </w:num>
   <w:num w:numId="37">
+    <w:abstractNumId w:val="35"/>
+  </w:num>
+  <w:num w:numId="38">
     <w:abstractNumId w:val="34"/>
   </w:num>
-  <w:num w:numId="38">
-    <w:abstractNumId w:val="33"/>
-  </w:num>
   <w:num w:numId="39">
-    <w:abstractNumId w:val="39"/>
+    <w:abstractNumId w:val="40"/>
   </w:num>
   <w:num w:numId="40">
     <w:abstractNumId w:val="28"/>
@@ -15041,6 +15597,9 @@
   </w:num>
   <w:num w:numId="43">
     <w:abstractNumId w:val="0"/>
+  </w:num>
+  <w:num w:numId="44">
+    <w:abstractNumId w:val="30"/>
   </w:num>
 </w:numbering>
 </file>
@@ -16516,7 +17075,7 @@
 </file>
 
 <file path=customXml/itemProps1.xml><?xml version="1.0" encoding="utf-8"?>
-<ds:datastoreItem xmlns:ds="http://schemas.openxmlformats.org/officeDocument/2006/customXml" ds:itemID="{A89437DB-E442-4065-914F-9CEE71A0962F}">
+<ds:datastoreItem xmlns:ds="http://schemas.openxmlformats.org/officeDocument/2006/customXml" ds:itemID="{89D73539-FA7D-4364-A755-E88C87029D61}">
   <ds:schemaRefs>
     <ds:schemaRef ds:uri="http://schemas.openxmlformats.org/officeDocument/2006/bibliography"/>
   </ds:schemaRefs>

</xml_diff>

<commit_message>
Try again on Upper Basin pre 1922 compact rights
</commit_message>
<xml_diff>
--- a/ModelMusings/Support/ModelGuide/ModelGuide-CombinedLakePowellLakeMead.docx
+++ b/ModelMusings/Support/ModelGuide/ModelGuide-CombinedLakePowellLakeMead.docx
@@ -2927,123 +2927,128 @@
         <w:pStyle w:val="Heading3"/>
       </w:pPr>
       <w:r>
-        <w:t xml:space="preserve">Upper Basin pre-1922 water </w:t>
+        <w:t>Upper Basin pre-1922 water rights</w:t>
+      </w:r>
+    </w:p>
+    <w:p>
+      <w:r>
+        <w:t>Upper Basin water rights in million acre-feet per year prior to 1922 when the Colorado River Compact was signed (</w:t>
+      </w:r>
+      <w:r>
+        <w:t>Table 4</w:t>
+      </w:r>
+      <w:r>
+        <w:t xml:space="preserve">). These water rights have a seniority date prior to the compact. In </w:t>
+      </w:r>
+      <w:r>
+        <w:t>the assignment of inflow (see Step 2)</w:t>
+      </w:r>
+      <w:r>
+        <w:t>, these rights are filled first ahead of the Lower Basin’s right to 75 million acre-feet every consecutive 10-years by Article III(d) of the Compact.</w:t>
+      </w:r>
+      <w:r>
+        <w:t xml:space="preserve"> Presently, pre 1922 water rights for New Mexico are unknown.</w:t>
+      </w:r>
+    </w:p>
+    <w:p>
+      <w:r>
+        <w:t xml:space="preserve">The 1.9 </w:t>
+      </w:r>
+      <w:proofErr w:type="spellStart"/>
+      <w:r>
+        <w:t>maf</w:t>
+      </w:r>
+      <w:proofErr w:type="spellEnd"/>
+      <w:r>
+        <w:t xml:space="preserve"> </w:t>
+      </w:r>
+      <w:r>
+        <w:t xml:space="preserve">per year </w:t>
+      </w:r>
+      <w:r>
+        <w:t xml:space="preserve">value in the model is the 2.7 </w:t>
+      </w:r>
+      <w:proofErr w:type="spellStart"/>
+      <w:r>
+        <w:t>maf</w:t>
+      </w:r>
+      <w:proofErr w:type="spellEnd"/>
+      <w:r>
+        <w:t xml:space="preserve"> </w:t>
+      </w:r>
+      <w:r>
+        <w:t xml:space="preserve">per year </w:t>
+      </w:r>
+      <w:r>
+        <w:t>total in Table 3, plus an assume</w:t>
+      </w:r>
+      <w:r>
+        <w:t>d</w:t>
+      </w:r>
+      <w:r>
+        <w:t xml:space="preserve"> 0.3 </w:t>
+      </w:r>
+      <w:proofErr w:type="spellStart"/>
+      <w:r>
+        <w:t>maf</w:t>
+      </w:r>
+      <w:proofErr w:type="spellEnd"/>
+      <w:r>
+        <w:t xml:space="preserve"> </w:t>
+      </w:r>
+      <w:r>
+        <w:t xml:space="preserve">per year </w:t>
+      </w:r>
+      <w:r>
+        <w:t xml:space="preserve">for New Mexico, minus 1.06 </w:t>
+      </w:r>
+      <w:proofErr w:type="spellStart"/>
+      <w:r>
+        <w:t>maf</w:t>
+      </w:r>
+      <w:proofErr w:type="spellEnd"/>
+      <w:r>
+        <w:t xml:space="preserve"> </w:t>
+      </w:r>
+      <w:r>
+        <w:t xml:space="preserve">per year </w:t>
+      </w:r>
+      <w:r>
+        <w:t>for First Nations</w:t>
+      </w:r>
+      <w:r>
+        <w:t xml:space="preserve"> in the Upper Basin</w:t>
+      </w:r>
+      <w:r>
+        <w:t xml:space="preserve">. </w:t>
+      </w:r>
+      <w:r>
+        <w:t>This assignment assumes</w:t>
+      </w:r>
+      <w:r>
+        <w:t xml:space="preserve"> Upper Basin First Nations water rights all have a priority before 1922.</w:t>
+      </w:r>
+    </w:p>
+    <w:p>
+      <w:pPr>
+        <w:pStyle w:val="TableTitle"/>
+      </w:pPr>
+      <w:r>
+        <w:t>Table 4</w:t>
+      </w:r>
+      <w:r>
+        <w:t>. Upper Basin pre-compact water rights (million acre-feet per year)</w:t>
+      </w:r>
+    </w:p>
+    <w:p>
+      <w:pPr>
+        <w:pStyle w:val="TableTitle"/>
+      </w:pPr>
+      <w:r>
+        <w:t>My test text</w:t>
       </w:r>
       <w:bookmarkStart w:id="7" w:name="_GoBack"/>
       <w:bookmarkEnd w:id="7"/>
-      <w:r>
-        <w:t>rights</w:t>
-      </w:r>
-    </w:p>
-    <w:p>
-      <w:r>
-        <w:t>Upper Basin water rights in million acre-feet per year prior to 1922 when the Colorado River Compact was signed (</w:t>
-      </w:r>
-      <w:r>
-        <w:t>Table 4</w:t>
-      </w:r>
-      <w:r>
-        <w:t xml:space="preserve">). These water rights have a seniority date prior to the compact. In </w:t>
-      </w:r>
-      <w:r>
-        <w:t>the assignment of inflow (see Step 2)</w:t>
-      </w:r>
-      <w:r>
-        <w:t>, these rights are filled first ahead of the Lower Basin’s right to 75 million acre-feet every consecutive 10-years by Article III(d) of the Compact.</w:t>
-      </w:r>
-      <w:r>
-        <w:t xml:space="preserve"> Presently, pre 1922 water rights for New Mexico are unknown.</w:t>
-      </w:r>
-    </w:p>
-    <w:p>
-      <w:r>
-        <w:t xml:space="preserve">The 1.9 </w:t>
-      </w:r>
-      <w:proofErr w:type="spellStart"/>
-      <w:r>
-        <w:t>maf</w:t>
-      </w:r>
-      <w:proofErr w:type="spellEnd"/>
-      <w:r>
-        <w:t xml:space="preserve"> </w:t>
-      </w:r>
-      <w:r>
-        <w:t xml:space="preserve">per year </w:t>
-      </w:r>
-      <w:r>
-        <w:t xml:space="preserve">value in the model is the 2.7 </w:t>
-      </w:r>
-      <w:proofErr w:type="spellStart"/>
-      <w:r>
-        <w:t>maf</w:t>
-      </w:r>
-      <w:proofErr w:type="spellEnd"/>
-      <w:r>
-        <w:t xml:space="preserve"> </w:t>
-      </w:r>
-      <w:r>
-        <w:t xml:space="preserve">per year </w:t>
-      </w:r>
-      <w:r>
-        <w:t>total in Table 3, plus an assume</w:t>
-      </w:r>
-      <w:r>
-        <w:t>d</w:t>
-      </w:r>
-      <w:r>
-        <w:t xml:space="preserve"> 0.3 </w:t>
-      </w:r>
-      <w:proofErr w:type="spellStart"/>
-      <w:r>
-        <w:t>maf</w:t>
-      </w:r>
-      <w:proofErr w:type="spellEnd"/>
-      <w:r>
-        <w:t xml:space="preserve"> </w:t>
-      </w:r>
-      <w:r>
-        <w:t xml:space="preserve">per year </w:t>
-      </w:r>
-      <w:r>
-        <w:t xml:space="preserve">for New Mexico, minus 1.06 </w:t>
-      </w:r>
-      <w:proofErr w:type="spellStart"/>
-      <w:r>
-        <w:t>maf</w:t>
-      </w:r>
-      <w:proofErr w:type="spellEnd"/>
-      <w:r>
-        <w:t xml:space="preserve"> </w:t>
-      </w:r>
-      <w:r>
-        <w:t xml:space="preserve">per year </w:t>
-      </w:r>
-      <w:r>
-        <w:t>for First Nations</w:t>
-      </w:r>
-      <w:r>
-        <w:t xml:space="preserve"> in the Upper Basin</w:t>
-      </w:r>
-      <w:r>
-        <w:t xml:space="preserve">. </w:t>
-      </w:r>
-      <w:r>
-        <w:t>This assignment assumes</w:t>
-      </w:r>
-      <w:r>
-        <w:t xml:space="preserve"> Upper Basin First Nations water rights all have a priority before 1922.</w:t>
-      </w:r>
-    </w:p>
-    <w:p>
-      <w:pPr>
-        <w:pStyle w:val="TableTitle"/>
-      </w:pPr>
-      <w:r>
-        <w:t>Table 4</w:t>
-      </w:r>
-      <w:r>
-        <w:t>. Upper Basin pre-compact water rights (million acre-feet per year)</w:t>
-      </w:r>
     </w:p>
     <w:p>
       <w:r>
@@ -3051,10 +3056,10 @@
           <w:noProof/>
         </w:rPr>
         <w:drawing>
-          <wp:inline distT="0" distB="0" distL="0" distR="0" wp14:anchorId="485EFC61" wp14:editId="6125796F">
-            <wp:extent cx="5046980" cy="1110615"/>
-            <wp:effectExtent l="0" t="0" r="1270" b="0"/>
-            <wp:docPr id="9" name="Picture 9"/>
+          <wp:inline distT="0" distB="0" distL="0" distR="0" wp14:anchorId="2AC72BFD" wp14:editId="2A8F9844">
+            <wp:extent cx="5943600" cy="1278255"/>
+            <wp:effectExtent l="0" t="0" r="0" b="0"/>
+            <wp:docPr id="23" name="Picture 23"/>
             <wp:cNvGraphicFramePr>
               <a:graphicFrameLocks xmlns:a="http://schemas.openxmlformats.org/drawingml/2006/main" noChangeAspect="1"/>
             </wp:cNvGraphicFramePr>
@@ -3062,36 +3067,23 @@
               <a:graphicData uri="http://schemas.openxmlformats.org/drawingml/2006/picture">
                 <pic:pic xmlns:pic="http://schemas.openxmlformats.org/drawingml/2006/picture">
                   <pic:nvPicPr>
-                    <pic:cNvPr id="0" name="Picture 1"/>
-                    <pic:cNvPicPr>
-                      <a:picLocks noChangeAspect="1" noChangeArrowheads="1"/>
-                    </pic:cNvPicPr>
+                    <pic:cNvPr id="1" name=""/>
+                    <pic:cNvPicPr/>
                   </pic:nvPicPr>
                   <pic:blipFill>
-                    <a:blip r:embed="rId12">
-                      <a:extLst>
-                        <a:ext uri="{28A0092B-C50C-407E-A947-70E740481C1C}">
-                          <a14:useLocalDpi xmlns:a14="http://schemas.microsoft.com/office/drawing/2010/main" val="0"/>
-                        </a:ext>
-                      </a:extLst>
-                    </a:blip>
-                    <a:srcRect/>
+                    <a:blip r:embed="rId12"/>
                     <a:stretch>
                       <a:fillRect/>
                     </a:stretch>
                   </pic:blipFill>
-                  <pic:spPr bwMode="auto">
+                  <pic:spPr>
                     <a:xfrm>
                       <a:off x="0" y="0"/>
-                      <a:ext cx="5046980" cy="1110615"/>
+                      <a:ext cx="5943600" cy="1278255"/>
                     </a:xfrm>
                     <a:prstGeom prst="rect">
                       <a:avLst/>
                     </a:prstGeom>
-                    <a:noFill/>
-                    <a:ln>
-                      <a:noFill/>
-                    </a:ln>
                   </pic:spPr>
                 </pic:pic>
               </a:graphicData>
@@ -17075,7 +17067,7 @@
 </file>
 
 <file path=customXml/itemProps1.xml><?xml version="1.0" encoding="utf-8"?>
-<ds:datastoreItem xmlns:ds="http://schemas.openxmlformats.org/officeDocument/2006/customXml" ds:itemID="{89D73539-FA7D-4364-A755-E88C87029D61}">
+<ds:datastoreItem xmlns:ds="http://schemas.openxmlformats.org/officeDocument/2006/customXml" ds:itemID="{0FF66B5B-DA6D-42E4-9E5B-C29A8D820ED1}">
   <ds:schemaRefs>
     <ds:schemaRef ds:uri="http://schemas.openxmlformats.org/officeDocument/2006/bibliography"/>
   </ds:schemaRefs>

</xml_diff>

<commit_message>
Remove dummy text from Table 4
</commit_message>
<xml_diff>
--- a/ModelMusings/Support/ModelGuide/ModelGuide-CombinedLakePowellLakeMead.docx
+++ b/ModelMusings/Support/ModelGuide/ModelGuide-CombinedLakePowellLakeMead.docx
@@ -3031,23 +3031,26 @@
     </w:p>
     <w:p>
       <w:pPr>
-        <w:pStyle w:val="TableTitle"/>
-      </w:pPr>
-      <w:r>
+        <w:rPr>
+          <w:b/>
+          <w:bCs/>
+        </w:rPr>
+      </w:pPr>
+      <w:bookmarkStart w:id="7" w:name="_GoBack"/>
+      <w:r>
+        <w:rPr>
+          <w:b/>
+          <w:bCs/>
+        </w:rPr>
         <w:t>Table 4</w:t>
       </w:r>
       <w:r>
+        <w:rPr>
+          <w:b/>
+          <w:bCs/>
+        </w:rPr>
         <w:t>. Upper Basin pre-compact water rights (million acre-feet per year)</w:t>
       </w:r>
-    </w:p>
-    <w:p>
-      <w:pPr>
-        <w:pStyle w:val="TableTitle"/>
-      </w:pPr>
-      <w:r>
-        <w:t>My test text</w:t>
-      </w:r>
-      <w:bookmarkStart w:id="7" w:name="_GoBack"/>
       <w:bookmarkEnd w:id="7"/>
     </w:p>
     <w:p>
@@ -17067,7 +17070,7 @@
 </file>
 
 <file path=customXml/itemProps1.xml><?xml version="1.0" encoding="utf-8"?>
-<ds:datastoreItem xmlns:ds="http://schemas.openxmlformats.org/officeDocument/2006/customXml" ds:itemID="{0FF66B5B-DA6D-42E4-9E5B-C29A8D820ED1}">
+<ds:datastoreItem xmlns:ds="http://schemas.openxmlformats.org/officeDocument/2006/customXml" ds:itemID="{ED49CEB6-0535-4E5B-92E5-129488CB5AF0}">
   <ds:schemaRefs>
     <ds:schemaRef ds:uri="http://schemas.openxmlformats.org/officeDocument/2006/bibliography"/>
   </ds:schemaRefs>

</xml_diff>

<commit_message>
Update model guide to include compensation calculations and 500 plus plan
</commit_message>
<xml_diff>
--- a/ModelMusings/Support/ModelGuide/ModelGuide-CombinedLakePowellLakeMead.docx
+++ b/ModelMusings/Support/ModelGuide/ModelGuide-CombinedLakePowellLakeMead.docx
@@ -3036,7 +3036,6 @@
           <w:bCs/>
         </w:rPr>
       </w:pPr>
-      <w:bookmarkStart w:id="7" w:name="_GoBack"/>
       <w:r>
         <w:rPr>
           <w:b/>
@@ -3051,7 +3050,6 @@
         </w:rPr>
         <w:t>. Upper Basin pre-compact water rights (million acre-feet per year)</w:t>
       </w:r>
-      <w:bookmarkEnd w:id="7"/>
     </w:p>
     <w:p>
       <w:r>
@@ -3099,7 +3097,7 @@
       <w:pPr>
         <w:pStyle w:val="Heading1"/>
       </w:pPr>
-      <w:bookmarkStart w:id="8" w:name="SpecifyLakePowellInflow"/>
+      <w:bookmarkStart w:id="7" w:name="SpecifyLakePowellInflow"/>
       <w:r>
         <w:lastRenderedPageBreak/>
         <w:t xml:space="preserve">Step 2. </w:t>
@@ -3107,7 +3105,7 @@
       <w:r>
         <w:t>Specify natural inflow to Lake Powell</w:t>
       </w:r>
-      <w:bookmarkEnd w:id="8"/>
+      <w:bookmarkEnd w:id="7"/>
     </w:p>
     <w:p>
       <w:r>
@@ -3813,14 +3811,14 @@
       <w:pPr>
         <w:pStyle w:val="Heading2"/>
       </w:pPr>
-      <w:bookmarkStart w:id="9" w:name="InterveningGrandCanyonFlow"/>
+      <w:bookmarkStart w:id="8" w:name="InterveningGrandCanyonFlow"/>
       <w:r>
         <w:t xml:space="preserve">2A. </w:t>
       </w:r>
       <w:r>
         <w:t>Intervening Grand Canyon Flow</w:t>
       </w:r>
-      <w:bookmarkEnd w:id="9"/>
+      <w:bookmarkEnd w:id="8"/>
     </w:p>
     <w:p>
       <w:r>
@@ -3988,14 +3986,14 @@
       <w:pPr>
         <w:pStyle w:val="Heading2"/>
       </w:pPr>
-      <w:bookmarkStart w:id="10" w:name="MeadToImperial"/>
+      <w:bookmarkStart w:id="9" w:name="MeadToImperial"/>
       <w:r>
         <w:t xml:space="preserve">2B. </w:t>
       </w:r>
       <w:r>
         <w:t>Mead to Imperial Dam intervening flow</w:t>
       </w:r>
-      <w:bookmarkEnd w:id="10"/>
+      <w:bookmarkEnd w:id="9"/>
     </w:p>
     <w:p>
       <w:r>
@@ -4035,7 +4033,7 @@
       <w:pPr>
         <w:pStyle w:val="Heading2"/>
       </w:pPr>
-      <w:bookmarkStart w:id="11" w:name="HavasuParkerEvapET"/>
+      <w:bookmarkStart w:id="10" w:name="HavasuParkerEvapET"/>
       <w:r>
         <w:t xml:space="preserve">2C. </w:t>
       </w:r>
@@ -4043,7 +4041,7 @@
         <w:t>Havasu/Parker evaporation and evapotranspiration</w:t>
       </w:r>
     </w:p>
-    <w:bookmarkEnd w:id="11"/>
+    <w:bookmarkEnd w:id="10"/>
     <w:p>
       <w:r>
         <w:t xml:space="preserve">This value results evaporation from Lakes Havasu and Parker and the evapotranspiration of riverbank vegetation from Hoover Dam down to Lake Havasu. A default value of 0.6 </w:t>
@@ -4082,7 +4080,7 @@
       <w:pPr>
         <w:pStyle w:val="Heading1"/>
       </w:pPr>
-      <w:bookmarkStart w:id="12" w:name="SplitReservoirStorage"/>
+      <w:bookmarkStart w:id="11" w:name="SplitReservoirStorage"/>
       <w:r>
         <w:lastRenderedPageBreak/>
         <w:t xml:space="preserve">Step 3. </w:t>
@@ -4090,7 +4088,7 @@
       <w:r>
         <w:t xml:space="preserve">Split existing reservoir storage </w:t>
       </w:r>
-      <w:bookmarkEnd w:id="12"/>
+      <w:bookmarkEnd w:id="11"/>
       <w:r>
         <w:t>among parties (year 1 only)</w:t>
       </w:r>
@@ -4509,55 +4507,55 @@
       <w:pPr>
         <w:pStyle w:val="Heading2"/>
       </w:pPr>
-      <w:bookmarkStart w:id="13" w:name="BeginOfYearStorage"/>
+      <w:bookmarkStart w:id="12" w:name="BeginOfYearStorage"/>
       <w:r>
         <w:t xml:space="preserve">3A. </w:t>
       </w:r>
       <w:r>
         <w:t>Begin of year reservoir storage</w:t>
       </w:r>
+      <w:bookmarkEnd w:id="12"/>
+    </w:p>
+    <w:p>
+      <w:r>
+        <w:t xml:space="preserve">In </w:t>
+      </w:r>
+      <w:r>
+        <w:t>Y</w:t>
+      </w:r>
+      <w:r>
+        <w:t>ear</w:t>
+      </w:r>
+      <w:r>
+        <w:t xml:space="preserve"> 1 (Column C)</w:t>
+      </w:r>
+      <w:r>
+        <w:t>, beginning of year reservoir storage is the Lake Powell and Lake Mead volumes specified in Section 1B.</w:t>
+      </w:r>
+    </w:p>
+    <w:p>
+      <w:r>
+        <w:t>In subsequent years</w:t>
+      </w:r>
+      <w:r>
+        <w:t xml:space="preserve"> (Columns D, E, …)</w:t>
+      </w:r>
+      <w:r>
+        <w:t>, the Lake Powell and Lake Mead storage volumes are the volumes decided by parties at the end of the prior year.</w:t>
+      </w:r>
+    </w:p>
+    <w:p>
+      <w:pPr>
+        <w:pStyle w:val="Heading2"/>
+      </w:pPr>
+      <w:bookmarkStart w:id="13" w:name="CalculatePowellMeadEvaporation"/>
+      <w:r>
+        <w:t xml:space="preserve">3B. </w:t>
+      </w:r>
+      <w:r>
+        <w:t>Calculate Powell + Mead Evaporation</w:t>
+      </w:r>
       <w:bookmarkEnd w:id="13"/>
-    </w:p>
-    <w:p>
-      <w:r>
-        <w:t xml:space="preserve">In </w:t>
-      </w:r>
-      <w:r>
-        <w:t>Y</w:t>
-      </w:r>
-      <w:r>
-        <w:t>ear</w:t>
-      </w:r>
-      <w:r>
-        <w:t xml:space="preserve"> 1 (Column C)</w:t>
-      </w:r>
-      <w:r>
-        <w:t>, beginning of year reservoir storage is the Lake Powell and Lake Mead volumes specified in Section 1B.</w:t>
-      </w:r>
-    </w:p>
-    <w:p>
-      <w:r>
-        <w:t>In subsequent years</w:t>
-      </w:r>
-      <w:r>
-        <w:t xml:space="preserve"> (Columns D, E, …)</w:t>
-      </w:r>
-      <w:r>
-        <w:t>, the Lake Powell and Lake Mead storage volumes are the volumes decided by parties at the end of the prior year.</w:t>
-      </w:r>
-    </w:p>
-    <w:p>
-      <w:pPr>
-        <w:pStyle w:val="Heading2"/>
-      </w:pPr>
-      <w:bookmarkStart w:id="14" w:name="CalculatePowellMeadEvaporation"/>
-      <w:r>
-        <w:t xml:space="preserve">3B. </w:t>
-      </w:r>
-      <w:r>
-        <w:t>Calculate Powell + Mead Evaporation</w:t>
-      </w:r>
-      <w:bookmarkEnd w:id="14"/>
     </w:p>
     <w:p>
       <w:r>
@@ -4972,7 +4970,7 @@
       <w:pPr>
         <w:pStyle w:val="Heading2"/>
       </w:pPr>
-      <w:bookmarkStart w:id="15" w:name="CalculateMexicoWaterAllocation"/>
+      <w:bookmarkStart w:id="14" w:name="CalculateMexicoWaterAllocation"/>
       <w:r>
         <w:lastRenderedPageBreak/>
         <w:t xml:space="preserve">3C. </w:t>
@@ -4980,7 +4978,7 @@
       <w:r>
         <w:t>Calculate Mexico Water Allocation</w:t>
       </w:r>
-      <w:bookmarkEnd w:id="15"/>
+      <w:bookmarkEnd w:id="14"/>
     </w:p>
     <w:p>
       <w:r>
@@ -5286,7 +5284,7 @@
           <w:bCs/>
         </w:rPr>
       </w:pPr>
-      <w:bookmarkStart w:id="16" w:name="_Hlk85192255"/>
+      <w:bookmarkStart w:id="15" w:name="_Hlk85192255"/>
       <w:r>
         <w:rPr>
           <w:b/>
@@ -5918,7 +5916,7 @@
           </w:p>
         </w:tc>
       </w:tr>
-      <w:bookmarkEnd w:id="16"/>
+      <w:bookmarkEnd w:id="15"/>
     </w:tbl>
     <w:p/>
     <w:p>
@@ -6763,6 +6761,12 @@
       <w:r>
         <w:t xml:space="preserve"> shows rough Colorado River water prices.</w:t>
       </w:r>
+      <w:r>
+        <w:t xml:space="preserve"> </w:t>
+      </w:r>
+      <w:r>
+        <w:t>Table 9 shows example compensation for different water prices and target water volumes.</w:t>
+      </w:r>
     </w:p>
     <w:p>
       <w:pPr>
@@ -6821,18 +6825,21 @@
       </w:r>
     </w:p>
     <w:p>
-      <w:pPr>
-        <w:rPr>
-          <w:b/>
-          <w:bCs/>
-        </w:rPr>
-      </w:pPr>
-      <w:r>
-        <w:rPr>
-          <w:b/>
-          <w:bCs/>
-        </w:rPr>
-        <w:br w:type="page"/>
+      <w:r>
+        <w:t xml:space="preserve">The recently proposed 500-Plus plan seeks to reduce Lower Basin water use by 0.5 </w:t>
+      </w:r>
+      <w:proofErr w:type="spellStart"/>
+      <w:r>
+        <w:t>maf</w:t>
+      </w:r>
+      <w:proofErr w:type="spellEnd"/>
+      <w:r>
+        <w:t xml:space="preserve"> per year. Potential compensation amounts are shown in</w:t>
+      </w:r>
+      <w:bookmarkStart w:id="16" w:name="_GoBack"/>
+      <w:bookmarkEnd w:id="16"/>
+      <w:r>
+        <w:t xml:space="preserve"> green fill in Table 9. </w:t>
       </w:r>
     </w:p>
     <w:p>
@@ -6865,313 +6872,197 @@
         <w:t xml:space="preserve">Rough Colorado River water prices </w:t>
       </w:r>
     </w:p>
-    <w:tbl>
-      <w:tblPr>
-        <w:tblStyle w:val="TableGrid"/>
-        <w:tblW w:w="0" w:type="auto"/>
-        <w:tblLook w:val="04A0" w:firstRow="1" w:lastRow="0" w:firstColumn="1" w:lastColumn="0" w:noHBand="0" w:noVBand="1"/>
-      </w:tblPr>
-      <w:tblGrid>
-        <w:gridCol w:w="3235"/>
-        <w:gridCol w:w="1870"/>
-      </w:tblGrid>
-      <w:tr>
-        <w:tc>
-          <w:tcPr>
-            <w:tcW w:w="3235" w:type="dxa"/>
-            <w:shd w:val="clear" w:color="auto" w:fill="DEEAF6" w:themeFill="accent5" w:themeFillTint="33"/>
-            <w:vAlign w:val="center"/>
-          </w:tcPr>
-          <w:p>
-            <w:pPr>
-              <w:pStyle w:val="TableTitle"/>
-            </w:pPr>
-            <w:r>
-              <w:t>Description</w:t>
-            </w:r>
-          </w:p>
-        </w:tc>
-        <w:tc>
-          <w:tcPr>
-            <w:tcW w:w="1620" w:type="dxa"/>
-            <w:shd w:val="clear" w:color="auto" w:fill="DEEAF6" w:themeFill="accent5" w:themeFillTint="33"/>
-            <w:vAlign w:val="center"/>
-          </w:tcPr>
-          <w:p>
-            <w:pPr>
-              <w:pStyle w:val="TableTitle"/>
-            </w:pPr>
-            <w:r>
-              <w:t>Price</w:t>
-            </w:r>
-          </w:p>
-          <w:p>
-            <w:pPr>
-              <w:pStyle w:val="TableTitle"/>
-            </w:pPr>
-            <w:r>
-              <w:t>($/acre-foot)</w:t>
-            </w:r>
-          </w:p>
-        </w:tc>
-      </w:tr>
-      <w:tr>
-        <w:tc>
-          <w:tcPr>
-            <w:tcW w:w="3235" w:type="dxa"/>
-          </w:tcPr>
-          <w:p>
-            <w:pPr>
-              <w:pStyle w:val="TableTitle"/>
-              <w:ind w:left="0" w:firstLine="0"/>
-              <w:rPr>
-                <w:b w:val="0"/>
-                <w:bCs w:val="0"/>
-              </w:rPr>
-            </w:pPr>
-            <w:r>
-              <w:rPr>
-                <w:b w:val="0"/>
-                <w:bCs w:val="0"/>
-              </w:rPr>
-              <w:t xml:space="preserve">Pilot System Conservation Program </w:t>
-            </w:r>
-            <w:r>
-              <w:rPr>
-                <w:b w:val="0"/>
-                <w:bCs w:val="0"/>
-              </w:rPr>
-              <w:fldChar w:fldCharType="begin"/>
-            </w:r>
-            <w:r>
-              <w:rPr>
-                <w:b w:val="0"/>
-                <w:bCs w:val="0"/>
-              </w:rPr>
-              <w:instrText xml:space="preserve"> ADDIN EN.CITE &lt;EndNote&gt;&lt;Cite&gt;&lt;Author&gt;USBR&lt;/Author&gt;&lt;Year&gt;2021&lt;/Year&gt;&lt;RecNum&gt;2824&lt;/RecNum&gt;&lt;DisplayText&gt;(USBR, 2021e)&lt;/DisplayText&gt;&lt;record&gt;&lt;rec-number&gt;2824&lt;/rec-number&gt;&lt;foreign-keys&gt;&lt;key app="EN" db-id="xxt5ta9pd995dwesap0pdzzp2weaz0w9werf" timestamp="1634254775"&gt;2824&lt;/key&gt;&lt;/foreign-keys&gt;&lt;ref-type name="Web Page"&gt;12&lt;/ref-type&gt;&lt;contributors&gt;&lt;authors&gt;&lt;author&gt;USBR&lt;/author&gt;&lt;/authors&gt;&lt;/contributors&gt;&lt;titles&gt;&lt;title&gt;Pilot System Conservation Program&lt;/title&gt;&lt;/titles&gt;&lt;volume&gt;2021&lt;/volume&gt;&lt;number&gt;October 14&lt;/number&gt;&lt;dates&gt;&lt;year&gt;2021&lt;/year&gt;&lt;/dates&gt;&lt;publisher&gt;U.S. Bureau of Reclamation&lt;/publisher&gt;&lt;urls&gt;&lt;related-urls&gt;&lt;url&gt;https://www.usbr.gov/lc/region/programs/PilotSysConsProg/pilotsystem.html&lt;/url&gt;&lt;/related-urls&gt;&lt;/urls&gt;&lt;/record&gt;&lt;/Cite&gt;&lt;/EndNote&gt;</w:instrText>
-            </w:r>
-            <w:r>
-              <w:rPr>
-                <w:b w:val="0"/>
-                <w:bCs w:val="0"/>
-              </w:rPr>
-              <w:fldChar w:fldCharType="separate"/>
-            </w:r>
-            <w:r>
-              <w:rPr>
-                <w:b w:val="0"/>
-                <w:bCs w:val="0"/>
-                <w:noProof/>
-              </w:rPr>
-              <w:t>(USBR, 2021e)</w:t>
-            </w:r>
-            <w:r>
-              <w:rPr>
-                <w:b w:val="0"/>
-                <w:bCs w:val="0"/>
-              </w:rPr>
-              <w:fldChar w:fldCharType="end"/>
-            </w:r>
-          </w:p>
-        </w:tc>
-        <w:tc>
-          <w:tcPr>
-            <w:tcW w:w="1620" w:type="dxa"/>
-            <w:vAlign w:val="center"/>
-          </w:tcPr>
-          <w:p>
-            <w:pPr>
-              <w:pStyle w:val="TableTitle"/>
-              <w:rPr>
-                <w:b w:val="0"/>
-                <w:bCs w:val="0"/>
-              </w:rPr>
-            </w:pPr>
-            <w:r>
-              <w:rPr>
-                <w:b w:val="0"/>
-                <w:bCs w:val="0"/>
-              </w:rPr>
-              <w:t>$100 - $250</w:t>
-            </w:r>
-          </w:p>
-        </w:tc>
-      </w:tr>
-      <w:tr>
-        <w:tc>
-          <w:tcPr>
-            <w:tcW w:w="3235" w:type="dxa"/>
-          </w:tcPr>
-          <w:p>
-            <w:pPr>
-              <w:pStyle w:val="TableTitle"/>
-              <w:ind w:left="0" w:firstLine="0"/>
-              <w:rPr>
-                <w:b w:val="0"/>
-                <w:bCs w:val="0"/>
-              </w:rPr>
-            </w:pPr>
-            <w:r>
-              <w:rPr>
-                <w:b w:val="0"/>
-                <w:bCs w:val="0"/>
-              </w:rPr>
-              <w:t>Low value agriculture – Upper Basin</w:t>
-            </w:r>
-          </w:p>
-        </w:tc>
-        <w:tc>
-          <w:tcPr>
-            <w:tcW w:w="1620" w:type="dxa"/>
-            <w:vAlign w:val="center"/>
-          </w:tcPr>
-          <w:p>
-            <w:pPr>
-              <w:pStyle w:val="TableTitle"/>
-              <w:rPr>
-                <w:b w:val="0"/>
-                <w:bCs w:val="0"/>
-              </w:rPr>
-            </w:pPr>
-            <w:r>
-              <w:rPr>
-                <w:b w:val="0"/>
-                <w:bCs w:val="0"/>
-              </w:rPr>
-              <w:t>$300 - $500</w:t>
-            </w:r>
-          </w:p>
-        </w:tc>
-      </w:tr>
-      <w:tr>
-        <w:tc>
-          <w:tcPr>
-            <w:tcW w:w="3235" w:type="dxa"/>
-          </w:tcPr>
-          <w:p>
-            <w:pPr>
-              <w:pStyle w:val="TableTitle"/>
-              <w:ind w:left="0" w:firstLine="0"/>
-              <w:rPr>
-                <w:b w:val="0"/>
-                <w:bCs w:val="0"/>
-              </w:rPr>
-            </w:pPr>
-            <w:r>
-              <w:rPr>
-                <w:b w:val="0"/>
-                <w:bCs w:val="0"/>
-              </w:rPr>
-              <w:t>Agriculture - Lower Basin</w:t>
-            </w:r>
-          </w:p>
-        </w:tc>
-        <w:tc>
-          <w:tcPr>
-            <w:tcW w:w="1620" w:type="dxa"/>
-            <w:vAlign w:val="center"/>
-          </w:tcPr>
-          <w:p>
-            <w:pPr>
-              <w:pStyle w:val="TableTitle"/>
-              <w:rPr>
-                <w:b w:val="0"/>
-                <w:bCs w:val="0"/>
-              </w:rPr>
-            </w:pPr>
-            <w:r>
-              <w:rPr>
-                <w:b w:val="0"/>
-                <w:bCs w:val="0"/>
-              </w:rPr>
-              <w:t>$700 - $1,000</w:t>
-            </w:r>
-          </w:p>
-        </w:tc>
-      </w:tr>
-      <w:tr>
-        <w:tc>
-          <w:tcPr>
-            <w:tcW w:w="3235" w:type="dxa"/>
-          </w:tcPr>
-          <w:p>
-            <w:pPr>
-              <w:pStyle w:val="TableTitle"/>
-              <w:ind w:left="0" w:firstLine="0"/>
-              <w:rPr>
-                <w:b w:val="0"/>
-                <w:bCs w:val="0"/>
-              </w:rPr>
-            </w:pPr>
-            <w:r>
-              <w:rPr>
-                <w:b w:val="0"/>
-                <w:bCs w:val="0"/>
-              </w:rPr>
-              <w:t xml:space="preserve">Desalination in the Sea of Cortez </w:t>
-            </w:r>
-            <w:r>
-              <w:rPr>
-                <w:b w:val="0"/>
-                <w:bCs w:val="0"/>
-              </w:rPr>
-              <w:fldChar w:fldCharType="begin"/>
-            </w:r>
-            <w:r>
-              <w:rPr>
-                <w:b w:val="0"/>
-                <w:bCs w:val="0"/>
-              </w:rPr>
-              <w:instrText xml:space="preserve"> ADDIN EN.CITE &lt;EndNote&gt;&lt;Cite&gt;&lt;Author&gt;James&lt;/Author&gt;&lt;Year&gt;2021&lt;/Year&gt;&lt;RecNum&gt;2767&lt;/RecNum&gt;&lt;DisplayText&gt;(James, 2021)&lt;/DisplayText&gt;&lt;record&gt;&lt;rec-number&gt;2767&lt;/rec-number&gt;&lt;foreign-keys&gt;&lt;key app="EN" db-id="xxt5ta9pd995dwesap0pdzzp2weaz0w9werf" timestamp="1618360443"&gt;2767&lt;/key&gt;&lt;/foreign-keys&gt;&lt;ref-type name="Newspaper Article"&gt;23&lt;/ref-type&gt;&lt;contributors&gt;&lt;authors&gt;&lt;author&gt;Ian James&lt;/author&gt;&lt;/authors&gt;&lt;/contributors&gt;&lt;titles&gt;&lt;title&gt;Southwest braces for water cutbacks as drought deepens along the Colorado River&lt;/title&gt;&lt;secondary-title&gt;Arizona Republic&lt;/secondary-title&gt;&lt;/titles&gt;&lt;dates&gt;&lt;year&gt;2021&lt;/year&gt;&lt;/dates&gt;&lt;urls&gt;&lt;related-urls&gt;&lt;url&gt;https://www.azcentral.com/story/news/local/arizona-environment/2021/04/06/colorado-river-drought-deepens-arizona-prepares-water-cutbacks/4808587001/&lt;/url&gt;&lt;/related-urls&gt;&lt;/urls&gt;&lt;/record&gt;&lt;/Cite&gt;&lt;/EndNote&gt;</w:instrText>
-            </w:r>
-            <w:r>
-              <w:rPr>
-                <w:b w:val="0"/>
-                <w:bCs w:val="0"/>
-              </w:rPr>
-              <w:fldChar w:fldCharType="separate"/>
-            </w:r>
-            <w:r>
-              <w:rPr>
-                <w:b w:val="0"/>
-                <w:bCs w:val="0"/>
-                <w:noProof/>
-              </w:rPr>
-              <w:t>(James, 2021)</w:t>
-            </w:r>
-            <w:r>
-              <w:rPr>
-                <w:b w:val="0"/>
-                <w:bCs w:val="0"/>
-              </w:rPr>
-              <w:fldChar w:fldCharType="end"/>
-            </w:r>
-          </w:p>
-        </w:tc>
-        <w:tc>
-          <w:tcPr>
-            <w:tcW w:w="1620" w:type="dxa"/>
-            <w:vAlign w:val="center"/>
-          </w:tcPr>
-          <w:p>
-            <w:pPr>
-              <w:pStyle w:val="TableTitle"/>
-              <w:rPr>
-                <w:b w:val="0"/>
-                <w:bCs w:val="0"/>
-              </w:rPr>
-            </w:pPr>
-            <w:r>
-              <w:rPr>
-                <w:b w:val="0"/>
-                <w:bCs w:val="0"/>
-              </w:rPr>
-              <w:t>$2,000</w:t>
-            </w:r>
-          </w:p>
-        </w:tc>
-      </w:tr>
-    </w:tbl>
+    <w:p>
+      <w:pPr>
+        <w:rPr>
+          <w:b/>
+          <w:bCs/>
+        </w:rPr>
+      </w:pPr>
+      <w:r>
+        <w:drawing>
+          <wp:inline distT="0" distB="0" distL="0" distR="0" wp14:anchorId="05ACAE73" wp14:editId="3BE8DACA">
+            <wp:extent cx="4363720" cy="1256665"/>
+            <wp:effectExtent l="0" t="0" r="0" b="635"/>
+            <wp:docPr id="20" name="Picture 20"/>
+            <wp:cNvGraphicFramePr>
+              <a:graphicFrameLocks xmlns:a="http://schemas.openxmlformats.org/drawingml/2006/main" noChangeAspect="1"/>
+            </wp:cNvGraphicFramePr>
+            <a:graphic xmlns:a="http://schemas.openxmlformats.org/drawingml/2006/main">
+              <a:graphicData uri="http://schemas.openxmlformats.org/drawingml/2006/picture">
+                <pic:pic xmlns:pic="http://schemas.openxmlformats.org/drawingml/2006/picture">
+                  <pic:nvPicPr>
+                    <pic:cNvPr id="0" name="Picture 1"/>
+                    <pic:cNvPicPr>
+                      <a:picLocks noChangeAspect="1" noChangeArrowheads="1"/>
+                    </pic:cNvPicPr>
+                  </pic:nvPicPr>
+                  <pic:blipFill>
+                    <a:blip r:embed="rId22">
+                      <a:extLst>
+                        <a:ext uri="{28A0092B-C50C-407E-A947-70E740481C1C}">
+                          <a14:useLocalDpi xmlns:a14="http://schemas.microsoft.com/office/drawing/2010/main" val="0"/>
+                        </a:ext>
+                      </a:extLst>
+                    </a:blip>
+                    <a:srcRect/>
+                    <a:stretch>
+                      <a:fillRect/>
+                    </a:stretch>
+                  </pic:blipFill>
+                  <pic:spPr bwMode="auto">
+                    <a:xfrm>
+                      <a:off x="0" y="0"/>
+                      <a:ext cx="4363720" cy="1256665"/>
+                    </a:xfrm>
+                    <a:prstGeom prst="rect">
+                      <a:avLst/>
+                    </a:prstGeom>
+                    <a:noFill/>
+                    <a:ln>
+                      <a:noFill/>
+                    </a:ln>
+                  </pic:spPr>
+                </pic:pic>
+              </a:graphicData>
+            </a:graphic>
+          </wp:inline>
+        </w:drawing>
+      </w:r>
+    </w:p>
+    <w:p>
+      <w:pPr>
+        <w:rPr>
+          <w:b/>
+          <w:bCs/>
+        </w:rPr>
+      </w:pPr>
+    </w:p>
+    <w:p>
+      <w:pPr>
+        <w:rPr>
+          <w:b/>
+          <w:bCs/>
+        </w:rPr>
+      </w:pPr>
+      <w:r>
+        <w:rPr>
+          <w:b/>
+          <w:bCs/>
+        </w:rPr>
+        <w:t xml:space="preserve">Table 9. </w:t>
+      </w:r>
+      <w:r>
+        <w:rPr>
+          <w:b/>
+          <w:bCs/>
+        </w:rPr>
+        <w:t>Compensation</w:t>
+      </w:r>
+      <w:r>
+        <w:rPr>
+          <w:b/>
+          <w:bCs/>
+        </w:rPr>
+        <w:t xml:space="preserve"> ($ million) </w:t>
+      </w:r>
+      <w:r>
+        <w:rPr>
+          <w:b/>
+          <w:bCs/>
+        </w:rPr>
+        <w:t xml:space="preserve">at different </w:t>
+      </w:r>
+      <w:r>
+        <w:rPr>
+          <w:b/>
+          <w:bCs/>
+        </w:rPr>
+        <w:t xml:space="preserve">water  </w:t>
+      </w:r>
+      <w:r>
+        <w:rPr>
+          <w:b/>
+          <w:bCs/>
+        </w:rPr>
+        <w:t>prices ($/acre-foot)</w:t>
+      </w:r>
+      <w:r>
+        <w:rPr>
+          <w:b/>
+          <w:bCs/>
+        </w:rPr>
+        <w:t>to purchase different target water volumes (</w:t>
+      </w:r>
+      <w:proofErr w:type="spellStart"/>
+      <w:r>
+        <w:rPr>
+          <w:b/>
+          <w:bCs/>
+        </w:rPr>
+        <w:t>maf</w:t>
+      </w:r>
+      <w:proofErr w:type="spellEnd"/>
+      <w:r>
+        <w:rPr>
+          <w:b/>
+          <w:bCs/>
+        </w:rPr>
+        <w:t xml:space="preserve">) </w:t>
+      </w:r>
+    </w:p>
+    <w:p>
+      <w:r>
+        <w:drawing>
+          <wp:inline distT="0" distB="0" distL="0" distR="0" wp14:anchorId="6EB2C292" wp14:editId="5BFE3D71">
+            <wp:extent cx="5943600" cy="1159404"/>
+            <wp:effectExtent l="0" t="0" r="0" b="3175"/>
+            <wp:docPr id="24" name="Picture 24"/>
+            <wp:cNvGraphicFramePr>
+              <a:graphicFrameLocks xmlns:a="http://schemas.openxmlformats.org/drawingml/2006/main" noChangeAspect="1"/>
+            </wp:cNvGraphicFramePr>
+            <a:graphic xmlns:a="http://schemas.openxmlformats.org/drawingml/2006/main">
+              <a:graphicData uri="http://schemas.openxmlformats.org/drawingml/2006/picture">
+                <pic:pic xmlns:pic="http://schemas.openxmlformats.org/drawingml/2006/picture">
+                  <pic:nvPicPr>
+                    <pic:cNvPr id="0" name="Picture 3"/>
+                    <pic:cNvPicPr>
+                      <a:picLocks noChangeAspect="1" noChangeArrowheads="1"/>
+                    </pic:cNvPicPr>
+                  </pic:nvPicPr>
+                  <pic:blipFill>
+                    <a:blip r:embed="rId23">
+                      <a:extLst>
+                        <a:ext uri="{28A0092B-C50C-407E-A947-70E740481C1C}">
+                          <a14:useLocalDpi xmlns:a14="http://schemas.microsoft.com/office/drawing/2010/main" val="0"/>
+                        </a:ext>
+                      </a:extLst>
+                    </a:blip>
+                    <a:srcRect/>
+                    <a:stretch>
+                      <a:fillRect/>
+                    </a:stretch>
+                  </pic:blipFill>
+                  <pic:spPr bwMode="auto">
+                    <a:xfrm>
+                      <a:off x="0" y="0"/>
+                      <a:ext cx="5943600" cy="1159404"/>
+                    </a:xfrm>
+                    <a:prstGeom prst="rect">
+                      <a:avLst/>
+                    </a:prstGeom>
+                    <a:noFill/>
+                    <a:ln>
+                      <a:noFill/>
+                    </a:ln>
+                  </pic:spPr>
+                </pic:pic>
+              </a:graphicData>
+            </a:graphic>
+          </wp:inline>
+        </w:drawing>
+      </w:r>
+    </w:p>
     <w:p/>
     <w:p>
       <w:pPr>
@@ -7269,7 +7160,7 @@
                           </pic:cNvPicPr>
                         </pic:nvPicPr>
                         <pic:blipFill>
-                          <a:blip r:embed="rId22" cstate="print">
+                          <a:blip r:embed="rId24" cstate="print">
                             <a:extLst>
                               <a:ext uri="{28A0092B-C50C-407E-A947-70E740481C1C}">
                                 <a14:useLocalDpi xmlns:a14="http://schemas.microsoft.com/office/drawing/2010/main" val="0"/>
@@ -7372,6 +7263,7 @@
     </w:p>
     <w:p>
       <w:r>
+        <w:lastRenderedPageBreak/>
         <w:t xml:space="preserve">The withdraw cell fill will turn red when the withdraw exceeds the available water. No withdrawing more money than is in your bank account! </w:t>
       </w:r>
     </w:p>
@@ -7385,7 +7277,6 @@
     </w:p>
     <w:p>
       <w:r>
-        <w:lastRenderedPageBreak/>
         <w:t>The party’s flex account balance at the end of the year after deducting withdraws and consumptive use. End of Year balance = Available Water – Withdraw.</w:t>
       </w:r>
     </w:p>
@@ -7432,7 +7323,7 @@
                     <pic:cNvPicPr/>
                   </pic:nvPicPr>
                   <pic:blipFill>
-                    <a:blip r:embed="rId23"/>
+                    <a:blip r:embed="rId25"/>
                     <a:stretch>
                       <a:fillRect/>
                     </a:stretch>
@@ -7967,7 +7858,7 @@
         <w:t xml:space="preserve">Colder releases preserve the status quo. </w:t>
       </w:r>
       <w:r>
-        <w:t>Table 9</w:t>
+        <w:t>Table 10</w:t>
       </w:r>
       <w:r>
         <w:t xml:space="preserve"> shows the breakpoints of temperature suitability for native fish </w:t>
@@ -8007,7 +7898,7 @@
         <w:t xml:space="preserve">The tailwater trout are an introduced species, require colder water, and live in the Colorado River reach from Glen Canyon Dam to Lee Ferry (and possibly below). </w:t>
       </w:r>
       <w:r>
-        <w:t>Table 9</w:t>
+        <w:t>Table 10</w:t>
       </w:r>
       <w:r>
         <w:t xml:space="preserve"> shows the breakpoints of temperature suitability for tailwater trout </w:t>
@@ -8071,7 +7962,7 @@
                     </pic:cNvPicPr>
                   </pic:nvPicPr>
                   <pic:blipFill>
-                    <a:blip r:embed="rId24">
+                    <a:blip r:embed="rId26">
                       <a:extLst>
                         <a:ext uri="{28A0092B-C50C-407E-A947-70E740481C1C}">
                           <a14:useLocalDpi xmlns:a14="http://schemas.microsoft.com/office/drawing/2010/main" val="0"/>
@@ -8206,7 +8097,7 @@
         <w:t xml:space="preserve"> </w:t>
       </w:r>
       <w:r>
-        <w:t>Table 9</w:t>
+        <w:t>Table 10</w:t>
       </w:r>
       <w:r>
         <w:t xml:space="preserve"> summarizes the important </w:t>
@@ -8363,7 +8254,7 @@
                           <pic:cNvPicPr/>
                         </pic:nvPicPr>
                         <pic:blipFill>
-                          <a:blip r:embed="rId25"/>
+                          <a:blip r:embed="rId27"/>
                           <a:stretch>
                             <a:fillRect/>
                           </a:stretch>
@@ -8433,7 +8324,7 @@
                           </pic:cNvPicPr>
                         </pic:nvPicPr>
                         <pic:blipFill>
-                          <a:blip r:embed="rId26"/>
+                          <a:blip r:embed="rId28"/>
                           <a:stretch>
                             <a:fillRect/>
                           </a:stretch>
@@ -8587,7 +8478,7 @@
           <w:b/>
           <w:bCs/>
         </w:rPr>
-        <w:t>Table 9</w:t>
+        <w:t>Table 10</w:t>
       </w:r>
       <w:r>
         <w:rPr>
@@ -8630,7 +8521,7 @@
                     </pic:cNvPicPr>
                   </pic:nvPicPr>
                   <pic:blipFill>
-                    <a:blip r:embed="rId27">
+                    <a:blip r:embed="rId29">
                       <a:extLst>
                         <a:ext uri="{28A0092B-C50C-407E-A947-70E740481C1C}">
                           <a14:useLocalDpi xmlns:a14="http://schemas.microsoft.com/office/drawing/2010/main" val="0"/>
@@ -8683,7 +8574,7 @@
                     </pic:cNvPicPr>
                   </pic:nvPicPr>
                   <pic:blipFill>
-                    <a:blip r:embed="rId28" cstate="print">
+                    <a:blip r:embed="rId30" cstate="print">
                       <a:extLst>
                         <a:ext uri="{28A0092B-C50C-407E-A947-70E740481C1C}">
                           <a14:useLocalDpi xmlns:a14="http://schemas.microsoft.com/office/drawing/2010/main" val="0"/>
@@ -8907,7 +8798,7 @@
                     </pic:cNvPicPr>
                   </pic:nvPicPr>
                   <pic:blipFill>
-                    <a:blip r:embed="rId29" cstate="print">
+                    <a:blip r:embed="rId31" cstate="print">
                       <a:extLst>
                         <a:ext uri="{28A0092B-C50C-407E-A947-70E740481C1C}">
                           <a14:useLocalDpi xmlns:a14="http://schemas.microsoft.com/office/drawing/2010/main" val="0"/>
@@ -9084,7 +8975,7 @@
                     <pic:cNvPicPr/>
                   </pic:nvPicPr>
                   <pic:blipFill>
-                    <a:blip r:embed="rId30"/>
+                    <a:blip r:embed="rId32"/>
                     <a:stretch>
                       <a:fillRect/>
                     </a:stretch>
@@ -9308,7 +9199,7 @@
       <w:r>
         <w:t xml:space="preserve">." Utah State University. </w:t>
       </w:r>
-      <w:hyperlink r:id="rId31" w:history="1">
+      <w:hyperlink r:id="rId33" w:history="1">
         <w:r>
           <w:rPr>
             <w:rStyle w:val="Hyperlink"/>
@@ -9367,7 +9258,7 @@
           <w:bCs/>
         </w:rPr>
       </w:pPr>
-      <w:hyperlink r:id="rId32" w:history="1">
+      <w:hyperlink r:id="rId34" w:history="1">
         <w:r>
           <w:rPr>
             <w:rStyle w:val="Hyperlink"/>
@@ -9475,7 +9366,7 @@
         </w:rPr>
         <w:t xml:space="preserve">  </w:t>
       </w:r>
-      <w:hyperlink r:id="rId33" w:history="1">
+      <w:hyperlink r:id="rId35" w:history="1">
         <w:r>
           <w:rPr>
             <w:rStyle w:val="Hyperlink"/>
@@ -9574,7 +9465,7 @@
         </w:rPr>
         <w:t xml:space="preserve"> (Section 3); Equalize storage in Lake Powell and Lake Mead (Section 6). </w:t>
       </w:r>
-      <w:hyperlink r:id="rId34" w:history="1">
+      <w:hyperlink r:id="rId36" w:history="1">
         <w:r>
           <w:rPr>
             <w:rFonts w:ascii="Times New Roman" w:hAnsi="Times New Roman"/>
@@ -9662,7 +9553,7 @@
         </w:rPr>
         <w:t xml:space="preserve"> mandatory conservation as Lake Mead’s level falls from 1,090 to 1,025 feet. </w:t>
       </w:r>
-      <w:hyperlink r:id="rId35" w:history="1">
+      <w:hyperlink r:id="rId37" w:history="1">
         <w:r>
           <w:rPr>
             <w:rFonts w:ascii="Times New Roman" w:hAnsi="Times New Roman"/>
@@ -10243,7 +10134,7 @@
       <w:r>
         <w:t xml:space="preserve">(1922). "Colorado River Compact." </w:t>
       </w:r>
-      <w:hyperlink r:id="rId36" w:history="1">
+      <w:hyperlink r:id="rId38" w:history="1">
         <w:r>
           <w:rPr>
             <w:rStyle w:val="Hyperlink"/>
@@ -10264,7 +10155,7 @@
       <w:r>
         <w:t xml:space="preserve">Carson, C. A., Stone, C. H., Wilson, F. E., Watson, E. H., and Bishop, L. C. (1948). "Upper Colorado River Basin Compact." U.S. Bureau of Reclamation. </w:t>
       </w:r>
-      <w:hyperlink r:id="rId37" w:history="1">
+      <w:hyperlink r:id="rId39" w:history="1">
         <w:r>
           <w:rPr>
             <w:rStyle w:val="Hyperlink"/>
@@ -10285,7 +10176,7 @@
       <w:r>
         <w:t xml:space="preserve">Castle, A., and Fleck, J. (2019). "The Risk of Curtailment under the Colorado River Compact." </w:t>
       </w:r>
-      <w:hyperlink r:id="rId38" w:history="1">
+      <w:hyperlink r:id="rId40" w:history="1">
         <w:r>
           <w:rPr>
             <w:rStyle w:val="Hyperlink"/>
@@ -10306,7 +10197,7 @@
       <w:r>
         <w:t xml:space="preserve">IBWC. (2021). "Minutes between the United States and Mexican Sections of the IBWC." United States Section. </w:t>
       </w:r>
-      <w:hyperlink r:id="rId39" w:history="1">
+      <w:hyperlink r:id="rId41" w:history="1">
         <w:r>
           <w:rPr>
             <w:rStyle w:val="Hyperlink"/>
@@ -10374,7 +10265,7 @@
       <w:r>
         <w:t xml:space="preserve">. </w:t>
       </w:r>
-      <w:hyperlink r:id="rId40" w:anchor="field-ms-calibration-validation" w:history="1">
+      <w:hyperlink r:id="rId42" w:anchor="field-ms-calibration-validation" w:history="1">
         <w:r>
           <w:rPr>
             <w:rStyle w:val="Hyperlink"/>
@@ -10395,7 +10286,7 @@
       <w:r>
         <w:t xml:space="preserve">Prairie, J. (2020). "Colorado River Basin Natural Flow and Salt Data." U.S. Bureau of Reclamation. </w:t>
       </w:r>
-      <w:hyperlink r:id="rId41" w:history="1">
+      <w:hyperlink r:id="rId43" w:history="1">
         <w:r>
           <w:rPr>
             <w:rStyle w:val="Hyperlink"/>
@@ -10416,7 +10307,7 @@
       <w:r>
         <w:t xml:space="preserve">Rosenberg, D. E. (2021a). "Adapt Lake Mead releases to inflow to give managers more flexibility to slow reservoir draw down." Utah State University, Logan, Utah. </w:t>
       </w:r>
-      <w:hyperlink r:id="rId42" w:history="1">
+      <w:hyperlink r:id="rId44" w:history="1">
         <w:r>
           <w:rPr>
             <w:rStyle w:val="Hyperlink"/>
@@ -10436,48 +10327,6 @@
       </w:pPr>
       <w:r>
         <w:t xml:space="preserve">Rosenberg, D. E. (2021b). "Colorado River Coding: Grand Canyon Intervening Flow." GrandCanyonInterveningFlow folder. </w:t>
-      </w:r>
-      <w:hyperlink r:id="rId43" w:history="1">
-        <w:r>
-          <w:rPr>
-            <w:rStyle w:val="Hyperlink"/>
-          </w:rPr>
-          <w:t>https://doi.org/10.5281/zenodo.5522835</w:t>
-        </w:r>
-      </w:hyperlink>
-      <w:r>
-        <w:t>.</w:t>
-      </w:r>
-    </w:p>
-    <w:p>
-      <w:pPr>
-        <w:pStyle w:val="EndNoteBibliography"/>
-        <w:spacing w:after="0"/>
-        <w:ind w:left="720" w:hanging="720"/>
-      </w:pPr>
-      <w:r>
-        <w:t xml:space="preserve">Rosenberg, D. E. (2021c). "Colorado River Coding: Intentionally Created Surplus for Lake Mead: Current Accounts and Next Steps." ICS folder. </w:t>
-      </w:r>
-      <w:hyperlink r:id="rId44" w:history="1">
-        <w:r>
-          <w:rPr>
-            <w:rStyle w:val="Hyperlink"/>
-          </w:rPr>
-          <w:t>https://doi.org/10.5281/zenodo.5522835</w:t>
-        </w:r>
-      </w:hyperlink>
-      <w:r>
-        <w:t>.</w:t>
-      </w:r>
-    </w:p>
-    <w:p>
-      <w:pPr>
-        <w:pStyle w:val="EndNoteBibliography"/>
-        <w:spacing w:after="0"/>
-        <w:ind w:left="720" w:hanging="720"/>
-      </w:pPr>
-      <w:r>
-        <w:t xml:space="preserve">Rosenberg, D. E. (2021d). "Colorado River Coding: Pilot flex accounting to encourage more water conservation in a combined Lake Powell-Lake Mead system." ModelMusings folder. </w:t>
       </w:r>
       <w:hyperlink r:id="rId45" w:history="1">
         <w:r>
@@ -10498,6 +10347,48 @@
         <w:ind w:left="720" w:hanging="720"/>
       </w:pPr>
       <w:r>
+        <w:t xml:space="preserve">Rosenberg, D. E. (2021c). "Colorado River Coding: Intentionally Created Surplus for Lake Mead: Current Accounts and Next Steps." ICS folder. </w:t>
+      </w:r>
+      <w:hyperlink r:id="rId46" w:history="1">
+        <w:r>
+          <w:rPr>
+            <w:rStyle w:val="Hyperlink"/>
+          </w:rPr>
+          <w:t>https://doi.org/10.5281/zenodo.5522835</w:t>
+        </w:r>
+      </w:hyperlink>
+      <w:r>
+        <w:t>.</w:t>
+      </w:r>
+    </w:p>
+    <w:p>
+      <w:pPr>
+        <w:pStyle w:val="EndNoteBibliography"/>
+        <w:spacing w:after="0"/>
+        <w:ind w:left="720" w:hanging="720"/>
+      </w:pPr>
+      <w:r>
+        <w:t xml:space="preserve">Rosenberg, D. E. (2021d). "Colorado River Coding: Pilot flex accounting to encourage more water conservation in a combined Lake Powell-Lake Mead system." ModelMusings folder. </w:t>
+      </w:r>
+      <w:hyperlink r:id="rId47" w:history="1">
+        <w:r>
+          <w:rPr>
+            <w:rStyle w:val="Hyperlink"/>
+          </w:rPr>
+          <w:t>https://doi.org/10.5281/zenodo.5522835</w:t>
+        </w:r>
+      </w:hyperlink>
+      <w:r>
+        <w:t>.</w:t>
+      </w:r>
+    </w:p>
+    <w:p>
+      <w:pPr>
+        <w:pStyle w:val="EndNoteBibliography"/>
+        <w:spacing w:after="0"/>
+        <w:ind w:left="720" w:hanging="720"/>
+      </w:pPr>
+      <w:r>
         <w:t xml:space="preserve">Rosenberg, D. E. (2021e). "Invest in Farm Water Conservation to Curtail Buy and Dry." </w:t>
       </w:r>
       <w:r>
@@ -10509,7 +10400,7 @@
       <w:r>
         <w:t xml:space="preserve">, Utah State University, Logan, Utah. </w:t>
       </w:r>
-      <w:hyperlink r:id="rId46" w:history="1">
+      <w:hyperlink r:id="rId48" w:history="1">
         <w:r>
           <w:rPr>
             <w:rStyle w:val="Hyperlink"/>
@@ -10530,7 +10421,7 @@
       <w:r>
         <w:t xml:space="preserve">Salehabadi, H., Tarboton, D., Kuhn, E., Udall, B., Wheeler, K., E.Rosenberg, D., Goeking, S., and Schmidt, J. C. (2020). "Stream flow and Losses of the Colorado River in the Southern Colorado Plateau." Center for Colorado River Studies, Utah State University, Logan, Utah. </w:t>
       </w:r>
-      <w:hyperlink r:id="rId47" w:history="1">
+      <w:hyperlink r:id="rId49" w:history="1">
         <w:r>
           <w:rPr>
             <w:rStyle w:val="Hyperlink"/>
@@ -10551,7 +10442,7 @@
       <w:r>
         <w:t xml:space="preserve">Schmidt, J. C., Kraft, M., Tuzlak, D., and Walker, A. (2016). "Fill Mead First: a technical assessment." Utah State University, Logan, Utah. </w:t>
       </w:r>
-      <w:hyperlink r:id="rId48" w:history="1">
+      <w:hyperlink r:id="rId50" w:history="1">
         <w:r>
           <w:rPr>
             <w:rStyle w:val="Hyperlink"/>
@@ -10572,7 +10463,7 @@
       <w:r>
         <w:t xml:space="preserve">Ten Tribes Partnership. (2018). "Colorado River Basin  Ten Tribes Partnership Tribal Water Study." U.S. Department of the Interior, Bureau of Reclamation, Ten Tribes Partnership. </w:t>
       </w:r>
-      <w:hyperlink r:id="rId49" w:history="1">
+      <w:hyperlink r:id="rId51" w:history="1">
         <w:r>
           <w:rPr>
             <w:rStyle w:val="Hyperlink"/>
@@ -10593,7 +10484,7 @@
       <w:r>
         <w:t xml:space="preserve">USBR. (2007). "Record of Decision: Colorado River Interim Guidelines for Lower Basin Shortages and Coordinated Operations for Lakes Powell and Mead." U.S. Bureau of Reclamation. </w:t>
       </w:r>
-      <w:hyperlink r:id="rId50" w:history="1">
+      <w:hyperlink r:id="rId52" w:history="1">
         <w:r>
           <w:rPr>
             <w:rStyle w:val="Hyperlink"/>
@@ -10615,7 +10506,7 @@
         <w:lastRenderedPageBreak/>
         <w:t xml:space="preserve">USBR. (2012). "Colorado River Basin Water Supply and Demand Study." U.S. Department of Interior, Bureau of Reclamation, Washington, D.C. </w:t>
       </w:r>
-      <w:hyperlink r:id="rId51" w:history="1">
+      <w:hyperlink r:id="rId53" w:history="1">
         <w:r>
           <w:rPr>
             <w:rStyle w:val="Hyperlink"/>
@@ -10636,7 +10527,7 @@
       <w:r>
         <w:t xml:space="preserve">USBR. (2019). "Agreement Concerning Colorado River Drought Contingency Management and Operations." U.S. Bureau of Reclamation, Washington, DC. </w:t>
       </w:r>
-      <w:hyperlink r:id="rId52" w:history="1">
+      <w:hyperlink r:id="rId54" w:history="1">
         <w:r>
           <w:rPr>
             <w:rStyle w:val="Hyperlink"/>
@@ -10657,7 +10548,7 @@
       <w:r>
         <w:t xml:space="preserve">USBR. (2020). "Review of the Colorado River Interim Guidelines for Lower Basin Shortages and Coordinated Operations for Lake Powell and Lake Mead." U.S. Bureau of Reclamation, U.S. Department of Interior. </w:t>
       </w:r>
-      <w:hyperlink r:id="rId53" w:history="1">
+      <w:hyperlink r:id="rId55" w:history="1">
         <w:r>
           <w:rPr>
             <w:rStyle w:val="Hyperlink"/>
@@ -10678,7 +10569,7 @@
       <w:r>
         <w:t xml:space="preserve">USBR. (2021a). "Boulder Canyon Operations Office - Program and Activities: Water Accounting Reports." U.S. Bureau of Reclamation. </w:t>
       </w:r>
-      <w:hyperlink r:id="rId54" w:history="1">
+      <w:hyperlink r:id="rId56" w:history="1">
         <w:r>
           <w:rPr>
             <w:rStyle w:val="Hyperlink"/>
@@ -10699,7 +10590,7 @@
       <w:r>
         <w:t xml:space="preserve">USBR. (2021b). "Glen Canyon Dam, Current Status, Lake Powell Inflow Forecast." U.S. Bureau of Reclamation. </w:t>
       </w:r>
-      <w:hyperlink r:id="rId55" w:history="1">
+      <w:hyperlink r:id="rId57" w:history="1">
         <w:r>
           <w:rPr>
             <w:rStyle w:val="Hyperlink"/>
@@ -10720,7 +10611,7 @@
       <w:r>
         <w:t xml:space="preserve">USBR. (2021c). "Lake Mead at Hoover Dam, End of Month Elevation." Lower Colorado River Operations, U.S. Buruea of Reclamation. </w:t>
       </w:r>
-      <w:hyperlink r:id="rId56" w:history="1">
+      <w:hyperlink r:id="rId58" w:history="1">
         <w:r>
           <w:rPr>
             <w:rStyle w:val="Hyperlink"/>
@@ -10741,7 +10632,7 @@
       <w:r>
         <w:t xml:space="preserve">USBR. (2021d). "Lake Powell Unregulated Inflow." </w:t>
       </w:r>
-      <w:hyperlink r:id="rId57" w:history="1">
+      <w:hyperlink r:id="rId59" w:history="1">
         <w:r>
           <w:rPr>
             <w:rStyle w:val="Hyperlink"/>
@@ -10762,7 +10653,7 @@
       <w:r>
         <w:t xml:space="preserve">USBR. (2021e). "Pilot System Conservation Program." U.S. Bureau of Reclamation. </w:t>
       </w:r>
-      <w:hyperlink r:id="rId58" w:history="1">
+      <w:hyperlink r:id="rId60" w:history="1">
         <w:r>
           <w:rPr>
             <w:rStyle w:val="Hyperlink"/>
@@ -10783,7 +10674,7 @@
       <w:r>
         <w:t xml:space="preserve">Wheeler, K., Kuhn, E., Bruckerhoff, L., Udall, B., Wang, J., Gilbert, L., Goeking, S., Kasprak, A., Mihalevich, B., Neilson, B., Salehabadi, H., and Schmidt, J. C. (2021). "Alternative Management Paradigms for the Future of the Colorado and Green Rivers." Center for Colorado River Studies, Utah State University, Logan, Utah. </w:t>
       </w:r>
-      <w:hyperlink r:id="rId59" w:history="1">
+      <w:hyperlink r:id="rId61" w:history="1">
         <w:r>
           <w:rPr>
             <w:rStyle w:val="Hyperlink"/>
@@ -10804,7 +10695,7 @@
       <w:r>
         <w:t xml:space="preserve">Wheeler, K. G., Schmidt, J. C., and Rosenberg, D. E. (2019). "Water Resource Modelling of the Colorado River – Present and Future Strategies." Center for Colorado River Studies, Utah State University, Logan, Utah. </w:t>
       </w:r>
-      <w:hyperlink r:id="rId60" w:history="1">
+      <w:hyperlink r:id="rId62" w:history="1">
         <w:r>
           <w:rPr>
             <w:rStyle w:val="Hyperlink"/>
@@ -10833,7 +10724,7 @@
       <w:r>
         <w:t xml:space="preserve">, 37(4), 913-929. </w:t>
       </w:r>
-      <w:hyperlink r:id="rId61" w:history="1">
+      <w:hyperlink r:id="rId63" w:history="1">
         <w:r>
           <w:rPr>
             <w:rStyle w:val="Hyperlink"/>
@@ -10854,8 +10745,8 @@
       </w:r>
     </w:p>
     <w:sectPr>
-      <w:headerReference w:type="default" r:id="rId62"/>
-      <w:footerReference w:type="default" r:id="rId63"/>
+      <w:headerReference w:type="default" r:id="rId64"/>
+      <w:footerReference w:type="default" r:id="rId65"/>
       <w:pgSz w:w="12240" w:h="15840"/>
       <w:pgMar w:top="1440" w:right="1440" w:bottom="1440" w:left="1440" w:header="720" w:footer="720" w:gutter="0"/>
       <w:cols w:space="720"/>
@@ -17070,7 +16961,7 @@
 </file>
 
 <file path=customXml/itemProps1.xml><?xml version="1.0" encoding="utf-8"?>
-<ds:datastoreItem xmlns:ds="http://schemas.openxmlformats.org/officeDocument/2006/customXml" ds:itemID="{ED49CEB6-0535-4E5B-92E5-129488CB5AF0}">
+<ds:datastoreItem xmlns:ds="http://schemas.openxmlformats.org/officeDocument/2006/customXml" ds:itemID="{DCBD0F9A-1B47-4E7B-A0AC-416C4721BFB7}">
   <ds:schemaRefs>
     <ds:schemaRef ds:uri="http://schemas.openxmlformats.org/officeDocument/2006/bibliography"/>
   </ds:schemaRefs>

</xml_diff>

<commit_message>
Add reference to 500 plus plan
</commit_message>
<xml_diff>
--- a/ModelMusings/Support/ModelGuide/ModelGuide-CombinedLakePowellLakeMead.docx
+++ b/ModelMusings/Support/ModelGuide/ModelGuide-CombinedLakePowellLakeMead.docx
@@ -58,16 +58,8 @@
         <w:rPr>
           <w:rStyle w:val="Hyperlink"/>
         </w:rPr>
-        <w:t xml:space="preserve"> | @</w:t>
-      </w:r>
-      <w:proofErr w:type="spellStart"/>
-      <w:r>
-        <w:rPr>
-          <w:rStyle w:val="Hyperlink"/>
-        </w:rPr>
-        <w:t>WaterModeler</w:t>
-      </w:r>
-      <w:proofErr w:type="spellEnd"/>
+        <w:t xml:space="preserve"> | @WaterModeler</w:t>
+      </w:r>
     </w:p>
     <w:p>
       <w:pPr>
@@ -831,15 +823,7 @@
               <w:t>0</w:t>
             </w:r>
             <w:r>
-              <w:t xml:space="preserve"> </w:t>
-            </w:r>
-            <w:proofErr w:type="spellStart"/>
-            <w:r>
-              <w:t>maf</w:t>
-            </w:r>
-            <w:proofErr w:type="spellEnd"/>
-            <w:r>
-              <w:t>/year</w:t>
+              <w:t xml:space="preserve"> maf/year</w:t>
             </w:r>
             <w:r>
               <w:t xml:space="preserve"> (</w:t>
@@ -854,23 +838,7 @@
               <w:t>.</w:t>
             </w:r>
             <w:r>
-              <w:t xml:space="preserve"> 4.0 </w:t>
-            </w:r>
-            <w:proofErr w:type="spellStart"/>
-            <w:r>
-              <w:t>maf</w:t>
-            </w:r>
-            <w:proofErr w:type="spellEnd"/>
-            <w:r>
-              <w:t xml:space="preserve"> includes 1.1 </w:t>
-            </w:r>
-            <w:proofErr w:type="spellStart"/>
-            <w:r>
-              <w:t>maf</w:t>
-            </w:r>
-            <w:proofErr w:type="spellEnd"/>
-            <w:r>
-              <w:t xml:space="preserve"> of use by First Nations in the Upper Basin. </w:t>
+              <w:t xml:space="preserve"> 4.0 maf includes 1.1 maf of use by First Nations in the Upper Basin. </w:t>
             </w:r>
           </w:p>
           <w:p>
@@ -883,15 +851,7 @@
               <w:ind w:left="161" w:hanging="180"/>
             </w:pPr>
             <w:r>
-              <w:t xml:space="preserve">Increase consumptive use above 4.0 </w:t>
-            </w:r>
-            <w:proofErr w:type="spellStart"/>
-            <w:r>
-              <w:t>maf</w:t>
-            </w:r>
-            <w:proofErr w:type="spellEnd"/>
-            <w:r>
-              <w:t>/year to fulfil aspirations to further develop.</w:t>
+              <w:t>Increase consumptive use above 4.0 maf/year to fulfil aspirations to further develop.</w:t>
             </w:r>
           </w:p>
           <w:p>
@@ -1007,15 +967,7 @@
               <w:t xml:space="preserve">Continue mandatory conservation </w:t>
             </w:r>
             <w:r>
-              <w:t xml:space="preserve">and cutback from 7.5 </w:t>
-            </w:r>
-            <w:proofErr w:type="spellStart"/>
-            <w:r>
-              <w:t>maf</w:t>
-            </w:r>
-            <w:proofErr w:type="spellEnd"/>
-            <w:r>
-              <w:t xml:space="preserve"> per year </w:t>
+              <w:t xml:space="preserve">and cutback from 7.5 maf per year </w:t>
             </w:r>
             <w:r>
               <w:t>as Lake Mead level decline</w:t>
@@ -1053,43 +1005,18 @@
             <w:r>
               <w:t xml:space="preserve">cutback schedule in </w:t>
             </w:r>
-            <w:proofErr w:type="spellStart"/>
             <w:r>
               <w:rPr>
                 <w:i/>
                 <w:iCs/>
               </w:rPr>
-              <w:t>MandatoryConservation</w:t>
-            </w:r>
-            <w:proofErr w:type="spellEnd"/>
-            <w:r>
-              <w:rPr>
-                <w:i/>
-                <w:iCs/>
-              </w:rPr>
-              <w:t xml:space="preserve"> </w:t>
+              <w:t xml:space="preserve">MandatoryConservation </w:t>
             </w:r>
             <w:r>
               <w:t>sheet.</w:t>
             </w:r>
             <w:r>
-              <w:t xml:space="preserve"> 7.5 </w:t>
-            </w:r>
-            <w:proofErr w:type="spellStart"/>
-            <w:r>
-              <w:t>maf</w:t>
-            </w:r>
-            <w:proofErr w:type="spellEnd"/>
-            <w:r>
-              <w:t xml:space="preserve"> includes 0.95 </w:t>
-            </w:r>
-            <w:proofErr w:type="spellStart"/>
-            <w:r>
-              <w:t>maf</w:t>
-            </w:r>
-            <w:proofErr w:type="spellEnd"/>
-            <w:r>
-              <w:t xml:space="preserve"> of use by First Nations in the Lower Basin.</w:t>
+              <w:t xml:space="preserve"> 7.5 maf includes 0.95 maf of use by First Nations in the Lower Basin.</w:t>
             </w:r>
           </w:p>
           <w:p>
@@ -1168,15 +1095,7 @@
               <w:t xml:space="preserve">Continue mandatory conservation </w:t>
             </w:r>
             <w:r>
-              <w:t xml:space="preserve">and cutback from 1.5 </w:t>
-            </w:r>
-            <w:proofErr w:type="spellStart"/>
-            <w:r>
-              <w:t>maf</w:t>
-            </w:r>
-            <w:proofErr w:type="spellEnd"/>
-            <w:r>
-              <w:t xml:space="preserve"> per year </w:t>
+              <w:t xml:space="preserve">and cutback from 1.5 maf per year </w:t>
             </w:r>
             <w:r>
               <w:t xml:space="preserve">as Lake Mead levels decline </w:t>
@@ -1202,21 +1121,12 @@
             <w:r>
               <w:t xml:space="preserve">. See </w:t>
             </w:r>
-            <w:proofErr w:type="spellStart"/>
             <w:r>
               <w:rPr>
                 <w:i/>
                 <w:iCs/>
               </w:rPr>
-              <w:t>MandatoryConservation</w:t>
-            </w:r>
-            <w:proofErr w:type="spellEnd"/>
-            <w:r>
-              <w:rPr>
-                <w:i/>
-                <w:iCs/>
-              </w:rPr>
-              <w:t xml:space="preserve"> </w:t>
+              <w:t xml:space="preserve">MandatoryConservation </w:t>
             </w:r>
             <w:r>
               <w:t>sheet.</w:t>
@@ -1320,15 +1230,7 @@
               <w:ind w:left="161" w:hanging="180"/>
             </w:pPr>
             <w:r>
-              <w:t xml:space="preserve">Save until have enough water for a 0.06 </w:t>
-            </w:r>
-            <w:proofErr w:type="spellStart"/>
-            <w:r>
-              <w:t>maf</w:t>
-            </w:r>
-            <w:proofErr w:type="spellEnd"/>
-            <w:r>
-              <w:t xml:space="preserve"> pulse flood</w:t>
+              <w:t>Save until have enough water for a 0.06 maf pulse flood</w:t>
             </w:r>
             <w:r>
               <w:t xml:space="preserve"> every few yea</w:t>
@@ -1356,37 +1258,13 @@
               <w:t xml:space="preserve">longer duration </w:t>
             </w:r>
             <w:r>
-              <w:t xml:space="preserve">0.08 </w:t>
-            </w:r>
-            <w:proofErr w:type="spellStart"/>
-            <w:r>
-              <w:t>maf</w:t>
-            </w:r>
-            <w:proofErr w:type="spellEnd"/>
-            <w:r>
-              <w:t xml:space="preserve"> pulse flood</w:t>
+              <w:t>0.08 maf pulse flood</w:t>
             </w:r>
             <w:r>
               <w:t>.</w:t>
             </w:r>
             <w:r>
-              <w:t xml:space="preserve"> Scientists are still figuring </w:t>
-            </w:r>
-            <w:proofErr w:type="spellStart"/>
-            <w:r>
-              <w:t>our</w:t>
-            </w:r>
-            <w:proofErr w:type="spellEnd"/>
-            <w:r>
-              <w:t xml:space="preserve"> the ecological and other benefits of 0.08 or 0.06 </w:t>
-            </w:r>
-            <w:proofErr w:type="spellStart"/>
-            <w:r>
-              <w:t>maf</w:t>
-            </w:r>
-            <w:proofErr w:type="spellEnd"/>
-            <w:r>
-              <w:t xml:space="preserve"> pulse flood</w:t>
+              <w:t xml:space="preserve"> Scientists are still figuring our the ecological and other benefits of 0.08 or 0.06 maf pulse flood</w:t>
             </w:r>
             <w:r>
               <w:t>s</w:t>
@@ -1514,37 +1392,13 @@
               <w:ind w:left="161" w:hanging="180"/>
             </w:pPr>
             <w:r>
-              <w:t xml:space="preserve">Develop and use 2.0 </w:t>
-            </w:r>
-            <w:proofErr w:type="spellStart"/>
-            <w:r>
-              <w:t>maf</w:t>
-            </w:r>
-            <w:proofErr w:type="spellEnd"/>
-            <w:r>
-              <w:t xml:space="preserve"> per year of rights</w:t>
+              <w:t>Develop and use 2.0 maf per year of rights</w:t>
             </w:r>
             <w:r>
               <w:t>.</w:t>
             </w:r>
             <w:r>
-              <w:t xml:space="preserve"> 1.1 </w:t>
-            </w:r>
-            <w:proofErr w:type="spellStart"/>
-            <w:r>
-              <w:t>maf</w:t>
-            </w:r>
-            <w:proofErr w:type="spellEnd"/>
-            <w:r>
-              <w:t xml:space="preserve"> of use by First Nations in the Upper Basin and 0.95 </w:t>
-            </w:r>
-            <w:proofErr w:type="spellStart"/>
-            <w:r>
-              <w:t>maf</w:t>
-            </w:r>
-            <w:proofErr w:type="spellEnd"/>
-            <w:r>
-              <w:t xml:space="preserve"> by First Nations in the Lower Basin.</w:t>
+              <w:t xml:space="preserve"> 1.1 maf of use by First Nations in the Upper Basin and 0.95 maf by First Nations in the Lower Basin.</w:t>
             </w:r>
           </w:p>
           <w:p>
@@ -1639,15 +1493,7 @@
             </w:pPr>
             <w:r>
               <w:lastRenderedPageBreak/>
-              <w:t xml:space="preserve">Maintain combined protection volume (11.6 </w:t>
-            </w:r>
-            <w:proofErr w:type="spellStart"/>
-            <w:r>
-              <w:t>maf</w:t>
-            </w:r>
-            <w:proofErr w:type="spellEnd"/>
-            <w:r>
-              <w:t>).</w:t>
+              <w:t>Maintain combined protection volume (11.6 maf).</w:t>
             </w:r>
           </w:p>
           <w:p>
@@ -1928,32 +1774,14 @@
           <w:b/>
           <w:bCs/>
         </w:rPr>
-        <w:t>(</w:t>
-      </w:r>
-      <w:proofErr w:type="spellStart"/>
+        <w:t>(i) E</w:t>
+      </w:r>
       <w:r>
         <w:rPr>
           <w:rStyle w:val="Heading3Char"/>
           <w:b/>
           <w:bCs/>
         </w:rPr>
-        <w:t>i</w:t>
-      </w:r>
-      <w:proofErr w:type="spellEnd"/>
-      <w:r>
-        <w:rPr>
-          <w:rStyle w:val="Heading3Char"/>
-          <w:b/>
-          <w:bCs/>
-        </w:rPr>
-        <w:t>) E</w:t>
-      </w:r>
-      <w:r>
-        <w:rPr>
-          <w:rStyle w:val="Heading3Char"/>
-          <w:b/>
-          <w:bCs/>
-        </w:rPr>
         <w:t>vaporation rates</w:t>
       </w:r>
       <w:bookmarkEnd w:id="0"/>
@@ -1999,15 +1827,7 @@
         <w:t>s on</w:t>
       </w:r>
       <w:r>
-        <w:t xml:space="preserve"> Lake Mead evaporation rates for a five year study for Lake Mead draw down saw variations of 0.25 </w:t>
-      </w:r>
-      <w:proofErr w:type="spellStart"/>
-      <w:r>
-        <w:t>maf</w:t>
-      </w:r>
-      <w:proofErr w:type="spellEnd"/>
-      <w:r>
-        <w:t xml:space="preserve"> </w:t>
+        <w:t xml:space="preserve"> Lake Mead evaporation rates for a five year study for Lake Mead draw down saw variations of 0.25 maf </w:t>
       </w:r>
       <w:r>
         <w:t xml:space="preserve">or less </w:t>
@@ -2497,15 +2317,7 @@
         <w:t xml:space="preserve">is </w:t>
       </w:r>
       <w:r>
-        <w:t xml:space="preserve">78.1 </w:t>
-      </w:r>
-      <w:proofErr w:type="spellStart"/>
-      <w:r>
-        <w:t>maf</w:t>
-      </w:r>
-      <w:proofErr w:type="spellEnd"/>
-      <w:r>
-        <w:t xml:space="preserve"> and is </w:t>
+        <w:t xml:space="preserve">78.1 maf and is </w:t>
       </w:r>
       <w:r>
         <w:t xml:space="preserve">the </w:t>
@@ -2560,25 +2372,7 @@
           <w:b/>
           <w:bCs/>
         </w:rPr>
-        <w:t xml:space="preserve">Prior 9-year </w:t>
-      </w:r>
-      <w:proofErr w:type="spellStart"/>
-      <w:r>
-        <w:rPr>
-          <w:rStyle w:val="Heading3Char"/>
-          <w:b/>
-          <w:bCs/>
-        </w:rPr>
-        <w:t>Paria</w:t>
-      </w:r>
-      <w:proofErr w:type="spellEnd"/>
-      <w:r>
-        <w:rPr>
-          <w:rStyle w:val="Heading3Char"/>
-          <w:b/>
-          <w:bCs/>
-        </w:rPr>
-        <w:t xml:space="preserve"> River flow</w:t>
+        <w:t>Prior 9-year Paria River flow</w:t>
       </w:r>
       <w:r>
         <w:rPr>
@@ -2591,26 +2385,10 @@
     </w:p>
     <w:p>
       <w:r>
-        <w:t xml:space="preserve">Prior 9-year </w:t>
-      </w:r>
-      <w:proofErr w:type="spellStart"/>
-      <w:r>
-        <w:t>Paria</w:t>
-      </w:r>
-      <w:proofErr w:type="spellEnd"/>
-      <w:r>
-        <w:t xml:space="preserve"> River flow </w:t>
-      </w:r>
-      <w:r>
-        <w:t xml:space="preserve">is 0.17 </w:t>
-      </w:r>
-      <w:proofErr w:type="spellStart"/>
-      <w:r>
-        <w:t>maf</w:t>
-      </w:r>
-      <w:proofErr w:type="spellEnd"/>
-      <w:r>
-        <w:t xml:space="preserve"> and measured just before the confluence with the Colorado River at Lee Ferry. </w:t>
+        <w:t xml:space="preserve">Prior 9-year Paria River flow </w:t>
+      </w:r>
+      <w:r>
+        <w:t xml:space="preserve">is 0.17 maf and measured just before the confluence with the Colorado River at Lee Ferry. </w:t>
       </w:r>
       <w:r>
         <w:t>We care about th</w:t>
@@ -2622,15 +2400,7 @@
         <w:t xml:space="preserve"> </w:t>
       </w:r>
       <w:r>
-        <w:t xml:space="preserve">9-year Lake Powel release and </w:t>
-      </w:r>
-      <w:proofErr w:type="spellStart"/>
-      <w:r>
-        <w:t>Paria</w:t>
-      </w:r>
-      <w:proofErr w:type="spellEnd"/>
-      <w:r>
-        <w:t xml:space="preserve"> River flow</w:t>
+        <w:t>9-year Lake Powel release and Paria River flow</w:t>
       </w:r>
       <w:r>
         <w:t xml:space="preserve"> because</w:t>
@@ -2684,24 +2454,91 @@
         <w:t>5</w:t>
       </w:r>
       <w:r>
+        <w:t xml:space="preserve"> maf each decade to the Lower Basin and Mexico via article III(d) of the 1922 Colorado River Compact and 1944 US-Mexico Treaty</w:t>
+      </w:r>
+      <w:r>
+        <w:t xml:space="preserve">. Here, </w:t>
+      </w:r>
+    </w:p>
+    <w:p>
+      <w:pPr>
+        <w:jc w:val="center"/>
+      </w:pPr>
+      <w:r>
+        <w:t>82.</w:t>
+      </w:r>
+      <w:r>
+        <w:t>5</w:t>
+      </w:r>
+      <w:r>
         <w:t xml:space="preserve"> </w:t>
       </w:r>
-      <w:proofErr w:type="spellStart"/>
-      <w:r>
-        <w:t>maf</w:t>
-      </w:r>
-      <w:proofErr w:type="spellEnd"/>
-      <w:r>
-        <w:t xml:space="preserve"> each decade to the Lower Basin and Mexico via article III(d) of the 1922 Colorado River Compact and 1944 US-Mexico Treaty</w:t>
-      </w:r>
-      <w:r>
-        <w:t xml:space="preserve">. Here, </w:t>
-      </w:r>
-    </w:p>
-    <w:p>
-      <w:pPr>
-        <w:jc w:val="center"/>
-      </w:pPr>
+      <w:r>
+        <w:t xml:space="preserve">maf </w:t>
+      </w:r>
+      <w:r>
+        <w:t>= (7.5)(10) + (1.5/2)(10)</w:t>
+      </w:r>
+    </w:p>
+    <w:p>
+      <w:r>
+        <w:lastRenderedPageBreak/>
+        <w:t>Where 7.5 maf is the Upper Basin’s annual delivery responsibility to the Lower Basin</w:t>
+      </w:r>
+      <w:r>
+        <w:t xml:space="preserve">, </w:t>
+      </w:r>
+      <w:r>
+        <w:t>(1.5/2) is the Upper Basin’s half share of the U.S. responsibility to Mexico</w:t>
+      </w:r>
+      <w:r>
+        <w:t xml:space="preserve">, </w:t>
+      </w:r>
+      <w:r>
+        <w:t>and 10 is</w:t>
+      </w:r>
+      <w:r>
+        <w:t xml:space="preserve"> a consecutive</w:t>
+      </w:r>
+      <w:r>
+        <w:t xml:space="preserve"> 10</w:t>
+      </w:r>
+      <w:r>
+        <w:t xml:space="preserve"> </w:t>
+      </w:r>
+      <w:r>
+        <w:t>year</w:t>
+      </w:r>
+      <w:r>
+        <w:t xml:space="preserve"> period</w:t>
+      </w:r>
+      <w:r>
+        <w:t>.</w:t>
+      </w:r>
+    </w:p>
+    <w:p>
+      <w:pPr>
+        <w:pStyle w:val="Heading3"/>
+      </w:pPr>
+      <w:r>
+        <w:t xml:space="preserve">(vii) </w:t>
+      </w:r>
+      <w:bookmarkStart w:id="6" w:name="DeliveryToMeet10YearRequirement"/>
+      <w:r>
+        <w:t>Delivery to meet 10-year requirement</w:t>
+      </w:r>
+    </w:p>
+    <w:p>
+      <w:r>
+        <w:t>Upper Basin delivery to meet 10-year requirement</w:t>
+      </w:r>
+      <w:bookmarkEnd w:id="6"/>
+      <w:r>
+        <w:t xml:space="preserve"> </w:t>
+      </w:r>
+      <w:r>
+        <w:t xml:space="preserve">is the </w:t>
+      </w:r>
       <w:r>
         <w:t>82.</w:t>
       </w:r>
@@ -2709,145 +2546,25 @@
         <w:t>5</w:t>
       </w:r>
       <w:r>
+        <w:t xml:space="preserve"> maf requirement</w:t>
+      </w:r>
+      <w:r>
+        <w:t xml:space="preserve"> minus the Lake Powell Release minus the Paria flow. The Upper Basin must</w:t>
+      </w:r>
+      <w:r>
         <w:t xml:space="preserve"> </w:t>
       </w:r>
-      <w:proofErr w:type="spellStart"/>
-      <w:r>
-        <w:t>maf</w:t>
-      </w:r>
-      <w:proofErr w:type="spellEnd"/>
-      <w:r>
-        <w:t xml:space="preserve"> </w:t>
-      </w:r>
-      <w:r>
-        <w:t>= (7.5)(10) + (1.5/2)(10)</w:t>
-      </w:r>
-    </w:p>
-    <w:p>
-      <w:r>
-        <w:lastRenderedPageBreak/>
-        <w:t xml:space="preserve">Where 7.5 </w:t>
-      </w:r>
-      <w:proofErr w:type="spellStart"/>
-      <w:r>
-        <w:t>maf</w:t>
-      </w:r>
-      <w:proofErr w:type="spellEnd"/>
-      <w:r>
-        <w:t xml:space="preserve"> is the Upper Basin’s annual delivery responsibility to the Lower Basin</w:t>
-      </w:r>
-      <w:r>
-        <w:t xml:space="preserve">, </w:t>
-      </w:r>
-      <w:r>
-        <w:t>(1.5/2) is the Upper Basin’s half share of the U.S. responsibility to Mexico</w:t>
-      </w:r>
-      <w:r>
-        <w:t xml:space="preserve">, </w:t>
-      </w:r>
-      <w:r>
-        <w:t>and 10 is</w:t>
-      </w:r>
-      <w:r>
-        <w:t xml:space="preserve"> a consecutive</w:t>
-      </w:r>
-      <w:r>
-        <w:t xml:space="preserve"> 10</w:t>
-      </w:r>
-      <w:r>
-        <w:t xml:space="preserve"> </w:t>
-      </w:r>
-      <w:r>
-        <w:t>year</w:t>
-      </w:r>
-      <w:r>
-        <w:t xml:space="preserve"> period</w:t>
-      </w:r>
-      <w:r>
-        <w:t>.</w:t>
-      </w:r>
-    </w:p>
-    <w:p>
-      <w:pPr>
-        <w:pStyle w:val="Heading3"/>
-      </w:pPr>
-      <w:r>
-        <w:t xml:space="preserve">(vii) </w:t>
-      </w:r>
-      <w:bookmarkStart w:id="6" w:name="DeliveryToMeet10YearRequirement"/>
-      <w:r>
-        <w:t>Delivery to meet 10-year requirement</w:t>
-      </w:r>
-    </w:p>
-    <w:p>
-      <w:r>
-        <w:t>Upper Basin delivery to meet 10-year requirement</w:t>
-      </w:r>
-      <w:bookmarkEnd w:id="6"/>
-      <w:r>
-        <w:t xml:space="preserve"> </w:t>
-      </w:r>
-      <w:r>
-        <w:t xml:space="preserve">is the </w:t>
-      </w:r>
-      <w:r>
-        <w:t>82.</w:t>
-      </w:r>
-      <w:r>
-        <w:t>5</w:t>
-      </w:r>
-      <w:r>
-        <w:t xml:space="preserve"> </w:t>
-      </w:r>
-      <w:proofErr w:type="spellStart"/>
-      <w:r>
-        <w:t>maf</w:t>
-      </w:r>
-      <w:proofErr w:type="spellEnd"/>
-      <w:r>
-        <w:t xml:space="preserve"> requirement</w:t>
-      </w:r>
-      <w:r>
-        <w:t xml:space="preserve"> minus the Lake Powell Release minus the </w:t>
-      </w:r>
-      <w:proofErr w:type="spellStart"/>
-      <w:r>
-        <w:t>Paria</w:t>
-      </w:r>
-      <w:proofErr w:type="spellEnd"/>
-      <w:r>
-        <w:t xml:space="preserve"> flow. The Upper Basin must</w:t>
-      </w:r>
-      <w:r>
-        <w:t xml:space="preserve"> </w:t>
-      </w:r>
       <w:r>
         <w:t xml:space="preserve">deliver </w:t>
       </w:r>
       <w:r>
-        <w:t xml:space="preserve">4.2 </w:t>
-      </w:r>
-      <w:proofErr w:type="spellStart"/>
-      <w:r>
-        <w:t>maf</w:t>
-      </w:r>
-      <w:proofErr w:type="spellEnd"/>
-      <w:r>
-        <w:t xml:space="preserve"> to the Lower Basin</w:t>
+        <w:t>4.2 maf to the Lower Basin</w:t>
       </w:r>
       <w:r>
         <w:t xml:space="preserve"> next year at Lee Ferry</w:t>
       </w:r>
       <w:r>
-        <w:t xml:space="preserve">. The Upper Basin can keep all Lake Powell natural flow above 4.2 </w:t>
-      </w:r>
-      <w:proofErr w:type="spellStart"/>
-      <w:r>
-        <w:t>maf</w:t>
-      </w:r>
-      <w:proofErr w:type="spellEnd"/>
-      <w:r>
-        <w:t>.</w:t>
+        <w:t>. The Upper Basin can keep all Lake Powell natural flow above 4.2 maf.</w:t>
       </w:r>
     </w:p>
     <w:p>
@@ -2952,29 +2669,13 @@
     </w:p>
     <w:p>
       <w:r>
-        <w:t xml:space="preserve">The 1.9 </w:t>
-      </w:r>
-      <w:proofErr w:type="spellStart"/>
-      <w:r>
-        <w:t>maf</w:t>
-      </w:r>
-      <w:proofErr w:type="spellEnd"/>
-      <w:r>
-        <w:t xml:space="preserve"> </w:t>
+        <w:t xml:space="preserve">The 1.9 maf </w:t>
       </w:r>
       <w:r>
         <w:t xml:space="preserve">per year </w:t>
       </w:r>
       <w:r>
-        <w:t xml:space="preserve">value in the model is the 2.7 </w:t>
-      </w:r>
-      <w:proofErr w:type="spellStart"/>
-      <w:r>
-        <w:t>maf</w:t>
-      </w:r>
-      <w:proofErr w:type="spellEnd"/>
-      <w:r>
-        <w:t xml:space="preserve"> </w:t>
+        <w:t xml:space="preserve">value in the model is the 2.7 maf </w:t>
       </w:r>
       <w:r>
         <w:t xml:space="preserve">per year </w:t>
@@ -2986,29 +2687,13 @@
         <w:t>d</w:t>
       </w:r>
       <w:r>
-        <w:t xml:space="preserve"> 0.3 </w:t>
-      </w:r>
-      <w:proofErr w:type="spellStart"/>
-      <w:r>
-        <w:t>maf</w:t>
-      </w:r>
-      <w:proofErr w:type="spellEnd"/>
-      <w:r>
-        <w:t xml:space="preserve"> </w:t>
+        <w:t xml:space="preserve"> 0.3 maf </w:t>
       </w:r>
       <w:r>
         <w:t xml:space="preserve">per year </w:t>
       </w:r>
       <w:r>
-        <w:t xml:space="preserve">for New Mexico, minus 1.06 </w:t>
-      </w:r>
-      <w:proofErr w:type="spellStart"/>
-      <w:r>
-        <w:t>maf</w:t>
-      </w:r>
-      <w:proofErr w:type="spellEnd"/>
-      <w:r>
-        <w:t xml:space="preserve"> </w:t>
+        <w:t xml:space="preserve">for New Mexico, minus 1.06 maf </w:t>
       </w:r>
       <w:r>
         <w:t xml:space="preserve">per year </w:t>
@@ -3212,7 +2897,6 @@
       <w:r>
         <w:t xml:space="preserve">ee workbook tab </w:t>
       </w:r>
-      <w:proofErr w:type="spellStart"/>
       <w:r>
         <w:rPr>
           <w:i/>
@@ -3220,7 +2904,6 @@
         </w:rPr>
         <w:t>HydrologicScenarios</w:t>
       </w:r>
-      <w:proofErr w:type="spellEnd"/>
       <w:r>
         <w:t xml:space="preserve"> </w:t>
       </w:r>
@@ -3245,15 +2928,7 @@
         <w:t>recent</w:t>
       </w:r>
       <w:r>
-        <w:t xml:space="preserve"> observed periods (Figure 2). For example, a 5-year drought that started in 1580 AD had a reconstructed average flow of 9 </w:t>
-      </w:r>
-      <w:proofErr w:type="spellStart"/>
-      <w:r>
-        <w:t>maf</w:t>
-      </w:r>
-      <w:proofErr w:type="spellEnd"/>
-      <w:r>
-        <w:t xml:space="preserve"> per year.</w:t>
+        <w:t xml:space="preserve"> observed periods (Figure 2). For example, a 5-year drought that started in 1580 AD had a reconstructed average flow of 9 maf per year.</w:t>
       </w:r>
     </w:p>
     <w:p>
@@ -3451,15 +3126,7 @@
         <w:t>~</w:t>
       </w:r>
       <w:r>
-        <w:t xml:space="preserve">3 </w:t>
-      </w:r>
-      <w:proofErr w:type="spellStart"/>
-      <w:r>
-        <w:t>maf</w:t>
-      </w:r>
-      <w:proofErr w:type="spellEnd"/>
-      <w:r>
-        <w:t xml:space="preserve">. The addition </w:t>
+        <w:t xml:space="preserve">3 maf. The addition </w:t>
       </w:r>
       <w:r>
         <w:t xml:space="preserve">represents </w:t>
@@ -3595,23 +3262,7 @@
           <w:b/>
           <w:bCs/>
         </w:rPr>
-        <w:t xml:space="preserve">. Add ~ 3 </w:t>
-      </w:r>
-      <w:proofErr w:type="spellStart"/>
-      <w:r>
-        <w:rPr>
-          <w:b/>
-          <w:bCs/>
-        </w:rPr>
-        <w:t>maf</w:t>
-      </w:r>
-      <w:proofErr w:type="spellEnd"/>
-      <w:r>
-        <w:rPr>
-          <w:b/>
-          <w:bCs/>
-        </w:rPr>
-        <w:t xml:space="preserve"> </w:t>
+        <w:t xml:space="preserve">. Add ~ 3 maf </w:t>
       </w:r>
       <w:r>
         <w:rPr>
@@ -3825,15 +3476,7 @@
         <w:t xml:space="preserve">Enter the intervening flow </w:t>
       </w:r>
       <w:r>
-        <w:t xml:space="preserve">from the </w:t>
-      </w:r>
-      <w:proofErr w:type="spellStart"/>
-      <w:r>
-        <w:t>Paria</w:t>
-      </w:r>
-      <w:proofErr w:type="spellEnd"/>
-      <w:r>
-        <w:t xml:space="preserve">, Little Colorado, and Virgin rivers plus seeps on the Grand Canyon </w:t>
+        <w:t xml:space="preserve">from the Paria, Little Colorado, and Virgin rivers plus seeps on the Grand Canyon </w:t>
       </w:r>
       <w:r>
         <w:t xml:space="preserve">from Glen Canyon Dam </w:t>
@@ -3870,23 +3513,7 @@
         <w:t xml:space="preserve">intervening Grand Canyon </w:t>
       </w:r>
       <w:r>
-        <w:t xml:space="preserve">flow of 0.9 </w:t>
-      </w:r>
-      <w:proofErr w:type="spellStart"/>
-      <w:r>
-        <w:t>maf</w:t>
-      </w:r>
-      <w:proofErr w:type="spellEnd"/>
-      <w:r>
-        <w:t xml:space="preserve"> per year with 5-year sequences below 0.75 </w:t>
-      </w:r>
-      <w:proofErr w:type="spellStart"/>
-      <w:r>
-        <w:t>maf</w:t>
-      </w:r>
-      <w:proofErr w:type="spellEnd"/>
-      <w:r>
-        <w:t xml:space="preserve"> (Figure 4)</w:t>
+        <w:t>flow of 0.9 maf per year with 5-year sequences below 0.75 maf (Figure 4)</w:t>
       </w:r>
       <w:r>
         <w:fldChar w:fldCharType="begin"/>
@@ -3913,15 +3540,7 @@
         <w:t xml:space="preserve">an intervening Grad Canyon flow of </w:t>
       </w:r>
       <w:r>
-        <w:t xml:space="preserve">0.8 </w:t>
-      </w:r>
-      <w:proofErr w:type="spellStart"/>
-      <w:r>
-        <w:t>maf</w:t>
-      </w:r>
-      <w:proofErr w:type="spellEnd"/>
-      <w:r>
-        <w:t xml:space="preserve"> per year.</w:t>
+        <w:t>0.8 maf per year.</w:t>
       </w:r>
     </w:p>
     <w:p/>
@@ -3997,15 +3616,7 @@
     </w:p>
     <w:p>
       <w:r>
-        <w:t xml:space="preserve">Enter the intervening flow from Hoover Dam to Imperial dam. By default, this intervening flow is 0.2 </w:t>
-      </w:r>
-      <w:proofErr w:type="spellStart"/>
-      <w:r>
-        <w:t>maf</w:t>
-      </w:r>
-      <w:proofErr w:type="spellEnd"/>
-      <w:r>
-        <w:t xml:space="preserve"> per year and was estimated from the natural flow data set below Hoover Dam </w:t>
+        <w:t xml:space="preserve">Enter the intervening flow from Hoover Dam to Imperial dam. By default, this intervening flow is 0.2 maf per year and was estimated from the natural flow data set below Hoover Dam </w:t>
       </w:r>
       <w:r>
         <w:fldChar w:fldCharType="begin"/>
@@ -4044,15 +3655,7 @@
     <w:bookmarkEnd w:id="10"/>
     <w:p>
       <w:r>
-        <w:t xml:space="preserve">This value results evaporation from Lakes Havasu and Parker and the evapotranspiration of riverbank vegetation from Hoover Dam down to Lake Havasu. A default value of 0.6 </w:t>
-      </w:r>
-      <w:proofErr w:type="spellStart"/>
-      <w:r>
-        <w:t>maf</w:t>
-      </w:r>
-      <w:proofErr w:type="spellEnd"/>
-      <w:r>
-        <w:t xml:space="preserve"> per year is used and represents the value used in Lake Mead accounting. Find annual estimates of the Havasu/Parker evaporations and evapotranspiration from 1995 to 2014 at </w:t>
+        <w:t xml:space="preserve">This value results evaporation from Lakes Havasu and Parker and the evapotranspiration of riverbank vegetation from Hoover Dam down to Lake Havasu. A default value of 0.6 maf per year is used and represents the value used in Lake Mead accounting. Find annual estimates of the Havasu/Parker evaporations and evapotranspiration from 1995 to 2014 at </w:t>
       </w:r>
       <w:r>
         <w:fldChar w:fldCharType="begin"/>
@@ -4167,37 +3770,13 @@
         </w:numPr>
       </w:pPr>
       <w:r>
-        <w:t xml:space="preserve">Assign the 11.6 </w:t>
-      </w:r>
-      <w:proofErr w:type="spellStart"/>
-      <w:r>
-        <w:t>maf</w:t>
-      </w:r>
-      <w:proofErr w:type="spellEnd"/>
-      <w:r>
-        <w:t xml:space="preserve"> protection volume to the shared, reserve account</w:t>
-      </w:r>
-      <w:r>
-        <w:t xml:space="preserve">. 11.6 </w:t>
-      </w:r>
-      <w:proofErr w:type="spellStart"/>
-      <w:r>
-        <w:t>maf</w:t>
-      </w:r>
-      <w:proofErr w:type="spellEnd"/>
-      <w:r>
-        <w:t xml:space="preserve"> is the sum of </w:t>
-      </w:r>
-      <w:r>
-        <w:t xml:space="preserve">5.9 </w:t>
-      </w:r>
-      <w:proofErr w:type="spellStart"/>
-      <w:r>
-        <w:t>maf</w:t>
-      </w:r>
-      <w:proofErr w:type="spellEnd"/>
-      <w:r>
-        <w:t xml:space="preserve"> </w:t>
+        <w:t>Assign the 11.6 maf protection volume to the shared, reserve account</w:t>
+      </w:r>
+      <w:r>
+        <w:t xml:space="preserve">. 11.6 maf is the sum of </w:t>
+      </w:r>
+      <w:r>
+        <w:t xml:space="preserve">5.9 maf </w:t>
       </w:r>
       <w:r>
         <w:t>protection volume for</w:t>
@@ -4209,15 +3788,7 @@
         <w:t>plus</w:t>
       </w:r>
       <w:r>
-        <w:t xml:space="preserve"> 5.7 </w:t>
-      </w:r>
-      <w:proofErr w:type="spellStart"/>
-      <w:r>
-        <w:t>maf</w:t>
-      </w:r>
-      <w:proofErr w:type="spellEnd"/>
-      <w:r>
-        <w:t xml:space="preserve"> </w:t>
+        <w:t xml:space="preserve"> 5.7 maf </w:t>
       </w:r>
       <w:r>
         <w:t xml:space="preserve">protection volume for </w:t>
@@ -4259,15 +3830,7 @@
         </w:numPr>
       </w:pPr>
       <w:r>
-        <w:t xml:space="preserve">Assign the 0.17 </w:t>
-      </w:r>
-      <w:proofErr w:type="spellStart"/>
-      <w:r>
-        <w:t>maf</w:t>
-      </w:r>
-      <w:proofErr w:type="spellEnd"/>
-      <w:r>
-        <w:t xml:space="preserve"> in Mexico’s Lake Mead conservation account to Mexico </w:t>
+        <w:t xml:space="preserve">Assign the 0.17 maf in Mexico’s Lake Mead conservation account to Mexico </w:t>
       </w:r>
       <w:r>
         <w:fldChar w:fldCharType="begin"/>
@@ -4303,15 +3866,7 @@
         <w:t xml:space="preserve">Assign the </w:t>
       </w:r>
       <w:r>
-        <w:t xml:space="preserve">2.8 </w:t>
-      </w:r>
-      <w:proofErr w:type="spellStart"/>
-      <w:r>
-        <w:t>maf</w:t>
-      </w:r>
-      <w:proofErr w:type="spellEnd"/>
-      <w:r>
-        <w:t xml:space="preserve"> balance in Lower Basin Lake Mead conservation (ICS) accounts to the</w:t>
+        <w:t>2.8 maf balance in Lower Basin Lake Mead conservation (ICS) accounts to the</w:t>
       </w:r>
       <w:r>
         <w:t xml:space="preserve"> Lower Basin.</w:t>
@@ -4568,15 +4123,7 @@
         <w:t xml:space="preserve"> product of </w:t>
       </w:r>
       <w:r>
-        <w:t>(</w:t>
-      </w:r>
-      <w:proofErr w:type="spellStart"/>
-      <w:r>
-        <w:t>i</w:t>
-      </w:r>
-      <w:proofErr w:type="spellEnd"/>
-      <w:r>
-        <w:t>)</w:t>
+        <w:t>(i)</w:t>
       </w:r>
       <w:r>
         <w:t xml:space="preserve"> annual evaporation rate (see Section 1B)</w:t>
@@ -4743,23 +4290,7 @@
         <w:t xml:space="preserve"> in proportion to the </w:t>
       </w:r>
       <w:r>
-        <w:t xml:space="preserve">flex account balance (Equation 1, evaporation terms in </w:t>
-      </w:r>
-      <w:proofErr w:type="spellStart"/>
-      <w:r>
-        <w:t>maf</w:t>
-      </w:r>
-      <w:proofErr w:type="spellEnd"/>
-      <w:r>
-        <w:t xml:space="preserve"> per year, balance and storage terms in </w:t>
-      </w:r>
-      <w:proofErr w:type="spellStart"/>
-      <w:r>
-        <w:t>maf</w:t>
-      </w:r>
-      <w:proofErr w:type="spellEnd"/>
-      <w:r>
-        <w:t>).</w:t>
+        <w:t>flex account balance (Equation 1, evaporation terms in maf per year, balance and storage terms in maf).</w:t>
       </w:r>
     </w:p>
     <w:p>
@@ -4944,26 +4475,10 @@
     </w:p>
     <w:p>
       <w:r>
-        <w:t xml:space="preserve">For example, if the combined evaporation is 1.0 </w:t>
-      </w:r>
-      <w:proofErr w:type="spellStart"/>
-      <w:r>
-        <w:t>maf</w:t>
-      </w:r>
-      <w:proofErr w:type="spellEnd"/>
-      <w:r>
-        <w:t xml:space="preserve"> and Upper Basin has 10% of the combined storage, then the Upper Basin is assigned 10% </w:t>
-      </w:r>
-      <w:r>
-        <w:t xml:space="preserve">of the combined evaporation or 0.1 </w:t>
-      </w:r>
-      <w:proofErr w:type="spellStart"/>
-      <w:r>
-        <w:t>maf</w:t>
-      </w:r>
-      <w:proofErr w:type="spellEnd"/>
-      <w:r>
-        <w:t xml:space="preserve"> that year.</w:t>
+        <w:t xml:space="preserve">For example, if the combined evaporation is 1.0 maf and Upper Basin has 10% of the combined storage, then the Upper Basin is assigned 10% </w:t>
+      </w:r>
+      <w:r>
+        <w:t>of the combined evaporation or 0.1 maf that year.</w:t>
       </w:r>
     </w:p>
     <w:p>
@@ -4982,15 +4497,7 @@
     </w:p>
     <w:p>
       <w:r>
-        <w:t xml:space="preserve">Mexico’s water allocation is its 1.5 </w:t>
-      </w:r>
-      <w:proofErr w:type="spellStart"/>
-      <w:r>
-        <w:t>maf</w:t>
-      </w:r>
-      <w:proofErr w:type="spellEnd"/>
-      <w:r>
-        <w:t xml:space="preserve"> per year treaty amount minus mandatory conservation </w:t>
+        <w:t xml:space="preserve">Mexico’s water allocation is its 1.5 maf per year treaty amount minus mandatory conservation </w:t>
       </w:r>
       <w:r>
         <w:t xml:space="preserve">volumes </w:t>
@@ -5031,7 +4538,6 @@
       <w:r>
         <w:t xml:space="preserve">. The </w:t>
       </w:r>
-      <w:proofErr w:type="spellStart"/>
       <w:r>
         <w:rPr>
           <w:i/>
@@ -5039,7 +4545,6 @@
         </w:rPr>
         <w:t>MandatoryConservation</w:t>
       </w:r>
-      <w:proofErr w:type="spellEnd"/>
       <w:r>
         <w:t xml:space="preserve"> sheet shows the </w:t>
       </w:r>
@@ -5189,29 +4694,13 @@
         <w:t xml:space="preserve"> accounts</w:t>
       </w:r>
       <w:r>
-        <w:t xml:space="preserve"> (Lake Powell Natural flow up to 3.5 </w:t>
-      </w:r>
-      <w:proofErr w:type="spellStart"/>
-      <w:r>
-        <w:t>maf</w:t>
-      </w:r>
-      <w:proofErr w:type="spellEnd"/>
-      <w:r>
-        <w:t xml:space="preserve"> per year)</w:t>
+        <w:t xml:space="preserve"> (Lake Powell Natural flow up to 3.5 maf per year)</w:t>
       </w:r>
       <w:r>
         <w:t>.</w:t>
       </w:r>
       <w:r>
-        <w:t xml:space="preserve"> Assign the next 1.9 </w:t>
-      </w:r>
-      <w:proofErr w:type="spellStart"/>
-      <w:r>
-        <w:t>maf</w:t>
-      </w:r>
-      <w:proofErr w:type="spellEnd"/>
-      <w:r>
-        <w:t xml:space="preserve"> per year</w:t>
+        <w:t xml:space="preserve"> Assign the next 1.9 maf per year</w:t>
       </w:r>
       <w:r>
         <w:t xml:space="preserve"> of Lake Powell Natural flow</w:t>
@@ -5229,15 +4718,7 @@
         <w:t>5.8</w:t>
       </w:r>
       <w:r>
-        <w:t xml:space="preserve"> </w:t>
-      </w:r>
-      <w:proofErr w:type="spellStart"/>
-      <w:r>
-        <w:t>maf</w:t>
-      </w:r>
-      <w:proofErr w:type="spellEnd"/>
-      <w:r>
-        <w:t xml:space="preserve"> of Lake Powell </w:t>
+        <w:t xml:space="preserve"> maf of Lake Powell </w:t>
       </w:r>
       <w:r>
         <w:t xml:space="preserve">Natural </w:t>
@@ -5246,23 +4727,7 @@
         <w:t>Inflow to the Lower Basin</w:t>
       </w:r>
       <w:r>
-        <w:t xml:space="preserve"> (reduced from 7.5 </w:t>
-      </w:r>
-      <w:proofErr w:type="spellStart"/>
-      <w:r>
-        <w:t>maf</w:t>
-      </w:r>
-      <w:proofErr w:type="spellEnd"/>
-      <w:r>
-        <w:t xml:space="preserve"> because First Nations already assigned 0.95 </w:t>
-      </w:r>
-      <w:proofErr w:type="spellStart"/>
-      <w:r>
-        <w:t>maf</w:t>
-      </w:r>
-      <w:proofErr w:type="spellEnd"/>
-      <w:r>
-        <w:t xml:space="preserve"> for uses below Glen Canyon Dam</w:t>
+        <w:t xml:space="preserve"> (reduced from 7.5 maf because First Nations already assigned 0.95 maf for uses below Glen Canyon Dam</w:t>
       </w:r>
       <w:r>
         <w:t xml:space="preserve"> and carriage losses for Lake Mohave/Lake Parker evaporation and evapotranspiration</w:t>
@@ -5548,26 +5013,10 @@
           </w:tcPr>
           <w:p>
             <w:r>
-              <w:t xml:space="preserve">0.016 </w:t>
-            </w:r>
-            <w:proofErr w:type="spellStart"/>
-            <w:r>
-              <w:t>maf</w:t>
-            </w:r>
-            <w:proofErr w:type="spellEnd"/>
-            <w:r>
-              <w:t xml:space="preserve"> i</w:t>
-            </w:r>
-            <w:r>
-              <w:t xml:space="preserve">s 67% of the 9-year, 0.21 </w:t>
-            </w:r>
-            <w:proofErr w:type="spellStart"/>
-            <w:r>
-              <w:t>maf</w:t>
-            </w:r>
-            <w:proofErr w:type="spellEnd"/>
-            <w:r>
-              <w:t xml:space="preserve"> volume pledged by the U.S. and Mexico.</w:t>
+              <w:t>0.016 maf i</w:t>
+            </w:r>
+            <w:r>
+              <w:t>s 67% of the 9-year, 0.21 maf volume pledged by the U.S. and Mexico.</w:t>
             </w:r>
           </w:p>
         </w:tc>
@@ -5749,13 +5198,8 @@
             <w:r>
               <w:t xml:space="preserve"> and 0.952 </w:t>
             </w:r>
-            <w:proofErr w:type="spellStart"/>
-            <w:r>
-              <w:t>maf</w:t>
-            </w:r>
-            <w:proofErr w:type="spellEnd"/>
-            <w:r>
-              <w:t xml:space="preserve"> </w:t>
+            <w:r>
+              <w:t xml:space="preserve">maf </w:t>
             </w:r>
             <w:r>
               <w:t>in the Upper and Lower Basins. Excludes claimed amounts.</w:t>
@@ -5839,15 +5283,7 @@
           </w:tcPr>
           <w:p>
             <w:r>
-              <w:t xml:space="preserve">Quantified rights of 7.5 </w:t>
-            </w:r>
-            <w:proofErr w:type="spellStart"/>
-            <w:r>
-              <w:t>maf</w:t>
-            </w:r>
-            <w:proofErr w:type="spellEnd"/>
-            <w:r>
-              <w:t xml:space="preserve"> minus rights of First Nations in the Lower Basin minus share of Havasu/Parker Evaporation and ET ([7.5 – 0.95]/8.7 = 75.3%).</w:t>
+              <w:t>Quantified rights of 7.5 maf minus rights of First Nations in the Lower Basin minus share of Havasu/Parker Evaporation and ET ([7.5 – 0.95]/8.7 = 75.3%).</w:t>
             </w:r>
           </w:p>
         </w:tc>
@@ -6160,13 +5596,8 @@
               <w:jc w:val="center"/>
             </w:pPr>
             <w:r>
-              <w:t xml:space="preserve">1.06 </w:t>
-            </w:r>
-            <w:proofErr w:type="spellStart"/>
-            <w:r>
-              <w:t>maf</w:t>
-            </w:r>
-            <w:proofErr w:type="spellEnd"/>
+              <w:t>1.06 maf</w:t>
+            </w:r>
           </w:p>
         </w:tc>
         <w:tc>
@@ -6178,13 +5609,8 @@
               <w:jc w:val="center"/>
             </w:pPr>
             <w:r>
-              <w:t xml:space="preserve">0.95 </w:t>
-            </w:r>
-            <w:proofErr w:type="spellStart"/>
-            <w:r>
-              <w:t>maf</w:t>
-            </w:r>
-            <w:proofErr w:type="spellEnd"/>
+              <w:t>0.95 maf</w:t>
+            </w:r>
           </w:p>
         </w:tc>
       </w:tr>
@@ -6344,15 +5770,7 @@
     <w:p/>
     <w:p>
       <w:r>
-        <w:t xml:space="preserve">The volumes in Table 6 differ from the customary accounting of first 8.23 </w:t>
-      </w:r>
-      <w:proofErr w:type="spellStart"/>
-      <w:r>
-        <w:t>maf</w:t>
-      </w:r>
-      <w:proofErr w:type="spellEnd"/>
-      <w:r>
-        <w:t xml:space="preserve"> of Lake Powell Natural flow to Lower Basin plus Mexico and remaining amount to the Upper Basin. The difference arises because:</w:t>
+        <w:t>The volumes in Table 6 differ from the customary accounting of first 8.23 maf of Lake Powell Natural flow to Lower Basin plus Mexico and remaining amount to the Upper Basin. The difference arises because:</w:t>
       </w:r>
     </w:p>
     <w:p>
@@ -6438,15 +5856,7 @@
         <w:t>down to</w:t>
       </w:r>
       <w:r>
-        <w:t xml:space="preserve"> 3.7 </w:t>
-      </w:r>
-      <w:proofErr w:type="spellStart"/>
-      <w:r>
-        <w:t>maf</w:t>
-      </w:r>
-      <w:proofErr w:type="spellEnd"/>
-      <w:r>
-        <w:t xml:space="preserve"> per year. Below that value, I am unclear whether to </w:t>
+        <w:t xml:space="preserve"> 3.7 maf per year. Below that value, I am unclear whether to </w:t>
       </w:r>
       <w:r>
         <w:t>assign natural flow to</w:t>
@@ -6557,39 +5967,7 @@
           <w:b/>
           <w:bCs/>
         </w:rPr>
-        <w:t xml:space="preserve">Upper Basin Dashboard annotated. A Lake Powell natural flow of 9 </w:t>
-      </w:r>
-      <w:proofErr w:type="spellStart"/>
-      <w:r>
-        <w:rPr>
-          <w:b/>
-          <w:bCs/>
-        </w:rPr>
-        <w:t>maf</w:t>
-      </w:r>
-      <w:proofErr w:type="spellEnd"/>
-      <w:r>
-        <w:rPr>
-          <w:b/>
-          <w:bCs/>
-        </w:rPr>
-        <w:t xml:space="preserve"> gives the Upper Basin 5.7 </w:t>
-      </w:r>
-      <w:proofErr w:type="spellStart"/>
-      <w:r>
-        <w:rPr>
-          <w:b/>
-          <w:bCs/>
-        </w:rPr>
-        <w:t>maf</w:t>
-      </w:r>
-      <w:proofErr w:type="spellEnd"/>
-      <w:r>
-        <w:rPr>
-          <w:b/>
-          <w:bCs/>
-        </w:rPr>
-        <w:t xml:space="preserve"> of available water to sell or consume.</w:t>
+        <w:t>Upper Basin Dashboard annotated. A Lake Powell natural flow of 9 maf gives the Upper Basin 5.7 maf of available water to sell or consume.</w:t>
       </w:r>
       <w:r>
         <w:rPr>
@@ -6605,15 +5983,7 @@
         <w:pStyle w:val="Heading3"/>
       </w:pPr>
       <w:r>
-        <w:t>(</w:t>
-      </w:r>
-      <w:proofErr w:type="spellStart"/>
-      <w:r>
-        <w:t>i</w:t>
-      </w:r>
-      <w:proofErr w:type="spellEnd"/>
-      <w:r>
-        <w:t xml:space="preserve">) </w:t>
+        <w:t xml:space="preserve">(i) </w:t>
       </w:r>
       <w:r>
         <w:t>Buy</w:t>
@@ -6627,39 +5997,7 @@
     </w:p>
     <w:p>
       <w:r>
-        <w:t xml:space="preserve">Enter buy amounts as positive (+) and sell amounts negative (-). These are additions and subtractions to the party’s available water. Enter all amounts in </w:t>
-      </w:r>
-      <w:proofErr w:type="spellStart"/>
-      <w:r>
-        <w:t>maf</w:t>
-      </w:r>
-      <w:proofErr w:type="spellEnd"/>
-      <w:r>
-        <w:t xml:space="preserve">. If multiple transactions – </w:t>
-      </w:r>
-      <w:proofErr w:type="spellStart"/>
-      <w:r>
-        <w:t>e.g</w:t>
-      </w:r>
-      <w:proofErr w:type="spellEnd"/>
-      <w:r>
-        <w:t xml:space="preserve">, buy 0.5 </w:t>
-      </w:r>
-      <w:proofErr w:type="spellStart"/>
-      <w:r>
-        <w:t>maf</w:t>
-      </w:r>
-      <w:proofErr w:type="spellEnd"/>
-      <w:r>
-        <w:t xml:space="preserve"> from Lower Basin and 0.2 </w:t>
-      </w:r>
-      <w:proofErr w:type="spellStart"/>
-      <w:r>
-        <w:t>maf</w:t>
-      </w:r>
-      <w:proofErr w:type="spellEnd"/>
-      <w:r>
-        <w:t xml:space="preserve"> from Mexico -- enter as a formula: = 0.5 + 0.2</w:t>
+        <w:t>Enter buy amounts as positive (+) and sell amounts negative (-). These are additions and subtractions to the party’s available water. Enter all amounts in maf. If multiple transactions – e.g, buy 0.5 maf from Lower Basin and 0.2 maf from Mexico -- enter as a formula: = 0.5 + 0.2</w:t>
       </w:r>
     </w:p>
     <w:p>
@@ -6745,15 +6083,7 @@
     </w:p>
     <w:p>
       <w:r>
-        <w:t xml:space="preserve">Enter compensation – payments for buying, receipts for sales – in $ millions. Enter as a formula. Multiple the sale price in $/acre-foot by the buy or sell volume in </w:t>
-      </w:r>
-      <w:proofErr w:type="spellStart"/>
-      <w:r>
-        <w:t>maf</w:t>
-      </w:r>
-      <w:proofErr w:type="spellEnd"/>
-      <w:r>
-        <w:t xml:space="preserve">. </w:t>
+        <w:t xml:space="preserve">Enter compensation – payments for buying, receipts for sales – in $ millions. Enter as a formula. Multiple the sale price in $/acre-foot by the buy or sell volume in maf. </w:t>
       </w:r>
       <w:r>
         <w:t>Table 8</w:t>
@@ -6762,10 +6092,7 @@
         <w:t xml:space="preserve"> shows rough Colorado River water prices.</w:t>
       </w:r>
       <w:r>
-        <w:t xml:space="preserve"> </w:t>
-      </w:r>
-      <w:r>
-        <w:t>Table 9 shows example compensation for different water prices and target water volumes.</w:t>
+        <w:t xml:space="preserve"> Table 9 shows example compensation for different water prices and target water volumes.</w:t>
       </w:r>
     </w:p>
     <w:p>
@@ -6777,15 +6104,7 @@
         </w:numPr>
       </w:pPr>
       <w:r>
-        <w:t xml:space="preserve">For example, a purchase of 0.5 </w:t>
-      </w:r>
-      <w:proofErr w:type="spellStart"/>
-      <w:r>
-        <w:t>maf</w:t>
-      </w:r>
-      <w:proofErr w:type="spellEnd"/>
-      <w:r>
-        <w:t xml:space="preserve"> at $500 per acre-foot is (0.5)(500) = $250 million.</w:t>
+        <w:t>For example, a purchase of 0.5 maf at $500 per acre-foot is (0.5)(500) = $250 million.</w:t>
       </w:r>
     </w:p>
     <w:p>
@@ -6797,23 +6116,7 @@
         </w:numPr>
       </w:pPr>
       <w:r>
-        <w:t xml:space="preserve">If a party buys 0.5 </w:t>
-      </w:r>
-      <w:proofErr w:type="spellStart"/>
-      <w:r>
-        <w:t>maf</w:t>
-      </w:r>
-      <w:proofErr w:type="spellEnd"/>
-      <w:r>
-        <w:t xml:space="preserve"> at $500 per acre-foot from one party and 0.2 </w:t>
-      </w:r>
-      <w:proofErr w:type="spellStart"/>
-      <w:r>
-        <w:t>maf</w:t>
-      </w:r>
-      <w:proofErr w:type="spellEnd"/>
-      <w:r>
-        <w:t xml:space="preserve"> at $1,200 per acre-foot from a second party, the compensation formula is:</w:t>
+        <w:t>If a party buys 0.5 maf at $500 per acre-foot from one party and 0.2 maf at $1,200 per acre-foot from a second party, the compensation formula is:</w:t>
       </w:r>
     </w:p>
     <w:p>
@@ -6826,20 +6129,33 @@
     </w:p>
     <w:p>
       <w:r>
-        <w:t xml:space="preserve">The recently proposed 500-Plus plan seeks to reduce Lower Basin water use by 0.5 </w:t>
-      </w:r>
-      <w:proofErr w:type="spellStart"/>
-      <w:r>
-        <w:t>maf</w:t>
-      </w:r>
-      <w:proofErr w:type="spellEnd"/>
-      <w:r>
-        <w:t xml:space="preserve"> per year. Potential compensation amounts are shown in</w:t>
+        <w:t>The recently proposed 500-Plus plan seeks to reduce Lower Basin water use by 0.5 maf per year</w:t>
+      </w:r>
+      <w:r>
+        <w:t xml:space="preserve"> </w:t>
+      </w:r>
+      <w:r>
+        <w:fldChar w:fldCharType="begin"/>
+      </w:r>
+      <w:r>
+        <w:instrText xml:space="preserve"> ADDIN EN.CITE &lt;EndNote&gt;&lt;Cite&gt;&lt;Author&gt;Allhands&lt;/Author&gt;&lt;Year&gt;2021&lt;/Year&gt;&lt;RecNum&gt;2835&lt;/RecNum&gt;&lt;DisplayText&gt;(Allhands, 2021)&lt;/DisplayText&gt;&lt;record&gt;&lt;rec-number&gt;2835&lt;/rec-number&gt;&lt;foreign-keys&gt;&lt;key app="EN" db-id="xxt5ta9pd995dwesap0pdzzp2weaz0w9werf" timestamp="1636520549"&gt;2835&lt;/key&gt;&lt;/foreign-keys&gt;&lt;ref-type name="Newspaper Article"&gt;23&lt;/ref-type&gt;&lt;contributors&gt;&lt;authors&gt;&lt;author&gt;Joanna Allhands&lt;/author&gt;&lt;/authors&gt;&lt;/contributors&gt;&lt;titles&gt;&lt;title&gt;It could take at least 500,000 acre-feet of water a year to keep Lake Mead from tanking&lt;/title&gt;&lt;secondary-title&gt;Arizona Republic&lt;/secondary-title&gt;&lt;/titles&gt;&lt;dates&gt;&lt;year&gt;2021&lt;/year&gt;&lt;pub-dates&gt;&lt;date&gt;November 8, 2021&lt;/date&gt;&lt;/pub-dates&gt;&lt;/dates&gt;&lt;urls&gt;&lt;related-urls&gt;&lt;url&gt;https://www.azcentral.com/story/opinion/op-ed/joannaallhands/2021/11/08/lake-mead-could-get-extra-water-from-lower-basin-annually/6306601001/&lt;/url&gt;&lt;/related-urls&gt;&lt;/urls&gt;&lt;/record&gt;&lt;/Cite&gt;&lt;/EndNote&gt;</w:instrText>
+      </w:r>
+      <w:r>
+        <w:fldChar w:fldCharType="separate"/>
+      </w:r>
+      <w:r>
+        <w:rPr>
+          <w:noProof/>
+        </w:rPr>
+        <w:t>(Allhands, 2021)</w:t>
+      </w:r>
+      <w:r>
+        <w:fldChar w:fldCharType="end"/>
       </w:r>
       <w:bookmarkStart w:id="16" w:name="_GoBack"/>
       <w:bookmarkEnd w:id="16"/>
       <w:r>
-        <w:t xml:space="preserve"> green fill in Table 9. </w:t>
+        <w:t xml:space="preserve">. Potential compensation amounts are shown in green fill in Table 9. </w:t>
       </w:r>
     </w:p>
     <w:p>
@@ -6880,6 +6196,9 @@
         </w:rPr>
       </w:pPr>
       <w:r>
+        <w:rPr>
+          <w:noProof/>
+        </w:rPr>
         <w:drawing>
           <wp:inline distT="0" distB="0" distL="0" distR="0" wp14:anchorId="05ACAE73" wp14:editId="3BE8DACA">
             <wp:extent cx="4363720" cy="1256665"/>
@@ -6992,27 +6311,14 @@
           <w:b/>
           <w:bCs/>
         </w:rPr>
-        <w:t>to purchase different target water volumes (</w:t>
-      </w:r>
-      <w:proofErr w:type="spellStart"/>
-      <w:r>
-        <w:rPr>
-          <w:b/>
-          <w:bCs/>
-        </w:rPr>
-        <w:t>maf</w:t>
-      </w:r>
-      <w:proofErr w:type="spellEnd"/>
-      <w:r>
-        <w:rPr>
-          <w:b/>
-          <w:bCs/>
-        </w:rPr>
-        <w:t xml:space="preserve">) </w:t>
-      </w:r>
-    </w:p>
-    <w:p>
-      <w:r>
+        <w:t xml:space="preserve">to purchase different target water volumes (maf) </w:t>
+      </w:r>
+    </w:p>
+    <w:p>
+      <w:r>
+        <w:rPr>
+          <w:noProof/>
+        </w:rPr>
         <w:drawing>
           <wp:inline distT="0" distB="0" distL="0" distR="0" wp14:anchorId="6EB2C292" wp14:editId="5BFE3D71">
             <wp:extent cx="5943600" cy="1159404"/>
@@ -7241,15 +6547,7 @@
         <w:t>consumptive use</w:t>
       </w:r>
       <w:r>
-        <w:t xml:space="preserve">. This consumptive use occurs by parties physically withdrawing from the combined Lake Powell-Lake Mead system at Hoover dam (Lower Basin, Mexico, or Delta), or diverting instream flow before that flow enters the combined system (Upper Basin). In the </w:t>
-      </w:r>
-      <w:proofErr w:type="spellStart"/>
-      <w:r>
-        <w:t>later</w:t>
-      </w:r>
-      <w:proofErr w:type="spellEnd"/>
-      <w:r>
-        <w:t xml:space="preserve"> case, the Upper Basin diverts the water and its flex account is deducted the corresponding consumptive use</w:t>
+        <w:t>. This consumptive use occurs by parties physically withdrawing from the combined Lake Powell-Lake Mead system at Hoover dam (Lower Basin, Mexico, or Delta), or diverting instream flow before that flow enters the combined system (Upper Basin). In the later case, the Upper Basin diverts the water and its flex account is deducted the corresponding consumptive use</w:t>
       </w:r>
       <w:r>
         <w:t>.</w:t>
@@ -7433,7 +6731,6 @@
       <w:r>
         <w:t xml:space="preserve"> The worksheet </w:t>
       </w:r>
-      <w:proofErr w:type="spellStart"/>
       <w:r>
         <w:rPr>
           <w:i/>
@@ -7441,7 +6738,6 @@
         </w:rPr>
         <w:t>PowellReleaseTemperature</w:t>
       </w:r>
-      <w:proofErr w:type="spellEnd"/>
       <w:r>
         <w:t xml:space="preserve"> provides a table and figure of the impacts on fish of less water storage in Lake Powell.</w:t>
       </w:r>
@@ -7559,84 +6855,60 @@
         <w:pStyle w:val="Heading3"/>
       </w:pPr>
       <w:r>
-        <w:t>(</w:t>
-      </w:r>
-      <w:proofErr w:type="spellStart"/>
-      <w:r>
-        <w:t>i</w:t>
-      </w:r>
-      <w:proofErr w:type="spellEnd"/>
+        <w:t>(i)</w:t>
+      </w:r>
+      <w:r>
+        <w:t xml:space="preserve"> </w:t>
+      </w:r>
+      <w:r>
+        <w:t>Powell and Mead storage volumes and levels</w:t>
+      </w:r>
+    </w:p>
+    <w:p>
+      <w:r>
+        <w:t xml:space="preserve">The model uses the elevation-area-volume relationships for the reservoirs to calculate storage level from volume. See the left and right hand side of </w:t>
+      </w:r>
+      <w:r>
+        <w:t>Figure 9</w:t>
+      </w:r>
+      <w:r>
+        <w:t xml:space="preserve"> for critical levels and volumes such as dead pool (0 maf storage) and minimum power pool (penstock elevations) to avoid.</w:t>
+      </w:r>
+    </w:p>
+    <w:p>
+      <w:pPr>
+        <w:pStyle w:val="Heading3"/>
+      </w:pPr>
+      <w:r>
+        <w:t xml:space="preserve">(ii) </w:t>
+      </w:r>
+      <w:r>
+        <w:t>Lake Powell release to achieve Powell and Mead storage</w:t>
+      </w:r>
+      <w:r>
+        <w:t xml:space="preserve"> volumes</w:t>
+      </w:r>
+    </w:p>
+    <w:p>
+      <w:r>
+        <w:t xml:space="preserve">This is the </w:t>
+      </w:r>
+      <w:r>
+        <w:t xml:space="preserve">annual </w:t>
+      </w:r>
+      <w:r>
+        <w:t xml:space="preserve">release from Lake Powell to achieve the specified storage volumes in Lake Powell and Lake Mead. </w:t>
+      </w:r>
+      <w:r>
+        <w:t>Compare to numbers such as 7 to 9 maf per year that are the target of equalization releases (</w:t>
+      </w:r>
+      <w:r>
+        <w:t>Figure 11</w:t>
+      </w:r>
       <w:r>
         <w:t>)</w:t>
       </w:r>
       <w:r>
-        <w:t xml:space="preserve"> </w:t>
-      </w:r>
-      <w:r>
-        <w:t>Powell and Mead storage volumes and levels</w:t>
-      </w:r>
-    </w:p>
-    <w:p>
-      <w:r>
-        <w:t xml:space="preserve">The model uses the elevation-area-volume relationships for the reservoirs to calculate storage level from volume. See the left and right hand side of </w:t>
-      </w:r>
-      <w:r>
-        <w:t>Figure 9</w:t>
-      </w:r>
-      <w:r>
-        <w:t xml:space="preserve"> for critical levels and volumes such as dead pool (0 </w:t>
-      </w:r>
-      <w:proofErr w:type="spellStart"/>
-      <w:r>
-        <w:t>maf</w:t>
-      </w:r>
-      <w:proofErr w:type="spellEnd"/>
-      <w:r>
-        <w:t xml:space="preserve"> storage) and minimum power pool (penstock elevations) to avoid.</w:t>
-      </w:r>
-    </w:p>
-    <w:p>
-      <w:pPr>
-        <w:pStyle w:val="Heading3"/>
-      </w:pPr>
-      <w:r>
-        <w:t xml:space="preserve">(ii) </w:t>
-      </w:r>
-      <w:r>
-        <w:t>Lake Powell release to achieve Powell and Mead storage</w:t>
-      </w:r>
-      <w:r>
-        <w:t xml:space="preserve"> volumes</w:t>
-      </w:r>
-    </w:p>
-    <w:p>
-      <w:r>
-        <w:t xml:space="preserve">This is the </w:t>
-      </w:r>
-      <w:r>
-        <w:t xml:space="preserve">annual </w:t>
-      </w:r>
-      <w:r>
-        <w:t xml:space="preserve">release from Lake Powell to achieve the specified storage volumes in Lake Powell and Lake Mead. </w:t>
-      </w:r>
-      <w:r>
-        <w:t xml:space="preserve">Compare to numbers such as 7 to 9 </w:t>
-      </w:r>
-      <w:proofErr w:type="spellStart"/>
-      <w:r>
-        <w:t>maf</w:t>
-      </w:r>
-      <w:proofErr w:type="spellEnd"/>
-      <w:r>
-        <w:t xml:space="preserve"> per year that are the target of equalization releases (</w:t>
-      </w:r>
-      <w:r>
-        <w:t>Figure 11</w:t>
-      </w:r>
-      <w:r>
-        <w:t>)</w:t>
-      </w:r>
-      <w:r>
         <w:fldChar w:fldCharType="begin"/>
       </w:r>
       <w:r>
@@ -7661,26 +6933,10 @@
         <w:t>N</w:t>
       </w:r>
       <w:r>
-        <w:t xml:space="preserve">ote that as combined storage declines, it will become harder to achieve the 7-9 </w:t>
-      </w:r>
-      <w:proofErr w:type="spellStart"/>
-      <w:r>
-        <w:t>maf</w:t>
-      </w:r>
-      <w:proofErr w:type="spellEnd"/>
-      <w:r>
-        <w:t xml:space="preserve"> targets.</w:t>
-      </w:r>
-      <w:r>
-        <w:t xml:space="preserve"> This Powell release is calculated as (all terms </w:t>
-      </w:r>
-      <w:proofErr w:type="spellStart"/>
-      <w:r>
-        <w:t>maf</w:t>
-      </w:r>
-      <w:proofErr w:type="spellEnd"/>
-      <w:r>
-        <w:t>):</w:t>
+        <w:t>ote that as combined storage declines, it will become harder to achieve the 7-9 maf targets.</w:t>
+      </w:r>
+      <w:r>
+        <w:t xml:space="preserve"> This Powell release is calculated as (all terms maf):</w:t>
       </w:r>
     </w:p>
     <w:p>
@@ -7927,15 +7183,7 @@
     </w:p>
     <w:p>
       <w:r>
-        <w:t xml:space="preserve">Box 2 shows an example of the impacts of 13.8 </w:t>
-      </w:r>
-      <w:proofErr w:type="spellStart"/>
-      <w:r>
-        <w:t>maf</w:t>
-      </w:r>
-      <w:proofErr w:type="spellEnd"/>
-      <w:r>
-        <w:t xml:space="preserve"> of combined storage if assign 65% of that storage to lake Powell.</w:t>
+        <w:t>Box 2 shows an example of the impacts of 13.8 maf of combined storage if assign 65% of that storage to lake Powell.</w:t>
       </w:r>
     </w:p>
     <w:p>
@@ -8031,15 +7279,7 @@
         <w:pStyle w:val="Heading3"/>
       </w:pPr>
       <w:r>
-        <w:t>(</w:t>
-      </w:r>
-      <w:proofErr w:type="spellStart"/>
-      <w:r>
-        <w:t>i</w:t>
-      </w:r>
-      <w:proofErr w:type="spellEnd"/>
-      <w:r>
-        <w:t xml:space="preserve">) </w:t>
+        <w:t xml:space="preserve">(i) </w:t>
       </w:r>
       <w:r>
         <w:t>Preserve status quo for</w:t>
@@ -8050,93 +7290,83 @@
     </w:p>
     <w:p>
       <w:r>
-        <w:t xml:space="preserve">As Lake Powell water storage drops to the turbine release elevation of 3,490 feet (4 </w:t>
-      </w:r>
-      <w:proofErr w:type="spellStart"/>
+        <w:t>As Lake Powell water storage drops to the turbine release elevation of 3,490 feet (4 maf), the water stored in Lake Powell heats</w:t>
+      </w:r>
+      <w:r>
+        <w:t xml:space="preserve"> (less stratification), increases release water temperature</w:t>
+      </w:r>
+      <w:r>
+        <w:t xml:space="preserve"> through the hydropower turbines</w:t>
+      </w:r>
+      <w:r>
+        <w:t xml:space="preserve">, and </w:t>
+      </w:r>
+      <w:r>
+        <w:t xml:space="preserve">pushes </w:t>
+      </w:r>
+      <w:r>
+        <w:t xml:space="preserve">native, endangered fish of the Grand Canyon </w:t>
+      </w:r>
+      <w:r>
+        <w:t xml:space="preserve">into unchartered territory -- </w:t>
+      </w:r>
+      <w:r>
+        <w:t>more susceptible to prey by non-native fish (</w:t>
+      </w:r>
+      <w:r>
+        <w:t>Figure 8</w:t>
+      </w:r>
+      <w:r>
+        <w:t>, left</w:t>
+      </w:r>
+      <w:r>
+        <w:t>).</w:t>
+      </w:r>
+      <w:r>
+        <w:t xml:space="preserve"> Higher Lake Powell levels and colder water releases preserve the status quo.</w:t>
+      </w:r>
+      <w:r>
+        <w:t xml:space="preserve"> </w:t>
+      </w:r>
+      <w:r>
+        <w:t>Table 10</w:t>
+      </w:r>
+      <w:r>
+        <w:t xml:space="preserve"> summarizes the important </w:t>
+      </w:r>
+      <w:r>
+        <w:t xml:space="preserve">Lake Powell </w:t>
+      </w:r>
+      <w:r>
+        <w:t xml:space="preserve">elevation break points for fish. </w:t>
+      </w:r>
+      <w:r>
+        <w:t>To delay these n</w:t>
+      </w:r>
+      <w:r>
+        <w:t>egative impacts on fish</w:t>
+      </w:r>
+      <w:r>
+        <w:t xml:space="preserve">, managers can </w:t>
+      </w:r>
+      <w:r>
+        <w:t xml:space="preserve">forego release and hydropower generation through the turbines and </w:t>
+      </w:r>
+      <w:r>
+        <w:t xml:space="preserve">instead </w:t>
+      </w:r>
+      <w:r>
+        <w:t>releas</w:t>
+      </w:r>
+      <w:r>
+        <w:t>e</w:t>
+      </w:r>
+      <w:r>
+        <w:t xml:space="preserve"> water through the low elevation river outlets (elevation 3,370 feet; 0 </w:t>
+      </w:r>
       <w:r>
         <w:t>maf</w:t>
       </w:r>
-      <w:proofErr w:type="spellEnd"/>
-      <w:r>
-        <w:t>), the water stored in Lake Powell heats</w:t>
-      </w:r>
-      <w:r>
-        <w:t xml:space="preserve"> (less stratification), increases release water temperature</w:t>
-      </w:r>
-      <w:r>
-        <w:t xml:space="preserve"> through the hydropower turbines</w:t>
-      </w:r>
-      <w:r>
-        <w:t xml:space="preserve">, and </w:t>
-      </w:r>
-      <w:r>
-        <w:t xml:space="preserve">pushes </w:t>
-      </w:r>
-      <w:r>
-        <w:t xml:space="preserve">native, endangered fish of the Grand Canyon </w:t>
-      </w:r>
-      <w:r>
-        <w:t xml:space="preserve">into unchartered territory -- </w:t>
-      </w:r>
-      <w:r>
-        <w:t>more susceptible to prey by non-native fish (</w:t>
-      </w:r>
-      <w:r>
-        <w:t>Figure 8</w:t>
-      </w:r>
-      <w:r>
-        <w:t>, left</w:t>
-      </w:r>
-      <w:r>
-        <w:t>).</w:t>
-      </w:r>
-      <w:r>
-        <w:t xml:space="preserve"> Higher Lake Powell levels and colder water releases preserve the status quo.</w:t>
-      </w:r>
-      <w:r>
-        <w:t xml:space="preserve"> </w:t>
-      </w:r>
-      <w:r>
-        <w:t>Table 10</w:t>
-      </w:r>
-      <w:r>
-        <w:t xml:space="preserve"> summarizes the important </w:t>
-      </w:r>
-      <w:r>
-        <w:t xml:space="preserve">Lake Powell </w:t>
-      </w:r>
-      <w:r>
-        <w:t xml:space="preserve">elevation break points for fish. </w:t>
-      </w:r>
-      <w:r>
-        <w:t>To delay these n</w:t>
-      </w:r>
-      <w:r>
-        <w:t>egative impacts on fish</w:t>
-      </w:r>
-      <w:r>
-        <w:t xml:space="preserve">, managers can </w:t>
-      </w:r>
-      <w:r>
-        <w:t xml:space="preserve">forego release and hydropower generation through the turbines and </w:t>
-      </w:r>
-      <w:r>
-        <w:t xml:space="preserve">instead </w:t>
-      </w:r>
-      <w:r>
-        <w:t>releas</w:t>
-      </w:r>
-      <w:r>
-        <w:t>e</w:t>
-      </w:r>
-      <w:r>
-        <w:t xml:space="preserve"> water through the low elevation river outlets (elevation 3,370 feet; 0 </w:t>
-      </w:r>
-      <w:proofErr w:type="spellStart"/>
-      <w:r>
-        <w:t>maf</w:t>
-      </w:r>
-      <w:proofErr w:type="spellEnd"/>
       <w:r>
         <w:t>; Figure 9</w:t>
       </w:r>
@@ -8150,15 +7380,7 @@
         <w:t>o</w:t>
       </w:r>
       <w:r>
-        <w:t xml:space="preserve">C release through the river outlets requires 5.9 </w:t>
-      </w:r>
-      <w:proofErr w:type="spellStart"/>
-      <w:r>
-        <w:t>maf</w:t>
-      </w:r>
-      <w:proofErr w:type="spellEnd"/>
-      <w:r>
-        <w:t xml:space="preserve"> less storage than an 18</w:t>
+        <w:t>C release through the river outlets requires 5.9 maf less storage than an 18</w:t>
       </w:r>
       <w:r>
         <w:rPr>
@@ -8190,7 +7412,6 @@
       <w:r>
         <w:t xml:space="preserve"> This information is also presented on the </w:t>
       </w:r>
-      <w:proofErr w:type="spellStart"/>
       <w:r>
         <w:rPr>
           <w:i/>
@@ -8198,7 +7419,6 @@
         </w:rPr>
         <w:t>PowellReleaseTemperature</w:t>
       </w:r>
-      <w:proofErr w:type="spellEnd"/>
       <w:r>
         <w:t xml:space="preserve"> worksheet.</w:t>
       </w:r>
@@ -8720,13 +7940,8 @@
         <w:t xml:space="preserve">ombined evaporated volume changes </w:t>
       </w:r>
       <w:r>
-        <w:t xml:space="preserve">less than 0.12 </w:t>
-      </w:r>
-      <w:proofErr w:type="spellStart"/>
-      <w:r>
-        <w:t>maf</w:t>
-      </w:r>
-      <w:proofErr w:type="spellEnd"/>
+        <w:t>less than 0.12 maf</w:t>
+      </w:r>
       <w:r>
         <w:t xml:space="preserve"> </w:t>
       </w:r>
@@ -9622,35 +8837,7 @@
         <w:rPr>
           <w:rFonts w:ascii="Times New Roman" w:hAnsi="Times New Roman"/>
         </w:rPr>
-        <w:t xml:space="preserve"> Quantified 2.0 million acre-feet (</w:t>
-      </w:r>
-      <w:proofErr w:type="spellStart"/>
-      <w:r>
-        <w:rPr>
-          <w:rFonts w:ascii="Times New Roman" w:hAnsi="Times New Roman"/>
-        </w:rPr>
-        <w:t>maf</w:t>
-      </w:r>
-      <w:proofErr w:type="spellEnd"/>
-      <w:r>
-        <w:rPr>
-          <w:rFonts w:ascii="Times New Roman" w:hAnsi="Times New Roman"/>
-        </w:rPr>
-        <w:t xml:space="preserve">) rights in Upper and Lower Basins and 0.8 </w:t>
-      </w:r>
-      <w:proofErr w:type="spellStart"/>
-      <w:r>
-        <w:rPr>
-          <w:rFonts w:ascii="Times New Roman" w:hAnsi="Times New Roman"/>
-        </w:rPr>
-        <w:t>maf</w:t>
-      </w:r>
-      <w:proofErr w:type="spellEnd"/>
-      <w:r>
-        <w:rPr>
-          <w:rFonts w:ascii="Times New Roman" w:hAnsi="Times New Roman"/>
-        </w:rPr>
-        <w:t xml:space="preserve"> claims. </w:t>
+        <w:t xml:space="preserve"> Quantified 2.0 million acre-feet (maf) rights in Upper and Lower Basins and 0.8 maf claims. </w:t>
       </w:r>
       <w:r>
         <w:rPr>
@@ -9690,71 +8877,43 @@
         <w:rPr>
           <w:rFonts w:ascii="Times New Roman" w:hAnsi="Times New Roman"/>
         </w:rPr>
-        <w:t xml:space="preserve"> Protect Lake Powell elevation of 3,525 feet (5.9 </w:t>
-      </w:r>
-      <w:proofErr w:type="spellStart"/>
+        <w:t xml:space="preserve"> Protect Lake Powell elevation of 3,525 feet (5.9 maf)</w:t>
+      </w:r>
       <w:r>
         <w:rPr>
           <w:rFonts w:ascii="Times New Roman" w:hAnsi="Times New Roman"/>
         </w:rPr>
-        <w:t>maf</w:t>
-      </w:r>
-      <w:proofErr w:type="spellEnd"/>
+        <w:t>.</w:t>
+      </w:r>
       <w:r>
         <w:rPr>
           <w:rFonts w:ascii="Times New Roman" w:hAnsi="Times New Roman"/>
         </w:rPr>
-        <w:t>)</w:t>
+        <w:t xml:space="preserve"> </w:t>
       </w:r>
       <w:r>
         <w:rPr>
           <w:rFonts w:ascii="Times New Roman" w:hAnsi="Times New Roman"/>
         </w:rPr>
-        <w:t>.</w:t>
+        <w:t>P</w:t>
       </w:r>
       <w:r>
         <w:rPr>
           <w:rFonts w:ascii="Times New Roman" w:hAnsi="Times New Roman"/>
         </w:rPr>
-        <w:t xml:space="preserve"> </w:t>
+        <w:t xml:space="preserve">revent Lake Powell </w:t>
       </w:r>
       <w:r>
         <w:rPr>
           <w:rFonts w:ascii="Times New Roman" w:hAnsi="Times New Roman"/>
         </w:rPr>
-        <w:t>P</w:t>
+        <w:t>to</w:t>
       </w:r>
       <w:r>
         <w:rPr>
           <w:rFonts w:ascii="Times New Roman" w:hAnsi="Times New Roman"/>
         </w:rPr>
-        <w:t xml:space="preserve">revent Lake Powell </w:t>
-      </w:r>
-      <w:r>
-        <w:rPr>
-          <w:rFonts w:ascii="Times New Roman" w:hAnsi="Times New Roman"/>
-        </w:rPr>
-        <w:t>to</w:t>
-      </w:r>
-      <w:r>
-        <w:rPr>
-          <w:rFonts w:ascii="Times New Roman" w:hAnsi="Times New Roman"/>
-        </w:rPr>
-        <w:t xml:space="preserve"> fall to minimum power pool elevation of 3,490 feet (4.0 </w:t>
-      </w:r>
-      <w:proofErr w:type="spellStart"/>
-      <w:r>
-        <w:rPr>
-          <w:rFonts w:ascii="Times New Roman" w:hAnsi="Times New Roman"/>
-        </w:rPr>
-        <w:t>maf</w:t>
-      </w:r>
-      <w:proofErr w:type="spellEnd"/>
-      <w:r>
-        <w:rPr>
-          <w:rFonts w:ascii="Times New Roman" w:hAnsi="Times New Roman"/>
-        </w:rPr>
-        <w:t xml:space="preserve">). </w:t>
+        <w:t xml:space="preserve"> fall to minimum power pool elevation of 3,490 feet (4.0 maf). </w:t>
       </w:r>
       <w:r>
         <w:rPr>
@@ -10002,21 +9161,7 @@
         <w:rPr>
           <w:rFonts w:ascii="Times-Roman" w:hAnsi="Times-Roman" w:cs="Times-Roman"/>
         </w:rPr>
-        <w:t>Describe what happens when the Upper Basin is unable to deliver 8.23 million acre-feet (</w:t>
-      </w:r>
-      <w:proofErr w:type="spellStart"/>
-      <w:r>
-        <w:rPr>
-          <w:rFonts w:ascii="Times-Roman" w:hAnsi="Times-Roman" w:cs="Times-Roman"/>
-        </w:rPr>
-        <w:t>maf</w:t>
-      </w:r>
-      <w:proofErr w:type="spellEnd"/>
-      <w:r>
-        <w:rPr>
-          <w:rFonts w:ascii="Times-Roman" w:hAnsi="Times-Roman" w:cs="Times-Roman"/>
-        </w:rPr>
-        <w:t>) of water per year to Lower Basin as required in the 1922 Compact and 1944 US-Mexico Treaty.</w:t>
+        <w:t>Describe what happens when the Upper Basin is unable to deliver 8.23 million acre-feet (maf) of water per year to Lower Basin as required in the 1922 Compact and 1944 US-Mexico Treaty.</w:t>
       </w:r>
     </w:p>
     <w:p>
@@ -10153,6 +9298,25 @@
         <w:ind w:left="720" w:hanging="720"/>
       </w:pPr>
       <w:r>
+        <w:t xml:space="preserve">Allhands, J. (2021). "It could take at least 500,000 acre-feet of water a year to keep Lake Mead from tanking." </w:t>
+      </w:r>
+      <w:r>
+        <w:rPr>
+          <w:i/>
+        </w:rPr>
+        <w:t>Arizona Republic</w:t>
+      </w:r>
+      <w:r>
+        <w:t>, November 8, 2021.</w:t>
+      </w:r>
+    </w:p>
+    <w:p>
+      <w:pPr>
+        <w:pStyle w:val="EndNoteBibliography"/>
+        <w:spacing w:after="0"/>
+        <w:ind w:left="720" w:hanging="720"/>
+      </w:pPr>
+      <w:r>
         <w:t xml:space="preserve">Carson, C. A., Stone, C. H., Wilson, F. E., Watson, E. H., and Bishop, L. C. (1948). "Upper Colorado River Basin Compact." U.S. Bureau of Reclamation. </w:t>
       </w:r>
       <w:hyperlink r:id="rId39" w:history="1">
@@ -10216,16 +9380,16 @@
         <w:ind w:left="720" w:hanging="720"/>
       </w:pPr>
       <w:r>
-        <w:t xml:space="preserve">James, I. (2021). "Southwest braces for water cutbacks as drought deepens along the Colorado River." </w:t>
+        <w:t xml:space="preserve">Kuhn, E., and Fleck, J. (2019). </w:t>
       </w:r>
       <w:r>
         <w:rPr>
           <w:i/>
         </w:rPr>
-        <w:t>Arizona Republic</w:t>
-      </w:r>
-      <w:r>
-        <w:t>.</w:t>
+        <w:t>Science Be Dammed: How Ignoring Inconvenient Science Drained the Colorado River</w:t>
+      </w:r>
+      <w:r>
+        <w:t>, University of Arizona Press.</w:t>
       </w:r>
     </w:p>
     <w:p>
@@ -10235,37 +9399,18 @@
         <w:ind w:left="720" w:hanging="720"/>
       </w:pPr>
       <w:r>
-        <w:t xml:space="preserve">Kuhn, E., and Fleck, J. (2019). </w:t>
+        <w:t xml:space="preserve">Meko, D., Bigio, E., and Woodhouse, C. A. (2017). "Colorado River at Lees Ferry, CO River (Updated Skill)." </w:t>
       </w:r>
       <w:r>
         <w:rPr>
           <w:i/>
         </w:rPr>
-        <w:t>Science Be Dammed: How Ignoring Inconvenient Science Drained the Colorado River</w:t>
-      </w:r>
-      <w:r>
-        <w:t>, University of Arizona Press.</w:t>
-      </w:r>
-    </w:p>
-    <w:p>
-      <w:pPr>
-        <w:pStyle w:val="EndNoteBibliography"/>
-        <w:spacing w:after="0"/>
-        <w:ind w:left="720" w:hanging="720"/>
-      </w:pPr>
-      <w:r>
-        <w:t xml:space="preserve">Meko, D., Bigio, E., and Woodhouse, C. A. (2017). "Colorado River at Lees Ferry, CO River (Updated Skill)." </w:t>
-      </w:r>
-      <w:r>
-        <w:rPr>
-          <w:i/>
-        </w:rPr>
         <w:t>Treeflow</w:t>
       </w:r>
       <w:r>
         <w:t xml:space="preserve">. </w:t>
       </w:r>
-      <w:hyperlink r:id="rId42" w:anchor="field-ms-calibration-validation" w:history="1">
+      <w:hyperlink r:id="rId42" w:history="1">
         <w:r>
           <w:rPr>
             <w:rStyle w:val="Hyperlink"/>
@@ -10651,30 +9796,9 @@
         <w:ind w:left="720" w:hanging="720"/>
       </w:pPr>
       <w:r>
-        <w:t xml:space="preserve">USBR. (2021e). "Pilot System Conservation Program." U.S. Bureau of Reclamation. </w:t>
+        <w:t xml:space="preserve">Wheeler, K., Kuhn, E., Bruckerhoff, L., Udall, B., Wang, J., Gilbert, L., Goeking, S., Kasprak, A., Mihalevich, B., Neilson, B., Salehabadi, H., and Schmidt, J. C. (2021). "Alternative Management Paradigms for the Future of the Colorado and Green Rivers." Center for Colorado River Studies, Utah State University, Logan, Utah. </w:t>
       </w:r>
       <w:hyperlink r:id="rId60" w:history="1">
-        <w:r>
-          <w:rPr>
-            <w:rStyle w:val="Hyperlink"/>
-          </w:rPr>
-          <w:t>https://www.usbr.gov/lc/region/programs/PilotSysConsProg/pilotsystem.html</w:t>
-        </w:r>
-      </w:hyperlink>
-      <w:r>
-        <w:t>. [Accessed on: October 14, 2021].</w:t>
-      </w:r>
-    </w:p>
-    <w:p>
-      <w:pPr>
-        <w:pStyle w:val="EndNoteBibliography"/>
-        <w:spacing w:after="0"/>
-        <w:ind w:left="720" w:hanging="720"/>
-      </w:pPr>
-      <w:r>
-        <w:t xml:space="preserve">Wheeler, K., Kuhn, E., Bruckerhoff, L., Udall, B., Wang, J., Gilbert, L., Goeking, S., Kasprak, A., Mihalevich, B., Neilson, B., Salehabadi, H., and Schmidt, J. C. (2021). "Alternative Management Paradigms for the Future of the Colorado and Green Rivers." Center for Colorado River Studies, Utah State University, Logan, Utah. </w:t>
-      </w:r>
-      <w:hyperlink r:id="rId61" w:history="1">
         <w:r>
           <w:rPr>
             <w:rStyle w:val="Hyperlink"/>
@@ -10695,7 +9819,7 @@
       <w:r>
         <w:t xml:space="preserve">Wheeler, K. G., Schmidt, J. C., and Rosenberg, D. E. (2019). "Water Resource Modelling of the Colorado River – Present and Future Strategies." Center for Colorado River Studies, Utah State University, Logan, Utah. </w:t>
       </w:r>
-      <w:hyperlink r:id="rId62" w:history="1">
+      <w:hyperlink r:id="rId61" w:history="1">
         <w:r>
           <w:rPr>
             <w:rStyle w:val="Hyperlink"/>
@@ -10724,7 +9848,7 @@
       <w:r>
         <w:t xml:space="preserve">, 37(4), 913-929. </w:t>
       </w:r>
-      <w:hyperlink r:id="rId63" w:history="1">
+      <w:hyperlink r:id="rId62" w:history="1">
         <w:r>
           <w:rPr>
             <w:rStyle w:val="Hyperlink"/>
@@ -10745,8 +9869,8 @@
       </w:r>
     </w:p>
     <w:sectPr>
-      <w:headerReference w:type="default" r:id="rId64"/>
-      <w:footerReference w:type="default" r:id="rId65"/>
+      <w:headerReference w:type="default" r:id="rId63"/>
+      <w:footerReference w:type="default" r:id="rId64"/>
       <w:pgSz w:w="12240" w:h="15840"/>
       <w:pgMar w:top="1440" w:right="1440" w:bottom="1440" w:left="1440" w:header="720" w:footer="720" w:gutter="0"/>
       <w:cols w:space="720"/>
@@ -16119,7 +15243,6 @@
   <w:style w:type="character" w:default="1" w:styleId="DefaultParagraphFont">
     <w:name w:val="Default Paragraph Font"/>
     <w:uiPriority w:val="1"/>
-    <w:semiHidden/>
     <w:unhideWhenUsed/>
   </w:style>
   <w:style w:type="table" w:default="1" w:styleId="TableNormal">
@@ -16961,7 +16084,7 @@
 </file>
 
 <file path=customXml/itemProps1.xml><?xml version="1.0" encoding="utf-8"?>
-<ds:datastoreItem xmlns:ds="http://schemas.openxmlformats.org/officeDocument/2006/customXml" ds:itemID="{DCBD0F9A-1B47-4E7B-A0AC-416C4721BFB7}">
+<ds:datastoreItem xmlns:ds="http://schemas.openxmlformats.org/officeDocument/2006/customXml" ds:itemID="{6BE9F4F3-F55A-4A3B-BA10-B1687EEDDB6B}">
   <ds:schemaRefs>
     <ds:schemaRef ds:uri="http://schemas.openxmlformats.org/officeDocument/2006/bibliography"/>
   </ds:schemaRefs>

</xml_diff>

<commit_message>
Try tables as screen capture
</commit_message>
<xml_diff>
--- a/ModelMusings/Support/ModelGuide/ModelGuide-CombinedLakePowellLakeMead.docx
+++ b/ModelMusings/Support/ModelGuide/ModelGuide-CombinedLakePowellLakeMead.docx
@@ -58,8 +58,16 @@
         <w:rPr>
           <w:rStyle w:val="Hyperlink"/>
         </w:rPr>
-        <w:t xml:space="preserve"> | @WaterModeler</w:t>
-      </w:r>
+        <w:t xml:space="preserve"> | @</w:t>
+      </w:r>
+      <w:proofErr w:type="spellStart"/>
+      <w:r>
+        <w:rPr>
+          <w:rStyle w:val="Hyperlink"/>
+        </w:rPr>
+        <w:t>WaterModeler</w:t>
+      </w:r>
+      <w:proofErr w:type="spellEnd"/>
     </w:p>
     <w:p>
       <w:pPr>
@@ -823,7 +831,15 @@
               <w:t>0</w:t>
             </w:r>
             <w:r>
-              <w:t xml:space="preserve"> maf/year</w:t>
+              <w:t xml:space="preserve"> </w:t>
+            </w:r>
+            <w:proofErr w:type="spellStart"/>
+            <w:r>
+              <w:t>maf</w:t>
+            </w:r>
+            <w:proofErr w:type="spellEnd"/>
+            <w:r>
+              <w:t>/year</w:t>
             </w:r>
             <w:r>
               <w:t xml:space="preserve"> (</w:t>
@@ -838,7 +854,23 @@
               <w:t>.</w:t>
             </w:r>
             <w:r>
-              <w:t xml:space="preserve"> 4.0 maf includes 1.1 maf of use by First Nations in the Upper Basin. </w:t>
+              <w:t xml:space="preserve"> 4.0 </w:t>
+            </w:r>
+            <w:proofErr w:type="spellStart"/>
+            <w:r>
+              <w:t>maf</w:t>
+            </w:r>
+            <w:proofErr w:type="spellEnd"/>
+            <w:r>
+              <w:t xml:space="preserve"> includes 1.1 </w:t>
+            </w:r>
+            <w:proofErr w:type="spellStart"/>
+            <w:r>
+              <w:t>maf</w:t>
+            </w:r>
+            <w:proofErr w:type="spellEnd"/>
+            <w:r>
+              <w:t xml:space="preserve"> of use by First Nations in the Upper Basin. </w:t>
             </w:r>
           </w:p>
           <w:p>
@@ -851,7 +883,15 @@
               <w:ind w:left="161" w:hanging="180"/>
             </w:pPr>
             <w:r>
-              <w:t>Increase consumptive use above 4.0 maf/year to fulfil aspirations to further develop.</w:t>
+              <w:t xml:space="preserve">Increase consumptive use above 4.0 </w:t>
+            </w:r>
+            <w:proofErr w:type="spellStart"/>
+            <w:r>
+              <w:t>maf</w:t>
+            </w:r>
+            <w:proofErr w:type="spellEnd"/>
+            <w:r>
+              <w:t>/year to fulfil aspirations to further develop.</w:t>
             </w:r>
           </w:p>
           <w:p>
@@ -967,7 +1007,15 @@
               <w:t xml:space="preserve">Continue mandatory conservation </w:t>
             </w:r>
             <w:r>
-              <w:t xml:space="preserve">and cutback from 7.5 maf per year </w:t>
+              <w:t xml:space="preserve">and cutback from 7.5 </w:t>
+            </w:r>
+            <w:proofErr w:type="spellStart"/>
+            <w:r>
+              <w:t>maf</w:t>
+            </w:r>
+            <w:proofErr w:type="spellEnd"/>
+            <w:r>
+              <w:t xml:space="preserve"> per year </w:t>
             </w:r>
             <w:r>
               <w:t>as Lake Mead level decline</w:t>
@@ -1005,18 +1053,43 @@
             <w:r>
               <w:t xml:space="preserve">cutback schedule in </w:t>
             </w:r>
+            <w:proofErr w:type="spellStart"/>
             <w:r>
               <w:rPr>
                 <w:i/>
                 <w:iCs/>
               </w:rPr>
-              <w:t xml:space="preserve">MandatoryConservation </w:t>
+              <w:t>MandatoryConservation</w:t>
+            </w:r>
+            <w:proofErr w:type="spellEnd"/>
+            <w:r>
+              <w:rPr>
+                <w:i/>
+                <w:iCs/>
+              </w:rPr>
+              <w:t xml:space="preserve"> </w:t>
             </w:r>
             <w:r>
               <w:t>sheet.</w:t>
             </w:r>
             <w:r>
-              <w:t xml:space="preserve"> 7.5 maf includes 0.95 maf of use by First Nations in the Lower Basin.</w:t>
+              <w:t xml:space="preserve"> 7.5 </w:t>
+            </w:r>
+            <w:proofErr w:type="spellStart"/>
+            <w:r>
+              <w:t>maf</w:t>
+            </w:r>
+            <w:proofErr w:type="spellEnd"/>
+            <w:r>
+              <w:t xml:space="preserve"> includes 0.95 </w:t>
+            </w:r>
+            <w:proofErr w:type="spellStart"/>
+            <w:r>
+              <w:t>maf</w:t>
+            </w:r>
+            <w:proofErr w:type="spellEnd"/>
+            <w:r>
+              <w:t xml:space="preserve"> of use by First Nations in the Lower Basin.</w:t>
             </w:r>
           </w:p>
           <w:p>
@@ -1095,7 +1168,15 @@
               <w:t xml:space="preserve">Continue mandatory conservation </w:t>
             </w:r>
             <w:r>
-              <w:t xml:space="preserve">and cutback from 1.5 maf per year </w:t>
+              <w:t xml:space="preserve">and cutback from 1.5 </w:t>
+            </w:r>
+            <w:proofErr w:type="spellStart"/>
+            <w:r>
+              <w:t>maf</w:t>
+            </w:r>
+            <w:proofErr w:type="spellEnd"/>
+            <w:r>
+              <w:t xml:space="preserve"> per year </w:t>
             </w:r>
             <w:r>
               <w:t xml:space="preserve">as Lake Mead levels decline </w:t>
@@ -1121,12 +1202,21 @@
             <w:r>
               <w:t xml:space="preserve">. See </w:t>
             </w:r>
+            <w:proofErr w:type="spellStart"/>
             <w:r>
               <w:rPr>
                 <w:i/>
                 <w:iCs/>
               </w:rPr>
-              <w:t xml:space="preserve">MandatoryConservation </w:t>
+              <w:t>MandatoryConservation</w:t>
+            </w:r>
+            <w:proofErr w:type="spellEnd"/>
+            <w:r>
+              <w:rPr>
+                <w:i/>
+                <w:iCs/>
+              </w:rPr>
+              <w:t xml:space="preserve"> </w:t>
             </w:r>
             <w:r>
               <w:t>sheet.</w:t>
@@ -1230,7 +1320,15 @@
               <w:ind w:left="161" w:hanging="180"/>
             </w:pPr>
             <w:r>
-              <w:t>Save until have enough water for a 0.06 maf pulse flood</w:t>
+              <w:t xml:space="preserve">Save until have enough water for a 0.06 </w:t>
+            </w:r>
+            <w:proofErr w:type="spellStart"/>
+            <w:r>
+              <w:t>maf</w:t>
+            </w:r>
+            <w:proofErr w:type="spellEnd"/>
+            <w:r>
+              <w:t xml:space="preserve"> pulse flood</w:t>
             </w:r>
             <w:r>
               <w:t xml:space="preserve"> every few yea</w:t>
@@ -1258,13 +1356,37 @@
               <w:t xml:space="preserve">longer duration </w:t>
             </w:r>
             <w:r>
-              <w:t>0.08 maf pulse flood</w:t>
+              <w:t xml:space="preserve">0.08 </w:t>
+            </w:r>
+            <w:proofErr w:type="spellStart"/>
+            <w:r>
+              <w:t>maf</w:t>
+            </w:r>
+            <w:proofErr w:type="spellEnd"/>
+            <w:r>
+              <w:t xml:space="preserve"> pulse flood</w:t>
             </w:r>
             <w:r>
               <w:t>.</w:t>
             </w:r>
             <w:r>
-              <w:t xml:space="preserve"> Scientists are still figuring our the ecological and other benefits of 0.08 or 0.06 maf pulse flood</w:t>
+              <w:t xml:space="preserve"> Scientists are still figuring </w:t>
+            </w:r>
+            <w:proofErr w:type="spellStart"/>
+            <w:r>
+              <w:t>our</w:t>
+            </w:r>
+            <w:proofErr w:type="spellEnd"/>
+            <w:r>
+              <w:t xml:space="preserve"> the ecological and other benefits of 0.08 or 0.06 </w:t>
+            </w:r>
+            <w:proofErr w:type="spellStart"/>
+            <w:r>
+              <w:t>maf</w:t>
+            </w:r>
+            <w:proofErr w:type="spellEnd"/>
+            <w:r>
+              <w:t xml:space="preserve"> pulse flood</w:t>
             </w:r>
             <w:r>
               <w:t>s</w:t>
@@ -1392,13 +1514,37 @@
               <w:ind w:left="161" w:hanging="180"/>
             </w:pPr>
             <w:r>
-              <w:t>Develop and use 2.0 maf per year of rights</w:t>
+              <w:t xml:space="preserve">Develop and use 2.0 </w:t>
+            </w:r>
+            <w:proofErr w:type="spellStart"/>
+            <w:r>
+              <w:t>maf</w:t>
+            </w:r>
+            <w:proofErr w:type="spellEnd"/>
+            <w:r>
+              <w:t xml:space="preserve"> per year of rights</w:t>
             </w:r>
             <w:r>
               <w:t>.</w:t>
             </w:r>
             <w:r>
-              <w:t xml:space="preserve"> 1.1 maf of use by First Nations in the Upper Basin and 0.95 maf by First Nations in the Lower Basin.</w:t>
+              <w:t xml:space="preserve"> 1.1 </w:t>
+            </w:r>
+            <w:proofErr w:type="spellStart"/>
+            <w:r>
+              <w:t>maf</w:t>
+            </w:r>
+            <w:proofErr w:type="spellEnd"/>
+            <w:r>
+              <w:t xml:space="preserve"> of use by First Nations in the Upper Basin and 0.95 </w:t>
+            </w:r>
+            <w:proofErr w:type="spellStart"/>
+            <w:r>
+              <w:t>maf</w:t>
+            </w:r>
+            <w:proofErr w:type="spellEnd"/>
+            <w:r>
+              <w:t xml:space="preserve"> by First Nations in the Lower Basin.</w:t>
             </w:r>
           </w:p>
           <w:p>
@@ -1493,7 +1639,15 @@
             </w:pPr>
             <w:r>
               <w:lastRenderedPageBreak/>
-              <w:t>Maintain combined protection volume (11.6 maf).</w:t>
+              <w:t xml:space="preserve">Maintain combined protection volume (11.6 </w:t>
+            </w:r>
+            <w:proofErr w:type="spellStart"/>
+            <w:r>
+              <w:t>maf</w:t>
+            </w:r>
+            <w:proofErr w:type="spellEnd"/>
+            <w:r>
+              <w:t>).</w:t>
             </w:r>
           </w:p>
           <w:p>
@@ -1774,14 +1928,32 @@
           <w:b/>
           <w:bCs/>
         </w:rPr>
-        <w:t>(i) E</w:t>
-      </w:r>
+        <w:t>(</w:t>
+      </w:r>
+      <w:proofErr w:type="spellStart"/>
       <w:r>
         <w:rPr>
           <w:rStyle w:val="Heading3Char"/>
           <w:b/>
           <w:bCs/>
         </w:rPr>
+        <w:t>i</w:t>
+      </w:r>
+      <w:proofErr w:type="spellEnd"/>
+      <w:r>
+        <w:rPr>
+          <w:rStyle w:val="Heading3Char"/>
+          <w:b/>
+          <w:bCs/>
+        </w:rPr>
+        <w:t>) E</w:t>
+      </w:r>
+      <w:r>
+        <w:rPr>
+          <w:rStyle w:val="Heading3Char"/>
+          <w:b/>
+          <w:bCs/>
+        </w:rPr>
         <w:t>vaporation rates</w:t>
       </w:r>
       <w:bookmarkEnd w:id="0"/>
@@ -1827,7 +1999,15 @@
         <w:t>s on</w:t>
       </w:r>
       <w:r>
-        <w:t xml:space="preserve"> Lake Mead evaporation rates for a five year study for Lake Mead draw down saw variations of 0.25 maf </w:t>
+        <w:t xml:space="preserve"> Lake Mead evaporation rates for a five year study for Lake Mead draw down saw variations of 0.25 </w:t>
+      </w:r>
+      <w:proofErr w:type="spellStart"/>
+      <w:r>
+        <w:t>maf</w:t>
+      </w:r>
+      <w:proofErr w:type="spellEnd"/>
+      <w:r>
+        <w:t xml:space="preserve"> </w:t>
       </w:r>
       <w:r>
         <w:t xml:space="preserve">or less </w:t>
@@ -2317,7 +2497,15 @@
         <w:t xml:space="preserve">is </w:t>
       </w:r>
       <w:r>
-        <w:t xml:space="preserve">78.1 maf and is </w:t>
+        <w:t xml:space="preserve">78.1 </w:t>
+      </w:r>
+      <w:proofErr w:type="spellStart"/>
+      <w:r>
+        <w:t>maf</w:t>
+      </w:r>
+      <w:proofErr w:type="spellEnd"/>
+      <w:r>
+        <w:t xml:space="preserve"> and is </w:t>
       </w:r>
       <w:r>
         <w:t xml:space="preserve">the </w:t>
@@ -2372,7 +2560,25 @@
           <w:b/>
           <w:bCs/>
         </w:rPr>
-        <w:t>Prior 9-year Paria River flow</w:t>
+        <w:t xml:space="preserve">Prior 9-year </w:t>
+      </w:r>
+      <w:proofErr w:type="spellStart"/>
+      <w:r>
+        <w:rPr>
+          <w:rStyle w:val="Heading3Char"/>
+          <w:b/>
+          <w:bCs/>
+        </w:rPr>
+        <w:t>Paria</w:t>
+      </w:r>
+      <w:proofErr w:type="spellEnd"/>
+      <w:r>
+        <w:rPr>
+          <w:rStyle w:val="Heading3Char"/>
+          <w:b/>
+          <w:bCs/>
+        </w:rPr>
+        <w:t xml:space="preserve"> River flow</w:t>
       </w:r>
       <w:r>
         <w:rPr>
@@ -2385,10 +2591,26 @@
     </w:p>
     <w:p>
       <w:r>
-        <w:t xml:space="preserve">Prior 9-year Paria River flow </w:t>
-      </w:r>
-      <w:r>
-        <w:t xml:space="preserve">is 0.17 maf and measured just before the confluence with the Colorado River at Lee Ferry. </w:t>
+        <w:t xml:space="preserve">Prior 9-year </w:t>
+      </w:r>
+      <w:proofErr w:type="spellStart"/>
+      <w:r>
+        <w:t>Paria</w:t>
+      </w:r>
+      <w:proofErr w:type="spellEnd"/>
+      <w:r>
+        <w:t xml:space="preserve"> River flow </w:t>
+      </w:r>
+      <w:r>
+        <w:t xml:space="preserve">is 0.17 </w:t>
+      </w:r>
+      <w:proofErr w:type="spellStart"/>
+      <w:r>
+        <w:t>maf</w:t>
+      </w:r>
+      <w:proofErr w:type="spellEnd"/>
+      <w:r>
+        <w:t xml:space="preserve"> and measured just before the confluence with the Colorado River at Lee Ferry. </w:t>
       </w:r>
       <w:r>
         <w:t>We care about th</w:t>
@@ -2400,7 +2622,15 @@
         <w:t xml:space="preserve"> </w:t>
       </w:r>
       <w:r>
-        <w:t>9-year Lake Powel release and Paria River flow</w:t>
+        <w:t xml:space="preserve">9-year Lake Powel release and </w:t>
+      </w:r>
+      <w:proofErr w:type="spellStart"/>
+      <w:r>
+        <w:t>Paria</w:t>
+      </w:r>
+      <w:proofErr w:type="spellEnd"/>
+      <w:r>
+        <w:t xml:space="preserve"> River flow</w:t>
       </w:r>
       <w:r>
         <w:t xml:space="preserve"> because</w:t>
@@ -2454,7 +2684,15 @@
         <w:t>5</w:t>
       </w:r>
       <w:r>
-        <w:t xml:space="preserve"> maf each decade to the Lower Basin and Mexico via article III(d) of the 1922 Colorado River Compact and 1944 US-Mexico Treaty</w:t>
+        <w:t xml:space="preserve"> </w:t>
+      </w:r>
+      <w:proofErr w:type="spellStart"/>
+      <w:r>
+        <w:t>maf</w:t>
+      </w:r>
+      <w:proofErr w:type="spellEnd"/>
+      <w:r>
+        <w:t xml:space="preserve"> each decade to the Lower Basin and Mexico via article III(d) of the 1922 Colorado River Compact and 1944 US-Mexico Treaty</w:t>
       </w:r>
       <w:r>
         <w:t xml:space="preserve">. Here, </w:t>
@@ -2473,8 +2711,13 @@
       <w:r>
         <w:t xml:space="preserve"> </w:t>
       </w:r>
-      <w:r>
-        <w:t xml:space="preserve">maf </w:t>
+      <w:proofErr w:type="spellStart"/>
+      <w:r>
+        <w:t>maf</w:t>
+      </w:r>
+      <w:proofErr w:type="spellEnd"/>
+      <w:r>
+        <w:t xml:space="preserve"> </w:t>
       </w:r>
       <w:r>
         <w:t>= (7.5)(10) + (1.5/2)(10)</w:t>
@@ -2483,7 +2726,15 @@
     <w:p>
       <w:r>
         <w:lastRenderedPageBreak/>
-        <w:t>Where 7.5 maf is the Upper Basin’s annual delivery responsibility to the Lower Basin</w:t>
+        <w:t xml:space="preserve">Where 7.5 </w:t>
+      </w:r>
+      <w:proofErr w:type="spellStart"/>
+      <w:r>
+        <w:t>maf</w:t>
+      </w:r>
+      <w:proofErr w:type="spellEnd"/>
+      <w:r>
+        <w:t xml:space="preserve"> is the Upper Basin’s annual delivery responsibility to the Lower Basin</w:t>
       </w:r>
       <w:r>
         <w:t xml:space="preserve">, </w:t>
@@ -2546,25 +2797,57 @@
         <w:t>5</w:t>
       </w:r>
       <w:r>
-        <w:t xml:space="preserve"> maf requirement</w:t>
-      </w:r>
-      <w:r>
-        <w:t xml:space="preserve"> minus the Lake Powell Release minus the Paria flow. The Upper Basin must</w:t>
-      </w:r>
-      <w:r>
         <w:t xml:space="preserve"> </w:t>
       </w:r>
+      <w:proofErr w:type="spellStart"/>
+      <w:r>
+        <w:t>maf</w:t>
+      </w:r>
+      <w:proofErr w:type="spellEnd"/>
+      <w:r>
+        <w:t xml:space="preserve"> requirement</w:t>
+      </w:r>
+      <w:r>
+        <w:t xml:space="preserve"> minus the Lake Powell Release minus the </w:t>
+      </w:r>
+      <w:proofErr w:type="spellStart"/>
+      <w:r>
+        <w:t>Paria</w:t>
+      </w:r>
+      <w:proofErr w:type="spellEnd"/>
+      <w:r>
+        <w:t xml:space="preserve"> flow. The Upper Basin must</w:t>
+      </w:r>
+      <w:r>
+        <w:t xml:space="preserve"> </w:t>
+      </w:r>
       <w:r>
         <w:t xml:space="preserve">deliver </w:t>
       </w:r>
       <w:r>
-        <w:t>4.2 maf to the Lower Basin</w:t>
+        <w:t xml:space="preserve">4.2 </w:t>
+      </w:r>
+      <w:proofErr w:type="spellStart"/>
+      <w:r>
+        <w:t>maf</w:t>
+      </w:r>
+      <w:proofErr w:type="spellEnd"/>
+      <w:r>
+        <w:t xml:space="preserve"> to the Lower Basin</w:t>
       </w:r>
       <w:r>
         <w:t xml:space="preserve"> next year at Lee Ferry</w:t>
       </w:r>
       <w:r>
-        <w:t>. The Upper Basin can keep all Lake Powell natural flow above 4.2 maf.</w:t>
+        <w:t xml:space="preserve">. The Upper Basin can keep all Lake Powell natural flow above 4.2 </w:t>
+      </w:r>
+      <w:proofErr w:type="spellStart"/>
+      <w:r>
+        <w:t>maf</w:t>
+      </w:r>
+      <w:proofErr w:type="spellEnd"/>
+      <w:r>
+        <w:t>.</w:t>
       </w:r>
     </w:p>
     <w:p>
@@ -2669,13 +2952,29 @@
     </w:p>
     <w:p>
       <w:r>
-        <w:t xml:space="preserve">The 1.9 maf </w:t>
+        <w:t xml:space="preserve">The 1.9 </w:t>
+      </w:r>
+      <w:proofErr w:type="spellStart"/>
+      <w:r>
+        <w:t>maf</w:t>
+      </w:r>
+      <w:proofErr w:type="spellEnd"/>
+      <w:r>
+        <w:t xml:space="preserve"> </w:t>
       </w:r>
       <w:r>
         <w:t xml:space="preserve">per year </w:t>
       </w:r>
       <w:r>
-        <w:t xml:space="preserve">value in the model is the 2.7 maf </w:t>
+        <w:t xml:space="preserve">value in the model is the 2.7 </w:t>
+      </w:r>
+      <w:proofErr w:type="spellStart"/>
+      <w:r>
+        <w:t>maf</w:t>
+      </w:r>
+      <w:proofErr w:type="spellEnd"/>
+      <w:r>
+        <w:t xml:space="preserve"> </w:t>
       </w:r>
       <w:r>
         <w:t xml:space="preserve">per year </w:t>
@@ -2687,13 +2986,29 @@
         <w:t>d</w:t>
       </w:r>
       <w:r>
-        <w:t xml:space="preserve"> 0.3 maf </w:t>
+        <w:t xml:space="preserve"> 0.3 </w:t>
+      </w:r>
+      <w:proofErr w:type="spellStart"/>
+      <w:r>
+        <w:t>maf</w:t>
+      </w:r>
+      <w:proofErr w:type="spellEnd"/>
+      <w:r>
+        <w:t xml:space="preserve"> </w:t>
       </w:r>
       <w:r>
         <w:t xml:space="preserve">per year </w:t>
       </w:r>
       <w:r>
-        <w:t xml:space="preserve">for New Mexico, minus 1.06 maf </w:t>
+        <w:t xml:space="preserve">for New Mexico, minus 1.06 </w:t>
+      </w:r>
+      <w:proofErr w:type="spellStart"/>
+      <w:r>
+        <w:t>maf</w:t>
+      </w:r>
+      <w:proofErr w:type="spellEnd"/>
+      <w:r>
+        <w:t xml:space="preserve"> </w:t>
       </w:r>
       <w:r>
         <w:t xml:space="preserve">per year </w:t>
@@ -2897,6 +3212,7 @@
       <w:r>
         <w:t xml:space="preserve">ee workbook tab </w:t>
       </w:r>
+      <w:proofErr w:type="spellStart"/>
       <w:r>
         <w:rPr>
           <w:i/>
@@ -2904,6 +3220,7 @@
         </w:rPr>
         <w:t>HydrologicScenarios</w:t>
       </w:r>
+      <w:proofErr w:type="spellEnd"/>
       <w:r>
         <w:t xml:space="preserve"> </w:t>
       </w:r>
@@ -2928,7 +3245,15 @@
         <w:t>recent</w:t>
       </w:r>
       <w:r>
-        <w:t xml:space="preserve"> observed periods (Figure 2). For example, a 5-year drought that started in 1580 AD had a reconstructed average flow of 9 maf per year.</w:t>
+        <w:t xml:space="preserve"> observed periods (Figure 2). For example, a 5-year drought that started in 1580 AD had a reconstructed average flow of 9 </w:t>
+      </w:r>
+      <w:proofErr w:type="spellStart"/>
+      <w:r>
+        <w:t>maf</w:t>
+      </w:r>
+      <w:proofErr w:type="spellEnd"/>
+      <w:r>
+        <w:t xml:space="preserve"> per year.</w:t>
       </w:r>
     </w:p>
     <w:p>
@@ -3126,7 +3451,15 @@
         <w:t>~</w:t>
       </w:r>
       <w:r>
-        <w:t xml:space="preserve">3 maf. The addition </w:t>
+        <w:t xml:space="preserve">3 </w:t>
+      </w:r>
+      <w:proofErr w:type="spellStart"/>
+      <w:r>
+        <w:t>maf</w:t>
+      </w:r>
+      <w:proofErr w:type="spellEnd"/>
+      <w:r>
+        <w:t xml:space="preserve">. The addition </w:t>
       </w:r>
       <w:r>
         <w:t xml:space="preserve">represents </w:t>
@@ -3262,7 +3595,23 @@
           <w:b/>
           <w:bCs/>
         </w:rPr>
-        <w:t xml:space="preserve">. Add ~ 3 maf </w:t>
+        <w:t xml:space="preserve">. Add ~ 3 </w:t>
+      </w:r>
+      <w:proofErr w:type="spellStart"/>
+      <w:r>
+        <w:rPr>
+          <w:b/>
+          <w:bCs/>
+        </w:rPr>
+        <w:t>maf</w:t>
+      </w:r>
+      <w:proofErr w:type="spellEnd"/>
+      <w:r>
+        <w:rPr>
+          <w:b/>
+          <w:bCs/>
+        </w:rPr>
+        <w:t xml:space="preserve"> </w:t>
       </w:r>
       <w:r>
         <w:rPr>
@@ -3476,7 +3825,15 @@
         <w:t xml:space="preserve">Enter the intervening flow </w:t>
       </w:r>
       <w:r>
-        <w:t xml:space="preserve">from the Paria, Little Colorado, and Virgin rivers plus seeps on the Grand Canyon </w:t>
+        <w:t xml:space="preserve">from the </w:t>
+      </w:r>
+      <w:proofErr w:type="spellStart"/>
+      <w:r>
+        <w:t>Paria</w:t>
+      </w:r>
+      <w:proofErr w:type="spellEnd"/>
+      <w:r>
+        <w:t xml:space="preserve">, Little Colorado, and Virgin rivers plus seeps on the Grand Canyon </w:t>
       </w:r>
       <w:r>
         <w:t xml:space="preserve">from Glen Canyon Dam </w:t>
@@ -3513,7 +3870,23 @@
         <w:t xml:space="preserve">intervening Grand Canyon </w:t>
       </w:r>
       <w:r>
-        <w:t>flow of 0.9 maf per year with 5-year sequences below 0.75 maf (Figure 4)</w:t>
+        <w:t xml:space="preserve">flow of 0.9 </w:t>
+      </w:r>
+      <w:proofErr w:type="spellStart"/>
+      <w:r>
+        <w:t>maf</w:t>
+      </w:r>
+      <w:proofErr w:type="spellEnd"/>
+      <w:r>
+        <w:t xml:space="preserve"> per year with 5-year sequences below 0.75 </w:t>
+      </w:r>
+      <w:proofErr w:type="spellStart"/>
+      <w:r>
+        <w:t>maf</w:t>
+      </w:r>
+      <w:proofErr w:type="spellEnd"/>
+      <w:r>
+        <w:t xml:space="preserve"> (Figure 4)</w:t>
       </w:r>
       <w:r>
         <w:fldChar w:fldCharType="begin"/>
@@ -3540,7 +3913,15 @@
         <w:t xml:space="preserve">an intervening Grad Canyon flow of </w:t>
       </w:r>
       <w:r>
-        <w:t>0.8 maf per year.</w:t>
+        <w:t xml:space="preserve">0.8 </w:t>
+      </w:r>
+      <w:proofErr w:type="spellStart"/>
+      <w:r>
+        <w:t>maf</w:t>
+      </w:r>
+      <w:proofErr w:type="spellEnd"/>
+      <w:r>
+        <w:t xml:space="preserve"> per year.</w:t>
       </w:r>
     </w:p>
     <w:p/>
@@ -3616,7 +3997,15 @@
     </w:p>
     <w:p>
       <w:r>
-        <w:t xml:space="preserve">Enter the intervening flow from Hoover Dam to Imperial dam. By default, this intervening flow is 0.2 maf per year and was estimated from the natural flow data set below Hoover Dam </w:t>
+        <w:t xml:space="preserve">Enter the intervening flow from Hoover Dam to Imperial dam. By default, this intervening flow is 0.2 </w:t>
+      </w:r>
+      <w:proofErr w:type="spellStart"/>
+      <w:r>
+        <w:t>maf</w:t>
+      </w:r>
+      <w:proofErr w:type="spellEnd"/>
+      <w:r>
+        <w:t xml:space="preserve"> per year and was estimated from the natural flow data set below Hoover Dam </w:t>
       </w:r>
       <w:r>
         <w:fldChar w:fldCharType="begin"/>
@@ -3655,7 +4044,15 @@
     <w:bookmarkEnd w:id="10"/>
     <w:p>
       <w:r>
-        <w:t xml:space="preserve">This value results evaporation from Lakes Havasu and Parker and the evapotranspiration of riverbank vegetation from Hoover Dam down to Lake Havasu. A default value of 0.6 maf per year is used and represents the value used in Lake Mead accounting. Find annual estimates of the Havasu/Parker evaporations and evapotranspiration from 1995 to 2014 at </w:t>
+        <w:t xml:space="preserve">This value results evaporation from Lakes Havasu and Parker and the evapotranspiration of riverbank vegetation from Hoover Dam down to Lake Havasu. A default value of 0.6 </w:t>
+      </w:r>
+      <w:proofErr w:type="spellStart"/>
+      <w:r>
+        <w:t>maf</w:t>
+      </w:r>
+      <w:proofErr w:type="spellEnd"/>
+      <w:r>
+        <w:t xml:space="preserve"> per year is used and represents the value used in Lake Mead accounting. Find annual estimates of the Havasu/Parker evaporations and evapotranspiration from 1995 to 2014 at </w:t>
       </w:r>
       <w:r>
         <w:fldChar w:fldCharType="begin"/>
@@ -3770,13 +4167,37 @@
         </w:numPr>
       </w:pPr>
       <w:r>
-        <w:t>Assign the 11.6 maf protection volume to the shared, reserve account</w:t>
-      </w:r>
-      <w:r>
-        <w:t xml:space="preserve">. 11.6 maf is the sum of </w:t>
-      </w:r>
-      <w:r>
-        <w:t xml:space="preserve">5.9 maf </w:t>
+        <w:t xml:space="preserve">Assign the 11.6 </w:t>
+      </w:r>
+      <w:proofErr w:type="spellStart"/>
+      <w:r>
+        <w:t>maf</w:t>
+      </w:r>
+      <w:proofErr w:type="spellEnd"/>
+      <w:r>
+        <w:t xml:space="preserve"> protection volume to the shared, reserve account</w:t>
+      </w:r>
+      <w:r>
+        <w:t xml:space="preserve">. 11.6 </w:t>
+      </w:r>
+      <w:proofErr w:type="spellStart"/>
+      <w:r>
+        <w:t>maf</w:t>
+      </w:r>
+      <w:proofErr w:type="spellEnd"/>
+      <w:r>
+        <w:t xml:space="preserve"> is the sum of </w:t>
+      </w:r>
+      <w:r>
+        <w:t xml:space="preserve">5.9 </w:t>
+      </w:r>
+      <w:proofErr w:type="spellStart"/>
+      <w:r>
+        <w:t>maf</w:t>
+      </w:r>
+      <w:proofErr w:type="spellEnd"/>
+      <w:r>
+        <w:t xml:space="preserve"> </w:t>
       </w:r>
       <w:r>
         <w:t>protection volume for</w:t>
@@ -3788,7 +4209,15 @@
         <w:t>plus</w:t>
       </w:r>
       <w:r>
-        <w:t xml:space="preserve"> 5.7 maf </w:t>
+        <w:t xml:space="preserve"> 5.7 </w:t>
+      </w:r>
+      <w:proofErr w:type="spellStart"/>
+      <w:r>
+        <w:t>maf</w:t>
+      </w:r>
+      <w:proofErr w:type="spellEnd"/>
+      <w:r>
+        <w:t xml:space="preserve"> </w:t>
       </w:r>
       <w:r>
         <w:t xml:space="preserve">protection volume for </w:t>
@@ -3830,7 +4259,15 @@
         </w:numPr>
       </w:pPr>
       <w:r>
-        <w:t xml:space="preserve">Assign the 0.17 maf in Mexico’s Lake Mead conservation account to Mexico </w:t>
+        <w:t xml:space="preserve">Assign the 0.17 </w:t>
+      </w:r>
+      <w:proofErr w:type="spellStart"/>
+      <w:r>
+        <w:t>maf</w:t>
+      </w:r>
+      <w:proofErr w:type="spellEnd"/>
+      <w:r>
+        <w:t xml:space="preserve"> in Mexico’s Lake Mead conservation account to Mexico </w:t>
       </w:r>
       <w:r>
         <w:fldChar w:fldCharType="begin"/>
@@ -3866,7 +4303,15 @@
         <w:t xml:space="preserve">Assign the </w:t>
       </w:r>
       <w:r>
-        <w:t>2.8 maf balance in Lower Basin Lake Mead conservation (ICS) accounts to the</w:t>
+        <w:t xml:space="preserve">2.8 </w:t>
+      </w:r>
+      <w:proofErr w:type="spellStart"/>
+      <w:r>
+        <w:t>maf</w:t>
+      </w:r>
+      <w:proofErr w:type="spellEnd"/>
+      <w:r>
+        <w:t xml:space="preserve"> balance in Lower Basin Lake Mead conservation (ICS) accounts to the</w:t>
       </w:r>
       <w:r>
         <w:t xml:space="preserve"> Lower Basin.</w:t>
@@ -4123,7 +4568,15 @@
         <w:t xml:space="preserve"> product of </w:t>
       </w:r>
       <w:r>
-        <w:t>(i)</w:t>
+        <w:t>(</w:t>
+      </w:r>
+      <w:proofErr w:type="spellStart"/>
+      <w:r>
+        <w:t>i</w:t>
+      </w:r>
+      <w:proofErr w:type="spellEnd"/>
+      <w:r>
+        <w:t>)</w:t>
       </w:r>
       <w:r>
         <w:t xml:space="preserve"> annual evaporation rate (see Section 1B)</w:t>
@@ -4290,7 +4743,23 @@
         <w:t xml:space="preserve"> in proportion to the </w:t>
       </w:r>
       <w:r>
-        <w:t>flex account balance (Equation 1, evaporation terms in maf per year, balance and storage terms in maf).</w:t>
+        <w:t xml:space="preserve">flex account balance (Equation 1, evaporation terms in </w:t>
+      </w:r>
+      <w:proofErr w:type="spellStart"/>
+      <w:r>
+        <w:t>maf</w:t>
+      </w:r>
+      <w:proofErr w:type="spellEnd"/>
+      <w:r>
+        <w:t xml:space="preserve"> per year, balance and storage terms in </w:t>
+      </w:r>
+      <w:proofErr w:type="spellStart"/>
+      <w:r>
+        <w:t>maf</w:t>
+      </w:r>
+      <w:proofErr w:type="spellEnd"/>
+      <w:r>
+        <w:t>).</w:t>
       </w:r>
     </w:p>
     <w:p>
@@ -4475,10 +4944,26 @@
     </w:p>
     <w:p>
       <w:r>
-        <w:t xml:space="preserve">For example, if the combined evaporation is 1.0 maf and Upper Basin has 10% of the combined storage, then the Upper Basin is assigned 10% </w:t>
-      </w:r>
-      <w:r>
-        <w:t>of the combined evaporation or 0.1 maf that year.</w:t>
+        <w:t xml:space="preserve">For example, if the combined evaporation is 1.0 </w:t>
+      </w:r>
+      <w:proofErr w:type="spellStart"/>
+      <w:r>
+        <w:t>maf</w:t>
+      </w:r>
+      <w:proofErr w:type="spellEnd"/>
+      <w:r>
+        <w:t xml:space="preserve"> and Upper Basin has 10% of the combined storage, then the Upper Basin is assigned 10% </w:t>
+      </w:r>
+      <w:r>
+        <w:t xml:space="preserve">of the combined evaporation or 0.1 </w:t>
+      </w:r>
+      <w:proofErr w:type="spellStart"/>
+      <w:r>
+        <w:t>maf</w:t>
+      </w:r>
+      <w:proofErr w:type="spellEnd"/>
+      <w:r>
+        <w:t xml:space="preserve"> that year.</w:t>
       </w:r>
     </w:p>
     <w:p>
@@ -4497,7 +4982,15 @@
     </w:p>
     <w:p>
       <w:r>
-        <w:t xml:space="preserve">Mexico’s water allocation is its 1.5 maf per year treaty amount minus mandatory conservation </w:t>
+        <w:t xml:space="preserve">Mexico’s water allocation is its 1.5 </w:t>
+      </w:r>
+      <w:proofErr w:type="spellStart"/>
+      <w:r>
+        <w:t>maf</w:t>
+      </w:r>
+      <w:proofErr w:type="spellEnd"/>
+      <w:r>
+        <w:t xml:space="preserve"> per year treaty amount minus mandatory conservation </w:t>
       </w:r>
       <w:r>
         <w:t xml:space="preserve">volumes </w:t>
@@ -4538,6 +5031,7 @@
       <w:r>
         <w:t xml:space="preserve">. The </w:t>
       </w:r>
+      <w:proofErr w:type="spellStart"/>
       <w:r>
         <w:rPr>
           <w:i/>
@@ -4545,6 +5039,7 @@
         </w:rPr>
         <w:t>MandatoryConservation</w:t>
       </w:r>
+      <w:proofErr w:type="spellEnd"/>
       <w:r>
         <w:t xml:space="preserve"> sheet shows the </w:t>
       </w:r>
@@ -4694,13 +5189,29 @@
         <w:t xml:space="preserve"> accounts</w:t>
       </w:r>
       <w:r>
-        <w:t xml:space="preserve"> (Lake Powell Natural flow up to 3.5 maf per year)</w:t>
+        <w:t xml:space="preserve"> (Lake Powell Natural flow up to 3.5 </w:t>
+      </w:r>
+      <w:proofErr w:type="spellStart"/>
+      <w:r>
+        <w:t>maf</w:t>
+      </w:r>
+      <w:proofErr w:type="spellEnd"/>
+      <w:r>
+        <w:t xml:space="preserve"> per year)</w:t>
       </w:r>
       <w:r>
         <w:t>.</w:t>
       </w:r>
       <w:r>
-        <w:t xml:space="preserve"> Assign the next 1.9 maf per year</w:t>
+        <w:t xml:space="preserve"> Assign the next 1.9 </w:t>
+      </w:r>
+      <w:proofErr w:type="spellStart"/>
+      <w:r>
+        <w:t>maf</w:t>
+      </w:r>
+      <w:proofErr w:type="spellEnd"/>
+      <w:r>
+        <w:t xml:space="preserve"> per year</w:t>
       </w:r>
       <w:r>
         <w:t xml:space="preserve"> of Lake Powell Natural flow</w:t>
@@ -4718,7 +5229,15 @@
         <w:t>5.8</w:t>
       </w:r>
       <w:r>
-        <w:t xml:space="preserve"> maf of Lake Powell </w:t>
+        <w:t xml:space="preserve"> </w:t>
+      </w:r>
+      <w:proofErr w:type="spellStart"/>
+      <w:r>
+        <w:t>maf</w:t>
+      </w:r>
+      <w:proofErr w:type="spellEnd"/>
+      <w:r>
+        <w:t xml:space="preserve"> of Lake Powell </w:t>
       </w:r>
       <w:r>
         <w:t xml:space="preserve">Natural </w:t>
@@ -4727,7 +5246,23 @@
         <w:t>Inflow to the Lower Basin</w:t>
       </w:r>
       <w:r>
-        <w:t xml:space="preserve"> (reduced from 7.5 maf because First Nations already assigned 0.95 maf for uses below Glen Canyon Dam</w:t>
+        <w:t xml:space="preserve"> (reduced from 7.5 </w:t>
+      </w:r>
+      <w:proofErr w:type="spellStart"/>
+      <w:r>
+        <w:t>maf</w:t>
+      </w:r>
+      <w:proofErr w:type="spellEnd"/>
+      <w:r>
+        <w:t xml:space="preserve"> because First Nations already assigned 0.95 </w:t>
+      </w:r>
+      <w:proofErr w:type="spellStart"/>
+      <w:r>
+        <w:t>maf</w:t>
+      </w:r>
+      <w:proofErr w:type="spellEnd"/>
+      <w:r>
+        <w:t xml:space="preserve"> for uses below Glen Canyon Dam</w:t>
       </w:r>
       <w:r>
         <w:t xml:space="preserve"> and carriage losses for Lake Mohave/Lake Parker evaporation and evapotranspiration</w:t>
@@ -5013,10 +5548,26 @@
           </w:tcPr>
           <w:p>
             <w:r>
-              <w:t>0.016 maf i</w:t>
-            </w:r>
-            <w:r>
-              <w:t>s 67% of the 9-year, 0.21 maf volume pledged by the U.S. and Mexico.</w:t>
+              <w:t xml:space="preserve">0.016 </w:t>
+            </w:r>
+            <w:proofErr w:type="spellStart"/>
+            <w:r>
+              <w:t>maf</w:t>
+            </w:r>
+            <w:proofErr w:type="spellEnd"/>
+            <w:r>
+              <w:t xml:space="preserve"> i</w:t>
+            </w:r>
+            <w:r>
+              <w:t xml:space="preserve">s 67% of the 9-year, 0.21 </w:t>
+            </w:r>
+            <w:proofErr w:type="spellStart"/>
+            <w:r>
+              <w:t>maf</w:t>
+            </w:r>
+            <w:proofErr w:type="spellEnd"/>
+            <w:r>
+              <w:t xml:space="preserve"> volume pledged by the U.S. and Mexico.</w:t>
             </w:r>
           </w:p>
         </w:tc>
@@ -5198,8 +5749,13 @@
             <w:r>
               <w:t xml:space="preserve"> and 0.952 </w:t>
             </w:r>
-            <w:r>
-              <w:t xml:space="preserve">maf </w:t>
+            <w:proofErr w:type="spellStart"/>
+            <w:r>
+              <w:t>maf</w:t>
+            </w:r>
+            <w:proofErr w:type="spellEnd"/>
+            <w:r>
+              <w:t xml:space="preserve"> </w:t>
             </w:r>
             <w:r>
               <w:t>in the Upper and Lower Basins. Excludes claimed amounts.</w:t>
@@ -5283,7 +5839,15 @@
           </w:tcPr>
           <w:p>
             <w:r>
-              <w:t>Quantified rights of 7.5 maf minus rights of First Nations in the Lower Basin minus share of Havasu/Parker Evaporation and ET ([7.5 – 0.95]/8.7 = 75.3%).</w:t>
+              <w:t xml:space="preserve">Quantified rights of 7.5 </w:t>
+            </w:r>
+            <w:proofErr w:type="spellStart"/>
+            <w:r>
+              <w:t>maf</w:t>
+            </w:r>
+            <w:proofErr w:type="spellEnd"/>
+            <w:r>
+              <w:t xml:space="preserve"> minus rights of First Nations in the Lower Basin minus share of Havasu/Parker Evaporation and ET ([7.5 – 0.95]/8.7 = 75.3%).</w:t>
             </w:r>
           </w:p>
         </w:tc>
@@ -5596,8 +6160,13 @@
               <w:jc w:val="center"/>
             </w:pPr>
             <w:r>
-              <w:t>1.06 maf</w:t>
-            </w:r>
+              <w:t xml:space="preserve">1.06 </w:t>
+            </w:r>
+            <w:proofErr w:type="spellStart"/>
+            <w:r>
+              <w:t>maf</w:t>
+            </w:r>
+            <w:proofErr w:type="spellEnd"/>
           </w:p>
         </w:tc>
         <w:tc>
@@ -5609,8 +6178,13 @@
               <w:jc w:val="center"/>
             </w:pPr>
             <w:r>
-              <w:t>0.95 maf</w:t>
-            </w:r>
+              <w:t xml:space="preserve">0.95 </w:t>
+            </w:r>
+            <w:proofErr w:type="spellStart"/>
+            <w:r>
+              <w:t>maf</w:t>
+            </w:r>
+            <w:proofErr w:type="spellEnd"/>
           </w:p>
         </w:tc>
       </w:tr>
@@ -5770,7 +6344,15 @@
     <w:p/>
     <w:p>
       <w:r>
-        <w:t>The volumes in Table 6 differ from the customary accounting of first 8.23 maf of Lake Powell Natural flow to Lower Basin plus Mexico and remaining amount to the Upper Basin. The difference arises because:</w:t>
+        <w:t xml:space="preserve">The volumes in Table 6 differ from the customary accounting of first 8.23 </w:t>
+      </w:r>
+      <w:proofErr w:type="spellStart"/>
+      <w:r>
+        <w:t>maf</w:t>
+      </w:r>
+      <w:proofErr w:type="spellEnd"/>
+      <w:r>
+        <w:t xml:space="preserve"> of Lake Powell Natural flow to Lower Basin plus Mexico and remaining amount to the Upper Basin. The difference arises because:</w:t>
       </w:r>
     </w:p>
     <w:p>
@@ -5856,7 +6438,15 @@
         <w:t>down to</w:t>
       </w:r>
       <w:r>
-        <w:t xml:space="preserve"> 3.7 maf per year. Below that value, I am unclear whether to </w:t>
+        <w:t xml:space="preserve"> 3.7 </w:t>
+      </w:r>
+      <w:proofErr w:type="spellStart"/>
+      <w:r>
+        <w:t>maf</w:t>
+      </w:r>
+      <w:proofErr w:type="spellEnd"/>
+      <w:r>
+        <w:t xml:space="preserve"> per year. Below that value, I am unclear whether to </w:t>
       </w:r>
       <w:r>
         <w:t>assign natural flow to</w:t>
@@ -5967,7 +6557,39 @@
           <w:b/>
           <w:bCs/>
         </w:rPr>
-        <w:t>Upper Basin Dashboard annotated. A Lake Powell natural flow of 9 maf gives the Upper Basin 5.7 maf of available water to sell or consume.</w:t>
+        <w:t xml:space="preserve">Upper Basin Dashboard annotated. A Lake Powell natural flow of 9 </w:t>
+      </w:r>
+      <w:proofErr w:type="spellStart"/>
+      <w:r>
+        <w:rPr>
+          <w:b/>
+          <w:bCs/>
+        </w:rPr>
+        <w:t>maf</w:t>
+      </w:r>
+      <w:proofErr w:type="spellEnd"/>
+      <w:r>
+        <w:rPr>
+          <w:b/>
+          <w:bCs/>
+        </w:rPr>
+        <w:t xml:space="preserve"> gives the Upper Basin 5.7 </w:t>
+      </w:r>
+      <w:proofErr w:type="spellStart"/>
+      <w:r>
+        <w:rPr>
+          <w:b/>
+          <w:bCs/>
+        </w:rPr>
+        <w:t>maf</w:t>
+      </w:r>
+      <w:proofErr w:type="spellEnd"/>
+      <w:r>
+        <w:rPr>
+          <w:b/>
+          <w:bCs/>
+        </w:rPr>
+        <w:t xml:space="preserve"> of available water to sell or consume.</w:t>
       </w:r>
       <w:r>
         <w:rPr>
@@ -5983,7 +6605,15 @@
         <w:pStyle w:val="Heading3"/>
       </w:pPr>
       <w:r>
-        <w:t xml:space="preserve">(i) </w:t>
+        <w:t>(</w:t>
+      </w:r>
+      <w:proofErr w:type="spellStart"/>
+      <w:r>
+        <w:t>i</w:t>
+      </w:r>
+      <w:proofErr w:type="spellEnd"/>
+      <w:r>
+        <w:t xml:space="preserve">) </w:t>
       </w:r>
       <w:r>
         <w:t>Buy</w:t>
@@ -5997,7 +6627,39 @@
     </w:p>
     <w:p>
       <w:r>
-        <w:t>Enter buy amounts as positive (+) and sell amounts negative (-). These are additions and subtractions to the party’s available water. Enter all amounts in maf. If multiple transactions – e.g, buy 0.5 maf from Lower Basin and 0.2 maf from Mexico -- enter as a formula: = 0.5 + 0.2</w:t>
+        <w:t xml:space="preserve">Enter buy amounts as positive (+) and sell amounts negative (-). These are additions and subtractions to the party’s available water. Enter all amounts in </w:t>
+      </w:r>
+      <w:proofErr w:type="spellStart"/>
+      <w:r>
+        <w:t>maf</w:t>
+      </w:r>
+      <w:proofErr w:type="spellEnd"/>
+      <w:r>
+        <w:t xml:space="preserve">. If multiple transactions – </w:t>
+      </w:r>
+      <w:proofErr w:type="spellStart"/>
+      <w:r>
+        <w:t>e.g</w:t>
+      </w:r>
+      <w:proofErr w:type="spellEnd"/>
+      <w:r>
+        <w:t xml:space="preserve">, buy 0.5 </w:t>
+      </w:r>
+      <w:proofErr w:type="spellStart"/>
+      <w:r>
+        <w:t>maf</w:t>
+      </w:r>
+      <w:proofErr w:type="spellEnd"/>
+      <w:r>
+        <w:t xml:space="preserve"> from Lower Basin and 0.2 </w:t>
+      </w:r>
+      <w:proofErr w:type="spellStart"/>
+      <w:r>
+        <w:t>maf</w:t>
+      </w:r>
+      <w:proofErr w:type="spellEnd"/>
+      <w:r>
+        <w:t xml:space="preserve"> from Mexico -- enter as a formula: = 0.5 + 0.2</w:t>
       </w:r>
     </w:p>
     <w:p>
@@ -6083,7 +6745,15 @@
     </w:p>
     <w:p>
       <w:r>
-        <w:t xml:space="preserve">Enter compensation – payments for buying, receipts for sales – in $ millions. Enter as a formula. Multiple the sale price in $/acre-foot by the buy or sell volume in maf. </w:t>
+        <w:t xml:space="preserve">Enter compensation – payments for buying, receipts for sales – in $ millions. Enter as a formula. Multiple the sale price in $/acre-foot by the buy or sell volume in </w:t>
+      </w:r>
+      <w:proofErr w:type="spellStart"/>
+      <w:r>
+        <w:t>maf</w:t>
+      </w:r>
+      <w:proofErr w:type="spellEnd"/>
+      <w:r>
+        <w:t xml:space="preserve">. </w:t>
       </w:r>
       <w:r>
         <w:t>Table 8</w:t>
@@ -6104,7 +6774,15 @@
         </w:numPr>
       </w:pPr>
       <w:r>
-        <w:t>For example, a purchase of 0.5 maf at $500 per acre-foot is (0.5)(500) = $250 million.</w:t>
+        <w:t xml:space="preserve">For example, a purchase of 0.5 </w:t>
+      </w:r>
+      <w:proofErr w:type="spellStart"/>
+      <w:r>
+        <w:t>maf</w:t>
+      </w:r>
+      <w:proofErr w:type="spellEnd"/>
+      <w:r>
+        <w:t xml:space="preserve"> at $500 per acre-foot is (0.5)(500) = $250 million.</w:t>
       </w:r>
     </w:p>
     <w:p>
@@ -6116,7 +6794,23 @@
         </w:numPr>
       </w:pPr>
       <w:r>
-        <w:t>If a party buys 0.5 maf at $500 per acre-foot from one party and 0.2 maf at $1,200 per acre-foot from a second party, the compensation formula is:</w:t>
+        <w:t xml:space="preserve">If a party buys 0.5 </w:t>
+      </w:r>
+      <w:proofErr w:type="spellStart"/>
+      <w:r>
+        <w:t>maf</w:t>
+      </w:r>
+      <w:proofErr w:type="spellEnd"/>
+      <w:r>
+        <w:t xml:space="preserve"> at $500 per acre-foot from one party and 0.2 </w:t>
+      </w:r>
+      <w:proofErr w:type="spellStart"/>
+      <w:r>
+        <w:t>maf</w:t>
+      </w:r>
+      <w:proofErr w:type="spellEnd"/>
+      <w:r>
+        <w:t xml:space="preserve"> at $1,200 per acre-foot from a second party, the compensation formula is:</w:t>
       </w:r>
     </w:p>
     <w:p>
@@ -6129,7 +6823,15 @@
     </w:p>
     <w:p>
       <w:r>
-        <w:t>The recently proposed 500-Plus plan seeks to reduce Lower Basin water use by 0.5 maf per year</w:t>
+        <w:t xml:space="preserve">The recently proposed 500-Plus plan seeks to reduce Lower Basin water use by 0.5 </w:t>
+      </w:r>
+      <w:proofErr w:type="spellStart"/>
+      <w:r>
+        <w:t>maf</w:t>
+      </w:r>
+      <w:proofErr w:type="spellEnd"/>
+      <w:r>
+        <w:t xml:space="preserve"> per year</w:t>
       </w:r>
       <w:r>
         <w:t xml:space="preserve"> </w:t>
@@ -6152,8 +6854,6 @@
       <w:r>
         <w:fldChar w:fldCharType="end"/>
       </w:r>
-      <w:bookmarkStart w:id="16" w:name="_GoBack"/>
-      <w:bookmarkEnd w:id="16"/>
       <w:r>
         <w:t xml:space="preserve">. Potential compensation amounts are shown in green fill in Table 9. </w:t>
       </w:r>
@@ -6196,14 +6896,11 @@
         </w:rPr>
       </w:pPr>
       <w:r>
-        <w:rPr>
-          <w:noProof/>
-        </w:rPr>
         <w:drawing>
-          <wp:inline distT="0" distB="0" distL="0" distR="0" wp14:anchorId="05ACAE73" wp14:editId="3BE8DACA">
-            <wp:extent cx="4363720" cy="1256665"/>
-            <wp:effectExtent l="0" t="0" r="0" b="635"/>
-            <wp:docPr id="20" name="Picture 20"/>
+          <wp:inline distT="0" distB="0" distL="0" distR="0" wp14:anchorId="5C06B5C0" wp14:editId="275E01EB">
+            <wp:extent cx="3575261" cy="1035527"/>
+            <wp:effectExtent l="0" t="0" r="6350" b="0"/>
+            <wp:docPr id="9" name="Picture 9"/>
             <wp:cNvGraphicFramePr>
               <a:graphicFrameLocks xmlns:a="http://schemas.openxmlformats.org/drawingml/2006/main" noChangeAspect="1"/>
             </wp:cNvGraphicFramePr>
@@ -6211,36 +6908,23 @@
               <a:graphicData uri="http://schemas.openxmlformats.org/drawingml/2006/picture">
                 <pic:pic xmlns:pic="http://schemas.openxmlformats.org/drawingml/2006/picture">
                   <pic:nvPicPr>
-                    <pic:cNvPr id="0" name="Picture 1"/>
-                    <pic:cNvPicPr>
-                      <a:picLocks noChangeAspect="1" noChangeArrowheads="1"/>
-                    </pic:cNvPicPr>
+                    <pic:cNvPr id="1" name=""/>
+                    <pic:cNvPicPr/>
                   </pic:nvPicPr>
                   <pic:blipFill>
-                    <a:blip r:embed="rId22">
-                      <a:extLst>
-                        <a:ext uri="{28A0092B-C50C-407E-A947-70E740481C1C}">
-                          <a14:useLocalDpi xmlns:a14="http://schemas.microsoft.com/office/drawing/2010/main" val="0"/>
-                        </a:ext>
-                      </a:extLst>
-                    </a:blip>
-                    <a:srcRect/>
+                    <a:blip r:embed="rId22"/>
                     <a:stretch>
                       <a:fillRect/>
                     </a:stretch>
                   </pic:blipFill>
-                  <pic:spPr bwMode="auto">
+                  <pic:spPr>
                     <a:xfrm>
                       <a:off x="0" y="0"/>
-                      <a:ext cx="4363720" cy="1256665"/>
+                      <a:ext cx="3644911" cy="1055700"/>
                     </a:xfrm>
                     <a:prstGeom prst="rect">
                       <a:avLst/>
                     </a:prstGeom>
-                    <a:noFill/>
-                    <a:ln>
-                      <a:noFill/>
-                    </a:ln>
                   </pic:spPr>
                 </pic:pic>
               </a:graphicData>
@@ -6311,19 +6995,32 @@
           <w:b/>
           <w:bCs/>
         </w:rPr>
-        <w:t xml:space="preserve">to purchase different target water volumes (maf) </w:t>
-      </w:r>
-    </w:p>
-    <w:p>
-      <w:r>
-        <w:rPr>
-          <w:noProof/>
-        </w:rPr>
+        <w:t>to purchase different target water volumes (</w:t>
+      </w:r>
+      <w:proofErr w:type="spellStart"/>
+      <w:r>
+        <w:rPr>
+          <w:b/>
+          <w:bCs/>
+        </w:rPr>
+        <w:t>maf</w:t>
+      </w:r>
+      <w:proofErr w:type="spellEnd"/>
+      <w:r>
+        <w:rPr>
+          <w:b/>
+          <w:bCs/>
+        </w:rPr>
+        <w:t xml:space="preserve">) </w:t>
+      </w:r>
+    </w:p>
+    <w:p>
+      <w:r>
         <w:drawing>
-          <wp:inline distT="0" distB="0" distL="0" distR="0" wp14:anchorId="6EB2C292" wp14:editId="5BFE3D71">
-            <wp:extent cx="5943600" cy="1159404"/>
-            <wp:effectExtent l="0" t="0" r="0" b="3175"/>
-            <wp:docPr id="24" name="Picture 24"/>
+          <wp:inline distT="0" distB="0" distL="0" distR="0" wp14:anchorId="0C52F6F2" wp14:editId="24271A05">
+            <wp:extent cx="5943600" cy="1172210"/>
+            <wp:effectExtent l="0" t="0" r="0" b="8890"/>
+            <wp:docPr id="22" name="Picture 22"/>
             <wp:cNvGraphicFramePr>
               <a:graphicFrameLocks xmlns:a="http://schemas.openxmlformats.org/drawingml/2006/main" noChangeAspect="1"/>
             </wp:cNvGraphicFramePr>
@@ -6331,36 +7028,23 @@
               <a:graphicData uri="http://schemas.openxmlformats.org/drawingml/2006/picture">
                 <pic:pic xmlns:pic="http://schemas.openxmlformats.org/drawingml/2006/picture">
                   <pic:nvPicPr>
-                    <pic:cNvPr id="0" name="Picture 3"/>
-                    <pic:cNvPicPr>
-                      <a:picLocks noChangeAspect="1" noChangeArrowheads="1"/>
-                    </pic:cNvPicPr>
+                    <pic:cNvPr id="1" name=""/>
+                    <pic:cNvPicPr/>
                   </pic:nvPicPr>
                   <pic:blipFill>
-                    <a:blip r:embed="rId23">
-                      <a:extLst>
-                        <a:ext uri="{28A0092B-C50C-407E-A947-70E740481C1C}">
-                          <a14:useLocalDpi xmlns:a14="http://schemas.microsoft.com/office/drawing/2010/main" val="0"/>
-                        </a:ext>
-                      </a:extLst>
-                    </a:blip>
-                    <a:srcRect/>
+                    <a:blip r:embed="rId23"/>
                     <a:stretch>
                       <a:fillRect/>
                     </a:stretch>
                   </pic:blipFill>
-                  <pic:spPr bwMode="auto">
+                  <pic:spPr>
                     <a:xfrm>
                       <a:off x="0" y="0"/>
-                      <a:ext cx="5943600" cy="1159404"/>
+                      <a:ext cx="5943600" cy="1172210"/>
                     </a:xfrm>
                     <a:prstGeom prst="rect">
                       <a:avLst/>
                     </a:prstGeom>
-                    <a:noFill/>
-                    <a:ln>
-                      <a:noFill/>
-                    </a:ln>
                   </pic:spPr>
                 </pic:pic>
               </a:graphicData>
@@ -6368,6 +7052,8 @@
           </wp:inline>
         </w:drawing>
       </w:r>
+      <w:bookmarkStart w:id="16" w:name="_GoBack"/>
+      <w:bookmarkEnd w:id="16"/>
     </w:p>
     <w:p/>
     <w:p>
@@ -6547,7 +7233,15 @@
         <w:t>consumptive use</w:t>
       </w:r>
       <w:r>
-        <w:t>. This consumptive use occurs by parties physically withdrawing from the combined Lake Powell-Lake Mead system at Hoover dam (Lower Basin, Mexico, or Delta), or diverting instream flow before that flow enters the combined system (Upper Basin). In the later case, the Upper Basin diverts the water and its flex account is deducted the corresponding consumptive use</w:t>
+        <w:t xml:space="preserve">. This consumptive use occurs by parties physically withdrawing from the combined Lake Powell-Lake Mead system at Hoover dam (Lower Basin, Mexico, or Delta), or diverting instream flow before that flow enters the combined system (Upper Basin). In the </w:t>
+      </w:r>
+      <w:proofErr w:type="spellStart"/>
+      <w:r>
+        <w:t>later</w:t>
+      </w:r>
+      <w:proofErr w:type="spellEnd"/>
+      <w:r>
+        <w:t xml:space="preserve"> case, the Upper Basin diverts the water and its flex account is deducted the corresponding consumptive use</w:t>
       </w:r>
       <w:r>
         <w:t>.</w:t>
@@ -6731,6 +7425,7 @@
       <w:r>
         <w:t xml:space="preserve"> The worksheet </w:t>
       </w:r>
+      <w:proofErr w:type="spellStart"/>
       <w:r>
         <w:rPr>
           <w:i/>
@@ -6738,6 +7433,7 @@
         </w:rPr>
         <w:t>PowellReleaseTemperature</w:t>
       </w:r>
+      <w:proofErr w:type="spellEnd"/>
       <w:r>
         <w:t xml:space="preserve"> provides a table and figure of the impacts on fish of less water storage in Lake Powell.</w:t>
       </w:r>
@@ -6855,7 +7551,15 @@
         <w:pStyle w:val="Heading3"/>
       </w:pPr>
       <w:r>
-        <w:t>(i)</w:t>
+        <w:t>(</w:t>
+      </w:r>
+      <w:proofErr w:type="spellStart"/>
+      <w:r>
+        <w:t>i</w:t>
+      </w:r>
+      <w:proofErr w:type="spellEnd"/>
+      <w:r>
+        <w:t>)</w:t>
       </w:r>
       <w:r>
         <w:t xml:space="preserve"> </w:t>
@@ -6872,7 +7576,15 @@
         <w:t>Figure 9</w:t>
       </w:r>
       <w:r>
-        <w:t xml:space="preserve"> for critical levels and volumes such as dead pool (0 maf storage) and minimum power pool (penstock elevations) to avoid.</w:t>
+        <w:t xml:space="preserve"> for critical levels and volumes such as dead pool (0 </w:t>
+      </w:r>
+      <w:proofErr w:type="spellStart"/>
+      <w:r>
+        <w:t>maf</w:t>
+      </w:r>
+      <w:proofErr w:type="spellEnd"/>
+      <w:r>
+        <w:t xml:space="preserve"> storage) and minimum power pool (penstock elevations) to avoid.</w:t>
       </w:r>
     </w:p>
     <w:p>
@@ -6900,7 +7612,15 @@
         <w:t xml:space="preserve">release from Lake Powell to achieve the specified storage volumes in Lake Powell and Lake Mead. </w:t>
       </w:r>
       <w:r>
-        <w:t>Compare to numbers such as 7 to 9 maf per year that are the target of equalization releases (</w:t>
+        <w:t xml:space="preserve">Compare to numbers such as 7 to 9 </w:t>
+      </w:r>
+      <w:proofErr w:type="spellStart"/>
+      <w:r>
+        <w:t>maf</w:t>
+      </w:r>
+      <w:proofErr w:type="spellEnd"/>
+      <w:r>
+        <w:t xml:space="preserve"> per year that are the target of equalization releases (</w:t>
       </w:r>
       <w:r>
         <w:t>Figure 11</w:t>
@@ -6933,10 +7653,26 @@
         <w:t>N</w:t>
       </w:r>
       <w:r>
-        <w:t>ote that as combined storage declines, it will become harder to achieve the 7-9 maf targets.</w:t>
-      </w:r>
-      <w:r>
-        <w:t xml:space="preserve"> This Powell release is calculated as (all terms maf):</w:t>
+        <w:t xml:space="preserve">ote that as combined storage declines, it will become harder to achieve the 7-9 </w:t>
+      </w:r>
+      <w:proofErr w:type="spellStart"/>
+      <w:r>
+        <w:t>maf</w:t>
+      </w:r>
+      <w:proofErr w:type="spellEnd"/>
+      <w:r>
+        <w:t xml:space="preserve"> targets.</w:t>
+      </w:r>
+      <w:r>
+        <w:t xml:space="preserve"> This Powell release is calculated as (all terms </w:t>
+      </w:r>
+      <w:proofErr w:type="spellStart"/>
+      <w:r>
+        <w:t>maf</w:t>
+      </w:r>
+      <w:proofErr w:type="spellEnd"/>
+      <w:r>
+        <w:t>):</w:t>
       </w:r>
     </w:p>
     <w:p>
@@ -7183,7 +7919,15 @@
     </w:p>
     <w:p>
       <w:r>
-        <w:t>Box 2 shows an example of the impacts of 13.8 maf of combined storage if assign 65% of that storage to lake Powell.</w:t>
+        <w:t xml:space="preserve">Box 2 shows an example of the impacts of 13.8 </w:t>
+      </w:r>
+      <w:proofErr w:type="spellStart"/>
+      <w:r>
+        <w:t>maf</w:t>
+      </w:r>
+      <w:proofErr w:type="spellEnd"/>
+      <w:r>
+        <w:t xml:space="preserve"> of combined storage if assign 65% of that storage to lake Powell.</w:t>
       </w:r>
     </w:p>
     <w:p>
@@ -7279,7 +8023,15 @@
         <w:pStyle w:val="Heading3"/>
       </w:pPr>
       <w:r>
-        <w:t xml:space="preserve">(i) </w:t>
+        <w:t>(</w:t>
+      </w:r>
+      <w:proofErr w:type="spellStart"/>
+      <w:r>
+        <w:t>i</w:t>
+      </w:r>
+      <w:proofErr w:type="spellEnd"/>
+      <w:r>
+        <w:t xml:space="preserve">) </w:t>
       </w:r>
       <w:r>
         <w:t>Preserve status quo for</w:t>
@@ -7290,7 +8042,15 @@
     </w:p>
     <w:p>
       <w:r>
-        <w:t>As Lake Powell water storage drops to the turbine release elevation of 3,490 feet (4 maf), the water stored in Lake Powell heats</w:t>
+        <w:t xml:space="preserve">As Lake Powell water storage drops to the turbine release elevation of 3,490 feet (4 </w:t>
+      </w:r>
+      <w:proofErr w:type="spellStart"/>
+      <w:r>
+        <w:t>maf</w:t>
+      </w:r>
+      <w:proofErr w:type="spellEnd"/>
+      <w:r>
+        <w:t>), the water stored in Lake Powell heats</w:t>
       </w:r>
       <w:r>
         <w:t xml:space="preserve"> (less stratification), increases release water temperature</w:t>
@@ -7364,9 +8124,11 @@
       <w:r>
         <w:t xml:space="preserve"> water through the low elevation river outlets (elevation 3,370 feet; 0 </w:t>
       </w:r>
+      <w:proofErr w:type="spellStart"/>
       <w:r>
         <w:t>maf</w:t>
       </w:r>
+      <w:proofErr w:type="spellEnd"/>
       <w:r>
         <w:t>; Figure 9</w:t>
       </w:r>
@@ -7380,7 +8142,15 @@
         <w:t>o</w:t>
       </w:r>
       <w:r>
-        <w:t>C release through the river outlets requires 5.9 maf less storage than an 18</w:t>
+        <w:t xml:space="preserve">C release through the river outlets requires 5.9 </w:t>
+      </w:r>
+      <w:proofErr w:type="spellStart"/>
+      <w:r>
+        <w:t>maf</w:t>
+      </w:r>
+      <w:proofErr w:type="spellEnd"/>
+      <w:r>
+        <w:t xml:space="preserve"> less storage than an 18</w:t>
       </w:r>
       <w:r>
         <w:rPr>
@@ -7412,6 +8182,7 @@
       <w:r>
         <w:t xml:space="preserve"> This information is also presented on the </w:t>
       </w:r>
+      <w:proofErr w:type="spellStart"/>
       <w:r>
         <w:rPr>
           <w:i/>
@@ -7419,6 +8190,7 @@
         </w:rPr>
         <w:t>PowellReleaseTemperature</w:t>
       </w:r>
+      <w:proofErr w:type="spellEnd"/>
       <w:r>
         <w:t xml:space="preserve"> worksheet.</w:t>
       </w:r>
@@ -7940,8 +8712,13 @@
         <w:t xml:space="preserve">ombined evaporated volume changes </w:t>
       </w:r>
       <w:r>
-        <w:t>less than 0.12 maf</w:t>
-      </w:r>
+        <w:t xml:space="preserve">less than 0.12 </w:t>
+      </w:r>
+      <w:proofErr w:type="spellStart"/>
+      <w:r>
+        <w:t>maf</w:t>
+      </w:r>
+      <w:proofErr w:type="spellEnd"/>
       <w:r>
         <w:t xml:space="preserve"> </w:t>
       </w:r>
@@ -8837,7 +9614,35 @@
         <w:rPr>
           <w:rFonts w:ascii="Times New Roman" w:hAnsi="Times New Roman"/>
         </w:rPr>
-        <w:t xml:space="preserve"> Quantified 2.0 million acre-feet (maf) rights in Upper and Lower Basins and 0.8 maf claims. </w:t>
+        <w:t xml:space="preserve"> Quantified 2.0 million acre-feet (</w:t>
+      </w:r>
+      <w:proofErr w:type="spellStart"/>
+      <w:r>
+        <w:rPr>
+          <w:rFonts w:ascii="Times New Roman" w:hAnsi="Times New Roman"/>
+        </w:rPr>
+        <w:t>maf</w:t>
+      </w:r>
+      <w:proofErr w:type="spellEnd"/>
+      <w:r>
+        <w:rPr>
+          <w:rFonts w:ascii="Times New Roman" w:hAnsi="Times New Roman"/>
+        </w:rPr>
+        <w:t xml:space="preserve">) rights in Upper and Lower Basins and 0.8 </w:t>
+      </w:r>
+      <w:proofErr w:type="spellStart"/>
+      <w:r>
+        <w:rPr>
+          <w:rFonts w:ascii="Times New Roman" w:hAnsi="Times New Roman"/>
+        </w:rPr>
+        <w:t>maf</w:t>
+      </w:r>
+      <w:proofErr w:type="spellEnd"/>
+      <w:r>
+        <w:rPr>
+          <w:rFonts w:ascii="Times New Roman" w:hAnsi="Times New Roman"/>
+        </w:rPr>
+        <w:t xml:space="preserve"> claims. </w:t>
       </w:r>
       <w:r>
         <w:rPr>
@@ -8877,12 +9682,26 @@
         <w:rPr>
           <w:rFonts w:ascii="Times New Roman" w:hAnsi="Times New Roman"/>
         </w:rPr>
-        <w:t xml:space="preserve"> Protect Lake Powell elevation of 3,525 feet (5.9 maf)</w:t>
-      </w:r>
+        <w:t xml:space="preserve"> Protect Lake Powell elevation of 3,525 feet (5.9 </w:t>
+      </w:r>
+      <w:proofErr w:type="spellStart"/>
       <w:r>
         <w:rPr>
           <w:rFonts w:ascii="Times New Roman" w:hAnsi="Times New Roman"/>
         </w:rPr>
+        <w:t>maf</w:t>
+      </w:r>
+      <w:proofErr w:type="spellEnd"/>
+      <w:r>
+        <w:rPr>
+          <w:rFonts w:ascii="Times New Roman" w:hAnsi="Times New Roman"/>
+        </w:rPr>
+        <w:t>)</w:t>
+      </w:r>
+      <w:r>
+        <w:rPr>
+          <w:rFonts w:ascii="Times New Roman" w:hAnsi="Times New Roman"/>
+        </w:rPr>
         <w:t>.</w:t>
       </w:r>
       <w:r>
@@ -8913,7 +9732,21 @@
         <w:rPr>
           <w:rFonts w:ascii="Times New Roman" w:hAnsi="Times New Roman"/>
         </w:rPr>
-        <w:t xml:space="preserve"> fall to minimum power pool elevation of 3,490 feet (4.0 maf). </w:t>
+        <w:t xml:space="preserve"> fall to minimum power pool elevation of 3,490 feet (4.0 </w:t>
+      </w:r>
+      <w:proofErr w:type="spellStart"/>
+      <w:r>
+        <w:rPr>
+          <w:rFonts w:ascii="Times New Roman" w:hAnsi="Times New Roman"/>
+        </w:rPr>
+        <w:t>maf</w:t>
+      </w:r>
+      <w:proofErr w:type="spellEnd"/>
+      <w:r>
+        <w:rPr>
+          <w:rFonts w:ascii="Times New Roman" w:hAnsi="Times New Roman"/>
+        </w:rPr>
+        <w:t xml:space="preserve">). </w:t>
       </w:r>
       <w:r>
         <w:rPr>
@@ -9161,7 +9994,21 @@
         <w:rPr>
           <w:rFonts w:ascii="Times-Roman" w:hAnsi="Times-Roman" w:cs="Times-Roman"/>
         </w:rPr>
-        <w:t>Describe what happens when the Upper Basin is unable to deliver 8.23 million acre-feet (maf) of water per year to Lower Basin as required in the 1922 Compact and 1944 US-Mexico Treaty.</w:t>
+        <w:t>Describe what happens when the Upper Basin is unable to deliver 8.23 million acre-feet (</w:t>
+      </w:r>
+      <w:proofErr w:type="spellStart"/>
+      <w:r>
+        <w:rPr>
+          <w:rFonts w:ascii="Times-Roman" w:hAnsi="Times-Roman" w:cs="Times-Roman"/>
+        </w:rPr>
+        <w:t>maf</w:t>
+      </w:r>
+      <w:proofErr w:type="spellEnd"/>
+      <w:r>
+        <w:rPr>
+          <w:rFonts w:ascii="Times-Roman" w:hAnsi="Times-Roman" w:cs="Times-Roman"/>
+        </w:rPr>
+        <w:t>) of water per year to Lower Basin as required in the 1922 Compact and 1944 US-Mexico Treaty.</w:t>
       </w:r>
     </w:p>
     <w:p>
@@ -9410,7 +10257,7 @@
       <w:r>
         <w:t xml:space="preserve">. </w:t>
       </w:r>
-      <w:hyperlink r:id="rId42" w:history="1">
+      <w:hyperlink r:id="rId42" w:anchor="field-ms-calibration-validation" w:history="1">
         <w:r>
           <w:rPr>
             <w:rStyle w:val="Hyperlink"/>
@@ -15243,6 +16090,7 @@
   <w:style w:type="character" w:default="1" w:styleId="DefaultParagraphFont">
     <w:name w:val="Default Paragraph Font"/>
     <w:uiPriority w:val="1"/>
+    <w:semiHidden/>
     <w:unhideWhenUsed/>
   </w:style>
   <w:style w:type="table" w:default="1" w:styleId="TableNormal">
@@ -16084,7 +16932,7 @@
 </file>
 
 <file path=customXml/itemProps1.xml><?xml version="1.0" encoding="utf-8"?>
-<ds:datastoreItem xmlns:ds="http://schemas.openxmlformats.org/officeDocument/2006/customXml" ds:itemID="{6BE9F4F3-F55A-4A3B-BA10-B1687EEDDB6B}">
+<ds:datastoreItem xmlns:ds="http://schemas.openxmlformats.org/officeDocument/2006/customXml" ds:itemID="{B579EC68-4BF2-4002-AA03-964005E86E8E}">
   <ds:schemaRefs>
     <ds:schemaRef ds:uri="http://schemas.openxmlformats.org/officeDocument/2006/bibliography"/>
   </ds:schemaRefs>

</xml_diff>

<commit_message>
List options for natural flow
</commit_message>
<xml_diff>
--- a/ModelMusings/Support/ModelGuide/ModelGuide-CombinedLakePowellLakeMead.docx
+++ b/ModelMusings/Support/ModelGuide/ModelGuide-CombinedLakePowellLakeMead.docx
@@ -3159,34 +3159,71 @@
     </w:p>
     <w:p>
       <w:r>
-        <w:t xml:space="preserve">Because future flows are uncertain, we can only specify natural inflow to Lake Powell as </w:t>
-      </w:r>
-      <w:r>
-        <w:t xml:space="preserve">a </w:t>
-      </w:r>
-      <w:r>
-        <w:t>scenario of possible future flows.</w:t>
-      </w:r>
-      <w:r>
-        <w:t xml:space="preserve"> Specify </w:t>
-      </w:r>
-      <w:r>
-        <w:t>a scenario from</w:t>
-      </w:r>
-      <w:r>
-        <w:t xml:space="preserve"> flows reconstructed from the historical (1905 to 2015) or paleo (14</w:t>
-      </w:r>
-      <w:r>
-        <w:t>16</w:t>
-      </w:r>
-      <w:r>
-        <w:t xml:space="preserve"> to </w:t>
-      </w:r>
-      <w:r>
-        <w:t>2015</w:t>
-      </w:r>
-      <w:r>
-        <w:t xml:space="preserve">) periods </w:t>
+        <w:t>Because future flows are uncertain, we can only specify natural inflow to Lake Powell as a</w:t>
+      </w:r>
+      <w:bookmarkStart w:id="8" w:name="_GoBack"/>
+      <w:bookmarkEnd w:id="8"/>
+      <w:r>
+        <w:t xml:space="preserve"> scenario of possible future flows</w:t>
+      </w:r>
+      <w:r>
+        <w:t>. Develop a scenario from:</w:t>
+      </w:r>
+    </w:p>
+    <w:p>
+      <w:pPr>
+        <w:pStyle w:val="ListParagraph"/>
+        <w:numPr>
+          <w:ilvl w:val="0"/>
+          <w:numId w:val="47"/>
+        </w:numPr>
+      </w:pPr>
+      <w:r>
+        <w:t>The most recent 22 years, where</w:t>
+      </w:r>
+      <w:r>
+        <w:t xml:space="preserve"> </w:t>
+      </w:r>
+      <w:r>
+        <w:t xml:space="preserve">estimated </w:t>
+      </w:r>
+      <w:r>
+        <w:t xml:space="preserve">natural inflow to Lake Powell varied from 6 to 20 </w:t>
+      </w:r>
+      <w:proofErr w:type="spellStart"/>
+      <w:r>
+        <w:t>maf</w:t>
+      </w:r>
+      <w:proofErr w:type="spellEnd"/>
+      <w:r>
+        <w:t xml:space="preserve"> per year (</w:t>
+      </w:r>
+      <w:r>
+        <w:t>Figure 2</w:t>
+      </w:r>
+      <w:r>
+        <w:t>).</w:t>
+      </w:r>
+    </w:p>
+    <w:p>
+      <w:pPr>
+        <w:pStyle w:val="ListParagraph"/>
+        <w:numPr>
+          <w:ilvl w:val="0"/>
+          <w:numId w:val="47"/>
+        </w:numPr>
+      </w:pPr>
+      <w:r>
+        <w:t>F</w:t>
+      </w:r>
+      <w:r>
+        <w:t>low</w:t>
+      </w:r>
+      <w:r>
+        <w:t xml:space="preserve"> values </w:t>
+      </w:r>
+      <w:r>
+        <w:t xml:space="preserve">reconstructed from the historical (1905 to 2015) or paleo (1416 to 2015) periods </w:t>
       </w:r>
       <w:r>
         <w:fldChar w:fldCharType="begin"/>
@@ -3207,10 +3244,7 @@
         <w:fldChar w:fldCharType="end"/>
       </w:r>
       <w:r>
-        <w:t>. S</w:t>
-      </w:r>
-      <w:r>
-        <w:t xml:space="preserve">ee workbook tab </w:t>
+        <w:t xml:space="preserve">. See workbook tab </w:t>
       </w:r>
       <w:proofErr w:type="spellStart"/>
       <w:r>
@@ -3222,30 +3256,102 @@
       </w:r>
       <w:proofErr w:type="spellEnd"/>
       <w:r>
+        <w:t xml:space="preserve"> for some flow scenarios from these periods.</w:t>
+      </w:r>
+    </w:p>
+    <w:p>
+      <w:pPr>
+        <w:pStyle w:val="ListParagraph"/>
+        <w:numPr>
+          <w:ilvl w:val="0"/>
+          <w:numId w:val="47"/>
+        </w:numPr>
+      </w:pPr>
+      <w:r>
+        <w:t>T</w:t>
+      </w:r>
+      <w:r>
+        <w:t>he mean natural flow of low-flow sequences in the paleo reconstructed or recent observed periods (</w:t>
+      </w:r>
+      <w:r>
+        <w:t>Figure 3</w:t>
+      </w:r>
+      <w:r>
+        <w:t xml:space="preserve">). For example, a 5-year drought that started in 1580 AD had a reconstructed average flow of 9 </w:t>
+      </w:r>
+      <w:proofErr w:type="spellStart"/>
+      <w:r>
+        <w:t>maf</w:t>
+      </w:r>
+      <w:proofErr w:type="spellEnd"/>
+      <w:r>
+        <w:t xml:space="preserve"> per year.</w:t>
+      </w:r>
+    </w:p>
+    <w:p>
+      <w:pPr>
+        <w:pStyle w:val="ListParagraph"/>
+        <w:numPr>
+          <w:ilvl w:val="0"/>
+          <w:numId w:val="47"/>
+        </w:numPr>
+      </w:pPr>
+      <w:r>
+        <w:t>D</w:t>
+      </w:r>
+      <w:r>
+        <w:t>evise a time series of flows on your own or adapt values year-to-year as model time progresses.</w:t>
+      </w:r>
+    </w:p>
+    <w:p>
+      <w:pPr>
+        <w:pStyle w:val="ListParagraph"/>
+        <w:numPr>
+          <w:ilvl w:val="0"/>
+          <w:numId w:val="47"/>
+        </w:numPr>
+      </w:pPr>
+      <w:r>
+        <w:t>Optionally</w:t>
+      </w:r>
+      <w:r>
+        <w:t>,</w:t>
+      </w:r>
+      <w:r>
+        <w:t xml:space="preserve"> refer to </w:t>
+      </w:r>
+      <w:r>
+        <w:t>unregulated inflow</w:t>
+      </w:r>
+      <w:r>
+        <w:t>s</w:t>
+      </w:r>
+      <w:r>
         <w:t xml:space="preserve"> </w:t>
       </w:r>
       <w:r>
-        <w:t xml:space="preserve">for </w:t>
-      </w:r>
-      <w:r>
-        <w:t>some flow scenarios from these periods</w:t>
-      </w:r>
-      <w:r>
-        <w:t>.</w:t>
-      </w:r>
-    </w:p>
-    <w:p>
-      <w:r>
-        <w:t>Alternatively, look at the mean natural flow of low-flow sequences in the paleo reconstructed or</w:t>
-      </w:r>
-      <w:r>
-        <w:t xml:space="preserve"> </w:t>
-      </w:r>
-      <w:r>
-        <w:t>recent</w:t>
-      </w:r>
-      <w:r>
-        <w:t xml:space="preserve"> observed periods (Figure 2). For example, a 5-year drought that started in 1580 AD had a reconstructed average flow of 9 </w:t>
+        <w:t xml:space="preserve">from 1960 to 1999 </w:t>
+      </w:r>
+      <w:r>
+        <w:fldChar w:fldCharType="begin"/>
+      </w:r>
+      <w:r>
+        <w:instrText xml:space="preserve"> ADDIN EN.CITE &lt;EndNote&gt;&lt;Cite&gt;&lt;Author&gt;USBR&lt;/Author&gt;&lt;Year&gt;2021&lt;/Year&gt;&lt;RecNum&gt;2818&lt;/RecNum&gt;&lt;DisplayText&gt;(USBR, 2021d)&lt;/DisplayText&gt;&lt;record&gt;&lt;rec-number&gt;2818&lt;/rec-number&gt;&lt;foreign-keys&gt;&lt;key app="EN" db-id="xxt5ta9pd995dwesap0pdzzp2weaz0w9werf" timestamp="1632863083"&gt;2818&lt;/key&gt;&lt;/foreign-keys&gt;&lt;ref-type name="Web Page"&gt;12&lt;/ref-type&gt;&lt;contributors&gt;&lt;authors&gt;&lt;author&gt;USBR&lt;/author&gt;&lt;/authors&gt;&lt;/contributors&gt;&lt;titles&gt;&lt;title&gt;Lake Powell Unregulated Inflow&lt;/title&gt;&lt;/titles&gt;&lt;volume&gt;2021&lt;/volume&gt;&lt;number&gt;September 28&lt;/number&gt;&lt;dates&gt;&lt;year&gt;2021&lt;/year&gt;&lt;/dates&gt;&lt;urls&gt;&lt;related-urls&gt;&lt;url&gt;https://www.usbr.gov/uc/water/crsp/studies/images/PowellForecast.png&lt;/url&gt;&lt;/related-urls&gt;&lt;/urls&gt;&lt;/record&gt;&lt;/Cite&gt;&lt;/EndNote&gt;</w:instrText>
+      </w:r>
+      <w:r>
+        <w:fldChar w:fldCharType="separate"/>
+      </w:r>
+      <w:r>
+        <w:rPr>
+          <w:noProof/>
+        </w:rPr>
+        <w:t>(USBR, 2021d)</w:t>
+      </w:r>
+      <w:r>
+        <w:fldChar w:fldCharType="end"/>
+      </w:r>
+      <w:r>
+        <w:t xml:space="preserve">(Figure 4) and add ~3 </w:t>
       </w:r>
       <w:proofErr w:type="spellStart"/>
       <w:r>
@@ -3253,19 +3359,19 @@
       </w:r>
       <w:proofErr w:type="spellEnd"/>
       <w:r>
-        <w:t xml:space="preserve"> per year.</w:t>
-      </w:r>
-    </w:p>
-    <w:p>
-      <w:r>
-        <w:rPr>
-          <w:noProof/>
-        </w:rPr>
+        <w:t xml:space="preserve"> to get a natural flow</w:t>
+      </w:r>
+      <w:r>
+        <w:t>. The addition represents non-reservoir consumptive use in the Upper Basin. Figure 5 shows how to conserve from unregulated to natural flow.</w:t>
+      </w:r>
+    </w:p>
+    <w:p>
+      <w:r>
         <w:drawing>
-          <wp:inline distT="0" distB="0" distL="0" distR="0" wp14:anchorId="0FD54F5A" wp14:editId="48518C2D">
-            <wp:extent cx="5266269" cy="3596929"/>
-            <wp:effectExtent l="0" t="0" r="0" b="3810"/>
-            <wp:docPr id="3" name="Picture 3"/>
+          <wp:inline distT="0" distB="0" distL="0" distR="0" wp14:anchorId="46EE99F7" wp14:editId="12091ACE">
+            <wp:extent cx="3418363" cy="3588261"/>
+            <wp:effectExtent l="0" t="0" r="0" b="0"/>
+            <wp:docPr id="20" name="Picture 20"/>
             <wp:cNvGraphicFramePr>
               <a:graphicFrameLocks xmlns:a="http://schemas.openxmlformats.org/drawingml/2006/main" noChangeAspect="1"/>
             </wp:cNvGraphicFramePr>
@@ -3285,6 +3391,71 @@
                   <pic:spPr>
                     <a:xfrm>
                       <a:off x="0" y="0"/>
+                      <a:ext cx="3433216" cy="3603852"/>
+                    </a:xfrm>
+                    <a:prstGeom prst="rect">
+                      <a:avLst/>
+                    </a:prstGeom>
+                  </pic:spPr>
+                </pic:pic>
+              </a:graphicData>
+            </a:graphic>
+          </wp:inline>
+        </w:drawing>
+      </w:r>
+    </w:p>
+    <w:p>
+      <w:pPr>
+        <w:rPr>
+          <w:b/>
+          <w:bCs/>
+        </w:rPr>
+      </w:pPr>
+      <w:r>
+        <w:rPr>
+          <w:b/>
+          <w:bCs/>
+        </w:rPr>
+        <w:t>Figure 2</w:t>
+      </w:r>
+      <w:r>
+        <w:rPr>
+          <w:b/>
+          <w:bCs/>
+        </w:rPr>
+        <w:t>. Estimated natural inflow to Lake Powell {USBR, 2021 #2836}</w:t>
+      </w:r>
+    </w:p>
+    <w:p>
+      <w:r>
+        <w:rPr>
+          <w:noProof/>
+        </w:rPr>
+        <w:lastRenderedPageBreak/>
+        <w:drawing>
+          <wp:inline distT="0" distB="0" distL="0" distR="0" wp14:anchorId="0FD54F5A" wp14:editId="48518C2D">
+            <wp:extent cx="5266269" cy="3596929"/>
+            <wp:effectExtent l="0" t="0" r="0" b="3810"/>
+            <wp:docPr id="3" name="Picture 3"/>
+            <wp:cNvGraphicFramePr>
+              <a:graphicFrameLocks xmlns:a="http://schemas.openxmlformats.org/drawingml/2006/main" noChangeAspect="1"/>
+            </wp:cNvGraphicFramePr>
+            <a:graphic xmlns:a="http://schemas.openxmlformats.org/drawingml/2006/main">
+              <a:graphicData uri="http://schemas.openxmlformats.org/drawingml/2006/picture">
+                <pic:pic xmlns:pic="http://schemas.openxmlformats.org/drawingml/2006/picture">
+                  <pic:nvPicPr>
+                    <pic:cNvPr id="1" name=""/>
+                    <pic:cNvPicPr/>
+                  </pic:nvPicPr>
+                  <pic:blipFill>
+                    <a:blip r:embed="rId14"/>
+                    <a:stretch>
+                      <a:fillRect/>
+                    </a:stretch>
+                  </pic:blipFill>
+                  <pic:spPr>
+                    <a:xfrm>
+                      <a:off x="0" y="0"/>
                       <a:ext cx="5282926" cy="3608306"/>
                     </a:xfrm>
                     <a:prstGeom prst="rect">
@@ -3310,7 +3481,14 @@
           <w:b/>
           <w:bCs/>
         </w:rPr>
-        <w:t xml:space="preserve">Figure 2. </w:t>
+        <w:t>Figure 3</w:t>
+      </w:r>
+      <w:r>
+        <w:rPr>
+          <w:b/>
+          <w:bCs/>
+        </w:rPr>
+        <w:t xml:space="preserve">. </w:t>
       </w:r>
       <w:r>
         <w:rPr>
@@ -3383,106 +3561,12 @@
         <w:t>.</w:t>
       </w:r>
     </w:p>
-    <w:p>
-      <w:r>
-        <w:t>Or</w:t>
-      </w:r>
-      <w:r>
-        <w:t xml:space="preserve"> </w:t>
-      </w:r>
-      <w:r>
-        <w:t>include</w:t>
-      </w:r>
-      <w:r>
-        <w:t xml:space="preserve"> flows </w:t>
-      </w:r>
-      <w:r>
-        <w:t>representative of the</w:t>
-      </w:r>
-      <w:r>
-        <w:t xml:space="preserve"> more recent </w:t>
-      </w:r>
-      <w:r>
-        <w:t>observations. Use</w:t>
-      </w:r>
-      <w:r>
-        <w:t xml:space="preserve"> the unregulated </w:t>
-      </w:r>
-      <w:r>
-        <w:t>in</w:t>
-      </w:r>
-      <w:r>
-        <w:t xml:space="preserve">flow tracked </w:t>
-      </w:r>
-      <w:r>
-        <w:t xml:space="preserve">and projected </w:t>
-      </w:r>
-      <w:r>
-        <w:t xml:space="preserve">by </w:t>
-      </w:r>
-      <w:r>
-        <w:fldChar w:fldCharType="begin"/>
-      </w:r>
-      <w:r>
-        <w:instrText xml:space="preserve"> ADDIN EN.CITE &lt;EndNote&gt;&lt;Cite&gt;&lt;Author&gt;USBR&lt;/Author&gt;&lt;Year&gt;2021&lt;/Year&gt;&lt;RecNum&gt;2818&lt;/RecNum&gt;&lt;DisplayText&gt;(USBR, 2021d)&lt;/DisplayText&gt;&lt;record&gt;&lt;rec-number&gt;2818&lt;/rec-number&gt;&lt;foreign-keys&gt;&lt;key app="EN" db-id="xxt5ta9pd995dwesap0pdzzp2weaz0w9werf" timestamp="1632863083"&gt;2818&lt;/key&gt;&lt;/foreign-keys&gt;&lt;ref-type name="Web Page"&gt;12&lt;/ref-type&gt;&lt;contributors&gt;&lt;authors&gt;&lt;author&gt;USBR&lt;/author&gt;&lt;/authors&gt;&lt;/contributors&gt;&lt;titles&gt;&lt;title&gt;Lake Powell Unregulated Inflow&lt;/title&gt;&lt;/titles&gt;&lt;volume&gt;2021&lt;/volume&gt;&lt;number&gt;September 28&lt;/number&gt;&lt;dates&gt;&lt;year&gt;2021&lt;/year&gt;&lt;/dates&gt;&lt;urls&gt;&lt;related-urls&gt;&lt;url&gt;https://www.usbr.gov/uc/water/crsp/studies/images/PowellForecast.png&lt;/url&gt;&lt;/related-urls&gt;&lt;/urls&gt;&lt;/record&gt;&lt;/Cite&gt;&lt;/EndNote&gt;</w:instrText>
-      </w:r>
-      <w:r>
-        <w:fldChar w:fldCharType="separate"/>
-      </w:r>
+    <w:p/>
+    <w:p>
       <w:r>
         <w:rPr>
           <w:noProof/>
         </w:rPr>
-        <w:t>(USBR, 2021d)</w:t>
-      </w:r>
-      <w:r>
-        <w:fldChar w:fldCharType="end"/>
-      </w:r>
-      <w:r>
-        <w:t xml:space="preserve">(Figure </w:t>
-      </w:r>
-      <w:r>
-        <w:t>3</w:t>
-      </w:r>
-      <w:r>
-        <w:t xml:space="preserve">) and add </w:t>
-      </w:r>
-      <w:r>
-        <w:t>~</w:t>
-      </w:r>
-      <w:r>
-        <w:t xml:space="preserve">3 </w:t>
-      </w:r>
-      <w:proofErr w:type="spellStart"/>
-      <w:r>
-        <w:t>maf</w:t>
-      </w:r>
-      <w:proofErr w:type="spellEnd"/>
-      <w:r>
-        <w:t xml:space="preserve">. The addition </w:t>
-      </w:r>
-      <w:r>
-        <w:t xml:space="preserve">represents </w:t>
-      </w:r>
-      <w:r>
-        <w:t xml:space="preserve">the non-reservoir </w:t>
-      </w:r>
-      <w:r>
-        <w:t xml:space="preserve">consumptive use in the Upper Basin. </w:t>
-      </w:r>
-      <w:r>
-        <w:t>Figure 4 shows how to conserve from unregulated to natural flow</w:t>
-      </w:r>
-      <w:r>
-        <w:t>.</w:t>
-      </w:r>
-    </w:p>
-    <w:p>
-      <w:r>
-        <w:rPr>
-          <w:noProof/>
-        </w:rPr>
-        <w:lastRenderedPageBreak/>
         <w:drawing>
           <wp:inline distT="0" distB="0" distL="0" distR="0" wp14:anchorId="1531CAEF" wp14:editId="3F86D22F">
             <wp:extent cx="4919345" cy="3684760"/>
@@ -3499,7 +3583,7 @@
                     <pic:cNvPicPr/>
                   </pic:nvPicPr>
                   <pic:blipFill rotWithShape="1">
-                    <a:blip r:embed="rId14"/>
+                    <a:blip r:embed="rId15"/>
                     <a:srcRect l="7846" t="8574" r="9367" b="11180"/>
                     <a:stretch/>
                   </pic:blipFill>
@@ -3539,7 +3623,15 @@
           <w:b/>
           <w:bCs/>
         </w:rPr>
-        <w:t xml:space="preserve">Figure 3. </w:t>
+        <w:lastRenderedPageBreak/>
+        <w:t>Figure 4</w:t>
+      </w:r>
+      <w:r>
+        <w:rPr>
+          <w:b/>
+          <w:bCs/>
+        </w:rPr>
+        <w:t xml:space="preserve">. </w:t>
       </w:r>
       <w:r>
         <w:rPr>
@@ -3638,303 +3730,6 @@
             <wp:extent cx="5558828" cy="1442563"/>
             <wp:effectExtent l="0" t="0" r="3810" b="5715"/>
             <wp:docPr id="8" name="Picture 8"/>
-            <wp:cNvGraphicFramePr>
-              <a:graphicFrameLocks xmlns:a="http://schemas.openxmlformats.org/drawingml/2006/main" noChangeAspect="1"/>
-            </wp:cNvGraphicFramePr>
-            <a:graphic xmlns:a="http://schemas.openxmlformats.org/drawingml/2006/main">
-              <a:graphicData uri="http://schemas.openxmlformats.org/drawingml/2006/picture">
-                <pic:pic xmlns:pic="http://schemas.openxmlformats.org/drawingml/2006/picture">
-                  <pic:nvPicPr>
-                    <pic:cNvPr id="1" name=""/>
-                    <pic:cNvPicPr/>
-                  </pic:nvPicPr>
-                  <pic:blipFill>
-                    <a:blip r:embed="rId15"/>
-                    <a:stretch>
-                      <a:fillRect/>
-                    </a:stretch>
-                  </pic:blipFill>
-                  <pic:spPr>
-                    <a:xfrm>
-                      <a:off x="0" y="0"/>
-                      <a:ext cx="5627222" cy="1460312"/>
-                    </a:xfrm>
-                    <a:prstGeom prst="rect">
-                      <a:avLst/>
-                    </a:prstGeom>
-                  </pic:spPr>
-                </pic:pic>
-              </a:graphicData>
-            </a:graphic>
-          </wp:inline>
-        </w:drawing>
-      </w:r>
-    </w:p>
-    <w:p>
-      <w:pPr>
-        <w:rPr>
-          <w:b/>
-          <w:bCs/>
-        </w:rPr>
-      </w:pPr>
-      <w:r>
-        <w:rPr>
-          <w:b/>
-          <w:bCs/>
-        </w:rPr>
-        <w:t xml:space="preserve">Figure 4. </w:t>
-      </w:r>
-      <w:r>
-        <w:rPr>
-          <w:b/>
-          <w:bCs/>
-        </w:rPr>
-        <w:t xml:space="preserve">Process to go from gaged (measured) flow to natural flow </w:t>
-      </w:r>
-      <w:r>
-        <w:rPr>
-          <w:b/>
-          <w:bCs/>
-        </w:rPr>
-        <w:fldChar w:fldCharType="begin"/>
-      </w:r>
-      <w:r>
-        <w:rPr>
-          <w:b/>
-          <w:bCs/>
-        </w:rPr>
-        <w:instrText xml:space="preserve"> ADDIN EN.CITE &lt;EndNote&gt;&lt;Cite&gt;&lt;Author&gt;Wheeler&lt;/Author&gt;&lt;Year&gt;2019&lt;/Year&gt;&lt;RecNum&gt;2493&lt;/RecNum&gt;&lt;DisplayText&gt;(Wheeler et al., 2019)&lt;/DisplayText&gt;&lt;record&gt;&lt;rec-number&gt;2493&lt;/rec-number&gt;&lt;foreign-keys&gt;&lt;key app="EN" db-id="xxt5ta9pd995dwesap0pdzzp2weaz0w9werf" timestamp="1552627894"&gt;2493&lt;/key&gt;&lt;/foreign-keys&gt;&lt;ref-type name="Report"&gt;27&lt;/ref-type&gt;&lt;contributors&gt;&lt;authors&gt;&lt;author&gt;Kevin G. Wheeler&lt;/author&gt;&lt;author&gt;John C. Schmidt&lt;/author&gt;&lt;author&gt;David E. Rosenberg&lt;/author&gt;&lt;/authors&gt;&lt;/contributors&gt;&lt;titles&gt;&lt;title&gt;Water Resource Modelling of the Colorado River – Present and Future Strategies&lt;/title&gt;&lt;/titles&gt;&lt;pages&gt;47&lt;/pages&gt;&lt;number&gt;White Paper #2&lt;/number&gt;&lt;dates&gt;&lt;year&gt;2019&lt;/year&gt;&lt;pub-dates&gt;&lt;date&gt;August 15&lt;/date&gt;&lt;/pub-dates&gt;&lt;/dates&gt;&lt;pub-location&gt;Logan, Utah&lt;/pub-location&gt;&lt;publisher&gt;Center for Colorado River Studies, Utah State University&lt;/publisher&gt;&lt;urls&gt;&lt;related-urls&gt;&lt;url&gt;https://qcnr.usu.edu/coloradoriver/files/WhitePaper2.pdf&lt;/url&gt;&lt;/related-urls&gt;&lt;/urls&gt;&lt;/record&gt;&lt;/Cite&gt;&lt;/EndNote&gt;</w:instrText>
-      </w:r>
-      <w:r>
-        <w:rPr>
-          <w:b/>
-          <w:bCs/>
-        </w:rPr>
-        <w:fldChar w:fldCharType="separate"/>
-      </w:r>
-      <w:r>
-        <w:rPr>
-          <w:b/>
-          <w:bCs/>
-        </w:rPr>
-        <w:t>(Wheeler et al., 2019)</w:t>
-      </w:r>
-      <w:r>
-        <w:rPr>
-          <w:b/>
-          <w:bCs/>
-        </w:rPr>
-        <w:fldChar w:fldCharType="end"/>
-      </w:r>
-      <w:r>
-        <w:rPr>
-          <w:b/>
-          <w:bCs/>
-        </w:rPr>
-        <w:t>.</w:t>
-      </w:r>
-    </w:p>
-    <w:p>
-      <w:r>
-        <w:t xml:space="preserve">Alternatively, devise a </w:t>
-      </w:r>
-      <w:r>
-        <w:t xml:space="preserve">time series of flows </w:t>
-      </w:r>
-      <w:r>
-        <w:t>on your own</w:t>
-      </w:r>
-      <w:r>
-        <w:t xml:space="preserve"> or adapt values year-to-year as model time progresses</w:t>
-      </w:r>
-      <w:r>
-        <w:t>.</w:t>
-      </w:r>
-    </w:p>
-    <w:p>
-      <w:r>
-        <w:t>The model uses natural flow</w:t>
-      </w:r>
-      <w:r>
-        <w:t xml:space="preserve"> as in input</w:t>
-      </w:r>
-      <w:r>
-        <w:t xml:space="preserve"> because </w:t>
-      </w:r>
-      <w:r>
-        <w:t>the model first</w:t>
-      </w:r>
-      <w:r>
-        <w:t xml:space="preserve"> credits a share of</w:t>
-      </w:r>
-      <w:r>
-        <w:t xml:space="preserve"> the year’s</w:t>
-      </w:r>
-      <w:r>
-        <w:t xml:space="preserve"> natural flow</w:t>
-      </w:r>
-      <w:r>
-        <w:t xml:space="preserve"> to each party’s flex account. </w:t>
-      </w:r>
-      <w:r>
-        <w:t>Th</w:t>
-      </w:r>
-      <w:r>
-        <w:t xml:space="preserve">en parties consume </w:t>
-      </w:r>
-      <w:r>
-        <w:t xml:space="preserve">and conserve </w:t>
-      </w:r>
-      <w:r>
-        <w:t>water</w:t>
-      </w:r>
-      <w:r>
-        <w:t xml:space="preserve">. </w:t>
-      </w:r>
-      <w:r>
-        <w:t>Consumed w</w:t>
-      </w:r>
-      <w:r>
-        <w:t xml:space="preserve">ater is </w:t>
-      </w:r>
-      <w:r>
-        <w:t xml:space="preserve">subtracted from the account balance to obtain the </w:t>
-      </w:r>
-      <w:r>
-        <w:t>end-of-year</w:t>
-      </w:r>
-      <w:r>
-        <w:t xml:space="preserve"> reservoir storage.</w:t>
-      </w:r>
-    </w:p>
-    <w:p>
-      <w:pPr>
-        <w:pStyle w:val="Heading2"/>
-      </w:pPr>
-      <w:bookmarkStart w:id="8" w:name="InterveningGrandCanyonFlow"/>
-      <w:r>
-        <w:t xml:space="preserve">2A. </w:t>
-      </w:r>
-      <w:r>
-        <w:t>Intervening Grand Canyon Flow</w:t>
-      </w:r>
-      <w:bookmarkEnd w:id="8"/>
-    </w:p>
-    <w:p>
-      <w:r>
-        <w:t xml:space="preserve">Enter the intervening flow </w:t>
-      </w:r>
-      <w:r>
-        <w:t xml:space="preserve">from the </w:t>
-      </w:r>
-      <w:proofErr w:type="spellStart"/>
-      <w:r>
-        <w:t>Paria</w:t>
-      </w:r>
-      <w:proofErr w:type="spellEnd"/>
-      <w:r>
-        <w:t xml:space="preserve">, Little Colorado, and Virgin rivers plus seeps on the Grand Canyon </w:t>
-      </w:r>
-      <w:r>
-        <w:t xml:space="preserve">from Glen Canyon Dam </w:t>
-      </w:r>
-      <w:r>
-        <w:t>to</w:t>
-      </w:r>
-      <w:r>
-        <w:t xml:space="preserve"> Lake Mead</w:t>
-      </w:r>
-      <w:r>
-        <w:t>. This intervening flow excludes</w:t>
-      </w:r>
-      <w:r>
-        <w:t xml:space="preserve"> Lake Powell release</w:t>
-      </w:r>
-      <w:r>
-        <w:t xml:space="preserve"> or other upstream consumptive use on the rivers</w:t>
-      </w:r>
-      <w:r>
-        <w:t xml:space="preserve">. </w:t>
-      </w:r>
-      <w:r>
-        <w:t xml:space="preserve">A compilation of </w:t>
-      </w:r>
-      <w:r>
-        <w:t xml:space="preserve">USGS gaged </w:t>
-      </w:r>
-      <w:r>
-        <w:lastRenderedPageBreak/>
-        <w:t xml:space="preserve">data from 1990 to 2020 show a mean </w:t>
-      </w:r>
-      <w:r>
-        <w:t xml:space="preserve">intervening Grand Canyon </w:t>
-      </w:r>
-      <w:r>
-        <w:t xml:space="preserve">flow of 0.9 </w:t>
-      </w:r>
-      <w:proofErr w:type="spellStart"/>
-      <w:r>
-        <w:t>maf</w:t>
-      </w:r>
-      <w:proofErr w:type="spellEnd"/>
-      <w:r>
-        <w:t xml:space="preserve"> per year with 5-year sequences below 0.75 </w:t>
-      </w:r>
-      <w:proofErr w:type="spellStart"/>
-      <w:r>
-        <w:t>maf</w:t>
-      </w:r>
-      <w:proofErr w:type="spellEnd"/>
-      <w:r>
-        <w:t xml:space="preserve"> (Figure 4)</w:t>
-      </w:r>
-      <w:r>
-        <w:fldChar w:fldCharType="begin"/>
-      </w:r>
-      <w:r>
-        <w:instrText xml:space="preserve"> ADDIN EN.CITE &lt;EndNote&gt;&lt;Cite&gt;&lt;Author&gt;Rosenberg&lt;/Author&gt;&lt;Year&gt;2021&lt;/Year&gt;&lt;RecNum&gt;2785&lt;/RecNum&gt;&lt;DisplayText&gt;(Rosenberg, 2021b)&lt;/DisplayText&gt;&lt;record&gt;&lt;rec-number&gt;2785&lt;/rec-number&gt;&lt;foreign-keys&gt;&lt;key app="EN" db-id="xxt5ta9pd995dwesap0pdzzp2weaz0w9werf" timestamp="1620770975"&gt;2785&lt;/key&gt;&lt;/foreign-keys&gt;&lt;ref-type name="Web Page"&gt;12&lt;/ref-type&gt;&lt;contributors&gt;&lt;authors&gt;&lt;author&gt;David E. Rosenberg&lt;/author&gt;&lt;/authors&gt;&lt;/contributors&gt;&lt;titles&gt;&lt;title&gt;Colorado River Coding: Grand Canyon Intervening Flow&lt;/title&gt;&lt;/titles&gt;&lt;dates&gt;&lt;year&gt;2021&lt;/year&gt;&lt;/dates&gt;&lt;publisher&gt;GrandCanyonInterveningFlow folder&lt;/publisher&gt;&lt;urls&gt;&lt;related-urls&gt;&lt;url&gt;https://doi.org/10.5281/zenodo.5522835&lt;/url&gt;&lt;/related-urls&gt;&lt;/urls&gt;&lt;/record&gt;&lt;/Cite&gt;&lt;/EndNote&gt;</w:instrText>
-      </w:r>
-      <w:r>
-        <w:fldChar w:fldCharType="separate"/>
-      </w:r>
-      <w:r>
-        <w:rPr>
-          <w:noProof/>
-        </w:rPr>
-        <w:t>(Rosenberg, 2021b)</w:t>
-      </w:r>
-      <w:r>
-        <w:fldChar w:fldCharType="end"/>
-      </w:r>
-      <w:r>
-        <w:t xml:space="preserve">. By default, the model uses </w:t>
-      </w:r>
-      <w:r>
-        <w:t xml:space="preserve">an intervening Grad Canyon flow of </w:t>
-      </w:r>
-      <w:r>
-        <w:t xml:space="preserve">0.8 </w:t>
-      </w:r>
-      <w:proofErr w:type="spellStart"/>
-      <w:r>
-        <w:t>maf</w:t>
-      </w:r>
-      <w:proofErr w:type="spellEnd"/>
-      <w:r>
-        <w:t xml:space="preserve"> per year.</w:t>
-      </w:r>
-    </w:p>
-    <w:p/>
-    <w:p>
-      <w:r>
-        <w:rPr>
-          <w:noProof/>
-        </w:rPr>
-        <w:drawing>
-          <wp:inline distT="0" distB="0" distL="0" distR="0" wp14:anchorId="070D3FAA" wp14:editId="7052714E">
-            <wp:extent cx="4508626" cy="2693615"/>
-            <wp:effectExtent l="0" t="0" r="6350" b="0"/>
-            <wp:docPr id="6" name="Picture 6"/>
             <wp:cNvGraphicFramePr>
               <a:graphicFrameLocks xmlns:a="http://schemas.openxmlformats.org/drawingml/2006/main" noChangeAspect="1"/>
             </wp:cNvGraphicFramePr>
@@ -3954,7 +3749,7 @@
                   <pic:spPr>
                     <a:xfrm>
                       <a:off x="0" y="0"/>
-                      <a:ext cx="4519711" cy="2700237"/>
+                      <a:ext cx="5627222" cy="1460312"/>
                     </a:xfrm>
                     <a:prstGeom prst="rect">
                       <a:avLst/>
@@ -3979,39 +3774,214 @@
           <w:b/>
           <w:bCs/>
         </w:rPr>
-        <w:t>Figure 4. Mean Grand Canyon tributary flow (Glen Canyon Dam to Lake Mead) for different sequence lengths.</w:t>
+        <w:t>Figure 5</w:t>
+      </w:r>
+      <w:r>
+        <w:rPr>
+          <w:b/>
+          <w:bCs/>
+        </w:rPr>
+        <w:t xml:space="preserve">. </w:t>
+      </w:r>
+      <w:r>
+        <w:rPr>
+          <w:b/>
+          <w:bCs/>
+        </w:rPr>
+        <w:t xml:space="preserve">Process to go from gaged (measured) flow to natural flow </w:t>
+      </w:r>
+      <w:r>
+        <w:rPr>
+          <w:b/>
+          <w:bCs/>
+        </w:rPr>
+        <w:fldChar w:fldCharType="begin"/>
+      </w:r>
+      <w:r>
+        <w:rPr>
+          <w:b/>
+          <w:bCs/>
+        </w:rPr>
+        <w:instrText xml:space="preserve"> ADDIN EN.CITE &lt;EndNote&gt;&lt;Cite&gt;&lt;Author&gt;Wheeler&lt;/Author&gt;&lt;Year&gt;2019&lt;/Year&gt;&lt;RecNum&gt;2493&lt;/RecNum&gt;&lt;DisplayText&gt;(Wheeler et al., 2019)&lt;/DisplayText&gt;&lt;record&gt;&lt;rec-number&gt;2493&lt;/rec-number&gt;&lt;foreign-keys&gt;&lt;key app="EN" db-id="xxt5ta9pd995dwesap0pdzzp2weaz0w9werf" timestamp="1552627894"&gt;2493&lt;/key&gt;&lt;/foreign-keys&gt;&lt;ref-type name="Report"&gt;27&lt;/ref-type&gt;&lt;contributors&gt;&lt;authors&gt;&lt;author&gt;Kevin G. Wheeler&lt;/author&gt;&lt;author&gt;John C. Schmidt&lt;/author&gt;&lt;author&gt;David E. Rosenberg&lt;/author&gt;&lt;/authors&gt;&lt;/contributors&gt;&lt;titles&gt;&lt;title&gt;Water Resource Modelling of the Colorado River – Present and Future Strategies&lt;/title&gt;&lt;/titles&gt;&lt;pages&gt;47&lt;/pages&gt;&lt;number&gt;White Paper #2&lt;/number&gt;&lt;dates&gt;&lt;year&gt;2019&lt;/year&gt;&lt;pub-dates&gt;&lt;date&gt;August 15&lt;/date&gt;&lt;/pub-dates&gt;&lt;/dates&gt;&lt;pub-location&gt;Logan, Utah&lt;/pub-location&gt;&lt;publisher&gt;Center for Colorado River Studies, Utah State University&lt;/publisher&gt;&lt;urls&gt;&lt;related-urls&gt;&lt;url&gt;https://qcnr.usu.edu/coloradoriver/files/WhitePaper2.pdf&lt;/url&gt;&lt;/related-urls&gt;&lt;/urls&gt;&lt;/record&gt;&lt;/Cite&gt;&lt;/EndNote&gt;</w:instrText>
+      </w:r>
+      <w:r>
+        <w:rPr>
+          <w:b/>
+          <w:bCs/>
+        </w:rPr>
+        <w:fldChar w:fldCharType="separate"/>
+      </w:r>
+      <w:r>
+        <w:rPr>
+          <w:b/>
+          <w:bCs/>
+        </w:rPr>
+        <w:t>(Wheeler et al., 2019)</w:t>
+      </w:r>
+      <w:r>
+        <w:rPr>
+          <w:b/>
+          <w:bCs/>
+        </w:rPr>
+        <w:fldChar w:fldCharType="end"/>
+      </w:r>
+      <w:r>
+        <w:rPr>
+          <w:b/>
+          <w:bCs/>
+        </w:rPr>
+        <w:t>.</w:t>
+      </w:r>
+    </w:p>
+    <w:p>
+      <w:r>
+        <w:t xml:space="preserve">Alternatively, </w:t>
+      </w:r>
+    </w:p>
+    <w:p>
+      <w:r>
+        <w:t>The model uses natural flow</w:t>
+      </w:r>
+      <w:r>
+        <w:t xml:space="preserve"> as in input</w:t>
+      </w:r>
+      <w:r>
+        <w:t xml:space="preserve"> because </w:t>
+      </w:r>
+      <w:r>
+        <w:t>the model first</w:t>
+      </w:r>
+      <w:r>
+        <w:t xml:space="preserve"> credits a share of</w:t>
+      </w:r>
+      <w:r>
+        <w:t xml:space="preserve"> the year’s</w:t>
+      </w:r>
+      <w:r>
+        <w:t xml:space="preserve"> natural flow</w:t>
+      </w:r>
+      <w:r>
+        <w:t xml:space="preserve"> to each party’s flex account. </w:t>
+      </w:r>
+      <w:r>
+        <w:t>Th</w:t>
+      </w:r>
+      <w:r>
+        <w:t xml:space="preserve">en parties consume </w:t>
+      </w:r>
+      <w:r>
+        <w:t xml:space="preserve">and conserve </w:t>
+      </w:r>
+      <w:r>
+        <w:t>water</w:t>
+      </w:r>
+      <w:r>
+        <w:t xml:space="preserve">. </w:t>
+      </w:r>
+      <w:r>
+        <w:t>Consumed w</w:t>
+      </w:r>
+      <w:r>
+        <w:t xml:space="preserve">ater is </w:t>
+      </w:r>
+      <w:r>
+        <w:t xml:space="preserve">subtracted from the account balance to obtain the </w:t>
+      </w:r>
+      <w:r>
+        <w:t>end-of-year</w:t>
+      </w:r>
+      <w:r>
+        <w:t xml:space="preserve"> reservoir storage.</w:t>
       </w:r>
     </w:p>
     <w:p>
       <w:pPr>
         <w:pStyle w:val="Heading2"/>
       </w:pPr>
-      <w:bookmarkStart w:id="9" w:name="MeadToImperial"/>
-      <w:r>
-        <w:t xml:space="preserve">2B. </w:t>
-      </w:r>
-      <w:r>
-        <w:t>Mead to Imperial Dam intervening flow</w:t>
+      <w:bookmarkStart w:id="9" w:name="InterveningGrandCanyonFlow"/>
+      <w:r>
+        <w:t xml:space="preserve">2A. </w:t>
+      </w:r>
+      <w:r>
+        <w:t>Intervening Grand Canyon Flow</w:t>
       </w:r>
       <w:bookmarkEnd w:id="9"/>
     </w:p>
     <w:p>
       <w:r>
-        <w:t xml:space="preserve">Enter the intervening flow from Hoover Dam to Imperial dam. By default, this intervening flow is 0.2 </w:t>
+        <w:t xml:space="preserve">Enter the intervening flow </w:t>
+      </w:r>
+      <w:r>
+        <w:t xml:space="preserve">from the </w:t>
       </w:r>
       <w:proofErr w:type="spellStart"/>
       <w:r>
+        <w:t>Paria</w:t>
+      </w:r>
+      <w:proofErr w:type="spellEnd"/>
+      <w:r>
+        <w:t xml:space="preserve">, Little Colorado, and Virgin rivers plus seeps on the Grand Canyon </w:t>
+      </w:r>
+      <w:r>
+        <w:t xml:space="preserve">from Glen Canyon Dam </w:t>
+      </w:r>
+      <w:r>
+        <w:t>to</w:t>
+      </w:r>
+      <w:r>
+        <w:t xml:space="preserve"> Lake Mead</w:t>
+      </w:r>
+      <w:r>
+        <w:t>. This intervening flow excludes</w:t>
+      </w:r>
+      <w:r>
+        <w:t xml:space="preserve"> Lake Powell release</w:t>
+      </w:r>
+      <w:r>
+        <w:t xml:space="preserve"> or other upstream consumptive use on the rivers</w:t>
+      </w:r>
+      <w:r>
+        <w:t xml:space="preserve">. </w:t>
+      </w:r>
+      <w:r>
+        <w:t xml:space="preserve">A compilation of </w:t>
+      </w:r>
+      <w:r>
+        <w:t xml:space="preserve">USGS gaged data from 1990 to 2020 show a mean </w:t>
+      </w:r>
+      <w:r>
+        <w:t xml:space="preserve">intervening Grand Canyon </w:t>
+      </w:r>
+      <w:r>
+        <w:t xml:space="preserve">flow of 0.9 </w:t>
+      </w:r>
+      <w:proofErr w:type="spellStart"/>
+      <w:r>
         <w:t>maf</w:t>
       </w:r>
       <w:proofErr w:type="spellEnd"/>
       <w:r>
-        <w:t xml:space="preserve"> per year and was estimated from the natural flow data set below Hoover Dam </w:t>
+        <w:t xml:space="preserve"> per year with 5-year sequences below 0.75 </w:t>
+      </w:r>
+      <w:proofErr w:type="spellStart"/>
+      <w:r>
+        <w:t>maf</w:t>
+      </w:r>
+      <w:proofErr w:type="spellEnd"/>
+      <w:r>
+        <w:t xml:space="preserve"> (</w:t>
+      </w:r>
+      <w:r>
+        <w:t>Figure 5</w:t>
+      </w:r>
+      <w:r>
+        <w:t>)</w:t>
       </w:r>
       <w:r>
         <w:fldChar w:fldCharType="begin"/>
       </w:r>
       <w:r>
-        <w:instrText xml:space="preserve"> ADDIN EN.CITE &lt;EndNote&gt;&lt;Cite&gt;&lt;Author&gt;Prairie&lt;/Author&gt;&lt;Year&gt;2020&lt;/Year&gt;&lt;RecNum&gt;2704&lt;/RecNum&gt;&lt;DisplayText&gt;(Prairie, 2020)&lt;/DisplayText&gt;&lt;record&gt;&lt;rec-number&gt;2704&lt;/rec-number&gt;&lt;foreign-keys&gt;&lt;key app="EN" db-id="xxt5ta9pd995dwesap0pdzzp2weaz0w9werf" timestamp="1581993971"&gt;2704&lt;/key&gt;&lt;/foreign-keys&gt;&lt;ref-type name="Report"&gt;27&lt;/ref-type&gt;&lt;contributors&gt;&lt;authors&gt;&lt;author&gt;Jim Prairie&lt;/author&gt;&lt;/authors&gt;&lt;/contributors&gt;&lt;titles&gt;&lt;title&gt;Colorado River Basin Natural Flow and Salt Data&lt;/title&gt;&lt;/titles&gt;&lt;dates&gt;&lt;year&gt;2020&lt;/year&gt;&lt;pub-dates&gt;&lt;date&gt;January 10, 2020&lt;/date&gt;&lt;/pub-dates&gt;&lt;/dates&gt;&lt;publisher&gt;U.S. Bureau of Reclamation&lt;/publisher&gt;&lt;urls&gt;&lt;related-urls&gt;&lt;url&gt;https://www.usbr.gov/lc/region/g4000/NaturalFlow/current.html&lt;/url&gt;&lt;/related-urls&gt;&lt;/urls&gt;&lt;/record&gt;&lt;/Cite&gt;&lt;/EndNote&gt;</w:instrText>
+        <w:instrText xml:space="preserve"> ADDIN EN.CITE &lt;EndNote&gt;&lt;Cite&gt;&lt;Author&gt;Rosenberg&lt;/Author&gt;&lt;Year&gt;2021&lt;/Year&gt;&lt;RecNum&gt;2785&lt;/RecNum&gt;&lt;DisplayText&gt;(Rosenberg, 2021b)&lt;/DisplayText&gt;&lt;record&gt;&lt;rec-number&gt;2785&lt;/rec-number&gt;&lt;foreign-keys&gt;&lt;key app="EN" db-id="xxt5ta9pd995dwesap0pdzzp2weaz0w9werf" timestamp="1620770975"&gt;2785&lt;/key&gt;&lt;/foreign-keys&gt;&lt;ref-type name="Web Page"&gt;12&lt;/ref-type&gt;&lt;contributors&gt;&lt;authors&gt;&lt;author&gt;David E. Rosenberg&lt;/author&gt;&lt;/authors&gt;&lt;/contributors&gt;&lt;titles&gt;&lt;title&gt;Colorado River Coding: Grand Canyon Intervening Flow&lt;/title&gt;&lt;/titles&gt;&lt;dates&gt;&lt;year&gt;2021&lt;/year&gt;&lt;/dates&gt;&lt;publisher&gt;GrandCanyonInterveningFlow folder&lt;/publisher&gt;&lt;urls&gt;&lt;related-urls&gt;&lt;url&gt;https://doi.org/10.5281/zenodo.5522835&lt;/url&gt;&lt;/related-urls&gt;&lt;/urls&gt;&lt;/record&gt;&lt;/Cite&gt;&lt;/EndNote&gt;</w:instrText>
       </w:r>
       <w:r>
         <w:fldChar w:fldCharType="separate"/>
@@ -4020,31 +3990,19 @@
         <w:rPr>
           <w:noProof/>
         </w:rPr>
-        <w:t>(Prairie, 2020)</w:t>
+        <w:t>(Rosenberg, 2021b)</w:t>
       </w:r>
       <w:r>
         <w:fldChar w:fldCharType="end"/>
       </w:r>
       <w:r>
-        <w:t>.</w:t>
-      </w:r>
-    </w:p>
-    <w:p>
-      <w:pPr>
-        <w:pStyle w:val="Heading2"/>
-      </w:pPr>
-      <w:bookmarkStart w:id="10" w:name="HavasuParkerEvapET"/>
-      <w:r>
-        <w:t xml:space="preserve">2C. </w:t>
-      </w:r>
-      <w:r>
-        <w:t>Havasu/Parker evaporation and evapotranspiration</w:t>
-      </w:r>
-    </w:p>
-    <w:bookmarkEnd w:id="10"/>
-    <w:p>
-      <w:r>
-        <w:t xml:space="preserve">This value results evaporation from Lakes Havasu and Parker and the evapotranspiration of riverbank vegetation from Hoover Dam down to Lake Havasu. A default value of 0.6 </w:t>
+        <w:t xml:space="preserve">. By default, the model uses </w:t>
+      </w:r>
+      <w:r>
+        <w:t xml:space="preserve">an intervening Grad Canyon flow of </w:t>
+      </w:r>
+      <w:r>
+        <w:t xml:space="preserve">0.8 </w:t>
       </w:r>
       <w:proofErr w:type="spellStart"/>
       <w:r>
@@ -4052,331 +4010,20 @@
       </w:r>
       <w:proofErr w:type="spellEnd"/>
       <w:r>
-        <w:t xml:space="preserve"> per year is used and represents the value used in Lake Mead accounting. Find annual estimates of the Havasu/Parker evaporations and evapotranspiration from 1995 to 2014 at </w:t>
-      </w:r>
-      <w:r>
-        <w:fldChar w:fldCharType="begin"/>
-      </w:r>
-      <w:r>
-        <w:instrText xml:space="preserve"> ADDIN EN.CITE &lt;EndNote&gt;&lt;Cite AuthorYear="1"&gt;&lt;Author&gt;USBR&lt;/Author&gt;&lt;Year&gt;2021&lt;/Year&gt;&lt;RecNum&gt;2772&lt;/RecNum&gt;&lt;DisplayText&gt;USBR (2021a)&lt;/DisplayText&gt;&lt;record&gt;&lt;rec-number&gt;2772&lt;/rec-number&gt;&lt;foreign-keys&gt;&lt;key app="EN" db-id="xxt5ta9pd995dwesap0pdzzp2weaz0w9werf" timestamp="1619406478"&gt;2772&lt;/key&gt;&lt;/foreign-keys&gt;&lt;ref-type name="Report"&gt;27&lt;/ref-type&gt;&lt;contributors&gt;&lt;authors&gt;&lt;author&gt;USBR&lt;/author&gt;&lt;/authors&gt;&lt;/contributors&gt;&lt;titles&gt;&lt;title&gt;Boulder Canyon Operations Office - Program and Activities: Water Accounting Reports&lt;/title&gt;&lt;/titles&gt;&lt;dates&gt;&lt;year&gt;2021&lt;/year&gt;&lt;/dates&gt;&lt;publisher&gt;U.S. Bureau of Reclamation&lt;/publisher&gt;&lt;urls&gt;&lt;related-urls&gt;&lt;url&gt;https://www.usbr.gov/lc/region/g4000/wtracct.html&lt;/url&gt;&lt;/related-urls&gt;&lt;/urls&gt;&lt;/record&gt;&lt;/Cite&gt;&lt;/EndNote&gt;</w:instrText>
-      </w:r>
-      <w:r>
-        <w:fldChar w:fldCharType="separate"/>
-      </w:r>
+        <w:t xml:space="preserve"> per year.</w:t>
+      </w:r>
+    </w:p>
+    <w:p/>
+    <w:p>
       <w:r>
         <w:rPr>
           <w:noProof/>
         </w:rPr>
-        <w:t>USBR (2021a)</w:t>
-      </w:r>
-      <w:r>
-        <w:fldChar w:fldCharType="end"/>
-      </w:r>
-      <w:r>
-        <w:t>.</w:t>
-      </w:r>
-    </w:p>
-    <w:p>
-      <w:pPr>
-        <w:pStyle w:val="Heading1"/>
-      </w:pPr>
-      <w:bookmarkStart w:id="11" w:name="SplitReservoirStorage"/>
-      <w:r>
-        <w:lastRenderedPageBreak/>
-        <w:t xml:space="preserve">Step 3. </w:t>
-      </w:r>
-      <w:r>
-        <w:t xml:space="preserve">Split existing reservoir storage </w:t>
-      </w:r>
-      <w:bookmarkEnd w:id="11"/>
-      <w:r>
-        <w:t>among parties (year 1 only)</w:t>
-      </w:r>
-    </w:p>
-    <w:p>
-      <w:r>
-        <w:t>Split the starting combined reservoir storage (Figure 5) entered in Section 1B among the parties.</w:t>
-      </w:r>
-      <w:r>
-        <w:t xml:space="preserve"> These assignments are joint party</w:t>
-      </w:r>
-      <w:r>
-        <w:t xml:space="preserve"> (political)</w:t>
-      </w:r>
-      <w:r>
-        <w:t xml:space="preserve"> decisions</w:t>
-      </w:r>
-      <w:r>
-        <w:t>.</w:t>
-      </w:r>
-      <w:r>
-        <w:t xml:space="preserve"> </w:t>
-      </w:r>
-      <w:r>
-        <w:t>T</w:t>
-      </w:r>
-      <w:r>
-        <w:t xml:space="preserve">here are many possibilities. </w:t>
-      </w:r>
-      <w:r>
-        <w:t>Here</w:t>
-      </w:r>
-      <w:r>
-        <w:t xml:space="preserve">, the default </w:t>
-      </w:r>
-      <w:r>
-        <w:t xml:space="preserve">values in Column B </w:t>
-      </w:r>
-      <w:r>
-        <w:t xml:space="preserve">apply </w:t>
-      </w:r>
-      <w:r>
-        <w:t xml:space="preserve">Interim Guidelines Intentionally Created Surplus (ICS) accounts, </w:t>
-      </w:r>
-      <w:r>
-        <w:t xml:space="preserve">the Lower and Upper Basin drought contingency plans and the Minute 323 to the U.S.-Mexico Treaty </w:t>
-      </w:r>
-      <w:r>
-        <w:fldChar w:fldCharType="begin"/>
-      </w:r>
-      <w:r>
-        <w:instrText xml:space="preserve"> ADDIN EN.CITE &lt;EndNote&gt;&lt;Cite&gt;&lt;Author&gt;IBWC&lt;/Author&gt;&lt;Year&gt;2021&lt;/Year&gt;&lt;RecNum&gt;2808&lt;/RecNum&gt;&lt;DisplayText&gt;(IBWC, 2021; USBR, 2019)&lt;/DisplayText&gt;&lt;record&gt;&lt;rec-number&gt;2808&lt;/rec-number&gt;&lt;foreign-keys&gt;&lt;key app="EN" db-id="xxt5ta9pd995dwesap0pdzzp2weaz0w9werf" timestamp="1626979126"&gt;2808&lt;/key&gt;&lt;/foreign-keys&gt;&lt;ref-type name="Web Page"&gt;12&lt;/ref-type&gt;&lt;contributors&gt;&lt;authors&gt;&lt;author&gt;IBWC&lt;/author&gt;&lt;/authors&gt;&lt;/contributors&gt;&lt;titles&gt;&lt;title&gt;Minutes between the United States and Mexican Sections of the IBWC&lt;/title&gt;&lt;/titles&gt;&lt;volume&gt;2021&lt;/volume&gt;&lt;number&gt;July 22&lt;/number&gt;&lt;dates&gt;&lt;year&gt;2021&lt;/year&gt;&lt;/dates&gt;&lt;publisher&gt;United States Section&lt;/publisher&gt;&lt;urls&gt;&lt;related-urls&gt;&lt;url&gt;https://www.ibwc.gov/Treaties_Minutes/Minutes.html&lt;/url&gt;&lt;/related-urls&gt;&lt;/urls&gt;&lt;/record&gt;&lt;/Cite&gt;&lt;Cite&gt;&lt;Author&gt;USBR&lt;/Author&gt;&lt;Year&gt;2019&lt;/Year&gt;&lt;RecNum&gt;2578&lt;/RecNum&gt;&lt;record&gt;&lt;rec-number&gt;2578&lt;/rec-number&gt;&lt;foreign-keys&gt;&lt;key app="EN" db-id="xxt5ta9pd995dwesap0pdzzp2weaz0w9werf" timestamp="1554700022"&gt;2578&lt;/key&gt;&lt;/foreign-keys&gt;&lt;ref-type name="Report"&gt;27&lt;/ref-type&gt;&lt;contributors&gt;&lt;authors&gt;&lt;author&gt;USBR&lt;/author&gt;&lt;/authors&gt;&lt;/contributors&gt;&lt;titles&gt;&lt;title&gt;Agreement Concerning Colorado River Drought Contingency Management and Operations&lt;/title&gt;&lt;/titles&gt;&lt;pages&gt;56&lt;/pages&gt;&lt;dates&gt;&lt;year&gt;2019&lt;/year&gt;&lt;pub-dates&gt;&lt;date&gt;May 20&lt;/date&gt;&lt;/pub-dates&gt;&lt;/dates&gt;&lt;pub-location&gt;Washington, DC&lt;/pub-location&gt;&lt;publisher&gt;U.S. Bureau of Reclamation&lt;/publisher&gt;&lt;urls&gt;&lt;related-urls&gt;&lt;url&gt;https://www.usbr.gov/dcp/finaldocs.html&lt;/url&gt;&lt;/related-urls&gt;&lt;/urls&gt;&lt;/record&gt;&lt;/Cite&gt;&lt;/EndNote&gt;</w:instrText>
-      </w:r>
-      <w:r>
-        <w:fldChar w:fldCharType="separate"/>
-      </w:r>
-      <w:r>
-        <w:rPr>
-          <w:noProof/>
-        </w:rPr>
-        <w:t>(IBWC, 2021; USBR, 2019)</w:t>
-      </w:r>
-      <w:r>
-        <w:fldChar w:fldCharType="end"/>
-      </w:r>
-      <w:r>
-        <w:t>.</w:t>
-      </w:r>
-    </w:p>
-    <w:p>
-      <w:pPr>
-        <w:pStyle w:val="ListParagraph"/>
-        <w:numPr>
-          <w:ilvl w:val="0"/>
-          <w:numId w:val="24"/>
-        </w:numPr>
-      </w:pPr>
-      <w:r>
-        <w:t xml:space="preserve">Assign the 11.6 </w:t>
-      </w:r>
-      <w:proofErr w:type="spellStart"/>
-      <w:r>
-        <w:t>maf</w:t>
-      </w:r>
-      <w:proofErr w:type="spellEnd"/>
-      <w:r>
-        <w:t xml:space="preserve"> protection volume to the shared, reserve account</w:t>
-      </w:r>
-      <w:r>
-        <w:t xml:space="preserve">. 11.6 </w:t>
-      </w:r>
-      <w:proofErr w:type="spellStart"/>
-      <w:r>
-        <w:t>maf</w:t>
-      </w:r>
-      <w:proofErr w:type="spellEnd"/>
-      <w:r>
-        <w:t xml:space="preserve"> is the sum of </w:t>
-      </w:r>
-      <w:r>
-        <w:t xml:space="preserve">5.9 </w:t>
-      </w:r>
-      <w:proofErr w:type="spellStart"/>
-      <w:r>
-        <w:t>maf</w:t>
-      </w:r>
-      <w:proofErr w:type="spellEnd"/>
-      <w:r>
-        <w:t xml:space="preserve"> </w:t>
-      </w:r>
-      <w:r>
-        <w:t>protection volume for</w:t>
-      </w:r>
-      <w:r>
-        <w:t xml:space="preserve"> Lake Powell </w:t>
-      </w:r>
-      <w:r>
-        <w:t>plus</w:t>
-      </w:r>
-      <w:r>
-        <w:t xml:space="preserve"> 5.7 </w:t>
-      </w:r>
-      <w:proofErr w:type="spellStart"/>
-      <w:r>
-        <w:t>maf</w:t>
-      </w:r>
-      <w:proofErr w:type="spellEnd"/>
-      <w:r>
-        <w:t xml:space="preserve"> </w:t>
-      </w:r>
-      <w:r>
-        <w:t xml:space="preserve">protection volume for </w:t>
-      </w:r>
-      <w:r>
-        <w:t>Lake Mead</w:t>
-      </w:r>
-      <w:r>
-        <w:t xml:space="preserve"> </w:t>
-      </w:r>
-      <w:r>
-        <w:fldChar w:fldCharType="begin"/>
-      </w:r>
-      <w:r>
-        <w:instrText xml:space="preserve"> ADDIN EN.CITE &lt;EndNote&gt;&lt;Cite&gt;&lt;Author&gt;USBR&lt;/Author&gt;&lt;Year&gt;2019&lt;/Year&gt;&lt;RecNum&gt;2578&lt;/RecNum&gt;&lt;DisplayText&gt;(USBR, 2019)&lt;/DisplayText&gt;&lt;record&gt;&lt;rec-number&gt;2578&lt;/rec-number&gt;&lt;foreign-keys&gt;&lt;key app="EN" db-id="xxt5ta9pd995dwesap0pdzzp2weaz0w9werf" timestamp="1554700022"&gt;2578&lt;/key&gt;&lt;/foreign-keys&gt;&lt;ref-type name="Report"&gt;27&lt;/ref-type&gt;&lt;contributors&gt;&lt;authors&gt;&lt;author&gt;USBR&lt;/author&gt;&lt;/authors&gt;&lt;/contributors&gt;&lt;titles&gt;&lt;title&gt;Agreement Concerning Colorado River Drought Contingency Management and Operations&lt;/title&gt;&lt;/titles&gt;&lt;pages&gt;56&lt;/pages&gt;&lt;dates&gt;&lt;year&gt;2019&lt;/year&gt;&lt;pub-dates&gt;&lt;date&gt;May 20&lt;/date&gt;&lt;/pub-dates&gt;&lt;/dates&gt;&lt;pub-location&gt;Washington, DC&lt;/pub-location&gt;&lt;publisher&gt;U.S. Bureau of Reclamation&lt;/publisher&gt;&lt;urls&gt;&lt;related-urls&gt;&lt;url&gt;https://www.usbr.gov/dcp/finaldocs.html&lt;/url&gt;&lt;/related-urls&gt;&lt;/urls&gt;&lt;/record&gt;&lt;/Cite&gt;&lt;/EndNote&gt;</w:instrText>
-      </w:r>
-      <w:r>
-        <w:fldChar w:fldCharType="separate"/>
-      </w:r>
-      <w:r>
-        <w:rPr>
-          <w:noProof/>
-        </w:rPr>
-        <w:t>(USBR, 2019)</w:t>
-      </w:r>
-      <w:r>
-        <w:fldChar w:fldCharType="end"/>
-      </w:r>
-      <w:r>
-        <w:t>.</w:t>
-      </w:r>
-    </w:p>
-    <w:p>
-      <w:pPr>
-        <w:pStyle w:val="ListParagraph"/>
-        <w:numPr>
-          <w:ilvl w:val="0"/>
-          <w:numId w:val="24"/>
-        </w:numPr>
-      </w:pPr>
-      <w:r>
-        <w:t xml:space="preserve">Assign the 0.17 </w:t>
-      </w:r>
-      <w:proofErr w:type="spellStart"/>
-      <w:r>
-        <w:t>maf</w:t>
-      </w:r>
-      <w:proofErr w:type="spellEnd"/>
-      <w:r>
-        <w:t xml:space="preserve"> in Mexico’s Lake Mead conservation account to Mexico </w:t>
-      </w:r>
-      <w:r>
-        <w:fldChar w:fldCharType="begin"/>
-      </w:r>
-      <w:r>
-        <w:instrText xml:space="preserve"> ADDIN EN.CITE &lt;EndNote&gt;&lt;Cite&gt;&lt;Author&gt;USBR&lt;/Author&gt;&lt;Year&gt;2021&lt;/Year&gt;&lt;RecNum&gt;2772&lt;/RecNum&gt;&lt;DisplayText&gt;(USBR, 2021a)&lt;/DisplayText&gt;&lt;record&gt;&lt;rec-number&gt;2772&lt;/rec-number&gt;&lt;foreign-keys&gt;&lt;key app="EN" db-id="xxt5ta9pd995dwesap0pdzzp2weaz0w9werf" timestamp="1619406478"&gt;2772&lt;/key&gt;&lt;/foreign-keys&gt;&lt;ref-type name="Report"&gt;27&lt;/ref-type&gt;&lt;contributors&gt;&lt;authors&gt;&lt;author&gt;USBR&lt;/author&gt;&lt;/authors&gt;&lt;/contributors&gt;&lt;titles&gt;&lt;title&gt;Boulder Canyon Operations Office - Program and Activities: Water Accounting Reports&lt;/title&gt;&lt;/titles&gt;&lt;dates&gt;&lt;year&gt;2021&lt;/year&gt;&lt;/dates&gt;&lt;publisher&gt;U.S. Bureau of Reclamation&lt;/publisher&gt;&lt;urls&gt;&lt;related-urls&gt;&lt;url&gt;https://www.usbr.gov/lc/region/g4000/wtracct.html&lt;/url&gt;&lt;/related-urls&gt;&lt;/urls&gt;&lt;/record&gt;&lt;/Cite&gt;&lt;/EndNote&gt;</w:instrText>
-      </w:r>
-      <w:r>
-        <w:fldChar w:fldCharType="separate"/>
-      </w:r>
-      <w:r>
-        <w:rPr>
-          <w:noProof/>
-        </w:rPr>
-        <w:t>(USBR, 2021a)</w:t>
-      </w:r>
-      <w:r>
-        <w:fldChar w:fldCharType="end"/>
-      </w:r>
-      <w:r>
-        <w:t>.</w:t>
-      </w:r>
-    </w:p>
-    <w:p>
-      <w:pPr>
-        <w:pStyle w:val="ListParagraph"/>
-        <w:numPr>
-          <w:ilvl w:val="0"/>
-          <w:numId w:val="24"/>
-        </w:numPr>
-      </w:pPr>
-      <w:r>
-        <w:t xml:space="preserve">Assign the </w:t>
-      </w:r>
-      <w:r>
-        <w:t xml:space="preserve">2.8 </w:t>
-      </w:r>
-      <w:proofErr w:type="spellStart"/>
-      <w:r>
-        <w:t>maf</w:t>
-      </w:r>
-      <w:proofErr w:type="spellEnd"/>
-      <w:r>
-        <w:t xml:space="preserve"> balance in Lower Basin Lake Mead conservation (ICS) accounts to the</w:t>
-      </w:r>
-      <w:r>
-        <w:t xml:space="preserve"> Lower Basin.</w:t>
-      </w:r>
-    </w:p>
-    <w:p>
-      <w:pPr>
-        <w:pStyle w:val="ListParagraph"/>
-        <w:numPr>
-          <w:ilvl w:val="0"/>
-          <w:numId w:val="24"/>
-        </w:numPr>
-      </w:pPr>
-      <w:r>
-        <w:t xml:space="preserve">Assign the remaining Lake Mead storage to the Lower Basin. </w:t>
-      </w:r>
-    </w:p>
-    <w:p>
-      <w:pPr>
-        <w:pStyle w:val="ListParagraph"/>
-        <w:numPr>
-          <w:ilvl w:val="0"/>
-          <w:numId w:val="24"/>
-        </w:numPr>
-      </w:pPr>
-      <w:r>
-        <w:t>Assign the remaining storage in Lake Powell to the Upper Basin.</w:t>
-      </w:r>
-    </w:p>
-    <w:p>
-      <w:pPr>
-        <w:pStyle w:val="ListParagraph"/>
-        <w:numPr>
-          <w:ilvl w:val="0"/>
-          <w:numId w:val="24"/>
-        </w:numPr>
-      </w:pPr>
-      <w:r>
-        <w:t>In these assignments, the Colorado River Delta and First Nations do not get any storage.</w:t>
-      </w:r>
-    </w:p>
-    <w:p>
-      <w:r>
-        <w:t xml:space="preserve">In actuality, the parties </w:t>
-      </w:r>
-      <w:r>
-        <w:t>will negotiate over a share of the existing</w:t>
-      </w:r>
-      <w:r>
-        <w:t xml:space="preserve"> </w:t>
-      </w:r>
-      <w:r>
-        <w:t xml:space="preserve">reservoir storage. This negotiation should be more positive for parties. Parties will get the same or more storage water as they get with current operations. In the current operations there are no Lake Powell storage accounts and only Lake Mead conservation accounts for Lower Basin and Mexico.  </w:t>
-      </w:r>
-    </w:p>
-    <w:p>
-      <w:r>
-        <w:rPr>
-          <w:noProof/>
-        </w:rPr>
         <w:drawing>
-          <wp:inline distT="0" distB="0" distL="0" distR="0" wp14:anchorId="1512B680" wp14:editId="463CD920">
-            <wp:extent cx="4176601" cy="2594758"/>
-            <wp:effectExtent l="0" t="0" r="0" b="0"/>
-            <wp:docPr id="17" name="Picture 17"/>
+          <wp:inline distT="0" distB="0" distL="0" distR="0" wp14:anchorId="070D3FAA" wp14:editId="7052714E">
+            <wp:extent cx="4508626" cy="2693615"/>
+            <wp:effectExtent l="0" t="0" r="6350" b="0"/>
+            <wp:docPr id="6" name="Picture 6"/>
             <wp:cNvGraphicFramePr>
               <a:graphicFrameLocks xmlns:a="http://schemas.openxmlformats.org/drawingml/2006/main" noChangeAspect="1"/>
             </wp:cNvGraphicFramePr>
@@ -4396,7 +4043,7 @@
                   <pic:spPr>
                     <a:xfrm>
                       <a:off x="0" y="0"/>
-                      <a:ext cx="4238950" cy="2633493"/>
+                      <a:ext cx="4519711" cy="2700237"/>
                     </a:xfrm>
                     <a:prstGeom prst="rect">
                       <a:avLst/>
@@ -4409,18 +4056,430 @@
         </w:drawing>
       </w:r>
     </w:p>
-    <w:p/>
-    <w:p>
+    <w:p>
+      <w:pPr>
+        <w:rPr>
+          <w:b/>
+          <w:bCs/>
+        </w:rPr>
+      </w:pPr>
+      <w:r>
+        <w:rPr>
+          <w:b/>
+          <w:bCs/>
+        </w:rPr>
+        <w:lastRenderedPageBreak/>
+        <w:t>Figure 5</w:t>
+      </w:r>
+      <w:r>
+        <w:rPr>
+          <w:b/>
+          <w:bCs/>
+        </w:rPr>
+        <w:t>. Mean Grand Canyon tributary flow (Glen Canyon Dam to Lake Mead) for different sequence lengths.</w:t>
+      </w:r>
+    </w:p>
+    <w:p>
+      <w:pPr>
+        <w:pStyle w:val="Heading2"/>
+      </w:pPr>
+      <w:bookmarkStart w:id="10" w:name="MeadToImperial"/>
+      <w:r>
+        <w:t xml:space="preserve">2B. </w:t>
+      </w:r>
+      <w:r>
+        <w:t>Mead to Imperial Dam intervening flow</w:t>
+      </w:r>
+      <w:bookmarkEnd w:id="10"/>
+    </w:p>
+    <w:p>
+      <w:r>
+        <w:t xml:space="preserve">Enter the intervening flow from Hoover Dam to Imperial dam. By default, this intervening flow is 0.2 </w:t>
+      </w:r>
+      <w:proofErr w:type="spellStart"/>
+      <w:r>
+        <w:t>maf</w:t>
+      </w:r>
+      <w:proofErr w:type="spellEnd"/>
+      <w:r>
+        <w:t xml:space="preserve"> per year and was estimated from the natural flow data set below Hoover Dam </w:t>
+      </w:r>
+      <w:r>
+        <w:fldChar w:fldCharType="begin"/>
+      </w:r>
+      <w:r>
+        <w:instrText xml:space="preserve"> ADDIN EN.CITE &lt;EndNote&gt;&lt;Cite&gt;&lt;Author&gt;Prairie&lt;/Author&gt;&lt;Year&gt;2020&lt;/Year&gt;&lt;RecNum&gt;2704&lt;/RecNum&gt;&lt;DisplayText&gt;(Prairie, 2020)&lt;/DisplayText&gt;&lt;record&gt;&lt;rec-number&gt;2704&lt;/rec-number&gt;&lt;foreign-keys&gt;&lt;key app="EN" db-id="xxt5ta9pd995dwesap0pdzzp2weaz0w9werf" timestamp="1581993971"&gt;2704&lt;/key&gt;&lt;/foreign-keys&gt;&lt;ref-type name="Report"&gt;27&lt;/ref-type&gt;&lt;contributors&gt;&lt;authors&gt;&lt;author&gt;Jim Prairie&lt;/author&gt;&lt;/authors&gt;&lt;/contributors&gt;&lt;titles&gt;&lt;title&gt;Colorado River Basin Natural Flow and Salt Data&lt;/title&gt;&lt;/titles&gt;&lt;dates&gt;&lt;year&gt;2020&lt;/year&gt;&lt;pub-dates&gt;&lt;date&gt;January 10, 2020&lt;/date&gt;&lt;/pub-dates&gt;&lt;/dates&gt;&lt;publisher&gt;U.S. Bureau of Reclamation&lt;/publisher&gt;&lt;urls&gt;&lt;related-urls&gt;&lt;url&gt;https://www.usbr.gov/lc/region/g4000/NaturalFlow/current.html&lt;/url&gt;&lt;/related-urls&gt;&lt;/urls&gt;&lt;/record&gt;&lt;/Cite&gt;&lt;/EndNote&gt;</w:instrText>
+      </w:r>
+      <w:r>
+        <w:fldChar w:fldCharType="separate"/>
+      </w:r>
       <w:r>
         <w:rPr>
           <w:noProof/>
         </w:rPr>
+        <w:t>(Prairie, 2020)</w:t>
+      </w:r>
+      <w:r>
+        <w:fldChar w:fldCharType="end"/>
+      </w:r>
+      <w:r>
+        <w:t>.</w:t>
+      </w:r>
+    </w:p>
+    <w:p>
+      <w:pPr>
+        <w:pStyle w:val="Heading2"/>
+      </w:pPr>
+      <w:bookmarkStart w:id="11" w:name="HavasuParkerEvapET"/>
+      <w:r>
+        <w:t xml:space="preserve">2C. </w:t>
+      </w:r>
+      <w:r>
+        <w:t>Havasu/Parker evaporation and evapotranspiration</w:t>
+      </w:r>
+    </w:p>
+    <w:bookmarkEnd w:id="11"/>
+    <w:p>
+      <w:r>
+        <w:t xml:space="preserve">This value results evaporation from Lakes Havasu and Parker and the evapotranspiration of riverbank vegetation from Hoover Dam down to Lake Havasu. A default value of 0.6 </w:t>
+      </w:r>
+      <w:proofErr w:type="spellStart"/>
+      <w:r>
+        <w:t>maf</w:t>
+      </w:r>
+      <w:proofErr w:type="spellEnd"/>
+      <w:r>
+        <w:t xml:space="preserve"> per year is used and represents the value used in Lake Mead accounting. Find annual estimates of the Havasu/Parker evaporations and evapotranspiration from 1995 to 2014 at </w:t>
+      </w:r>
+      <w:r>
+        <w:fldChar w:fldCharType="begin"/>
+      </w:r>
+      <w:r>
+        <w:instrText xml:space="preserve"> ADDIN EN.CITE &lt;EndNote&gt;&lt;Cite AuthorYear="1"&gt;&lt;Author&gt;USBR&lt;/Author&gt;&lt;Year&gt;2021&lt;/Year&gt;&lt;RecNum&gt;2772&lt;/RecNum&gt;&lt;DisplayText&gt;USBR (2021a)&lt;/DisplayText&gt;&lt;record&gt;&lt;rec-number&gt;2772&lt;/rec-number&gt;&lt;foreign-keys&gt;&lt;key app="EN" db-id="xxt5ta9pd995dwesap0pdzzp2weaz0w9werf" timestamp="1619406478"&gt;2772&lt;/key&gt;&lt;/foreign-keys&gt;&lt;ref-type name="Report"&gt;27&lt;/ref-type&gt;&lt;contributors&gt;&lt;authors&gt;&lt;author&gt;USBR&lt;/author&gt;&lt;/authors&gt;&lt;/contributors&gt;&lt;titles&gt;&lt;title&gt;Boulder Canyon Operations Office - Program and Activities: Water Accounting Reports&lt;/title&gt;&lt;/titles&gt;&lt;dates&gt;&lt;year&gt;2021&lt;/year&gt;&lt;/dates&gt;&lt;publisher&gt;U.S. Bureau of Reclamation&lt;/publisher&gt;&lt;urls&gt;&lt;related-urls&gt;&lt;url&gt;https://www.usbr.gov/lc/region/g4000/wtracct.html&lt;/url&gt;&lt;/related-urls&gt;&lt;/urls&gt;&lt;/record&gt;&lt;/Cite&gt;&lt;/EndNote&gt;</w:instrText>
+      </w:r>
+      <w:r>
+        <w:fldChar w:fldCharType="separate"/>
+      </w:r>
+      <w:r>
+        <w:rPr>
+          <w:noProof/>
+        </w:rPr>
+        <w:t>USBR (2021a)</w:t>
+      </w:r>
+      <w:r>
+        <w:fldChar w:fldCharType="end"/>
+      </w:r>
+      <w:r>
+        <w:t>.</w:t>
+      </w:r>
+    </w:p>
+    <w:p>
+      <w:pPr>
+        <w:pStyle w:val="Heading1"/>
+      </w:pPr>
+      <w:bookmarkStart w:id="12" w:name="SplitReservoirStorage"/>
+      <w:r>
         <w:lastRenderedPageBreak/>
+        <w:t xml:space="preserve">Step 3. </w:t>
+      </w:r>
+      <w:r>
+        <w:t xml:space="preserve">Split existing reservoir storage </w:t>
+      </w:r>
+      <w:bookmarkEnd w:id="12"/>
+      <w:r>
+        <w:t>among parties (year 1 only)</w:t>
+      </w:r>
+    </w:p>
+    <w:p>
+      <w:r>
+        <w:t>Split the starting combined reservoir storage (</w:t>
+      </w:r>
+      <w:r>
+        <w:t>Figure 6</w:t>
+      </w:r>
+      <w:r>
+        <w:t>) entered in Section 1B among the parties.</w:t>
+      </w:r>
+      <w:r>
+        <w:t xml:space="preserve"> These assignments are joint party</w:t>
+      </w:r>
+      <w:r>
+        <w:t xml:space="preserve"> (political)</w:t>
+      </w:r>
+      <w:r>
+        <w:t xml:space="preserve"> decisions</w:t>
+      </w:r>
+      <w:r>
+        <w:t>.</w:t>
+      </w:r>
+      <w:r>
+        <w:t xml:space="preserve"> </w:t>
+      </w:r>
+      <w:r>
+        <w:t>T</w:t>
+      </w:r>
+      <w:r>
+        <w:t xml:space="preserve">here are many possibilities. </w:t>
+      </w:r>
+      <w:r>
+        <w:t>Here</w:t>
+      </w:r>
+      <w:r>
+        <w:t xml:space="preserve">, the default </w:t>
+      </w:r>
+      <w:r>
+        <w:t xml:space="preserve">values in Column B </w:t>
+      </w:r>
+      <w:r>
+        <w:t xml:space="preserve">apply </w:t>
+      </w:r>
+      <w:r>
+        <w:t xml:space="preserve">Interim Guidelines Intentionally Created Surplus (ICS) accounts, </w:t>
+      </w:r>
+      <w:r>
+        <w:t xml:space="preserve">the Lower and Upper Basin drought contingency plans and the Minute 323 to the U.S.-Mexico Treaty </w:t>
+      </w:r>
+      <w:r>
+        <w:fldChar w:fldCharType="begin"/>
+      </w:r>
+      <w:r>
+        <w:instrText xml:space="preserve"> ADDIN EN.CITE &lt;EndNote&gt;&lt;Cite&gt;&lt;Author&gt;IBWC&lt;/Author&gt;&lt;Year&gt;2021&lt;/Year&gt;&lt;RecNum&gt;2808&lt;/RecNum&gt;&lt;DisplayText&gt;(IBWC, 2021; USBR, 2019)&lt;/DisplayText&gt;&lt;record&gt;&lt;rec-number&gt;2808&lt;/rec-number&gt;&lt;foreign-keys&gt;&lt;key app="EN" db-id="xxt5ta9pd995dwesap0pdzzp2weaz0w9werf" timestamp="1626979126"&gt;2808&lt;/key&gt;&lt;/foreign-keys&gt;&lt;ref-type name="Web Page"&gt;12&lt;/ref-type&gt;&lt;contributors&gt;&lt;authors&gt;&lt;author&gt;IBWC&lt;/author&gt;&lt;/authors&gt;&lt;/contributors&gt;&lt;titles&gt;&lt;title&gt;Minutes between the United States and Mexican Sections of the IBWC&lt;/title&gt;&lt;/titles&gt;&lt;volume&gt;2021&lt;/volume&gt;&lt;number&gt;July 22&lt;/number&gt;&lt;dates&gt;&lt;year&gt;2021&lt;/year&gt;&lt;/dates&gt;&lt;publisher&gt;United States Section&lt;/publisher&gt;&lt;urls&gt;&lt;related-urls&gt;&lt;url&gt;https://www.ibwc.gov/Treaties_Minutes/Minutes.html&lt;/url&gt;&lt;/related-urls&gt;&lt;/urls&gt;&lt;/record&gt;&lt;/Cite&gt;&lt;Cite&gt;&lt;Author&gt;USBR&lt;/Author&gt;&lt;Year&gt;2019&lt;/Year&gt;&lt;RecNum&gt;2578&lt;/RecNum&gt;&lt;record&gt;&lt;rec-number&gt;2578&lt;/rec-number&gt;&lt;foreign-keys&gt;&lt;key app="EN" db-id="xxt5ta9pd995dwesap0pdzzp2weaz0w9werf" timestamp="1554700022"&gt;2578&lt;/key&gt;&lt;/foreign-keys&gt;&lt;ref-type name="Report"&gt;27&lt;/ref-type&gt;&lt;contributors&gt;&lt;authors&gt;&lt;author&gt;USBR&lt;/author&gt;&lt;/authors&gt;&lt;/contributors&gt;&lt;titles&gt;&lt;title&gt;Agreement Concerning Colorado River Drought Contingency Management and Operations&lt;/title&gt;&lt;/titles&gt;&lt;pages&gt;56&lt;/pages&gt;&lt;dates&gt;&lt;year&gt;2019&lt;/year&gt;&lt;pub-dates&gt;&lt;date&gt;May 20&lt;/date&gt;&lt;/pub-dates&gt;&lt;/dates&gt;&lt;pub-location&gt;Washington, DC&lt;/pub-location&gt;&lt;publisher&gt;U.S. Bureau of Reclamation&lt;/publisher&gt;&lt;urls&gt;&lt;related-urls&gt;&lt;url&gt;https://www.usbr.gov/dcp/finaldocs.html&lt;/url&gt;&lt;/related-urls&gt;&lt;/urls&gt;&lt;/record&gt;&lt;/Cite&gt;&lt;/EndNote&gt;</w:instrText>
+      </w:r>
+      <w:r>
+        <w:fldChar w:fldCharType="separate"/>
+      </w:r>
+      <w:r>
+        <w:rPr>
+          <w:noProof/>
+        </w:rPr>
+        <w:t>(IBWC, 2021; USBR, 2019)</w:t>
+      </w:r>
+      <w:r>
+        <w:fldChar w:fldCharType="end"/>
+      </w:r>
+      <w:r>
+        <w:t>.</w:t>
+      </w:r>
+    </w:p>
+    <w:p>
+      <w:pPr>
+        <w:pStyle w:val="ListParagraph"/>
+        <w:numPr>
+          <w:ilvl w:val="0"/>
+          <w:numId w:val="24"/>
+        </w:numPr>
+      </w:pPr>
+      <w:r>
+        <w:t xml:space="preserve">Assign the 11.6 </w:t>
+      </w:r>
+      <w:proofErr w:type="spellStart"/>
+      <w:r>
+        <w:t>maf</w:t>
+      </w:r>
+      <w:proofErr w:type="spellEnd"/>
+      <w:r>
+        <w:t xml:space="preserve"> protection volume to the shared, reserve account</w:t>
+      </w:r>
+      <w:r>
+        <w:t xml:space="preserve">. 11.6 </w:t>
+      </w:r>
+      <w:proofErr w:type="spellStart"/>
+      <w:r>
+        <w:t>maf</w:t>
+      </w:r>
+      <w:proofErr w:type="spellEnd"/>
+      <w:r>
+        <w:t xml:space="preserve"> is the sum of </w:t>
+      </w:r>
+      <w:r>
+        <w:t xml:space="preserve">5.9 </w:t>
+      </w:r>
+      <w:proofErr w:type="spellStart"/>
+      <w:r>
+        <w:t>maf</w:t>
+      </w:r>
+      <w:proofErr w:type="spellEnd"/>
+      <w:r>
+        <w:t xml:space="preserve"> </w:t>
+      </w:r>
+      <w:r>
+        <w:t>protection volume for</w:t>
+      </w:r>
+      <w:r>
+        <w:t xml:space="preserve"> Lake Powell </w:t>
+      </w:r>
+      <w:r>
+        <w:t>plus</w:t>
+      </w:r>
+      <w:r>
+        <w:t xml:space="preserve"> 5.7 </w:t>
+      </w:r>
+      <w:proofErr w:type="spellStart"/>
+      <w:r>
+        <w:t>maf</w:t>
+      </w:r>
+      <w:proofErr w:type="spellEnd"/>
+      <w:r>
+        <w:t xml:space="preserve"> </w:t>
+      </w:r>
+      <w:r>
+        <w:t xml:space="preserve">protection volume for </w:t>
+      </w:r>
+      <w:r>
+        <w:t>Lake Mead</w:t>
+      </w:r>
+      <w:r>
+        <w:t xml:space="preserve"> </w:t>
+      </w:r>
+      <w:r>
+        <w:fldChar w:fldCharType="begin"/>
+      </w:r>
+      <w:r>
+        <w:instrText xml:space="preserve"> ADDIN EN.CITE &lt;EndNote&gt;&lt;Cite&gt;&lt;Author&gt;USBR&lt;/Author&gt;&lt;Year&gt;2019&lt;/Year&gt;&lt;RecNum&gt;2578&lt;/RecNum&gt;&lt;DisplayText&gt;(USBR, 2019)&lt;/DisplayText&gt;&lt;record&gt;&lt;rec-number&gt;2578&lt;/rec-number&gt;&lt;foreign-keys&gt;&lt;key app="EN" db-id="xxt5ta9pd995dwesap0pdzzp2weaz0w9werf" timestamp="1554700022"&gt;2578&lt;/key&gt;&lt;/foreign-keys&gt;&lt;ref-type name="Report"&gt;27&lt;/ref-type&gt;&lt;contributors&gt;&lt;authors&gt;&lt;author&gt;USBR&lt;/author&gt;&lt;/authors&gt;&lt;/contributors&gt;&lt;titles&gt;&lt;title&gt;Agreement Concerning Colorado River Drought Contingency Management and Operations&lt;/title&gt;&lt;/titles&gt;&lt;pages&gt;56&lt;/pages&gt;&lt;dates&gt;&lt;year&gt;2019&lt;/year&gt;&lt;pub-dates&gt;&lt;date&gt;May 20&lt;/date&gt;&lt;/pub-dates&gt;&lt;/dates&gt;&lt;pub-location&gt;Washington, DC&lt;/pub-location&gt;&lt;publisher&gt;U.S. Bureau of Reclamation&lt;/publisher&gt;&lt;urls&gt;&lt;related-urls&gt;&lt;url&gt;https://www.usbr.gov/dcp/finaldocs.html&lt;/url&gt;&lt;/related-urls&gt;&lt;/urls&gt;&lt;/record&gt;&lt;/Cite&gt;&lt;/EndNote&gt;</w:instrText>
+      </w:r>
+      <w:r>
+        <w:fldChar w:fldCharType="separate"/>
+      </w:r>
+      <w:r>
+        <w:rPr>
+          <w:noProof/>
+        </w:rPr>
+        <w:t>(USBR, 2019)</w:t>
+      </w:r>
+      <w:r>
+        <w:fldChar w:fldCharType="end"/>
+      </w:r>
+      <w:r>
+        <w:t>.</w:t>
+      </w:r>
+    </w:p>
+    <w:p>
+      <w:pPr>
+        <w:pStyle w:val="ListParagraph"/>
+        <w:numPr>
+          <w:ilvl w:val="0"/>
+          <w:numId w:val="24"/>
+        </w:numPr>
+      </w:pPr>
+      <w:r>
+        <w:t xml:space="preserve">Assign the 0.17 </w:t>
+      </w:r>
+      <w:proofErr w:type="spellStart"/>
+      <w:r>
+        <w:t>maf</w:t>
+      </w:r>
+      <w:proofErr w:type="spellEnd"/>
+      <w:r>
+        <w:t xml:space="preserve"> in Mexico’s Lake Mead conservation account to Mexico </w:t>
+      </w:r>
+      <w:r>
+        <w:fldChar w:fldCharType="begin"/>
+      </w:r>
+      <w:r>
+        <w:instrText xml:space="preserve"> ADDIN EN.CITE &lt;EndNote&gt;&lt;Cite&gt;&lt;Author&gt;USBR&lt;/Author&gt;&lt;Year&gt;2021&lt;/Year&gt;&lt;RecNum&gt;2772&lt;/RecNum&gt;&lt;DisplayText&gt;(USBR, 2021a)&lt;/DisplayText&gt;&lt;record&gt;&lt;rec-number&gt;2772&lt;/rec-number&gt;&lt;foreign-keys&gt;&lt;key app="EN" db-id="xxt5ta9pd995dwesap0pdzzp2weaz0w9werf" timestamp="1619406478"&gt;2772&lt;/key&gt;&lt;/foreign-keys&gt;&lt;ref-type name="Report"&gt;27&lt;/ref-type&gt;&lt;contributors&gt;&lt;authors&gt;&lt;author&gt;USBR&lt;/author&gt;&lt;/authors&gt;&lt;/contributors&gt;&lt;titles&gt;&lt;title&gt;Boulder Canyon Operations Office - Program and Activities: Water Accounting Reports&lt;/title&gt;&lt;/titles&gt;&lt;dates&gt;&lt;year&gt;2021&lt;/year&gt;&lt;/dates&gt;&lt;publisher&gt;U.S. Bureau of Reclamation&lt;/publisher&gt;&lt;urls&gt;&lt;related-urls&gt;&lt;url&gt;https://www.usbr.gov/lc/region/g4000/wtracct.html&lt;/url&gt;&lt;/related-urls&gt;&lt;/urls&gt;&lt;/record&gt;&lt;/Cite&gt;&lt;/EndNote&gt;</w:instrText>
+      </w:r>
+      <w:r>
+        <w:fldChar w:fldCharType="separate"/>
+      </w:r>
+      <w:r>
+        <w:rPr>
+          <w:noProof/>
+        </w:rPr>
+        <w:t>(USBR, 2021a)</w:t>
+      </w:r>
+      <w:r>
+        <w:fldChar w:fldCharType="end"/>
+      </w:r>
+      <w:r>
+        <w:t>.</w:t>
+      </w:r>
+    </w:p>
+    <w:p>
+      <w:pPr>
+        <w:pStyle w:val="ListParagraph"/>
+        <w:numPr>
+          <w:ilvl w:val="0"/>
+          <w:numId w:val="24"/>
+        </w:numPr>
+      </w:pPr>
+      <w:r>
+        <w:t xml:space="preserve">Assign the </w:t>
+      </w:r>
+      <w:r>
+        <w:t xml:space="preserve">2.8 </w:t>
+      </w:r>
+      <w:proofErr w:type="spellStart"/>
+      <w:r>
+        <w:t>maf</w:t>
+      </w:r>
+      <w:proofErr w:type="spellEnd"/>
+      <w:r>
+        <w:t xml:space="preserve"> balance in Lower Basin Lake Mead conservation (ICS) accounts to the</w:t>
+      </w:r>
+      <w:r>
+        <w:t xml:space="preserve"> Lower Basin.</w:t>
+      </w:r>
+    </w:p>
+    <w:p>
+      <w:pPr>
+        <w:pStyle w:val="ListParagraph"/>
+        <w:numPr>
+          <w:ilvl w:val="0"/>
+          <w:numId w:val="24"/>
+        </w:numPr>
+      </w:pPr>
+      <w:r>
+        <w:t xml:space="preserve">Assign the remaining Lake Mead storage to the Lower Basin. </w:t>
+      </w:r>
+    </w:p>
+    <w:p>
+      <w:pPr>
+        <w:pStyle w:val="ListParagraph"/>
+        <w:numPr>
+          <w:ilvl w:val="0"/>
+          <w:numId w:val="24"/>
+        </w:numPr>
+      </w:pPr>
+      <w:r>
+        <w:t>Assign the remaining storage in Lake Powell to the Upper Basin.</w:t>
+      </w:r>
+    </w:p>
+    <w:p>
+      <w:pPr>
+        <w:pStyle w:val="ListParagraph"/>
+        <w:numPr>
+          <w:ilvl w:val="0"/>
+          <w:numId w:val="24"/>
+        </w:numPr>
+      </w:pPr>
+      <w:r>
+        <w:t>In these assignments, the Colorado River Delta and First Nations do not get any storage.</w:t>
+      </w:r>
+    </w:p>
+    <w:p>
+      <w:r>
+        <w:t xml:space="preserve">In actuality, the parties </w:t>
+      </w:r>
+      <w:r>
+        <w:t>will negotiate over a share of the existing</w:t>
+      </w:r>
+      <w:r>
+        <w:t xml:space="preserve"> </w:t>
+      </w:r>
+      <w:r>
+        <w:t xml:space="preserve">reservoir storage. This negotiation should be more positive for parties. Parties will get the same or more storage water as they get with current operations. In the current operations there are no Lake Powell storage accounts and only Lake Mead conservation accounts for Lower Basin and Mexico.  </w:t>
+      </w:r>
+    </w:p>
+    <w:p>
+      <w:r>
+        <w:rPr>
+          <w:noProof/>
+        </w:rPr>
         <w:drawing>
-          <wp:inline distT="0" distB="0" distL="0" distR="0" wp14:anchorId="5BEE7CDD" wp14:editId="39F28A20">
-            <wp:extent cx="3703299" cy="2440379"/>
+          <wp:inline distT="0" distB="0" distL="0" distR="0" wp14:anchorId="1512B680" wp14:editId="463CD920">
+            <wp:extent cx="4176601" cy="2594758"/>
             <wp:effectExtent l="0" t="0" r="0" b="0"/>
-            <wp:docPr id="19" name="Picture 19"/>
+            <wp:docPr id="17" name="Picture 17"/>
             <wp:cNvGraphicFramePr>
               <a:graphicFrameLocks xmlns:a="http://schemas.openxmlformats.org/drawingml/2006/main" noChangeAspect="1"/>
             </wp:cNvGraphicFramePr>
@@ -4440,6 +4499,50 @@
                   <pic:spPr>
                     <a:xfrm>
                       <a:off x="0" y="0"/>
+                      <a:ext cx="4238950" cy="2633493"/>
+                    </a:xfrm>
+                    <a:prstGeom prst="rect">
+                      <a:avLst/>
+                    </a:prstGeom>
+                  </pic:spPr>
+                </pic:pic>
+              </a:graphicData>
+            </a:graphic>
+          </wp:inline>
+        </w:drawing>
+      </w:r>
+    </w:p>
+    <w:p/>
+    <w:p>
+      <w:r>
+        <w:rPr>
+          <w:noProof/>
+        </w:rPr>
+        <w:lastRenderedPageBreak/>
+        <w:drawing>
+          <wp:inline distT="0" distB="0" distL="0" distR="0" wp14:anchorId="5BEE7CDD" wp14:editId="39F28A20">
+            <wp:extent cx="3703299" cy="2440379"/>
+            <wp:effectExtent l="0" t="0" r="0" b="0"/>
+            <wp:docPr id="19" name="Picture 19"/>
+            <wp:cNvGraphicFramePr>
+              <a:graphicFrameLocks xmlns:a="http://schemas.openxmlformats.org/drawingml/2006/main" noChangeAspect="1"/>
+            </wp:cNvGraphicFramePr>
+            <a:graphic xmlns:a="http://schemas.openxmlformats.org/drawingml/2006/main">
+              <a:graphicData uri="http://schemas.openxmlformats.org/drawingml/2006/picture">
+                <pic:pic xmlns:pic="http://schemas.openxmlformats.org/drawingml/2006/picture">
+                  <pic:nvPicPr>
+                    <pic:cNvPr id="1" name=""/>
+                    <pic:cNvPicPr/>
+                  </pic:nvPicPr>
+                  <pic:blipFill>
+                    <a:blip r:embed="rId19"/>
+                    <a:stretch>
+                      <a:fillRect/>
+                    </a:stretch>
+                  </pic:blipFill>
+                  <pic:spPr>
+                    <a:xfrm>
+                      <a:off x="0" y="0"/>
                       <a:ext cx="3901758" cy="2571158"/>
                     </a:xfrm>
                     <a:prstGeom prst="rect">
@@ -4465,7 +4568,14 @@
           <w:b/>
           <w:bCs/>
         </w:rPr>
-        <w:t xml:space="preserve">Figure 5. </w:t>
+        <w:t>Figure 6</w:t>
+      </w:r>
+      <w:r>
+        <w:rPr>
+          <w:b/>
+          <w:bCs/>
+        </w:rPr>
+        <w:t xml:space="preserve">. </w:t>
       </w:r>
       <w:r>
         <w:rPr>
@@ -4507,14 +4617,14 @@
       <w:pPr>
         <w:pStyle w:val="Heading2"/>
       </w:pPr>
-      <w:bookmarkStart w:id="12" w:name="BeginOfYearStorage"/>
+      <w:bookmarkStart w:id="13" w:name="BeginOfYearStorage"/>
       <w:r>
         <w:t xml:space="preserve">3A. </w:t>
       </w:r>
       <w:r>
         <w:t>Begin of year reservoir storage</w:t>
       </w:r>
-      <w:bookmarkEnd w:id="12"/>
+      <w:bookmarkEnd w:id="13"/>
     </w:p>
     <w:p>
       <w:r>
@@ -4548,14 +4658,14 @@
       <w:pPr>
         <w:pStyle w:val="Heading2"/>
       </w:pPr>
-      <w:bookmarkStart w:id="13" w:name="CalculatePowellMeadEvaporation"/>
+      <w:bookmarkStart w:id="14" w:name="CalculatePowellMeadEvaporation"/>
       <w:r>
         <w:t xml:space="preserve">3B. </w:t>
       </w:r>
       <w:r>
         <w:t>Calculate Powell + Mead Evaporation</w:t>
       </w:r>
-      <w:bookmarkEnd w:id="13"/>
+      <w:bookmarkEnd w:id="14"/>
     </w:p>
     <w:p>
       <w:r>
@@ -4783,7 +4893,7 @@
                     <pic:cNvPicPr/>
                   </pic:nvPicPr>
                   <pic:blipFill>
-                    <a:blip r:embed="rId19"/>
+                    <a:blip r:embed="rId20"/>
                     <a:stretch>
                       <a:fillRect/>
                     </a:stretch>
@@ -4970,7 +5080,7 @@
       <w:pPr>
         <w:pStyle w:val="Heading2"/>
       </w:pPr>
-      <w:bookmarkStart w:id="14" w:name="CalculateMexicoWaterAllocation"/>
+      <w:bookmarkStart w:id="15" w:name="CalculateMexicoWaterAllocation"/>
       <w:r>
         <w:lastRenderedPageBreak/>
         <w:t xml:space="preserve">3C. </w:t>
@@ -4978,7 +5088,7 @@
       <w:r>
         <w:t>Calculate Mexico Water Allocation</w:t>
       </w:r>
-      <w:bookmarkEnd w:id="14"/>
+      <w:bookmarkEnd w:id="15"/>
     </w:p>
     <w:p>
       <w:r>
@@ -5104,7 +5214,7 @@
                     </pic:cNvPicPr>
                   </pic:nvPicPr>
                   <pic:blipFill>
-                    <a:blip r:embed="rId20">
+                    <a:blip r:embed="rId21">
                       <a:extLst>
                         <a:ext uri="{28A0092B-C50C-407E-A947-70E740481C1C}">
                           <a14:useLocalDpi xmlns:a14="http://schemas.microsoft.com/office/drawing/2010/main" val="0"/>
@@ -5284,7 +5394,7 @@
           <w:bCs/>
         </w:rPr>
       </w:pPr>
-      <w:bookmarkStart w:id="15" w:name="_Hlk85192255"/>
+      <w:bookmarkStart w:id="16" w:name="_Hlk85192255"/>
       <w:r>
         <w:rPr>
           <w:b/>
@@ -5916,7 +6026,7 @@
           </w:p>
         </w:tc>
       </w:tr>
-      <w:bookmarkEnd w:id="15"/>
+      <w:bookmarkEnd w:id="16"/>
     </w:tbl>
     <w:p/>
     <w:p>
@@ -6485,7 +6595,13 @@
         <w:t xml:space="preserve"> where they can trade, conserve, and consume their available water</w:t>
       </w:r>
       <w:r>
-        <w:t xml:space="preserve"> (Figure 6). </w:t>
+        <w:t xml:space="preserve"> (</w:t>
+      </w:r>
+      <w:r>
+        <w:t>Figure 7</w:t>
+      </w:r>
+      <w:r>
+        <w:t xml:space="preserve">). </w:t>
       </w:r>
       <w:r>
         <w:rPr>
@@ -6509,7 +6625,7 @@
                     </pic:cNvPicPr>
                   </pic:nvPicPr>
                   <pic:blipFill>
-                    <a:blip r:embed="rId21" cstate="print">
+                    <a:blip r:embed="rId22" cstate="print">
                       <a:extLst>
                         <a:ext uri="{28A0092B-C50C-407E-A947-70E740481C1C}">
                           <a14:useLocalDpi xmlns:a14="http://schemas.microsoft.com/office/drawing/2010/main" val="0"/>
@@ -6550,7 +6666,14 @@
           <w:b/>
           <w:bCs/>
         </w:rPr>
-        <w:t xml:space="preserve">Figure 6. </w:t>
+        <w:t>Figure 7</w:t>
+      </w:r>
+      <w:r>
+        <w:rPr>
+          <w:b/>
+          <w:bCs/>
+        </w:rPr>
+        <w:t xml:space="preserve">. </w:t>
       </w:r>
       <w:r>
         <w:rPr>
@@ -6896,131 +7019,14 @@
         </w:rPr>
       </w:pPr>
       <w:r>
+        <w:rPr>
+          <w:noProof/>
+        </w:rPr>
         <w:drawing>
           <wp:inline distT="0" distB="0" distL="0" distR="0" wp14:anchorId="5C06B5C0" wp14:editId="275E01EB">
             <wp:extent cx="3575261" cy="1035527"/>
             <wp:effectExtent l="0" t="0" r="6350" b="0"/>
             <wp:docPr id="9" name="Picture 9"/>
-            <wp:cNvGraphicFramePr>
-              <a:graphicFrameLocks xmlns:a="http://schemas.openxmlformats.org/drawingml/2006/main" noChangeAspect="1"/>
-            </wp:cNvGraphicFramePr>
-            <a:graphic xmlns:a="http://schemas.openxmlformats.org/drawingml/2006/main">
-              <a:graphicData uri="http://schemas.openxmlformats.org/drawingml/2006/picture">
-                <pic:pic xmlns:pic="http://schemas.openxmlformats.org/drawingml/2006/picture">
-                  <pic:nvPicPr>
-                    <pic:cNvPr id="1" name=""/>
-                    <pic:cNvPicPr/>
-                  </pic:nvPicPr>
-                  <pic:blipFill>
-                    <a:blip r:embed="rId22"/>
-                    <a:stretch>
-                      <a:fillRect/>
-                    </a:stretch>
-                  </pic:blipFill>
-                  <pic:spPr>
-                    <a:xfrm>
-                      <a:off x="0" y="0"/>
-                      <a:ext cx="3644911" cy="1055700"/>
-                    </a:xfrm>
-                    <a:prstGeom prst="rect">
-                      <a:avLst/>
-                    </a:prstGeom>
-                  </pic:spPr>
-                </pic:pic>
-              </a:graphicData>
-            </a:graphic>
-          </wp:inline>
-        </w:drawing>
-      </w:r>
-    </w:p>
-    <w:p>
-      <w:pPr>
-        <w:rPr>
-          <w:b/>
-          <w:bCs/>
-        </w:rPr>
-      </w:pPr>
-    </w:p>
-    <w:p>
-      <w:pPr>
-        <w:rPr>
-          <w:b/>
-          <w:bCs/>
-        </w:rPr>
-      </w:pPr>
-      <w:r>
-        <w:rPr>
-          <w:b/>
-          <w:bCs/>
-        </w:rPr>
-        <w:t xml:space="preserve">Table 9. </w:t>
-      </w:r>
-      <w:r>
-        <w:rPr>
-          <w:b/>
-          <w:bCs/>
-        </w:rPr>
-        <w:t>Compensation</w:t>
-      </w:r>
-      <w:r>
-        <w:rPr>
-          <w:b/>
-          <w:bCs/>
-        </w:rPr>
-        <w:t xml:space="preserve"> ($ million) </w:t>
-      </w:r>
-      <w:r>
-        <w:rPr>
-          <w:b/>
-          <w:bCs/>
-        </w:rPr>
-        <w:t xml:space="preserve">at different </w:t>
-      </w:r>
-      <w:r>
-        <w:rPr>
-          <w:b/>
-          <w:bCs/>
-        </w:rPr>
-        <w:t xml:space="preserve">water  </w:t>
-      </w:r>
-      <w:r>
-        <w:rPr>
-          <w:b/>
-          <w:bCs/>
-        </w:rPr>
-        <w:t>prices ($/acre-foot)</w:t>
-      </w:r>
-      <w:r>
-        <w:rPr>
-          <w:b/>
-          <w:bCs/>
-        </w:rPr>
-        <w:t>to purchase different target water volumes (</w:t>
-      </w:r>
-      <w:proofErr w:type="spellStart"/>
-      <w:r>
-        <w:rPr>
-          <w:b/>
-          <w:bCs/>
-        </w:rPr>
-        <w:t>maf</w:t>
-      </w:r>
-      <w:proofErr w:type="spellEnd"/>
-      <w:r>
-        <w:rPr>
-          <w:b/>
-          <w:bCs/>
-        </w:rPr>
-        <w:t xml:space="preserve">) </w:t>
-      </w:r>
-    </w:p>
-    <w:p>
-      <w:r>
-        <w:drawing>
-          <wp:inline distT="0" distB="0" distL="0" distR="0" wp14:anchorId="0C52F6F2" wp14:editId="24271A05">
-            <wp:extent cx="5943600" cy="1172210"/>
-            <wp:effectExtent l="0" t="0" r="0" b="8890"/>
-            <wp:docPr id="22" name="Picture 22"/>
             <wp:cNvGraphicFramePr>
               <a:graphicFrameLocks xmlns:a="http://schemas.openxmlformats.org/drawingml/2006/main" noChangeAspect="1"/>
             </wp:cNvGraphicFramePr>
@@ -7040,6 +7046,129 @@
                   <pic:spPr>
                     <a:xfrm>
                       <a:off x="0" y="0"/>
+                      <a:ext cx="3644911" cy="1055700"/>
+                    </a:xfrm>
+                    <a:prstGeom prst="rect">
+                      <a:avLst/>
+                    </a:prstGeom>
+                  </pic:spPr>
+                </pic:pic>
+              </a:graphicData>
+            </a:graphic>
+          </wp:inline>
+        </w:drawing>
+      </w:r>
+    </w:p>
+    <w:p>
+      <w:pPr>
+        <w:rPr>
+          <w:b/>
+          <w:bCs/>
+        </w:rPr>
+      </w:pPr>
+    </w:p>
+    <w:p>
+      <w:pPr>
+        <w:rPr>
+          <w:b/>
+          <w:bCs/>
+        </w:rPr>
+      </w:pPr>
+      <w:r>
+        <w:rPr>
+          <w:b/>
+          <w:bCs/>
+        </w:rPr>
+        <w:t xml:space="preserve">Table 9. </w:t>
+      </w:r>
+      <w:r>
+        <w:rPr>
+          <w:b/>
+          <w:bCs/>
+        </w:rPr>
+        <w:t>Compensation</w:t>
+      </w:r>
+      <w:r>
+        <w:rPr>
+          <w:b/>
+          <w:bCs/>
+        </w:rPr>
+        <w:t xml:space="preserve"> ($ million) </w:t>
+      </w:r>
+      <w:r>
+        <w:rPr>
+          <w:b/>
+          <w:bCs/>
+        </w:rPr>
+        <w:t xml:space="preserve">at different </w:t>
+      </w:r>
+      <w:r>
+        <w:rPr>
+          <w:b/>
+          <w:bCs/>
+        </w:rPr>
+        <w:t xml:space="preserve">water  </w:t>
+      </w:r>
+      <w:r>
+        <w:rPr>
+          <w:b/>
+          <w:bCs/>
+        </w:rPr>
+        <w:t>prices ($/acre-foot)</w:t>
+      </w:r>
+      <w:r>
+        <w:rPr>
+          <w:b/>
+          <w:bCs/>
+        </w:rPr>
+        <w:t>to purchase different target water volumes (</w:t>
+      </w:r>
+      <w:proofErr w:type="spellStart"/>
+      <w:r>
+        <w:rPr>
+          <w:b/>
+          <w:bCs/>
+        </w:rPr>
+        <w:t>maf</w:t>
+      </w:r>
+      <w:proofErr w:type="spellEnd"/>
+      <w:r>
+        <w:rPr>
+          <w:b/>
+          <w:bCs/>
+        </w:rPr>
+        <w:t xml:space="preserve">) </w:t>
+      </w:r>
+    </w:p>
+    <w:p>
+      <w:r>
+        <w:rPr>
+          <w:noProof/>
+        </w:rPr>
+        <w:drawing>
+          <wp:inline distT="0" distB="0" distL="0" distR="0" wp14:anchorId="0C52F6F2" wp14:editId="24271A05">
+            <wp:extent cx="5943600" cy="1172210"/>
+            <wp:effectExtent l="0" t="0" r="0" b="8890"/>
+            <wp:docPr id="22" name="Picture 22"/>
+            <wp:cNvGraphicFramePr>
+              <a:graphicFrameLocks xmlns:a="http://schemas.openxmlformats.org/drawingml/2006/main" noChangeAspect="1"/>
+            </wp:cNvGraphicFramePr>
+            <a:graphic xmlns:a="http://schemas.openxmlformats.org/drawingml/2006/main">
+              <a:graphicData uri="http://schemas.openxmlformats.org/drawingml/2006/picture">
+                <pic:pic xmlns:pic="http://schemas.openxmlformats.org/drawingml/2006/picture">
+                  <pic:nvPicPr>
+                    <pic:cNvPr id="1" name=""/>
+                    <pic:cNvPicPr/>
+                  </pic:nvPicPr>
+                  <pic:blipFill>
+                    <a:blip r:embed="rId24"/>
+                    <a:stretch>
+                      <a:fillRect/>
+                    </a:stretch>
+                  </pic:blipFill>
+                  <pic:spPr>
+                    <a:xfrm>
+                      <a:off x="0" y="0"/>
                       <a:ext cx="5943600" cy="1172210"/>
                     </a:xfrm>
                     <a:prstGeom prst="rect">
@@ -7052,8 +7181,6 @@
           </wp:inline>
         </w:drawing>
       </w:r>
-      <w:bookmarkStart w:id="16" w:name="_GoBack"/>
-      <w:bookmarkEnd w:id="16"/>
     </w:p>
     <w:p/>
     <w:p>
@@ -7152,7 +7279,7 @@
                           </pic:cNvPicPr>
                         </pic:nvPicPr>
                         <pic:blipFill>
-                          <a:blip r:embed="rId24" cstate="print">
+                          <a:blip r:embed="rId25" cstate="print">
                             <a:extLst>
                               <a:ext uri="{28A0092B-C50C-407E-A947-70E740481C1C}">
                                 <a14:useLocalDpi xmlns:a14="http://schemas.microsoft.com/office/drawing/2010/main" val="0"/>
@@ -7288,7 +7415,13 @@
         <w:t>The dashboard for the shared, reserve account is orange fill – all parties must agree to a purchase or sale</w:t>
       </w:r>
       <w:r>
-        <w:t xml:space="preserve"> (Figure 7)</w:t>
+        <w:t xml:space="preserve"> (</w:t>
+      </w:r>
+      <w:r>
+        <w:t>Figure 8</w:t>
+      </w:r>
+      <w:r>
+        <w:t>)</w:t>
       </w:r>
       <w:r>
         <w:t xml:space="preserve">. </w:t>
@@ -7315,7 +7448,7 @@
                     <pic:cNvPicPr/>
                   </pic:nvPicPr>
                   <pic:blipFill>
-                    <a:blip r:embed="rId25"/>
+                    <a:blip r:embed="rId26"/>
                     <a:stretch>
                       <a:fillRect/>
                     </a:stretch>
@@ -7353,7 +7486,14 @@
           <w:b/>
           <w:bCs/>
         </w:rPr>
-        <w:t xml:space="preserve">Figure 7. </w:t>
+        <w:t>Figure 8</w:t>
+      </w:r>
+      <w:r>
+        <w:rPr>
+          <w:b/>
+          <w:bCs/>
+        </w:rPr>
+        <w:t xml:space="preserve">. </w:t>
       </w:r>
       <w:r>
         <w:rPr>
@@ -7573,7 +7713,7 @@
         <w:t xml:space="preserve">The model uses the elevation-area-volume relationships for the reservoirs to calculate storage level from volume. See the left and right hand side of </w:t>
       </w:r>
       <w:r>
-        <w:t>Figure 9</w:t>
+        <w:t>Figure 10</w:t>
       </w:r>
       <w:r>
         <w:t xml:space="preserve"> for critical levels and volumes such as dead pool (0 </w:t>
@@ -7623,7 +7763,7 @@
         <w:t xml:space="preserve"> per year that are the target of equalization releases (</w:t>
       </w:r>
       <w:r>
-        <w:t>Figure 11</w:t>
+        <w:t>Figure 12</w:t>
       </w:r>
       <w:r>
         <w:t>)</w:t>
@@ -7954,7 +8094,7 @@
                     </pic:cNvPicPr>
                   </pic:nvPicPr>
                   <pic:blipFill>
-                    <a:blip r:embed="rId26">
+                    <a:blip r:embed="rId27">
                       <a:extLst>
                         <a:ext uri="{28A0092B-C50C-407E-A947-70E740481C1C}">
                           <a14:useLocalDpi xmlns:a14="http://schemas.microsoft.com/office/drawing/2010/main" val="0"/>
@@ -8074,7 +8214,7 @@
         <w:t>more susceptible to prey by non-native fish (</w:t>
       </w:r>
       <w:r>
-        <w:t>Figure 8</w:t>
+        <w:t>Figure 9</w:t>
       </w:r>
       <w:r>
         <w:t>, left</w:t>
@@ -8130,7 +8270,10 @@
       </w:r>
       <w:proofErr w:type="spellEnd"/>
       <w:r>
-        <w:t>; Figure 9</w:t>
+        <w:t xml:space="preserve">; </w:t>
+      </w:r>
+      <w:r>
+        <w:t>Figure 10</w:t>
       </w:r>
       <w:r>
         <w:t>). For example, an 18</w:t>
@@ -8165,7 +8308,7 @@
         <w:t xml:space="preserve"> (elevation 3,600 feet on </w:t>
       </w:r>
       <w:r>
-        <w:t>Figure 9</w:t>
+        <w:t>Figure 10</w:t>
       </w:r>
       <w:r>
         <w:t xml:space="preserve"> left plot </w:t>
@@ -8246,7 +8389,7 @@
                           <pic:cNvPicPr/>
                         </pic:nvPicPr>
                         <pic:blipFill>
-                          <a:blip r:embed="rId27"/>
+                          <a:blip r:embed="rId28"/>
                           <a:stretch>
                             <a:fillRect/>
                           </a:stretch>
@@ -8316,7 +8459,7 @@
                           </pic:cNvPicPr>
                         </pic:nvPicPr>
                         <pic:blipFill>
-                          <a:blip r:embed="rId28"/>
+                          <a:blip r:embed="rId29"/>
                           <a:stretch>
                             <a:fillRect/>
                           </a:stretch>
@@ -8357,7 +8500,7 @@
           <w:b/>
           <w:bCs/>
         </w:rPr>
-        <w:t>Figure 8</w:t>
+        <w:t>Figure 9</w:t>
       </w:r>
       <w:r>
         <w:rPr>
@@ -8513,7 +8656,7 @@
                     </pic:cNvPicPr>
                   </pic:nvPicPr>
                   <pic:blipFill>
-                    <a:blip r:embed="rId29">
+                    <a:blip r:embed="rId30">
                       <a:extLst>
                         <a:ext uri="{28A0092B-C50C-407E-A947-70E740481C1C}">
                           <a14:useLocalDpi xmlns:a14="http://schemas.microsoft.com/office/drawing/2010/main" val="0"/>
@@ -8566,7 +8709,7 @@
                     </pic:cNvPicPr>
                   </pic:nvPicPr>
                   <pic:blipFill>
-                    <a:blip r:embed="rId30" cstate="print">
+                    <a:blip r:embed="rId31" cstate="print">
                       <a:extLst>
                         <a:ext uri="{28A0092B-C50C-407E-A947-70E740481C1C}">
                           <a14:useLocalDpi xmlns:a14="http://schemas.microsoft.com/office/drawing/2010/main" val="0"/>
@@ -8600,7 +8743,10 @@
         <w:pStyle w:val="FigureTitle"/>
       </w:pPr>
       <w:r>
-        <w:t xml:space="preserve">Figure 9. Glen Canyon Dam </w:t>
+        <w:t>Figure 10</w:t>
+      </w:r>
+      <w:r>
+        <w:t xml:space="preserve">. Glen Canyon Dam </w:t>
       </w:r>
       <w:r>
         <w:t>river outlets (</w:t>
@@ -8738,7 +8884,7 @@
         <w:t xml:space="preserve"> (</w:t>
       </w:r>
       <w:r>
-        <w:t>Figure 10</w:t>
+        <w:t>Figure 11</w:t>
       </w:r>
       <w:r>
         <w:t>, red numbers</w:t>
@@ -8747,7 +8893,13 @@
         <w:t xml:space="preserve">). </w:t>
       </w:r>
       <w:r>
-        <w:t xml:space="preserve">These volumes are inside the margin of error of the evaporated volumes (Figure 10, black bars) calculated from the evaporation rates (Section 1Bi). This analysis suggests there is no water supply or evaporation benefit to preferentially store combined storage in </w:t>
+        <w:t>These volumes are inside the margin of error of the evaporated volumes (</w:t>
+      </w:r>
+      <w:r>
+        <w:t>Figure 11</w:t>
+      </w:r>
+      <w:r>
+        <w:t xml:space="preserve">, black bars) calculated from the evaporation rates (Section 1Bi). This analysis suggests there is no water supply or evaporation benefit to preferentially store combined storage in </w:t>
       </w:r>
       <w:r>
         <w:t xml:space="preserve">Lake Powell </w:t>
@@ -8790,7 +8942,7 @@
                     </pic:cNvPicPr>
                   </pic:nvPicPr>
                   <pic:blipFill>
-                    <a:blip r:embed="rId31" cstate="print">
+                    <a:blip r:embed="rId32" cstate="print">
                       <a:extLst>
                         <a:ext uri="{28A0092B-C50C-407E-A947-70E740481C1C}">
                           <a14:useLocalDpi xmlns:a14="http://schemas.microsoft.com/office/drawing/2010/main" val="0"/>
@@ -8834,7 +8986,7 @@
           <w:b/>
           <w:bCs/>
         </w:rPr>
-        <w:t>Figure 10</w:t>
+        <w:t>Figure 11</w:t>
       </w:r>
       <w:r>
         <w:rPr>
@@ -8936,7 +9088,7 @@
         <w:t>rior to 2007, managers kept more storage in Lake Mead (</w:t>
       </w:r>
       <w:r>
-        <w:t>Figure 11</w:t>
+        <w:t>Figure 12</w:t>
       </w:r>
       <w:r>
         <w:t>).</w:t>
@@ -8967,7 +9119,7 @@
                     <pic:cNvPicPr/>
                   </pic:nvPicPr>
                   <pic:blipFill>
-                    <a:blip r:embed="rId32"/>
+                    <a:blip r:embed="rId33"/>
                     <a:stretch>
                       <a:fillRect/>
                     </a:stretch>
@@ -9000,7 +9152,7 @@
           <w:b/>
           <w:bCs/>
         </w:rPr>
-        <w:t>Figure 11</w:t>
+        <w:t>Figure 12</w:t>
       </w:r>
       <w:r>
         <w:rPr>
@@ -9191,7 +9343,7 @@
       <w:r>
         <w:t xml:space="preserve">." Utah State University. </w:t>
       </w:r>
-      <w:hyperlink r:id="rId33" w:history="1">
+      <w:hyperlink r:id="rId34" w:history="1">
         <w:r>
           <w:rPr>
             <w:rStyle w:val="Hyperlink"/>
@@ -9250,7 +9402,7 @@
           <w:bCs/>
         </w:rPr>
       </w:pPr>
-      <w:hyperlink r:id="rId34" w:history="1">
+      <w:hyperlink r:id="rId35" w:history="1">
         <w:r>
           <w:rPr>
             <w:rStyle w:val="Hyperlink"/>
@@ -9358,7 +9510,7 @@
         </w:rPr>
         <w:t xml:space="preserve">  </w:t>
       </w:r>
-      <w:hyperlink r:id="rId35" w:history="1">
+      <w:hyperlink r:id="rId36" w:history="1">
         <w:r>
           <w:rPr>
             <w:rStyle w:val="Hyperlink"/>
@@ -9457,7 +9609,7 @@
         </w:rPr>
         <w:t xml:space="preserve"> (Section 3); Equalize storage in Lake Powell and Lake Mead (Section 6). </w:t>
       </w:r>
-      <w:hyperlink r:id="rId36" w:history="1">
+      <w:hyperlink r:id="rId37" w:history="1">
         <w:r>
           <w:rPr>
             <w:rFonts w:ascii="Times New Roman" w:hAnsi="Times New Roman"/>
@@ -9545,7 +9697,7 @@
         </w:rPr>
         <w:t xml:space="preserve"> mandatory conservation as Lake Mead’s level falls from 1,090 to 1,025 feet. </w:t>
       </w:r>
-      <w:hyperlink r:id="rId37" w:history="1">
+      <w:hyperlink r:id="rId38" w:history="1">
         <w:r>
           <w:rPr>
             <w:rFonts w:ascii="Times New Roman" w:hAnsi="Times New Roman"/>
@@ -10126,7 +10278,7 @@
       <w:r>
         <w:t xml:space="preserve">(1922). "Colorado River Compact." </w:t>
       </w:r>
-      <w:hyperlink r:id="rId38" w:history="1">
+      <w:hyperlink r:id="rId39" w:history="1">
         <w:r>
           <w:rPr>
             <w:rStyle w:val="Hyperlink"/>
@@ -10166,7 +10318,7 @@
       <w:r>
         <w:t xml:space="preserve">Carson, C. A., Stone, C. H., Wilson, F. E., Watson, E. H., and Bishop, L. C. (1948). "Upper Colorado River Basin Compact." U.S. Bureau of Reclamation. </w:t>
       </w:r>
-      <w:hyperlink r:id="rId39" w:history="1">
+      <w:hyperlink r:id="rId40" w:history="1">
         <w:r>
           <w:rPr>
             <w:rStyle w:val="Hyperlink"/>
@@ -10187,7 +10339,7 @@
       <w:r>
         <w:t xml:space="preserve">Castle, A., and Fleck, J. (2019). "The Risk of Curtailment under the Colorado River Compact." </w:t>
       </w:r>
-      <w:hyperlink r:id="rId40" w:history="1">
+      <w:hyperlink r:id="rId41" w:history="1">
         <w:r>
           <w:rPr>
             <w:rStyle w:val="Hyperlink"/>
@@ -10208,7 +10360,7 @@
       <w:r>
         <w:t xml:space="preserve">IBWC. (2021). "Minutes between the United States and Mexican Sections of the IBWC." United States Section. </w:t>
       </w:r>
-      <w:hyperlink r:id="rId41" w:history="1">
+      <w:hyperlink r:id="rId42" w:history="1">
         <w:r>
           <w:rPr>
             <w:rStyle w:val="Hyperlink"/>
@@ -10257,7 +10409,7 @@
       <w:r>
         <w:t xml:space="preserve">. </w:t>
       </w:r>
-      <w:hyperlink r:id="rId42" w:anchor="field-ms-calibration-validation" w:history="1">
+      <w:hyperlink r:id="rId43" w:anchor="field-ms-calibration-validation" w:history="1">
         <w:r>
           <w:rPr>
             <w:rStyle w:val="Hyperlink"/>
@@ -10278,7 +10430,7 @@
       <w:r>
         <w:t xml:space="preserve">Prairie, J. (2020). "Colorado River Basin Natural Flow and Salt Data." U.S. Bureau of Reclamation. </w:t>
       </w:r>
-      <w:hyperlink r:id="rId43" w:history="1">
+      <w:hyperlink r:id="rId44" w:history="1">
         <w:r>
           <w:rPr>
             <w:rStyle w:val="Hyperlink"/>
@@ -10299,7 +10451,7 @@
       <w:r>
         <w:t xml:space="preserve">Rosenberg, D. E. (2021a). "Adapt Lake Mead releases to inflow to give managers more flexibility to slow reservoir draw down." Utah State University, Logan, Utah. </w:t>
       </w:r>
-      <w:hyperlink r:id="rId44" w:history="1">
+      <w:hyperlink r:id="rId45" w:history="1">
         <w:r>
           <w:rPr>
             <w:rStyle w:val="Hyperlink"/>
@@ -10319,27 +10471,6 @@
       </w:pPr>
       <w:r>
         <w:t xml:space="preserve">Rosenberg, D. E. (2021b). "Colorado River Coding: Grand Canyon Intervening Flow." GrandCanyonInterveningFlow folder. </w:t>
-      </w:r>
-      <w:hyperlink r:id="rId45" w:history="1">
-        <w:r>
-          <w:rPr>
-            <w:rStyle w:val="Hyperlink"/>
-          </w:rPr>
-          <w:t>https://doi.org/10.5281/zenodo.5522835</w:t>
-        </w:r>
-      </w:hyperlink>
-      <w:r>
-        <w:t>.</w:t>
-      </w:r>
-    </w:p>
-    <w:p>
-      <w:pPr>
-        <w:pStyle w:val="EndNoteBibliography"/>
-        <w:spacing w:after="0"/>
-        <w:ind w:left="720" w:hanging="720"/>
-      </w:pPr>
-      <w:r>
-        <w:t xml:space="preserve">Rosenberg, D. E. (2021c). "Colorado River Coding: Intentionally Created Surplus for Lake Mead: Current Accounts and Next Steps." ICS folder. </w:t>
       </w:r>
       <w:hyperlink r:id="rId46" w:history="1">
         <w:r>
@@ -10360,7 +10491,7 @@
         <w:ind w:left="720" w:hanging="720"/>
       </w:pPr>
       <w:r>
-        <w:t xml:space="preserve">Rosenberg, D. E. (2021d). "Colorado River Coding: Pilot flex accounting to encourage more water conservation in a combined Lake Powell-Lake Mead system." ModelMusings folder. </w:t>
+        <w:t xml:space="preserve">Rosenberg, D. E. (2021c). "Colorado River Coding: Intentionally Created Surplus for Lake Mead: Current Accounts and Next Steps." ICS folder. </w:t>
       </w:r>
       <w:hyperlink r:id="rId47" w:history="1">
         <w:r>
@@ -10381,6 +10512,27 @@
         <w:ind w:left="720" w:hanging="720"/>
       </w:pPr>
       <w:r>
+        <w:t xml:space="preserve">Rosenberg, D. E. (2021d). "Colorado River Coding: Pilot flex accounting to encourage more water conservation in a combined Lake Powell-Lake Mead system." ModelMusings folder. </w:t>
+      </w:r>
+      <w:hyperlink r:id="rId48" w:history="1">
+        <w:r>
+          <w:rPr>
+            <w:rStyle w:val="Hyperlink"/>
+          </w:rPr>
+          <w:t>https://doi.org/10.5281/zenodo.5522835</w:t>
+        </w:r>
+      </w:hyperlink>
+      <w:r>
+        <w:t>.</w:t>
+      </w:r>
+    </w:p>
+    <w:p>
+      <w:pPr>
+        <w:pStyle w:val="EndNoteBibliography"/>
+        <w:spacing w:after="0"/>
+        <w:ind w:left="720" w:hanging="720"/>
+      </w:pPr>
+      <w:r>
         <w:t xml:space="preserve">Rosenberg, D. E. (2021e). "Invest in Farm Water Conservation to Curtail Buy and Dry." </w:t>
       </w:r>
       <w:r>
@@ -10392,7 +10544,7 @@
       <w:r>
         <w:t xml:space="preserve">, Utah State University, Logan, Utah. </w:t>
       </w:r>
-      <w:hyperlink r:id="rId48" w:history="1">
+      <w:hyperlink r:id="rId49" w:history="1">
         <w:r>
           <w:rPr>
             <w:rStyle w:val="Hyperlink"/>
@@ -10413,7 +10565,7 @@
       <w:r>
         <w:t xml:space="preserve">Salehabadi, H., Tarboton, D., Kuhn, E., Udall, B., Wheeler, K., E.Rosenberg, D., Goeking, S., and Schmidt, J. C. (2020). "Stream flow and Losses of the Colorado River in the Southern Colorado Plateau." Center for Colorado River Studies, Utah State University, Logan, Utah. </w:t>
       </w:r>
-      <w:hyperlink r:id="rId49" w:history="1">
+      <w:hyperlink r:id="rId50" w:history="1">
         <w:r>
           <w:rPr>
             <w:rStyle w:val="Hyperlink"/>
@@ -10434,7 +10586,7 @@
       <w:r>
         <w:t xml:space="preserve">Schmidt, J. C., Kraft, M., Tuzlak, D., and Walker, A. (2016). "Fill Mead First: a technical assessment." Utah State University, Logan, Utah. </w:t>
       </w:r>
-      <w:hyperlink r:id="rId50" w:history="1">
+      <w:hyperlink r:id="rId51" w:history="1">
         <w:r>
           <w:rPr>
             <w:rStyle w:val="Hyperlink"/>
@@ -10455,7 +10607,7 @@
       <w:r>
         <w:t xml:space="preserve">Ten Tribes Partnership. (2018). "Colorado River Basin  Ten Tribes Partnership Tribal Water Study." U.S. Department of the Interior, Bureau of Reclamation, Ten Tribes Partnership. </w:t>
       </w:r>
-      <w:hyperlink r:id="rId51" w:history="1">
+      <w:hyperlink r:id="rId52" w:history="1">
         <w:r>
           <w:rPr>
             <w:rStyle w:val="Hyperlink"/>
@@ -10476,7 +10628,7 @@
       <w:r>
         <w:t xml:space="preserve">USBR. (2007). "Record of Decision: Colorado River Interim Guidelines for Lower Basin Shortages and Coordinated Operations for Lakes Powell and Mead." U.S. Bureau of Reclamation. </w:t>
       </w:r>
-      <w:hyperlink r:id="rId52" w:history="1">
+      <w:hyperlink r:id="rId53" w:history="1">
         <w:r>
           <w:rPr>
             <w:rStyle w:val="Hyperlink"/>
@@ -10498,7 +10650,7 @@
         <w:lastRenderedPageBreak/>
         <w:t xml:space="preserve">USBR. (2012). "Colorado River Basin Water Supply and Demand Study." U.S. Department of Interior, Bureau of Reclamation, Washington, D.C. </w:t>
       </w:r>
-      <w:hyperlink r:id="rId53" w:history="1">
+      <w:hyperlink r:id="rId54" w:history="1">
         <w:r>
           <w:rPr>
             <w:rStyle w:val="Hyperlink"/>
@@ -10519,7 +10671,7 @@
       <w:r>
         <w:t xml:space="preserve">USBR. (2019). "Agreement Concerning Colorado River Drought Contingency Management and Operations." U.S. Bureau of Reclamation, Washington, DC. </w:t>
       </w:r>
-      <w:hyperlink r:id="rId54" w:history="1">
+      <w:hyperlink r:id="rId55" w:history="1">
         <w:r>
           <w:rPr>
             <w:rStyle w:val="Hyperlink"/>
@@ -10540,7 +10692,7 @@
       <w:r>
         <w:t xml:space="preserve">USBR. (2020). "Review of the Colorado River Interim Guidelines for Lower Basin Shortages and Coordinated Operations for Lake Powell and Lake Mead." U.S. Bureau of Reclamation, U.S. Department of Interior. </w:t>
       </w:r>
-      <w:hyperlink r:id="rId55" w:history="1">
+      <w:hyperlink r:id="rId56" w:history="1">
         <w:r>
           <w:rPr>
             <w:rStyle w:val="Hyperlink"/>
@@ -10561,7 +10713,7 @@
       <w:r>
         <w:t xml:space="preserve">USBR. (2021a). "Boulder Canyon Operations Office - Program and Activities: Water Accounting Reports." U.S. Bureau of Reclamation. </w:t>
       </w:r>
-      <w:hyperlink r:id="rId56" w:history="1">
+      <w:hyperlink r:id="rId57" w:history="1">
         <w:r>
           <w:rPr>
             <w:rStyle w:val="Hyperlink"/>
@@ -10582,7 +10734,7 @@
       <w:r>
         <w:t xml:space="preserve">USBR. (2021b). "Glen Canyon Dam, Current Status, Lake Powell Inflow Forecast." U.S. Bureau of Reclamation. </w:t>
       </w:r>
-      <w:hyperlink r:id="rId57" w:history="1">
+      <w:hyperlink r:id="rId58" w:history="1">
         <w:r>
           <w:rPr>
             <w:rStyle w:val="Hyperlink"/>
@@ -10603,7 +10755,7 @@
       <w:r>
         <w:t xml:space="preserve">USBR. (2021c). "Lake Mead at Hoover Dam, End of Month Elevation." Lower Colorado River Operations, U.S. Buruea of Reclamation. </w:t>
       </w:r>
-      <w:hyperlink r:id="rId58" w:history="1">
+      <w:hyperlink r:id="rId59" w:history="1">
         <w:r>
           <w:rPr>
             <w:rStyle w:val="Hyperlink"/>
@@ -10624,7 +10776,7 @@
       <w:r>
         <w:t xml:space="preserve">USBR. (2021d). "Lake Powell Unregulated Inflow." </w:t>
       </w:r>
-      <w:hyperlink r:id="rId59" w:history="1">
+      <w:hyperlink r:id="rId60" w:history="1">
         <w:r>
           <w:rPr>
             <w:rStyle w:val="Hyperlink"/>
@@ -10645,7 +10797,7 @@
       <w:r>
         <w:t xml:space="preserve">Wheeler, K., Kuhn, E., Bruckerhoff, L., Udall, B., Wang, J., Gilbert, L., Goeking, S., Kasprak, A., Mihalevich, B., Neilson, B., Salehabadi, H., and Schmidt, J. C. (2021). "Alternative Management Paradigms for the Future of the Colorado and Green Rivers." Center for Colorado River Studies, Utah State University, Logan, Utah. </w:t>
       </w:r>
-      <w:hyperlink r:id="rId60" w:history="1">
+      <w:hyperlink r:id="rId61" w:history="1">
         <w:r>
           <w:rPr>
             <w:rStyle w:val="Hyperlink"/>
@@ -10666,7 +10818,7 @@
       <w:r>
         <w:t xml:space="preserve">Wheeler, K. G., Schmidt, J. C., and Rosenberg, D. E. (2019). "Water Resource Modelling of the Colorado River – Present and Future Strategies." Center for Colorado River Studies, Utah State University, Logan, Utah. </w:t>
       </w:r>
-      <w:hyperlink r:id="rId61" w:history="1">
+      <w:hyperlink r:id="rId62" w:history="1">
         <w:r>
           <w:rPr>
             <w:rStyle w:val="Hyperlink"/>
@@ -10695,7 +10847,7 @@
       <w:r>
         <w:t xml:space="preserve">, 37(4), 913-929. </w:t>
       </w:r>
-      <w:hyperlink r:id="rId62" w:history="1">
+      <w:hyperlink r:id="rId63" w:history="1">
         <w:r>
           <w:rPr>
             <w:rStyle w:val="Hyperlink"/>
@@ -10716,8 +10868,8 @@
       </w:r>
     </w:p>
     <w:sectPr>
-      <w:headerReference w:type="default" r:id="rId63"/>
-      <w:footerReference w:type="default" r:id="rId64"/>
+      <w:headerReference w:type="default" r:id="rId64"/>
+      <w:footerReference w:type="default" r:id="rId65"/>
       <w:pgSz w:w="12240" w:h="15840"/>
       <w:pgMar w:top="1440" w:right="1440" w:bottom="1440" w:left="1440" w:header="720" w:footer="720" w:gutter="0"/>
       <w:cols w:space="720"/>
@@ -12038,6 +12190,119 @@
     </w:lvl>
   </w:abstractNum>
   <w:abstractNum w:abstractNumId="12" w15:restartNumberingAfterBreak="0">
+    <w:nsid w:val="2445328C"/>
+    <w:multiLevelType w:val="hybridMultilevel"/>
+    <w:tmpl w:val="A0D4867A"/>
+    <w:lvl w:ilvl="0" w:tplc="04090001">
+      <w:start w:val="1"/>
+      <w:numFmt w:val="bullet"/>
+      <w:lvlText w:val=""/>
+      <w:lvlJc w:val="left"/>
+      <w:pPr>
+        <w:ind w:left="720" w:hanging="360"/>
+      </w:pPr>
+      <w:rPr>
+        <w:rFonts w:ascii="Symbol" w:hAnsi="Symbol" w:hint="default"/>
+      </w:rPr>
+    </w:lvl>
+    <w:lvl w:ilvl="1" w:tplc="04090003" w:tentative="1">
+      <w:start w:val="1"/>
+      <w:numFmt w:val="bullet"/>
+      <w:lvlText w:val="o"/>
+      <w:lvlJc w:val="left"/>
+      <w:pPr>
+        <w:ind w:left="1440" w:hanging="360"/>
+      </w:pPr>
+      <w:rPr>
+        <w:rFonts w:ascii="Courier New" w:hAnsi="Courier New" w:cs="Courier New" w:hint="default"/>
+      </w:rPr>
+    </w:lvl>
+    <w:lvl w:ilvl="2" w:tplc="04090005" w:tentative="1">
+      <w:start w:val="1"/>
+      <w:numFmt w:val="bullet"/>
+      <w:lvlText w:val=""/>
+      <w:lvlJc w:val="left"/>
+      <w:pPr>
+        <w:ind w:left="2160" w:hanging="360"/>
+      </w:pPr>
+      <w:rPr>
+        <w:rFonts w:ascii="Wingdings" w:hAnsi="Wingdings" w:hint="default"/>
+      </w:rPr>
+    </w:lvl>
+    <w:lvl w:ilvl="3" w:tplc="04090001" w:tentative="1">
+      <w:start w:val="1"/>
+      <w:numFmt w:val="bullet"/>
+      <w:lvlText w:val=""/>
+      <w:lvlJc w:val="left"/>
+      <w:pPr>
+        <w:ind w:left="2880" w:hanging="360"/>
+      </w:pPr>
+      <w:rPr>
+        <w:rFonts w:ascii="Symbol" w:hAnsi="Symbol" w:hint="default"/>
+      </w:rPr>
+    </w:lvl>
+    <w:lvl w:ilvl="4" w:tplc="04090003" w:tentative="1">
+      <w:start w:val="1"/>
+      <w:numFmt w:val="bullet"/>
+      <w:lvlText w:val="o"/>
+      <w:lvlJc w:val="left"/>
+      <w:pPr>
+        <w:ind w:left="3600" w:hanging="360"/>
+      </w:pPr>
+      <w:rPr>
+        <w:rFonts w:ascii="Courier New" w:hAnsi="Courier New" w:cs="Courier New" w:hint="default"/>
+      </w:rPr>
+    </w:lvl>
+    <w:lvl w:ilvl="5" w:tplc="04090005" w:tentative="1">
+      <w:start w:val="1"/>
+      <w:numFmt w:val="bullet"/>
+      <w:lvlText w:val=""/>
+      <w:lvlJc w:val="left"/>
+      <w:pPr>
+        <w:ind w:left="4320" w:hanging="360"/>
+      </w:pPr>
+      <w:rPr>
+        <w:rFonts w:ascii="Wingdings" w:hAnsi="Wingdings" w:hint="default"/>
+      </w:rPr>
+    </w:lvl>
+    <w:lvl w:ilvl="6" w:tplc="04090001" w:tentative="1">
+      <w:start w:val="1"/>
+      <w:numFmt w:val="bullet"/>
+      <w:lvlText w:val=""/>
+      <w:lvlJc w:val="left"/>
+      <w:pPr>
+        <w:ind w:left="5040" w:hanging="360"/>
+      </w:pPr>
+      <w:rPr>
+        <w:rFonts w:ascii="Symbol" w:hAnsi="Symbol" w:hint="default"/>
+      </w:rPr>
+    </w:lvl>
+    <w:lvl w:ilvl="7" w:tplc="04090003" w:tentative="1">
+      <w:start w:val="1"/>
+      <w:numFmt w:val="bullet"/>
+      <w:lvlText w:val="o"/>
+      <w:lvlJc w:val="left"/>
+      <w:pPr>
+        <w:ind w:left="5760" w:hanging="360"/>
+      </w:pPr>
+      <w:rPr>
+        <w:rFonts w:ascii="Courier New" w:hAnsi="Courier New" w:cs="Courier New" w:hint="default"/>
+      </w:rPr>
+    </w:lvl>
+    <w:lvl w:ilvl="8" w:tplc="04090005" w:tentative="1">
+      <w:start w:val="1"/>
+      <w:numFmt w:val="bullet"/>
+      <w:lvlText w:val=""/>
+      <w:lvlJc w:val="left"/>
+      <w:pPr>
+        <w:ind w:left="6480" w:hanging="360"/>
+      </w:pPr>
+      <w:rPr>
+        <w:rFonts w:ascii="Wingdings" w:hAnsi="Wingdings" w:hint="default"/>
+      </w:rPr>
+    </w:lvl>
+  </w:abstractNum>
+  <w:abstractNum w:abstractNumId="13" w15:restartNumberingAfterBreak="0">
     <w:nsid w:val="283244B0"/>
     <w:multiLevelType w:val="hybridMultilevel"/>
     <w:tmpl w:val="591AB888"/>
@@ -12126,7 +12391,7 @@
       </w:pPr>
     </w:lvl>
   </w:abstractNum>
-  <w:abstractNum w:abstractNumId="13" w15:restartNumberingAfterBreak="0">
+  <w:abstractNum w:abstractNumId="14" w15:restartNumberingAfterBreak="0">
     <w:nsid w:val="2A053EE0"/>
     <w:multiLevelType w:val="hybridMultilevel"/>
     <w:tmpl w:val="900ECF30"/>
@@ -12239,7 +12504,7 @@
       </w:rPr>
     </w:lvl>
   </w:abstractNum>
-  <w:abstractNum w:abstractNumId="14" w15:restartNumberingAfterBreak="0">
+  <w:abstractNum w:abstractNumId="15" w15:restartNumberingAfterBreak="0">
     <w:nsid w:val="2E32710B"/>
     <w:multiLevelType w:val="hybridMultilevel"/>
     <w:tmpl w:val="026647E2"/>
@@ -12352,7 +12617,7 @@
       </w:rPr>
     </w:lvl>
   </w:abstractNum>
-  <w:abstractNum w:abstractNumId="15" w15:restartNumberingAfterBreak="0">
+  <w:abstractNum w:abstractNumId="16" w15:restartNumberingAfterBreak="0">
     <w:nsid w:val="33E067E5"/>
     <w:multiLevelType w:val="hybridMultilevel"/>
     <w:tmpl w:val="D96CC070"/>
@@ -12442,7 +12707,7 @@
       </w:pPr>
     </w:lvl>
   </w:abstractNum>
-  <w:abstractNum w:abstractNumId="16" w15:restartNumberingAfterBreak="0">
+  <w:abstractNum w:abstractNumId="17" w15:restartNumberingAfterBreak="0">
     <w:nsid w:val="348C1B84"/>
     <w:multiLevelType w:val="hybridMultilevel"/>
     <w:tmpl w:val="9E46687E"/>
@@ -12555,7 +12820,7 @@
       </w:rPr>
     </w:lvl>
   </w:abstractNum>
-  <w:abstractNum w:abstractNumId="17" w15:restartNumberingAfterBreak="0">
+  <w:abstractNum w:abstractNumId="18" w15:restartNumberingAfterBreak="0">
     <w:nsid w:val="355D7237"/>
     <w:multiLevelType w:val="hybridMultilevel"/>
     <w:tmpl w:val="FE78FDF4"/>
@@ -12668,7 +12933,7 @@
       </w:rPr>
     </w:lvl>
   </w:abstractNum>
-  <w:abstractNum w:abstractNumId="18" w15:restartNumberingAfterBreak="0">
+  <w:abstractNum w:abstractNumId="19" w15:restartNumberingAfterBreak="0">
     <w:nsid w:val="3C386883"/>
     <w:multiLevelType w:val="hybridMultilevel"/>
     <w:tmpl w:val="83C498BA"/>
@@ -12754,7 +13019,7 @@
       </w:pPr>
     </w:lvl>
   </w:abstractNum>
-  <w:abstractNum w:abstractNumId="19" w15:restartNumberingAfterBreak="0">
+  <w:abstractNum w:abstractNumId="20" w15:restartNumberingAfterBreak="0">
     <w:nsid w:val="3E335DCF"/>
     <w:multiLevelType w:val="hybridMultilevel"/>
     <w:tmpl w:val="42145606"/>
@@ -12840,7 +13105,7 @@
       </w:pPr>
     </w:lvl>
   </w:abstractNum>
-  <w:abstractNum w:abstractNumId="20" w15:restartNumberingAfterBreak="0">
+  <w:abstractNum w:abstractNumId="21" w15:restartNumberingAfterBreak="0">
     <w:nsid w:val="43E163E2"/>
     <w:multiLevelType w:val="hybridMultilevel"/>
     <w:tmpl w:val="4CA48628"/>
@@ -12953,7 +13218,7 @@
       </w:rPr>
     </w:lvl>
   </w:abstractNum>
-  <w:abstractNum w:abstractNumId="21" w15:restartNumberingAfterBreak="0">
+  <w:abstractNum w:abstractNumId="22" w15:restartNumberingAfterBreak="0">
     <w:nsid w:val="459D55A0"/>
     <w:multiLevelType w:val="hybridMultilevel"/>
     <w:tmpl w:val="347241F6"/>
@@ -13066,7 +13331,7 @@
       </w:rPr>
     </w:lvl>
   </w:abstractNum>
-  <w:abstractNum w:abstractNumId="22" w15:restartNumberingAfterBreak="0">
+  <w:abstractNum w:abstractNumId="23" w15:restartNumberingAfterBreak="0">
     <w:nsid w:val="4DE7662B"/>
     <w:multiLevelType w:val="hybridMultilevel"/>
     <w:tmpl w:val="B0DA398E"/>
@@ -13179,7 +13444,7 @@
       </w:rPr>
     </w:lvl>
   </w:abstractNum>
-  <w:abstractNum w:abstractNumId="23" w15:restartNumberingAfterBreak="0">
+  <w:abstractNum w:abstractNumId="24" w15:restartNumberingAfterBreak="0">
     <w:nsid w:val="4E6D6F00"/>
     <w:multiLevelType w:val="hybridMultilevel"/>
     <w:tmpl w:val="671AEC84"/>
@@ -13265,7 +13530,7 @@
       </w:pPr>
     </w:lvl>
   </w:abstractNum>
-  <w:abstractNum w:abstractNumId="24" w15:restartNumberingAfterBreak="0">
+  <w:abstractNum w:abstractNumId="25" w15:restartNumberingAfterBreak="0">
     <w:nsid w:val="51D76FC9"/>
     <w:multiLevelType w:val="multilevel"/>
     <w:tmpl w:val="CD223F04"/>
@@ -13379,7 +13644,7 @@
       </w:rPr>
     </w:lvl>
   </w:abstractNum>
-  <w:abstractNum w:abstractNumId="25" w15:restartNumberingAfterBreak="0">
+  <w:abstractNum w:abstractNumId="26" w15:restartNumberingAfterBreak="0">
     <w:nsid w:val="52596EC3"/>
     <w:multiLevelType w:val="hybridMultilevel"/>
     <w:tmpl w:val="07267C96"/>
@@ -13465,7 +13730,7 @@
       </w:pPr>
     </w:lvl>
   </w:abstractNum>
-  <w:abstractNum w:abstractNumId="26" w15:restartNumberingAfterBreak="0">
+  <w:abstractNum w:abstractNumId="27" w15:restartNumberingAfterBreak="0">
     <w:nsid w:val="52BC45F4"/>
     <w:multiLevelType w:val="multilevel"/>
     <w:tmpl w:val="D57CA490"/>
@@ -13584,7 +13849,7 @@
       </w:rPr>
     </w:lvl>
   </w:abstractNum>
-  <w:abstractNum w:abstractNumId="27" w15:restartNumberingAfterBreak="0">
+  <w:abstractNum w:abstractNumId="28" w15:restartNumberingAfterBreak="0">
     <w:nsid w:val="53262285"/>
     <w:multiLevelType w:val="hybridMultilevel"/>
     <w:tmpl w:val="FD16FCDA"/>
@@ -13697,7 +13962,7 @@
       </w:rPr>
     </w:lvl>
   </w:abstractNum>
-  <w:abstractNum w:abstractNumId="28" w15:restartNumberingAfterBreak="0">
+  <w:abstractNum w:abstractNumId="29" w15:restartNumberingAfterBreak="0">
     <w:nsid w:val="56C16AD7"/>
     <w:multiLevelType w:val="hybridMultilevel"/>
     <w:tmpl w:val="F614083E"/>
@@ -13783,7 +14048,7 @@
       </w:pPr>
     </w:lvl>
   </w:abstractNum>
-  <w:abstractNum w:abstractNumId="29" w15:restartNumberingAfterBreak="0">
+  <w:abstractNum w:abstractNumId="30" w15:restartNumberingAfterBreak="0">
     <w:nsid w:val="58033302"/>
     <w:multiLevelType w:val="hybridMultilevel"/>
     <w:tmpl w:val="C8367ADC"/>
@@ -13872,7 +14137,120 @@
       </w:pPr>
     </w:lvl>
   </w:abstractNum>
-  <w:abstractNum w:abstractNumId="30" w15:restartNumberingAfterBreak="0">
+  <w:abstractNum w:abstractNumId="31" w15:restartNumberingAfterBreak="0">
+    <w:nsid w:val="58753E0A"/>
+    <w:multiLevelType w:val="hybridMultilevel"/>
+    <w:tmpl w:val="70A619D6"/>
+    <w:lvl w:ilvl="0" w:tplc="0409000F">
+      <w:start w:val="1"/>
+      <w:numFmt w:val="decimal"/>
+      <w:lvlText w:val="%1."/>
+      <w:lvlJc w:val="left"/>
+      <w:pPr>
+        <w:ind w:left="720" w:hanging="360"/>
+      </w:pPr>
+      <w:rPr>
+        <w:rFonts w:hint="default"/>
+      </w:rPr>
+    </w:lvl>
+    <w:lvl w:ilvl="1" w:tplc="04090003" w:tentative="1">
+      <w:start w:val="1"/>
+      <w:numFmt w:val="bullet"/>
+      <w:lvlText w:val="o"/>
+      <w:lvlJc w:val="left"/>
+      <w:pPr>
+        <w:ind w:left="1440" w:hanging="360"/>
+      </w:pPr>
+      <w:rPr>
+        <w:rFonts w:ascii="Courier New" w:hAnsi="Courier New" w:cs="Courier New" w:hint="default"/>
+      </w:rPr>
+    </w:lvl>
+    <w:lvl w:ilvl="2" w:tplc="04090005" w:tentative="1">
+      <w:start w:val="1"/>
+      <w:numFmt w:val="bullet"/>
+      <w:lvlText w:val=""/>
+      <w:lvlJc w:val="left"/>
+      <w:pPr>
+        <w:ind w:left="2160" w:hanging="360"/>
+      </w:pPr>
+      <w:rPr>
+        <w:rFonts w:ascii="Wingdings" w:hAnsi="Wingdings" w:hint="default"/>
+      </w:rPr>
+    </w:lvl>
+    <w:lvl w:ilvl="3" w:tplc="04090001" w:tentative="1">
+      <w:start w:val="1"/>
+      <w:numFmt w:val="bullet"/>
+      <w:lvlText w:val=""/>
+      <w:lvlJc w:val="left"/>
+      <w:pPr>
+        <w:ind w:left="2880" w:hanging="360"/>
+      </w:pPr>
+      <w:rPr>
+        <w:rFonts w:ascii="Symbol" w:hAnsi="Symbol" w:hint="default"/>
+      </w:rPr>
+    </w:lvl>
+    <w:lvl w:ilvl="4" w:tplc="04090003" w:tentative="1">
+      <w:start w:val="1"/>
+      <w:numFmt w:val="bullet"/>
+      <w:lvlText w:val="o"/>
+      <w:lvlJc w:val="left"/>
+      <w:pPr>
+        <w:ind w:left="3600" w:hanging="360"/>
+      </w:pPr>
+      <w:rPr>
+        <w:rFonts w:ascii="Courier New" w:hAnsi="Courier New" w:cs="Courier New" w:hint="default"/>
+      </w:rPr>
+    </w:lvl>
+    <w:lvl w:ilvl="5" w:tplc="04090005" w:tentative="1">
+      <w:start w:val="1"/>
+      <w:numFmt w:val="bullet"/>
+      <w:lvlText w:val=""/>
+      <w:lvlJc w:val="left"/>
+      <w:pPr>
+        <w:ind w:left="4320" w:hanging="360"/>
+      </w:pPr>
+      <w:rPr>
+        <w:rFonts w:ascii="Wingdings" w:hAnsi="Wingdings" w:hint="default"/>
+      </w:rPr>
+    </w:lvl>
+    <w:lvl w:ilvl="6" w:tplc="04090001" w:tentative="1">
+      <w:start w:val="1"/>
+      <w:numFmt w:val="bullet"/>
+      <w:lvlText w:val=""/>
+      <w:lvlJc w:val="left"/>
+      <w:pPr>
+        <w:ind w:left="5040" w:hanging="360"/>
+      </w:pPr>
+      <w:rPr>
+        <w:rFonts w:ascii="Symbol" w:hAnsi="Symbol" w:hint="default"/>
+      </w:rPr>
+    </w:lvl>
+    <w:lvl w:ilvl="7" w:tplc="04090003" w:tentative="1">
+      <w:start w:val="1"/>
+      <w:numFmt w:val="bullet"/>
+      <w:lvlText w:val="o"/>
+      <w:lvlJc w:val="left"/>
+      <w:pPr>
+        <w:ind w:left="5760" w:hanging="360"/>
+      </w:pPr>
+      <w:rPr>
+        <w:rFonts w:ascii="Courier New" w:hAnsi="Courier New" w:cs="Courier New" w:hint="default"/>
+      </w:rPr>
+    </w:lvl>
+    <w:lvl w:ilvl="8" w:tplc="04090005" w:tentative="1">
+      <w:start w:val="1"/>
+      <w:numFmt w:val="bullet"/>
+      <w:lvlText w:val=""/>
+      <w:lvlJc w:val="left"/>
+      <w:pPr>
+        <w:ind w:left="6480" w:hanging="360"/>
+      </w:pPr>
+      <w:rPr>
+        <w:rFonts w:ascii="Wingdings" w:hAnsi="Wingdings" w:hint="default"/>
+      </w:rPr>
+    </w:lvl>
+  </w:abstractNum>
+  <w:abstractNum w:abstractNumId="32" w15:restartNumberingAfterBreak="0">
     <w:nsid w:val="5A611447"/>
     <w:multiLevelType w:val="hybridMultilevel"/>
     <w:tmpl w:val="337EB308"/>
@@ -13985,7 +14363,7 @@
       </w:rPr>
     </w:lvl>
   </w:abstractNum>
-  <w:abstractNum w:abstractNumId="31" w15:restartNumberingAfterBreak="0">
+  <w:abstractNum w:abstractNumId="33" w15:restartNumberingAfterBreak="0">
     <w:nsid w:val="5E40171F"/>
     <w:multiLevelType w:val="hybridMultilevel"/>
     <w:tmpl w:val="9168B72E"/>
@@ -14074,7 +14452,7 @@
       </w:pPr>
     </w:lvl>
   </w:abstractNum>
-  <w:abstractNum w:abstractNumId="32" w15:restartNumberingAfterBreak="0">
+  <w:abstractNum w:abstractNumId="34" w15:restartNumberingAfterBreak="0">
     <w:nsid w:val="5F06329D"/>
     <w:multiLevelType w:val="hybridMultilevel"/>
     <w:tmpl w:val="E7204284"/>
@@ -14187,7 +14565,7 @@
       </w:rPr>
     </w:lvl>
   </w:abstractNum>
-  <w:abstractNum w:abstractNumId="33" w15:restartNumberingAfterBreak="0">
+  <w:abstractNum w:abstractNumId="35" w15:restartNumberingAfterBreak="0">
     <w:nsid w:val="60514F49"/>
     <w:multiLevelType w:val="hybridMultilevel"/>
     <w:tmpl w:val="E174B890"/>
@@ -14300,7 +14678,7 @@
       </w:rPr>
     </w:lvl>
   </w:abstractNum>
-  <w:abstractNum w:abstractNumId="34" w15:restartNumberingAfterBreak="0">
+  <w:abstractNum w:abstractNumId="36" w15:restartNumberingAfterBreak="0">
     <w:nsid w:val="63337065"/>
     <w:multiLevelType w:val="hybridMultilevel"/>
     <w:tmpl w:val="9D1243D6"/>
@@ -14390,7 +14768,7 @@
       </w:pPr>
     </w:lvl>
   </w:abstractNum>
-  <w:abstractNum w:abstractNumId="35" w15:restartNumberingAfterBreak="0">
+  <w:abstractNum w:abstractNumId="37" w15:restartNumberingAfterBreak="0">
     <w:nsid w:val="651D655E"/>
     <w:multiLevelType w:val="hybridMultilevel"/>
     <w:tmpl w:val="2B92FA12"/>
@@ -14476,7 +14854,7 @@
       </w:pPr>
     </w:lvl>
   </w:abstractNum>
-  <w:abstractNum w:abstractNumId="36" w15:restartNumberingAfterBreak="0">
+  <w:abstractNum w:abstractNumId="38" w15:restartNumberingAfterBreak="0">
     <w:nsid w:val="65344ACC"/>
     <w:multiLevelType w:val="hybridMultilevel"/>
     <w:tmpl w:val="6BE258D6"/>
@@ -14589,7 +14967,7 @@
       </w:rPr>
     </w:lvl>
   </w:abstractNum>
-  <w:abstractNum w:abstractNumId="37" w15:restartNumberingAfterBreak="0">
+  <w:abstractNum w:abstractNumId="39" w15:restartNumberingAfterBreak="0">
     <w:nsid w:val="66A35A5D"/>
     <w:multiLevelType w:val="hybridMultilevel"/>
     <w:tmpl w:val="6F7ED6DC"/>
@@ -14702,7 +15080,7 @@
       </w:rPr>
     </w:lvl>
   </w:abstractNum>
-  <w:abstractNum w:abstractNumId="38" w15:restartNumberingAfterBreak="0">
+  <w:abstractNum w:abstractNumId="40" w15:restartNumberingAfterBreak="0">
     <w:nsid w:val="693D06B8"/>
     <w:multiLevelType w:val="hybridMultilevel"/>
     <w:tmpl w:val="771C0D84"/>
@@ -14815,7 +15193,120 @@
       </w:rPr>
     </w:lvl>
   </w:abstractNum>
-  <w:abstractNum w:abstractNumId="39" w15:restartNumberingAfterBreak="0">
+  <w:abstractNum w:abstractNumId="41" w15:restartNumberingAfterBreak="0">
+    <w:nsid w:val="6A8837B2"/>
+    <w:multiLevelType w:val="hybridMultilevel"/>
+    <w:tmpl w:val="F386DEA2"/>
+    <w:lvl w:ilvl="0" w:tplc="04090001">
+      <w:start w:val="1"/>
+      <w:numFmt w:val="bullet"/>
+      <w:lvlText w:val=""/>
+      <w:lvlJc w:val="left"/>
+      <w:pPr>
+        <w:ind w:left="720" w:hanging="360"/>
+      </w:pPr>
+      <w:rPr>
+        <w:rFonts w:ascii="Symbol" w:hAnsi="Symbol" w:hint="default"/>
+      </w:rPr>
+    </w:lvl>
+    <w:lvl w:ilvl="1" w:tplc="04090003" w:tentative="1">
+      <w:start w:val="1"/>
+      <w:numFmt w:val="bullet"/>
+      <w:lvlText w:val="o"/>
+      <w:lvlJc w:val="left"/>
+      <w:pPr>
+        <w:ind w:left="1440" w:hanging="360"/>
+      </w:pPr>
+      <w:rPr>
+        <w:rFonts w:ascii="Courier New" w:hAnsi="Courier New" w:cs="Courier New" w:hint="default"/>
+      </w:rPr>
+    </w:lvl>
+    <w:lvl w:ilvl="2" w:tplc="04090005" w:tentative="1">
+      <w:start w:val="1"/>
+      <w:numFmt w:val="bullet"/>
+      <w:lvlText w:val=""/>
+      <w:lvlJc w:val="left"/>
+      <w:pPr>
+        <w:ind w:left="2160" w:hanging="360"/>
+      </w:pPr>
+      <w:rPr>
+        <w:rFonts w:ascii="Wingdings" w:hAnsi="Wingdings" w:hint="default"/>
+      </w:rPr>
+    </w:lvl>
+    <w:lvl w:ilvl="3" w:tplc="04090001" w:tentative="1">
+      <w:start w:val="1"/>
+      <w:numFmt w:val="bullet"/>
+      <w:lvlText w:val=""/>
+      <w:lvlJc w:val="left"/>
+      <w:pPr>
+        <w:ind w:left="2880" w:hanging="360"/>
+      </w:pPr>
+      <w:rPr>
+        <w:rFonts w:ascii="Symbol" w:hAnsi="Symbol" w:hint="default"/>
+      </w:rPr>
+    </w:lvl>
+    <w:lvl w:ilvl="4" w:tplc="04090003" w:tentative="1">
+      <w:start w:val="1"/>
+      <w:numFmt w:val="bullet"/>
+      <w:lvlText w:val="o"/>
+      <w:lvlJc w:val="left"/>
+      <w:pPr>
+        <w:ind w:left="3600" w:hanging="360"/>
+      </w:pPr>
+      <w:rPr>
+        <w:rFonts w:ascii="Courier New" w:hAnsi="Courier New" w:cs="Courier New" w:hint="default"/>
+      </w:rPr>
+    </w:lvl>
+    <w:lvl w:ilvl="5" w:tplc="04090005" w:tentative="1">
+      <w:start w:val="1"/>
+      <w:numFmt w:val="bullet"/>
+      <w:lvlText w:val=""/>
+      <w:lvlJc w:val="left"/>
+      <w:pPr>
+        <w:ind w:left="4320" w:hanging="360"/>
+      </w:pPr>
+      <w:rPr>
+        <w:rFonts w:ascii="Wingdings" w:hAnsi="Wingdings" w:hint="default"/>
+      </w:rPr>
+    </w:lvl>
+    <w:lvl w:ilvl="6" w:tplc="04090001" w:tentative="1">
+      <w:start w:val="1"/>
+      <w:numFmt w:val="bullet"/>
+      <w:lvlText w:val=""/>
+      <w:lvlJc w:val="left"/>
+      <w:pPr>
+        <w:ind w:left="5040" w:hanging="360"/>
+      </w:pPr>
+      <w:rPr>
+        <w:rFonts w:ascii="Symbol" w:hAnsi="Symbol" w:hint="default"/>
+      </w:rPr>
+    </w:lvl>
+    <w:lvl w:ilvl="7" w:tplc="04090003" w:tentative="1">
+      <w:start w:val="1"/>
+      <w:numFmt w:val="bullet"/>
+      <w:lvlText w:val="o"/>
+      <w:lvlJc w:val="left"/>
+      <w:pPr>
+        <w:ind w:left="5760" w:hanging="360"/>
+      </w:pPr>
+      <w:rPr>
+        <w:rFonts w:ascii="Courier New" w:hAnsi="Courier New" w:cs="Courier New" w:hint="default"/>
+      </w:rPr>
+    </w:lvl>
+    <w:lvl w:ilvl="8" w:tplc="04090005" w:tentative="1">
+      <w:start w:val="1"/>
+      <w:numFmt w:val="bullet"/>
+      <w:lvlText w:val=""/>
+      <w:lvlJc w:val="left"/>
+      <w:pPr>
+        <w:ind w:left="6480" w:hanging="360"/>
+      </w:pPr>
+      <w:rPr>
+        <w:rFonts w:ascii="Wingdings" w:hAnsi="Wingdings" w:hint="default"/>
+      </w:rPr>
+    </w:lvl>
+  </w:abstractNum>
+  <w:abstractNum w:abstractNumId="42" w15:restartNumberingAfterBreak="0">
     <w:nsid w:val="6A8C4716"/>
     <w:multiLevelType w:val="hybridMultilevel"/>
     <w:tmpl w:val="A0C4E758"/>
@@ -14901,7 +15392,7 @@
       </w:pPr>
     </w:lvl>
   </w:abstractNum>
-  <w:abstractNum w:abstractNumId="40" w15:restartNumberingAfterBreak="0">
+  <w:abstractNum w:abstractNumId="43" w15:restartNumberingAfterBreak="0">
     <w:nsid w:val="6D7F64E0"/>
     <w:multiLevelType w:val="hybridMultilevel"/>
     <w:tmpl w:val="84567BAA"/>
@@ -15014,7 +15505,7 @@
       </w:rPr>
     </w:lvl>
   </w:abstractNum>
-  <w:abstractNum w:abstractNumId="41" w15:restartNumberingAfterBreak="0">
+  <w:abstractNum w:abstractNumId="44" w15:restartNumberingAfterBreak="0">
     <w:nsid w:val="70E137BC"/>
     <w:multiLevelType w:val="hybridMultilevel"/>
     <w:tmpl w:val="BBBEE9A0"/>
@@ -15127,7 +15618,7 @@
       </w:rPr>
     </w:lvl>
   </w:abstractNum>
-  <w:abstractNum w:abstractNumId="42" w15:restartNumberingAfterBreak="0">
+  <w:abstractNum w:abstractNumId="45" w15:restartNumberingAfterBreak="0">
     <w:nsid w:val="72DF333F"/>
     <w:multiLevelType w:val="hybridMultilevel"/>
     <w:tmpl w:val="5CDA7BF4"/>
@@ -15213,7 +15704,7 @@
       </w:pPr>
     </w:lvl>
   </w:abstractNum>
-  <w:abstractNum w:abstractNumId="43" w15:restartNumberingAfterBreak="0">
+  <w:abstractNum w:abstractNumId="46" w15:restartNumberingAfterBreak="0">
     <w:nsid w:val="780640E3"/>
     <w:multiLevelType w:val="hybridMultilevel"/>
     <w:tmpl w:val="0CFA16C6"/>
@@ -15327,37 +15818,37 @@
     </w:lvl>
   </w:abstractNum>
   <w:num w:numId="1">
-    <w:abstractNumId w:val="21"/>
+    <w:abstractNumId w:val="22"/>
   </w:num>
   <w:num w:numId="2">
     <w:abstractNumId w:val="8"/>
   </w:num>
   <w:num w:numId="3">
-    <w:abstractNumId w:val="38"/>
+    <w:abstractNumId w:val="40"/>
   </w:num>
   <w:num w:numId="4">
-    <w:abstractNumId w:val="23"/>
+    <w:abstractNumId w:val="24"/>
   </w:num>
   <w:num w:numId="5">
-    <w:abstractNumId w:val="18"/>
+    <w:abstractNumId w:val="19"/>
   </w:num>
   <w:num w:numId="6">
     <w:abstractNumId w:val="6"/>
   </w:num>
   <w:num w:numId="7">
-    <w:abstractNumId w:val="42"/>
+    <w:abstractNumId w:val="45"/>
   </w:num>
   <w:num w:numId="8">
     <w:abstractNumId w:val="10"/>
   </w:num>
   <w:num w:numId="9">
-    <w:abstractNumId w:val="16"/>
+    <w:abstractNumId w:val="17"/>
   </w:num>
   <w:num w:numId="10">
-    <w:abstractNumId w:val="13"/>
+    <w:abstractNumId w:val="14"/>
   </w:num>
   <w:num w:numId="11">
-    <w:abstractNumId w:val="31"/>
+    <w:abstractNumId w:val="33"/>
   </w:num>
   <w:num w:numId="12">
     <w:abstractNumId w:val="2"/>
@@ -15366,43 +15857,43 @@
     <w:abstractNumId w:val="5"/>
   </w:num>
   <w:num w:numId="14">
-    <w:abstractNumId w:val="29"/>
+    <w:abstractNumId w:val="30"/>
   </w:num>
   <w:num w:numId="15">
-    <w:abstractNumId w:val="20"/>
+    <w:abstractNumId w:val="21"/>
   </w:num>
   <w:num w:numId="16">
-    <w:abstractNumId w:val="22"/>
+    <w:abstractNumId w:val="23"/>
   </w:num>
   <w:num w:numId="17">
-    <w:abstractNumId w:val="33"/>
+    <w:abstractNumId w:val="35"/>
   </w:num>
   <w:num w:numId="18">
-    <w:abstractNumId w:val="17"/>
+    <w:abstractNumId w:val="18"/>
   </w:num>
   <w:num w:numId="19">
-    <w:abstractNumId w:val="37"/>
+    <w:abstractNumId w:val="39"/>
   </w:num>
   <w:num w:numId="20">
-    <w:abstractNumId w:val="43"/>
+    <w:abstractNumId w:val="46"/>
   </w:num>
   <w:num w:numId="21">
-    <w:abstractNumId w:val="26"/>
+    <w:abstractNumId w:val="27"/>
   </w:num>
   <w:num w:numId="22">
     <w:abstractNumId w:val="3"/>
   </w:num>
   <w:num w:numId="23">
-    <w:abstractNumId w:val="24"/>
+    <w:abstractNumId w:val="25"/>
   </w:num>
   <w:num w:numId="24">
-    <w:abstractNumId w:val="27"/>
+    <w:abstractNumId w:val="28"/>
   </w:num>
   <w:num w:numId="25">
-    <w:abstractNumId w:val="25"/>
+    <w:abstractNumId w:val="26"/>
   </w:num>
   <w:num w:numId="26">
-    <w:abstractNumId w:val="12"/>
+    <w:abstractNumId w:val="13"/>
   </w:num>
   <w:num w:numId="27">
     <w:abstractNumId w:val="11"/>
@@ -15411,40 +15902,40 @@
     <w:abstractNumId w:val="4"/>
   </w:num>
   <w:num w:numId="29">
-    <w:abstractNumId w:val="32"/>
+    <w:abstractNumId w:val="34"/>
   </w:num>
   <w:num w:numId="30">
-    <w:abstractNumId w:val="36"/>
+    <w:abstractNumId w:val="38"/>
   </w:num>
   <w:num w:numId="31">
-    <w:abstractNumId w:val="14"/>
+    <w:abstractNumId w:val="15"/>
   </w:num>
   <w:num w:numId="32">
-    <w:abstractNumId w:val="41"/>
+    <w:abstractNumId w:val="44"/>
   </w:num>
   <w:num w:numId="33">
     <w:abstractNumId w:val="9"/>
   </w:num>
   <w:num w:numId="34">
-    <w:abstractNumId w:val="15"/>
+    <w:abstractNumId w:val="16"/>
   </w:num>
   <w:num w:numId="35">
-    <w:abstractNumId w:val="39"/>
+    <w:abstractNumId w:val="42"/>
   </w:num>
   <w:num w:numId="36">
-    <w:abstractNumId w:val="19"/>
+    <w:abstractNumId w:val="20"/>
   </w:num>
   <w:num w:numId="37">
-    <w:abstractNumId w:val="35"/>
+    <w:abstractNumId w:val="37"/>
   </w:num>
   <w:num w:numId="38">
-    <w:abstractNumId w:val="34"/>
+    <w:abstractNumId w:val="36"/>
   </w:num>
   <w:num w:numId="39">
-    <w:abstractNumId w:val="40"/>
+    <w:abstractNumId w:val="43"/>
   </w:num>
   <w:num w:numId="40">
-    <w:abstractNumId w:val="28"/>
+    <w:abstractNumId w:val="29"/>
   </w:num>
   <w:num w:numId="41">
     <w:abstractNumId w:val="7"/>
@@ -15456,7 +15947,16 @@
     <w:abstractNumId w:val="0"/>
   </w:num>
   <w:num w:numId="44">
-    <w:abstractNumId w:val="30"/>
+    <w:abstractNumId w:val="32"/>
+  </w:num>
+  <w:num w:numId="45">
+    <w:abstractNumId w:val="41"/>
+  </w:num>
+  <w:num w:numId="46">
+    <w:abstractNumId w:val="12"/>
+  </w:num>
+  <w:num w:numId="47">
+    <w:abstractNumId w:val="31"/>
   </w:num>
 </w:numbering>
 </file>
@@ -16932,7 +17432,7 @@
 </file>
 
 <file path=customXml/itemProps1.xml><?xml version="1.0" encoding="utf-8"?>
-<ds:datastoreItem xmlns:ds="http://schemas.openxmlformats.org/officeDocument/2006/customXml" ds:itemID="{B579EC68-4BF2-4002-AA03-964005E86E8E}">
+<ds:datastoreItem xmlns:ds="http://schemas.openxmlformats.org/officeDocument/2006/customXml" ds:itemID="{2DB8330C-CD9E-4CE9-AD6D-11995287975E}">
   <ds:schemaRefs>
     <ds:schemaRef ds:uri="http://schemas.openxmlformats.org/officeDocument/2006/bibliography"/>
   </ds:schemaRefs>

</xml_diff>

<commit_message>
Try again. Include natural flow figure reference
</commit_message>
<xml_diff>
--- a/ModelMusings/Support/ModelGuide/ModelGuide-CombinedLakePowellLakeMead.docx
+++ b/ModelMusings/Support/ModelGuide/ModelGuide-CombinedLakePowellLakeMead.docx
@@ -2246,7 +2246,7 @@
         <w:fldChar w:fldCharType="begin"/>
       </w:r>
       <w:r>
-        <w:instrText xml:space="preserve"> ADDIN EN.CITE &lt;EndNote&gt;&lt;Cite&gt;&lt;Author&gt;USBR&lt;/Author&gt;&lt;Year&gt;2021&lt;/Year&gt;&lt;RecNum&gt;2773&lt;/RecNum&gt;&lt;DisplayText&gt;(USBR, 2021b; USBR, 2021c)&lt;/DisplayText&gt;&lt;record&gt;&lt;rec-number&gt;2773&lt;/rec-number&gt;&lt;foreign-keys&gt;&lt;key app="EN" db-id="xxt5ta9pd995dwesap0pdzzp2weaz0w9werf" timestamp="1619415581"&gt;2773&lt;/key&gt;&lt;/foreign-keys&gt;&lt;ref-type name="Report"&gt;27&lt;/ref-type&gt;&lt;contributors&gt;&lt;authors&gt;&lt;author&gt;USBR&lt;/author&gt;&lt;/authors&gt;&lt;/contributors&gt;&lt;titles&gt;&lt;title&gt;Glen Canyon Dam, Current Status, Lake Powell Inflow Forecast&lt;/title&gt;&lt;/titles&gt;&lt;dates&gt;&lt;year&gt;2021&lt;/year&gt;&lt;/dates&gt;&lt;publisher&gt;U.S. Bureau of Reclamation&lt;/publisher&gt;&lt;urls&gt;&lt;related-urls&gt;&lt;url&gt;https://www.usbr.gov/uc/water/crsp/cs/gcd.html&lt;/url&gt;&lt;/related-urls&gt;&lt;/urls&gt;&lt;/record&gt;&lt;/Cite&gt;&lt;Cite&gt;&lt;Author&gt;USBR&lt;/Author&gt;&lt;Year&gt;2021&lt;/Year&gt;&lt;RecNum&gt;2823&lt;/RecNum&gt;&lt;record&gt;&lt;rec-number&gt;2823&lt;/rec-number&gt;&lt;foreign-keys&gt;&lt;key app="EN" db-id="xxt5ta9pd995dwesap0pdzzp2weaz0w9werf" timestamp="1633466837"&gt;2823&lt;/key&gt;&lt;/foreign-keys&gt;&lt;ref-type name="Web Page"&gt;12&lt;/ref-type&gt;&lt;contributors&gt;&lt;authors&gt;&lt;author&gt;USBR&lt;/author&gt;&lt;/authors&gt;&lt;/contributors&gt;&lt;titles&gt;&lt;title&gt;Lake Mead at Hoover Dam, End of Month Elevation&lt;/title&gt;&lt;/titles&gt;&lt;volume&gt;2021&lt;/volume&gt;&lt;number&gt;October 5&lt;/number&gt;&lt;dates&gt;&lt;year&gt;2021&lt;/year&gt;&lt;/dates&gt;&lt;publisher&gt;Lower Colorado River Operations, U.S. Buruea of Reclamation&lt;/publisher&gt;&lt;urls&gt;&lt;related-urls&gt;&lt;url&gt;https://www.usbr.gov/lc/region/g4000/hourly/mead-elv.html&lt;/url&gt;&lt;/related-urls&gt;&lt;/urls&gt;&lt;/record&gt;&lt;/Cite&gt;&lt;/EndNote&gt;</w:instrText>
+        <w:instrText xml:space="preserve"> ADDIN EN.CITE &lt;EndNote&gt;&lt;Cite&gt;&lt;Author&gt;USBR&lt;/Author&gt;&lt;Year&gt;2021&lt;/Year&gt;&lt;RecNum&gt;2773&lt;/RecNum&gt;&lt;DisplayText&gt;(USBR, 2021c; USBR, 2021d)&lt;/DisplayText&gt;&lt;record&gt;&lt;rec-number&gt;2773&lt;/rec-number&gt;&lt;foreign-keys&gt;&lt;key app="EN" db-id="xxt5ta9pd995dwesap0pdzzp2weaz0w9werf" timestamp="1619415581"&gt;2773&lt;/key&gt;&lt;/foreign-keys&gt;&lt;ref-type name="Report"&gt;27&lt;/ref-type&gt;&lt;contributors&gt;&lt;authors&gt;&lt;author&gt;USBR&lt;/author&gt;&lt;/authors&gt;&lt;/contributors&gt;&lt;titles&gt;&lt;title&gt;Glen Canyon Dam, Current Status, Lake Powell Inflow Forecast&lt;/title&gt;&lt;/titles&gt;&lt;dates&gt;&lt;year&gt;2021&lt;/year&gt;&lt;/dates&gt;&lt;publisher&gt;U.S. Bureau of Reclamation&lt;/publisher&gt;&lt;urls&gt;&lt;related-urls&gt;&lt;url&gt;https://www.usbr.gov/uc/water/crsp/cs/gcd.html&lt;/url&gt;&lt;/related-urls&gt;&lt;/urls&gt;&lt;/record&gt;&lt;/Cite&gt;&lt;Cite&gt;&lt;Author&gt;USBR&lt;/Author&gt;&lt;Year&gt;2021&lt;/Year&gt;&lt;RecNum&gt;2823&lt;/RecNum&gt;&lt;record&gt;&lt;rec-number&gt;2823&lt;/rec-number&gt;&lt;foreign-keys&gt;&lt;key app="EN" db-id="xxt5ta9pd995dwesap0pdzzp2weaz0w9werf" timestamp="1633466837"&gt;2823&lt;/key&gt;&lt;/foreign-keys&gt;&lt;ref-type name="Web Page"&gt;12&lt;/ref-type&gt;&lt;contributors&gt;&lt;authors&gt;&lt;author&gt;USBR&lt;/author&gt;&lt;/authors&gt;&lt;/contributors&gt;&lt;titles&gt;&lt;title&gt;Lake Mead at Hoover Dam, End of Month Elevation&lt;/title&gt;&lt;/titles&gt;&lt;volume&gt;2021&lt;/volume&gt;&lt;number&gt;October 5&lt;/number&gt;&lt;dates&gt;&lt;year&gt;2021&lt;/year&gt;&lt;/dates&gt;&lt;publisher&gt;Lower Colorado River Operations, U.S. Buruea of Reclamation&lt;/publisher&gt;&lt;urls&gt;&lt;related-urls&gt;&lt;url&gt;https://www.usbr.gov/lc/region/g4000/hourly/mead-elv.html&lt;/url&gt;&lt;/related-urls&gt;&lt;/urls&gt;&lt;/record&gt;&lt;/Cite&gt;&lt;/EndNote&gt;</w:instrText>
       </w:r>
       <w:r>
         <w:fldChar w:fldCharType="separate"/>
@@ -2255,7 +2255,7 @@
         <w:rPr>
           <w:noProof/>
         </w:rPr>
-        <w:t>(USBR, 2021b; USBR, 2021c)</w:t>
+        <w:t>(USBR, 2021c; USBR, 2021d)</w:t>
       </w:r>
       <w:r>
         <w:fldChar w:fldCharType="end"/>
@@ -3159,15 +3159,7 @@
     </w:p>
     <w:p>
       <w:r>
-        <w:t>Because future flows are uncertain, we can only specify natural inflow to Lake Powell as a</w:t>
-      </w:r>
-      <w:bookmarkStart w:id="8" w:name="_GoBack"/>
-      <w:bookmarkEnd w:id="8"/>
-      <w:r>
-        <w:t xml:space="preserve"> scenario of possible future flows</w:t>
-      </w:r>
-      <w:r>
-        <w:t>. Develop a scenario from:</w:t>
+        <w:t>Because future flows are uncertain, we can only specify natural inflow to Lake Powell as a scenario of possible future flows. Develop a scenario from:</w:t>
       </w:r>
     </w:p>
     <w:p>
@@ -3214,16 +3206,7 @@
         </w:numPr>
       </w:pPr>
       <w:r>
-        <w:t>F</w:t>
-      </w:r>
-      <w:r>
-        <w:t>low</w:t>
-      </w:r>
-      <w:r>
-        <w:t xml:space="preserve"> values </w:t>
-      </w:r>
-      <w:r>
-        <w:t xml:space="preserve">reconstructed from the historical (1905 to 2015) or paleo (1416 to 2015) periods </w:t>
+        <w:t xml:space="preserve">Flow values reconstructed from the historical (1905 to 2015) or paleo (1416 to 2015) periods </w:t>
       </w:r>
       <w:r>
         <w:fldChar w:fldCharType="begin"/>
@@ -3268,16 +3251,7 @@
         </w:numPr>
       </w:pPr>
       <w:r>
-        <w:t>T</w:t>
-      </w:r>
-      <w:r>
-        <w:t>he mean natural flow of low-flow sequences in the paleo reconstructed or recent observed periods (</w:t>
-      </w:r>
-      <w:r>
-        <w:t>Figure 3</w:t>
-      </w:r>
-      <w:r>
-        <w:t xml:space="preserve">). For example, a 5-year drought that started in 1580 AD had a reconstructed average flow of 9 </w:t>
+        <w:t xml:space="preserve">The mean natural flow of low-flow sequences in the paleo reconstructed or recent observed periods (Figure 3). For example, a 5-year drought that started in 1580 AD had a reconstructed average flow of 9 </w:t>
       </w:r>
       <w:proofErr w:type="spellStart"/>
       <w:r>
@@ -3297,10 +3271,7 @@
         </w:numPr>
       </w:pPr>
       <w:r>
-        <w:t>D</w:t>
-      </w:r>
-      <w:r>
-        <w:t>evise a time series of flows on your own or adapt values year-to-year as model time progresses.</w:t>
+        <w:t>Devise a time series of flows on your own or adapt values year-to-year as model time progresses.</w:t>
       </w:r>
     </w:p>
     <w:p>
@@ -3336,7 +3307,7 @@
         <w:fldChar w:fldCharType="begin"/>
       </w:r>
       <w:r>
-        <w:instrText xml:space="preserve"> ADDIN EN.CITE &lt;EndNote&gt;&lt;Cite&gt;&lt;Author&gt;USBR&lt;/Author&gt;&lt;Year&gt;2021&lt;/Year&gt;&lt;RecNum&gt;2818&lt;/RecNum&gt;&lt;DisplayText&gt;(USBR, 2021d)&lt;/DisplayText&gt;&lt;record&gt;&lt;rec-number&gt;2818&lt;/rec-number&gt;&lt;foreign-keys&gt;&lt;key app="EN" db-id="xxt5ta9pd995dwesap0pdzzp2weaz0w9werf" timestamp="1632863083"&gt;2818&lt;/key&gt;&lt;/foreign-keys&gt;&lt;ref-type name="Web Page"&gt;12&lt;/ref-type&gt;&lt;contributors&gt;&lt;authors&gt;&lt;author&gt;USBR&lt;/author&gt;&lt;/authors&gt;&lt;/contributors&gt;&lt;titles&gt;&lt;title&gt;Lake Powell Unregulated Inflow&lt;/title&gt;&lt;/titles&gt;&lt;volume&gt;2021&lt;/volume&gt;&lt;number&gt;September 28&lt;/number&gt;&lt;dates&gt;&lt;year&gt;2021&lt;/year&gt;&lt;/dates&gt;&lt;urls&gt;&lt;related-urls&gt;&lt;url&gt;https://www.usbr.gov/uc/water/crsp/studies/images/PowellForecast.png&lt;/url&gt;&lt;/related-urls&gt;&lt;/urls&gt;&lt;/record&gt;&lt;/Cite&gt;&lt;/EndNote&gt;</w:instrText>
+        <w:instrText xml:space="preserve"> ADDIN EN.CITE &lt;EndNote&gt;&lt;Cite&gt;&lt;Author&gt;USBR&lt;/Author&gt;&lt;Year&gt;2021&lt;/Year&gt;&lt;RecNum&gt;2818&lt;/RecNum&gt;&lt;DisplayText&gt;(USBR, 2021e)&lt;/DisplayText&gt;&lt;record&gt;&lt;rec-number&gt;2818&lt;/rec-number&gt;&lt;foreign-keys&gt;&lt;key app="EN" db-id="xxt5ta9pd995dwesap0pdzzp2weaz0w9werf" timestamp="1632863083"&gt;2818&lt;/key&gt;&lt;/foreign-keys&gt;&lt;ref-type name="Web Page"&gt;12&lt;/ref-type&gt;&lt;contributors&gt;&lt;authors&gt;&lt;author&gt;USBR&lt;/author&gt;&lt;/authors&gt;&lt;/contributors&gt;&lt;titles&gt;&lt;title&gt;Lake Powell Unregulated Inflow&lt;/title&gt;&lt;/titles&gt;&lt;volume&gt;2021&lt;/volume&gt;&lt;number&gt;September 28&lt;/number&gt;&lt;dates&gt;&lt;year&gt;2021&lt;/year&gt;&lt;/dates&gt;&lt;urls&gt;&lt;related-urls&gt;&lt;url&gt;https://www.usbr.gov/uc/water/crsp/studies/images/PowellForecast.png&lt;/url&gt;&lt;/related-urls&gt;&lt;/urls&gt;&lt;/record&gt;&lt;/Cite&gt;&lt;/EndNote&gt;</w:instrText>
       </w:r>
       <w:r>
         <w:fldChar w:fldCharType="separate"/>
@@ -3345,7 +3316,7 @@
         <w:rPr>
           <w:noProof/>
         </w:rPr>
-        <w:t>(USBR, 2021d)</w:t>
+        <w:t>(USBR, 2021e)</w:t>
       </w:r>
       <w:r>
         <w:fldChar w:fldCharType="end"/>
@@ -3362,11 +3333,22 @@
         <w:t xml:space="preserve"> to get a natural flow</w:t>
       </w:r>
       <w:r>
-        <w:t>. The addition represents non-reservoir consumptive use in the Upper Basin. Figure 5 shows how to conserve from unregulated to natural flow.</w:t>
-      </w:r>
-    </w:p>
-    <w:p>
-      <w:r>
+        <w:t>. The addition represents non-reservoir consumptive use in the Upper Basin. Figure 5 shows how to con</w:t>
+      </w:r>
+      <w:r>
+        <w:t>vert</w:t>
+      </w:r>
+      <w:bookmarkStart w:id="8" w:name="_GoBack"/>
+      <w:bookmarkEnd w:id="8"/>
+      <w:r>
+        <w:t xml:space="preserve"> from unregulated to natural flow.</w:t>
+      </w:r>
+    </w:p>
+    <w:p>
+      <w:r>
+        <w:rPr>
+          <w:noProof/>
+        </w:rPr>
         <w:drawing>
           <wp:inline distT="0" distB="0" distL="0" distR="0" wp14:anchorId="46EE99F7" wp14:editId="12091ACE">
             <wp:extent cx="3418363" cy="3588261"/>
@@ -3423,7 +3405,43 @@
           <w:b/>
           <w:bCs/>
         </w:rPr>
-        <w:t>. Estimated natural inflow to Lake Powell {USBR, 2021 #2836}</w:t>
+        <w:t xml:space="preserve">. Estimated natural inflow to Lake Powell </w:t>
+      </w:r>
+      <w:r>
+        <w:rPr>
+          <w:b/>
+          <w:bCs/>
+        </w:rPr>
+        <w:fldChar w:fldCharType="begin"/>
+      </w:r>
+      <w:r>
+        <w:rPr>
+          <w:b/>
+          <w:bCs/>
+        </w:rPr>
+        <w:instrText xml:space="preserve"> ADDIN EN.CITE &lt;EndNote&gt;&lt;Cite&gt;&lt;Author&gt;USBR&lt;/Author&gt;&lt;Year&gt;2021&lt;/Year&gt;&lt;RecNum&gt;2836&lt;/RecNum&gt;&lt;DisplayText&gt;(USBR, 2021a)&lt;/DisplayText&gt;&lt;record&gt;&lt;rec-number&gt;2836&lt;/rec-number&gt;&lt;foreign-keys&gt;&lt;key app="EN" db-id="xxt5ta9pd995dwesap0pdzzp2weaz0w9werf" timestamp="1636570167"&gt;2836&lt;/key&gt;&lt;/foreign-keys&gt;&lt;ref-type name="Report"&gt;27&lt;/ref-type&gt;&lt;contributors&gt;&lt;authors&gt;&lt;author&gt;USBR&lt;/author&gt;&lt;/authors&gt;&lt;/contributors&gt;&lt;titles&gt;&lt;title&gt;21st Century Colorado River: Hydrology and Risk of Lake Mead Reaching Critically Low Elevations&lt;/title&gt;&lt;/titles&gt;&lt;dates&gt;&lt;year&gt;2021&lt;/year&gt;&lt;pub-dates&gt;&lt;date&gt;November 5, 2021&lt;/date&gt;&lt;/pub-dates&gt;&lt;/dates&gt;&lt;publisher&gt;U.S. Bureau of Reclamation&lt;/publisher&gt;&lt;urls&gt;&lt;related-urls&gt;&lt;url&gt;https://github.com/dzeke/ColoradoRiverCoding/raw/main/500PlusPlan/MeadRisk-LBActionsWebianr11-5-21.pdf&lt;/url&gt;&lt;/related-urls&gt;&lt;/urls&gt;&lt;/record&gt;&lt;/Cite&gt;&lt;/EndNote&gt;</w:instrText>
+      </w:r>
+      <w:r>
+        <w:rPr>
+          <w:b/>
+          <w:bCs/>
+        </w:rPr>
+        <w:fldChar w:fldCharType="separate"/>
+      </w:r>
+      <w:r>
+        <w:rPr>
+          <w:b/>
+          <w:bCs/>
+          <w:noProof/>
+        </w:rPr>
+        <w:t>(USBR, 2021a)</w:t>
+      </w:r>
+      <w:r>
+        <w:rPr>
+          <w:b/>
+          <w:bCs/>
+        </w:rPr>
+        <w:fldChar w:fldCharType="end"/>
       </w:r>
     </w:p>
     <w:p>
@@ -3659,7 +3677,7 @@
           <w:b/>
           <w:bCs/>
         </w:rPr>
-        <w:instrText xml:space="preserve"> ADDIN EN.CITE &lt;EndNote&gt;&lt;Cite&gt;&lt;Author&gt;USBR&lt;/Author&gt;&lt;Year&gt;2021&lt;/Year&gt;&lt;RecNum&gt;2818&lt;/RecNum&gt;&lt;DisplayText&gt;(USBR, 2021d)&lt;/DisplayText&gt;&lt;record&gt;&lt;rec-number&gt;2818&lt;/rec-number&gt;&lt;foreign-keys&gt;&lt;key app="EN" db-id="xxt5ta9pd995dwesap0pdzzp2weaz0w9werf" timestamp="1632863083"&gt;2818&lt;/key&gt;&lt;/foreign-keys&gt;&lt;ref-type name="Web Page"&gt;12&lt;/ref-type&gt;&lt;contributors&gt;&lt;authors&gt;&lt;author&gt;USBR&lt;/author&gt;&lt;/authors&gt;&lt;/contributors&gt;&lt;titles&gt;&lt;title&gt;Lake Powell Unregulated Inflow&lt;/title&gt;&lt;/titles&gt;&lt;volume&gt;2021&lt;/volume&gt;&lt;number&gt;September 28&lt;/number&gt;&lt;dates&gt;&lt;year&gt;2021&lt;/year&gt;&lt;/dates&gt;&lt;urls&gt;&lt;related-urls&gt;&lt;url&gt;https://www.usbr.gov/uc/water/crsp/studies/images/PowellForecast.png&lt;/url&gt;&lt;/related-urls&gt;&lt;/urls&gt;&lt;/record&gt;&lt;/Cite&gt;&lt;/EndNote&gt;</w:instrText>
+        <w:instrText xml:space="preserve"> ADDIN EN.CITE &lt;EndNote&gt;&lt;Cite&gt;&lt;Author&gt;USBR&lt;/Author&gt;&lt;Year&gt;2021&lt;/Year&gt;&lt;RecNum&gt;2818&lt;/RecNum&gt;&lt;DisplayText&gt;(USBR, 2021e)&lt;/DisplayText&gt;&lt;record&gt;&lt;rec-number&gt;2818&lt;/rec-number&gt;&lt;foreign-keys&gt;&lt;key app="EN" db-id="xxt5ta9pd995dwesap0pdzzp2weaz0w9werf" timestamp="1632863083"&gt;2818&lt;/key&gt;&lt;/foreign-keys&gt;&lt;ref-type name="Web Page"&gt;12&lt;/ref-type&gt;&lt;contributors&gt;&lt;authors&gt;&lt;author&gt;USBR&lt;/author&gt;&lt;/authors&gt;&lt;/contributors&gt;&lt;titles&gt;&lt;title&gt;Lake Powell Unregulated Inflow&lt;/title&gt;&lt;/titles&gt;&lt;volume&gt;2021&lt;/volume&gt;&lt;number&gt;September 28&lt;/number&gt;&lt;dates&gt;&lt;year&gt;2021&lt;/year&gt;&lt;/dates&gt;&lt;urls&gt;&lt;related-urls&gt;&lt;url&gt;https://www.usbr.gov/uc/water/crsp/studies/images/PowellForecast.png&lt;/url&gt;&lt;/related-urls&gt;&lt;/urls&gt;&lt;/record&gt;&lt;/Cite&gt;&lt;/EndNote&gt;</w:instrText>
       </w:r>
       <w:r>
         <w:rPr>
@@ -3672,8 +3690,9 @@
         <w:rPr>
           <w:b/>
           <w:bCs/>
-        </w:rPr>
-        <w:t>(USBR, 2021d)</w:t>
+          <w:noProof/>
+        </w:rPr>
+        <w:t>(USBR, 2021e)</w:t>
       </w:r>
       <w:r>
         <w:rPr>
@@ -4155,7 +4174,7 @@
         <w:fldChar w:fldCharType="begin"/>
       </w:r>
       <w:r>
-        <w:instrText xml:space="preserve"> ADDIN EN.CITE &lt;EndNote&gt;&lt;Cite AuthorYear="1"&gt;&lt;Author&gt;USBR&lt;/Author&gt;&lt;Year&gt;2021&lt;/Year&gt;&lt;RecNum&gt;2772&lt;/RecNum&gt;&lt;DisplayText&gt;USBR (2021a)&lt;/DisplayText&gt;&lt;record&gt;&lt;rec-number&gt;2772&lt;/rec-number&gt;&lt;foreign-keys&gt;&lt;key app="EN" db-id="xxt5ta9pd995dwesap0pdzzp2weaz0w9werf" timestamp="1619406478"&gt;2772&lt;/key&gt;&lt;/foreign-keys&gt;&lt;ref-type name="Report"&gt;27&lt;/ref-type&gt;&lt;contributors&gt;&lt;authors&gt;&lt;author&gt;USBR&lt;/author&gt;&lt;/authors&gt;&lt;/contributors&gt;&lt;titles&gt;&lt;title&gt;Boulder Canyon Operations Office - Program and Activities: Water Accounting Reports&lt;/title&gt;&lt;/titles&gt;&lt;dates&gt;&lt;year&gt;2021&lt;/year&gt;&lt;/dates&gt;&lt;publisher&gt;U.S. Bureau of Reclamation&lt;/publisher&gt;&lt;urls&gt;&lt;related-urls&gt;&lt;url&gt;https://www.usbr.gov/lc/region/g4000/wtracct.html&lt;/url&gt;&lt;/related-urls&gt;&lt;/urls&gt;&lt;/record&gt;&lt;/Cite&gt;&lt;/EndNote&gt;</w:instrText>
+        <w:instrText xml:space="preserve"> ADDIN EN.CITE &lt;EndNote&gt;&lt;Cite AuthorYear="1"&gt;&lt;Author&gt;USBR&lt;/Author&gt;&lt;Year&gt;2021&lt;/Year&gt;&lt;RecNum&gt;2772&lt;/RecNum&gt;&lt;DisplayText&gt;USBR (2021b)&lt;/DisplayText&gt;&lt;record&gt;&lt;rec-number&gt;2772&lt;/rec-number&gt;&lt;foreign-keys&gt;&lt;key app="EN" db-id="xxt5ta9pd995dwesap0pdzzp2weaz0w9werf" timestamp="1619406478"&gt;2772&lt;/key&gt;&lt;/foreign-keys&gt;&lt;ref-type name="Report"&gt;27&lt;/ref-type&gt;&lt;contributors&gt;&lt;authors&gt;&lt;author&gt;USBR&lt;/author&gt;&lt;/authors&gt;&lt;/contributors&gt;&lt;titles&gt;&lt;title&gt;Boulder Canyon Operations Office - Program and Activities: Water Accounting Reports&lt;/title&gt;&lt;/titles&gt;&lt;dates&gt;&lt;year&gt;2021&lt;/year&gt;&lt;/dates&gt;&lt;publisher&gt;U.S. Bureau of Reclamation&lt;/publisher&gt;&lt;urls&gt;&lt;related-urls&gt;&lt;url&gt;https://www.usbr.gov/lc/region/g4000/wtracct.html&lt;/url&gt;&lt;/related-urls&gt;&lt;/urls&gt;&lt;/record&gt;&lt;/Cite&gt;&lt;/EndNote&gt;</w:instrText>
       </w:r>
       <w:r>
         <w:fldChar w:fldCharType="separate"/>
@@ -4164,7 +4183,7 @@
         <w:rPr>
           <w:noProof/>
         </w:rPr>
-        <w:t>USBR (2021a)</w:t>
+        <w:t>USBR (2021b)</w:t>
       </w:r>
       <w:r>
         <w:fldChar w:fldCharType="end"/>
@@ -4376,7 +4395,7 @@
         <w:fldChar w:fldCharType="begin"/>
       </w:r>
       <w:r>
-        <w:instrText xml:space="preserve"> ADDIN EN.CITE &lt;EndNote&gt;&lt;Cite&gt;&lt;Author&gt;USBR&lt;/Author&gt;&lt;Year&gt;2021&lt;/Year&gt;&lt;RecNum&gt;2772&lt;/RecNum&gt;&lt;DisplayText&gt;(USBR, 2021a)&lt;/DisplayText&gt;&lt;record&gt;&lt;rec-number&gt;2772&lt;/rec-number&gt;&lt;foreign-keys&gt;&lt;key app="EN" db-id="xxt5ta9pd995dwesap0pdzzp2weaz0w9werf" timestamp="1619406478"&gt;2772&lt;/key&gt;&lt;/foreign-keys&gt;&lt;ref-type name="Report"&gt;27&lt;/ref-type&gt;&lt;contributors&gt;&lt;authors&gt;&lt;author&gt;USBR&lt;/author&gt;&lt;/authors&gt;&lt;/contributors&gt;&lt;titles&gt;&lt;title&gt;Boulder Canyon Operations Office - Program and Activities: Water Accounting Reports&lt;/title&gt;&lt;/titles&gt;&lt;dates&gt;&lt;year&gt;2021&lt;/year&gt;&lt;/dates&gt;&lt;publisher&gt;U.S. Bureau of Reclamation&lt;/publisher&gt;&lt;urls&gt;&lt;related-urls&gt;&lt;url&gt;https://www.usbr.gov/lc/region/g4000/wtracct.html&lt;/url&gt;&lt;/related-urls&gt;&lt;/urls&gt;&lt;/record&gt;&lt;/Cite&gt;&lt;/EndNote&gt;</w:instrText>
+        <w:instrText xml:space="preserve"> ADDIN EN.CITE &lt;EndNote&gt;&lt;Cite&gt;&lt;Author&gt;USBR&lt;/Author&gt;&lt;Year&gt;2021&lt;/Year&gt;&lt;RecNum&gt;2772&lt;/RecNum&gt;&lt;DisplayText&gt;(USBR, 2021b)&lt;/DisplayText&gt;&lt;record&gt;&lt;rec-number&gt;2772&lt;/rec-number&gt;&lt;foreign-keys&gt;&lt;key app="EN" db-id="xxt5ta9pd995dwesap0pdzzp2weaz0w9werf" timestamp="1619406478"&gt;2772&lt;/key&gt;&lt;/foreign-keys&gt;&lt;ref-type name="Report"&gt;27&lt;/ref-type&gt;&lt;contributors&gt;&lt;authors&gt;&lt;author&gt;USBR&lt;/author&gt;&lt;/authors&gt;&lt;/contributors&gt;&lt;titles&gt;&lt;title&gt;Boulder Canyon Operations Office - Program and Activities: Water Accounting Reports&lt;/title&gt;&lt;/titles&gt;&lt;dates&gt;&lt;year&gt;2021&lt;/year&gt;&lt;/dates&gt;&lt;publisher&gt;U.S. Bureau of Reclamation&lt;/publisher&gt;&lt;urls&gt;&lt;related-urls&gt;&lt;url&gt;https://www.usbr.gov/lc/region/g4000/wtracct.html&lt;/url&gt;&lt;/related-urls&gt;&lt;/urls&gt;&lt;/record&gt;&lt;/Cite&gt;&lt;/EndNote&gt;</w:instrText>
       </w:r>
       <w:r>
         <w:fldChar w:fldCharType="separate"/>
@@ -4385,7 +4404,7 @@
         <w:rPr>
           <w:noProof/>
         </w:rPr>
-        <w:t>(USBR, 2021a)</w:t>
+        <w:t>(USBR, 2021b)</w:t>
       </w:r>
       <w:r>
         <w:fldChar w:fldCharType="end"/>
@@ -10409,7 +10428,7 @@
       <w:r>
         <w:t xml:space="preserve">. </w:t>
       </w:r>
-      <w:hyperlink r:id="rId43" w:anchor="field-ms-calibration-validation" w:history="1">
+      <w:hyperlink r:id="rId43" w:history="1">
         <w:r>
           <w:rPr>
             <w:rStyle w:val="Hyperlink"/>
@@ -10711,9 +10730,30 @@
         <w:ind w:left="720" w:hanging="720"/>
       </w:pPr>
       <w:r>
-        <w:t xml:space="preserve">USBR. (2021a). "Boulder Canyon Operations Office - Program and Activities: Water Accounting Reports." U.S. Bureau of Reclamation. </w:t>
+        <w:t xml:space="preserve">USBR. (2021a). "21st Century Colorado River: Hydrology and Risk of Lake Mead Reaching Critically Low Elevations." U.S. Bureau of Reclamation. </w:t>
       </w:r>
       <w:hyperlink r:id="rId57" w:history="1">
+        <w:r>
+          <w:rPr>
+            <w:rStyle w:val="Hyperlink"/>
+          </w:rPr>
+          <w:t>https://github.com/dzeke/ColoradoRiverCoding/raw/main/500PlusPlan/MeadRisk-LBActionsWebianr11-5-21.pdf</w:t>
+        </w:r>
+      </w:hyperlink>
+      <w:r>
+        <w:t>.</w:t>
+      </w:r>
+    </w:p>
+    <w:p>
+      <w:pPr>
+        <w:pStyle w:val="EndNoteBibliography"/>
+        <w:spacing w:after="0"/>
+        <w:ind w:left="720" w:hanging="720"/>
+      </w:pPr>
+      <w:r>
+        <w:t xml:space="preserve">USBR. (2021b). "Boulder Canyon Operations Office - Program and Activities: Water Accounting Reports." U.S. Bureau of Reclamation. </w:t>
+      </w:r>
+      <w:hyperlink r:id="rId58" w:history="1">
         <w:r>
           <w:rPr>
             <w:rStyle w:val="Hyperlink"/>
@@ -10732,9 +10772,9 @@
         <w:ind w:left="720" w:hanging="720"/>
       </w:pPr>
       <w:r>
-        <w:t xml:space="preserve">USBR. (2021b). "Glen Canyon Dam, Current Status, Lake Powell Inflow Forecast." U.S. Bureau of Reclamation. </w:t>
-      </w:r>
-      <w:hyperlink r:id="rId58" w:history="1">
+        <w:t xml:space="preserve">USBR. (2021c). "Glen Canyon Dam, Current Status, Lake Powell Inflow Forecast." U.S. Bureau of Reclamation. </w:t>
+      </w:r>
+      <w:hyperlink r:id="rId59" w:history="1">
         <w:r>
           <w:rPr>
             <w:rStyle w:val="Hyperlink"/>
@@ -10753,9 +10793,9 @@
         <w:ind w:left="720" w:hanging="720"/>
       </w:pPr>
       <w:r>
-        <w:t xml:space="preserve">USBR. (2021c). "Lake Mead at Hoover Dam, End of Month Elevation." Lower Colorado River Operations, U.S. Buruea of Reclamation. </w:t>
-      </w:r>
-      <w:hyperlink r:id="rId59" w:history="1">
+        <w:t xml:space="preserve">USBR. (2021d). "Lake Mead at Hoover Dam, End of Month Elevation." Lower Colorado River Operations, U.S. Buruea of Reclamation. </w:t>
+      </w:r>
+      <w:hyperlink r:id="rId60" w:history="1">
         <w:r>
           <w:rPr>
             <w:rStyle w:val="Hyperlink"/>
@@ -10774,9 +10814,9 @@
         <w:ind w:left="720" w:hanging="720"/>
       </w:pPr>
       <w:r>
-        <w:t xml:space="preserve">USBR. (2021d). "Lake Powell Unregulated Inflow." </w:t>
-      </w:r>
-      <w:hyperlink r:id="rId60" w:history="1">
+        <w:t xml:space="preserve">USBR. (2021e). "Lake Powell Unregulated Inflow." </w:t>
+      </w:r>
+      <w:hyperlink r:id="rId61" w:history="1">
         <w:r>
           <w:rPr>
             <w:rStyle w:val="Hyperlink"/>
@@ -10797,7 +10837,7 @@
       <w:r>
         <w:t xml:space="preserve">Wheeler, K., Kuhn, E., Bruckerhoff, L., Udall, B., Wang, J., Gilbert, L., Goeking, S., Kasprak, A., Mihalevich, B., Neilson, B., Salehabadi, H., and Schmidt, J. C. (2021). "Alternative Management Paradigms for the Future of the Colorado and Green Rivers." Center for Colorado River Studies, Utah State University, Logan, Utah. </w:t>
       </w:r>
-      <w:hyperlink r:id="rId61" w:history="1">
+      <w:hyperlink r:id="rId62" w:history="1">
         <w:r>
           <w:rPr>
             <w:rStyle w:val="Hyperlink"/>
@@ -10818,7 +10858,7 @@
       <w:r>
         <w:t xml:space="preserve">Wheeler, K. G., Schmidt, J. C., and Rosenberg, D. E. (2019). "Water Resource Modelling of the Colorado River – Present and Future Strategies." Center for Colorado River Studies, Utah State University, Logan, Utah. </w:t>
       </w:r>
-      <w:hyperlink r:id="rId62" w:history="1">
+      <w:hyperlink r:id="rId63" w:history="1">
         <w:r>
           <w:rPr>
             <w:rStyle w:val="Hyperlink"/>
@@ -10847,7 +10887,7 @@
       <w:r>
         <w:t xml:space="preserve">, 37(4), 913-929. </w:t>
       </w:r>
-      <w:hyperlink r:id="rId63" w:history="1">
+      <w:hyperlink r:id="rId64" w:history="1">
         <w:r>
           <w:rPr>
             <w:rStyle w:val="Hyperlink"/>
@@ -10868,8 +10908,8 @@
       </w:r>
     </w:p>
     <w:sectPr>
-      <w:headerReference w:type="default" r:id="rId64"/>
-      <w:footerReference w:type="default" r:id="rId65"/>
+      <w:headerReference w:type="default" r:id="rId65"/>
+      <w:footerReference w:type="default" r:id="rId66"/>
       <w:pgSz w:w="12240" w:h="15840"/>
       <w:pgMar w:top="1440" w:right="1440" w:bottom="1440" w:left="1440" w:header="720" w:footer="720" w:gutter="0"/>
       <w:cols w:space="720"/>
@@ -16590,7 +16630,6 @@
   <w:style w:type="character" w:default="1" w:styleId="DefaultParagraphFont">
     <w:name w:val="Default Paragraph Font"/>
     <w:uiPriority w:val="1"/>
-    <w:semiHidden/>
     <w:unhideWhenUsed/>
   </w:style>
   <w:style w:type="table" w:default="1" w:styleId="TableNormal">
@@ -17432,7 +17471,7 @@
 </file>
 
 <file path=customXml/itemProps1.xml><?xml version="1.0" encoding="utf-8"?>
-<ds:datastoreItem xmlns:ds="http://schemas.openxmlformats.org/officeDocument/2006/customXml" ds:itemID="{2DB8330C-CD9E-4CE9-AD6D-11995287975E}">
+<ds:datastoreItem xmlns:ds="http://schemas.openxmlformats.org/officeDocument/2006/customXml" ds:itemID="{A77A0C62-E392-4019-BD9F-63F9FC9B2CCC}">
   <ds:schemaRefs>
     <ds:schemaRef ds:uri="http://schemas.openxmlformats.org/officeDocument/2006/bibliography"/>
   </ds:schemaRefs>

</xml_diff>

<commit_message>
Clarify strategies with First Nations. Add 500-Plus plan to Lower Basin strategy
</commit_message>
<xml_diff>
--- a/ModelMusings/Support/ModelGuide/ModelGuide-CombinedLakePowellLakeMead.docx
+++ b/ModelMusings/Support/ModelGuide/ModelGuide-CombinedLakePowellLakeMead.docx
@@ -165,7 +165,31 @@
     </w:p>
     <w:p>
       <w:r>
-        <w:t xml:space="preserve">Find quick links to support information (the sections of this document) in the Model file, </w:t>
+        <w:t>Find quick links to</w:t>
+      </w:r>
+      <w:r>
+        <w:t xml:space="preserve"> this</w:t>
+      </w:r>
+      <w:r>
+        <w:t xml:space="preserve"> support information </w:t>
+      </w:r>
+      <w:r>
+        <w:t xml:space="preserve">-- </w:t>
+      </w:r>
+      <w:r>
+        <w:t xml:space="preserve">the sections </w:t>
+      </w:r>
+      <w:r>
+        <w:t xml:space="preserve">and subsections </w:t>
+      </w:r>
+      <w:r>
+        <w:t>of this document</w:t>
+      </w:r>
+      <w:r>
+        <w:t xml:space="preserve"> --</w:t>
+      </w:r>
+      <w:r>
+        <w:t xml:space="preserve"> in the Model file, </w:t>
       </w:r>
       <w:r>
         <w:rPr>
@@ -825,7 +849,10 @@
               <w:t xml:space="preserve"> </w:t>
             </w:r>
             <w:r>
-              <w:t>4.</w:t>
+              <w:t>3</w:t>
+            </w:r>
+            <w:r>
+              <w:t>.</w:t>
             </w:r>
             <w:r>
               <w:t>0</w:t>
@@ -854,7 +881,13 @@
               <w:t>.</w:t>
             </w:r>
             <w:r>
-              <w:t xml:space="preserve"> 4.0 </w:t>
+              <w:t xml:space="preserve"> </w:t>
+            </w:r>
+            <w:r>
+              <w:t>3</w:t>
+            </w:r>
+            <w:r>
+              <w:t xml:space="preserve">.0 </w:t>
             </w:r>
             <w:proofErr w:type="spellStart"/>
             <w:r>
@@ -862,7 +895,13 @@
             </w:r>
             <w:proofErr w:type="spellEnd"/>
             <w:r>
-              <w:t xml:space="preserve"> includes 1.1 </w:t>
+              <w:t xml:space="preserve"> </w:t>
+            </w:r>
+            <w:r>
+              <w:t>ex</w:t>
+            </w:r>
+            <w:r>
+              <w:t xml:space="preserve">cludes 1.1 </w:t>
             </w:r>
             <w:proofErr w:type="spellStart"/>
             <w:r>
@@ -883,7 +922,13 @@
               <w:ind w:left="161" w:hanging="180"/>
             </w:pPr>
             <w:r>
-              <w:t xml:space="preserve">Increase consumptive use above 4.0 </w:t>
+              <w:t xml:space="preserve">Increase consumptive use above </w:t>
+            </w:r>
+            <w:r>
+              <w:t>3</w:t>
+            </w:r>
+            <w:r>
+              <w:t xml:space="preserve">.0 </w:t>
             </w:r>
             <w:proofErr w:type="spellStart"/>
             <w:r>
@@ -1007,7 +1052,19 @@
               <w:t xml:space="preserve">Continue mandatory conservation </w:t>
             </w:r>
             <w:r>
-              <w:t xml:space="preserve">and cutback from 7.5 </w:t>
+              <w:t xml:space="preserve">and cutback from </w:t>
+            </w:r>
+            <w:r>
+              <w:t>6</w:t>
+            </w:r>
+            <w:r>
+              <w:t>.5</w:t>
+            </w:r>
+            <w:r>
+              <w:t>5 to 5.45</w:t>
+            </w:r>
+            <w:r>
+              <w:t xml:space="preserve"> </w:t>
             </w:r>
             <w:proofErr w:type="spellStart"/>
             <w:r>
@@ -1022,6 +1079,9 @@
             </w:r>
             <w:r>
               <w:t>s</w:t>
+            </w:r>
+            <w:r>
+              <w:t xml:space="preserve"> from 1,090 to 1,025 feet</w:t>
             </w:r>
             <w:r>
               <w:t xml:space="preserve"> </w:t>
@@ -1073,7 +1133,13 @@
               <w:t>sheet.</w:t>
             </w:r>
             <w:r>
-              <w:t xml:space="preserve"> 7.5 </w:t>
+              <w:t xml:space="preserve"> </w:t>
+            </w:r>
+            <w:r>
+              <w:t>These values ex</w:t>
+            </w:r>
+            <w:r>
+              <w:t xml:space="preserve">clude 0.95 </w:t>
             </w:r>
             <w:proofErr w:type="spellStart"/>
             <w:r>
@@ -1081,7 +1147,26 @@
             </w:r>
             <w:proofErr w:type="spellEnd"/>
             <w:r>
-              <w:t xml:space="preserve"> includes 0.95 </w:t>
+              <w:t xml:space="preserve"> </w:t>
+            </w:r>
+            <w:r>
+              <w:t xml:space="preserve">per year </w:t>
+            </w:r>
+            <w:r>
+              <w:t>of use by First Nations in the Lower Basin.</w:t>
+            </w:r>
+          </w:p>
+          <w:p>
+            <w:pPr>
+              <w:pStyle w:val="ListParagraph"/>
+              <w:numPr>
+                <w:ilvl w:val="0"/>
+                <w:numId w:val="17"/>
+              </w:numPr>
+              <w:ind w:left="161" w:hanging="180"/>
+            </w:pPr>
+            <w:r>
+              <w:t xml:space="preserve">Cut back an addition 0.5 </w:t>
             </w:r>
             <w:proofErr w:type="spellStart"/>
             <w:r>
@@ -1089,7 +1174,28 @@
             </w:r>
             <w:proofErr w:type="spellEnd"/>
             <w:r>
-              <w:t xml:space="preserve"> of use by First Nations in the Lower Basin.</w:t>
+              <w:t xml:space="preserve"> per year to represent the recent 500-Plus Plan </w:t>
+            </w:r>
+            <w:r>
+              <w:fldChar w:fldCharType="begin"/>
+            </w:r>
+            <w:r>
+              <w:instrText xml:space="preserve"> ADDIN EN.CITE &lt;EndNote&gt;&lt;Cite&gt;&lt;Author&gt;Allhands&lt;/Author&gt;&lt;Year&gt;2021&lt;/Year&gt;&lt;RecNum&gt;2835&lt;/RecNum&gt;&lt;DisplayText&gt;(Allhands, 2021)&lt;/DisplayText&gt;&lt;record&gt;&lt;rec-number&gt;2835&lt;/rec-number&gt;&lt;foreign-keys&gt;&lt;key app="EN" db-id="xxt5ta9pd995dwesap0pdzzp2weaz0w9werf" timestamp="1636520549"&gt;2835&lt;/key&gt;&lt;/foreign-keys&gt;&lt;ref-type name="Newspaper Article"&gt;23&lt;/ref-type&gt;&lt;contributors&gt;&lt;authors&gt;&lt;author&gt;Joanna Allhands&lt;/author&gt;&lt;/authors&gt;&lt;/contributors&gt;&lt;titles&gt;&lt;title&gt;It could take at least 500,000 acre-feet of water a year to keep Lake Mead from tanking&lt;/title&gt;&lt;secondary-title&gt;Arizona Republic&lt;/secondary-title&gt;&lt;/titles&gt;&lt;dates&gt;&lt;year&gt;2021&lt;/year&gt;&lt;pub-dates&gt;&lt;date&gt;November 8, 2021&lt;/date&gt;&lt;/pub-dates&gt;&lt;/dates&gt;&lt;urls&gt;&lt;related-urls&gt;&lt;url&gt;https://www.azcentral.com/story/opinion/op-ed/joannaallhands/2021/11/08/lake-mead-could-get-extra-water-from-lower-basin-annually/6306601001/&lt;/url&gt;&lt;/related-urls&gt;&lt;/urls&gt;&lt;/record&gt;&lt;/Cite&gt;&lt;/EndNote&gt;</w:instrText>
+            </w:r>
+            <w:r>
+              <w:fldChar w:fldCharType="separate"/>
+            </w:r>
+            <w:r>
+              <w:rPr>
+                <w:noProof/>
+              </w:rPr>
+              <w:t>(Allhands, 2021)</w:t>
+            </w:r>
+            <w:r>
+              <w:fldChar w:fldCharType="end"/>
+            </w:r>
+            <w:r>
+              <w:t>.</w:t>
             </w:r>
           </w:p>
           <w:p>
@@ -1259,10 +1365,28 @@
               <w:ind w:left="161" w:hanging="180"/>
             </w:pPr>
             <w:r>
-              <w:t xml:space="preserve">Sell some water to other parties </w:t>
-            </w:r>
-            <w:r>
-              <w:t>to gain money to build non-water projects.</w:t>
+              <w:t xml:space="preserve">Sell </w:t>
+            </w:r>
+            <w:r>
+              <w:t>w</w:t>
+            </w:r>
+            <w:r>
+              <w:t xml:space="preserve">ater </w:t>
+            </w:r>
+            <w:r>
+              <w:t>to g</w:t>
+            </w:r>
+            <w:r>
+              <w:t>et</w:t>
+            </w:r>
+            <w:r>
+              <w:t xml:space="preserve"> money </w:t>
+            </w:r>
+            <w:r>
+              <w:t>for</w:t>
+            </w:r>
+            <w:r>
+              <w:t xml:space="preserve"> non-water projects.</w:t>
             </w:r>
           </w:p>
         </w:tc>
@@ -1370,13 +1494,11 @@
               <w:t>.</w:t>
             </w:r>
             <w:r>
-              <w:t xml:space="preserve"> Scientists are still figuring </w:t>
-            </w:r>
-            <w:proofErr w:type="spellStart"/>
-            <w:r>
-              <w:t>our</w:t>
-            </w:r>
-            <w:proofErr w:type="spellEnd"/>
+              <w:t xml:space="preserve"> Scientists are still figuring ou</w:t>
+            </w:r>
+            <w:r>
+              <w:t>t</w:t>
+            </w:r>
             <w:r>
               <w:t xml:space="preserve"> the ecological and other benefits of 0.08 or 0.06 </w:t>
             </w:r>
@@ -1563,6 +1685,9 @@
               <w:t>undeveloped water</w:t>
             </w:r>
             <w:r>
+              <w:t xml:space="preserve"> to acquire capital to build new projects</w:t>
+            </w:r>
+            <w:r>
               <w:t>.</w:t>
             </w:r>
           </w:p>
@@ -1588,6 +1713,7 @@
           </w:tcPr>
           <w:p>
             <w:r>
+              <w:lastRenderedPageBreak/>
               <w:t>Shared, Reserve</w:t>
             </w:r>
           </w:p>
@@ -1598,11 +1724,7 @@
           </w:tcPr>
           <w:p>
             <w:r>
-              <w:t xml:space="preserve">Protect Lake Powell and Lake Mead elevations of </w:t>
-            </w:r>
-            <w:r>
-              <w:lastRenderedPageBreak/>
-              <w:t xml:space="preserve">3,525 and 1,020 feet </w:t>
+              <w:t xml:space="preserve">Protect Lake Powell and Lake Mead elevations of 3,525 and 1,020 feet </w:t>
             </w:r>
             <w:r>
               <w:fldChar w:fldCharType="begin"/>
@@ -1638,7 +1760,6 @@
               <w:ind w:left="161" w:hanging="180"/>
             </w:pPr>
             <w:r>
-              <w:lastRenderedPageBreak/>
               <w:t xml:space="preserve">Maintain combined protection volume (11.6 </w:t>
             </w:r>
             <w:proofErr w:type="spellStart"/>
@@ -1673,7 +1794,6 @@
               <w:ind w:left="161" w:hanging="180"/>
             </w:pPr>
             <w:r>
-              <w:lastRenderedPageBreak/>
               <w:t>Assume p</w:t>
             </w:r>
             <w:r>
@@ -1704,7 +1824,6 @@
     </w:tbl>
     <w:p>
       <w:r>
-        <w:lastRenderedPageBreak/>
         <w:t xml:space="preserve">Each participant </w:t>
       </w:r>
       <w:r>
@@ -1795,6 +1914,29 @@
       </w:r>
       <w:r>
         <w:t xml:space="preserve">. </w:t>
+      </w:r>
+    </w:p>
+    <w:p>
+      <w:r>
+        <w:t>Including</w:t>
+      </w:r>
+      <w:r>
+        <w:t xml:space="preserve"> First Nations </w:t>
+      </w:r>
+      <w:r>
+        <w:t>with</w:t>
+      </w:r>
+      <w:r>
+        <w:t xml:space="preserve"> a separate account</w:t>
+      </w:r>
+      <w:r>
+        <w:t xml:space="preserve"> differs from current operations where First Nation’s water rights are typically managed under state systems </w:t>
+      </w:r>
+      <w:r>
+        <w:t xml:space="preserve">— often with a time immortal water right — </w:t>
+      </w:r>
+      <w:r>
+        <w:t>and First Nations cannot trade water across state boundaries.</w:t>
       </w:r>
     </w:p>
     <w:p>
@@ -1999,7 +2141,11 @@
         <w:t>s on</w:t>
       </w:r>
       <w:r>
-        <w:t xml:space="preserve"> Lake Mead evaporation rates for a five year study for Lake Mead draw down saw variations of 0.25 </w:t>
+        <w:t xml:space="preserve"> Lake </w:t>
+      </w:r>
+      <w:r>
+        <w:lastRenderedPageBreak/>
+        <w:t xml:space="preserve">Mead evaporation rates for a five year study for Lake Mead draw down saw variations of 0.25 </w:t>
       </w:r>
       <w:proofErr w:type="spellStart"/>
       <w:r>
@@ -2182,7 +2328,6 @@
           </w:tcPr>
           <w:p>
             <w:r>
-              <w:lastRenderedPageBreak/>
               <w:t>Mead</w:t>
             </w:r>
           </w:p>
@@ -2669,7 +2814,11 @@
         <w:t>st</w:t>
       </w:r>
       <w:r>
-        <w:t xml:space="preserve"> year of the model) </w:t>
+        <w:t xml:space="preserve"> </w:t>
+      </w:r>
+      <w:r>
+        <w:lastRenderedPageBreak/>
+        <w:t xml:space="preserve">year of the model) </w:t>
       </w:r>
       <w:r>
         <w:t>to meet</w:t>
@@ -2725,7 +2874,6 @@
     </w:p>
     <w:p>
       <w:r>
-        <w:lastRenderedPageBreak/>
         <w:t xml:space="preserve">Where 7.5 </w:t>
       </w:r>
       <w:proofErr w:type="spellStart"/>
@@ -3056,6 +3204,7 @@
         <w:rPr>
           <w:noProof/>
         </w:rPr>
+        <w:lastRenderedPageBreak/>
         <w:drawing>
           <wp:inline distT="0" distB="0" distL="0" distR="0" wp14:anchorId="2AC72BFD" wp14:editId="2A8F9844">
             <wp:extent cx="5943600" cy="1278255"/>
@@ -3159,7 +3308,13 @@
     </w:p>
     <w:p>
       <w:r>
-        <w:t>Because future flows are uncertain, we can only specify natural inflow to Lake Powell as a scenario of possible future flows. Develop a scenario from:</w:t>
+        <w:t xml:space="preserve">Because future flows are uncertain, </w:t>
+      </w:r>
+      <w:r>
+        <w:t xml:space="preserve">specify </w:t>
+      </w:r>
+      <w:r>
+        <w:t>natural inflow to Lake Powell as a scenario of possible future flows. Develop a scenario from:</w:t>
       </w:r>
     </w:p>
     <w:p>
@@ -3251,7 +3406,31 @@
         </w:numPr>
       </w:pPr>
       <w:r>
-        <w:t xml:space="preserve">The mean natural flow of low-flow sequences in the paleo reconstructed or recent observed periods (Figure 3). For example, a 5-year drought that started in 1580 AD had a reconstructed average flow of 9 </w:t>
+        <w:t xml:space="preserve">The mean natural flow of low-flow sequences in the paleo reconstructed or recent observed periods (Figure 3). For example, </w:t>
+      </w:r>
+      <w:r>
+        <w:t>the</w:t>
+      </w:r>
+      <w:r>
+        <w:t xml:space="preserve"> 5-year drought that started in 1580 AD had </w:t>
+      </w:r>
+      <w:r>
+        <w:t xml:space="preserve">the lowest </w:t>
+      </w:r>
+      <w:r>
+        <w:t xml:space="preserve">reconstructed </w:t>
+      </w:r>
+      <w:r>
+        <w:t>5-year average</w:t>
+      </w:r>
+      <w:r>
+        <w:t xml:space="preserve"> flow</w:t>
+      </w:r>
+      <w:r>
+        <w:t>:</w:t>
+      </w:r>
+      <w:r>
+        <w:t xml:space="preserve"> 9 </w:t>
       </w:r>
       <w:proofErr w:type="spellStart"/>
       <w:r>
@@ -3338,8 +3517,6 @@
       <w:r>
         <w:t>vert</w:t>
       </w:r>
-      <w:bookmarkStart w:id="8" w:name="_GoBack"/>
-      <w:bookmarkEnd w:id="8"/>
       <w:r>
         <w:t xml:space="preserve"> from unregulated to natural flow.</w:t>
       </w:r>
@@ -3740,6 +3917,7 @@
       </w:r>
     </w:p>
     <w:p>
+      <w:bookmarkStart w:id="8" w:name="_GoBack"/>
       <w:r>
         <w:rPr>
           <w:noProof/>
@@ -3780,6 +3958,7 @@
           </wp:inline>
         </w:drawing>
       </w:r>
+      <w:bookmarkEnd w:id="8"/>
     </w:p>
     <w:p>
       <w:pPr>
@@ -17471,7 +17650,7 @@
 </file>
 
 <file path=customXml/itemProps1.xml><?xml version="1.0" encoding="utf-8"?>
-<ds:datastoreItem xmlns:ds="http://schemas.openxmlformats.org/officeDocument/2006/customXml" ds:itemID="{A77A0C62-E392-4019-BD9F-63F9FC9B2CCC}">
+<ds:datastoreItem xmlns:ds="http://schemas.openxmlformats.org/officeDocument/2006/customXml" ds:itemID="{09C3917A-9371-4A5F-A7CA-C0D85356BC1B}">
   <ds:schemaRefs>
     <ds:schemaRef ds:uri="http://schemas.openxmlformats.org/officeDocument/2006/bibliography"/>
   </ds:schemaRefs>

</xml_diff>

<commit_message>
Updates to model guide figure 9, Shorten key idea slides, remove pilot from title
</commit_message>
<xml_diff>
--- a/ModelMusings/Support/ModelGuide/ModelGuide-CombinedLakePowellLakeMead.docx
+++ b/ModelMusings/Support/ModelGuide/ModelGuide-CombinedLakePowellLakeMead.docx
@@ -695,14 +695,7 @@
           <w:b/>
           <w:bCs/>
         </w:rPr>
-        <w:t>Maps</w:t>
-      </w:r>
-      <w:r>
-        <w:rPr>
-          <w:b/>
-          <w:bCs/>
-        </w:rPr>
-        <w:t xml:space="preserve"> of party areas</w:t>
+        <w:t>Maps of party areas</w:t>
       </w:r>
     </w:p>
     <w:p>
@@ -8642,151 +8635,67 @@
         <w:pStyle w:val="ListParagraph"/>
       </w:pPr>
     </w:p>
-    <w:tbl>
-      <w:tblPr>
-        <w:tblStyle w:val="TableGrid"/>
-        <w:tblW w:w="0" w:type="auto"/>
-        <w:tblInd w:w="720" w:type="dxa"/>
-        <w:tblLook w:val="04A0" w:firstRow="1" w:lastRow="0" w:firstColumn="1" w:lastColumn="0" w:noHBand="0" w:noVBand="1"/>
-      </w:tblPr>
-      <w:tblGrid>
-        <w:gridCol w:w="4246"/>
-        <w:gridCol w:w="4056"/>
-      </w:tblGrid>
-      <w:tr>
-        <w:tc>
-          <w:tcPr>
-            <w:tcW w:w="4246" w:type="dxa"/>
-          </w:tcPr>
-          <w:p>
-            <w:pPr>
-              <w:pStyle w:val="ListParagraph"/>
-              <w:ind w:left="0"/>
-              <w:rPr>
-                <w:b/>
-                <w:bCs/>
-              </w:rPr>
-            </w:pPr>
-            <w:r>
-              <w:rPr>
-                <w:noProof/>
-              </w:rPr>
-              <w:lastRenderedPageBreak/>
-              <w:drawing>
-                <wp:inline distT="0" distB="0" distL="0" distR="0" wp14:anchorId="64CE06BA" wp14:editId="0E370A8A">
-                  <wp:extent cx="2559196" cy="1732021"/>
-                  <wp:effectExtent l="0" t="0" r="0" b="1905"/>
-                  <wp:docPr id="13" name="Picture 13"/>
-                  <wp:cNvGraphicFramePr>
-                    <a:graphicFrameLocks xmlns:a="http://schemas.openxmlformats.org/drawingml/2006/main" noChangeAspect="1"/>
-                  </wp:cNvGraphicFramePr>
-                  <a:graphic xmlns:a="http://schemas.openxmlformats.org/drawingml/2006/main">
-                    <a:graphicData uri="http://schemas.openxmlformats.org/drawingml/2006/picture">
-                      <pic:pic xmlns:pic="http://schemas.openxmlformats.org/drawingml/2006/picture">
-                        <pic:nvPicPr>
-                          <pic:cNvPr id="1" name=""/>
-                          <pic:cNvPicPr/>
-                        </pic:nvPicPr>
-                        <pic:blipFill>
-                          <a:blip r:embed="rId30"/>
-                          <a:stretch>
-                            <a:fillRect/>
-                          </a:stretch>
-                        </pic:blipFill>
-                        <pic:spPr>
-                          <a:xfrm>
-                            <a:off x="0" y="0"/>
-                            <a:ext cx="2605432" cy="1763313"/>
-                          </a:xfrm>
-                          <a:prstGeom prst="rect">
-                            <a:avLst/>
-                          </a:prstGeom>
-                        </pic:spPr>
-                      </pic:pic>
-                    </a:graphicData>
-                  </a:graphic>
-                </wp:inline>
-              </w:drawing>
-            </w:r>
-          </w:p>
-        </w:tc>
-        <w:tc>
-          <w:tcPr>
-            <w:tcW w:w="4026" w:type="dxa"/>
-            <w:vAlign w:val="bottom"/>
-          </w:tcPr>
-          <w:p>
-            <w:pPr>
-              <w:pStyle w:val="ListParagraph"/>
-              <w:ind w:left="0"/>
-              <w:rPr>
-                <w:b/>
-                <w:bCs/>
-              </w:rPr>
-            </w:pPr>
-            <w:r>
-              <w:rPr>
-                <w:noProof/>
-              </w:rPr>
-              <w:drawing>
-                <wp:inline distT="0" distB="0" distL="0" distR="0" wp14:anchorId="0002B9DF" wp14:editId="2A0AB88A">
-                  <wp:extent cx="2402803" cy="1628727"/>
-                  <wp:effectExtent l="19050" t="19050" r="17145" b="10160"/>
-                  <wp:docPr id="11" name="Picture 2">
-                    <a:extLst xmlns:a="http://schemas.openxmlformats.org/drawingml/2006/main">
-                      <a:ext uri="{FF2B5EF4-FFF2-40B4-BE49-F238E27FC236}">
-                        <a16:creationId xmlns:a16="http://schemas.microsoft.com/office/drawing/2014/main" id="{94ED06A0-B55C-4278-8F3F-34D3D39CD2C4}"/>
-                      </a:ext>
-                    </a:extLst>
-                  </wp:docPr>
-                  <wp:cNvGraphicFramePr>
-                    <a:graphicFrameLocks xmlns:a="http://schemas.openxmlformats.org/drawingml/2006/main" noChangeAspect="1"/>
-                  </wp:cNvGraphicFramePr>
-                  <a:graphic xmlns:a="http://schemas.openxmlformats.org/drawingml/2006/main">
-                    <a:graphicData uri="http://schemas.openxmlformats.org/drawingml/2006/picture">
-                      <pic:pic xmlns:pic="http://schemas.openxmlformats.org/drawingml/2006/picture">
-                        <pic:nvPicPr>
-                          <pic:cNvPr id="3" name="Picture 2">
-                            <a:extLst>
-                              <a:ext uri="{FF2B5EF4-FFF2-40B4-BE49-F238E27FC236}">
-                                <a16:creationId xmlns:a16="http://schemas.microsoft.com/office/drawing/2014/main" id="{94ED06A0-B55C-4278-8F3F-34D3D39CD2C4}"/>
-                              </a:ext>
-                            </a:extLst>
-                          </pic:cNvPr>
-                          <pic:cNvPicPr>
-                            <a:picLocks noChangeAspect="1"/>
-                          </pic:cNvPicPr>
-                        </pic:nvPicPr>
-                        <pic:blipFill>
-                          <a:blip r:embed="rId31"/>
-                          <a:stretch>
-                            <a:fillRect/>
-                          </a:stretch>
-                        </pic:blipFill>
-                        <pic:spPr>
-                          <a:xfrm>
-                            <a:off x="0" y="0"/>
-                            <a:ext cx="2515073" cy="1704828"/>
-                          </a:xfrm>
-                          <a:prstGeom prst="rect">
-                            <a:avLst/>
-                          </a:prstGeom>
-                          <a:ln>
-                            <a:solidFill>
-                              <a:sysClr val="windowText" lastClr="000000"/>
-                            </a:solidFill>
-                          </a:ln>
-                        </pic:spPr>
-                      </pic:pic>
-                    </a:graphicData>
-                  </a:graphic>
-                </wp:inline>
-              </w:drawing>
-            </w:r>
-          </w:p>
-        </w:tc>
-      </w:tr>
-    </w:tbl>
+    <w:p>
+      <w:pPr>
+        <w:rPr>
+          <w:b/>
+          <w:bCs/>
+        </w:rPr>
+      </w:pPr>
+      <w:r>
+        <w:rPr>
+          <w:b/>
+          <w:bCs/>
+          <w:noProof/>
+        </w:rPr>
+        <w:lastRenderedPageBreak/>
+        <w:drawing>
+          <wp:inline distT="0" distB="0" distL="0" distR="0" wp14:anchorId="3E5FF0DE" wp14:editId="4FF8D99D">
+            <wp:extent cx="6050620" cy="3258002"/>
+            <wp:effectExtent l="0" t="0" r="7620" b="0"/>
+            <wp:docPr id="27" name="Picture 27"/>
+            <wp:cNvGraphicFramePr>
+              <a:graphicFrameLocks xmlns:a="http://schemas.openxmlformats.org/drawingml/2006/main" noChangeAspect="1"/>
+            </wp:cNvGraphicFramePr>
+            <a:graphic xmlns:a="http://schemas.openxmlformats.org/drawingml/2006/main">
+              <a:graphicData uri="http://schemas.openxmlformats.org/drawingml/2006/picture">
+                <pic:pic xmlns:pic="http://schemas.openxmlformats.org/drawingml/2006/picture">
+                  <pic:nvPicPr>
+                    <pic:cNvPr id="0" name="Picture 3"/>
+                    <pic:cNvPicPr>
+                      <a:picLocks noChangeAspect="1" noChangeArrowheads="1"/>
+                    </pic:cNvPicPr>
+                  </pic:nvPicPr>
+                  <pic:blipFill>
+                    <a:blip r:embed="rId30" cstate="print">
+                      <a:extLst>
+                        <a:ext uri="{28A0092B-C50C-407E-A947-70E740481C1C}">
+                          <a14:useLocalDpi xmlns:a14="http://schemas.microsoft.com/office/drawing/2010/main" val="0"/>
+                        </a:ext>
+                      </a:extLst>
+                    </a:blip>
+                    <a:srcRect/>
+                    <a:stretch>
+                      <a:fillRect/>
+                    </a:stretch>
+                  </pic:blipFill>
+                  <pic:spPr bwMode="auto">
+                    <a:xfrm>
+                      <a:off x="0" y="0"/>
+                      <a:ext cx="6113037" cy="3291611"/>
+                    </a:xfrm>
+                    <a:prstGeom prst="rect">
+                      <a:avLst/>
+                    </a:prstGeom>
+                    <a:noFill/>
+                  </pic:spPr>
+                </pic:pic>
+              </a:graphicData>
+            </a:graphic>
+          </wp:inline>
+        </w:drawing>
+      </w:r>
+    </w:p>
     <w:p>
       <w:pPr>
         <w:rPr>
@@ -8900,19 +8809,42 @@
         </w:rPr>
         <w:t>.</w:t>
       </w:r>
-    </w:p>
-    <w:p>
-      <w:pPr>
-        <w:rPr>
-          <w:b/>
-          <w:bCs/>
-        </w:rPr>
-      </w:pPr>
-      <w:r>
-        <w:rPr>
-          <w:b/>
-          <w:bCs/>
-        </w:rPr>
+      <w:r>
+        <w:rPr>
+          <w:b/>
+          <w:bCs/>
+        </w:rPr>
+        <w:t xml:space="preserve"> Dashed black line represents Nov 16, 2021 storage.</w:t>
+      </w:r>
+    </w:p>
+    <w:p>
+      <w:pPr>
+        <w:rPr>
+          <w:b/>
+          <w:bCs/>
+        </w:rPr>
+      </w:pPr>
+      <w:r>
+        <w:rPr>
+          <w:b/>
+          <w:bCs/>
+        </w:rPr>
+        <w:br w:type="page"/>
+      </w:r>
+    </w:p>
+    <w:p>
+      <w:pPr>
+        <w:rPr>
+          <w:b/>
+          <w:bCs/>
+        </w:rPr>
+      </w:pPr>
+      <w:r>
+        <w:rPr>
+          <w:b/>
+          <w:bCs/>
+        </w:rPr>
+        <w:lastRenderedPageBreak/>
         <w:t>Table 10</w:t>
       </w:r>
       <w:r>
@@ -8956,7 +8888,7 @@
                     </pic:cNvPicPr>
                   </pic:nvPicPr>
                   <pic:blipFill>
-                    <a:blip r:embed="rId32">
+                    <a:blip r:embed="rId31">
                       <a:extLst>
                         <a:ext uri="{28A0092B-C50C-407E-A947-70E740481C1C}">
                           <a14:useLocalDpi xmlns:a14="http://schemas.microsoft.com/office/drawing/2010/main" val="0"/>
@@ -8990,7 +8922,6 @@
         <w:rPr>
           <w:noProof/>
         </w:rPr>
-        <w:lastRenderedPageBreak/>
         <w:drawing>
           <wp:inline distT="0" distB="0" distL="0" distR="0" wp14:anchorId="7EF13DE5" wp14:editId="4C9C1D7C">
             <wp:extent cx="6381775" cy="2336213"/>
@@ -9009,7 +8940,7 @@
                     </pic:cNvPicPr>
                   </pic:nvPicPr>
                   <pic:blipFill>
-                    <a:blip r:embed="rId33" cstate="print">
+                    <a:blip r:embed="rId32" cstate="print">
                       <a:extLst>
                         <a:ext uri="{28A0092B-C50C-407E-A947-70E740481C1C}">
                           <a14:useLocalDpi xmlns:a14="http://schemas.microsoft.com/office/drawing/2010/main" val="0"/>
@@ -9120,7 +9051,11 @@
         <w:t xml:space="preserve"> the time that reservoirs reach their minimum power pools (</w:t>
       </w:r>
       <w:r>
-        <w:t xml:space="preserve">elevations 3,490 and 955 feet in Lake Powell and Lake Mead) </w:t>
+        <w:t xml:space="preserve">elevations 3,490 and 955 feet in Lake Powell and </w:t>
+      </w:r>
+      <w:r>
+        <w:lastRenderedPageBreak/>
+        <w:t xml:space="preserve">Lake Mead) </w:t>
       </w:r>
       <w:r>
         <w:t>where the</w:t>
@@ -9223,7 +9158,6 @@
         <w:rPr>
           <w:noProof/>
         </w:rPr>
-        <w:lastRenderedPageBreak/>
         <w:drawing>
           <wp:inline distT="0" distB="0" distL="0" distR="0" wp14:anchorId="3F7A929B" wp14:editId="05439DB8">
             <wp:extent cx="4523203" cy="3266758"/>
@@ -9242,7 +9176,7 @@
                     </pic:cNvPicPr>
                   </pic:nvPicPr>
                   <pic:blipFill>
-                    <a:blip r:embed="rId34" cstate="print">
+                    <a:blip r:embed="rId33" cstate="print">
                       <a:extLst>
                         <a:ext uri="{28A0092B-C50C-407E-A947-70E740481C1C}">
                           <a14:useLocalDpi xmlns:a14="http://schemas.microsoft.com/office/drawing/2010/main" val="0"/>
@@ -9419,7 +9353,7 @@
                     <pic:cNvPicPr/>
                   </pic:nvPicPr>
                   <pic:blipFill>
-                    <a:blip r:embed="rId35"/>
+                    <a:blip r:embed="rId34"/>
                     <a:stretch>
                       <a:fillRect/>
                     </a:stretch>
@@ -9530,6 +9464,8 @@
       </w:r>
     </w:p>
     <w:p>
+      <w:bookmarkStart w:id="19" w:name="_GoBack"/>
+      <w:bookmarkEnd w:id="19"/>
       <w:r>
         <w:t xml:space="preserve">Move to </w:t>
       </w:r>
@@ -9643,7 +9579,7 @@
       <w:r>
         <w:t xml:space="preserve">." Utah State University. </w:t>
       </w:r>
-      <w:hyperlink r:id="rId36" w:history="1">
+      <w:hyperlink r:id="rId35" w:history="1">
         <w:r>
           <w:rPr>
             <w:rStyle w:val="Hyperlink"/>
@@ -9702,7 +9638,7 @@
           <w:bCs/>
         </w:rPr>
       </w:pPr>
-      <w:hyperlink r:id="rId37" w:history="1">
+      <w:hyperlink r:id="rId36" w:history="1">
         <w:r>
           <w:rPr>
             <w:rStyle w:val="Hyperlink"/>
@@ -9810,7 +9746,7 @@
         </w:rPr>
         <w:t xml:space="preserve">  </w:t>
       </w:r>
-      <w:hyperlink r:id="rId38" w:history="1">
+      <w:hyperlink r:id="rId37" w:history="1">
         <w:r>
           <w:rPr>
             <w:rStyle w:val="Hyperlink"/>
@@ -9909,7 +9845,7 @@
         </w:rPr>
         <w:t xml:space="preserve"> (Section 3); Equalize storage in Lake Powell and Lake Mead (Section 6). </w:t>
       </w:r>
-      <w:hyperlink r:id="rId39" w:history="1">
+      <w:hyperlink r:id="rId38" w:history="1">
         <w:r>
           <w:rPr>
             <w:rFonts w:ascii="Times New Roman" w:hAnsi="Times New Roman"/>
@@ -9997,7 +9933,7 @@
         </w:rPr>
         <w:t xml:space="preserve"> mandatory conservation as Lake Mead’s level falls from 1,090 to 1,025 feet. </w:t>
       </w:r>
-      <w:hyperlink r:id="rId40" w:history="1">
+      <w:hyperlink r:id="rId39" w:history="1">
         <w:r>
           <w:rPr>
             <w:rFonts w:ascii="Times New Roman" w:hAnsi="Times New Roman"/>
@@ -10551,7 +10487,6 @@
         <w:t>References</w:t>
       </w:r>
     </w:p>
-    <w:bookmarkStart w:id="19" w:name="_GoBack"/>
     <w:p>
       <w:pPr>
         <w:pStyle w:val="EndNoteBibliography"/>
@@ -10590,7 +10525,7 @@
         </w:rPr>
         <w:t xml:space="preserve">(1922). "Colorado River Compact." </w:t>
       </w:r>
-      <w:hyperlink r:id="rId41" w:history="1">
+      <w:hyperlink r:id="rId40" w:history="1">
         <w:r>
           <w:rPr>
             <w:rStyle w:val="Hyperlink"/>
@@ -10658,7 +10593,7 @@
         </w:rPr>
         <w:t xml:space="preserve">Carson, C. A., Stone, C. H., Wilson, F. E., Watson, E. H., and Bishop, L. C. (1948). "Upper Colorado River Basin Compact." U.S. Bureau of Reclamation. </w:t>
       </w:r>
-      <w:hyperlink r:id="rId42" w:history="1">
+      <w:hyperlink r:id="rId41" w:history="1">
         <w:r>
           <w:rPr>
             <w:rStyle w:val="Hyperlink"/>
@@ -10693,7 +10628,7 @@
         </w:rPr>
         <w:t xml:space="preserve">Castle, A., and Fleck, J. (2019). "The Risk of Curtailment under the Colorado River Compact." </w:t>
       </w:r>
-      <w:hyperlink r:id="rId43" w:history="1">
+      <w:hyperlink r:id="rId42" w:history="1">
         <w:r>
           <w:rPr>
             <w:rStyle w:val="Hyperlink"/>
@@ -10728,7 +10663,7 @@
         </w:rPr>
         <w:t xml:space="preserve">IBWC. (2021). "Minutes between the United States and Mexican Sections of the IBWC." United States Section. </w:t>
       </w:r>
-      <w:hyperlink r:id="rId44" w:history="1">
+      <w:hyperlink r:id="rId43" w:history="1">
         <w:r>
           <w:rPr>
             <w:rStyle w:val="Hyperlink"/>
@@ -10811,7 +10746,7 @@
         </w:rPr>
         <w:t xml:space="preserve">. </w:t>
       </w:r>
-      <w:hyperlink r:id="rId45" w:history="1">
+      <w:hyperlink r:id="rId44" w:anchor="field-ms-calibration-validation" w:history="1">
         <w:r>
           <w:rPr>
             <w:rStyle w:val="Hyperlink"/>
@@ -10846,7 +10781,7 @@
         </w:rPr>
         <w:t xml:space="preserve">Prairie, J. (2020). "Colorado River Basin Natural Flow and Salt Data." U.S. Bureau of Reclamation. </w:t>
       </w:r>
-      <w:hyperlink r:id="rId46" w:history="1">
+      <w:hyperlink r:id="rId45" w:history="1">
         <w:r>
           <w:rPr>
             <w:rStyle w:val="Hyperlink"/>
@@ -10881,7 +10816,7 @@
         </w:rPr>
         <w:t xml:space="preserve">Rosenberg, D. E. (2021a). "Adapt Lake Mead releases to inflow to give managers more flexibility to slow reservoir draw down." Utah State University, Logan, Utah. </w:t>
       </w:r>
-      <w:hyperlink r:id="rId47" w:history="1">
+      <w:hyperlink r:id="rId46" w:history="1">
         <w:r>
           <w:rPr>
             <w:rStyle w:val="Hyperlink"/>
@@ -10915,6 +10850,41 @@
           <w:sz w:val="24"/>
         </w:rPr>
         <w:t xml:space="preserve">Rosenberg, D. E. (2021b). "Colorado River Coding: Grand Canyon Intervening Flow." GrandCanyonInterveningFlow folder. </w:t>
+      </w:r>
+      <w:hyperlink r:id="rId47" w:history="1">
+        <w:r>
+          <w:rPr>
+            <w:rStyle w:val="Hyperlink"/>
+            <w:rFonts w:asciiTheme="majorBidi" w:hAnsiTheme="majorBidi" w:cstheme="majorBidi"/>
+            <w:sz w:val="24"/>
+          </w:rPr>
+          <w:t>https://doi.org/10.5281/zenodo.5522835</w:t>
+        </w:r>
+      </w:hyperlink>
+      <w:r>
+        <w:rPr>
+          <w:rFonts w:asciiTheme="majorBidi" w:hAnsiTheme="majorBidi" w:cstheme="majorBidi"/>
+          <w:sz w:val="24"/>
+        </w:rPr>
+        <w:t>.</w:t>
+      </w:r>
+    </w:p>
+    <w:p>
+      <w:pPr>
+        <w:pStyle w:val="EndNoteBibliography"/>
+        <w:spacing w:after="0"/>
+        <w:ind w:left="360" w:hanging="360"/>
+        <w:rPr>
+          <w:rFonts w:asciiTheme="majorBidi" w:hAnsiTheme="majorBidi" w:cstheme="majorBidi"/>
+          <w:sz w:val="24"/>
+        </w:rPr>
+      </w:pPr>
+      <w:r>
+        <w:rPr>
+          <w:rFonts w:asciiTheme="majorBidi" w:hAnsiTheme="majorBidi" w:cstheme="majorBidi"/>
+          <w:sz w:val="24"/>
+        </w:rPr>
+        <w:t xml:space="preserve">Rosenberg, D. E. (2021c). "Colorado River Coding: Intentionally Created Surplus for Lake Mead: Current Accounts and Next Steps." ICS folder. </w:t>
       </w:r>
       <w:hyperlink r:id="rId48" w:history="1">
         <w:r>
@@ -10949,7 +10919,7 @@
           <w:rFonts w:asciiTheme="majorBidi" w:hAnsiTheme="majorBidi" w:cstheme="majorBidi"/>
           <w:sz w:val="24"/>
         </w:rPr>
-        <w:t xml:space="preserve">Rosenberg, D. E. (2021c). "Colorado River Coding: Intentionally Created Surplus for Lake Mead: Current Accounts and Next Steps." ICS folder. </w:t>
+        <w:t xml:space="preserve">Rosenberg, D. E. (2021d). "Colorado River Coding: Pilot flex accounting to encourage more water conservation in a combined Lake Powell-Lake Mead system." ModelMusings folder. </w:t>
       </w:r>
       <w:hyperlink r:id="rId49" w:history="1">
         <w:r>
@@ -10984,41 +10954,6 @@
           <w:rFonts w:asciiTheme="majorBidi" w:hAnsiTheme="majorBidi" w:cstheme="majorBidi"/>
           <w:sz w:val="24"/>
         </w:rPr>
-        <w:t xml:space="preserve">Rosenberg, D. E. (2021d). "Colorado River Coding: Pilot flex accounting to encourage more water conservation in a combined Lake Powell-Lake Mead system." ModelMusings folder. </w:t>
-      </w:r>
-      <w:hyperlink r:id="rId50" w:history="1">
-        <w:r>
-          <w:rPr>
-            <w:rStyle w:val="Hyperlink"/>
-            <w:rFonts w:asciiTheme="majorBidi" w:hAnsiTheme="majorBidi" w:cstheme="majorBidi"/>
-            <w:sz w:val="24"/>
-          </w:rPr>
-          <w:t>https://doi.org/10.5281/zenodo.5522835</w:t>
-        </w:r>
-      </w:hyperlink>
-      <w:r>
-        <w:rPr>
-          <w:rFonts w:asciiTheme="majorBidi" w:hAnsiTheme="majorBidi" w:cstheme="majorBidi"/>
-          <w:sz w:val="24"/>
-        </w:rPr>
-        <w:t>.</w:t>
-      </w:r>
-    </w:p>
-    <w:p>
-      <w:pPr>
-        <w:pStyle w:val="EndNoteBibliography"/>
-        <w:spacing w:after="0"/>
-        <w:ind w:left="360" w:hanging="360"/>
-        <w:rPr>
-          <w:rFonts w:asciiTheme="majorBidi" w:hAnsiTheme="majorBidi" w:cstheme="majorBidi"/>
-          <w:sz w:val="24"/>
-        </w:rPr>
-      </w:pPr>
-      <w:r>
-        <w:rPr>
-          <w:rFonts w:asciiTheme="majorBidi" w:hAnsiTheme="majorBidi" w:cstheme="majorBidi"/>
-          <w:sz w:val="24"/>
-        </w:rPr>
         <w:t xml:space="preserve">Rosenberg, D. E. (2021e). "Invest in Farm Water Conservation to Curtail Buy and Dry." </w:t>
       </w:r>
       <w:r>
@@ -11036,7 +10971,7 @@
         </w:rPr>
         <w:t xml:space="preserve">, Utah State University, Logan, Utah. </w:t>
       </w:r>
-      <w:hyperlink r:id="rId51" w:history="1">
+      <w:hyperlink r:id="rId50" w:history="1">
         <w:r>
           <w:rPr>
             <w:rStyle w:val="Hyperlink"/>
@@ -11071,7 +11006,7 @@
         </w:rPr>
         <w:t xml:space="preserve">Salehabadi, H., Tarboton, D., Kuhn, E., Udall, B., Wheeler, K., E.Rosenberg, D., Goeking, S., and Schmidt, J. C. (2020). "Stream flow and Losses of the Colorado River in the Southern Colorado Plateau." Center for Colorado River Studies, Utah State University, Logan, Utah. </w:t>
       </w:r>
-      <w:hyperlink r:id="rId52" w:history="1">
+      <w:hyperlink r:id="rId51" w:history="1">
         <w:r>
           <w:rPr>
             <w:rStyle w:val="Hyperlink"/>
@@ -11106,7 +11041,7 @@
         </w:rPr>
         <w:t xml:space="preserve">Schmidt, J. C., Kraft, M., Tuzlak, D., and Walker, A. (2016). "Fill Mead First: a technical assessment." Utah State University, Logan, Utah. </w:t>
       </w:r>
-      <w:hyperlink r:id="rId53" w:history="1">
+      <w:hyperlink r:id="rId52" w:history="1">
         <w:r>
           <w:rPr>
             <w:rStyle w:val="Hyperlink"/>
@@ -11141,7 +11076,7 @@
         </w:rPr>
         <w:t xml:space="preserve">Ten Tribes Partnership. (2018). "Colorado River Basin  Ten Tribes Partnership Tribal Water Study." U.S. Department of the Interior, Bureau of Reclamation, Ten Tribes Partnership. </w:t>
       </w:r>
-      <w:hyperlink r:id="rId54" w:history="1">
+      <w:hyperlink r:id="rId53" w:history="1">
         <w:r>
           <w:rPr>
             <w:rStyle w:val="Hyperlink"/>
@@ -11177,7 +11112,7 @@
         <w:lastRenderedPageBreak/>
         <w:t xml:space="preserve">USBR. (2007). "Record of Decision: Colorado River Interim Guidelines for Lower Basin Shortages and Coordinated Operations for Lakes Powell and Mead." U.S. Bureau of Reclamation. </w:t>
       </w:r>
-      <w:hyperlink r:id="rId55" w:history="1">
+      <w:hyperlink r:id="rId54" w:history="1">
         <w:r>
           <w:rPr>
             <w:rStyle w:val="Hyperlink"/>
@@ -11212,7 +11147,7 @@
         </w:rPr>
         <w:t xml:space="preserve">USBR. (2012). "Colorado River Basin Water Supply and Demand Study." U.S. Department of Interior, Bureau of Reclamation, Washington, D.C. </w:t>
       </w:r>
-      <w:hyperlink r:id="rId56" w:history="1">
+      <w:hyperlink r:id="rId55" w:history="1">
         <w:r>
           <w:rPr>
             <w:rStyle w:val="Hyperlink"/>
@@ -11247,7 +11182,7 @@
         </w:rPr>
         <w:t xml:space="preserve">USBR. (2019). "Agreement Concerning Colorado River Drought Contingency Management and Operations." U.S. Bureau of Reclamation, Washington, DC. </w:t>
       </w:r>
-      <w:hyperlink r:id="rId57" w:history="1">
+      <w:hyperlink r:id="rId56" w:history="1">
         <w:r>
           <w:rPr>
             <w:rStyle w:val="Hyperlink"/>
@@ -11282,7 +11217,7 @@
         </w:rPr>
         <w:t xml:space="preserve">USBR. (2020). "Review of the Colorado River Interim Guidelines for Lower Basin Shortages and Coordinated Operations for Lake Powell and Lake Mead." U.S. Bureau of Reclamation, U.S. Department of Interior. </w:t>
       </w:r>
-      <w:hyperlink r:id="rId58" w:history="1">
+      <w:hyperlink r:id="rId57" w:history="1">
         <w:r>
           <w:rPr>
             <w:rStyle w:val="Hyperlink"/>
@@ -11317,7 +11252,7 @@
         </w:rPr>
         <w:t xml:space="preserve">USBR. (2021a). "21st Century Colorado River: Hydrology and Risk of Lake Mead Reaching Critically Low Elevations." U.S. Bureau of Reclamation. </w:t>
       </w:r>
-      <w:hyperlink r:id="rId59" w:history="1">
+      <w:hyperlink r:id="rId58" w:history="1">
         <w:r>
           <w:rPr>
             <w:rStyle w:val="Hyperlink"/>
@@ -11352,7 +11287,7 @@
         </w:rPr>
         <w:t xml:space="preserve">USBR. (2021b). "Boulder Canyon Operations Office - Program and Activities: Water Accounting Reports." U.S. Bureau of Reclamation. </w:t>
       </w:r>
-      <w:hyperlink r:id="rId60" w:history="1">
+      <w:hyperlink r:id="rId59" w:history="1">
         <w:r>
           <w:rPr>
             <w:rStyle w:val="Hyperlink"/>
@@ -11387,7 +11322,7 @@
         </w:rPr>
         <w:t xml:space="preserve">USBR. (2021c). "Glen Canyon Dam, Current Status, Lake Powell Inflow Forecast." U.S. Bureau of Reclamation. </w:t>
       </w:r>
-      <w:hyperlink r:id="rId61" w:history="1">
+      <w:hyperlink r:id="rId60" w:history="1">
         <w:r>
           <w:rPr>
             <w:rStyle w:val="Hyperlink"/>
@@ -11422,7 +11357,7 @@
         </w:rPr>
         <w:t xml:space="preserve">USBR. (2021d). "Lake Mead at Hoover Dam, End of Month Elevation." Lower Colorado River Operations, U.S. Buruea of Reclamation. </w:t>
       </w:r>
-      <w:hyperlink r:id="rId62" w:history="1">
+      <w:hyperlink r:id="rId61" w:history="1">
         <w:r>
           <w:rPr>
             <w:rStyle w:val="Hyperlink"/>
@@ -11457,7 +11392,7 @@
         </w:rPr>
         <w:t xml:space="preserve">USBR. (2021e). "Lake Powell Unregulated Inflow." </w:t>
       </w:r>
-      <w:hyperlink r:id="rId63" w:history="1">
+      <w:hyperlink r:id="rId62" w:history="1">
         <w:r>
           <w:rPr>
             <w:rStyle w:val="Hyperlink"/>
@@ -11492,7 +11427,7 @@
         </w:rPr>
         <w:t xml:space="preserve">USGS. (2016). "Colorado River Basin map." U.S. Geological Survey. </w:t>
       </w:r>
-      <w:hyperlink r:id="rId64" w:history="1">
+      <w:hyperlink r:id="rId63" w:history="1">
         <w:r>
           <w:rPr>
             <w:rStyle w:val="Hyperlink"/>
@@ -11527,7 +11462,7 @@
         </w:rPr>
         <w:t xml:space="preserve">Wheeler, K., Kuhn, E., Bruckerhoff, L., Udall, B., Wang, J., Gilbert, L., Goeking, S., Kasprak, A., Mihalevich, B., Neilson, B., Salehabadi, H., and Schmidt, J. C. (2021). "Alternative Management Paradigms for the Future of the Colorado and Green Rivers." Center for Colorado River Studies, Utah State University, Logan, Utah. </w:t>
       </w:r>
-      <w:hyperlink r:id="rId65" w:history="1">
+      <w:hyperlink r:id="rId64" w:history="1">
         <w:r>
           <w:rPr>
             <w:rStyle w:val="Hyperlink"/>
@@ -11562,7 +11497,7 @@
         </w:rPr>
         <w:t xml:space="preserve">Wheeler, K. G., Schmidt, J. C., and Rosenberg, D. E. (2019). "Water Resource Modelling of the Colorado River – Present and Future Strategies." Center for Colorado River Studies, Utah State University, Logan, Utah. </w:t>
       </w:r>
-      <w:hyperlink r:id="rId66" w:history="1">
+      <w:hyperlink r:id="rId65" w:history="1">
         <w:r>
           <w:rPr>
             <w:rStyle w:val="Hyperlink"/>
@@ -11611,7 +11546,7 @@
         </w:rPr>
         <w:t xml:space="preserve">, 37(4), 913-929. </w:t>
       </w:r>
-      <w:hyperlink r:id="rId67" w:history="1">
+      <w:hyperlink r:id="rId66" w:history="1">
         <w:r>
           <w:rPr>
             <w:rStyle w:val="Hyperlink"/>
@@ -11641,11 +11576,10 @@
         </w:rPr>
         <w:fldChar w:fldCharType="end"/>
       </w:r>
-      <w:bookmarkEnd w:id="19"/>
     </w:p>
     <w:sectPr>
-      <w:headerReference w:type="default" r:id="rId68"/>
-      <w:footerReference w:type="default" r:id="rId69"/>
+      <w:headerReference w:type="default" r:id="rId67"/>
+      <w:footerReference w:type="default" r:id="rId68"/>
       <w:pgSz w:w="12240" w:h="15840"/>
       <w:pgMar w:top="1440" w:right="1440" w:bottom="1440" w:left="1440" w:header="720" w:footer="720" w:gutter="0"/>
       <w:cols w:space="720"/>
@@ -17482,6 +17416,7 @@
   <w:style w:type="character" w:default="1" w:styleId="DefaultParagraphFont">
     <w:name w:val="Default Paragraph Font"/>
     <w:uiPriority w:val="1"/>
+    <w:semiHidden/>
     <w:unhideWhenUsed/>
   </w:style>
   <w:style w:type="table" w:default="1" w:styleId="TableNormal">
@@ -18323,7 +18258,7 @@
 </file>
 
 <file path=customXml/itemProps1.xml><?xml version="1.0" encoding="utf-8"?>
-<ds:datastoreItem xmlns:ds="http://schemas.openxmlformats.org/officeDocument/2006/customXml" ds:itemID="{309A3EE7-065A-487E-9DF3-516C352C4285}">
+<ds:datastoreItem xmlns:ds="http://schemas.openxmlformats.org/officeDocument/2006/customXml" ds:itemID="{0FAAD9E6-12AE-4459-9AF4-F8E7802A60A0}">
   <ds:schemaRefs>
     <ds:schemaRef ds:uri="http://schemas.openxmlformats.org/officeDocument/2006/bibliography"/>
   </ds:schemaRefs>

</xml_diff>

<commit_message>
updates to model guide - split directions, clearer inflow directions
</commit_message>
<xml_diff>
--- a/ModelMusings/Support/ModelGuide/ModelGuide-CombinedLakePowellLakeMead.docx
+++ b/ModelMusings/Support/ModelGuide/ModelGuide-CombinedLakePowellLakeMead.docx
@@ -7,7 +7,7 @@
         <w:pStyle w:val="Heading1"/>
       </w:pPr>
       <w:r>
-        <w:t xml:space="preserve">Synchronous Model </w:t>
+        <w:t xml:space="preserve">Model </w:t>
       </w:r>
       <w:r>
         <w:t>Guid</w:t>
@@ -21,7 +21,13 @@
         <w:pStyle w:val="Heading2"/>
       </w:pPr>
       <w:r>
-        <w:t xml:space="preserve">Flex Accounting for a </w:t>
+        <w:t xml:space="preserve">Flex Accounting </w:t>
+      </w:r>
+      <w:r>
+        <w:t>in</w:t>
+      </w:r>
+      <w:r>
+        <w:t xml:space="preserve"> a </w:t>
       </w:r>
       <w:r>
         <w:t>Combined Lake Powell-Lake Mead System</w:t>
@@ -74,13 +80,13 @@
         <w:jc w:val="center"/>
       </w:pPr>
       <w:r>
-        <w:t xml:space="preserve">October </w:t>
-      </w:r>
-      <w:r>
-        <w:t>1</w:t>
-      </w:r>
-      <w:r>
-        <w:t>5, 2021</w:t>
+        <w:t>April 5</w:t>
+      </w:r>
+      <w:r>
+        <w:t>, 202</w:t>
+      </w:r>
+      <w:r>
+        <w:t>2</w:t>
       </w:r>
     </w:p>
     <w:p/>
@@ -106,10 +112,19 @@
         <w:t xml:space="preserve">This document supports participants to use the </w:t>
       </w:r>
       <w:r>
-        <w:t>synchronous model</w:t>
-      </w:r>
-      <w:r>
-        <w:t xml:space="preserve"> for a </w:t>
+        <w:t>Google Sheet</w:t>
+      </w:r>
+      <w:r>
+        <w:t xml:space="preserve"> model</w:t>
+      </w:r>
+      <w:r>
+        <w:t xml:space="preserve"> </w:t>
+      </w:r>
+      <w:r>
+        <w:t>of flex accounts in</w:t>
+      </w:r>
+      <w:r>
+        <w:t xml:space="preserve"> a </w:t>
       </w:r>
       <w:r>
         <w:t>c</w:t>
@@ -139,10 +154,22 @@
         <w:t xml:space="preserve">. </w:t>
       </w:r>
       <w:r>
-        <w:t>S</w:t>
-      </w:r>
-      <w:r>
-        <w:t xml:space="preserve">ynchronous means multiple participants connect to the same cloud model and enter </w:t>
+        <w:t>P</w:t>
+      </w:r>
+      <w:r>
+        <w:t xml:space="preserve">articipants connect to the same </w:t>
+      </w:r>
+      <w:r>
+        <w:t>Google Sheet (</w:t>
+      </w:r>
+      <w:r>
+        <w:t>cloud</w:t>
+      </w:r>
+      <w:r>
+        <w:t>)</w:t>
+      </w:r>
+      <w:r>
+        <w:t xml:space="preserve"> model and enter </w:t>
       </w:r>
       <w:r>
         <w:t xml:space="preserve">individual water conservation and consumption choices </w:t>
@@ -211,26 +238,60 @@
       </w:pPr>
       <w:r>
         <w:lastRenderedPageBreak/>
-        <w:t>Get Started</w:t>
-      </w:r>
-    </w:p>
-    <w:p>
-      <w:r>
-        <w:t>Follow the Setup</w:t>
-      </w:r>
-      <w:r>
-        <w:t xml:space="preserve"> and Play</w:t>
+        <w:t>Facilitation Instructions</w:t>
+      </w:r>
+    </w:p>
+    <w:p>
+      <w:pPr>
+        <w:rPr>
+          <w:color w:val="323E4F" w:themeColor="text2" w:themeShade="BF"/>
+        </w:rPr>
+      </w:pPr>
+      <w:r>
+        <w:rPr>
+          <w:color w:val="323E4F" w:themeColor="text2" w:themeShade="BF"/>
+        </w:rPr>
+        <w:t>Review the main canons of existing Colorado River management (Appendix A</w:t>
+      </w:r>
+      <w:r>
+        <w:rPr>
+          <w:color w:val="323E4F" w:themeColor="text2" w:themeShade="BF"/>
+        </w:rPr>
+        <w:t>; persons not familiar with current Colorado River operations</w:t>
+      </w:r>
+      <w:r>
+        <w:rPr>
+          <w:color w:val="323E4F" w:themeColor="text2" w:themeShade="BF"/>
+        </w:rPr>
+        <w:t>).</w:t>
+      </w:r>
+    </w:p>
+    <w:p>
+      <w:r>
+        <w:t xml:space="preserve">Follow the </w:t>
+      </w:r>
+      <w:r>
+        <w:t>setup and plan i</w:t>
+      </w:r>
+      <w:r>
+        <w:t xml:space="preserve">nstructions </w:t>
+      </w:r>
+      <w:r>
+        <w:t>(</w:t>
+      </w:r>
+      <w:r>
+        <w:t>Box 1</w:t>
+      </w:r>
+      <w:r>
+        <w:t>)</w:t>
+      </w:r>
+      <w:r>
+        <w:t>.</w:t>
       </w:r>
       <w:r>
         <w:t xml:space="preserve"> </w:t>
       </w:r>
       <w:r>
-        <w:t>instructions in Box 1.</w:t>
-      </w:r>
-      <w:r>
-        <w:t xml:space="preserve"> </w:t>
-      </w:r>
-      <w:r>
         <w:t>The rest of the document provides guidance on the steps to play.</w:t>
       </w:r>
     </w:p>
@@ -243,10 +304,10 @@
           <w:noProof/>
         </w:rPr>
         <w:drawing>
-          <wp:inline distT="0" distB="0" distL="0" distR="0" wp14:anchorId="6ECD446F" wp14:editId="2F8820A7">
-            <wp:extent cx="4724400" cy="4025900"/>
+          <wp:inline distT="0" distB="0" distL="0" distR="0" wp14:anchorId="5AB460C8" wp14:editId="0204721C">
+            <wp:extent cx="5105400" cy="6363335"/>
             <wp:effectExtent l="0" t="0" r="0" b="0"/>
-            <wp:docPr id="7" name="Picture 7"/>
+            <wp:docPr id="13" name="Picture 13"/>
             <wp:cNvGraphicFramePr>
               <a:graphicFrameLocks xmlns:a="http://schemas.openxmlformats.org/drawingml/2006/main" noChangeAspect="1"/>
             </wp:cNvGraphicFramePr>
@@ -254,7 +315,7 @@
               <a:graphicData uri="http://schemas.openxmlformats.org/drawingml/2006/picture">
                 <pic:pic xmlns:pic="http://schemas.openxmlformats.org/drawingml/2006/picture">
                   <pic:nvPicPr>
-                    <pic:cNvPr id="0" name="Picture 2"/>
+                    <pic:cNvPr id="0" name="Picture 3"/>
                     <pic:cNvPicPr>
                       <a:picLocks noChangeAspect="1" noChangeArrowheads="1"/>
                     </pic:cNvPicPr>
@@ -275,7 +336,7 @@
                   <pic:spPr bwMode="auto">
                     <a:xfrm>
                       <a:off x="0" y="0"/>
-                      <a:ext cx="4724400" cy="4025900"/>
+                      <a:ext cx="5105400" cy="6363335"/>
                     </a:xfrm>
                     <a:prstGeom prst="rect">
                       <a:avLst/>
@@ -294,12 +355,13 @@
         <w:pStyle w:val="Heading2"/>
       </w:pPr>
       <w:r>
+        <w:lastRenderedPageBreak/>
         <w:t>Types of Use</w:t>
       </w:r>
     </w:p>
     <w:p>
       <w:r>
-        <w:t>The synchronous model can be used in two modes:</w:t>
+        <w:t>The model can be used in two modes:</w:t>
       </w:r>
     </w:p>
     <w:p>
@@ -5716,15 +5778,18 @@
         <w:tblLook w:val="04A0" w:firstRow="1" w:lastRow="0" w:firstColumn="1" w:lastColumn="0" w:noHBand="0" w:noVBand="1"/>
       </w:tblPr>
       <w:tblGrid>
-        <w:gridCol w:w="1615"/>
-        <w:gridCol w:w="1443"/>
-        <w:gridCol w:w="3867"/>
-        <w:gridCol w:w="2425"/>
+        <w:gridCol w:w="396"/>
+        <w:gridCol w:w="6536"/>
+        <w:gridCol w:w="2418"/>
       </w:tblGrid>
       <w:tr>
         <w:tc>
           <w:tcPr>
-            <w:tcW w:w="1615" w:type="dxa"/>
+            <w:tcW w:w="6932" w:type="dxa"/>
+            <w:gridSpan w:val="2"/>
+            <w:tcBorders>
+              <w:bottom w:val="single" w:sz="4" w:space="0" w:color="auto"/>
+            </w:tcBorders>
             <w:shd w:val="clear" w:color="auto" w:fill="DEEAF6" w:themeFill="accent5" w:themeFillTint="33"/>
           </w:tcPr>
           <w:p>
@@ -5739,35 +5804,13 @@
                 <w:b/>
                 <w:bCs/>
               </w:rPr>
-              <w:t>Party</w:t>
+              <w:t>Step</w:t>
             </w:r>
           </w:p>
         </w:tc>
         <w:tc>
           <w:tcPr>
-            <w:tcW w:w="1443" w:type="dxa"/>
-            <w:shd w:val="clear" w:color="auto" w:fill="DEEAF6" w:themeFill="accent5" w:themeFillTint="33"/>
-          </w:tcPr>
-          <w:p>
-            <w:pPr>
-              <w:jc w:val="center"/>
-              <w:rPr>
-                <w:b/>
-                <w:bCs/>
-              </w:rPr>
-            </w:pPr>
-            <w:r>
-              <w:rPr>
-                <w:b/>
-                <w:bCs/>
-              </w:rPr>
-              <w:t>Volume (MCM)</w:t>
-            </w:r>
-          </w:p>
-        </w:tc>
-        <w:tc>
-          <w:tcPr>
-            <w:tcW w:w="3867" w:type="dxa"/>
+            <w:tcW w:w="2418" w:type="dxa"/>
             <w:shd w:val="clear" w:color="auto" w:fill="DEEAF6" w:themeFill="accent5" w:themeFillTint="33"/>
           </w:tcPr>
           <w:p>
@@ -5782,35 +5825,7 @@
                 <w:b/>
                 <w:bCs/>
               </w:rPr>
-              <w:t>Event</w:t>
-            </w:r>
-          </w:p>
-        </w:tc>
-        <w:tc>
-          <w:tcPr>
-            <w:tcW w:w="2425" w:type="dxa"/>
-            <w:shd w:val="clear" w:color="auto" w:fill="DEEAF6" w:themeFill="accent5" w:themeFillTint="33"/>
-          </w:tcPr>
-          <w:p>
-            <w:pPr>
-              <w:rPr>
-                <w:b/>
-                <w:bCs/>
-              </w:rPr>
-            </w:pPr>
-            <w:r>
-              <w:rPr>
-                <w:b/>
-                <w:bCs/>
-              </w:rPr>
-              <w:t xml:space="preserve">Existing </w:t>
-            </w:r>
-            <w:r>
-              <w:rPr>
-                <w:b/>
-                <w:bCs/>
-              </w:rPr>
-              <w:t>Operations</w:t>
+              <w:t>Existing Operations</w:t>
             </w:r>
           </w:p>
         </w:tc>
@@ -5818,84 +5833,67 @@
       <w:tr>
         <w:tc>
           <w:tcPr>
-            <w:tcW w:w="1615" w:type="dxa"/>
+            <w:tcW w:w="396" w:type="dxa"/>
+            <w:tcBorders>
+              <w:right w:val="nil"/>
+            </w:tcBorders>
           </w:tcPr>
           <w:p>
             <w:r>
-              <w:t>Shared, Reserve</w:t>
+              <w:t>1.</w:t>
             </w:r>
           </w:p>
         </w:tc>
         <w:tc>
           <w:tcPr>
-            <w:tcW w:w="1443" w:type="dxa"/>
+            <w:tcW w:w="6536" w:type="dxa"/>
+            <w:tcBorders>
+              <w:left w:val="nil"/>
+            </w:tcBorders>
           </w:tcPr>
           <w:p>
-            <w:pPr>
-              <w:jc w:val="center"/>
-            </w:pPr>
-            <w:r>
-              <w:t>Varies by Evap.</w:t>
+            <w:r>
+              <w:t xml:space="preserve">Assign the </w:t>
+            </w:r>
+            <w:r>
+              <w:rPr>
+                <w:b/>
+                <w:bCs/>
+              </w:rPr>
+              <w:t xml:space="preserve">shared, reserve account </w:t>
+            </w:r>
+            <w:r>
+              <w:t xml:space="preserve">the </w:t>
+            </w:r>
+            <w:r>
+              <w:rPr>
+                <w:i/>
+                <w:iCs/>
+              </w:rPr>
+              <w:t>first block of inflow</w:t>
+            </w:r>
+            <w:r>
+              <w:t xml:space="preserve"> to exactly offset the evaporation volume of the account. </w:t>
+            </w:r>
+            <w:r>
+              <w:t xml:space="preserve">This assignment keeps the </w:t>
+            </w:r>
+            <w:r>
+              <w:t>shared, reserve</w:t>
+            </w:r>
+            <w:r>
+              <w:t xml:space="preserve"> balance steady year to year.</w:t>
+            </w:r>
+            <w:r>
+              <w:t xml:space="preserve"> Volume depends on reservoir storage.</w:t>
             </w:r>
           </w:p>
         </w:tc>
         <w:tc>
           <w:tcPr>
-            <w:tcW w:w="3867" w:type="dxa"/>
+            <w:tcW w:w="2418" w:type="dxa"/>
           </w:tcPr>
           <w:p>
-            <w:r>
-              <w:t>Assign share of</w:t>
-            </w:r>
-            <w:r>
-              <w:t xml:space="preserve"> inflow </w:t>
-            </w:r>
-            <w:r>
-              <w:t>that offsets the</w:t>
-            </w:r>
-            <w:r>
-              <w:t xml:space="preserve"> </w:t>
-            </w:r>
-            <w:r>
-              <w:t>evaporation volume</w:t>
-            </w:r>
-            <w:r>
-              <w:t xml:space="preserve"> for the shared, reserve account</w:t>
-            </w:r>
-            <w:r>
-              <w:t xml:space="preserve">. </w:t>
-            </w:r>
-            <w:r>
-              <w:t xml:space="preserve">This </w:t>
-            </w:r>
-            <w:r>
-              <w:t xml:space="preserve">assignment </w:t>
-            </w:r>
-            <w:r>
-              <w:t xml:space="preserve">keeps the account </w:t>
-            </w:r>
-            <w:r>
-              <w:t>balance steady</w:t>
-            </w:r>
-            <w:r>
-              <w:t xml:space="preserve"> year to year</w:t>
-            </w:r>
-            <w:r>
-              <w:t>.</w:t>
-            </w:r>
-          </w:p>
-        </w:tc>
-        <w:tc>
-          <w:tcPr>
-            <w:tcW w:w="2425" w:type="dxa"/>
-          </w:tcPr>
-          <w:p>
-            <w:pPr>
-              <w:rPr>
-                <w:b/>
-                <w:bCs/>
-              </w:rPr>
-            </w:pPr>
             <w:r>
               <w:t xml:space="preserve">Drought Contingency Plans </w:t>
             </w:r>
@@ -5923,63 +5921,93 @@
       <w:tr>
         <w:tc>
           <w:tcPr>
-            <w:tcW w:w="1615" w:type="dxa"/>
+            <w:tcW w:w="396" w:type="dxa"/>
+            <w:tcBorders>
+              <w:right w:val="nil"/>
+            </w:tcBorders>
           </w:tcPr>
           <w:p>
             <w:r>
-              <w:t>Colorado River Delta</w:t>
+              <w:t>2.</w:t>
             </w:r>
           </w:p>
         </w:tc>
         <w:tc>
           <w:tcPr>
-            <w:tcW w:w="1443" w:type="dxa"/>
+            <w:tcW w:w="6536" w:type="dxa"/>
+            <w:tcBorders>
+              <w:left w:val="nil"/>
+            </w:tcBorders>
           </w:tcPr>
           <w:p>
-            <w:pPr>
-              <w:jc w:val="center"/>
-            </w:pPr>
-            <w:r>
-              <w:t>0.016</w:t>
+            <w:r>
+              <w:t xml:space="preserve">Assign </w:t>
+            </w:r>
+            <w:r>
+              <w:rPr>
+                <w:b/>
+                <w:bCs/>
+              </w:rPr>
+              <w:t>Mexico</w:t>
+            </w:r>
+            <w:r>
+              <w:t xml:space="preserve"> the next </w:t>
+            </w:r>
+            <w:r>
+              <w:rPr>
+                <w:i/>
+                <w:iCs/>
+              </w:rPr>
+              <w:t xml:space="preserve">1.5 </w:t>
+            </w:r>
+            <w:proofErr w:type="spellStart"/>
+            <w:r>
+              <w:rPr>
+                <w:i/>
+                <w:iCs/>
+              </w:rPr>
+              <w:t>maf</w:t>
+            </w:r>
+            <w:proofErr w:type="spellEnd"/>
+            <w:r>
+              <w:rPr>
+                <w:i/>
+                <w:iCs/>
+              </w:rPr>
+              <w:t xml:space="preserve"> </w:t>
+            </w:r>
+            <w:r>
+              <w:t xml:space="preserve">of inflow </w:t>
+            </w:r>
+            <w:r>
+              <w:rPr>
+                <w:i/>
+                <w:iCs/>
+              </w:rPr>
+              <w:t xml:space="preserve">minus </w:t>
+            </w:r>
+            <w:r>
+              <w:rPr>
+                <w:i/>
+                <w:iCs/>
+              </w:rPr>
+              <w:t>mandatory conservation minus carriage loss</w:t>
+            </w:r>
+            <w:r>
+              <w:t xml:space="preserve">.  </w:t>
+            </w:r>
+            <w:r>
+              <w:t>Mandatory conservation volumes increase as Lake Mead level’s decreases (see Section 3C). Carriage loss is Mexico’s share of Havasu/Parker Evaporation and Evapotranspiration (1.5/8.7 = 17.2%)</w:t>
             </w:r>
           </w:p>
         </w:tc>
         <w:tc>
           <w:tcPr>
-            <w:tcW w:w="3867" w:type="dxa"/>
+            <w:tcW w:w="2418" w:type="dxa"/>
           </w:tcPr>
           <w:p>
             <w:r>
-              <w:t xml:space="preserve">0.016 </w:t>
-            </w:r>
-            <w:proofErr w:type="spellStart"/>
-            <w:r>
-              <w:t>maf</w:t>
-            </w:r>
-            <w:proofErr w:type="spellEnd"/>
-            <w:r>
-              <w:t xml:space="preserve"> i</w:t>
-            </w:r>
-            <w:r>
-              <w:t xml:space="preserve">s 67% of the 9-year, 0.21 </w:t>
-            </w:r>
-            <w:proofErr w:type="spellStart"/>
-            <w:r>
-              <w:t>maf</w:t>
-            </w:r>
-            <w:proofErr w:type="spellEnd"/>
-            <w:r>
-              <w:t xml:space="preserve"> volume pledged by the U.S. and Mexico.</w:t>
-            </w:r>
-          </w:p>
-        </w:tc>
-        <w:tc>
-          <w:tcPr>
-            <w:tcW w:w="2425" w:type="dxa"/>
-          </w:tcPr>
-          <w:p>
-            <w:r>
-              <w:t xml:space="preserve">Minute 323 </w:t>
+              <w:t xml:space="preserve">1944 Treaty, Minutes 319 and 323 </w:t>
             </w:r>
             <w:r>
               <w:fldChar w:fldCharType="begin"/>
@@ -6005,77 +6033,80 @@
       <w:tr>
         <w:tc>
           <w:tcPr>
-            <w:tcW w:w="1615" w:type="dxa"/>
+            <w:tcW w:w="396" w:type="dxa"/>
+            <w:tcBorders>
+              <w:right w:val="nil"/>
+            </w:tcBorders>
           </w:tcPr>
           <w:p>
             <w:r>
-              <w:t>Mexico</w:t>
+              <w:t>3.</w:t>
             </w:r>
           </w:p>
         </w:tc>
         <w:tc>
           <w:tcPr>
-            <w:tcW w:w="1443" w:type="dxa"/>
+            <w:tcW w:w="6536" w:type="dxa"/>
+            <w:tcBorders>
+              <w:left w:val="nil"/>
+            </w:tcBorders>
           </w:tcPr>
           <w:p>
-            <w:pPr>
-              <w:jc w:val="center"/>
-            </w:pPr>
-            <w:r>
-              <w:t xml:space="preserve">1.5 </w:t>
-            </w:r>
-            <w:r>
-              <w:t>minus</w:t>
-            </w:r>
-            <w:r>
-              <w:t xml:space="preserve"> mandatory conservation</w:t>
-            </w:r>
-            <w:r>
-              <w:t xml:space="preserve"> minus carriage loss</w:t>
+            <w:r>
+              <w:t xml:space="preserve">Assign the </w:t>
+            </w:r>
+            <w:r>
+              <w:rPr>
+                <w:b/>
+                <w:bCs/>
+              </w:rPr>
+              <w:t>Colorado River Delta</w:t>
+            </w:r>
+            <w:r>
+              <w:t xml:space="preserve"> the next </w:t>
+            </w:r>
+            <w:r>
+              <w:rPr>
+                <w:i/>
+                <w:iCs/>
+              </w:rPr>
+              <w:t xml:space="preserve">0.016 </w:t>
+            </w:r>
+            <w:proofErr w:type="spellStart"/>
+            <w:r>
+              <w:rPr>
+                <w:i/>
+                <w:iCs/>
+              </w:rPr>
+              <w:t>maf</w:t>
+            </w:r>
+            <w:proofErr w:type="spellEnd"/>
+            <w:r>
+              <w:t xml:space="preserve"> </w:t>
+            </w:r>
+            <w:r>
+              <w:t>of inflow. This volume is</w:t>
+            </w:r>
+            <w:r>
+              <w:t xml:space="preserve"> 67% of the 9-year, 0.21 </w:t>
+            </w:r>
+            <w:proofErr w:type="spellStart"/>
+            <w:r>
+              <w:t>maf</w:t>
+            </w:r>
+            <w:proofErr w:type="spellEnd"/>
+            <w:r>
+              <w:t xml:space="preserve"> volume pledged by the U.S. and Mexico.</w:t>
             </w:r>
           </w:p>
         </w:tc>
         <w:tc>
           <w:tcPr>
-            <w:tcW w:w="3867" w:type="dxa"/>
+            <w:tcW w:w="2418" w:type="dxa"/>
           </w:tcPr>
           <w:p>
             <w:r>
-              <w:t>Mandatory conservation volumes increase as Lake Mead level’s decreases</w:t>
-            </w:r>
-            <w:r>
-              <w:t xml:space="preserve"> (</w:t>
-            </w:r>
-            <w:r>
-              <w:t>s</w:t>
-            </w:r>
-            <w:r>
-              <w:t>ee</w:t>
-            </w:r>
-            <w:r>
-              <w:t xml:space="preserve"> Section 3C</w:t>
-            </w:r>
-            <w:r>
-              <w:t>)</w:t>
-            </w:r>
-            <w:r>
-              <w:t>.</w:t>
-            </w:r>
-            <w:r>
-              <w:t xml:space="preserve"> Carriage loss is Mexico’s share of Havasu/Parker Evaporation and Evapotranspiration (1.5/8.7 = 17.2%)</w:t>
-            </w:r>
-          </w:p>
-        </w:tc>
-        <w:tc>
-          <w:tcPr>
-            <w:tcW w:w="2425" w:type="dxa"/>
-          </w:tcPr>
-          <w:p>
-            <w:r>
-              <w:t xml:space="preserve">1944 Treaty, </w:t>
-            </w:r>
-            <w:r>
-              <w:t xml:space="preserve">Minutes 319 and 323 </w:t>
+              <w:t xml:space="preserve">Minute 323 </w:t>
             </w:r>
             <w:r>
               <w:fldChar w:fldCharType="begin"/>
@@ -6101,87 +6132,116 @@
       <w:tr>
         <w:tc>
           <w:tcPr>
-            <w:tcW w:w="1615" w:type="dxa"/>
+            <w:tcW w:w="396" w:type="dxa"/>
+            <w:tcBorders>
+              <w:right w:val="nil"/>
+            </w:tcBorders>
           </w:tcPr>
           <w:p>
             <w:r>
-              <w:t>First Nations</w:t>
+              <w:t>4.</w:t>
             </w:r>
           </w:p>
         </w:tc>
         <w:tc>
           <w:tcPr>
-            <w:tcW w:w="1443" w:type="dxa"/>
+            <w:tcW w:w="6536" w:type="dxa"/>
+            <w:tcBorders>
+              <w:left w:val="nil"/>
+            </w:tcBorders>
           </w:tcPr>
           <w:p>
-            <w:pPr>
-              <w:jc w:val="center"/>
-            </w:pPr>
-            <w:r>
+            <w:r>
+              <w:t xml:space="preserve">Assign </w:t>
+            </w:r>
+            <w:r>
+              <w:rPr>
+                <w:b/>
+                <w:bCs/>
+              </w:rPr>
+              <w:t>First Nations</w:t>
+            </w:r>
+            <w:r>
+              <w:t xml:space="preserve"> the next </w:t>
+            </w:r>
+            <w:r>
+              <w:rPr>
+                <w:i/>
+                <w:iCs/>
+              </w:rPr>
               <w:t>2.01</w:t>
             </w:r>
             <w:r>
-              <w:t xml:space="preserve"> minus </w:t>
-            </w:r>
-            <w:r>
-              <w:t xml:space="preserve">Lower Basin </w:t>
-            </w:r>
-            <w:r>
-              <w:t>carriage loss</w:t>
+              <w:rPr>
+                <w:i/>
+                <w:iCs/>
+              </w:rPr>
+              <w:t xml:space="preserve"> </w:t>
+            </w:r>
+            <w:proofErr w:type="spellStart"/>
+            <w:r>
+              <w:rPr>
+                <w:i/>
+                <w:iCs/>
+              </w:rPr>
+              <w:t>maf</w:t>
+            </w:r>
+            <w:proofErr w:type="spellEnd"/>
+            <w:r>
+              <w:t xml:space="preserve"> of inflow </w:t>
+            </w:r>
+            <w:r>
+              <w:rPr>
+                <w:i/>
+                <w:iCs/>
+              </w:rPr>
+              <w:t>minus Lower Basin carriage loss</w:t>
+            </w:r>
+            <w:r>
+              <w:t xml:space="preserve">. 2.01 </w:t>
+            </w:r>
+            <w:proofErr w:type="spellStart"/>
+            <w:r>
+              <w:t>maf</w:t>
+            </w:r>
+            <w:proofErr w:type="spellEnd"/>
+            <w:r>
+              <w:t xml:space="preserve"> is</w:t>
+            </w:r>
+            <w:r>
+              <w:t xml:space="preserve"> </w:t>
+            </w:r>
+            <w:r>
+              <w:t>1</w:t>
+            </w:r>
+            <w:r>
+              <w:t>.</w:t>
+            </w:r>
+            <w:r>
+              <w:t>06</w:t>
+            </w:r>
+            <w:r>
+              <w:t xml:space="preserve"> </w:t>
+            </w:r>
+            <w:r>
+              <w:t>plus</w:t>
+            </w:r>
+            <w:r>
+              <w:t xml:space="preserve"> 0.952 </w:t>
+            </w:r>
+            <w:proofErr w:type="spellStart"/>
+            <w:r>
+              <w:t>maf</w:t>
+            </w:r>
+            <w:proofErr w:type="spellEnd"/>
+            <w:r>
+              <w:t xml:space="preserve"> in the Upper and Lower Basins. Excludes claimed amounts. Lower Basin carriage loss is share of Havasu/Parker Evaporation and ET in the Lower Basin (0.95/8.7 = 11%).</w:t>
             </w:r>
           </w:p>
         </w:tc>
         <w:tc>
           <w:tcPr>
-            <w:tcW w:w="3867" w:type="dxa"/>
-          </w:tcPr>
-          <w:p>
-            <w:r>
-              <w:t xml:space="preserve">Rights of </w:t>
-            </w:r>
-            <w:r>
-              <w:t>1</w:t>
-            </w:r>
-            <w:r>
-              <w:t>.</w:t>
-            </w:r>
-            <w:r>
-              <w:t>06</w:t>
-            </w:r>
-            <w:r>
-              <w:t xml:space="preserve"> and 0.952 </w:t>
-            </w:r>
-            <w:proofErr w:type="spellStart"/>
-            <w:r>
-              <w:t>maf</w:t>
-            </w:r>
-            <w:proofErr w:type="spellEnd"/>
-            <w:r>
-              <w:t xml:space="preserve"> </w:t>
-            </w:r>
-            <w:r>
-              <w:t>in the Upper and Lower Basins. Excludes claimed amounts.</w:t>
-            </w:r>
-            <w:r>
-              <w:t xml:space="preserve"> </w:t>
-            </w:r>
-            <w:r>
-              <w:t>Lower Basin c</w:t>
-            </w:r>
-            <w:r>
-              <w:t xml:space="preserve">arriage loss </w:t>
-            </w:r>
-            <w:r>
-              <w:t>is</w:t>
-            </w:r>
-            <w:r>
-              <w:t xml:space="preserve"> share of Havasu/Parker Evaporation and ET in the Lower Basin (0.95/8.7 = 11%).</w:t>
-            </w:r>
-          </w:p>
-        </w:tc>
-        <w:tc>
-          <w:tcPr>
-            <w:tcW w:w="2425" w:type="dxa"/>
+            <w:tcW w:w="2418" w:type="dxa"/>
           </w:tcPr>
           <w:p>
             <w:r>
@@ -6214,48 +6274,131 @@
       <w:tr>
         <w:tc>
           <w:tcPr>
-            <w:tcW w:w="1615" w:type="dxa"/>
+            <w:tcW w:w="396" w:type="dxa"/>
+            <w:tcBorders>
+              <w:right w:val="nil"/>
+            </w:tcBorders>
           </w:tcPr>
           <w:p>
             <w:r>
-              <w:t>Lower Basin</w:t>
+              <w:t>5.</w:t>
             </w:r>
           </w:p>
         </w:tc>
         <w:tc>
           <w:tcPr>
-            <w:tcW w:w="1443" w:type="dxa"/>
+            <w:tcW w:w="6536" w:type="dxa"/>
+            <w:tcBorders>
+              <w:left w:val="nil"/>
+            </w:tcBorders>
           </w:tcPr>
           <w:p>
-            <w:pPr>
-              <w:jc w:val="center"/>
-            </w:pPr>
-            <w:r>
-              <w:t>7.5 minus 0.95 minus carriage loss</w:t>
+            <w:r>
+              <w:t xml:space="preserve">Assign the </w:t>
+            </w:r>
+            <w:r>
+              <w:rPr>
+                <w:b/>
+                <w:bCs/>
+              </w:rPr>
+              <w:t>Lower Basin</w:t>
+            </w:r>
+            <w:r>
+              <w:t xml:space="preserve"> </w:t>
+            </w:r>
+            <w:r>
+              <w:rPr>
+                <w:i/>
+                <w:iCs/>
+              </w:rPr>
+              <w:t xml:space="preserve">6.55 </w:t>
+            </w:r>
+            <w:proofErr w:type="spellStart"/>
+            <w:r>
+              <w:rPr>
+                <w:i/>
+                <w:iCs/>
+              </w:rPr>
+              <w:t>maf</w:t>
+            </w:r>
+            <w:proofErr w:type="spellEnd"/>
+            <w:r>
+              <w:rPr>
+                <w:i/>
+                <w:iCs/>
+              </w:rPr>
+              <w:t xml:space="preserve"> minus share of Havasu/Parker Evaporation and ET</w:t>
+            </w:r>
+            <w:r>
+              <w:rPr>
+                <w:i/>
+                <w:iCs/>
+              </w:rPr>
+              <w:t xml:space="preserve"> </w:t>
+            </w:r>
+            <w:r>
+              <w:t>(</w:t>
+            </w:r>
+            <w:r>
+              <w:t>6.55</w:t>
+            </w:r>
+            <w:r>
+              <w:t>/8.7 = 75.3%)</w:t>
+            </w:r>
+            <w:r>
+              <w:rPr>
+                <w:i/>
+                <w:iCs/>
+              </w:rPr>
+              <w:t xml:space="preserve">. </w:t>
+            </w:r>
+            <w:r>
+              <w:t xml:space="preserve">6.55 </w:t>
+            </w:r>
+            <w:proofErr w:type="spellStart"/>
+            <w:r>
+              <w:t>maf</w:t>
+            </w:r>
+            <w:proofErr w:type="spellEnd"/>
+            <w:r>
+              <w:t xml:space="preserve"> is </w:t>
+            </w:r>
+            <w:r>
+              <w:t xml:space="preserve">7.5 </w:t>
+            </w:r>
+            <w:proofErr w:type="spellStart"/>
+            <w:r>
+              <w:t>maf</w:t>
+            </w:r>
+            <w:proofErr w:type="spellEnd"/>
+            <w:r>
+              <w:t xml:space="preserve"> </w:t>
+            </w:r>
+            <w:r>
+              <w:t xml:space="preserve">Compact allotment </w:t>
+            </w:r>
+            <w:r>
+              <w:t xml:space="preserve">minus </w:t>
+            </w:r>
+            <w:r>
+              <w:t xml:space="preserve">0.952 </w:t>
+            </w:r>
+            <w:proofErr w:type="spellStart"/>
+            <w:r>
+              <w:t>maf</w:t>
+            </w:r>
+            <w:proofErr w:type="spellEnd"/>
+            <w:r>
+              <w:t xml:space="preserve"> of First Nations in the Lower Basin</w:t>
+            </w:r>
+            <w:r>
+              <w:t>.</w:t>
             </w:r>
           </w:p>
         </w:tc>
         <w:tc>
           <w:tcPr>
-            <w:tcW w:w="3867" w:type="dxa"/>
-          </w:tcPr>
-          <w:p>
-            <w:r>
-              <w:t xml:space="preserve">Quantified rights of 7.5 </w:t>
-            </w:r>
-            <w:proofErr w:type="spellStart"/>
-            <w:r>
-              <w:t>maf</w:t>
-            </w:r>
-            <w:proofErr w:type="spellEnd"/>
-            <w:r>
-              <w:t xml:space="preserve"> minus rights of First Nations in the Lower Basin minus share of Havasu/Parker Evaporation and ET ([7.5 – 0.95]/8.7 = 75.3%).</w:t>
-            </w:r>
-          </w:p>
-        </w:tc>
-        <w:tc>
-          <w:tcPr>
-            <w:tcW w:w="2425" w:type="dxa"/>
+            <w:tcW w:w="2418" w:type="dxa"/>
           </w:tcPr>
           <w:p>
             <w:r>
@@ -6267,49 +6410,92 @@
       <w:tr>
         <w:tc>
           <w:tcPr>
-            <w:tcW w:w="1615" w:type="dxa"/>
+            <w:tcW w:w="396" w:type="dxa"/>
+            <w:tcBorders>
+              <w:right w:val="nil"/>
+            </w:tcBorders>
           </w:tcPr>
           <w:p>
             <w:r>
-              <w:t>Upper Basin</w:t>
+              <w:t>6.</w:t>
             </w:r>
           </w:p>
         </w:tc>
         <w:tc>
           <w:tcPr>
-            <w:tcW w:w="1443" w:type="dxa"/>
+            <w:tcW w:w="6536" w:type="dxa"/>
+            <w:tcBorders>
+              <w:left w:val="nil"/>
+            </w:tcBorders>
           </w:tcPr>
           <w:p>
-            <w:pPr>
-              <w:jc w:val="center"/>
-            </w:pPr>
-            <w:r>
-              <w:t xml:space="preserve">1.9 + </w:t>
-            </w:r>
-            <w:r>
-              <w:t>Remain</w:t>
+            <w:r>
+              <w:t xml:space="preserve">Assign the </w:t>
+            </w:r>
+            <w:r>
+              <w:rPr>
+                <w:b/>
+                <w:bCs/>
+              </w:rPr>
+              <w:t>Upper Basin</w:t>
+            </w:r>
+            <w:r>
+              <w:t xml:space="preserve"> </w:t>
+            </w:r>
+            <w:r>
+              <w:rPr>
+                <w:i/>
+                <w:iCs/>
+              </w:rPr>
+              <w:t xml:space="preserve">1.9 </w:t>
+            </w:r>
+            <w:proofErr w:type="spellStart"/>
+            <w:r>
+              <w:rPr>
+                <w:i/>
+                <w:iCs/>
+              </w:rPr>
+              <w:t>maf</w:t>
+            </w:r>
+            <w:proofErr w:type="spellEnd"/>
+            <w:r>
+              <w:rPr>
+                <w:i/>
+                <w:iCs/>
+              </w:rPr>
+              <w:t xml:space="preserve"> of p</w:t>
+            </w:r>
+            <w:r>
+              <w:rPr>
+                <w:i/>
+                <w:iCs/>
+              </w:rPr>
+              <w:t>re-compact rights plus a</w:t>
+            </w:r>
+            <w:r>
+              <w:rPr>
+                <w:i/>
+                <w:iCs/>
+              </w:rPr>
+              <w:t>ll</w:t>
+            </w:r>
+            <w:bookmarkStart w:id="16" w:name="_GoBack"/>
+            <w:bookmarkEnd w:id="16"/>
+            <w:r>
+              <w:rPr>
+                <w:i/>
+                <w:iCs/>
+              </w:rPr>
+              <w:t xml:space="preserve"> remaining</w:t>
+            </w:r>
+            <w:r>
+              <w:t xml:space="preserve"> Lake Powell natural flow.</w:t>
             </w:r>
           </w:p>
         </w:tc>
         <w:tc>
           <w:tcPr>
-            <w:tcW w:w="3867" w:type="dxa"/>
-          </w:tcPr>
-          <w:p>
-            <w:r>
-              <w:t>Pre-compact rights plus any remaining Lake Powell natural flow</w:t>
-            </w:r>
-            <w:r>
-              <w:t>.</w:t>
-            </w:r>
-            <w:r>
-              <w:t xml:space="preserve"> </w:t>
-            </w:r>
-          </w:p>
-        </w:tc>
-        <w:tc>
-          <w:tcPr>
-            <w:tcW w:w="2425" w:type="dxa"/>
+            <w:tcW w:w="2418" w:type="dxa"/>
           </w:tcPr>
           <w:p>
             <w:r>
@@ -6318,8 +6504,24 @@
           </w:p>
         </w:tc>
       </w:tr>
-      <w:bookmarkEnd w:id="15"/>
     </w:tbl>
+    <w:p>
+      <w:pPr>
+        <w:rPr>
+          <w:b/>
+          <w:bCs/>
+        </w:rPr>
+      </w:pPr>
+    </w:p>
+    <w:p>
+      <w:pPr>
+        <w:rPr>
+          <w:b/>
+          <w:bCs/>
+        </w:rPr>
+      </w:pPr>
+    </w:p>
+    <w:bookmarkEnd w:id="15"/>
     <w:p/>
     <w:p>
       <w:pPr>
@@ -7548,7 +7750,7 @@
               <w:pStyle w:val="ListParagraph"/>
               <w:ind w:left="0"/>
             </w:pPr>
-            <w:bookmarkStart w:id="16" w:name="_Hlk85194423"/>
+            <w:bookmarkStart w:id="17" w:name="_Hlk85194423"/>
             <w:r>
               <w:rPr>
                 <w:noProof/>
@@ -7625,7 +7827,7 @@
         </w:tc>
       </w:tr>
     </w:tbl>
-    <w:bookmarkEnd w:id="16"/>
+    <w:bookmarkEnd w:id="17"/>
     <w:p>
       <w:pPr>
         <w:pStyle w:val="Heading3"/>
@@ -7638,7 +7840,7 @@
       </w:r>
     </w:p>
     <w:p>
-      <w:bookmarkStart w:id="17" w:name="_Hlk85195178"/>
+      <w:bookmarkStart w:id="18" w:name="_Hlk85195178"/>
       <w:r>
         <w:t>Flex account w</w:t>
       </w:r>
@@ -7665,7 +7867,7 @@
       <w:r>
         <w:t>.</w:t>
       </w:r>
-      <w:bookmarkEnd w:id="17"/>
+      <w:bookmarkEnd w:id="18"/>
     </w:p>
     <w:p>
       <w:r>
@@ -9022,7 +9224,7 @@
       </w:r>
     </w:p>
     <w:p>
-      <w:bookmarkStart w:id="18" w:name="_Hlk85199911"/>
+      <w:bookmarkStart w:id="19" w:name="_Hlk85199911"/>
       <w:r>
         <w:t>Reduce</w:t>
       </w:r>
@@ -9066,7 +9268,7 @@
       <w:r>
         <w:t xml:space="preserve"> can no longer generate energy. When energy generation declines, Lake Powell and Lake Mead energy producers must go on the spot energy market to purchase the energy shortfall. The synchronous model does not quantify the impacts of reduced hydropower generation.</w:t>
       </w:r>
-      <w:bookmarkEnd w:id="18"/>
+      <w:bookmarkEnd w:id="19"/>
     </w:p>
     <w:p>
       <w:pPr>
@@ -9464,8 +9666,6 @@
       </w:r>
     </w:p>
     <w:p>
-      <w:bookmarkStart w:id="19" w:name="_GoBack"/>
-      <w:bookmarkEnd w:id="19"/>
       <w:r>
         <w:t xml:space="preserve">Move to </w:t>
       </w:r>
@@ -18258,7 +18458,7 @@
 </file>
 
 <file path=customXml/itemProps1.xml><?xml version="1.0" encoding="utf-8"?>
-<ds:datastoreItem xmlns:ds="http://schemas.openxmlformats.org/officeDocument/2006/customXml" ds:itemID="{0FAAD9E6-12AE-4459-9AF4-F8E7802A60A0}">
+<ds:datastoreItem xmlns:ds="http://schemas.openxmlformats.org/officeDocument/2006/customXml" ds:itemID="{BF22914A-436B-4501-9D38-4F3EEC57FBC9}">
   <ds:schemaRefs>
     <ds:schemaRef ds:uri="http://schemas.openxmlformats.org/officeDocument/2006/bibliography"/>
   </ds:schemaRefs>

</xml_diff>

<commit_message>
Fix table 6 in model guide
</commit_message>
<xml_diff>
--- a/ModelMusings/Support/ModelGuide/ModelGuide-CombinedLakePowellLakeMead.docx
+++ b/ModelMusings/Support/ModelGuide/ModelGuide-CombinedLakePowellLakeMead.docx
@@ -5785,8 +5785,24 @@
       <w:tr>
         <w:tc>
           <w:tcPr>
-            <w:tcW w:w="6932" w:type="dxa"/>
-            <w:gridSpan w:val="2"/>
+            <w:tcW w:w="396" w:type="dxa"/>
+            <w:tcBorders>
+              <w:bottom w:val="single" w:sz="4" w:space="0" w:color="auto"/>
+            </w:tcBorders>
+            <w:shd w:val="clear" w:color="auto" w:fill="DEEAF6" w:themeFill="accent5" w:themeFillTint="33"/>
+          </w:tcPr>
+          <w:p>
+            <w:pPr>
+              <w:rPr>
+                <w:b/>
+                <w:bCs/>
+              </w:rPr>
+            </w:pPr>
+          </w:p>
+        </w:tc>
+        <w:tc>
+          <w:tcPr>
+            <w:tcW w:w="6536" w:type="dxa"/>
             <w:tcBorders>
               <w:bottom w:val="single" w:sz="4" w:space="0" w:color="auto"/>
             </w:tcBorders>
@@ -5835,7 +5851,7 @@
           <w:tcPr>
             <w:tcW w:w="396" w:type="dxa"/>
             <w:tcBorders>
-              <w:right w:val="nil"/>
+              <w:right w:val="single" w:sz="4" w:space="0" w:color="auto"/>
             </w:tcBorders>
           </w:tcPr>
           <w:p>
@@ -5848,7 +5864,7 @@
           <w:tcPr>
             <w:tcW w:w="6536" w:type="dxa"/>
             <w:tcBorders>
-              <w:left w:val="nil"/>
+              <w:left w:val="single" w:sz="4" w:space="0" w:color="auto"/>
             </w:tcBorders>
           </w:tcPr>
           <w:p>
@@ -5873,16 +5889,7 @@
               <w:t>first block of inflow</w:t>
             </w:r>
             <w:r>
-              <w:t xml:space="preserve"> to exactly offset the evaporation volume of the account. </w:t>
-            </w:r>
-            <w:r>
-              <w:t xml:space="preserve">This assignment keeps the </w:t>
-            </w:r>
-            <w:r>
-              <w:t>shared, reserve</w:t>
-            </w:r>
-            <w:r>
-              <w:t xml:space="preserve"> balance steady year to year.</w:t>
+              <w:t xml:space="preserve"> to exactly offset the evaporation volume of the account. This assignment keeps the shared, reserve balance steady year to year.</w:t>
             </w:r>
             <w:r>
               <w:t xml:space="preserve"> Volume depends on reservoir storage.</w:t>
@@ -5923,7 +5930,7 @@
           <w:tcPr>
             <w:tcW w:w="396" w:type="dxa"/>
             <w:tcBorders>
-              <w:right w:val="nil"/>
+              <w:right w:val="single" w:sz="4" w:space="0" w:color="auto"/>
             </w:tcBorders>
           </w:tcPr>
           <w:p>
@@ -5936,7 +5943,7 @@
           <w:tcPr>
             <w:tcW w:w="6536" w:type="dxa"/>
             <w:tcBorders>
-              <w:left w:val="nil"/>
+              <w:left w:val="single" w:sz="4" w:space="0" w:color="auto"/>
             </w:tcBorders>
           </w:tcPr>
           <w:p>
@@ -5984,20 +5991,10 @@
                 <w:i/>
                 <w:iCs/>
               </w:rPr>
-              <w:t xml:space="preserve">minus </w:t>
-            </w:r>
-            <w:r>
-              <w:rPr>
-                <w:i/>
-                <w:iCs/>
-              </w:rPr>
-              <w:t>mandatory conservation minus carriage loss</w:t>
-            </w:r>
-            <w:r>
-              <w:t xml:space="preserve">.  </w:t>
-            </w:r>
-            <w:r>
-              <w:t>Mandatory conservation volumes increase as Lake Mead level’s decreases (see Section 3C). Carriage loss is Mexico’s share of Havasu/Parker Evaporation and Evapotranspiration (1.5/8.7 = 17.2%)</w:t>
+              <w:t>minus mandatory conservation minus carriage loss</w:t>
+            </w:r>
+            <w:r>
+              <w:t>.  Mandatory conservation volumes increase as Lake Mead level’s decreases (see Section 3C). Carriage loss is Mexico’s share of Havasu/Parker Evaporation and Evapotranspiration (1.5/8.7 = 17.2%)</w:t>
             </w:r>
           </w:p>
         </w:tc>
@@ -6035,7 +6032,7 @@
           <w:tcPr>
             <w:tcW w:w="396" w:type="dxa"/>
             <w:tcBorders>
-              <w:right w:val="nil"/>
+              <w:right w:val="single" w:sz="4" w:space="0" w:color="auto"/>
             </w:tcBorders>
           </w:tcPr>
           <w:p>
@@ -6048,7 +6045,7 @@
           <w:tcPr>
             <w:tcW w:w="6536" w:type="dxa"/>
             <w:tcBorders>
-              <w:left w:val="nil"/>
+              <w:left w:val="single" w:sz="4" w:space="0" w:color="auto"/>
             </w:tcBorders>
           </w:tcPr>
           <w:p>
@@ -6082,13 +6079,7 @@
             </w:r>
             <w:proofErr w:type="spellEnd"/>
             <w:r>
-              <w:t xml:space="preserve"> </w:t>
-            </w:r>
-            <w:r>
-              <w:t>of inflow. This volume is</w:t>
-            </w:r>
-            <w:r>
-              <w:t xml:space="preserve"> 67% of the 9-year, 0.21 </w:t>
+              <w:t xml:space="preserve"> of inflow. This volume is 67% of the 9-year, 0.21 </w:t>
             </w:r>
             <w:proofErr w:type="spellStart"/>
             <w:r>
@@ -6134,7 +6125,7 @@
           <w:tcPr>
             <w:tcW w:w="396" w:type="dxa"/>
             <w:tcBorders>
-              <w:right w:val="nil"/>
+              <w:right w:val="single" w:sz="4" w:space="0" w:color="auto"/>
             </w:tcBorders>
           </w:tcPr>
           <w:p>
@@ -6147,7 +6138,7 @@
           <w:tcPr>
             <w:tcW w:w="6536" w:type="dxa"/>
             <w:tcBorders>
-              <w:left w:val="nil"/>
+              <w:left w:val="single" w:sz="4" w:space="0" w:color="auto"/>
             </w:tcBorders>
           </w:tcPr>
           <w:p>
@@ -6169,14 +6160,7 @@
                 <w:i/>
                 <w:iCs/>
               </w:rPr>
-              <w:t>2.01</w:t>
-            </w:r>
-            <w:r>
-              <w:rPr>
-                <w:i/>
-                <w:iCs/>
-              </w:rPr>
-              <w:t xml:space="preserve"> </w:t>
+              <w:t xml:space="preserve">2.01 </w:t>
             </w:r>
             <w:proofErr w:type="spellStart"/>
             <w:r>
@@ -6206,10 +6190,7 @@
             </w:r>
             <w:proofErr w:type="spellEnd"/>
             <w:r>
-              <w:t xml:space="preserve"> is</w:t>
-            </w:r>
-            <w:r>
-              <w:t xml:space="preserve"> </w:t>
+              <w:t xml:space="preserve"> is </w:t>
             </w:r>
             <w:r>
               <w:t>1</w:t>
@@ -6221,13 +6202,7 @@
               <w:t>06</w:t>
             </w:r>
             <w:r>
-              <w:t xml:space="preserve"> </w:t>
-            </w:r>
-            <w:r>
-              <w:t>plus</w:t>
-            </w:r>
-            <w:r>
-              <w:t xml:space="preserve"> 0.952 </w:t>
+              <w:t xml:space="preserve"> plus 0.952 </w:t>
             </w:r>
             <w:proofErr w:type="spellStart"/>
             <w:r>
@@ -6276,7 +6251,7 @@
           <w:tcPr>
             <w:tcW w:w="396" w:type="dxa"/>
             <w:tcBorders>
-              <w:right w:val="nil"/>
+              <w:right w:val="single" w:sz="4" w:space="0" w:color="auto"/>
             </w:tcBorders>
           </w:tcPr>
           <w:p>
@@ -6289,7 +6264,7 @@
           <w:tcPr>
             <w:tcW w:w="6536" w:type="dxa"/>
             <w:tcBorders>
-              <w:left w:val="nil"/>
+              <w:left w:val="single" w:sz="4" w:space="0" w:color="auto"/>
             </w:tcBorders>
           </w:tcPr>
           <w:p>
@@ -6327,7 +6302,16 @@
                 <w:i/>
                 <w:iCs/>
               </w:rPr>
-              <w:t xml:space="preserve"> minus share of Havasu/Parker Evaporation and ET</w:t>
+              <w:t xml:space="preserve"> </w:t>
+            </w:r>
+            <w:bookmarkStart w:id="16" w:name="_GoBack"/>
+            <w:bookmarkEnd w:id="16"/>
+            <w:r>
+              <w:rPr>
+                <w:i/>
+                <w:iCs/>
+              </w:rPr>
+              <w:t>minus share of Havasu/Parker Evaporation and ET</w:t>
             </w:r>
             <w:r>
               <w:rPr>
@@ -6337,13 +6321,7 @@
               <w:t xml:space="preserve"> </w:t>
             </w:r>
             <w:r>
-              <w:t>(</w:t>
-            </w:r>
-            <w:r>
-              <w:t>6.55</w:t>
-            </w:r>
-            <w:r>
-              <w:t>/8.7 = 75.3%)</w:t>
+              <w:t>(6.55/8.7 = 75.3%)</w:t>
             </w:r>
             <w:r>
               <w:rPr>
@@ -6378,10 +6356,7 @@
               <w:t xml:space="preserve">Compact allotment </w:t>
             </w:r>
             <w:r>
-              <w:t xml:space="preserve">minus </w:t>
-            </w:r>
-            <w:r>
-              <w:t xml:space="preserve">0.952 </w:t>
+              <w:t xml:space="preserve">minus 0.952 </w:t>
             </w:r>
             <w:proofErr w:type="spellStart"/>
             <w:r>
@@ -6412,7 +6387,8 @@
           <w:tcPr>
             <w:tcW w:w="396" w:type="dxa"/>
             <w:tcBorders>
-              <w:right w:val="nil"/>
+              <w:bottom w:val="single" w:sz="4" w:space="0" w:color="auto"/>
+              <w:right w:val="single" w:sz="4" w:space="0" w:color="auto"/>
             </w:tcBorders>
           </w:tcPr>
           <w:p>
@@ -6425,7 +6401,8 @@
           <w:tcPr>
             <w:tcW w:w="6536" w:type="dxa"/>
             <w:tcBorders>
-              <w:left w:val="nil"/>
+              <w:left w:val="single" w:sz="4" w:space="0" w:color="auto"/>
+              <w:bottom w:val="single" w:sz="4" w:space="0" w:color="auto"/>
             </w:tcBorders>
           </w:tcPr>
           <w:p>
@@ -6463,14 +6440,7 @@
                 <w:i/>
                 <w:iCs/>
               </w:rPr>
-              <w:t xml:space="preserve"> of p</w:t>
-            </w:r>
-            <w:r>
-              <w:rPr>
-                <w:i/>
-                <w:iCs/>
-              </w:rPr>
-              <w:t>re-compact rights plus a</w:t>
+              <w:t xml:space="preserve"> of pre-compact rights plus a</w:t>
             </w:r>
             <w:r>
               <w:rPr>
@@ -6479,8 +6449,6 @@
               </w:rPr>
               <w:t>ll</w:t>
             </w:r>
-            <w:bookmarkStart w:id="16" w:name="_GoBack"/>
-            <w:bookmarkEnd w:id="16"/>
             <w:r>
               <w:rPr>
                 <w:i/>
@@ -18458,7 +18426,7 @@
 </file>
 
 <file path=customXml/itemProps1.xml><?xml version="1.0" encoding="utf-8"?>
-<ds:datastoreItem xmlns:ds="http://schemas.openxmlformats.org/officeDocument/2006/customXml" ds:itemID="{BF22914A-436B-4501-9D38-4F3EEC57FBC9}">
+<ds:datastoreItem xmlns:ds="http://schemas.openxmlformats.org/officeDocument/2006/customXml" ds:itemID="{AFD72B53-9E9D-47CA-A5B9-EE35ABA9508B}">
   <ds:schemaRefs>
     <ds:schemaRef ds:uri="http://schemas.openxmlformats.org/officeDocument/2006/bibliography"/>
   </ds:schemaRefs>

</xml_diff>

<commit_message>
Update Model Guide with participants not parties. Other editing too.
</commit_message>
<xml_diff>
--- a/ModelMusings/Support/ModelGuide/ModelGuide-CombinedLakePowellLakeMead.docx
+++ b/ModelMusings/Support/ModelGuide/ModelGuide-CombinedLakePowellLakeMead.docx
@@ -21,16 +21,7 @@
         <w:pStyle w:val="Heading2"/>
       </w:pPr>
       <w:r>
-        <w:t xml:space="preserve">Flex Accounting </w:t>
-      </w:r>
-      <w:r>
-        <w:t>in</w:t>
-      </w:r>
-      <w:r>
-        <w:t xml:space="preserve"> a </w:t>
-      </w:r>
-      <w:r>
-        <w:t>Combined Lake Powell-Lake Mead System</w:t>
+        <w:t>Colorado River Basin Accounts: Provoke thought and discussion about new operations</w:t>
       </w:r>
     </w:p>
     <w:p>
@@ -80,7 +71,13 @@
         <w:jc w:val="center"/>
       </w:pPr>
       <w:r>
-        <w:t>April 5</w:t>
+        <w:t xml:space="preserve">April </w:t>
+      </w:r>
+      <w:r>
+        <w:t>2</w:t>
+      </w:r>
+      <w:r>
+        <w:t>5</w:t>
       </w:r>
       <w:r>
         <w:t>, 202</w:t>
@@ -109,7 +106,10 @@
     </w:p>
     <w:p>
       <w:r>
-        <w:t xml:space="preserve">This document supports participants to use the </w:t>
+        <w:t xml:space="preserve">This document supports participants to use </w:t>
+      </w:r>
+      <w:r>
+        <w:t>Colorado River Basin Accounts (</w:t>
       </w:r>
       <w:r>
         <w:t>Google Sheet</w:t>
@@ -118,25 +118,13 @@
         <w:t xml:space="preserve"> model</w:t>
       </w:r>
       <w:r>
-        <w:t xml:space="preserve"> </w:t>
-      </w:r>
-      <w:r>
-        <w:t>of flex accounts in</w:t>
-      </w:r>
-      <w:r>
-        <w:t xml:space="preserve"> a </w:t>
-      </w:r>
-      <w:r>
-        <w:t>c</w:t>
-      </w:r>
-      <w:r>
-        <w:t xml:space="preserve">ombined Lake Powell-Lake Mead system </w:t>
+        <w:t>)</w:t>
       </w:r>
       <w:r>
         <w:fldChar w:fldCharType="begin"/>
       </w:r>
       <w:r>
-        <w:instrText xml:space="preserve"> ADDIN EN.CITE &lt;EndNote&gt;&lt;Cite&gt;&lt;Author&gt;Rosenberg&lt;/Author&gt;&lt;Year&gt;2021&lt;/Year&gt;&lt;RecNum&gt;2789&lt;/RecNum&gt;&lt;DisplayText&gt;(Rosenberg, 2021d)&lt;/DisplayText&gt;&lt;record&gt;&lt;rec-number&gt;2789&lt;/rec-number&gt;&lt;foreign-keys&gt;&lt;key app="EN" db-id="xxt5ta9pd995dwesap0pdzzp2weaz0w9werf" timestamp="1620873547"&gt;2789&lt;/key&gt;&lt;/foreign-keys&gt;&lt;ref-type name="Web Page"&gt;12&lt;/ref-type&gt;&lt;contributors&gt;&lt;authors&gt;&lt;author&gt;David E. Rosenberg&lt;/author&gt;&lt;/authors&gt;&lt;/contributors&gt;&lt;titles&gt;&lt;title&gt;Colorado River Coding: Pilot flex accounting to encourage more water conservation in a combined Lake Powell-Lake Mead system&lt;/title&gt;&lt;/titles&gt;&lt;dates&gt;&lt;year&gt;2021&lt;/year&gt;&lt;/dates&gt;&lt;publisher&gt;ModelMusings folder&lt;/publisher&gt;&lt;urls&gt;&lt;related-urls&gt;&lt;url&gt;https://doi.org/10.5281/zenodo.5522835&lt;/url&gt;&lt;/related-urls&gt;&lt;/urls&gt;&lt;/record&gt;&lt;/Cite&gt;&lt;/EndNote&gt;</w:instrText>
+        <w:instrText xml:space="preserve"> ADDIN EN.CITE &lt;EndNote&gt;&lt;Cite&gt;&lt;Author&gt;Rosenberg&lt;/Author&gt;&lt;Year&gt;2022&lt;/Year&gt;&lt;RecNum&gt;2789&lt;/RecNum&gt;&lt;DisplayText&gt;(Rosenberg, 2022)&lt;/DisplayText&gt;&lt;record&gt;&lt;rec-number&gt;2789&lt;/rec-number&gt;&lt;foreign-keys&gt;&lt;key app="EN" db-id="xxt5ta9pd995dwesap0pdzzp2weaz0w9werf" timestamp="1620873547"&gt;2789&lt;/key&gt;&lt;/foreign-keys&gt;&lt;ref-type name="Web Page"&gt;12&lt;/ref-type&gt;&lt;contributors&gt;&lt;authors&gt;&lt;author&gt;David E. Rosenberg&lt;/author&gt;&lt;/authors&gt;&lt;/contributors&gt;&lt;titles&gt;&lt;title&gt;Colorado River Coding: Lessons from 26 Colorado River managers and experts experimenting with flex accounts in a combined Lake Powell-Lake Mead system&lt;/title&gt;&lt;/titles&gt;&lt;dates&gt;&lt;year&gt;2022&lt;/year&gt;&lt;/dates&gt;&lt;publisher&gt;BlogPosts folder&lt;/publisher&gt;&lt;urls&gt;&lt;related-urls&gt;&lt;url&gt;https://doi.org/10.5281/zenodo.5501466&lt;/url&gt;&lt;/related-urls&gt;&lt;/urls&gt;&lt;/record&gt;&lt;/Cite&gt;&lt;/EndNote&gt;</w:instrText>
       </w:r>
       <w:r>
         <w:fldChar w:fldCharType="separate"/>
@@ -145,7 +133,7 @@
         <w:rPr>
           <w:noProof/>
         </w:rPr>
-        <w:t>(Rosenberg, 2021d)</w:t>
+        <w:t>(Rosenberg, 2022)</w:t>
       </w:r>
       <w:r>
         <w:fldChar w:fldCharType="end"/>
@@ -271,7 +259,13 @@
         <w:t xml:space="preserve">Follow the </w:t>
       </w:r>
       <w:r>
-        <w:t>setup and plan i</w:t>
+        <w:t>setup and pla</w:t>
+      </w:r>
+      <w:r>
+        <w:t>y</w:t>
+      </w:r>
+      <w:r>
+        <w:t xml:space="preserve"> i</w:t>
       </w:r>
       <w:r>
         <w:t xml:space="preserve">nstructions </w:t>
@@ -292,7 +286,13 @@
         <w:t xml:space="preserve"> </w:t>
       </w:r>
       <w:r>
-        <w:t>The rest of the document provides guidance on the steps to play.</w:t>
+        <w:t xml:space="preserve">The rest of the document provides guidance on </w:t>
+      </w:r>
+      <w:r>
+        <w:t>each step</w:t>
+      </w:r>
+      <w:r>
+        <w:t>.</w:t>
       </w:r>
     </w:p>
     <w:p>
@@ -304,10 +304,10 @@
           <w:noProof/>
         </w:rPr>
         <w:drawing>
-          <wp:inline distT="0" distB="0" distL="0" distR="0" wp14:anchorId="5AB460C8" wp14:editId="0204721C">
+          <wp:inline distT="0" distB="0" distL="0" distR="0" wp14:anchorId="5FD0268A" wp14:editId="3C20E234">
             <wp:extent cx="5105400" cy="6363335"/>
             <wp:effectExtent l="0" t="0" r="0" b="0"/>
-            <wp:docPr id="13" name="Picture 13"/>
+            <wp:docPr id="11" name="Picture 11"/>
             <wp:cNvGraphicFramePr>
               <a:graphicFrameLocks xmlns:a="http://schemas.openxmlformats.org/drawingml/2006/main" noChangeAspect="1"/>
             </wp:cNvGraphicFramePr>
@@ -315,7 +315,7 @@
               <a:graphicData uri="http://schemas.openxmlformats.org/drawingml/2006/picture">
                 <pic:pic xmlns:pic="http://schemas.openxmlformats.org/drawingml/2006/picture">
                   <pic:nvPicPr>
-                    <pic:cNvPr id="0" name="Picture 3"/>
+                    <pic:cNvPr id="0" name="Picture 2"/>
                     <pic:cNvPicPr>
                       <a:picLocks noChangeAspect="1" noChangeArrowheads="1"/>
                     </pic:cNvPicPr>
@@ -373,7 +373,31 @@
         </w:numPr>
       </w:pPr>
       <w:r>
-        <w:t>Synchronously by multiple people where each person plays one or more parties (in Google Drive).</w:t>
+        <w:t xml:space="preserve">Synchronously by multiple </w:t>
+      </w:r>
+      <w:r>
+        <w:t>participant</w:t>
+      </w:r>
+      <w:r>
+        <w:t xml:space="preserve"> where each </w:t>
+      </w:r>
+      <w:r>
+        <w:t>participant</w:t>
+      </w:r>
+      <w:r>
+        <w:t xml:space="preserve"> </w:t>
+      </w:r>
+      <w:r>
+        <w:t>manages</w:t>
+      </w:r>
+      <w:r>
+        <w:t xml:space="preserve"> one or more </w:t>
+      </w:r>
+      <w:r>
+        <w:t>accounts</w:t>
+      </w:r>
+      <w:r>
+        <w:t xml:space="preserve"> (in Google Drive).</w:t>
       </w:r>
     </w:p>
     <w:p>
@@ -385,12 +409,27 @@
         </w:numPr>
       </w:pPr>
       <w:r>
-        <w:t>By a single person (plays all parties).</w:t>
-      </w:r>
-    </w:p>
-    <w:p>
-      <w:r>
-        <w:t>Players can explore</w:t>
+        <w:t xml:space="preserve">By a single </w:t>
+      </w:r>
+      <w:r>
+        <w:t>participant</w:t>
+      </w:r>
+      <w:r>
+        <w:t xml:space="preserve"> (</w:t>
+      </w:r>
+      <w:r>
+        <w:t>manages all accounts</w:t>
+      </w:r>
+      <w:r>
+        <w:t>).</w:t>
+      </w:r>
+    </w:p>
+    <w:p>
+      <w:r>
+        <w:t>Participants</w:t>
+      </w:r>
+      <w:r>
+        <w:t xml:space="preserve"> can explore</w:t>
       </w:r>
       <w:r>
         <w:t>:</w:t>
@@ -471,7 +510,13 @@
         <w:t>I</w:t>
       </w:r>
       <w:r>
-        <w:t>nclude more parties or stakeholders</w:t>
+        <w:t xml:space="preserve">nclude more </w:t>
+      </w:r>
+      <w:r>
+        <w:t>accounts</w:t>
+      </w:r>
+      <w:r>
+        <w:t xml:space="preserve"> or stakeholders</w:t>
       </w:r>
       <w:r>
         <w:t>.</w:t>
@@ -495,7 +540,10 @@
         <w:t xml:space="preserve">plit existing reservoir storage among </w:t>
       </w:r>
       <w:r>
-        <w:t>parties.</w:t>
+        <w:t>accounts</w:t>
+      </w:r>
+      <w:r>
+        <w:t>.</w:t>
       </w:r>
       <w:r>
         <w:t xml:space="preserve"> </w:t>
@@ -516,7 +564,7 @@
         <w:t xml:space="preserve">plit future inflows among </w:t>
       </w:r>
       <w:r>
-        <w:t>parties</w:t>
+        <w:t>accounts</w:t>
       </w:r>
       <w:r>
         <w:t>.</w:t>
@@ -552,27 +600,29 @@
         <w:t>Assign</w:t>
       </w:r>
       <w:r>
-        <w:t xml:space="preserve"> Parties, Person</w:t>
-      </w:r>
-      <w:r>
-        <w:t xml:space="preserve"> playing</w:t>
-      </w:r>
-      <w:r>
-        <w:t>, and Strategies</w:t>
-      </w:r>
-    </w:p>
-    <w:p>
-      <w:r>
-        <w:t>Five</w:t>
-      </w:r>
-      <w:r>
-        <w:t xml:space="preserve"> parties </w:t>
-      </w:r>
-      <w:r>
-        <w:t xml:space="preserve">and one shared, reserve account </w:t>
-      </w:r>
-      <w:r>
-        <w:t>derive standing from the 19</w:t>
+        <w:t xml:space="preserve"> </w:t>
+      </w:r>
+      <w:r>
+        <w:t xml:space="preserve">Accounts and Decide </w:t>
+      </w:r>
+      <w:r>
+        <w:t>Strategies</w:t>
+      </w:r>
+    </w:p>
+    <w:p>
+      <w:r>
+        <w:t>The Upper Basin, Lower Basin, Mexico, Colorado River Delta, and First Nations accounts represent entities defined in the</w:t>
+      </w:r>
+      <w:r>
+        <w:t xml:space="preserve"> </w:t>
+      </w:r>
+      <w:proofErr w:type="spellStart"/>
+      <w:r>
+        <w:t>the</w:t>
+      </w:r>
+      <w:proofErr w:type="spellEnd"/>
+      <w:r>
+        <w:t xml:space="preserve"> 19</w:t>
       </w:r>
       <w:r>
         <w:t>2</w:t>
@@ -605,7 +655,16 @@
         <w:t>s</w:t>
       </w:r>
       <w:r>
-        <w:t>, and desire to include more parties</w:t>
+        <w:t xml:space="preserve">, and </w:t>
+      </w:r>
+      <w:r>
+        <w:t>pledges</w:t>
+      </w:r>
+      <w:r>
+        <w:t xml:space="preserve"> to include more </w:t>
+      </w:r>
+      <w:r>
+        <w:t>accounts</w:t>
       </w:r>
       <w:r>
         <w:t xml:space="preserve"> (Table 1)</w:t>
@@ -744,20 +803,61 @@
       <w:r>
         <w:t>.</w:t>
       </w:r>
-    </w:p>
-    <w:p>
-      <w:pPr>
-        <w:rPr>
-          <w:b/>
-          <w:bCs/>
-        </w:rPr>
-      </w:pPr>
-      <w:r>
-        <w:rPr>
-          <w:b/>
-          <w:bCs/>
-        </w:rPr>
-        <w:t>Maps of party areas</w:t>
+      <w:r>
+        <w:t xml:space="preserve"> The shared reserve account protects Lake Powell and Lake Mead elevation targets (3,525 and 1,020 feet) that are defined in the Upper and Lower Basin Drought Contingency Plans</w:t>
+      </w:r>
+      <w:r>
+        <w:t xml:space="preserve"> </w:t>
+      </w:r>
+      <w:r>
+        <w:fldChar w:fldCharType="begin"/>
+      </w:r>
+      <w:r>
+        <w:instrText xml:space="preserve"> ADDIN EN.CITE &lt;EndNote&gt;&lt;Cite&gt;&lt;Author&gt;USBR&lt;/Author&gt;&lt;Year&gt;2019&lt;/Year&gt;&lt;RecNum&gt;2578&lt;/RecNum&gt;&lt;DisplayText&gt;(USBR, 2019)&lt;/DisplayText&gt;&lt;record&gt;&lt;rec-number&gt;2578&lt;/rec-number&gt;&lt;foreign-keys&gt;&lt;key app="EN" db-id="xxt5ta9pd995dwesap0pdzzp2weaz0w9werf" timestamp="1554700022"&gt;2578&lt;/key&gt;&lt;/foreign-keys&gt;&lt;ref-type name="Report"&gt;27&lt;/ref-type&gt;&lt;contributors&gt;&lt;authors&gt;&lt;author&gt;USBR&lt;/author&gt;&lt;/authors&gt;&lt;/contributors&gt;&lt;titles&gt;&lt;title&gt;Agreement Concerning Colorado River Drought Contingency Management and Operations&lt;/title&gt;&lt;/titles&gt;&lt;pages&gt;56&lt;/pages&gt;&lt;dates&gt;&lt;year&gt;2019&lt;/year&gt;&lt;pub-dates&gt;&lt;date&gt;May 20&lt;/date&gt;&lt;/pub-dates&gt;&lt;/dates&gt;&lt;pub-location&gt;Washington, DC&lt;/pub-location&gt;&lt;publisher&gt;U.S. Bureau of Reclamation&lt;/publisher&gt;&lt;urls&gt;&lt;related-urls&gt;&lt;url&gt;https://www.usbr.gov/dcp/finaldocs.html&lt;/url&gt;&lt;/related-urls&gt;&lt;/urls&gt;&lt;/record&gt;&lt;/Cite&gt;&lt;/EndNote&gt;</w:instrText>
+      </w:r>
+      <w:r>
+        <w:fldChar w:fldCharType="separate"/>
+      </w:r>
+      <w:r>
+        <w:rPr>
+          <w:noProof/>
+        </w:rPr>
+        <w:t>(USBR, 2019)</w:t>
+      </w:r>
+      <w:r>
+        <w:fldChar w:fldCharType="end"/>
+      </w:r>
+      <w:r>
+        <w:t>.</w:t>
+      </w:r>
+    </w:p>
+    <w:p>
+      <w:pPr>
+        <w:rPr>
+          <w:b/>
+          <w:bCs/>
+        </w:rPr>
+      </w:pPr>
+      <w:r>
+        <w:rPr>
+          <w:b/>
+          <w:bCs/>
+        </w:rPr>
+        <w:t xml:space="preserve">Maps of </w:t>
+      </w:r>
+      <w:r>
+        <w:rPr>
+          <w:b/>
+          <w:bCs/>
+        </w:rPr>
+        <w:t>account</w:t>
+      </w:r>
+      <w:r>
+        <w:rPr>
+          <w:b/>
+          <w:bCs/>
+        </w:rPr>
+        <w:t xml:space="preserve"> areas</w:t>
       </w:r>
     </w:p>
     <w:p>
@@ -872,7 +972,14 @@
           <w:b/>
           <w:bCs/>
         </w:rPr>
-        <w:t>Parties, Reason(s) to include in model, and Potential Strategies</w:t>
+        <w:t>Accounts</w:t>
+      </w:r>
+      <w:r>
+        <w:rPr>
+          <w:b/>
+          <w:bCs/>
+        </w:rPr>
+        <w:t>, Reason(s) to include in model, and Potential Strategies</w:t>
       </w:r>
     </w:p>
     <w:tbl>
@@ -907,7 +1014,7 @@
                 <w:b/>
                 <w:bCs/>
               </w:rPr>
-              <w:t>Party</w:t>
+              <w:t>Account</w:t>
             </w:r>
           </w:p>
         </w:tc>
@@ -1143,7 +1250,7 @@
               <w:fldChar w:fldCharType="begin"/>
             </w:r>
             <w:r>
-              <w:instrText xml:space="preserve"> ADDIN EN.CITE &lt;EndNote&gt;&lt;Cite&gt;&lt;Author&gt;Rosenberg&lt;/Author&gt;&lt;Year&gt;2021&lt;/Year&gt;&lt;RecNum&gt;2781&lt;/RecNum&gt;&lt;DisplayText&gt;(Rosenberg, 2021e)&lt;/DisplayText&gt;&lt;record&gt;&lt;rec-number&gt;2781&lt;/rec-number&gt;&lt;foreign-keys&gt;&lt;key app="EN" db-id="xxt5ta9pd995dwesap0pdzzp2weaz0w9werf" timestamp="1620766027"&gt;2781&lt;/key&gt;&lt;/foreign-keys&gt;&lt;ref-type name="Report"&gt;27&lt;/ref-type&gt;&lt;contributors&gt;&lt;authors&gt;&lt;author&gt;David E. Rosenberg&lt;/author&gt;&lt;/authors&gt;&lt;/contributors&gt;&lt;titles&gt;&lt;title&gt;Invest in Farm Water Conservation to Curtail Buy and Dry&lt;/title&gt;&lt;/titles&gt;&lt;pages&gt;3&lt;/pages&gt;&lt;dates&gt;&lt;year&gt;2021&lt;/year&gt;&lt;/dates&gt;&lt;pub-location&gt;Logan, Utah&lt;/pub-location&gt;&lt;publisher&gt;Utah State University&lt;/publisher&gt;&lt;isbn&gt;169&lt;/isbn&gt;&lt;urls&gt;&lt;related-urls&gt;&lt;url&gt;https://digitalcommons.usu.edu/water_pubs/169/&lt;/url&gt;&lt;/related-urls&gt;&lt;/urls&gt;&lt;/record&gt;&lt;/Cite&gt;&lt;/EndNote&gt;</w:instrText>
+              <w:instrText xml:space="preserve"> ADDIN EN.CITE &lt;EndNote&gt;&lt;Cite&gt;&lt;Author&gt;Rosenberg&lt;/Author&gt;&lt;Year&gt;2021&lt;/Year&gt;&lt;RecNum&gt;2781&lt;/RecNum&gt;&lt;DisplayText&gt;(Rosenberg, 2021c)&lt;/DisplayText&gt;&lt;record&gt;&lt;rec-number&gt;2781&lt;/rec-number&gt;&lt;foreign-keys&gt;&lt;key app="EN" db-id="xxt5ta9pd995dwesap0pdzzp2weaz0w9werf" timestamp="1620766027"&gt;2781&lt;/key&gt;&lt;/foreign-keys&gt;&lt;ref-type name="Journal Article"&gt;17&lt;/ref-type&gt;&lt;contributors&gt;&lt;authors&gt;&lt;author&gt;David E. Rosenberg&lt;/author&gt;&lt;/authors&gt;&lt;/contributors&gt;&lt;titles&gt;&lt;title&gt;Invest in Farm Water Conservation to Curtail Buy and Dry&lt;/title&gt;&lt;secondary-title&gt;Submitted to Journal of Water Resources Planning and Management&lt;/secondary-title&gt;&lt;/titles&gt;&lt;periodical&gt;&lt;full-title&gt;Submitted to Journal of Water Resources Planning and Management&lt;/full-title&gt;&lt;/periodical&gt;&lt;pages&gt;3&lt;/pages&gt;&lt;dates&gt;&lt;year&gt;2021&lt;/year&gt;&lt;/dates&gt;&lt;pub-location&gt;Logan, Utah&lt;/pub-location&gt;&lt;publisher&gt;Utah State University&lt;/publisher&gt;&lt;isbn&gt;169&lt;/isbn&gt;&lt;urls&gt;&lt;related-urls&gt;&lt;url&gt;https://digitalcommons.usu.edu/water_pubs/169/&lt;/url&gt;&lt;/related-urls&gt;&lt;/urls&gt;&lt;/record&gt;&lt;/Cite&gt;&lt;/EndNote&gt;</w:instrText>
             </w:r>
             <w:r>
               <w:fldChar w:fldCharType="separate"/>
@@ -1152,7 +1259,7 @@
               <w:rPr>
                 <w:noProof/>
               </w:rPr>
-              <w:t>(Rosenberg, 2021e)</w:t>
+              <w:t>(Rosenberg, 2021c)</w:t>
             </w:r>
             <w:r>
               <w:fldChar w:fldCharType="end"/>
@@ -1737,7 +1844,13 @@
               <w:t>I</w:t>
             </w:r>
             <w:r>
-              <w:t xml:space="preserve">nclude more parties </w:t>
+              <w:t xml:space="preserve">nclude more </w:t>
+            </w:r>
+            <w:r>
+              <w:t>accounts</w:t>
+            </w:r>
+            <w:r>
+              <w:t xml:space="preserve"> </w:t>
             </w:r>
             <w:r>
               <w:fldChar w:fldCharType="begin"/>
@@ -1951,7 +2064,13 @@
               <w:ind w:left="161" w:hanging="180"/>
             </w:pPr>
             <w:r>
-              <w:t>Account managed by consensus of all parties.</w:t>
+              <w:t xml:space="preserve">Account managed by consensus of all </w:t>
+            </w:r>
+            <w:r>
+              <w:t>accounts</w:t>
+            </w:r>
+            <w:r>
+              <w:t>.</w:t>
             </w:r>
           </w:p>
           <w:p>
@@ -1964,10 +2083,13 @@
               <w:ind w:left="161" w:hanging="180"/>
             </w:pPr>
             <w:r>
-              <w:t>Assume p</w:t>
-            </w:r>
-            <w:r>
-              <w:t xml:space="preserve">arties do not agree on releases, so no releases, steady </w:t>
+              <w:t xml:space="preserve">Assume </w:t>
+            </w:r>
+            <w:r>
+              <w:t>accounts</w:t>
+            </w:r>
+            <w:r>
+              <w:t xml:space="preserve"> do not agree on releases, so no releases, steady </w:t>
             </w:r>
             <w:r>
               <w:t>account balance</w:t>
@@ -1986,7 +2108,13 @@
               <w:ind w:left="161" w:hanging="180"/>
             </w:pPr>
             <w:r>
-              <w:t>Transfer some water without payment to party in need.</w:t>
+              <w:t xml:space="preserve">Transfer some water without payment to </w:t>
+            </w:r>
+            <w:r>
+              <w:t>account</w:t>
+            </w:r>
+            <w:r>
+              <w:t xml:space="preserve"> in need.</w:t>
             </w:r>
           </w:p>
         </w:tc>
@@ -1994,13 +2122,22 @@
     </w:tbl>
     <w:p>
       <w:r>
-        <w:t xml:space="preserve">Each participant </w:t>
+        <w:t>A</w:t>
+      </w:r>
+      <w:r>
+        <w:t xml:space="preserve"> participant </w:t>
       </w:r>
       <w:r>
         <w:t xml:space="preserve">can play </w:t>
       </w:r>
       <w:r>
-        <w:t xml:space="preserve">one or more roles. </w:t>
+        <w:t xml:space="preserve">one or more </w:t>
+      </w:r>
+      <w:r>
+        <w:t>accounts</w:t>
+      </w:r>
+      <w:r>
+        <w:t xml:space="preserve">. </w:t>
       </w:r>
     </w:p>
     <w:p>
@@ -2032,7 +2169,13 @@
         <w:t xml:space="preserve"> —</w:t>
       </w:r>
       <w:r>
-        <w:t xml:space="preserve"> can team up to role play a party like the </w:t>
+        <w:t xml:space="preserve"> can team up to </w:t>
+      </w:r>
+      <w:r>
+        <w:t xml:space="preserve">manage an account </w:t>
+      </w:r>
+      <w:r>
+        <w:t xml:space="preserve">like the </w:t>
       </w:r>
       <w:r>
         <w:t>Upper</w:t>
@@ -2059,7 +2202,13 @@
         <w:t xml:space="preserve"> such as an Upper Basin Compact</w:t>
       </w:r>
       <w:r>
-        <w:t xml:space="preserve"> where parties share water in specified percentages</w:t>
+        <w:t xml:space="preserve"> where </w:t>
+      </w:r>
+      <w:r>
+        <w:t>states</w:t>
+      </w:r>
+      <w:r>
+        <w:t xml:space="preserve"> share water in specified percentages</w:t>
       </w:r>
       <w:r>
         <w:t xml:space="preserve"> </w:t>
@@ -2088,19 +2237,7 @@
     </w:p>
     <w:p>
       <w:r>
-        <w:t>Including</w:t>
-      </w:r>
-      <w:r>
-        <w:t xml:space="preserve"> First Nations </w:t>
-      </w:r>
-      <w:r>
-        <w:t>with</w:t>
-      </w:r>
-      <w:r>
-        <w:t xml:space="preserve"> a separate account</w:t>
-      </w:r>
-      <w:r>
-        <w:t xml:space="preserve"> differs from current operations where First Nation’s water rights are typically managed under state systems — often with a time immortal water right — and First Nations cannot trade water across state boundaries.</w:t>
+        <w:t>The First Nations account allows First Nations to manage their water independently from the Basin State in which the First Nation was located. This set up differed from current operations where Basin States administer water rights for the First Nations within their state boundaries.</w:t>
       </w:r>
     </w:p>
     <w:p>
@@ -2167,14 +2304,11 @@
         <w:pStyle w:val="TableTitle"/>
       </w:pPr>
       <w:r>
-        <w:rPr>
-          <w:noProof/>
-        </w:rPr>
         <w:drawing>
-          <wp:inline distT="0" distB="0" distL="0" distR="0" wp14:anchorId="41CB6A25" wp14:editId="371EB6FD">
-            <wp:extent cx="3734356" cy="1854921"/>
-            <wp:effectExtent l="0" t="0" r="0" b="0"/>
-            <wp:docPr id="15" name="Picture 15"/>
+          <wp:inline distT="0" distB="0" distL="0" distR="0" wp14:anchorId="040BD804" wp14:editId="1261484B">
+            <wp:extent cx="4247194" cy="1994092"/>
+            <wp:effectExtent l="0" t="0" r="1270" b="6350"/>
+            <wp:docPr id="7" name="Picture 7"/>
             <wp:cNvGraphicFramePr>
               <a:graphicFrameLocks xmlns:a="http://schemas.openxmlformats.org/drawingml/2006/main" noChangeAspect="1"/>
             </wp:cNvGraphicFramePr>
@@ -2182,23 +2316,36 @@
               <a:graphicData uri="http://schemas.openxmlformats.org/drawingml/2006/picture">
                 <pic:pic xmlns:pic="http://schemas.openxmlformats.org/drawingml/2006/picture">
                   <pic:nvPicPr>
-                    <pic:cNvPr id="1" name=""/>
-                    <pic:cNvPicPr/>
+                    <pic:cNvPr id="0" name="Picture 1"/>
+                    <pic:cNvPicPr>
+                      <a:picLocks noChangeAspect="1" noChangeArrowheads="1"/>
+                    </pic:cNvPicPr>
                   </pic:nvPicPr>
                   <pic:blipFill>
-                    <a:blip r:embed="rId12"/>
+                    <a:blip r:embed="rId12">
+                      <a:extLst>
+                        <a:ext uri="{28A0092B-C50C-407E-A947-70E740481C1C}">
+                          <a14:useLocalDpi xmlns:a14="http://schemas.microsoft.com/office/drawing/2010/main" val="0"/>
+                        </a:ext>
+                      </a:extLst>
+                    </a:blip>
+                    <a:srcRect/>
                     <a:stretch>
                       <a:fillRect/>
                     </a:stretch>
                   </pic:blipFill>
-                  <pic:spPr>
+                  <pic:spPr bwMode="auto">
                     <a:xfrm>
                       <a:off x="0" y="0"/>
-                      <a:ext cx="3818648" cy="1896790"/>
+                      <a:ext cx="4255063" cy="1997786"/>
                     </a:xfrm>
                     <a:prstGeom prst="rect">
                       <a:avLst/>
                     </a:prstGeom>
+                    <a:noFill/>
+                    <a:ln>
+                      <a:noFill/>
+                    </a:ln>
                   </pic:spPr>
                 </pic:pic>
               </a:graphicData>
@@ -2326,7 +2473,7 @@
         <w:fldChar w:fldCharType="begin"/>
       </w:r>
       <w:r>
-        <w:instrText xml:space="preserve"> ADDIN EN.CITE &lt;EndNote&gt;&lt;Cite&gt;&lt;Author&gt;Rosenberg&lt;/Author&gt;&lt;Year&gt;2021&lt;/Year&gt;&lt;RecNum&gt;2796&lt;/RecNum&gt;&lt;DisplayText&gt;(Rosenberg, 2021a)&lt;/DisplayText&gt;&lt;record&gt;&lt;rec-number&gt;2796&lt;/rec-number&gt;&lt;foreign-keys&gt;&lt;key app="EN" db-id="xxt5ta9pd995dwesap0pdzzp2weaz0w9werf" timestamp="1624166225"&gt;2796&lt;/key&gt;&lt;/foreign-keys&gt;&lt;ref-type name="Report"&gt;27&lt;/ref-type&gt;&lt;contributors&gt;&lt;authors&gt;&lt;author&gt;David E. Rosenberg&lt;/author&gt;&lt;/authors&gt;&lt;/contributors&gt;&lt;titles&gt;&lt;title&gt;Adapt Lake Mead releases to inflow to give managers more flexibility to slow reservoir draw down&lt;/title&gt;&lt;/titles&gt;&lt;pages&gt;10&lt;/pages&gt;&lt;number&gt;170&lt;/number&gt;&lt;dates&gt;&lt;year&gt;2021&lt;/year&gt;&lt;/dates&gt;&lt;pub-location&gt;Logan, Utah&lt;/pub-location&gt;&lt;publisher&gt;Utah State University&lt;/publisher&gt;&lt;urls&gt;&lt;related-urls&gt;&lt;url&gt;https://digitalcommons.usu.edu/water_pubs/170/&lt;/url&gt;&lt;/related-urls&gt;&lt;/urls&gt;&lt;/record&gt;&lt;/Cite&gt;&lt;/EndNote&gt;</w:instrText>
+        <w:instrText xml:space="preserve"> ADDIN EN.CITE &lt;EndNote&gt;&lt;Cite&gt;&lt;Author&gt;Rosenberg&lt;/Author&gt;&lt;Year&gt;Submitted&lt;/Year&gt;&lt;RecNum&gt;2796&lt;/RecNum&gt;&lt;DisplayText&gt;(Rosenberg, Submitted)&lt;/DisplayText&gt;&lt;record&gt;&lt;rec-number&gt;2796&lt;/rec-number&gt;&lt;foreign-keys&gt;&lt;key app="EN" db-id="xxt5ta9pd995dwesap0pdzzp2weaz0w9werf" timestamp="1624166225"&gt;2796&lt;/key&gt;&lt;/foreign-keys&gt;&lt;ref-type name="Journal Article"&gt;17&lt;/ref-type&gt;&lt;contributors&gt;&lt;authors&gt;&lt;author&gt;David E. Rosenberg&lt;/author&gt;&lt;/authors&gt;&lt;/contributors&gt;&lt;titles&gt;&lt;title&gt;Adapt Lake Mead releases to inflow to give managers more flexibility to slow reservoir draw down&lt;/title&gt;&lt;secondary-title&gt;Submitted to Journal of Water Resources Planning and Management&lt;/secondary-title&gt;&lt;/titles&gt;&lt;periodical&gt;&lt;full-title&gt;Submitted to Journal of Water Resources Planning and Management&lt;/full-title&gt;&lt;/periodical&gt;&lt;pages&gt;10&lt;/pages&gt;&lt;number&gt;170&lt;/number&gt;&lt;dates&gt;&lt;year&gt;Submitted&lt;/year&gt;&lt;/dates&gt;&lt;pub-location&gt;Logan, Utah&lt;/pub-location&gt;&lt;publisher&gt;Utah State University&lt;/publisher&gt;&lt;urls&gt;&lt;related-urls&gt;&lt;url&gt;https://digitalcommons.usu.edu/water_pubs/170/&lt;/url&gt;&lt;/related-urls&gt;&lt;/urls&gt;&lt;/record&gt;&lt;/Cite&gt;&lt;/EndNote&gt;</w:instrText>
       </w:r>
       <w:r>
         <w:fldChar w:fldCharType="separate"/>
@@ -2335,7 +2482,7 @@
         <w:rPr>
           <w:noProof/>
         </w:rPr>
-        <w:t>(Rosenberg, 2021a)</w:t>
+        <w:t>(Rosenberg, Submitted)</w:t>
       </w:r>
       <w:r>
         <w:fldChar w:fldCharType="end"/>
@@ -2591,6 +2738,9 @@
     </w:p>
     <w:p>
       <w:r>
+        <w:t xml:space="preserve">These Lake Powell and Lake Mead elevations inform the start storage for the shared reserve account. </w:t>
+      </w:r>
+      <w:r>
         <w:t xml:space="preserve">The reservoir protection elevations </w:t>
       </w:r>
       <w:r>
@@ -2618,7 +2768,13 @@
         <w:t xml:space="preserve">. </w:t>
       </w:r>
       <w:r>
-        <w:t xml:space="preserve">As the reservoirs approach the protection levels, the plans state the parties will consult with the Federal Government to </w:t>
+        <w:t xml:space="preserve">As the reservoirs approach the protection levels, the plans state the </w:t>
+      </w:r>
+      <w:r>
+        <w:t>accounts</w:t>
+      </w:r>
+      <w:r>
+        <w:t xml:space="preserve"> will consult with the Federal Government to </w:t>
       </w:r>
       <w:r>
         <w:t xml:space="preserve">stabilize and </w:t>
@@ -2630,7 +2786,13 @@
         <w:t>To stabilize,</w:t>
       </w:r>
       <w:r>
-        <w:t xml:space="preserve"> the parties will need </w:t>
+        <w:t xml:space="preserve"> </w:t>
+      </w:r>
+      <w:r>
+        <w:t>participants</w:t>
+      </w:r>
+      <w:r>
+        <w:t xml:space="preserve"> will need </w:t>
       </w:r>
       <w:r>
         <w:t xml:space="preserve">to make reservoir releases plus evaporation less than inflow </w:t>
@@ -2639,7 +2801,7 @@
         <w:fldChar w:fldCharType="begin"/>
       </w:r>
       <w:r>
-        <w:instrText xml:space="preserve"> ADDIN EN.CITE &lt;EndNote&gt;&lt;Cite&gt;&lt;Author&gt;Rosenberg&lt;/Author&gt;&lt;Year&gt;2021&lt;/Year&gt;&lt;RecNum&gt;2796&lt;/RecNum&gt;&lt;DisplayText&gt;(Rosenberg, 2021a)&lt;/DisplayText&gt;&lt;record&gt;&lt;rec-number&gt;2796&lt;/rec-number&gt;&lt;foreign-keys&gt;&lt;key app="EN" db-id="xxt5ta9pd995dwesap0pdzzp2weaz0w9werf" timestamp="1624166225"&gt;2796&lt;/key&gt;&lt;/foreign-keys&gt;&lt;ref-type name="Report"&gt;27&lt;/ref-type&gt;&lt;contributors&gt;&lt;authors&gt;&lt;author&gt;David E. Rosenberg&lt;/author&gt;&lt;/authors&gt;&lt;/contributors&gt;&lt;titles&gt;&lt;title&gt;Adapt Lake Mead releases to inflow to give managers more flexibility to slow reservoir draw down&lt;/title&gt;&lt;/titles&gt;&lt;pages&gt;10&lt;/pages&gt;&lt;number&gt;170&lt;/number&gt;&lt;dates&gt;&lt;year&gt;2021&lt;/year&gt;&lt;/dates&gt;&lt;pub-location&gt;Logan, Utah&lt;/pub-location&gt;&lt;publisher&gt;Utah State University&lt;/publisher&gt;&lt;urls&gt;&lt;related-urls&gt;&lt;url&gt;https://digitalcommons.usu.edu/water_pubs/170/&lt;/url&gt;&lt;/related-urls&gt;&lt;/urls&gt;&lt;/record&gt;&lt;/Cite&gt;&lt;/EndNote&gt;</w:instrText>
+        <w:instrText xml:space="preserve"> ADDIN EN.CITE &lt;EndNote&gt;&lt;Cite&gt;&lt;Author&gt;Rosenberg&lt;/Author&gt;&lt;Year&gt;Submitted&lt;/Year&gt;&lt;RecNum&gt;2796&lt;/RecNum&gt;&lt;DisplayText&gt;(Rosenberg, Submitted)&lt;/DisplayText&gt;&lt;record&gt;&lt;rec-number&gt;2796&lt;/rec-number&gt;&lt;foreign-keys&gt;&lt;key app="EN" db-id="xxt5ta9pd995dwesap0pdzzp2weaz0w9werf" timestamp="1624166225"&gt;2796&lt;/key&gt;&lt;/foreign-keys&gt;&lt;ref-type name="Journal Article"&gt;17&lt;/ref-type&gt;&lt;contributors&gt;&lt;authors&gt;&lt;author&gt;David E. Rosenberg&lt;/author&gt;&lt;/authors&gt;&lt;/contributors&gt;&lt;titles&gt;&lt;title&gt;Adapt Lake Mead releases to inflow to give managers more flexibility to slow reservoir draw down&lt;/title&gt;&lt;secondary-title&gt;Submitted to Journal of Water Resources Planning and Management&lt;/secondary-title&gt;&lt;/titles&gt;&lt;periodical&gt;&lt;full-title&gt;Submitted to Journal of Water Resources Planning and Management&lt;/full-title&gt;&lt;/periodical&gt;&lt;pages&gt;10&lt;/pages&gt;&lt;number&gt;170&lt;/number&gt;&lt;dates&gt;&lt;year&gt;Submitted&lt;/year&gt;&lt;/dates&gt;&lt;pub-location&gt;Logan, Utah&lt;/pub-location&gt;&lt;publisher&gt;Utah State University&lt;/publisher&gt;&lt;urls&gt;&lt;related-urls&gt;&lt;url&gt;https://digitalcommons.usu.edu/water_pubs/170/&lt;/url&gt;&lt;/related-urls&gt;&lt;/urls&gt;&lt;/record&gt;&lt;/Cite&gt;&lt;/EndNote&gt;</w:instrText>
       </w:r>
       <w:r>
         <w:fldChar w:fldCharType="separate"/>
@@ -2648,7 +2810,7 @@
         <w:rPr>
           <w:noProof/>
         </w:rPr>
-        <w:t>(Rosenberg, 2021a)</w:t>
+        <w:t>(Rosenberg, Submitted)</w:t>
       </w:r>
       <w:r>
         <w:fldChar w:fldCharType="end"/>
@@ -2685,6 +2847,9 @@
       </w:r>
       <w:r>
         <w:t xml:space="preserve">protection elevations </w:t>
+      </w:r>
+      <w:r>
+        <w:t xml:space="preserve">(item iii). These volumes </w:t>
       </w:r>
       <w:r>
         <w:t>become the starting balance for</w:t>
@@ -2771,6 +2936,7 @@
         <w:pStyle w:val="Heading3"/>
       </w:pPr>
       <w:r>
+        <w:lastRenderedPageBreak/>
         <w:t xml:space="preserve">(v) </w:t>
       </w:r>
       <w:bookmarkStart w:id="4" w:name="Prior9YearRelease"/>
@@ -2790,7 +2956,9 @@
     </w:p>
     <w:p>
       <w:r>
-        <w:lastRenderedPageBreak/>
+        <w:t xml:space="preserve">This setting is no longer active. </w:t>
+      </w:r>
+      <w:r>
         <w:t>Prior 9-year Lake Powell release</w:t>
       </w:r>
       <w:r>
@@ -2833,7 +3001,7 @@
         <w:t>(Figure 1)</w:t>
       </w:r>
       <w:r>
-        <w:t xml:space="preserve">. </w:t>
+        <w:t>.</w:t>
       </w:r>
     </w:p>
     <w:p>
@@ -2898,6 +3066,9 @@
     </w:p>
     <w:p>
       <w:r>
+        <w:t xml:space="preserve">This setting is not active. </w:t>
+      </w:r>
+      <w:r>
         <w:t xml:space="preserve">Prior 9-year </w:t>
       </w:r>
       <w:proofErr w:type="spellStart"/>
@@ -3086,6 +3257,9 @@
       </w:r>
     </w:p>
     <w:p>
+      <w:r>
+        <w:t xml:space="preserve">This setting is no longer active. </w:t>
+      </w:r>
       <w:r>
         <w:t>Upper Basin delivery to meet 10-year requirement</w:t>
       </w:r>
@@ -3250,7 +3424,11 @@
         <w:t>the assignment of inflow (see Step 2)</w:t>
       </w:r>
       <w:r>
-        <w:t>, these rights are filled first ahead of the Lower Basin’s right to 75 million acre-feet every consecutive 10-years by Article III(d) of the Compact.</w:t>
+        <w:t xml:space="preserve">, these rights are filled first ahead of the Lower Basin’s </w:t>
+      </w:r>
+      <w:r>
+        <w:lastRenderedPageBreak/>
+        <w:t>right to 75 million acre-feet every consecutive 10-years by Article III(d) of the Compact.</w:t>
       </w:r>
       <w:r>
         <w:t xml:space="preserve"> Presently, pre 1922 water rights for New Mexico are unknown.</w:t>
@@ -3258,7 +3436,6 @@
     </w:p>
     <w:p>
       <w:r>
-        <w:lastRenderedPageBreak/>
         <w:t xml:space="preserve">The 1.9 </w:t>
       </w:r>
       <w:proofErr w:type="spellStart"/>
@@ -3459,6 +3636,9 @@
       </w:r>
       <w:r>
         <w:t xml:space="preserve"> </w:t>
+      </w:r>
+      <w:r>
+        <w:t xml:space="preserve">Participants specify a natural inflow to Lake Powell together. </w:t>
       </w:r>
       <w:r>
         <w:t>Once a Lake Powell natural flow is specified, the rows below populate with data.</w:t>
@@ -4187,11 +4367,7 @@
         <w:t>.</w:t>
       </w:r>
     </w:p>
-    <w:p>
-      <w:r>
-        <w:t xml:space="preserve">Alternatively, </w:t>
-      </w:r>
-    </w:p>
+    <w:p/>
     <w:p>
       <w:r>
         <w:t>The model uses natural flow</w:t>
@@ -4215,13 +4391,25 @@
         <w:t xml:space="preserve"> natural flow</w:t>
       </w:r>
       <w:r>
-        <w:t xml:space="preserve"> to each party’s flex account. </w:t>
+        <w:t xml:space="preserve"> to each </w:t>
+      </w:r>
+      <w:r>
+        <w:t>basin</w:t>
+      </w:r>
+      <w:r>
+        <w:t xml:space="preserve"> account. </w:t>
       </w:r>
       <w:r>
         <w:t>Th</w:t>
       </w:r>
       <w:r>
-        <w:t xml:space="preserve">en parties consume </w:t>
+        <w:t xml:space="preserve">en </w:t>
+      </w:r>
+      <w:r>
+        <w:t>participants</w:t>
+      </w:r>
+      <w:r>
+        <w:t xml:space="preserve"> consume </w:t>
       </w:r>
       <w:r>
         <w:t xml:space="preserve">and conserve </w:t>
@@ -4286,7 +4474,24 @@
         <w:t xml:space="preserve"> Lake Mead</w:t>
       </w:r>
       <w:r>
-        <w:t>. This intervening flow excludes</w:t>
+        <w:t xml:space="preserve">. </w:t>
+      </w:r>
+      <w:r>
+        <w:t xml:space="preserve">By default, the model uses an intervening Grad Canyon flow of 0.8 </w:t>
+      </w:r>
+      <w:proofErr w:type="spellStart"/>
+      <w:r>
+        <w:t>maf</w:t>
+      </w:r>
+      <w:proofErr w:type="spellEnd"/>
+      <w:r>
+        <w:t xml:space="preserve"> per year.</w:t>
+      </w:r>
+      <w:r>
+        <w:t xml:space="preserve"> </w:t>
+      </w:r>
+      <w:r>
+        <w:t>This intervening flow excludes</w:t>
       </w:r>
       <w:r>
         <w:t xml:space="preserve"> Lake Powell release</w:t>
@@ -4335,7 +4540,7 @@
         <w:fldChar w:fldCharType="begin"/>
       </w:r>
       <w:r>
-        <w:instrText xml:space="preserve"> ADDIN EN.CITE &lt;EndNote&gt;&lt;Cite&gt;&lt;Author&gt;Rosenberg&lt;/Author&gt;&lt;Year&gt;2021&lt;/Year&gt;&lt;RecNum&gt;2785&lt;/RecNum&gt;&lt;DisplayText&gt;(Rosenberg, 2021b)&lt;/DisplayText&gt;&lt;record&gt;&lt;rec-number&gt;2785&lt;/rec-number&gt;&lt;foreign-keys&gt;&lt;key app="EN" db-id="xxt5ta9pd995dwesap0pdzzp2weaz0w9werf" timestamp="1620770975"&gt;2785&lt;/key&gt;&lt;/foreign-keys&gt;&lt;ref-type name="Web Page"&gt;12&lt;/ref-type&gt;&lt;contributors&gt;&lt;authors&gt;&lt;author&gt;David E. Rosenberg&lt;/author&gt;&lt;/authors&gt;&lt;/contributors&gt;&lt;titles&gt;&lt;title&gt;Colorado River Coding: Grand Canyon Intervening Flow&lt;/title&gt;&lt;/titles&gt;&lt;dates&gt;&lt;year&gt;2021&lt;/year&gt;&lt;/dates&gt;&lt;publisher&gt;GrandCanyonInterveningFlow folder&lt;/publisher&gt;&lt;urls&gt;&lt;related-urls&gt;&lt;url&gt;https://doi.org/10.5281/zenodo.5522835&lt;/url&gt;&lt;/related-urls&gt;&lt;/urls&gt;&lt;/record&gt;&lt;/Cite&gt;&lt;/EndNote&gt;</w:instrText>
+        <w:instrText xml:space="preserve"> ADDIN EN.CITE &lt;EndNote&gt;&lt;Cite&gt;&lt;Author&gt;Rosenberg&lt;/Author&gt;&lt;Year&gt;2021&lt;/Year&gt;&lt;RecNum&gt;2785&lt;/RecNum&gt;&lt;DisplayText&gt;(Rosenberg, 2021a)&lt;/DisplayText&gt;&lt;record&gt;&lt;rec-number&gt;2785&lt;/rec-number&gt;&lt;foreign-keys&gt;&lt;key app="EN" db-id="xxt5ta9pd995dwesap0pdzzp2weaz0w9werf" timestamp="1620770975"&gt;2785&lt;/key&gt;&lt;/foreign-keys&gt;&lt;ref-type name="Web Page"&gt;12&lt;/ref-type&gt;&lt;contributors&gt;&lt;authors&gt;&lt;author&gt;David E. Rosenberg&lt;/author&gt;&lt;/authors&gt;&lt;/contributors&gt;&lt;titles&gt;&lt;title&gt;Colorado River Coding: Grand Canyon Intervening Flow&lt;/title&gt;&lt;/titles&gt;&lt;dates&gt;&lt;year&gt;2021&lt;/year&gt;&lt;/dates&gt;&lt;publisher&gt;GrandCanyonInterveningFlow folder&lt;/publisher&gt;&lt;urls&gt;&lt;related-urls&gt;&lt;url&gt;https://doi.org/10.5281/zenodo.5501466&lt;/url&gt;&lt;/related-urls&gt;&lt;/urls&gt;&lt;/record&gt;&lt;/Cite&gt;&lt;/EndNote&gt;</w:instrText>
       </w:r>
       <w:r>
         <w:fldChar w:fldCharType="separate"/>
@@ -4344,27 +4549,13 @@
         <w:rPr>
           <w:noProof/>
         </w:rPr>
-        <w:t>(Rosenberg, 2021b)</w:t>
+        <w:t>(Rosenberg, 2021a)</w:t>
       </w:r>
       <w:r>
         <w:fldChar w:fldCharType="end"/>
       </w:r>
       <w:r>
-        <w:t xml:space="preserve">. By default, the model uses </w:t>
-      </w:r>
-      <w:r>
-        <w:t xml:space="preserve">an intervening Grad Canyon flow of </w:t>
-      </w:r>
-      <w:r>
-        <w:t xml:space="preserve">0.8 </w:t>
-      </w:r>
-      <w:proofErr w:type="spellStart"/>
-      <w:r>
-        <w:t>maf</w:t>
-      </w:r>
-      <w:proofErr w:type="spellEnd"/>
-      <w:r>
-        <w:t xml:space="preserve"> per year.</w:t>
+        <w:t xml:space="preserve">. </w:t>
       </w:r>
     </w:p>
     <w:p/>
@@ -4495,7 +4686,13 @@
     <w:bookmarkEnd w:id="10"/>
     <w:p>
       <w:r>
-        <w:t xml:space="preserve">This value results evaporation from Lakes Havasu and Parker and the evapotranspiration of riverbank vegetation from Hoover Dam down to Lake Havasu. A default value of 0.6 </w:t>
+        <w:t>This value re</w:t>
+      </w:r>
+      <w:r>
+        <w:t>presents</w:t>
+      </w:r>
+      <w:r>
+        <w:t xml:space="preserve"> evaporation from Lakes Havasu and Parker and the evapotranspiration of riverbank vegetation from Hoover Dam down to Lake Havasu. A default value of 0.6 </w:t>
       </w:r>
       <w:proofErr w:type="spellStart"/>
       <w:r>
@@ -4541,7 +4738,13 @@
       </w:r>
       <w:bookmarkEnd w:id="11"/>
       <w:r>
-        <w:t>among parties (year 1 only)</w:t>
+        <w:t xml:space="preserve">among </w:t>
+      </w:r>
+      <w:r>
+        <w:t>accounts</w:t>
+      </w:r>
+      <w:r>
+        <w:t xml:space="preserve"> (year 1 only)</w:t>
       </w:r>
     </w:p>
     <w:p>
@@ -4552,16 +4755,16 @@
         <w:t>Figure 6</w:t>
       </w:r>
       <w:r>
-        <w:t>) entered in Section 1B among the parties.</w:t>
-      </w:r>
-      <w:r>
-        <w:t xml:space="preserve"> These assignments are joint party</w:t>
-      </w:r>
-      <w:r>
-        <w:t xml:space="preserve"> (political)</w:t>
-      </w:r>
-      <w:r>
-        <w:t xml:space="preserve"> decisions</w:t>
+        <w:t xml:space="preserve">) entered in Section 1B among the </w:t>
+      </w:r>
+      <w:r>
+        <w:t>accounts</w:t>
+      </w:r>
+      <w:r>
+        <w:t>.</w:t>
+      </w:r>
+      <w:r>
+        <w:t xml:space="preserve"> These assignments are joint decisions</w:t>
       </w:r>
       <w:r>
         <w:t>.</w:t>
@@ -4812,7 +5015,13 @@
     </w:p>
     <w:p>
       <w:r>
-        <w:t xml:space="preserve">In actuality, the parties </w:t>
+        <w:t xml:space="preserve">In actuality, the </w:t>
+      </w:r>
+      <w:r>
+        <w:t>participants</w:t>
+      </w:r>
+      <w:r>
+        <w:t xml:space="preserve"> </w:t>
       </w:r>
       <w:r>
         <w:t>will negotiate over a share of the existing</w:t>
@@ -4821,7 +5030,19 @@
         <w:t xml:space="preserve"> </w:t>
       </w:r>
       <w:r>
-        <w:t xml:space="preserve">reservoir storage. This negotiation should be more positive for parties. Parties will get the same or more storage water as they get with current operations. In the current operations there are no Lake Powell storage accounts and only Lake Mead conservation accounts for Lower Basin and Mexico.  </w:t>
+        <w:t xml:space="preserve">reservoir storage. </w:t>
+      </w:r>
+      <w:r>
+        <w:t xml:space="preserve">In these </w:t>
+      </w:r>
+      <w:r>
+        <w:t>negotiation</w:t>
+      </w:r>
+      <w:r>
+        <w:t>s, participants</w:t>
+      </w:r>
+      <w:r>
+        <w:t xml:space="preserve"> will get the same or more storage water as they get with current operations. In the current operations there are no Lake Powell storage accounts and only Lake Mead conservation accounts for Lower Basin and Mexico.  </w:t>
       </w:r>
     </w:p>
     <w:p>
@@ -4950,7 +5171,21 @@
           <w:b/>
           <w:bCs/>
         </w:rPr>
-        <w:t xml:space="preserve">) to flex accounts </w:t>
+        <w:t xml:space="preserve">) to </w:t>
+      </w:r>
+      <w:r>
+        <w:rPr>
+          <w:b/>
+          <w:bCs/>
+        </w:rPr>
+        <w:t>basin accounts</w:t>
+      </w:r>
+      <w:r>
+        <w:rPr>
+          <w:b/>
+          <w:bCs/>
+        </w:rPr>
+        <w:t xml:space="preserve"> </w:t>
       </w:r>
       <w:r>
         <w:rPr>
@@ -5005,7 +5240,13 @@
         <w:t xml:space="preserve"> (Columns D, E, …)</w:t>
       </w:r>
       <w:r>
-        <w:t>, the Lake Powell and Lake Mead storage volumes are the volumes decided by parties at the end of the prior year.</w:t>
+        <w:t xml:space="preserve">, the Lake Powell and Lake Mead storage volumes are the volumes decided by </w:t>
+      </w:r>
+      <w:r>
+        <w:t>accounts</w:t>
+      </w:r>
+      <w:r>
+        <w:t xml:space="preserve"> at the end of the prior year.</w:t>
       </w:r>
     </w:p>
     <w:p>
@@ -5201,13 +5442,13 @@
         <w:t xml:space="preserve">The combined reservoir evaporation is divided among </w:t>
       </w:r>
       <w:r>
-        <w:t>flex accounts</w:t>
+        <w:t>basin accounts</w:t>
       </w:r>
       <w:r>
         <w:t xml:space="preserve"> in proportion to the </w:t>
       </w:r>
       <w:r>
-        <w:t xml:space="preserve">flex account balance (Equation 1, evaporation terms in </w:t>
+        <w:t xml:space="preserve">account balance (Equation 1, evaporation terms in </w:t>
       </w:r>
       <w:proofErr w:type="spellStart"/>
       <w:r>
@@ -5603,7 +5844,10 @@
       </w:pPr>
       <w:r>
         <w:lastRenderedPageBreak/>
-        <w:t>Split combined natural inflow among parties</w:t>
+        <w:t xml:space="preserve">Split combined natural inflow among </w:t>
+      </w:r>
+      <w:r>
+        <w:t>accounts</w:t>
       </w:r>
     </w:p>
     <w:p>
@@ -5617,16 +5861,10 @@
         <w:t>– among accounts. This split is a</w:t>
       </w:r>
       <w:r>
-        <w:t xml:space="preserve"> joint party (p</w:t>
-      </w:r>
-      <w:r>
-        <w:t>olitical</w:t>
-      </w:r>
-      <w:r>
-        <w:t>)</w:t>
-      </w:r>
-      <w:r>
-        <w:t xml:space="preserve"> decision</w:t>
+        <w:t xml:space="preserve"> joint </w:t>
+      </w:r>
+      <w:r>
+        <w:t>decision</w:t>
       </w:r>
       <w:r>
         <w:t xml:space="preserve">. There are lots of ways to split. </w:t>
@@ -5638,13 +5876,25 @@
         <w:t xml:space="preserve"> shows one way to split that draws on existing operations. </w:t>
       </w:r>
       <w:r>
-        <w:t>In these operations, first assign volumes to the Shared</w:t>
-      </w:r>
-      <w:r>
-        <w:t xml:space="preserve"> water</w:t>
-      </w:r>
-      <w:r>
-        <w:t xml:space="preserve"> reserve, Delta, Mexico</w:t>
+        <w:t xml:space="preserve">In these operations, first assign volumes to the </w:t>
+      </w:r>
+      <w:r>
+        <w:t>s</w:t>
+      </w:r>
+      <w:r>
+        <w:t>hared</w:t>
+      </w:r>
+      <w:r>
+        <w:t xml:space="preserve"> </w:t>
+      </w:r>
+      <w:r>
+        <w:t xml:space="preserve">reserve, </w:t>
+      </w:r>
+      <w:r>
+        <w:t xml:space="preserve">Colorado River </w:t>
+      </w:r>
+      <w:r>
+        <w:t>Delta, Mexico</w:t>
       </w:r>
       <w:r>
         <w:t>, and First Nations</w:t>
@@ -5653,7 +5903,13 @@
         <w:t xml:space="preserve"> accounts</w:t>
       </w:r>
       <w:r>
-        <w:t xml:space="preserve"> (Lake Powell Natural flow up to 3.5 </w:t>
+        <w:t xml:space="preserve"> (Lake Powell </w:t>
+      </w:r>
+      <w:r>
+        <w:t>n</w:t>
+      </w:r>
+      <w:r>
+        <w:t xml:space="preserve">atural flow up to 3.5 </w:t>
       </w:r>
       <w:proofErr w:type="spellStart"/>
       <w:r>
@@ -5678,7 +5934,13 @@
         <w:t xml:space="preserve"> per year</w:t>
       </w:r>
       <w:r>
-        <w:t xml:space="preserve"> of Lake Powell Natural flow</w:t>
+        <w:t xml:space="preserve"> of Lake Powell </w:t>
+      </w:r>
+      <w:r>
+        <w:t>n</w:t>
+      </w:r>
+      <w:r>
+        <w:t>atural flow</w:t>
       </w:r>
       <w:r>
         <w:t xml:space="preserve"> to Upper Basin pre-1922 water rights (pre Compact). </w:t>
@@ -5704,7 +5966,10 @@
         <w:t xml:space="preserve"> of Lake Powell </w:t>
       </w:r>
       <w:r>
-        <w:t xml:space="preserve">Natural </w:t>
+        <w:t>n</w:t>
+      </w:r>
+      <w:r>
+        <w:t xml:space="preserve">atural </w:t>
       </w:r>
       <w:r>
         <w:t>Inflow to the Lower Basin</w:t>
@@ -5768,7 +6033,14 @@
           <w:b/>
           <w:bCs/>
         </w:rPr>
-        <w:t>Assign inflow to parties</w:t>
+        <w:t xml:space="preserve">Assign inflow to </w:t>
+      </w:r>
+      <w:r>
+        <w:rPr>
+          <w:b/>
+          <w:bCs/>
+        </w:rPr>
+        <w:t>accounts</w:t>
       </w:r>
     </w:p>
     <w:tbl>
@@ -6302,16 +6574,7 @@
                 <w:i/>
                 <w:iCs/>
               </w:rPr>
-              <w:t xml:space="preserve"> </w:t>
-            </w:r>
-            <w:bookmarkStart w:id="16" w:name="_GoBack"/>
-            <w:bookmarkEnd w:id="16"/>
-            <w:r>
-              <w:rPr>
-                <w:i/>
-                <w:iCs/>
-              </w:rPr>
-              <w:t>minus share of Havasu/Parker Evaporation and ET</w:t>
+              <w:t xml:space="preserve"> minus share of Havasu/Parker Evaporation and ET</w:t>
             </w:r>
             <w:r>
               <w:rPr>
@@ -6499,15 +6762,15 @@
         </w:rPr>
       </w:pPr>
       <w:r>
+        <w:t xml:space="preserve">The volumes in Table 6 draw from the inflow sources in different amounts (Table 7). </w:t>
+      </w:r>
+    </w:p>
+    <w:p>
+      <w:pPr>
+        <w:pStyle w:val="TableTitle"/>
+      </w:pPr>
+      <w:r>
         <w:lastRenderedPageBreak/>
-        <w:t>The volumes in Table 6 draw from the inflow sources in different amounts (Table 7). I expect it easier to assign each year’s inflow than negotiate ever larger mandatory conservation targets.</w:t>
-      </w:r>
-    </w:p>
-    <w:p>
-      <w:pPr>
-        <w:pStyle w:val="TableTitle"/>
-      </w:pPr>
-      <w:r>
         <w:t xml:space="preserve">Table </w:t>
       </w:r>
       <w:r>
@@ -6517,7 +6780,10 @@
         <w:t xml:space="preserve">. </w:t>
       </w:r>
       <w:r>
-        <w:t>Assign inflow sources to parties</w:t>
+        <w:t xml:space="preserve">Assign inflow sources to </w:t>
+      </w:r>
+      <w:r>
+        <w:t>accounts</w:t>
       </w:r>
     </w:p>
     <w:tbl>
@@ -6549,7 +6815,7 @@
                 <w:b/>
                 <w:bCs/>
               </w:rPr>
-              <w:t>Party</w:t>
+              <w:t>Account</w:t>
             </w:r>
           </w:p>
         </w:tc>
@@ -6605,7 +6871,13 @@
           </w:tcPr>
           <w:p>
             <w:r>
-              <w:t>Shared, Reserve</w:t>
+              <w:t xml:space="preserve">Shared, </w:t>
+            </w:r>
+            <w:r>
+              <w:t>r</w:t>
+            </w:r>
+            <w:r>
+              <w:t>eserve</w:t>
             </w:r>
           </w:p>
         </w:tc>
@@ -6924,7 +7196,13 @@
       </w:r>
       <w:proofErr w:type="spellEnd"/>
       <w:r>
-        <w:t xml:space="preserve"> of Lake Powell Natural flow to Lower Basin plus Mexico and remaining amount to the Upper Basin. The difference arises because:</w:t>
+        <w:t xml:space="preserve"> of Lake Powell </w:t>
+      </w:r>
+      <w:r>
+        <w:t>n</w:t>
+      </w:r>
+      <w:r>
+        <w:t>atural flow to Lower Basin plus Mexico and remaining amount to the Upper Basin. The difference arises because:</w:t>
       </w:r>
     </w:p>
     <w:p>
@@ -6936,7 +7214,19 @@
         </w:numPr>
       </w:pPr>
       <w:r>
-        <w:t>Mexico, First Nations, Colorado River Delta, and Havasu/Parker evaporation and evapotranspiration are accounted for separately in Flex accounting.</w:t>
+        <w:t xml:space="preserve">Mexico, First Nations, Colorado River Delta, and Havasu/Parker evaporation and evapotranspiration are accounted for separately in </w:t>
+      </w:r>
+      <w:r>
+        <w:t>the basin</w:t>
+      </w:r>
+      <w:r>
+        <w:t xml:space="preserve"> account</w:t>
+      </w:r>
+      <w:r>
+        <w:t>s</w:t>
+      </w:r>
+      <w:r>
+        <w:t>.</w:t>
       </w:r>
     </w:p>
     <w:p>
@@ -6960,7 +7250,13 @@
         </w:numPr>
       </w:pPr>
       <w:r>
-        <w:t xml:space="preserve">The Shared, Reserve </w:t>
+        <w:t xml:space="preserve">The Shared </w:t>
+      </w:r>
+      <w:r>
+        <w:t>r</w:t>
+      </w:r>
+      <w:r>
+        <w:t xml:space="preserve">eserve </w:t>
       </w:r>
       <w:r>
         <w:t xml:space="preserve">account is charged a share of the combined </w:t>
@@ -7004,7 +7300,13 @@
         <w:t>for</w:t>
       </w:r>
       <w:r>
-        <w:t xml:space="preserve"> Lake Powell Natural flows </w:t>
+        <w:t xml:space="preserve"> Lake Powell </w:t>
+      </w:r>
+      <w:r>
+        <w:t>n</w:t>
+      </w:r>
+      <w:r>
+        <w:t xml:space="preserve">atural flows </w:t>
       </w:r>
       <w:r>
         <w:t>down to</w:t>
@@ -7018,7 +7320,16 @@
       </w:r>
       <w:proofErr w:type="spellEnd"/>
       <w:r>
-        <w:t xml:space="preserve"> per year. Below that value, I am unclear whether to </w:t>
+        <w:t xml:space="preserve"> per year. Below that value, </w:t>
+      </w:r>
+      <w:r>
+        <w:t>it’s</w:t>
+      </w:r>
+      <w:r>
+        <w:t xml:space="preserve"> unclear whether to </w:t>
+      </w:r>
+      <w:r>
+        <w:t xml:space="preserve">first </w:t>
       </w:r>
       <w:r>
         <w:t>assign natural flow to</w:t>
@@ -7027,7 +7338,7 @@
         <w:t xml:space="preserve"> First Nations</w:t>
       </w:r>
       <w:r>
-        <w:t xml:space="preserve"> or Mexico first or to share the assignment.</w:t>
+        <w:t xml:space="preserve"> or Mexico or  share the assignment.</w:t>
       </w:r>
     </w:p>
     <w:p/>
@@ -7040,7 +7351,10 @@
         <w:t xml:space="preserve">Step 5. </w:t>
       </w:r>
       <w:r>
-        <w:t>Player Dashboards – Conserve, Consume, and Trade</w:t>
+        <w:t>Participant</w:t>
+      </w:r>
+      <w:r>
+        <w:t xml:space="preserve"> Dashboards – Conserve, Consume, and Trade</w:t>
       </w:r>
     </w:p>
     <w:p>
@@ -7048,7 +7362,7 @@
         <w:t xml:space="preserve">Each </w:t>
       </w:r>
       <w:r>
-        <w:t>player</w:t>
+        <w:t>participant</w:t>
       </w:r>
       <w:r>
         <w:t xml:space="preserve"> has a dashboard</w:t>
@@ -7207,12 +7521,24 @@
         <w:t xml:space="preserve"> or sell water </w:t>
       </w:r>
       <w:r>
-        <w:t>from other player(s)</w:t>
-      </w:r>
-    </w:p>
-    <w:p>
-      <w:r>
-        <w:t xml:space="preserve">Enter buy amounts as positive (+) and sell amounts negative (-). These are additions and subtractions to the party’s available water. Enter all amounts in </w:t>
+        <w:t xml:space="preserve">from other </w:t>
+      </w:r>
+      <w:r>
+        <w:t>participants</w:t>
+      </w:r>
+      <w:r>
+        <w:t>(s)</w:t>
+      </w:r>
+    </w:p>
+    <w:p>
+      <w:r>
+        <w:t xml:space="preserve">Enter buy amounts as positive (+) and sell amounts negative (-). These are additions and subtractions to the </w:t>
+      </w:r>
+      <w:r>
+        <w:t>account</w:t>
+      </w:r>
+      <w:r>
+        <w:t xml:space="preserve">’s available water. Enter all amounts in </w:t>
       </w:r>
       <w:proofErr w:type="spellStart"/>
       <w:r>
@@ -7278,13 +7604,25 @@
     </w:p>
     <w:p>
       <w:r>
-        <w:t xml:space="preserve">When a buying party requires </w:t>
+        <w:t xml:space="preserve">When a buying </w:t>
+      </w:r>
+      <w:r>
+        <w:t>account</w:t>
+      </w:r>
+      <w:r>
+        <w:t xml:space="preserve"> requires </w:t>
       </w:r>
       <w:r>
         <w:t>a</w:t>
       </w:r>
       <w:r>
-        <w:t xml:space="preserve"> selling party to invest financial proceeds in new farm or urban water conservation efforts, </w:t>
+        <w:t xml:space="preserve"> selling </w:t>
+      </w:r>
+      <w:r>
+        <w:t>account</w:t>
+      </w:r>
+      <w:r>
+        <w:t xml:space="preserve"> to invest financial proceeds in new farm or urban water conservation efforts, </w:t>
       </w:r>
       <w:r>
         <w:t xml:space="preserve">the </w:t>
@@ -7299,7 +7637,7 @@
         <w:fldChar w:fldCharType="begin"/>
       </w:r>
       <w:r>
-        <w:instrText xml:space="preserve"> ADDIN EN.CITE &lt;EndNote&gt;&lt;Cite&gt;&lt;Author&gt;Rosenberg&lt;/Author&gt;&lt;Year&gt;2021&lt;/Year&gt;&lt;RecNum&gt;2781&lt;/RecNum&gt;&lt;DisplayText&gt;(Rosenberg, 2021e)&lt;/DisplayText&gt;&lt;record&gt;&lt;rec-number&gt;2781&lt;/rec-number&gt;&lt;foreign-keys&gt;&lt;key app="EN" db-id="xxt5ta9pd995dwesap0pdzzp2weaz0w9werf" timestamp="1620766027"&gt;2781&lt;/key&gt;&lt;/foreign-keys&gt;&lt;ref-type name="Report"&gt;27&lt;/ref-type&gt;&lt;contributors&gt;&lt;authors&gt;&lt;author&gt;David E. Rosenberg&lt;/author&gt;&lt;/authors&gt;&lt;/contributors&gt;&lt;titles&gt;&lt;title&gt;Invest in Farm Water Conservation to Curtail Buy and Dry&lt;/title&gt;&lt;/titles&gt;&lt;pages&gt;3&lt;/pages&gt;&lt;dates&gt;&lt;year&gt;2021&lt;/year&gt;&lt;/dates&gt;&lt;pub-location&gt;Logan, Utah&lt;/pub-location&gt;&lt;publisher&gt;Utah State University&lt;/publisher&gt;&lt;isbn&gt;169&lt;/isbn&gt;&lt;urls&gt;&lt;related-urls&gt;&lt;url&gt;https://digitalcommons.usu.edu/water_pubs/169/&lt;/url&gt;&lt;/related-urls&gt;&lt;/urls&gt;&lt;/record&gt;&lt;/Cite&gt;&lt;/EndNote&gt;</w:instrText>
+        <w:instrText xml:space="preserve"> ADDIN EN.CITE &lt;EndNote&gt;&lt;Cite&gt;&lt;Author&gt;Rosenberg&lt;/Author&gt;&lt;Year&gt;2021&lt;/Year&gt;&lt;RecNum&gt;2781&lt;/RecNum&gt;&lt;DisplayText&gt;(Rosenberg, 2021c)&lt;/DisplayText&gt;&lt;record&gt;&lt;rec-number&gt;2781&lt;/rec-number&gt;&lt;foreign-keys&gt;&lt;key app="EN" db-id="xxt5ta9pd995dwesap0pdzzp2weaz0w9werf" timestamp="1620766027"&gt;2781&lt;/key&gt;&lt;/foreign-keys&gt;&lt;ref-type name="Journal Article"&gt;17&lt;/ref-type&gt;&lt;contributors&gt;&lt;authors&gt;&lt;author&gt;David E. Rosenberg&lt;/author&gt;&lt;/authors&gt;&lt;/contributors&gt;&lt;titles&gt;&lt;title&gt;Invest in Farm Water Conservation to Curtail Buy and Dry&lt;/title&gt;&lt;secondary-title&gt;Submitted to Journal of Water Resources Planning and Management&lt;/secondary-title&gt;&lt;/titles&gt;&lt;periodical&gt;&lt;full-title&gt;Submitted to Journal of Water Resources Planning and Management&lt;/full-title&gt;&lt;/periodical&gt;&lt;pages&gt;3&lt;/pages&gt;&lt;dates&gt;&lt;year&gt;2021&lt;/year&gt;&lt;/dates&gt;&lt;pub-location&gt;Logan, Utah&lt;/pub-location&gt;&lt;publisher&gt;Utah State University&lt;/publisher&gt;&lt;isbn&gt;169&lt;/isbn&gt;&lt;urls&gt;&lt;related-urls&gt;&lt;url&gt;https://digitalcommons.usu.edu/water_pubs/169/&lt;/url&gt;&lt;/related-urls&gt;&lt;/urls&gt;&lt;/record&gt;&lt;/Cite&gt;&lt;/EndNote&gt;</w:instrText>
       </w:r>
       <w:r>
         <w:fldChar w:fldCharType="separate"/>
@@ -7308,7 +7646,7 @@
         <w:rPr>
           <w:noProof/>
         </w:rPr>
-        <w:t>(Rosenberg, 2021e)</w:t>
+        <w:t>(Rosenberg, 2021c)</w:t>
       </w:r>
       <w:r>
         <w:fldChar w:fldCharType="end"/>
@@ -7330,7 +7668,13 @@
     </w:p>
     <w:p>
       <w:r>
-        <w:t xml:space="preserve">Enter compensation – payments for buying, receipts for sales – in $ millions. Enter as a formula. Multiple the sale price in $/acre-foot by the buy or sell volume in </w:t>
+        <w:t>Enter compensation – payments for buying, receipts for sales – in $ millions. Enter as a formula. Multipl</w:t>
+      </w:r>
+      <w:r>
+        <w:t>y</w:t>
+      </w:r>
+      <w:r>
+        <w:t xml:space="preserve"> the sale price in $/acre-foot by the buy or sell volume in </w:t>
       </w:r>
       <w:proofErr w:type="spellStart"/>
       <w:r>
@@ -7379,7 +7723,13 @@
         </w:numPr>
       </w:pPr>
       <w:r>
-        <w:t xml:space="preserve">If a party buys 0.5 </w:t>
+        <w:t xml:space="preserve">If </w:t>
+      </w:r>
+      <w:r>
+        <w:t>a participant</w:t>
+      </w:r>
+      <w:r>
+        <w:t xml:space="preserve"> buys 0.5 </w:t>
       </w:r>
       <w:proofErr w:type="spellStart"/>
       <w:r>
@@ -7387,7 +7737,13 @@
       </w:r>
       <w:proofErr w:type="spellEnd"/>
       <w:r>
-        <w:t xml:space="preserve"> at $500 per acre-foot from one party and 0.2 </w:t>
+        <w:t xml:space="preserve"> at $500 per acre-foot from one </w:t>
+      </w:r>
+      <w:r>
+        <w:t>participant</w:t>
+      </w:r>
+      <w:r>
+        <w:t xml:space="preserve"> and 0.2 </w:t>
       </w:r>
       <w:proofErr w:type="spellStart"/>
       <w:r>
@@ -7395,7 +7751,13 @@
       </w:r>
       <w:proofErr w:type="spellEnd"/>
       <w:r>
-        <w:t xml:space="preserve"> at $1,200 per acre-foot from a second party, the compensation formula is:</w:t>
+        <w:t xml:space="preserve"> at $1,200 per acre-foot from a second </w:t>
+      </w:r>
+      <w:r>
+        <w:t>participant</w:t>
+      </w:r>
+      <w:r>
+        <w:t>, the compensation formula is:</w:t>
       </w:r>
     </w:p>
     <w:p>
@@ -7470,25 +7832,29 @@
           <w:b/>
           <w:bCs/>
         </w:rPr>
-        <w:t xml:space="preserve">Rough Colorado River water prices </w:t>
-      </w:r>
-    </w:p>
-    <w:p>
-      <w:pPr>
-        <w:rPr>
-          <w:b/>
-          <w:bCs/>
-        </w:rPr>
-      </w:pPr>
-      <w:r>
-        <w:rPr>
-          <w:noProof/>
-        </w:rPr>
+        <w:t>Approximate</w:t>
+      </w:r>
+      <w:r>
+        <w:rPr>
+          <w:b/>
+          <w:bCs/>
+        </w:rPr>
+        <w:t xml:space="preserve"> Colorado River water prices </w:t>
+      </w:r>
+    </w:p>
+    <w:p>
+      <w:pPr>
+        <w:rPr>
+          <w:b/>
+          <w:bCs/>
+        </w:rPr>
+      </w:pPr>
+      <w:r>
         <w:drawing>
-          <wp:inline distT="0" distB="0" distL="0" distR="0" wp14:anchorId="5C06B5C0" wp14:editId="275E01EB">
-            <wp:extent cx="3575261" cy="1035527"/>
-            <wp:effectExtent l="0" t="0" r="6350" b="0"/>
-            <wp:docPr id="9" name="Picture 9"/>
+          <wp:inline distT="0" distB="0" distL="0" distR="0" wp14:anchorId="4C66929A" wp14:editId="50FEC91B">
+            <wp:extent cx="3749393" cy="1156789"/>
+            <wp:effectExtent l="0" t="0" r="3810" b="5715"/>
+            <wp:docPr id="24" name="Picture 24"/>
             <wp:cNvGraphicFramePr>
               <a:graphicFrameLocks xmlns:a="http://schemas.openxmlformats.org/drawingml/2006/main" noChangeAspect="1"/>
             </wp:cNvGraphicFramePr>
@@ -7496,23 +7862,36 @@
               <a:graphicData uri="http://schemas.openxmlformats.org/drawingml/2006/picture">
                 <pic:pic xmlns:pic="http://schemas.openxmlformats.org/drawingml/2006/picture">
                   <pic:nvPicPr>
-                    <pic:cNvPr id="1" name=""/>
-                    <pic:cNvPicPr/>
+                    <pic:cNvPr id="0" name="Picture 3"/>
+                    <pic:cNvPicPr>
+                      <a:picLocks noChangeAspect="1" noChangeArrowheads="1"/>
+                    </pic:cNvPicPr>
                   </pic:nvPicPr>
                   <pic:blipFill>
-                    <a:blip r:embed="rId25"/>
+                    <a:blip r:embed="rId25">
+                      <a:extLst>
+                        <a:ext uri="{28A0092B-C50C-407E-A947-70E740481C1C}">
+                          <a14:useLocalDpi xmlns:a14="http://schemas.microsoft.com/office/drawing/2010/main" val="0"/>
+                        </a:ext>
+                      </a:extLst>
+                    </a:blip>
+                    <a:srcRect/>
                     <a:stretch>
                       <a:fillRect/>
                     </a:stretch>
                   </pic:blipFill>
-                  <pic:spPr>
+                  <pic:spPr bwMode="auto">
                     <a:xfrm>
                       <a:off x="0" y="0"/>
-                      <a:ext cx="3644911" cy="1055700"/>
+                      <a:ext cx="3781575" cy="1166718"/>
                     </a:xfrm>
                     <a:prstGeom prst="rect">
                       <a:avLst/>
                     </a:prstGeom>
+                    <a:noFill/>
+                    <a:ln>
+                      <a:noFill/>
+                    </a:ln>
                   </pic:spPr>
                 </pic:pic>
               </a:graphicData>
@@ -7577,6 +7956,13 @@
           <w:bCs/>
         </w:rPr>
         <w:t>prices ($/acre-foot)</w:t>
+      </w:r>
+      <w:r>
+        <w:rPr>
+          <w:b/>
+          <w:bCs/>
+        </w:rPr>
+        <w:t xml:space="preserve"> </w:t>
       </w:r>
       <w:r>
         <w:rPr>
@@ -7653,12 +8039,24 @@
         <w:t xml:space="preserve">(iii) </w:t>
       </w:r>
       <w:r>
-        <w:t>Net Trade Volume all Players</w:t>
-      </w:r>
-    </w:p>
-    <w:p>
-      <w:r>
-        <w:t>Confirm the net trade volume for all players is zero. A zero balance indicates there is a buyer for every seller.</w:t>
+        <w:t xml:space="preserve">Net Trade Volume all </w:t>
+      </w:r>
+      <w:r>
+        <w:t>Participants</w:t>
+      </w:r>
+    </w:p>
+    <w:p>
+      <w:r>
+        <w:t xml:space="preserve">Confirm the net trade volume for all </w:t>
+      </w:r>
+      <w:r>
+        <w:t>p</w:t>
+      </w:r>
+      <w:r>
+        <w:t>articipants</w:t>
+      </w:r>
+      <w:r>
+        <w:t xml:space="preserve"> is zero. A zero balance indicates there is a buyer for every seller.</w:t>
       </w:r>
     </w:p>
     <w:p>
@@ -7683,10 +8081,28 @@
     </w:p>
     <w:p>
       <w:r>
-        <w:t>Available water is the water available to a party to consume, conserve, or sell to another party.</w:t>
-      </w:r>
-      <w:r>
-        <w:t xml:space="preserve"> Purchases can increase available water (Eq. 2).</w:t>
+        <w:t xml:space="preserve">Available water is the water available to a </w:t>
+      </w:r>
+      <w:r>
+        <w:t>participant</w:t>
+      </w:r>
+      <w:r>
+        <w:t xml:space="preserve"> to consume, conserve, or sell to another </w:t>
+      </w:r>
+      <w:r>
+        <w:t>account</w:t>
+      </w:r>
+      <w:r>
+        <w:t>.</w:t>
+      </w:r>
+      <w:r>
+        <w:t xml:space="preserve"> </w:t>
+      </w:r>
+      <w:r>
+        <w:t>Sales decrease and p</w:t>
+      </w:r>
+      <w:r>
+        <w:t>urchases increase available water (Eq. 2).</w:t>
       </w:r>
     </w:p>
     <w:tbl>
@@ -7718,7 +8134,7 @@
               <w:pStyle w:val="ListParagraph"/>
               <w:ind w:left="0"/>
             </w:pPr>
-            <w:bookmarkStart w:id="17" w:name="_Hlk85194423"/>
+            <w:bookmarkStart w:id="16" w:name="_Hlk85194423"/>
             <w:r>
               <w:rPr>
                 <w:noProof/>
@@ -7795,7 +8211,7 @@
         </w:tc>
       </w:tr>
     </w:tbl>
-    <w:bookmarkEnd w:id="17"/>
+    <w:bookmarkEnd w:id="16"/>
     <w:p>
       <w:pPr>
         <w:pStyle w:val="Heading3"/>
@@ -7808,21 +8224,36 @@
       </w:r>
     </w:p>
     <w:p>
-      <w:bookmarkStart w:id="18" w:name="_Hlk85195178"/>
-      <w:r>
-        <w:t>Flex account w</w:t>
+      <w:bookmarkStart w:id="17" w:name="_Hlk85195178"/>
+      <w:r>
+        <w:t>A</w:t>
+      </w:r>
+      <w:r>
+        <w:t>ccount w</w:t>
       </w:r>
       <w:r>
         <w:t>ithdraws</w:t>
       </w:r>
       <w:r>
-        <w:t xml:space="preserve"> are a party’s </w:t>
+        <w:t xml:space="preserve"> are </w:t>
       </w:r>
       <w:r>
         <w:t>consumptive use</w:t>
       </w:r>
       <w:r>
-        <w:t xml:space="preserve">. This consumptive use occurs by parties physically withdrawing from the combined Lake Powell-Lake Mead system at Hoover dam (Lower Basin, Mexico, or Delta), or diverting instream flow before that flow enters the combined system (Upper Basin). In the </w:t>
+        <w:t xml:space="preserve">. This consumptive use occurs by </w:t>
+      </w:r>
+      <w:r>
+        <w:t>a participant</w:t>
+      </w:r>
+      <w:r>
+        <w:t xml:space="preserve"> physically withdrawing from the combined Lake Powell-Lake Mead system at Hoover dam (Lower Basin, Mexico, or Delta)</w:t>
+      </w:r>
+      <w:r>
+        <w:t>. Consumptive use can also occur by</w:t>
+      </w:r>
+      <w:r>
+        <w:t xml:space="preserve"> diverting instream flow before that flow enters the combined system (Upper Basin). In the </w:t>
       </w:r>
       <w:proofErr w:type="spellStart"/>
       <w:r>
@@ -7830,12 +8261,18 @@
       </w:r>
       <w:proofErr w:type="spellEnd"/>
       <w:r>
-        <w:t xml:space="preserve"> case, the Upper Basin diverts the water and its flex account is deducted the corresponding consumptive use</w:t>
+        <w:t xml:space="preserve"> case, the Upper Basin diverts the water and its </w:t>
+      </w:r>
+      <w:r>
+        <w:t>basin</w:t>
+      </w:r>
+      <w:r>
+        <w:t xml:space="preserve"> account is deducted the corresponding consumptive use</w:t>
       </w:r>
       <w:r>
         <w:t>.</w:t>
       </w:r>
-      <w:bookmarkEnd w:id="18"/>
+      <w:bookmarkEnd w:id="17"/>
     </w:p>
     <w:p>
       <w:r>
@@ -7845,7 +8282,22 @@
     <w:p>
       <w:r>
         <w:lastRenderedPageBreak/>
-        <w:t xml:space="preserve">The withdraw cell fill will turn red when the withdraw exceeds the available water. No withdrawing more money than is in your bank account! </w:t>
+        <w:t xml:space="preserve">Check that other participants do not </w:t>
+      </w:r>
+      <w:r>
+        <w:t xml:space="preserve">withdraw more </w:t>
+      </w:r>
+      <w:r>
+        <w:t>water</w:t>
+      </w:r>
+      <w:r>
+        <w:t xml:space="preserve"> than is </w:t>
+      </w:r>
+      <w:r>
+        <w:t>available to them</w:t>
+      </w:r>
+      <w:r>
+        <w:t xml:space="preserve">! </w:t>
       </w:r>
     </w:p>
     <w:p>
@@ -7858,7 +8310,13 @@
     </w:p>
     <w:p>
       <w:r>
-        <w:t>The party’s flex account balance at the end of the year after deducting withdraws and consumptive use. End of Year balance = Available Water – Withdraw.</w:t>
+        <w:t xml:space="preserve">The </w:t>
+      </w:r>
+      <w:r>
+        <w:t>account</w:t>
+      </w:r>
+      <w:r>
+        <w:t xml:space="preserve"> balance at the end of the year after deducting withdraws and consumptive use. End of Year balance = Available Water – Withdraw.</w:t>
       </w:r>
     </w:p>
     <w:p>
@@ -7874,7 +8332,13 @@
     </w:p>
     <w:p>
       <w:r>
-        <w:t>The dashboard for the shared, reserve account is orange fill – all parties must agree to a purchase or sale</w:t>
+        <w:t xml:space="preserve">The dashboard for the shared, reserve account is orange fill – all </w:t>
+      </w:r>
+      <w:r>
+        <w:t>accounts</w:t>
+      </w:r>
+      <w:r>
+        <w:t xml:space="preserve"> must agree to a purchase or sale</w:t>
       </w:r>
       <w:r>
         <w:t xml:space="preserve"> (</w:t>
@@ -7895,10 +8359,10 @@
           <w:noProof/>
         </w:rPr>
         <w:drawing>
-          <wp:inline distT="0" distB="0" distL="0" distR="0" wp14:anchorId="7389A5D3" wp14:editId="7FA4CF84">
-            <wp:extent cx="4188983" cy="1318393"/>
-            <wp:effectExtent l="19050" t="19050" r="21590" b="15240"/>
-            <wp:docPr id="4" name="Picture 4"/>
+          <wp:inline distT="0" distB="0" distL="0" distR="0" wp14:anchorId="107210B4" wp14:editId="30F08D51">
+            <wp:extent cx="3851778" cy="1160060"/>
+            <wp:effectExtent l="19050" t="19050" r="15875" b="21590"/>
+            <wp:docPr id="28" name="Picture 28"/>
             <wp:cNvGraphicFramePr>
               <a:graphicFrameLocks xmlns:a="http://schemas.openxmlformats.org/drawingml/2006/main" noChangeAspect="1"/>
             </wp:cNvGraphicFramePr>
@@ -7918,7 +8382,7 @@
                   <pic:spPr>
                     <a:xfrm>
                       <a:off x="0" y="0"/>
-                      <a:ext cx="4227050" cy="1330374"/>
+                      <a:ext cx="3931002" cy="1183920"/>
                     </a:xfrm>
                     <a:prstGeom prst="rect">
                       <a:avLst/>
@@ -7976,12 +8440,32 @@
           <w:b/>
           <w:bCs/>
         </w:rPr>
-        <w:t>ccount choices are a joint decision by all parties.</w:t>
-      </w:r>
-    </w:p>
-    <w:p>
-      <w:r>
-        <w:t xml:space="preserve">The current recommendation is keep the shared, reserve account balance steady – no sales or gifts to parties in distress. </w:t>
+        <w:t xml:space="preserve">ccount choices are a joint decision by all </w:t>
+      </w:r>
+      <w:r>
+        <w:rPr>
+          <w:b/>
+          <w:bCs/>
+        </w:rPr>
+        <w:t>participants</w:t>
+      </w:r>
+      <w:r>
+        <w:rPr>
+          <w:b/>
+          <w:bCs/>
+        </w:rPr>
+        <w:t>.</w:t>
+      </w:r>
+    </w:p>
+    <w:p>
+      <w:r>
+        <w:t xml:space="preserve">The current recommendation is keep the shared, reserve account balance steady – no sales or gifts to </w:t>
+      </w:r>
+      <w:r>
+        <w:t>participants</w:t>
+      </w:r>
+      <w:r>
+        <w:t xml:space="preserve"> in distress. </w:t>
       </w:r>
     </w:p>
     <w:p>
@@ -7995,7 +8479,13 @@
         <w:t xml:space="preserve"> water from the shared, reserve account </w:t>
       </w:r>
       <w:r>
-        <w:t xml:space="preserve">to other parties </w:t>
+        <w:t xml:space="preserve">to other </w:t>
+      </w:r>
+      <w:r>
+        <w:t>accounts</w:t>
+      </w:r>
+      <w:r>
+        <w:t xml:space="preserve"> </w:t>
       </w:r>
       <w:r>
         <w:t>will lower Lake Powell and/or Lake Mead levels</w:t>
@@ -8058,13 +8548,19 @@
         <w:t xml:space="preserve">When energy generation declines, </w:t>
       </w:r>
       <w:r>
-        <w:t xml:space="preserve">Lake Powell and Lake Mead </w:t>
-      </w:r>
-      <w:r>
-        <w:t>energy producers must go on the spot energy market to purchase the energy shortfall.</w:t>
-      </w:r>
-      <w:r>
-        <w:t xml:space="preserve"> The synchronous model does not quantify the impacts of reduced hydropower generation.</w:t>
+        <w:t>power customers</w:t>
+      </w:r>
+      <w:r>
+        <w:t xml:space="preserve"> must go on the spot energy market to purchase the energy shortfall.</w:t>
+      </w:r>
+      <w:r>
+        <w:t xml:space="preserve"> </w:t>
+      </w:r>
+      <w:r>
+        <w:t>The model of Colorado River basin accounts</w:t>
+      </w:r>
+      <w:r>
+        <w:t xml:space="preserve"> not quantify the impacts of reduced hydropower generation.</w:t>
       </w:r>
     </w:p>
     <w:p>
@@ -8084,12 +8580,24 @@
         <w:t xml:space="preserve">Step 6. </w:t>
       </w:r>
       <w:r>
-        <w:t>Summary of Player Actions</w:t>
-      </w:r>
-    </w:p>
-    <w:p>
-      <w:r>
-        <w:t>Shows player actions grouped by Purchases and Sales, Account Withdraws, and Account end-of-year balances. These groupings can help see whether sales balanced purchases and also overall water consumption for the year.</w:t>
+        <w:t xml:space="preserve">Summary of </w:t>
+      </w:r>
+      <w:r>
+        <w:t>Participant</w:t>
+      </w:r>
+      <w:r>
+        <w:t xml:space="preserve"> Actions</w:t>
+      </w:r>
+    </w:p>
+    <w:p>
+      <w:r>
+        <w:t>Shows</w:t>
+      </w:r>
+      <w:r>
+        <w:t xml:space="preserve"> participant</w:t>
+      </w:r>
+      <w:r>
+        <w:t xml:space="preserve"> actions grouped by Purchases and Sales, Account Withdraws, and Account end-of-year balances. These groupings can help see whether sales balanced purchases and also overall water consumption for the year.</w:t>
       </w:r>
     </w:p>
     <w:p>
@@ -8122,7 +8630,10 @@
     </w:p>
     <w:p>
       <w:r>
-        <w:t>Assign the end-of-year combined storage to Lake Powell and Lake Mead. Enter as percent where 50% split</w:t>
+        <w:t>All participants together a</w:t>
+      </w:r>
+      <w:r>
+        <w:t>ssign the end-of-year combined storage to Lake Powell and Lake Mead. Enter as percent where 50% split</w:t>
       </w:r>
       <w:r>
         <w:t>s</w:t>
@@ -8315,10 +8826,16 @@
         <w:t xml:space="preserve">Powell </w:t>
       </w:r>
       <w:r>
-        <w:t xml:space="preserve">Natural </w:t>
-      </w:r>
-      <w:r>
-        <w:t>Inflow</w:t>
+        <w:t>n</w:t>
+      </w:r>
+      <w:r>
+        <w:t xml:space="preserve">atural </w:t>
+      </w:r>
+      <w:r>
+        <w:t>i</w:t>
+      </w:r>
+      <w:r>
+        <w:t>nflow</w:t>
       </w:r>
       <w:r>
         <w:t>]</w:t>
@@ -8336,7 +8853,13 @@
         <w:t>[</w:t>
       </w:r>
       <w:r>
-        <w:t>Upper Basin Consume</w:t>
+        <w:t xml:space="preserve">Upper Basin </w:t>
+      </w:r>
+      <w:r>
+        <w:t>c</w:t>
+      </w:r>
+      <w:r>
+        <w:t>onsume</w:t>
       </w:r>
       <w:r>
         <w:t>]</w:t>
@@ -8354,7 +8877,13 @@
         <w:t>[</w:t>
       </w:r>
       <w:r>
-        <w:t>Powell Evaporation</w:t>
+        <w:t xml:space="preserve">Powell </w:t>
+      </w:r>
+      <w:r>
+        <w:t>e</w:t>
+      </w:r>
+      <w:r>
+        <w:t>vaporation</w:t>
       </w:r>
       <w:r>
         <w:t>]</w:t>
@@ -8385,7 +8914,24 @@
     </w:p>
     <w:p>
       <w:r>
-        <w:t xml:space="preserve">The temperature of water released through the Lake Powell penstocks to generate hydropower. This data is pulled from observations of water temperature </w:t>
+        <w:t xml:space="preserve">The temperature of water released through the Lake Powell penstocks to generate hydropower. This data is pulled from observations of </w:t>
+      </w:r>
+      <w:r>
+        <w:t xml:space="preserve">release </w:t>
+      </w:r>
+      <w:r>
+        <w:t>water temperature</w:t>
+      </w:r>
+      <w:r>
+        <w:t xml:space="preserve"> and temperature profiles at </w:t>
+      </w:r>
+      <w:proofErr w:type="spellStart"/>
+      <w:r>
+        <w:t>Wahweap</w:t>
+      </w:r>
+      <w:proofErr w:type="spellEnd"/>
+      <w:r>
+        <w:t xml:space="preserve"> </w:t>
       </w:r>
       <w:r>
         <w:fldChar w:fldCharType="begin"/>
@@ -8428,22 +8974,28 @@
     </w:p>
     <w:p>
       <w:r>
-        <w:t xml:space="preserve">As release water temperature rises, </w:t>
-      </w:r>
-      <w:r>
-        <w:t xml:space="preserve">push the </w:t>
+        <w:t xml:space="preserve">As </w:t>
+      </w:r>
+      <w:r>
+        <w:t xml:space="preserve">Lake Powell </w:t>
+      </w:r>
+      <w:r>
+        <w:t xml:space="preserve">release water temperature rises, </w:t>
+      </w:r>
+      <w:r>
+        <w:t xml:space="preserve">outcomes become more uncertain for endangered, </w:t>
       </w:r>
       <w:r>
         <w:t>native</w:t>
       </w:r>
       <w:r>
-        <w:t>, endangered</w:t>
-      </w:r>
-      <w:r>
-        <w:t xml:space="preserve"> fish of the Grand Canyon </w:t>
-      </w:r>
-      <w:r>
-        <w:t xml:space="preserve">into unchartered territory -- </w:t>
+        <w:t xml:space="preserve"> </w:t>
+      </w:r>
+      <w:r>
+        <w:t>fish of the Grand Canyon</w:t>
+      </w:r>
+      <w:r>
+        <w:t xml:space="preserve">. The endangered, native fish </w:t>
       </w:r>
       <w:r>
         <w:t xml:space="preserve">become more susceptible to competition and prey by introduced non-native fish. </w:t>
@@ -8529,7 +9081,13 @@
       </w:r>
       <w:proofErr w:type="spellEnd"/>
       <w:r>
-        <w:t xml:space="preserve"> of combined storage if assign 65% of that storage to lake Powell.</w:t>
+        <w:t xml:space="preserve"> of combined storage if assign 65% of that storage to </w:t>
+      </w:r>
+      <w:r>
+        <w:t>L</w:t>
+      </w:r>
+      <w:r>
+        <w:t>ake Powell.</w:t>
       </w:r>
     </w:p>
     <w:p>
@@ -8664,13 +9222,28 @@
         <w:t xml:space="preserve">, and </w:t>
       </w:r>
       <w:r>
-        <w:t xml:space="preserve">pushes </w:t>
-      </w:r>
-      <w:r>
-        <w:t xml:space="preserve">native, endangered fish of the Grand Canyon </w:t>
-      </w:r>
-      <w:r>
-        <w:t xml:space="preserve">into unchartered territory -- </w:t>
+        <w:t>increases uncertainty in outcome for</w:t>
+      </w:r>
+      <w:r>
+        <w:t xml:space="preserve"> </w:t>
+      </w:r>
+      <w:r>
+        <w:t>endangered</w:t>
+      </w:r>
+      <w:r>
+        <w:t xml:space="preserve">, </w:t>
+      </w:r>
+      <w:r>
+        <w:t xml:space="preserve">native </w:t>
+      </w:r>
+      <w:r>
+        <w:t xml:space="preserve"> fish of the Grand Canyon</w:t>
+      </w:r>
+      <w:r>
+        <w:t>. The endangered, native fish become</w:t>
+      </w:r>
+      <w:r>
+        <w:t xml:space="preserve"> </w:t>
       </w:r>
       <w:r>
         <w:t>more susceptible to prey by non-native fish (</w:t>
@@ -9192,7 +9765,7 @@
       </w:r>
     </w:p>
     <w:p>
-      <w:bookmarkStart w:id="19" w:name="_Hlk85199911"/>
+      <w:bookmarkStart w:id="18" w:name="_Hlk85199911"/>
       <w:r>
         <w:t>Reduce</w:t>
       </w:r>
@@ -9234,9 +9807,21 @@
         <w:t xml:space="preserve"> reservoirs</w:t>
       </w:r>
       <w:r>
-        <w:t xml:space="preserve"> can no longer generate energy. When energy generation declines, Lake Powell and Lake Mead energy producers must go on the spot energy market to purchase the energy shortfall. The synchronous model does not quantify the impacts of reduced hydropower generation.</w:t>
-      </w:r>
-      <w:bookmarkEnd w:id="19"/>
+        <w:t xml:space="preserve"> can no longer generate energy. When energy generation declines, Lake Powell and Lake Mead energy </w:t>
+      </w:r>
+      <w:r>
+        <w:t>customers</w:t>
+      </w:r>
+      <w:r>
+        <w:t xml:space="preserve"> must go on the spot energy market to purchase the energy shortfall. The </w:t>
+      </w:r>
+      <w:r>
+        <w:t>model of Colorado River basin accounts</w:t>
+      </w:r>
+      <w:r>
+        <w:t xml:space="preserve"> does not quantify the impacts of reduced hydropower generation.</w:t>
+      </w:r>
+      <w:bookmarkEnd w:id="18"/>
     </w:p>
     <w:p>
       <w:pPr>
@@ -9655,7 +10240,19 @@
     </w:p>
     <w:p>
       <w:r>
-        <w:t>The purpose of synchronous model is to provoke thought and discussion about renegotiation of Lake Powell and Lake Mead operations. So continue to play years so long as the discussion provokes new insights.</w:t>
+        <w:t xml:space="preserve">The purpose of </w:t>
+      </w:r>
+      <w:r>
+        <w:t>the Colorado River basin accounts activity is</w:t>
+      </w:r>
+      <w:r>
+        <w:t xml:space="preserve"> to provoke thought and discussion about </w:t>
+      </w:r>
+      <w:r>
+        <w:t>new</w:t>
+      </w:r>
+      <w:r>
+        <w:t xml:space="preserve"> Lake Powell and Lake Mead operations. So continue to play years so long as the discussion provokes new insights.</w:t>
       </w:r>
     </w:p>
     <w:p>
@@ -9707,7 +10304,7 @@
         <w:fldChar w:fldCharType="begin"/>
       </w:r>
       <w:r>
-        <w:instrText xml:space="preserve"> ADDIN EN.CITE &lt;EndNote&gt;&lt;Cite AuthorYear="1"&gt;&lt;Author&gt;Rosenberg&lt;/Author&gt;&lt;Year&gt;2021&lt;/Year&gt;&lt;RecNum&gt;2787&lt;/RecNum&gt;&lt;DisplayText&gt;Rosenberg (2021c)&lt;/DisplayText&gt;&lt;record&gt;&lt;rec-number&gt;2787&lt;/rec-number&gt;&lt;foreign-keys&gt;&lt;key app="EN" db-id="xxt5ta9pd995dwesap0pdzzp2weaz0w9werf" timestamp="1620782287"&gt;2787&lt;/key&gt;&lt;/foreign-keys&gt;&lt;ref-type name="Web Page"&gt;12&lt;/ref-type&gt;&lt;contributors&gt;&lt;authors&gt;&lt;author&gt;David E. Rosenberg&lt;/author&gt;&lt;/authors&gt;&lt;/contributors&gt;&lt;titles&gt;&lt;title&gt;Colorado River Coding: Intentionally Created Surplus for Lake Mead: Current Accounts and Next Steps&lt;/title&gt;&lt;/titles&gt;&lt;dates&gt;&lt;year&gt;2021&lt;/year&gt;&lt;/dates&gt;&lt;publisher&gt;ICS folder&lt;/publisher&gt;&lt;urls&gt;&lt;related-urls&gt;&lt;url&gt;https://doi.org/10.5281/zenodo.5522835&lt;/url&gt;&lt;/related-urls&gt;&lt;/urls&gt;&lt;/record&gt;&lt;/Cite&gt;&lt;/EndNote&gt;</w:instrText>
+        <w:instrText xml:space="preserve"> ADDIN EN.CITE &lt;EndNote&gt;&lt;Cite AuthorYear="1"&gt;&lt;Author&gt;Rosenberg&lt;/Author&gt;&lt;Year&gt;2021&lt;/Year&gt;&lt;RecNum&gt;2787&lt;/RecNum&gt;&lt;DisplayText&gt;Rosenberg (2021b)&lt;/DisplayText&gt;&lt;record&gt;&lt;rec-number&gt;2787&lt;/rec-number&gt;&lt;foreign-keys&gt;&lt;key app="EN" db-id="xxt5ta9pd995dwesap0pdzzp2weaz0w9werf" timestamp="1620782287"&gt;2787&lt;/key&gt;&lt;/foreign-keys&gt;&lt;ref-type name="Web Page"&gt;12&lt;/ref-type&gt;&lt;contributors&gt;&lt;authors&gt;&lt;author&gt;David E. Rosenberg&lt;/author&gt;&lt;/authors&gt;&lt;/contributors&gt;&lt;titles&gt;&lt;title&gt;Colorado River Coding: Intentionally Created Surplus for Lake Mead: Current Accounts and Next Steps&lt;/title&gt;&lt;/titles&gt;&lt;dates&gt;&lt;year&gt;2021&lt;/year&gt;&lt;/dates&gt;&lt;publisher&gt;ICS folder&lt;/publisher&gt;&lt;urls&gt;&lt;related-urls&gt;&lt;url&gt;https://doi.org/10.5281/zenodo.5501466&lt;/url&gt;&lt;/related-urls&gt;&lt;/urls&gt;&lt;/record&gt;&lt;/Cite&gt;&lt;/EndNote&gt;</w:instrText>
       </w:r>
       <w:r>
         <w:fldChar w:fldCharType="separate"/>
@@ -9716,7 +10313,7 @@
         <w:rPr>
           <w:noProof/>
         </w:rPr>
-        <w:t>Rosenberg (2021c)</w:t>
+        <w:t>Rosenberg (2021b)</w:t>
       </w:r>
       <w:r>
         <w:fldChar w:fldCharType="end"/>
@@ -9776,7 +10373,13 @@
     </w:p>
     <w:p>
       <w:r>
-        <w:t>The Colorado River basin has a long history. The parties do not get along. There is much written material. This appendix summarizes key pieces and provides links to the actual documents:</w:t>
+        <w:t xml:space="preserve">The Colorado River basin has a long history. The </w:t>
+      </w:r>
+      <w:r>
+        <w:t>parties</w:t>
+      </w:r>
+      <w:r>
+        <w:t xml:space="preserve"> do not get along. There is much written material. This appendix summarizes key pieces and provides links to the actual documents:</w:t>
       </w:r>
     </w:p>
     <w:p>
@@ -10381,19 +10984,97 @@
         </w:rPr>
         <w:t xml:space="preserve">. Protect Lake Mead from falling below elevation 1,020 feet. </w:t>
       </w:r>
+      <w:hyperlink r:id="rId40" w:history="1">
+        <w:r>
+          <w:rPr>
+            <w:rStyle w:val="Hyperlink"/>
+            <w:rFonts w:ascii="Times New Roman" w:hAnsi="Times New Roman"/>
+          </w:rPr>
+          <w:t>https://www.usbr.gov/dcp/finaldocs.html</w:t>
+        </w:r>
+      </w:hyperlink>
       <w:r>
         <w:rPr>
           <w:rFonts w:ascii="Times New Roman" w:hAnsi="Times New Roman"/>
-          <w:color w:val="3333FF"/>
-          <w:u w:val="single"/>
-        </w:rPr>
-        <w:t>https://www.usbr.gov/dcp/finaldocs.html</w:t>
-      </w:r>
-      <w:r>
+        </w:rPr>
+        <w:t>.</w:t>
+      </w:r>
+    </w:p>
+    <w:p>
+      <w:pPr>
+        <w:numPr>
+          <w:ilvl w:val="0"/>
+          <w:numId w:val="43"/>
+        </w:numPr>
+        <w:spacing w:after="200" w:line="276" w:lineRule="auto"/>
         <w:rPr>
           <w:rFonts w:ascii="Times New Roman" w:hAnsi="Times New Roman"/>
         </w:rPr>
-        <w:t>.</w:t>
+      </w:pPr>
+      <w:r>
+        <w:rPr>
+          <w:rFonts w:ascii="Times New Roman" w:hAnsi="Times New Roman"/>
+          <w:b/>
+          <w:bCs/>
+        </w:rPr>
+        <w:t>2021 Lower Basin 500 Plus Plan.</w:t>
+      </w:r>
+      <w:r>
+        <w:rPr>
+          <w:rFonts w:ascii="Times New Roman" w:hAnsi="Times New Roman"/>
+        </w:rPr>
+        <w:t xml:space="preserve"> The Lower Basin states and Federal government agree to pay $200 million to conserve 0.5 </w:t>
+      </w:r>
+      <w:proofErr w:type="spellStart"/>
+      <w:r>
+        <w:rPr>
+          <w:rFonts w:ascii="Times New Roman" w:hAnsi="Times New Roman"/>
+        </w:rPr>
+        <w:t>maf</w:t>
+      </w:r>
+      <w:proofErr w:type="spellEnd"/>
+      <w:r>
+        <w:rPr>
+          <w:rFonts w:ascii="Times New Roman" w:hAnsi="Times New Roman"/>
+        </w:rPr>
+        <w:t xml:space="preserve"> each year for two years </w:t>
+      </w:r>
+      <w:r>
+        <w:rPr>
+          <w:rFonts w:ascii="Times New Roman" w:hAnsi="Times New Roman"/>
+        </w:rPr>
+        <w:fldChar w:fldCharType="begin"/>
+      </w:r>
+      <w:r>
+        <w:rPr>
+          <w:rFonts w:ascii="Times New Roman" w:hAnsi="Times New Roman"/>
+        </w:rPr>
+        <w:instrText xml:space="preserve"> ADDIN EN.CITE &lt;EndNote&gt;&lt;Cite&gt;&lt;Author&gt;Allhands&lt;/Author&gt;&lt;Year&gt;2021&lt;/Year&gt;&lt;RecNum&gt;2835&lt;/RecNum&gt;&lt;DisplayText&gt;(Allhands, 2021)&lt;/DisplayText&gt;&lt;record&gt;&lt;rec-number&gt;2835&lt;/rec-number&gt;&lt;foreign-keys&gt;&lt;key app="EN" db-id="xxt5ta9pd995dwesap0pdzzp2weaz0w9werf" timestamp="1636520549"&gt;2835&lt;/key&gt;&lt;/foreign-keys&gt;&lt;ref-type name="Newspaper Article"&gt;23&lt;/ref-type&gt;&lt;contributors&gt;&lt;authors&gt;&lt;author&gt;Joanna Allhands&lt;/author&gt;&lt;/authors&gt;&lt;/contributors&gt;&lt;titles&gt;&lt;title&gt;It could take at least 500,000 acre-feet of water a year to keep Lake Mead from tanking&lt;/title&gt;&lt;secondary-title&gt;Arizona Republic&lt;/secondary-title&gt;&lt;/titles&gt;&lt;dates&gt;&lt;year&gt;2021&lt;/year&gt;&lt;pub-dates&gt;&lt;date&gt;November 8, 2021&lt;/date&gt;&lt;/pub-dates&gt;&lt;/dates&gt;&lt;urls&gt;&lt;related-urls&gt;&lt;url&gt;https://www.azcentral.com/story/opinion/op-ed/joannaallhands/2021/11/08/lake-mead-could-get-extra-water-from-lower-basin-annually/6306601001/&lt;/url&gt;&lt;/related-urls&gt;&lt;/urls&gt;&lt;/record&gt;&lt;/Cite&gt;&lt;/EndNote&gt;</w:instrText>
+      </w:r>
+      <w:r>
+        <w:rPr>
+          <w:rFonts w:ascii="Times New Roman" w:hAnsi="Times New Roman"/>
+        </w:rPr>
+        <w:fldChar w:fldCharType="separate"/>
+      </w:r>
+      <w:r>
+        <w:rPr>
+          <w:rFonts w:ascii="Times New Roman" w:hAnsi="Times New Roman"/>
+          <w:noProof/>
+        </w:rPr>
+        <w:t>(Allhands, 2021)</w:t>
+      </w:r>
+      <w:r>
+        <w:rPr>
+          <w:rFonts w:ascii="Times New Roman" w:hAnsi="Times New Roman"/>
+        </w:rPr>
+        <w:fldChar w:fldCharType="end"/>
+      </w:r>
+      <w:r>
+        <w:rPr>
+          <w:rFonts w:ascii="Times New Roman" w:hAnsi="Times New Roman"/>
+        </w:rPr>
+        <w:t xml:space="preserve">. </w:t>
       </w:r>
     </w:p>
     <w:p>
@@ -10529,7 +11210,19 @@
         <w:rPr>
           <w:rFonts w:ascii="Times-Roman" w:hAnsi="Times-Roman" w:cs="Times-Roman"/>
         </w:rPr>
-        <w:t>Summarize current Colorado River operations in slightly more detail than Box 1.</w:t>
+        <w:t xml:space="preserve">Summarize current Colorado River operations in more detail than </w:t>
+      </w:r>
+      <w:r>
+        <w:rPr>
+          <w:rFonts w:ascii="Times-Roman" w:hAnsi="Times-Roman" w:cs="Times-Roman"/>
+        </w:rPr>
+        <w:t>Items #1-9</w:t>
+      </w:r>
+      <w:r>
+        <w:rPr>
+          <w:rFonts w:ascii="Times-Roman" w:hAnsi="Times-Roman" w:cs="Times-Roman"/>
+        </w:rPr>
+        <w:t>.</w:t>
       </w:r>
     </w:p>
     <w:p>
@@ -10595,6 +11288,7 @@
           <w:b/>
           <w:bCs/>
         </w:rPr>
+        <w:lastRenderedPageBreak/>
         <w:fldChar w:fldCharType="begin"/>
       </w:r>
       <w:r>
@@ -10659,55 +11353,41 @@
       <w:pPr>
         <w:pStyle w:val="EndNoteBibliography"/>
         <w:spacing w:after="0"/>
-        <w:ind w:left="360" w:hanging="360"/>
+        <w:ind w:left="720" w:hanging="720"/>
+      </w:pPr>
+      <w:r>
         <w:rPr>
           <w:rFonts w:asciiTheme="majorBidi" w:hAnsiTheme="majorBidi" w:cstheme="majorBidi"/>
           <w:sz w:val="24"/>
         </w:rPr>
-      </w:pPr>
+        <w:fldChar w:fldCharType="begin"/>
+      </w:r>
       <w:r>
         <w:rPr>
           <w:rFonts w:asciiTheme="majorBidi" w:hAnsiTheme="majorBidi" w:cstheme="majorBidi"/>
           <w:sz w:val="24"/>
         </w:rPr>
-        <w:fldChar w:fldCharType="begin"/>
+        <w:instrText xml:space="preserve"> ADDIN EN.REFLIST </w:instrText>
       </w:r>
       <w:r>
         <w:rPr>
           <w:rFonts w:asciiTheme="majorBidi" w:hAnsiTheme="majorBidi" w:cstheme="majorBidi"/>
           <w:sz w:val="24"/>
         </w:rPr>
-        <w:instrText xml:space="preserve"> ADDIN EN.REFLIST </w:instrText>
-      </w:r>
-      <w:r>
-        <w:rPr>
-          <w:rFonts w:asciiTheme="majorBidi" w:hAnsiTheme="majorBidi" w:cstheme="majorBidi"/>
-          <w:sz w:val="24"/>
-        </w:rPr>
         <w:fldChar w:fldCharType="separate"/>
       </w:r>
       <w:r>
-        <w:rPr>
-          <w:rFonts w:asciiTheme="majorBidi" w:hAnsiTheme="majorBidi" w:cstheme="majorBidi"/>
-          <w:sz w:val="24"/>
-        </w:rPr>
         <w:t xml:space="preserve">(1922). "Colorado River Compact." </w:t>
       </w:r>
-      <w:hyperlink r:id="rId40" w:history="1">
+      <w:hyperlink r:id="rId41" w:history="1">
         <w:r>
           <w:rPr>
             <w:rStyle w:val="Hyperlink"/>
-            <w:rFonts w:asciiTheme="majorBidi" w:hAnsiTheme="majorBidi" w:cstheme="majorBidi"/>
-            <w:sz w:val="24"/>
           </w:rPr>
           <w:t>https://www.usbr.gov/lc/region/pao/pdfiles/crcompct.pdf</w:t>
         </w:r>
       </w:hyperlink>
       <w:r>
-        <w:rPr>
-          <w:rFonts w:asciiTheme="majorBidi" w:hAnsiTheme="majorBidi" w:cstheme="majorBidi"/>
-          <w:sz w:val="24"/>
-        </w:rPr>
         <w:t>. [Accessed on: October 5, 2021].</w:t>
       </w:r>
     </w:p>
@@ -10715,32 +11395,18 @@
       <w:pPr>
         <w:pStyle w:val="EndNoteBibliography"/>
         <w:spacing w:after="0"/>
-        <w:ind w:left="360" w:hanging="360"/>
-        <w:rPr>
-          <w:rFonts w:asciiTheme="majorBidi" w:hAnsiTheme="majorBidi" w:cstheme="majorBidi"/>
-          <w:sz w:val="24"/>
-        </w:rPr>
-      </w:pPr>
-      <w:r>
-        <w:rPr>
-          <w:rFonts w:asciiTheme="majorBidi" w:hAnsiTheme="majorBidi" w:cstheme="majorBidi"/>
-          <w:sz w:val="24"/>
-        </w:rPr>
+        <w:ind w:left="720" w:hanging="720"/>
+      </w:pPr>
+      <w:r>
         <w:t xml:space="preserve">Allhands, J. (2021). "It could take at least 500,000 acre-feet of water a year to keep Lake Mead from tanking." </w:t>
       </w:r>
       <w:r>
         <w:rPr>
-          <w:rFonts w:asciiTheme="majorBidi" w:hAnsiTheme="majorBidi" w:cstheme="majorBidi"/>
           <w:i/>
-          <w:sz w:val="24"/>
         </w:rPr>
         <w:t>Arizona Republic</w:t>
       </w:r>
       <w:r>
-        <w:rPr>
-          <w:rFonts w:asciiTheme="majorBidi" w:hAnsiTheme="majorBidi" w:cstheme="majorBidi"/>
-          <w:sz w:val="24"/>
-        </w:rPr>
         <w:t>, November 8, 2021.</w:t>
       </w:r>
     </w:p>
@@ -10748,34 +11414,25 @@
       <w:pPr>
         <w:pStyle w:val="EndNoteBibliography"/>
         <w:spacing w:after="0"/>
-        <w:ind w:left="360" w:hanging="360"/>
-        <w:rPr>
-          <w:rFonts w:asciiTheme="majorBidi" w:hAnsiTheme="majorBidi" w:cstheme="majorBidi"/>
-          <w:sz w:val="24"/>
-        </w:rPr>
-      </w:pPr>
-      <w:r>
-        <w:rPr>
-          <w:rFonts w:asciiTheme="majorBidi" w:hAnsiTheme="majorBidi" w:cstheme="majorBidi"/>
-          <w:sz w:val="24"/>
-        </w:rPr>
-        <w:t xml:space="preserve">Carson, C. A., Stone, C. H., Wilson, F. E., Watson, E. H., and Bishop, L. C. (1948). "Upper Colorado River Basin Compact." U.S. Bureau of Reclamation. </w:t>
-      </w:r>
-      <w:hyperlink r:id="rId41" w:history="1">
+        <w:ind w:left="720" w:hanging="720"/>
+      </w:pPr>
+      <w:r>
+        <w:t>Carson, C. A., Stone, C. H., Wilson, F. E., Watson, E. H., and Bishop, L. C. (1948). "Upper Colorado River Basi</w:t>
+      </w:r>
+      <w:bookmarkStart w:id="19" w:name="_GoBack"/>
+      <w:bookmarkEnd w:id="19"/>
+      <w:r>
+        <w:t xml:space="preserve">n Compact." U.S. Bureau of Reclamation. </w:t>
+      </w:r>
+      <w:hyperlink r:id="rId42" w:history="1">
         <w:r>
           <w:rPr>
             <w:rStyle w:val="Hyperlink"/>
-            <w:rFonts w:asciiTheme="majorBidi" w:hAnsiTheme="majorBidi" w:cstheme="majorBidi"/>
-            <w:sz w:val="24"/>
           </w:rPr>
           <w:t>https://www.usbr.gov/lc/region/g1000/pdfiles/ucbsnact.pdf</w:t>
         </w:r>
       </w:hyperlink>
       <w:r>
-        <w:rPr>
-          <w:rFonts w:asciiTheme="majorBidi" w:hAnsiTheme="majorBidi" w:cstheme="majorBidi"/>
-          <w:sz w:val="24"/>
-        </w:rPr>
         <w:t>. [Accessed on: September 7, 2021].</w:t>
       </w:r>
     </w:p>
@@ -10783,34 +11440,20 @@
       <w:pPr>
         <w:pStyle w:val="EndNoteBibliography"/>
         <w:spacing w:after="0"/>
-        <w:ind w:left="360" w:hanging="360"/>
-        <w:rPr>
-          <w:rFonts w:asciiTheme="majorBidi" w:hAnsiTheme="majorBidi" w:cstheme="majorBidi"/>
-          <w:sz w:val="24"/>
-        </w:rPr>
-      </w:pPr>
-      <w:r>
-        <w:rPr>
-          <w:rFonts w:asciiTheme="majorBidi" w:hAnsiTheme="majorBidi" w:cstheme="majorBidi"/>
-          <w:sz w:val="24"/>
-        </w:rPr>
+        <w:ind w:left="720" w:hanging="720"/>
+      </w:pPr>
+      <w:r>
         <w:t xml:space="preserve">Castle, A., and Fleck, J. (2019). "The Risk of Curtailment under the Colorado River Compact." </w:t>
       </w:r>
-      <w:hyperlink r:id="rId42" w:history="1">
+      <w:hyperlink r:id="rId43" w:history="1">
         <w:r>
           <w:rPr>
             <w:rStyle w:val="Hyperlink"/>
-            <w:rFonts w:asciiTheme="majorBidi" w:hAnsiTheme="majorBidi" w:cstheme="majorBidi"/>
-            <w:sz w:val="24"/>
           </w:rPr>
           <w:t>http://dx.doi.org/10.2139/ssrn.3483654</w:t>
         </w:r>
       </w:hyperlink>
       <w:r>
-        <w:rPr>
-          <w:rFonts w:asciiTheme="majorBidi" w:hAnsiTheme="majorBidi" w:cstheme="majorBidi"/>
-          <w:sz w:val="24"/>
-        </w:rPr>
         <w:t>.</w:t>
       </w:r>
     </w:p>
@@ -10818,34 +11461,20 @@
       <w:pPr>
         <w:pStyle w:val="EndNoteBibliography"/>
         <w:spacing w:after="0"/>
-        <w:ind w:left="360" w:hanging="360"/>
-        <w:rPr>
-          <w:rFonts w:asciiTheme="majorBidi" w:hAnsiTheme="majorBidi" w:cstheme="majorBidi"/>
-          <w:sz w:val="24"/>
-        </w:rPr>
-      </w:pPr>
-      <w:r>
-        <w:rPr>
-          <w:rFonts w:asciiTheme="majorBidi" w:hAnsiTheme="majorBidi" w:cstheme="majorBidi"/>
-          <w:sz w:val="24"/>
-        </w:rPr>
+        <w:ind w:left="720" w:hanging="720"/>
+      </w:pPr>
+      <w:r>
         <w:t xml:space="preserve">IBWC. (2021). "Minutes between the United States and Mexican Sections of the IBWC." United States Section. </w:t>
       </w:r>
-      <w:hyperlink r:id="rId43" w:history="1">
+      <w:hyperlink r:id="rId44" w:history="1">
         <w:r>
           <w:rPr>
             <w:rStyle w:val="Hyperlink"/>
-            <w:rFonts w:asciiTheme="majorBidi" w:hAnsiTheme="majorBidi" w:cstheme="majorBidi"/>
-            <w:sz w:val="24"/>
           </w:rPr>
           <w:t>https://www.ibwc.gov/Treaties_Minutes/Minutes.html</w:t>
         </w:r>
       </w:hyperlink>
       <w:r>
-        <w:rPr>
-          <w:rFonts w:asciiTheme="majorBidi" w:hAnsiTheme="majorBidi" w:cstheme="majorBidi"/>
-          <w:sz w:val="24"/>
-        </w:rPr>
         <w:t>. [Accessed on: July 22, 2021].</w:t>
       </w:r>
     </w:p>
@@ -10853,32 +11482,18 @@
       <w:pPr>
         <w:pStyle w:val="EndNoteBibliography"/>
         <w:spacing w:after="0"/>
-        <w:ind w:left="360" w:hanging="360"/>
-        <w:rPr>
-          <w:rFonts w:asciiTheme="majorBidi" w:hAnsiTheme="majorBidi" w:cstheme="majorBidi"/>
-          <w:sz w:val="24"/>
-        </w:rPr>
-      </w:pPr>
-      <w:r>
-        <w:rPr>
-          <w:rFonts w:asciiTheme="majorBidi" w:hAnsiTheme="majorBidi" w:cstheme="majorBidi"/>
-          <w:sz w:val="24"/>
-        </w:rPr>
+        <w:ind w:left="720" w:hanging="720"/>
+      </w:pPr>
+      <w:r>
         <w:t xml:space="preserve">Kuhn, E., and Fleck, J. (2019). </w:t>
       </w:r>
       <w:r>
         <w:rPr>
-          <w:rFonts w:asciiTheme="majorBidi" w:hAnsiTheme="majorBidi" w:cstheme="majorBidi"/>
           <w:i/>
-          <w:sz w:val="24"/>
         </w:rPr>
         <w:t>Science Be Dammed: How Ignoring Inconvenient Science Drained the Colorado River</w:t>
       </w:r>
       <w:r>
-        <w:rPr>
-          <w:rFonts w:asciiTheme="majorBidi" w:hAnsiTheme="majorBidi" w:cstheme="majorBidi"/>
-          <w:sz w:val="24"/>
-        </w:rPr>
         <w:t>, University of Arizona Press.</w:t>
       </w:r>
     </w:p>
@@ -10886,49 +11501,29 @@
       <w:pPr>
         <w:pStyle w:val="EndNoteBibliography"/>
         <w:spacing w:after="0"/>
-        <w:ind w:left="360" w:hanging="360"/>
-        <w:rPr>
-          <w:rFonts w:asciiTheme="majorBidi" w:hAnsiTheme="majorBidi" w:cstheme="majorBidi"/>
-          <w:sz w:val="24"/>
-        </w:rPr>
-      </w:pPr>
-      <w:r>
-        <w:rPr>
-          <w:rFonts w:asciiTheme="majorBidi" w:hAnsiTheme="majorBidi" w:cstheme="majorBidi"/>
-          <w:sz w:val="24"/>
-        </w:rPr>
+        <w:ind w:left="720" w:hanging="720"/>
+      </w:pPr>
+      <w:r>
         <w:t xml:space="preserve">Meko, D., Bigio, E., and Woodhouse, C. A. (2017). "Colorado River at Lees Ferry, CO River (Updated Skill)." </w:t>
       </w:r>
       <w:r>
         <w:rPr>
-          <w:rFonts w:asciiTheme="majorBidi" w:hAnsiTheme="majorBidi" w:cstheme="majorBidi"/>
           <w:i/>
-          <w:sz w:val="24"/>
         </w:rPr>
         <w:t>Treeflow</w:t>
       </w:r>
       <w:r>
-        <w:rPr>
-          <w:rFonts w:asciiTheme="majorBidi" w:hAnsiTheme="majorBidi" w:cstheme="majorBidi"/>
-          <w:sz w:val="24"/>
-        </w:rPr>
         <w:t xml:space="preserve">. </w:t>
       </w:r>
-      <w:hyperlink r:id="rId44" w:anchor="field-ms-calibration-validation" w:history="1">
+      <w:hyperlink r:id="rId45" w:history="1">
         <w:r>
           <w:rPr>
             <w:rStyle w:val="Hyperlink"/>
-            <w:rFonts w:asciiTheme="majorBidi" w:hAnsiTheme="majorBidi" w:cstheme="majorBidi"/>
-            <w:sz w:val="24"/>
           </w:rPr>
           <w:t>https://www.treeflow.info/content/upper-colorado#field-ms-calibration-validation</w:t>
         </w:r>
       </w:hyperlink>
       <w:r>
-        <w:rPr>
-          <w:rFonts w:asciiTheme="majorBidi" w:hAnsiTheme="majorBidi" w:cstheme="majorBidi"/>
-          <w:sz w:val="24"/>
-        </w:rPr>
         <w:t>.</w:t>
       </w:r>
     </w:p>
@@ -10936,34 +11531,20 @@
       <w:pPr>
         <w:pStyle w:val="EndNoteBibliography"/>
         <w:spacing w:after="0"/>
-        <w:ind w:left="360" w:hanging="360"/>
-        <w:rPr>
-          <w:rFonts w:asciiTheme="majorBidi" w:hAnsiTheme="majorBidi" w:cstheme="majorBidi"/>
-          <w:sz w:val="24"/>
-        </w:rPr>
-      </w:pPr>
-      <w:r>
-        <w:rPr>
-          <w:rFonts w:asciiTheme="majorBidi" w:hAnsiTheme="majorBidi" w:cstheme="majorBidi"/>
-          <w:sz w:val="24"/>
-        </w:rPr>
+        <w:ind w:left="720" w:hanging="720"/>
+      </w:pPr>
+      <w:r>
         <w:t xml:space="preserve">Prairie, J. (2020). "Colorado River Basin Natural Flow and Salt Data." U.S. Bureau of Reclamation. </w:t>
       </w:r>
-      <w:hyperlink r:id="rId45" w:history="1">
+      <w:hyperlink r:id="rId46" w:history="1">
         <w:r>
           <w:rPr>
             <w:rStyle w:val="Hyperlink"/>
-            <w:rFonts w:asciiTheme="majorBidi" w:hAnsiTheme="majorBidi" w:cstheme="majorBidi"/>
-            <w:sz w:val="24"/>
           </w:rPr>
           <w:t>https://www.usbr.gov/lc/region/g4000/NaturalFlow/current.html</w:t>
         </w:r>
       </w:hyperlink>
       <w:r>
-        <w:rPr>
-          <w:rFonts w:asciiTheme="majorBidi" w:hAnsiTheme="majorBidi" w:cstheme="majorBidi"/>
-          <w:sz w:val="24"/>
-        </w:rPr>
         <w:t>.</w:t>
       </w:r>
     </w:p>
@@ -10971,34 +11552,122 @@
       <w:pPr>
         <w:pStyle w:val="EndNoteBibliography"/>
         <w:spacing w:after="0"/>
-        <w:ind w:left="360" w:hanging="360"/>
-        <w:rPr>
-          <w:rFonts w:asciiTheme="majorBidi" w:hAnsiTheme="majorBidi" w:cstheme="majorBidi"/>
-          <w:sz w:val="24"/>
-        </w:rPr>
-      </w:pPr>
-      <w:r>
-        <w:rPr>
-          <w:rFonts w:asciiTheme="majorBidi" w:hAnsiTheme="majorBidi" w:cstheme="majorBidi"/>
-          <w:sz w:val="24"/>
-        </w:rPr>
-        <w:t xml:space="preserve">Rosenberg, D. E. (2021a). "Adapt Lake Mead releases to inflow to give managers more flexibility to slow reservoir draw down." Utah State University, Logan, Utah. </w:t>
-      </w:r>
-      <w:hyperlink r:id="rId46" w:history="1">
+        <w:ind w:left="720" w:hanging="720"/>
+      </w:pPr>
+      <w:r>
+        <w:t xml:space="preserve">Rosenberg, D. E. (2021a). "Colorado River Coding: Grand Canyon Intervening Flow." GrandCanyonInterveningFlow folder. </w:t>
+      </w:r>
+      <w:hyperlink r:id="rId47" w:history="1">
         <w:r>
           <w:rPr>
             <w:rStyle w:val="Hyperlink"/>
-            <w:rFonts w:asciiTheme="majorBidi" w:hAnsiTheme="majorBidi" w:cstheme="majorBidi"/>
-            <w:sz w:val="24"/>
+          </w:rPr>
+          <w:t>https://doi.org/10.5281/zenodo.5501466</w:t>
+        </w:r>
+      </w:hyperlink>
+      <w:r>
+        <w:t>.</w:t>
+      </w:r>
+    </w:p>
+    <w:p>
+      <w:pPr>
+        <w:pStyle w:val="EndNoteBibliography"/>
+        <w:spacing w:after="0"/>
+        <w:ind w:left="720" w:hanging="720"/>
+      </w:pPr>
+      <w:r>
+        <w:t xml:space="preserve">Rosenberg, D. E. (2021b). "Colorado River Coding: Intentionally Created Surplus for Lake Mead: Current Accounts and Next Steps." ICS folder. </w:t>
+      </w:r>
+      <w:hyperlink r:id="rId48" w:history="1">
+        <w:r>
+          <w:rPr>
+            <w:rStyle w:val="Hyperlink"/>
+          </w:rPr>
+          <w:t>https://doi.org/10.5281/zenodo.5501466</w:t>
+        </w:r>
+      </w:hyperlink>
+      <w:r>
+        <w:t>.</w:t>
+      </w:r>
+    </w:p>
+    <w:p>
+      <w:pPr>
+        <w:pStyle w:val="EndNoteBibliography"/>
+        <w:spacing w:after="0"/>
+        <w:ind w:left="720" w:hanging="720"/>
+      </w:pPr>
+      <w:r>
+        <w:t xml:space="preserve">Rosenberg, D. E. (2021c). "Invest in Farm Water Conservation to Curtail Buy and Dry." </w:t>
+      </w:r>
+      <w:r>
+        <w:rPr>
+          <w:i/>
+        </w:rPr>
+        <w:t>Submitted to Journal of Water Resources Planning and Management</w:t>
+      </w:r>
+      <w:r>
+        <w:t xml:space="preserve">, 3. </w:t>
+      </w:r>
+      <w:hyperlink r:id="rId49" w:history="1">
+        <w:r>
+          <w:rPr>
+            <w:rStyle w:val="Hyperlink"/>
+          </w:rPr>
+          <w:t>https://digitalcommons.usu.edu/water_pubs/169/</w:t>
+        </w:r>
+      </w:hyperlink>
+      <w:r>
+        <w:t>.</w:t>
+      </w:r>
+    </w:p>
+    <w:p>
+      <w:pPr>
+        <w:pStyle w:val="EndNoteBibliography"/>
+        <w:spacing w:after="0"/>
+        <w:ind w:left="720" w:hanging="720"/>
+      </w:pPr>
+      <w:r>
+        <w:t xml:space="preserve">Rosenberg, D. E. (2022). "Colorado River Coding: Lessons from 26 Colorado River managers and experts experimenting with flex accounts in a combined Lake Powell-Lake Mead system." BlogPosts folder. </w:t>
+      </w:r>
+      <w:hyperlink r:id="rId50" w:history="1">
+        <w:r>
+          <w:rPr>
+            <w:rStyle w:val="Hyperlink"/>
+          </w:rPr>
+          <w:t>https://doi.org/10.5281/zenodo.5501466</w:t>
+        </w:r>
+      </w:hyperlink>
+      <w:r>
+        <w:t>.</w:t>
+      </w:r>
+    </w:p>
+    <w:p>
+      <w:pPr>
+        <w:pStyle w:val="EndNoteBibliography"/>
+        <w:spacing w:after="0"/>
+        <w:ind w:left="720" w:hanging="720"/>
+      </w:pPr>
+      <w:r>
+        <w:t xml:space="preserve">Rosenberg, D. E. (Submitted). "Adapt Lake Mead releases to inflow to give managers more flexibility to slow reservoir draw down." </w:t>
+      </w:r>
+      <w:r>
+        <w:rPr>
+          <w:i/>
+        </w:rPr>
+        <w:t>Submitted to Journal of Water Resources Planning and Management</w:t>
+      </w:r>
+      <w:r>
+        <w:t xml:space="preserve">(170), 10. </w:t>
+      </w:r>
+      <w:hyperlink r:id="rId51" w:history="1">
+        <w:r>
+          <w:rPr>
+            <w:rStyle w:val="Hyperlink"/>
           </w:rPr>
           <w:t>https://digitalcommons.usu.edu/water_pubs/170/</w:t>
         </w:r>
       </w:hyperlink>
       <w:r>
-        <w:rPr>
-          <w:rFonts w:asciiTheme="majorBidi" w:hAnsiTheme="majorBidi" w:cstheme="majorBidi"/>
-          <w:sz w:val="24"/>
-        </w:rPr>
         <w:t>.</w:t>
       </w:r>
     </w:p>
@@ -11006,189 +11675,20 @@
       <w:pPr>
         <w:pStyle w:val="EndNoteBibliography"/>
         <w:spacing w:after="0"/>
-        <w:ind w:left="360" w:hanging="360"/>
-        <w:rPr>
-          <w:rFonts w:asciiTheme="majorBidi" w:hAnsiTheme="majorBidi" w:cstheme="majorBidi"/>
-          <w:sz w:val="24"/>
-        </w:rPr>
-      </w:pPr>
-      <w:r>
-        <w:rPr>
-          <w:rFonts w:asciiTheme="majorBidi" w:hAnsiTheme="majorBidi" w:cstheme="majorBidi"/>
-          <w:sz w:val="24"/>
-        </w:rPr>
-        <w:t xml:space="preserve">Rosenberg, D. E. (2021b). "Colorado River Coding: Grand Canyon Intervening Flow." GrandCanyonInterveningFlow folder. </w:t>
-      </w:r>
-      <w:hyperlink r:id="rId47" w:history="1">
+        <w:ind w:left="720" w:hanging="720"/>
+      </w:pPr>
+      <w:r>
+        <w:t xml:space="preserve">Salehabadi, H., Tarboton, D., Kuhn, E., Udall, B., Wheeler, K., E.Rosenberg, D., Goeking, S., and Schmidt, J. C. (2020). "Stream flow and Losses of the Colorado River in the Southern Colorado Plateau." Center for Colorado River Studies, Utah State University, Logan, Utah. </w:t>
+      </w:r>
+      <w:hyperlink r:id="rId52" w:history="1">
         <w:r>
           <w:rPr>
             <w:rStyle w:val="Hyperlink"/>
-            <w:rFonts w:asciiTheme="majorBidi" w:hAnsiTheme="majorBidi" w:cstheme="majorBidi"/>
-            <w:sz w:val="24"/>
-          </w:rPr>
-          <w:t>https://doi.org/10.5281/zenodo.5522835</w:t>
-        </w:r>
-      </w:hyperlink>
-      <w:r>
-        <w:rPr>
-          <w:rFonts w:asciiTheme="majorBidi" w:hAnsiTheme="majorBidi" w:cstheme="majorBidi"/>
-          <w:sz w:val="24"/>
-        </w:rPr>
-        <w:t>.</w:t>
-      </w:r>
-    </w:p>
-    <w:p>
-      <w:pPr>
-        <w:pStyle w:val="EndNoteBibliography"/>
-        <w:spacing w:after="0"/>
-        <w:ind w:left="360" w:hanging="360"/>
-        <w:rPr>
-          <w:rFonts w:asciiTheme="majorBidi" w:hAnsiTheme="majorBidi" w:cstheme="majorBidi"/>
-          <w:sz w:val="24"/>
-        </w:rPr>
-      </w:pPr>
-      <w:r>
-        <w:rPr>
-          <w:rFonts w:asciiTheme="majorBidi" w:hAnsiTheme="majorBidi" w:cstheme="majorBidi"/>
-          <w:sz w:val="24"/>
-        </w:rPr>
-        <w:t xml:space="preserve">Rosenberg, D. E. (2021c). "Colorado River Coding: Intentionally Created Surplus for Lake Mead: Current Accounts and Next Steps." ICS folder. </w:t>
-      </w:r>
-      <w:hyperlink r:id="rId48" w:history="1">
-        <w:r>
-          <w:rPr>
-            <w:rStyle w:val="Hyperlink"/>
-            <w:rFonts w:asciiTheme="majorBidi" w:hAnsiTheme="majorBidi" w:cstheme="majorBidi"/>
-            <w:sz w:val="24"/>
-          </w:rPr>
-          <w:t>https://doi.org/10.5281/zenodo.5522835</w:t>
-        </w:r>
-      </w:hyperlink>
-      <w:r>
-        <w:rPr>
-          <w:rFonts w:asciiTheme="majorBidi" w:hAnsiTheme="majorBidi" w:cstheme="majorBidi"/>
-          <w:sz w:val="24"/>
-        </w:rPr>
-        <w:t>.</w:t>
-      </w:r>
-    </w:p>
-    <w:p>
-      <w:pPr>
-        <w:pStyle w:val="EndNoteBibliography"/>
-        <w:spacing w:after="0"/>
-        <w:ind w:left="360" w:hanging="360"/>
-        <w:rPr>
-          <w:rFonts w:asciiTheme="majorBidi" w:hAnsiTheme="majorBidi" w:cstheme="majorBidi"/>
-          <w:sz w:val="24"/>
-        </w:rPr>
-      </w:pPr>
-      <w:r>
-        <w:rPr>
-          <w:rFonts w:asciiTheme="majorBidi" w:hAnsiTheme="majorBidi" w:cstheme="majorBidi"/>
-          <w:sz w:val="24"/>
-        </w:rPr>
-        <w:t xml:space="preserve">Rosenberg, D. E. (2021d). "Colorado River Coding: Pilot flex accounting to encourage more water conservation in a combined Lake Powell-Lake Mead system." ModelMusings folder. </w:t>
-      </w:r>
-      <w:hyperlink r:id="rId49" w:history="1">
-        <w:r>
-          <w:rPr>
-            <w:rStyle w:val="Hyperlink"/>
-            <w:rFonts w:asciiTheme="majorBidi" w:hAnsiTheme="majorBidi" w:cstheme="majorBidi"/>
-            <w:sz w:val="24"/>
-          </w:rPr>
-          <w:t>https://doi.org/10.5281/zenodo.5522835</w:t>
-        </w:r>
-      </w:hyperlink>
-      <w:r>
-        <w:rPr>
-          <w:rFonts w:asciiTheme="majorBidi" w:hAnsiTheme="majorBidi" w:cstheme="majorBidi"/>
-          <w:sz w:val="24"/>
-        </w:rPr>
-        <w:t>.</w:t>
-      </w:r>
-    </w:p>
-    <w:p>
-      <w:pPr>
-        <w:pStyle w:val="EndNoteBibliography"/>
-        <w:spacing w:after="0"/>
-        <w:ind w:left="360" w:hanging="360"/>
-        <w:rPr>
-          <w:rFonts w:asciiTheme="majorBidi" w:hAnsiTheme="majorBidi" w:cstheme="majorBidi"/>
-          <w:sz w:val="24"/>
-        </w:rPr>
-      </w:pPr>
-      <w:r>
-        <w:rPr>
-          <w:rFonts w:asciiTheme="majorBidi" w:hAnsiTheme="majorBidi" w:cstheme="majorBidi"/>
-          <w:sz w:val="24"/>
-        </w:rPr>
-        <w:t xml:space="preserve">Rosenberg, D. E. (2021e). "Invest in Farm Water Conservation to Curtail Buy and Dry." </w:t>
-      </w:r>
-      <w:r>
-        <w:rPr>
-          <w:rFonts w:asciiTheme="majorBidi" w:hAnsiTheme="majorBidi" w:cstheme="majorBidi"/>
-          <w:i/>
-          <w:sz w:val="24"/>
-        </w:rPr>
-        <w:t>169</w:t>
-      </w:r>
-      <w:r>
-        <w:rPr>
-          <w:rFonts w:asciiTheme="majorBidi" w:hAnsiTheme="majorBidi" w:cstheme="majorBidi"/>
-          <w:sz w:val="24"/>
-        </w:rPr>
-        <w:t xml:space="preserve">, Utah State University, Logan, Utah. </w:t>
-      </w:r>
-      <w:hyperlink r:id="rId50" w:history="1">
-        <w:r>
-          <w:rPr>
-            <w:rStyle w:val="Hyperlink"/>
-            <w:rFonts w:asciiTheme="majorBidi" w:hAnsiTheme="majorBidi" w:cstheme="majorBidi"/>
-            <w:sz w:val="24"/>
-          </w:rPr>
-          <w:t>https://digitalcommons.usu.edu/water_pubs/169/</w:t>
-        </w:r>
-      </w:hyperlink>
-      <w:r>
-        <w:rPr>
-          <w:rFonts w:asciiTheme="majorBidi" w:hAnsiTheme="majorBidi" w:cstheme="majorBidi"/>
-          <w:sz w:val="24"/>
-        </w:rPr>
-        <w:t>.</w:t>
-      </w:r>
-    </w:p>
-    <w:p>
-      <w:pPr>
-        <w:pStyle w:val="EndNoteBibliography"/>
-        <w:spacing w:after="0"/>
-        <w:ind w:left="360" w:hanging="360"/>
-        <w:rPr>
-          <w:rFonts w:asciiTheme="majorBidi" w:hAnsiTheme="majorBidi" w:cstheme="majorBidi"/>
-          <w:sz w:val="24"/>
-        </w:rPr>
-      </w:pPr>
-      <w:r>
-        <w:rPr>
-          <w:rFonts w:asciiTheme="majorBidi" w:hAnsiTheme="majorBidi" w:cstheme="majorBidi"/>
-          <w:sz w:val="24"/>
-        </w:rPr>
-        <w:t xml:space="preserve">Salehabadi, H., Tarboton, D., Kuhn, E., Udall, B., Wheeler, K., E.Rosenberg, D., Goeking, S., and Schmidt, J. C. (2020). "Stream flow and Losses of the Colorado River in the Southern Colorado Plateau." Center for Colorado River Studies, Utah State University, Logan, Utah. </w:t>
-      </w:r>
-      <w:hyperlink r:id="rId51" w:history="1">
-        <w:r>
-          <w:rPr>
-            <w:rStyle w:val="Hyperlink"/>
-            <w:rFonts w:asciiTheme="majorBidi" w:hAnsiTheme="majorBidi" w:cstheme="majorBidi"/>
-            <w:sz w:val="24"/>
           </w:rPr>
           <w:t>https://qcnr.usu.edu/coloradoriver/files/WhitePaper4.pdf</w:t>
         </w:r>
       </w:hyperlink>
       <w:r>
-        <w:rPr>
-          <w:rFonts w:asciiTheme="majorBidi" w:hAnsiTheme="majorBidi" w:cstheme="majorBidi"/>
-          <w:sz w:val="24"/>
-        </w:rPr>
         <w:t>.</w:t>
       </w:r>
     </w:p>
@@ -11196,34 +11696,20 @@
       <w:pPr>
         <w:pStyle w:val="EndNoteBibliography"/>
         <w:spacing w:after="0"/>
-        <w:ind w:left="360" w:hanging="360"/>
-        <w:rPr>
-          <w:rFonts w:asciiTheme="majorBidi" w:hAnsiTheme="majorBidi" w:cstheme="majorBidi"/>
-          <w:sz w:val="24"/>
-        </w:rPr>
-      </w:pPr>
-      <w:r>
-        <w:rPr>
-          <w:rFonts w:asciiTheme="majorBidi" w:hAnsiTheme="majorBidi" w:cstheme="majorBidi"/>
-          <w:sz w:val="24"/>
-        </w:rPr>
+        <w:ind w:left="720" w:hanging="720"/>
+      </w:pPr>
+      <w:r>
         <w:t xml:space="preserve">Schmidt, J. C., Kraft, M., Tuzlak, D., and Walker, A. (2016). "Fill Mead First: a technical assessment." Utah State University, Logan, Utah. </w:t>
       </w:r>
-      <w:hyperlink r:id="rId52" w:history="1">
+      <w:hyperlink r:id="rId53" w:history="1">
         <w:r>
           <w:rPr>
             <w:rStyle w:val="Hyperlink"/>
-            <w:rFonts w:asciiTheme="majorBidi" w:hAnsiTheme="majorBidi" w:cstheme="majorBidi"/>
-            <w:sz w:val="24"/>
           </w:rPr>
           <w:t>https://qcnr.usu.edu/wats/colorado_river_studies/files/documents/Fill_Mead_First_Analysis.pdf</w:t>
         </w:r>
       </w:hyperlink>
       <w:r>
-        <w:rPr>
-          <w:rFonts w:asciiTheme="majorBidi" w:hAnsiTheme="majorBidi" w:cstheme="majorBidi"/>
-          <w:sz w:val="24"/>
-        </w:rPr>
         <w:t>.</w:t>
       </w:r>
     </w:p>
@@ -11231,34 +11717,20 @@
       <w:pPr>
         <w:pStyle w:val="EndNoteBibliography"/>
         <w:spacing w:after="0"/>
-        <w:ind w:left="360" w:hanging="360"/>
-        <w:rPr>
-          <w:rFonts w:asciiTheme="majorBidi" w:hAnsiTheme="majorBidi" w:cstheme="majorBidi"/>
-          <w:sz w:val="24"/>
-        </w:rPr>
-      </w:pPr>
-      <w:r>
-        <w:rPr>
-          <w:rFonts w:asciiTheme="majorBidi" w:hAnsiTheme="majorBidi" w:cstheme="majorBidi"/>
-          <w:sz w:val="24"/>
-        </w:rPr>
+        <w:ind w:left="720" w:hanging="720"/>
+      </w:pPr>
+      <w:r>
         <w:t xml:space="preserve">Ten Tribes Partnership. (2018). "Colorado River Basin  Ten Tribes Partnership Tribal Water Study." U.S. Department of the Interior, Bureau of Reclamation, Ten Tribes Partnership. </w:t>
       </w:r>
-      <w:hyperlink r:id="rId53" w:history="1">
+      <w:hyperlink r:id="rId54" w:history="1">
         <w:r>
           <w:rPr>
             <w:rStyle w:val="Hyperlink"/>
-            <w:rFonts w:asciiTheme="majorBidi" w:hAnsiTheme="majorBidi" w:cstheme="majorBidi"/>
-            <w:sz w:val="24"/>
           </w:rPr>
           <w:t>https://www.usbr.gov/lc/region/programs/crbstudy/tws/finalreport.html</w:t>
         </w:r>
       </w:hyperlink>
       <w:r>
-        <w:rPr>
-          <w:rFonts w:asciiTheme="majorBidi" w:hAnsiTheme="majorBidi" w:cstheme="majorBidi"/>
-          <w:sz w:val="24"/>
-        </w:rPr>
         <w:t>.</w:t>
       </w:r>
     </w:p>
@@ -11266,35 +11738,20 @@
       <w:pPr>
         <w:pStyle w:val="EndNoteBibliography"/>
         <w:spacing w:after="0"/>
-        <w:ind w:left="360" w:hanging="360"/>
-        <w:rPr>
-          <w:rFonts w:asciiTheme="majorBidi" w:hAnsiTheme="majorBidi" w:cstheme="majorBidi"/>
-          <w:sz w:val="24"/>
-        </w:rPr>
-      </w:pPr>
-      <w:r>
-        <w:rPr>
-          <w:rFonts w:asciiTheme="majorBidi" w:hAnsiTheme="majorBidi" w:cstheme="majorBidi"/>
-          <w:sz w:val="24"/>
-        </w:rPr>
-        <w:lastRenderedPageBreak/>
+        <w:ind w:left="720" w:hanging="720"/>
+      </w:pPr>
+      <w:r>
         <w:t xml:space="preserve">USBR. (2007). "Record of Decision: Colorado River Interim Guidelines for Lower Basin Shortages and Coordinated Operations for Lakes Powell and Mead." U.S. Bureau of Reclamation. </w:t>
       </w:r>
-      <w:hyperlink r:id="rId54" w:history="1">
+      <w:hyperlink r:id="rId55" w:history="1">
         <w:r>
           <w:rPr>
             <w:rStyle w:val="Hyperlink"/>
-            <w:rFonts w:asciiTheme="majorBidi" w:hAnsiTheme="majorBidi" w:cstheme="majorBidi"/>
-            <w:sz w:val="24"/>
           </w:rPr>
           <w:t>https://www.usbr.gov/lc/region/programs/strategies/RecordofDecision.pdf</w:t>
         </w:r>
       </w:hyperlink>
       <w:r>
-        <w:rPr>
-          <w:rFonts w:asciiTheme="majorBidi" w:hAnsiTheme="majorBidi" w:cstheme="majorBidi"/>
-          <w:sz w:val="24"/>
-        </w:rPr>
         <w:t>.</w:t>
       </w:r>
     </w:p>
@@ -11302,34 +11759,21 @@
       <w:pPr>
         <w:pStyle w:val="EndNoteBibliography"/>
         <w:spacing w:after="0"/>
-        <w:ind w:left="360" w:hanging="360"/>
-        <w:rPr>
-          <w:rFonts w:asciiTheme="majorBidi" w:hAnsiTheme="majorBidi" w:cstheme="majorBidi"/>
-          <w:sz w:val="24"/>
-        </w:rPr>
-      </w:pPr>
-      <w:r>
-        <w:rPr>
-          <w:rFonts w:asciiTheme="majorBidi" w:hAnsiTheme="majorBidi" w:cstheme="majorBidi"/>
-          <w:sz w:val="24"/>
-        </w:rPr>
+        <w:ind w:left="720" w:hanging="720"/>
+      </w:pPr>
+      <w:r>
+        <w:lastRenderedPageBreak/>
         <w:t xml:space="preserve">USBR. (2012). "Colorado River Basin Water Supply and Demand Study." U.S. Department of Interior, Bureau of Reclamation, Washington, D.C. </w:t>
       </w:r>
-      <w:hyperlink r:id="rId55" w:history="1">
+      <w:hyperlink r:id="rId56" w:history="1">
         <w:r>
           <w:rPr>
             <w:rStyle w:val="Hyperlink"/>
-            <w:rFonts w:asciiTheme="majorBidi" w:hAnsiTheme="majorBidi" w:cstheme="majorBidi"/>
-            <w:sz w:val="24"/>
           </w:rPr>
           <w:t>https://www.usbr.gov/lc/region/programs/crbstudy.html</w:t>
         </w:r>
       </w:hyperlink>
       <w:r>
-        <w:rPr>
-          <w:rFonts w:asciiTheme="majorBidi" w:hAnsiTheme="majorBidi" w:cstheme="majorBidi"/>
-          <w:sz w:val="24"/>
-        </w:rPr>
         <w:t>.</w:t>
       </w:r>
     </w:p>
@@ -11337,34 +11781,20 @@
       <w:pPr>
         <w:pStyle w:val="EndNoteBibliography"/>
         <w:spacing w:after="0"/>
-        <w:ind w:left="360" w:hanging="360"/>
-        <w:rPr>
-          <w:rFonts w:asciiTheme="majorBidi" w:hAnsiTheme="majorBidi" w:cstheme="majorBidi"/>
-          <w:sz w:val="24"/>
-        </w:rPr>
-      </w:pPr>
-      <w:r>
-        <w:rPr>
-          <w:rFonts w:asciiTheme="majorBidi" w:hAnsiTheme="majorBidi" w:cstheme="majorBidi"/>
-          <w:sz w:val="24"/>
-        </w:rPr>
+        <w:ind w:left="720" w:hanging="720"/>
+      </w:pPr>
+      <w:r>
         <w:t xml:space="preserve">USBR. (2019). "Agreement Concerning Colorado River Drought Contingency Management and Operations." U.S. Bureau of Reclamation, Washington, DC. </w:t>
       </w:r>
-      <w:hyperlink r:id="rId56" w:history="1">
+      <w:hyperlink r:id="rId57" w:history="1">
         <w:r>
           <w:rPr>
             <w:rStyle w:val="Hyperlink"/>
-            <w:rFonts w:asciiTheme="majorBidi" w:hAnsiTheme="majorBidi" w:cstheme="majorBidi"/>
-            <w:sz w:val="24"/>
           </w:rPr>
           <w:t>https://www.usbr.gov/dcp/finaldocs.html</w:t>
         </w:r>
       </w:hyperlink>
       <w:r>
-        <w:rPr>
-          <w:rFonts w:asciiTheme="majorBidi" w:hAnsiTheme="majorBidi" w:cstheme="majorBidi"/>
-          <w:sz w:val="24"/>
-        </w:rPr>
         <w:t>.</w:t>
       </w:r>
     </w:p>
@@ -11372,34 +11802,20 @@
       <w:pPr>
         <w:pStyle w:val="EndNoteBibliography"/>
         <w:spacing w:after="0"/>
-        <w:ind w:left="360" w:hanging="360"/>
-        <w:rPr>
-          <w:rFonts w:asciiTheme="majorBidi" w:hAnsiTheme="majorBidi" w:cstheme="majorBidi"/>
-          <w:sz w:val="24"/>
-        </w:rPr>
-      </w:pPr>
-      <w:r>
-        <w:rPr>
-          <w:rFonts w:asciiTheme="majorBidi" w:hAnsiTheme="majorBidi" w:cstheme="majorBidi"/>
-          <w:sz w:val="24"/>
-        </w:rPr>
+        <w:ind w:left="720" w:hanging="720"/>
+      </w:pPr>
+      <w:r>
         <w:t xml:space="preserve">USBR. (2020). "Review of the Colorado River Interim Guidelines for Lower Basin Shortages and Coordinated Operations for Lake Powell and Lake Mead." U.S. Bureau of Reclamation, U.S. Department of Interior. </w:t>
       </w:r>
-      <w:hyperlink r:id="rId57" w:history="1">
+      <w:hyperlink r:id="rId58" w:history="1">
         <w:r>
           <w:rPr>
             <w:rStyle w:val="Hyperlink"/>
-            <w:rFonts w:asciiTheme="majorBidi" w:hAnsiTheme="majorBidi" w:cstheme="majorBidi"/>
-            <w:sz w:val="24"/>
           </w:rPr>
           <w:t>https://www.usbr.gov/ColoradoRiverBasin/documents/7.D.Review_FinalReport_12-18-2020.pdf</w:t>
         </w:r>
       </w:hyperlink>
       <w:r>
-        <w:rPr>
-          <w:rFonts w:asciiTheme="majorBidi" w:hAnsiTheme="majorBidi" w:cstheme="majorBidi"/>
-          <w:sz w:val="24"/>
-        </w:rPr>
         <w:t>.</w:t>
       </w:r>
     </w:p>
@@ -11407,34 +11823,20 @@
       <w:pPr>
         <w:pStyle w:val="EndNoteBibliography"/>
         <w:spacing w:after="0"/>
-        <w:ind w:left="360" w:hanging="360"/>
-        <w:rPr>
-          <w:rFonts w:asciiTheme="majorBidi" w:hAnsiTheme="majorBidi" w:cstheme="majorBidi"/>
-          <w:sz w:val="24"/>
-        </w:rPr>
-      </w:pPr>
-      <w:r>
-        <w:rPr>
-          <w:rFonts w:asciiTheme="majorBidi" w:hAnsiTheme="majorBidi" w:cstheme="majorBidi"/>
-          <w:sz w:val="24"/>
-        </w:rPr>
+        <w:ind w:left="720" w:hanging="720"/>
+      </w:pPr>
+      <w:r>
         <w:t xml:space="preserve">USBR. (2021a). "21st Century Colorado River: Hydrology and Risk of Lake Mead Reaching Critically Low Elevations." U.S. Bureau of Reclamation. </w:t>
       </w:r>
-      <w:hyperlink r:id="rId58" w:history="1">
+      <w:hyperlink r:id="rId59" w:history="1">
         <w:r>
           <w:rPr>
             <w:rStyle w:val="Hyperlink"/>
-            <w:rFonts w:asciiTheme="majorBidi" w:hAnsiTheme="majorBidi" w:cstheme="majorBidi"/>
-            <w:sz w:val="24"/>
           </w:rPr>
           <w:t>https://github.com/dzeke/ColoradoRiverCoding/raw/main/500PlusPlan/MeadRisk-LBActionsWebianr11-5-21.pdf</w:t>
         </w:r>
       </w:hyperlink>
       <w:r>
-        <w:rPr>
-          <w:rFonts w:asciiTheme="majorBidi" w:hAnsiTheme="majorBidi" w:cstheme="majorBidi"/>
-          <w:sz w:val="24"/>
-        </w:rPr>
         <w:t>.</w:t>
       </w:r>
     </w:p>
@@ -11442,34 +11844,20 @@
       <w:pPr>
         <w:pStyle w:val="EndNoteBibliography"/>
         <w:spacing w:after="0"/>
-        <w:ind w:left="360" w:hanging="360"/>
-        <w:rPr>
-          <w:rFonts w:asciiTheme="majorBidi" w:hAnsiTheme="majorBidi" w:cstheme="majorBidi"/>
-          <w:sz w:val="24"/>
-        </w:rPr>
-      </w:pPr>
-      <w:r>
-        <w:rPr>
-          <w:rFonts w:asciiTheme="majorBidi" w:hAnsiTheme="majorBidi" w:cstheme="majorBidi"/>
-          <w:sz w:val="24"/>
-        </w:rPr>
+        <w:ind w:left="720" w:hanging="720"/>
+      </w:pPr>
+      <w:r>
         <w:t xml:space="preserve">USBR. (2021b). "Boulder Canyon Operations Office - Program and Activities: Water Accounting Reports." U.S. Bureau of Reclamation. </w:t>
       </w:r>
-      <w:hyperlink r:id="rId59" w:history="1">
+      <w:hyperlink r:id="rId60" w:history="1">
         <w:r>
           <w:rPr>
             <w:rStyle w:val="Hyperlink"/>
-            <w:rFonts w:asciiTheme="majorBidi" w:hAnsiTheme="majorBidi" w:cstheme="majorBidi"/>
-            <w:sz w:val="24"/>
           </w:rPr>
           <w:t>https://www.usbr.gov/lc/region/g4000/wtracct.html</w:t>
         </w:r>
       </w:hyperlink>
       <w:r>
-        <w:rPr>
-          <w:rFonts w:asciiTheme="majorBidi" w:hAnsiTheme="majorBidi" w:cstheme="majorBidi"/>
-          <w:sz w:val="24"/>
-        </w:rPr>
         <w:t>.</w:t>
       </w:r>
     </w:p>
@@ -11477,34 +11865,20 @@
       <w:pPr>
         <w:pStyle w:val="EndNoteBibliography"/>
         <w:spacing w:after="0"/>
-        <w:ind w:left="360" w:hanging="360"/>
-        <w:rPr>
-          <w:rFonts w:asciiTheme="majorBidi" w:hAnsiTheme="majorBidi" w:cstheme="majorBidi"/>
-          <w:sz w:val="24"/>
-        </w:rPr>
-      </w:pPr>
-      <w:r>
-        <w:rPr>
-          <w:rFonts w:asciiTheme="majorBidi" w:hAnsiTheme="majorBidi" w:cstheme="majorBidi"/>
-          <w:sz w:val="24"/>
-        </w:rPr>
+        <w:ind w:left="720" w:hanging="720"/>
+      </w:pPr>
+      <w:r>
         <w:t xml:space="preserve">USBR. (2021c). "Glen Canyon Dam, Current Status, Lake Powell Inflow Forecast." U.S. Bureau of Reclamation. </w:t>
       </w:r>
-      <w:hyperlink r:id="rId60" w:history="1">
+      <w:hyperlink r:id="rId61" w:history="1">
         <w:r>
           <w:rPr>
             <w:rStyle w:val="Hyperlink"/>
-            <w:rFonts w:asciiTheme="majorBidi" w:hAnsiTheme="majorBidi" w:cstheme="majorBidi"/>
-            <w:sz w:val="24"/>
           </w:rPr>
           <w:t>https://www.usbr.gov/uc/water/crsp/cs/gcd.html</w:t>
         </w:r>
       </w:hyperlink>
       <w:r>
-        <w:rPr>
-          <w:rFonts w:asciiTheme="majorBidi" w:hAnsiTheme="majorBidi" w:cstheme="majorBidi"/>
-          <w:sz w:val="24"/>
-        </w:rPr>
         <w:t>.</w:t>
       </w:r>
     </w:p>
@@ -11512,34 +11886,20 @@
       <w:pPr>
         <w:pStyle w:val="EndNoteBibliography"/>
         <w:spacing w:after="0"/>
-        <w:ind w:left="360" w:hanging="360"/>
-        <w:rPr>
-          <w:rFonts w:asciiTheme="majorBidi" w:hAnsiTheme="majorBidi" w:cstheme="majorBidi"/>
-          <w:sz w:val="24"/>
-        </w:rPr>
-      </w:pPr>
-      <w:r>
-        <w:rPr>
-          <w:rFonts w:asciiTheme="majorBidi" w:hAnsiTheme="majorBidi" w:cstheme="majorBidi"/>
-          <w:sz w:val="24"/>
-        </w:rPr>
+        <w:ind w:left="720" w:hanging="720"/>
+      </w:pPr>
+      <w:r>
         <w:t xml:space="preserve">USBR. (2021d). "Lake Mead at Hoover Dam, End of Month Elevation." Lower Colorado River Operations, U.S. Buruea of Reclamation. </w:t>
       </w:r>
-      <w:hyperlink r:id="rId61" w:history="1">
+      <w:hyperlink r:id="rId62" w:history="1">
         <w:r>
           <w:rPr>
             <w:rStyle w:val="Hyperlink"/>
-            <w:rFonts w:asciiTheme="majorBidi" w:hAnsiTheme="majorBidi" w:cstheme="majorBidi"/>
-            <w:sz w:val="24"/>
           </w:rPr>
           <w:t>https://www.usbr.gov/lc/region/g4000/hourly/mead-elv.html</w:t>
         </w:r>
       </w:hyperlink>
       <w:r>
-        <w:rPr>
-          <w:rFonts w:asciiTheme="majorBidi" w:hAnsiTheme="majorBidi" w:cstheme="majorBidi"/>
-          <w:sz w:val="24"/>
-        </w:rPr>
         <w:t>. [Accessed on: October 5, 2021].</w:t>
       </w:r>
     </w:p>
@@ -11547,34 +11907,20 @@
       <w:pPr>
         <w:pStyle w:val="EndNoteBibliography"/>
         <w:spacing w:after="0"/>
-        <w:ind w:left="360" w:hanging="360"/>
-        <w:rPr>
-          <w:rFonts w:asciiTheme="majorBidi" w:hAnsiTheme="majorBidi" w:cstheme="majorBidi"/>
-          <w:sz w:val="24"/>
-        </w:rPr>
-      </w:pPr>
-      <w:r>
-        <w:rPr>
-          <w:rFonts w:asciiTheme="majorBidi" w:hAnsiTheme="majorBidi" w:cstheme="majorBidi"/>
-          <w:sz w:val="24"/>
-        </w:rPr>
+        <w:ind w:left="720" w:hanging="720"/>
+      </w:pPr>
+      <w:r>
         <w:t xml:space="preserve">USBR. (2021e). "Lake Powell Unregulated Inflow." </w:t>
       </w:r>
-      <w:hyperlink r:id="rId62" w:history="1">
+      <w:hyperlink r:id="rId63" w:history="1">
         <w:r>
           <w:rPr>
             <w:rStyle w:val="Hyperlink"/>
-            <w:rFonts w:asciiTheme="majorBidi" w:hAnsiTheme="majorBidi" w:cstheme="majorBidi"/>
-            <w:sz w:val="24"/>
           </w:rPr>
           <w:t>https://www.usbr.gov/uc/water/crsp/studies/images/PowellForecast.png</w:t>
         </w:r>
       </w:hyperlink>
       <w:r>
-        <w:rPr>
-          <w:rFonts w:asciiTheme="majorBidi" w:hAnsiTheme="majorBidi" w:cstheme="majorBidi"/>
-          <w:sz w:val="24"/>
-        </w:rPr>
         <w:t>. [Accessed on: September 28, 2021].</w:t>
       </w:r>
     </w:p>
@@ -11582,34 +11928,20 @@
       <w:pPr>
         <w:pStyle w:val="EndNoteBibliography"/>
         <w:spacing w:after="0"/>
-        <w:ind w:left="360" w:hanging="360"/>
-        <w:rPr>
-          <w:rFonts w:asciiTheme="majorBidi" w:hAnsiTheme="majorBidi" w:cstheme="majorBidi"/>
-          <w:sz w:val="24"/>
-        </w:rPr>
-      </w:pPr>
-      <w:r>
-        <w:rPr>
-          <w:rFonts w:asciiTheme="majorBidi" w:hAnsiTheme="majorBidi" w:cstheme="majorBidi"/>
-          <w:sz w:val="24"/>
-        </w:rPr>
+        <w:ind w:left="720" w:hanging="720"/>
+      </w:pPr>
+      <w:r>
         <w:t xml:space="preserve">USGS. (2016). "Colorado River Basin map." U.S. Geological Survey. </w:t>
       </w:r>
-      <w:hyperlink r:id="rId63" w:history="1">
+      <w:hyperlink r:id="rId64" w:history="1">
         <w:r>
           <w:rPr>
             <w:rStyle w:val="Hyperlink"/>
-            <w:rFonts w:asciiTheme="majorBidi" w:hAnsiTheme="majorBidi" w:cstheme="majorBidi"/>
-            <w:sz w:val="24"/>
           </w:rPr>
           <w:t>https://www.usgs.gov/media/images/colorado-river-basin-map</w:t>
         </w:r>
       </w:hyperlink>
       <w:r>
-        <w:rPr>
-          <w:rFonts w:asciiTheme="majorBidi" w:hAnsiTheme="majorBidi" w:cstheme="majorBidi"/>
-          <w:sz w:val="24"/>
-        </w:rPr>
         <w:t>.</w:t>
       </w:r>
     </w:p>
@@ -11617,34 +11949,20 @@
       <w:pPr>
         <w:pStyle w:val="EndNoteBibliography"/>
         <w:spacing w:after="0"/>
-        <w:ind w:left="360" w:hanging="360"/>
-        <w:rPr>
-          <w:rFonts w:asciiTheme="majorBidi" w:hAnsiTheme="majorBidi" w:cstheme="majorBidi"/>
-          <w:sz w:val="24"/>
-        </w:rPr>
-      </w:pPr>
-      <w:r>
-        <w:rPr>
-          <w:rFonts w:asciiTheme="majorBidi" w:hAnsiTheme="majorBidi" w:cstheme="majorBidi"/>
-          <w:sz w:val="24"/>
-        </w:rPr>
+        <w:ind w:left="720" w:hanging="720"/>
+      </w:pPr>
+      <w:r>
         <w:t xml:space="preserve">Wheeler, K., Kuhn, E., Bruckerhoff, L., Udall, B., Wang, J., Gilbert, L., Goeking, S., Kasprak, A., Mihalevich, B., Neilson, B., Salehabadi, H., and Schmidt, J. C. (2021). "Alternative Management Paradigms for the Future of the Colorado and Green Rivers." Center for Colorado River Studies, Utah State University, Logan, Utah. </w:t>
       </w:r>
-      <w:hyperlink r:id="rId64" w:history="1">
+      <w:hyperlink r:id="rId65" w:history="1">
         <w:r>
           <w:rPr>
             <w:rStyle w:val="Hyperlink"/>
-            <w:rFonts w:asciiTheme="majorBidi" w:hAnsiTheme="majorBidi" w:cstheme="majorBidi"/>
-            <w:sz w:val="24"/>
           </w:rPr>
           <w:t>https://qcnr.usu.edu/coloradoriver/files/WhitePaper_6.pdf</w:t>
         </w:r>
       </w:hyperlink>
       <w:r>
-        <w:rPr>
-          <w:rFonts w:asciiTheme="majorBidi" w:hAnsiTheme="majorBidi" w:cstheme="majorBidi"/>
-          <w:sz w:val="24"/>
-        </w:rPr>
         <w:t>.</w:t>
       </w:r>
     </w:p>
@@ -11652,102 +11970,68 @@
       <w:pPr>
         <w:pStyle w:val="EndNoteBibliography"/>
         <w:spacing w:after="0"/>
-        <w:ind w:left="360" w:hanging="360"/>
-        <w:rPr>
-          <w:rFonts w:asciiTheme="majorBidi" w:hAnsiTheme="majorBidi" w:cstheme="majorBidi"/>
-          <w:sz w:val="24"/>
-        </w:rPr>
-      </w:pPr>
-      <w:r>
-        <w:rPr>
-          <w:rFonts w:asciiTheme="majorBidi" w:hAnsiTheme="majorBidi" w:cstheme="majorBidi"/>
-          <w:sz w:val="24"/>
-        </w:rPr>
+        <w:ind w:left="720" w:hanging="720"/>
+      </w:pPr>
+      <w:r>
         <w:t xml:space="preserve">Wheeler, K. G., Schmidt, J. C., and Rosenberg, D. E. (2019). "Water Resource Modelling of the Colorado River – Present and Future Strategies." Center for Colorado River Studies, Utah State University, Logan, Utah. </w:t>
       </w:r>
-      <w:hyperlink r:id="rId65" w:history="1">
+      <w:hyperlink r:id="rId66" w:history="1">
         <w:r>
           <w:rPr>
             <w:rStyle w:val="Hyperlink"/>
-            <w:rFonts w:asciiTheme="majorBidi" w:hAnsiTheme="majorBidi" w:cstheme="majorBidi"/>
-            <w:sz w:val="24"/>
           </w:rPr>
           <w:t>https://qcnr.usu.edu/coloradoriver/files/WhitePaper2.pdf</w:t>
         </w:r>
       </w:hyperlink>
       <w:r>
-        <w:rPr>
-          <w:rFonts w:asciiTheme="majorBidi" w:hAnsiTheme="majorBidi" w:cstheme="majorBidi"/>
-          <w:sz w:val="24"/>
-        </w:rPr>
         <w:t>.</w:t>
       </w:r>
     </w:p>
     <w:p>
       <w:pPr>
         <w:pStyle w:val="EndNoteBibliography"/>
-        <w:ind w:left="360" w:hanging="360"/>
-        <w:rPr>
-          <w:rFonts w:asciiTheme="majorBidi" w:hAnsiTheme="majorBidi" w:cstheme="majorBidi"/>
-          <w:sz w:val="24"/>
-        </w:rPr>
-      </w:pPr>
-      <w:r>
-        <w:rPr>
-          <w:rFonts w:asciiTheme="majorBidi" w:hAnsiTheme="majorBidi" w:cstheme="majorBidi"/>
-          <w:sz w:val="24"/>
-        </w:rPr>
+        <w:ind w:left="720" w:hanging="720"/>
+      </w:pPr>
+      <w:r>
         <w:t xml:space="preserve">Zagona, E. A., Fulp, T. J., Shane, R., Magee, T., and Goranflo, H. M. (2001). "Riverware: A Generalized Tool for Complex Reservoir System Modeling." </w:t>
       </w:r>
       <w:r>
         <w:rPr>
-          <w:rFonts w:asciiTheme="majorBidi" w:hAnsiTheme="majorBidi" w:cstheme="majorBidi"/>
           <w:i/>
-          <w:sz w:val="24"/>
         </w:rPr>
         <w:t>JAWRA Journal of the American Water Resources Association</w:t>
       </w:r>
       <w:r>
-        <w:rPr>
-          <w:rFonts w:asciiTheme="majorBidi" w:hAnsiTheme="majorBidi" w:cstheme="majorBidi"/>
-          <w:sz w:val="24"/>
-        </w:rPr>
         <w:t xml:space="preserve">, 37(4), 913-929. </w:t>
       </w:r>
-      <w:hyperlink r:id="rId66" w:history="1">
+      <w:hyperlink r:id="rId67" w:history="1">
         <w:r>
           <w:rPr>
             <w:rStyle w:val="Hyperlink"/>
-            <w:rFonts w:asciiTheme="majorBidi" w:hAnsiTheme="majorBidi" w:cstheme="majorBidi"/>
-            <w:sz w:val="24"/>
           </w:rPr>
           <w:t>https://onlinelibrary.wiley.com/doi/abs/10.1111/j.1752-1688.2001.tb05522.x</w:t>
         </w:r>
       </w:hyperlink>
       <w:r>
+        <w:t>.</w:t>
+      </w:r>
+    </w:p>
+    <w:p>
+      <w:pPr>
+        <w:pStyle w:val="EndNoteBibliography"/>
+        <w:ind w:left="360" w:hanging="360"/>
+      </w:pPr>
+      <w:r>
         <w:rPr>
           <w:rFonts w:asciiTheme="majorBidi" w:hAnsiTheme="majorBidi" w:cstheme="majorBidi"/>
           <w:sz w:val="24"/>
         </w:rPr>
-        <w:t>.</w:t>
-      </w:r>
-    </w:p>
-    <w:p>
-      <w:pPr>
-        <w:pStyle w:val="EndNoteBibliography"/>
-        <w:ind w:left="360" w:hanging="360"/>
-      </w:pPr>
-      <w:r>
-        <w:rPr>
-          <w:rFonts w:asciiTheme="majorBidi" w:hAnsiTheme="majorBidi" w:cstheme="majorBidi"/>
-          <w:sz w:val="24"/>
-        </w:rPr>
         <w:fldChar w:fldCharType="end"/>
       </w:r>
     </w:p>
     <w:sectPr>
-      <w:headerReference w:type="default" r:id="rId67"/>
-      <w:footerReference w:type="default" r:id="rId68"/>
+      <w:headerReference w:type="default" r:id="rId68"/>
+      <w:footerReference w:type="default" r:id="rId69"/>
       <w:pgSz w:w="12240" w:h="15840"/>
       <w:pgMar w:top="1440" w:right="1440" w:bottom="1440" w:left="1440" w:header="720" w:footer="720" w:gutter="0"/>
       <w:cols w:space="720"/>
@@ -17584,7 +17868,6 @@
   <w:style w:type="character" w:default="1" w:styleId="DefaultParagraphFont">
     <w:name w:val="Default Paragraph Font"/>
     <w:uiPriority w:val="1"/>
-    <w:semiHidden/>
     <w:unhideWhenUsed/>
   </w:style>
   <w:style w:type="table" w:default="1" w:styleId="TableNormal">
@@ -18426,7 +18709,7 @@
 </file>
 
 <file path=customXml/itemProps1.xml><?xml version="1.0" encoding="utf-8"?>
-<ds:datastoreItem xmlns:ds="http://schemas.openxmlformats.org/officeDocument/2006/customXml" ds:itemID="{AFD72B53-9E9D-47CA-A5B9-EE35ABA9508B}">
+<ds:datastoreItem xmlns:ds="http://schemas.openxmlformats.org/officeDocument/2006/customXml" ds:itemID="{0F7B27F5-AEEE-49A8-9318-9C64C3CB2C18}">
   <ds:schemaRefs>
     <ds:schemaRef ds:uri="http://schemas.openxmlformats.org/officeDocument/2006/bibliography"/>
   </ds:schemaRefs>

</xml_diff>

<commit_message>
Save price table as bitmap
</commit_message>
<xml_diff>
--- a/ModelMusings/Support/ModelGuide/ModelGuide-CombinedLakePowellLakeMead.docx
+++ b/ModelMusings/Support/ModelGuide/ModelGuide-CombinedLakePowellLakeMead.docx
@@ -2304,6 +2304,9 @@
         <w:pStyle w:val="TableTitle"/>
       </w:pPr>
       <w:r>
+        <w:rPr>
+          <w:noProof/>
+        </w:rPr>
         <w:drawing>
           <wp:inline distT="0" distB="0" distL="0" distR="0" wp14:anchorId="040BD804" wp14:editId="1261484B">
             <wp:extent cx="4247194" cy="1994092"/>
@@ -4485,10 +4488,7 @@
       </w:r>
       <w:proofErr w:type="spellEnd"/>
       <w:r>
-        <w:t xml:space="preserve"> per year.</w:t>
-      </w:r>
-      <w:r>
-        <w:t xml:space="preserve"> </w:t>
+        <w:t xml:space="preserve"> per year. </w:t>
       </w:r>
       <w:r>
         <w:t>This intervening flow excludes</w:t>
@@ -7851,10 +7851,10 @@
       </w:pPr>
       <w:r>
         <w:drawing>
-          <wp:inline distT="0" distB="0" distL="0" distR="0" wp14:anchorId="4C66929A" wp14:editId="50FEC91B">
-            <wp:extent cx="3749393" cy="1156789"/>
-            <wp:effectExtent l="0" t="0" r="3810" b="5715"/>
-            <wp:docPr id="24" name="Picture 24"/>
+          <wp:inline distT="0" distB="0" distL="0" distR="0" wp14:anchorId="63DC896F" wp14:editId="7909997D">
+            <wp:extent cx="3890613" cy="1201268"/>
+            <wp:effectExtent l="0" t="0" r="0" b="0"/>
+            <wp:docPr id="4" name="Picture 4"/>
             <wp:cNvGraphicFramePr>
               <a:graphicFrameLocks xmlns:a="http://schemas.openxmlformats.org/drawingml/2006/main" noChangeAspect="1"/>
             </wp:cNvGraphicFramePr>
@@ -7862,36 +7862,23 @@
               <a:graphicData uri="http://schemas.openxmlformats.org/drawingml/2006/picture">
                 <pic:pic xmlns:pic="http://schemas.openxmlformats.org/drawingml/2006/picture">
                   <pic:nvPicPr>
-                    <pic:cNvPr id="0" name="Picture 3"/>
-                    <pic:cNvPicPr>
-                      <a:picLocks noChangeAspect="1" noChangeArrowheads="1"/>
-                    </pic:cNvPicPr>
+                    <pic:cNvPr id="1" name=""/>
+                    <pic:cNvPicPr/>
                   </pic:nvPicPr>
                   <pic:blipFill>
-                    <a:blip r:embed="rId25">
-                      <a:extLst>
-                        <a:ext uri="{28A0092B-C50C-407E-A947-70E740481C1C}">
-                          <a14:useLocalDpi xmlns:a14="http://schemas.microsoft.com/office/drawing/2010/main" val="0"/>
-                        </a:ext>
-                      </a:extLst>
-                    </a:blip>
-                    <a:srcRect/>
+                    <a:blip r:embed="rId25"/>
                     <a:stretch>
                       <a:fillRect/>
                     </a:stretch>
                   </pic:blipFill>
-                  <pic:spPr bwMode="auto">
+                  <pic:spPr>
                     <a:xfrm>
                       <a:off x="0" y="0"/>
-                      <a:ext cx="3781575" cy="1166718"/>
+                      <a:ext cx="3999434" cy="1234868"/>
                     </a:xfrm>
                     <a:prstGeom prst="rect">
                       <a:avLst/>
                     </a:prstGeom>
-                    <a:noFill/>
-                    <a:ln>
-                      <a:noFill/>
-                    </a:ln>
                   </pic:spPr>
                 </pic:pic>
               </a:graphicData>
@@ -7899,6 +7886,8 @@
           </wp:inline>
         </w:drawing>
       </w:r>
+      <w:bookmarkStart w:id="16" w:name="_GoBack"/>
+      <w:bookmarkEnd w:id="16"/>
     </w:p>
     <w:p>
       <w:pPr>
@@ -8134,7 +8123,7 @@
               <w:pStyle w:val="ListParagraph"/>
               <w:ind w:left="0"/>
             </w:pPr>
-            <w:bookmarkStart w:id="16" w:name="_Hlk85194423"/>
+            <w:bookmarkStart w:id="17" w:name="_Hlk85194423"/>
             <w:r>
               <w:rPr>
                 <w:noProof/>
@@ -8211,7 +8200,7 @@
         </w:tc>
       </w:tr>
     </w:tbl>
-    <w:bookmarkEnd w:id="16"/>
+    <w:bookmarkEnd w:id="17"/>
     <w:p>
       <w:pPr>
         <w:pStyle w:val="Heading3"/>
@@ -8224,7 +8213,7 @@
       </w:r>
     </w:p>
     <w:p>
-      <w:bookmarkStart w:id="17" w:name="_Hlk85195178"/>
+      <w:bookmarkStart w:id="18" w:name="_Hlk85195178"/>
       <w:r>
         <w:t>A</w:t>
       </w:r>
@@ -8272,7 +8261,7 @@
       <w:r>
         <w:t>.</w:t>
       </w:r>
-      <w:bookmarkEnd w:id="17"/>
+      <w:bookmarkEnd w:id="18"/>
     </w:p>
     <w:p>
       <w:r>
@@ -9231,10 +9220,7 @@
         <w:t>endangered</w:t>
       </w:r>
       <w:r>
-        <w:t xml:space="preserve">, </w:t>
-      </w:r>
-      <w:r>
-        <w:t xml:space="preserve">native </w:t>
+        <w:t xml:space="preserve">, native </w:t>
       </w:r>
       <w:r>
         <w:t xml:space="preserve"> fish of the Grand Canyon</w:t>
@@ -9765,7 +9751,7 @@
       </w:r>
     </w:p>
     <w:p>
-      <w:bookmarkStart w:id="18" w:name="_Hlk85199911"/>
+      <w:bookmarkStart w:id="19" w:name="_Hlk85199911"/>
       <w:r>
         <w:t>Reduce</w:t>
       </w:r>
@@ -9821,7 +9807,7 @@
       <w:r>
         <w:t xml:space="preserve"> does not quantify the impacts of reduced hydropower generation.</w:t>
       </w:r>
-      <w:bookmarkEnd w:id="18"/>
+      <w:bookmarkEnd w:id="19"/>
     </w:p>
     <w:p>
       <w:pPr>
@@ -11417,12 +11403,7 @@
         <w:ind w:left="720" w:hanging="720"/>
       </w:pPr>
       <w:r>
-        <w:t>Carson, C. A., Stone, C. H., Wilson, F. E., Watson, E. H., and Bishop, L. C. (1948). "Upper Colorado River Basi</w:t>
-      </w:r>
-      <w:bookmarkStart w:id="19" w:name="_GoBack"/>
-      <w:bookmarkEnd w:id="19"/>
-      <w:r>
-        <w:t xml:space="preserve">n Compact." U.S. Bureau of Reclamation. </w:t>
+        <w:t xml:space="preserve">Carson, C. A., Stone, C. H., Wilson, F. E., Watson, E. H., and Bishop, L. C. (1948). "Upper Colorado River Basin Compact." U.S. Bureau of Reclamation. </w:t>
       </w:r>
       <w:hyperlink r:id="rId42" w:history="1">
         <w:r>
@@ -11515,7 +11496,7 @@
       <w:r>
         <w:t xml:space="preserve">. </w:t>
       </w:r>
-      <w:hyperlink r:id="rId45" w:history="1">
+      <w:hyperlink r:id="rId45" w:anchor="field-ms-calibration-validation" w:history="1">
         <w:r>
           <w:rPr>
             <w:rStyle w:val="Hyperlink"/>
@@ -17868,6 +17849,7 @@
   <w:style w:type="character" w:default="1" w:styleId="DefaultParagraphFont">
     <w:name w:val="Default Paragraph Font"/>
     <w:uiPriority w:val="1"/>
+    <w:semiHidden/>
     <w:unhideWhenUsed/>
   </w:style>
   <w:style w:type="table" w:default="1" w:styleId="TableNormal">
@@ -18709,7 +18691,7 @@
 </file>
 
 <file path=customXml/itemProps1.xml><?xml version="1.0" encoding="utf-8"?>
-<ds:datastoreItem xmlns:ds="http://schemas.openxmlformats.org/officeDocument/2006/customXml" ds:itemID="{0F7B27F5-AEEE-49A8-9318-9C64C3CB2C18}">
+<ds:datastoreItem xmlns:ds="http://schemas.openxmlformats.org/officeDocument/2006/customXml" ds:itemID="{B7CFE547-6213-4CAB-8F20-9E9D0B707709}">
   <ds:schemaRefs>
     <ds:schemaRef ds:uri="http://schemas.openxmlformats.org/officeDocument/2006/bibliography"/>
   </ds:schemaRefs>

</xml_diff>

<commit_message>
Update flow split to correct Upper Basin pre 1922 water rights
In Model Guide
In R Code
In Pre 1922 folder
</commit_message>
<xml_diff>
--- a/ModelMusings/Support/ModelGuide/ModelGuide-CombinedLakePowellLakeMead.docx
+++ b/ModelMusings/Support/ModelGuide/ModelGuide-CombinedLakePowellLakeMead.docx
@@ -3421,25 +3421,34 @@
         <w:t>Table 4</w:t>
       </w:r>
       <w:r>
-        <w:t xml:space="preserve">). These water rights have a seniority date prior to the compact. In </w:t>
+        <w:t>). The</w:t>
+      </w:r>
+      <w:r>
+        <w:t>se pre-1922</w:t>
+      </w:r>
+      <w:r>
+        <w:t xml:space="preserve"> water rights have a seniority date prior to the compact. In </w:t>
       </w:r>
       <w:r>
         <w:t>the assignment of inflow (see Step 2)</w:t>
       </w:r>
       <w:r>
-        <w:t xml:space="preserve">, these rights are filled first ahead of the Lower Basin’s </w:t>
-      </w:r>
+        <w:t xml:space="preserve">, these rights are filled </w:t>
+      </w:r>
+      <w:r>
+        <w:t>concurrent to Lower Basin pre-1922 water rights.</w:t>
+      </w:r>
+    </w:p>
+    <w:p>
       <w:r>
         <w:lastRenderedPageBreak/>
-        <w:t>right to 75 million acre-feet every consecutive 10-years by Article III(d) of the Compact.</w:t>
-      </w:r>
-      <w:r>
-        <w:t xml:space="preserve"> Presently, pre 1922 water rights for New Mexico are unknown.</w:t>
-      </w:r>
-    </w:p>
-    <w:p>
-      <w:r>
-        <w:t xml:space="preserve">The 1.9 </w:t>
+        <w:t>The 1.</w:t>
+      </w:r>
+      <w:r>
+        <w:t>2</w:t>
+      </w:r>
+      <w:r>
+        <w:t xml:space="preserve"> </w:t>
       </w:r>
       <w:proofErr w:type="spellStart"/>
       <w:r>
@@ -3453,7 +3462,13 @@
         <w:t xml:space="preserve">per year </w:t>
       </w:r>
       <w:r>
-        <w:t xml:space="preserve">value in the model is the 2.7 </w:t>
+        <w:t>value in the model is the 2.</w:t>
+      </w:r>
+      <w:r>
+        <w:t>3</w:t>
+      </w:r>
+      <w:r>
+        <w:t xml:space="preserve"> </w:t>
       </w:r>
       <w:proofErr w:type="spellStart"/>
       <w:r>
@@ -3467,13 +3482,13 @@
         <w:t xml:space="preserve">per year </w:t>
       </w:r>
       <w:r>
-        <w:t>total in Table 3, plus an assume</w:t>
-      </w:r>
-      <w:r>
-        <w:t>d</w:t>
-      </w:r>
-      <w:r>
-        <w:t xml:space="preserve"> 0.3 </w:t>
+        <w:t xml:space="preserve">total in Table </w:t>
+      </w:r>
+      <w:r>
+        <w:t>4</w:t>
+      </w:r>
+      <w:r>
+        <w:t xml:space="preserve">, minus 1.06 </w:t>
       </w:r>
       <w:proofErr w:type="spellStart"/>
       <w:r>
@@ -3487,20 +3502,6 @@
         <w:t xml:space="preserve">per year </w:t>
       </w:r>
       <w:r>
-        <w:t xml:space="preserve">for New Mexico, minus 1.06 </w:t>
-      </w:r>
-      <w:proofErr w:type="spellStart"/>
-      <w:r>
-        <w:t>maf</w:t>
-      </w:r>
-      <w:proofErr w:type="spellEnd"/>
-      <w:r>
-        <w:t xml:space="preserve"> </w:t>
-      </w:r>
-      <w:r>
-        <w:t xml:space="preserve">per year </w:t>
-      </w:r>
-      <w:r>
         <w:t>for First Nations</w:t>
       </w:r>
       <w:r>
@@ -3535,19 +3536,66 @@
           <w:b/>
           <w:bCs/>
         </w:rPr>
-        <w:t>. Upper Basin pre-compact water rights (million acre-feet per year)</w:t>
-      </w:r>
-    </w:p>
-    <w:p>
-      <w:r>
-        <w:rPr>
+        <w:t xml:space="preserve">. </w:t>
+      </w:r>
+      <w:r>
+        <w:rPr>
+          <w:b/>
+          <w:bCs/>
+        </w:rPr>
+        <w:t>P</w:t>
+      </w:r>
+      <w:r>
+        <w:rPr>
+          <w:b/>
+          <w:bCs/>
+        </w:rPr>
+        <w:t>re-compact water rights (million acre-feet per year)</w:t>
+      </w:r>
+      <w:r>
+        <w:rPr>
+          <w:b/>
+          <w:bCs/>
+        </w:rPr>
+        <w:fldChar w:fldCharType="begin"/>
+      </w:r>
+      <w:r>
+        <w:rPr>
+          <w:b/>
+          <w:bCs/>
+        </w:rPr>
+        <w:instrText xml:space="preserve"> ADDIN EN.CITE &lt;EndNote&gt;&lt;Cite&gt;&lt;Author&gt;Leeflang&lt;/Author&gt;&lt;Year&gt;2021&lt;/Year&gt;&lt;RecNum&gt;2839&lt;/RecNum&gt;&lt;DisplayText&gt;(Leeflang, 2021)&lt;/DisplayText&gt;&lt;record&gt;&lt;rec-number&gt;2839&lt;/rec-number&gt;&lt;foreign-keys&gt;&lt;key app="EN" db-id="xxt5ta9pd995dwesap0pdzzp2weaz0w9werf" timestamp="1638827671"&gt;2839&lt;/key&gt;&lt;/foreign-keys&gt;&lt;ref-type name="Personal Communication"&gt;26&lt;/ref-type&gt;&lt;contributors&gt;&lt;authors&gt;&lt;author&gt;Bart Leeflang&lt;/author&gt;&lt;/authors&gt;&lt;secondary-authors&gt;&lt;author&gt;David E. Rosenberg&lt;/author&gt;&lt;/secondary-authors&gt;&lt;/contributors&gt;&lt;titles&gt;&lt;title&gt;Colorado River Coding: Pre 1922 Compact Water Use&lt;/title&gt;&lt;/titles&gt;&lt;dates&gt;&lt;year&gt;2021&lt;/year&gt;&lt;/dates&gt;&lt;urls&gt;&lt;related-urls&gt;&lt;url&gt;https://github.com/dzeke/ColoradoRiverCoding/tree/main/Pre1922CompactWaterUse&lt;/url&gt;&lt;/related-urls&gt;&lt;/urls&gt;&lt;/record&gt;&lt;/Cite&gt;&lt;/EndNote&gt;</w:instrText>
+      </w:r>
+      <w:r>
+        <w:rPr>
+          <w:b/>
+          <w:bCs/>
+        </w:rPr>
+        <w:fldChar w:fldCharType="separate"/>
+      </w:r>
+      <w:r>
+        <w:rPr>
+          <w:b/>
+          <w:bCs/>
           <w:noProof/>
         </w:rPr>
+        <w:t>(Leeflang, 2021)</w:t>
+      </w:r>
+      <w:r>
+        <w:rPr>
+          <w:b/>
+          <w:bCs/>
+        </w:rPr>
+        <w:fldChar w:fldCharType="end"/>
+      </w:r>
+    </w:p>
+    <w:p>
+      <w:r>
         <w:drawing>
-          <wp:inline distT="0" distB="0" distL="0" distR="0" wp14:anchorId="2AC72BFD" wp14:editId="2A8F9844">
-            <wp:extent cx="5943600" cy="1278255"/>
+          <wp:inline distT="0" distB="0" distL="0" distR="0" wp14:anchorId="054E3454" wp14:editId="4CF6E3B1">
+            <wp:extent cx="2706370" cy="1913255"/>
             <wp:effectExtent l="0" t="0" r="0" b="0"/>
-            <wp:docPr id="23" name="Picture 23"/>
+            <wp:docPr id="9" name="Picture 9"/>
             <wp:cNvGraphicFramePr>
               <a:graphicFrameLocks xmlns:a="http://schemas.openxmlformats.org/drawingml/2006/main" noChangeAspect="1"/>
             </wp:cNvGraphicFramePr>
@@ -3555,23 +3603,36 @@
               <a:graphicData uri="http://schemas.openxmlformats.org/drawingml/2006/picture">
                 <pic:pic xmlns:pic="http://schemas.openxmlformats.org/drawingml/2006/picture">
                   <pic:nvPicPr>
-                    <pic:cNvPr id="1" name=""/>
-                    <pic:cNvPicPr/>
+                    <pic:cNvPr id="0" name="Picture 1"/>
+                    <pic:cNvPicPr>
+                      <a:picLocks noChangeAspect="1" noChangeArrowheads="1"/>
+                    </pic:cNvPicPr>
                   </pic:nvPicPr>
                   <pic:blipFill>
-                    <a:blip r:embed="rId14"/>
+                    <a:blip r:embed="rId14">
+                      <a:extLst>
+                        <a:ext uri="{28A0092B-C50C-407E-A947-70E740481C1C}">
+                          <a14:useLocalDpi xmlns:a14="http://schemas.microsoft.com/office/drawing/2010/main" val="0"/>
+                        </a:ext>
+                      </a:extLst>
+                    </a:blip>
+                    <a:srcRect/>
                     <a:stretch>
                       <a:fillRect/>
                     </a:stretch>
                   </pic:blipFill>
-                  <pic:spPr>
+                  <pic:spPr bwMode="auto">
                     <a:xfrm>
                       <a:off x="0" y="0"/>
-                      <a:ext cx="5943600" cy="1278255"/>
+                      <a:ext cx="2706370" cy="1913255"/>
                     </a:xfrm>
                     <a:prstGeom prst="rect">
                       <a:avLst/>
                     </a:prstGeom>
+                    <a:noFill/>
+                    <a:ln>
+                      <a:noFill/>
+                    </a:ln>
                   </pic:spPr>
                 </pic:pic>
               </a:graphicData>
@@ -3596,7 +3657,10 @@
     </w:p>
     <w:p>
       <w:r>
-        <w:t>Specify n</w:t>
+        <w:t xml:space="preserve">Participants together choose a </w:t>
+      </w:r>
+      <w:r>
+        <w:t>n</w:t>
       </w:r>
       <w:r>
         <w:t xml:space="preserve">atural inflow </w:t>
@@ -3639,9 +3703,6 @@
       </w:r>
       <w:r>
         <w:t xml:space="preserve"> </w:t>
-      </w:r>
-      <w:r>
-        <w:t xml:space="preserve">Participants specify a natural inflow to Lake Powell together. </w:t>
       </w:r>
       <w:r>
         <w:t>Once a Lake Powell natural flow is specified, the rows below populate with data.</w:t>
@@ -4749,7 +4810,10 @@
     </w:p>
     <w:p>
       <w:r>
-        <w:t>Split the starting combined reservoir storage (</w:t>
+        <w:t>Participants s</w:t>
+      </w:r>
+      <w:r>
+        <w:t>plit the starting combined reservoir storage (</w:t>
       </w:r>
       <w:r>
         <w:t>Figure 6</w:t>
@@ -4758,13 +4822,10 @@
         <w:t xml:space="preserve">) entered in Section 1B among the </w:t>
       </w:r>
       <w:r>
+        <w:t xml:space="preserve">basin </w:t>
+      </w:r>
+      <w:r>
         <w:t>accounts</w:t>
-      </w:r>
-      <w:r>
-        <w:t>.</w:t>
-      </w:r>
-      <w:r>
-        <w:t xml:space="preserve"> These assignments are joint decisions</w:t>
       </w:r>
       <w:r>
         <w:t>.</w:t>
@@ -5695,7 +5756,13 @@
       </w:r>
       <w:proofErr w:type="spellEnd"/>
       <w:r>
-        <w:t xml:space="preserve"> per year treaty amount minus mandatory conservation </w:t>
+        <w:t xml:space="preserve"> per year treaty amount</w:t>
+      </w:r>
+      <w:r>
+        <w:t>,</w:t>
+      </w:r>
+      <w:r>
+        <w:t xml:space="preserve"> minus mandatory conservation </w:t>
       </w:r>
       <w:r>
         <w:t xml:space="preserve">volumes </w:t>
@@ -5704,18 +5771,15 @@
         <w:t>specified in Minutes 319 and 323 for declining Lake Mead levels</w:t>
       </w:r>
       <w:r>
+        <w:t>(Table 5)</w:t>
+      </w:r>
+      <w:r>
+        <w:t>, minus Mexico’s contribution to the Colorado River Delta listed in Minute 323</w:t>
+      </w:r>
+      <w:r>
         <w:t xml:space="preserve"> </w:t>
       </w:r>
       <w:r>
-        <w:t>(</w:t>
-      </w:r>
-      <w:r>
-        <w:t>Table 5</w:t>
-      </w:r>
-      <w:r>
-        <w:t>)</w:t>
-      </w:r>
-      <w:r>
         <w:fldChar w:fldCharType="begin"/>
       </w:r>
       <w:r>
@@ -5732,6 +5796,20 @@
       </w:r>
       <w:r>
         <w:fldChar w:fldCharType="end"/>
+      </w:r>
+      <w:r>
+        <w:t xml:space="preserve">, minus </w:t>
+      </w:r>
+      <w:proofErr w:type="spellStart"/>
+      <w:r>
+        <w:t>Mexcio’s</w:t>
+      </w:r>
+      <w:proofErr w:type="spellEnd"/>
+      <w:r>
+        <w:t xml:space="preserve"> </w:t>
+      </w:r>
+      <w:r>
+        <w:t>portion of the Lake Havasu / Parker evaporation and evapotranspiration</w:t>
       </w:r>
       <w:r>
         <w:t xml:space="preserve">. The </w:t>
@@ -5852,7 +5930,10 @@
     </w:p>
     <w:p>
       <w:r>
-        <w:t xml:space="preserve">Split the </w:t>
+        <w:t>Participants s</w:t>
+      </w:r>
+      <w:r>
+        <w:t xml:space="preserve">plit the </w:t>
       </w:r>
       <w:r>
         <w:t>basin</w:t>
@@ -5870,10 +5951,10 @@
           <w:noProof/>
         </w:rPr>
         <w:drawing>
-          <wp:inline distT="0" distB="0" distL="0" distR="0" wp14:anchorId="6243F4D5" wp14:editId="6FE341DA">
-            <wp:extent cx="5158854" cy="3557735"/>
-            <wp:effectExtent l="0" t="0" r="3810" b="5080"/>
-            <wp:docPr id="15" name="Picture 15"/>
+          <wp:inline distT="0" distB="0" distL="0" distR="0" wp14:anchorId="5FAECB22" wp14:editId="40F28293">
+            <wp:extent cx="4978987" cy="3419330"/>
+            <wp:effectExtent l="0" t="0" r="0" b="0"/>
+            <wp:docPr id="13" name="Picture 13"/>
             <wp:cNvGraphicFramePr>
               <a:graphicFrameLocks xmlns:a="http://schemas.openxmlformats.org/drawingml/2006/main" noChangeAspect="1"/>
             </wp:cNvGraphicFramePr>
@@ -5893,7 +5974,7 @@
                   <pic:spPr>
                     <a:xfrm>
                       <a:off x="0" y="0"/>
-                      <a:ext cx="5169768" cy="3565262"/>
+                      <a:ext cx="4994263" cy="3429821"/>
                     </a:xfrm>
                     <a:prstGeom prst="rect">
                       <a:avLst/>
@@ -5923,28 +6004,13 @@
     </w:p>
     <w:p>
       <w:r>
-        <w:t>Th</w:t>
-      </w:r>
-      <w:r>
-        <w:t>e</w:t>
-      </w:r>
-      <w:r>
-        <w:t xml:space="preserve"> split </w:t>
-      </w:r>
-      <w:r>
-        <w:t xml:space="preserve">of natural flow among accounts </w:t>
-      </w:r>
-      <w:r>
-        <w:t>is a</w:t>
-      </w:r>
-      <w:r>
-        <w:t xml:space="preserve"> joint </w:t>
-      </w:r>
-      <w:r>
-        <w:t>decision</w:t>
-      </w:r>
-      <w:r>
-        <w:t xml:space="preserve">. There are lots of ways to split. </w:t>
+        <w:t>There are lots of ways to split</w:t>
+      </w:r>
+      <w:r>
+        <w:t xml:space="preserve"> inflow among the basin accounts</w:t>
+      </w:r>
+      <w:r>
+        <w:t xml:space="preserve">. </w:t>
       </w:r>
       <w:r>
         <w:t>Table 6</w:t>
@@ -5953,16 +6019,19 @@
         <w:t xml:space="preserve"> </w:t>
       </w:r>
       <w:r>
-        <w:t>provides justifications for one</w:t>
-      </w:r>
-      <w:r>
-        <w:t xml:space="preserve"> way </w:t>
+        <w:t>justifi</w:t>
+      </w:r>
+      <w:r>
+        <w:t xml:space="preserve">es the default splits </w:t>
       </w:r>
       <w:r>
         <w:t xml:space="preserve">shown in Figure 7 </w:t>
       </w:r>
       <w:r>
-        <w:t xml:space="preserve">to split that draws on existing operations. </w:t>
+        <w:t>th</w:t>
+      </w:r>
+      <w:r>
+        <w:t xml:space="preserve">at draw on existing operations. </w:t>
       </w:r>
     </w:p>
     <w:p>
@@ -6179,121 +6248,19 @@
           </w:tcPr>
           <w:p>
             <w:r>
-              <w:t>Assigned inflow to equal Lake Havasu / Parker evaporation and evapotranspiration</w:t>
-            </w:r>
-            <w:r>
-              <w:t xml:space="preserve"> (carriage loss)</w:t>
-            </w:r>
-            <w:r>
-              <w:t>. These assignments were deductions from Mexico, Lower Basin, and First Nations in the Lower Basin accounts in proportion to each entities historic consumptive use</w:t>
-            </w:r>
-            <w:r>
-              <w:t>.</w:t>
-            </w:r>
-          </w:p>
-        </w:tc>
-        <w:tc>
-          <w:tcPr>
-            <w:tcW w:w="2418" w:type="dxa"/>
-          </w:tcPr>
-          <w:p/>
-        </w:tc>
-      </w:tr>
-      <w:tr>
-        <w:tc>
-          <w:tcPr>
-            <w:tcW w:w="396" w:type="dxa"/>
-            <w:tcBorders>
-              <w:right w:val="single" w:sz="4" w:space="0" w:color="auto"/>
-            </w:tcBorders>
-          </w:tcPr>
-          <w:p>
-            <w:r>
-              <w:t>3.</w:t>
-            </w:r>
-          </w:p>
-        </w:tc>
-        <w:tc>
-          <w:tcPr>
-            <w:tcW w:w="6536" w:type="dxa"/>
-            <w:tcBorders>
-              <w:left w:val="single" w:sz="4" w:space="0" w:color="auto"/>
-            </w:tcBorders>
-          </w:tcPr>
-          <w:p>
-            <w:r>
-              <w:t xml:space="preserve">Assign </w:t>
-            </w:r>
-            <w:r>
-              <w:rPr>
-                <w:b/>
-                <w:bCs/>
-              </w:rPr>
-              <w:t>First Nations</w:t>
-            </w:r>
-            <w:r>
-              <w:t xml:space="preserve"> the next </w:t>
-            </w:r>
-            <w:r>
-              <w:rPr>
-                <w:i/>
-                <w:iCs/>
-              </w:rPr>
-              <w:t xml:space="preserve">2.01 </w:t>
-            </w:r>
-            <w:proofErr w:type="spellStart"/>
-            <w:r>
-              <w:rPr>
-                <w:i/>
-                <w:iCs/>
-              </w:rPr>
-              <w:t>maf</w:t>
-            </w:r>
-            <w:proofErr w:type="spellEnd"/>
-            <w:r>
-              <w:t xml:space="preserve"> of inflow </w:t>
-            </w:r>
-            <w:r>
-              <w:rPr>
-                <w:i/>
-                <w:iCs/>
-              </w:rPr>
-              <w:t>minus Lower Basin carriage loss</w:t>
-            </w:r>
-            <w:r>
-              <w:t xml:space="preserve">. 2.01 </w:t>
-            </w:r>
-            <w:proofErr w:type="spellStart"/>
-            <w:r>
-              <w:t>maf</w:t>
-            </w:r>
-            <w:proofErr w:type="spellEnd"/>
-            <w:r>
-              <w:t xml:space="preserve"> is </w:t>
-            </w:r>
-            <w:r>
-              <w:t>1</w:t>
-            </w:r>
-            <w:r>
-              <w:t>.</w:t>
-            </w:r>
-            <w:r>
-              <w:t>06</w:t>
-            </w:r>
-            <w:r>
-              <w:t xml:space="preserve"> plus 0.952 </w:t>
-            </w:r>
-            <w:proofErr w:type="spellStart"/>
-            <w:r>
-              <w:t>maf</w:t>
-            </w:r>
-            <w:proofErr w:type="spellEnd"/>
-            <w:r>
-              <w:t xml:space="preserve"> in the Upper and Lower Basins. Excludes claimed amounts. Lower Basin </w:t>
-            </w:r>
-            <w:r>
-              <w:lastRenderedPageBreak/>
-              <w:t>carriage loss is share of Havasu/Parker Evaporation and ET in the Lower Basin (0.95/8.7 = 11%).</w:t>
+              <w:t>Assigned inflow to equal Lake Havasu / Parker evaporation and evapotranspiration. Th</w:t>
+            </w:r>
+            <w:r>
+              <w:t>is</w:t>
+            </w:r>
+            <w:r>
+              <w:t xml:space="preserve"> assignment</w:t>
+            </w:r>
+            <w:r>
+              <w:t xml:space="preserve"> is drawn from inflow assignments to </w:t>
+            </w:r>
+            <w:r>
+              <w:t>Mexico, Lower Basin, and First Nations in the Lower Basin.</w:t>
             </w:r>
           </w:p>
         </w:tc>
@@ -6303,29 +6270,7 @@
           </w:tcPr>
           <w:p>
             <w:r>
-              <w:lastRenderedPageBreak/>
-              <w:t xml:space="preserve">Tribal Water Study </w:t>
-            </w:r>
-            <w:r>
-              <w:fldChar w:fldCharType="begin"/>
-            </w:r>
-            <w:r>
-              <w:instrText xml:space="preserve"> ADDIN EN.CITE &lt;EndNote&gt;&lt;Cite&gt;&lt;Author&gt;Ten Tribes Partnership&lt;/Author&gt;&lt;Year&gt;2018&lt;/Year&gt;&lt;RecNum&gt;2766&lt;/RecNum&gt;&lt;DisplayText&gt;(Ten Tribes Partnership, 2018)&lt;/DisplayText&gt;&lt;record&gt;&lt;rec-number&gt;2766&lt;/rec-number&gt;&lt;foreign-keys&gt;&lt;key app="EN" db-id="xxt5ta9pd995dwesap0pdzzp2weaz0w9werf" timestamp="1617145060"&gt;2766&lt;/key&gt;&lt;/foreign-keys&gt;&lt;ref-type name="Report"&gt;27&lt;/ref-type&gt;&lt;contributors&gt;&lt;authors&gt;&lt;author&gt;Ten Tribes Partnership,&lt;/author&gt;&lt;/authors&gt;&lt;/contributors&gt;&lt;titles&gt;&lt;title&gt;Colorado River Basin  Ten Tribes Partnership Tribal Water Study&lt;/title&gt;&lt;/titles&gt;&lt;dates&gt;&lt;year&gt;2018&lt;/year&gt;&lt;pub-dates&gt;&lt;date&gt;December&lt;/date&gt;&lt;/pub-dates&gt;&lt;/dates&gt;&lt;publisher&gt;U.S. Department of the Interior, Bureau of Reclamation, Ten Tribes Partnership&lt;/publisher&gt;&lt;urls&gt;&lt;related-urls&gt;&lt;url&gt;https://www.usbr.gov/lc/region/programs/crbstudy/tws/finalreport.html&lt;/url&gt;&lt;/related-urls&gt;&lt;/urls&gt;&lt;/record&gt;&lt;/Cite&gt;&lt;/EndNote&gt;</w:instrText>
-            </w:r>
-            <w:r>
-              <w:fldChar w:fldCharType="separate"/>
-            </w:r>
-            <w:r>
-              <w:rPr>
-                <w:noProof/>
-              </w:rPr>
-              <w:t>(Ten Tribes Partnership, 2018)</w:t>
-            </w:r>
-            <w:r>
-              <w:fldChar w:fldCharType="end"/>
-            </w:r>
-            <w:r>
-              <w:t>.</w:t>
+              <w:t>None. Existing operations do not discus these losses.</w:t>
             </w:r>
           </w:p>
         </w:tc>
@@ -6340,10 +6285,7 @@
           </w:tcPr>
           <w:p>
             <w:r>
-              <w:t>4</w:t>
-            </w:r>
-            <w:r>
-              <w:t>.</w:t>
+              <w:t>3.</w:t>
             </w:r>
           </w:p>
         </w:tc>
@@ -6356,14 +6298,20 @@
           </w:tcPr>
           <w:p>
             <w:r>
-              <w:t xml:space="preserve">Assign the </w:t>
+              <w:t>Assign</w:t>
+            </w:r>
+            <w:r>
+              <w:t>ed</w:t>
+            </w:r>
+            <w:r>
+              <w:t xml:space="preserve"> </w:t>
             </w:r>
             <w:r>
               <w:rPr>
                 <w:b/>
                 <w:bCs/>
               </w:rPr>
-              <w:t>Colorado River Delta</w:t>
+              <w:t>First Nations</w:t>
             </w:r>
             <w:r>
               <w:t xml:space="preserve"> the next </w:t>
@@ -6373,7 +6321,14 @@
                 <w:i/>
                 <w:iCs/>
               </w:rPr>
-              <w:t xml:space="preserve">0.016 </w:t>
+              <w:t>1.94</w:t>
+            </w:r>
+            <w:r>
+              <w:rPr>
+                <w:i/>
+                <w:iCs/>
+              </w:rPr>
+              <w:t xml:space="preserve"> </w:t>
             </w:r>
             <w:proofErr w:type="spellStart"/>
             <w:r>
@@ -6385,7 +6340,25 @@
             </w:r>
             <w:proofErr w:type="spellEnd"/>
             <w:r>
-              <w:t xml:space="preserve"> of inflow. This volume is 67% of the 9-year, 0.21 </w:t>
+              <w:t xml:space="preserve"> </w:t>
+            </w:r>
+            <w:r>
+              <w:t>per year of decreed water rights because First Nations managed their water independently of Basin States. The volume i</w:t>
+            </w:r>
+            <w:r>
+              <w:t xml:space="preserve">s </w:t>
+            </w:r>
+            <w:r>
+              <w:t>1</w:t>
+            </w:r>
+            <w:r>
+              <w:t>.</w:t>
+            </w:r>
+            <w:r>
+              <w:t>06</w:t>
+            </w:r>
+            <w:r>
+              <w:t xml:space="preserve"> plus 0.952 </w:t>
             </w:r>
             <w:proofErr w:type="spellStart"/>
             <w:r>
@@ -6393,7 +6366,13 @@
             </w:r>
             <w:proofErr w:type="spellEnd"/>
             <w:r>
-              <w:t xml:space="preserve"> volume pledged by the U.S. and Mexico.</w:t>
+              <w:t xml:space="preserve"> in the Upper and Lower Basins</w:t>
+            </w:r>
+            <w:r>
+              <w:t xml:space="preserve"> minus First Nations in the Lower Basin’s share of Havasu/Parker losses. The amount e</w:t>
+            </w:r>
+            <w:r>
+              <w:t>xcludes claimed amounts.</w:t>
             </w:r>
           </w:p>
         </w:tc>
@@ -6403,13 +6382,13 @@
           </w:tcPr>
           <w:p>
             <w:r>
-              <w:t xml:space="preserve">Minute 323 </w:t>
+              <w:t xml:space="preserve">Tribal Water Study </w:t>
             </w:r>
             <w:r>
               <w:fldChar w:fldCharType="begin"/>
             </w:r>
             <w:r>
-              <w:instrText xml:space="preserve"> ADDIN EN.CITE &lt;EndNote&gt;&lt;Cite&gt;&lt;Author&gt;IBWC&lt;/Author&gt;&lt;Year&gt;2021&lt;/Year&gt;&lt;RecNum&gt;2808&lt;/RecNum&gt;&lt;DisplayText&gt;(IBWC, 2021)&lt;/DisplayText&gt;&lt;record&gt;&lt;rec-number&gt;2808&lt;/rec-number&gt;&lt;foreign-keys&gt;&lt;key app="EN" db-id="xxt5ta9pd995dwesap0pdzzp2weaz0w9werf" timestamp="1626979126"&gt;2808&lt;/key&gt;&lt;/foreign-keys&gt;&lt;ref-type name="Web Page"&gt;12&lt;/ref-type&gt;&lt;contributors&gt;&lt;authors&gt;&lt;author&gt;IBWC&lt;/author&gt;&lt;/authors&gt;&lt;/contributors&gt;&lt;titles&gt;&lt;title&gt;Minutes between the United States and Mexican Sections of the IBWC&lt;/title&gt;&lt;/titles&gt;&lt;volume&gt;2021&lt;/volume&gt;&lt;number&gt;July 22&lt;/number&gt;&lt;dates&gt;&lt;year&gt;2021&lt;/year&gt;&lt;/dates&gt;&lt;publisher&gt;United States Section&lt;/publisher&gt;&lt;urls&gt;&lt;related-urls&gt;&lt;url&gt;https://www.ibwc.gov/Treaties_Minutes/Minutes.html&lt;/url&gt;&lt;/related-urls&gt;&lt;/urls&gt;&lt;/record&gt;&lt;/Cite&gt;&lt;/EndNote&gt;</w:instrText>
+              <w:instrText xml:space="preserve"> ADDIN EN.CITE &lt;EndNote&gt;&lt;Cite&gt;&lt;Author&gt;Ten Tribes Partnership&lt;/Author&gt;&lt;Year&gt;2018&lt;/Year&gt;&lt;RecNum&gt;2766&lt;/RecNum&gt;&lt;DisplayText&gt;(Ten Tribes Partnership, 2018)&lt;/DisplayText&gt;&lt;record&gt;&lt;rec-number&gt;2766&lt;/rec-number&gt;&lt;foreign-keys&gt;&lt;key app="EN" db-id="xxt5ta9pd995dwesap0pdzzp2weaz0w9werf" timestamp="1617145060"&gt;2766&lt;/key&gt;&lt;/foreign-keys&gt;&lt;ref-type name="Report"&gt;27&lt;/ref-type&gt;&lt;contributors&gt;&lt;authors&gt;&lt;author&gt;Ten Tribes Partnership,&lt;/author&gt;&lt;/authors&gt;&lt;/contributors&gt;&lt;titles&gt;&lt;title&gt;Colorado River Basin  Ten Tribes Partnership Tribal Water Study&lt;/title&gt;&lt;/titles&gt;&lt;dates&gt;&lt;year&gt;2018&lt;/year&gt;&lt;pub-dates&gt;&lt;date&gt;December&lt;/date&gt;&lt;/pub-dates&gt;&lt;/dates&gt;&lt;publisher&gt;U.S. Department of the Interior, Bureau of Reclamation, Ten Tribes Partnership&lt;/publisher&gt;&lt;urls&gt;&lt;related-urls&gt;&lt;url&gt;https://www.usbr.gov/lc/region/programs/crbstudy/tws/finalreport.html&lt;/url&gt;&lt;/related-urls&gt;&lt;/urls&gt;&lt;/record&gt;&lt;/Cite&gt;&lt;/EndNote&gt;</w:instrText>
             </w:r>
             <w:r>
               <w:fldChar w:fldCharType="separate"/>
@@ -6418,10 +6397,13 @@
               <w:rPr>
                 <w:noProof/>
               </w:rPr>
-              <w:t>(IBWC, 2021)</w:t>
+              <w:t>(Ten Tribes Partnership, 2018)</w:t>
             </w:r>
             <w:r>
               <w:fldChar w:fldCharType="end"/>
+            </w:r>
+            <w:r>
+              <w:t>.</w:t>
             </w:r>
           </w:p>
         </w:tc>
@@ -6436,7 +6418,11 @@
           </w:tcPr>
           <w:p>
             <w:r>
-              <w:t>5.</w:t>
+              <w:lastRenderedPageBreak/>
+              <w:t>4</w:t>
+            </w:r>
+            <w:r>
+              <w:t>.</w:t>
             </w:r>
           </w:p>
         </w:tc>
@@ -6449,14 +6435,20 @@
           </w:tcPr>
           <w:p>
             <w:r>
-              <w:t xml:space="preserve">Assign </w:t>
+              <w:t>Assign</w:t>
+            </w:r>
+            <w:r>
+              <w:t>ed</w:t>
+            </w:r>
+            <w:r>
+              <w:t xml:space="preserve"> the </w:t>
             </w:r>
             <w:r>
               <w:rPr>
                 <w:b/>
                 <w:bCs/>
               </w:rPr>
-              <w:t>Mexico</w:t>
+              <w:t>Colorado River Delta</w:t>
             </w:r>
             <w:r>
               <w:t xml:space="preserve"> the next </w:t>
@@ -6466,7 +6458,7 @@
                 <w:i/>
                 <w:iCs/>
               </w:rPr>
-              <w:t xml:space="preserve">1.5 </w:t>
+              <w:t xml:space="preserve">0.016 </w:t>
             </w:r>
             <w:proofErr w:type="spellStart"/>
             <w:r>
@@ -6478,24 +6470,15 @@
             </w:r>
             <w:proofErr w:type="spellEnd"/>
             <w:r>
-              <w:rPr>
-                <w:i/>
-                <w:iCs/>
-              </w:rPr>
-              <w:t xml:space="preserve"> </w:t>
-            </w:r>
-            <w:r>
-              <w:t xml:space="preserve">of inflow </w:t>
-            </w:r>
-            <w:r>
-              <w:rPr>
-                <w:i/>
-                <w:iCs/>
-              </w:rPr>
-              <w:t>minus mandatory conservation minus carriage loss</w:t>
-            </w:r>
-            <w:r>
-              <w:t>.  Mandatory conservation volumes increase as Lake Mead level’s decreases (see Section 3C). Carriage loss is Mexico’s share of Havasu/Parker Evaporation and Evapotranspiration (1.5/8.7 = 17.2%)</w:t>
+              <w:t xml:space="preserve"> of inflow. This volume is 67% of the 9-year, 0.21 </w:t>
+            </w:r>
+            <w:proofErr w:type="spellStart"/>
+            <w:r>
+              <w:t>maf</w:t>
+            </w:r>
+            <w:proofErr w:type="spellEnd"/>
+            <w:r>
+              <w:t xml:space="preserve"> volume pledged by the U.S. and Mexico.</w:t>
             </w:r>
           </w:p>
         </w:tc>
@@ -6505,7 +6488,7 @@
           </w:tcPr>
           <w:p>
             <w:r>
-              <w:t xml:space="preserve">1944 Treaty, Minutes 319 and 323 </w:t>
+              <w:t xml:space="preserve">Minute 323 </w:t>
             </w:r>
             <w:r>
               <w:fldChar w:fldCharType="begin"/>
@@ -6538,7 +6521,7 @@
           </w:tcPr>
           <w:p>
             <w:r>
-              <w:t>6.</w:t>
+              <w:t>5.</w:t>
             </w:r>
           </w:p>
         </w:tc>
@@ -6551,49 +6534,69 @@
           </w:tcPr>
           <w:p>
             <w:r>
-              <w:t xml:space="preserve">Split the next 4.6 </w:t>
-            </w:r>
-            <w:proofErr w:type="spellStart"/>
-            <w:r>
-              <w:t>maf</w:t>
-            </w:r>
-            <w:proofErr w:type="spellEnd"/>
-            <w:r>
-              <w:t xml:space="preserve"> per year natural flow between the </w:t>
+              <w:t>Assign</w:t>
+            </w:r>
+            <w:r>
+              <w:t>ed</w:t>
+            </w:r>
+            <w:r>
+              <w:t xml:space="preserve"> </w:t>
             </w:r>
             <w:r>
               <w:rPr>
                 <w:b/>
                 <w:bCs/>
               </w:rPr>
-              <w:t>Upper</w:t>
-            </w:r>
-            <w:r>
-              <w:t xml:space="preserve"> and </w:t>
+              <w:t>Mexico</w:t>
+            </w:r>
+            <w:r>
+              <w:t xml:space="preserve"> the next </w:t>
             </w:r>
             <w:r>
               <w:rPr>
-                <w:b/>
-                <w:bCs/>
+                <w:i/>
+                <w:iCs/>
               </w:rPr>
-              <w:t>Lower Basins</w:t>
-            </w:r>
-            <w:r>
-              <w:t xml:space="preserve"> because the Basins have 2.3 and 3.5 </w:t>
+              <w:t xml:space="preserve">1.5 </w:t>
             </w:r>
             <w:proofErr w:type="spellStart"/>
             <w:r>
+              <w:rPr>
+                <w:i/>
+                <w:iCs/>
+              </w:rPr>
               <w:t>maf</w:t>
             </w:r>
             <w:proofErr w:type="spellEnd"/>
             <w:r>
-              <w:t xml:space="preserve"> per year of pre-1922 water rights</w:t>
-            </w:r>
-            <w:r>
-              <w:t>.</w:t>
-            </w:r>
-            <w:r>
+              <w:rPr>
+                <w:i/>
+                <w:iCs/>
+              </w:rPr>
               <w:t xml:space="preserve"> </w:t>
+            </w:r>
+            <w:r>
+              <w:t xml:space="preserve">of inflow </w:t>
+            </w:r>
+            <w:r>
+              <w:rPr>
+                <w:i/>
+                <w:iCs/>
+              </w:rPr>
+              <w:t xml:space="preserve">minus mandatory conservation minus </w:t>
+            </w:r>
+            <w:r>
+              <w:rPr>
+                <w:i/>
+                <w:iCs/>
+              </w:rPr>
+              <w:t>Mexico’s portion</w:t>
+            </w:r>
+            <w:r>
+              <w:t xml:space="preserve"> of Havasu/Parker losses. </w:t>
+            </w:r>
+            <w:r>
+              <w:t xml:space="preserve">  Mandatory conservation volumes increase as Lake Mead level’s decreases (see Section 3C).</w:t>
             </w:r>
           </w:p>
         </w:tc>
@@ -6603,10 +6606,13 @@
           </w:tcPr>
           <w:p>
             <w:r>
+              <w:t xml:space="preserve">1944 Treaty, Minutes 319 and 323 </w:t>
+            </w:r>
+            <w:r>
               <w:fldChar w:fldCharType="begin"/>
             </w:r>
             <w:r>
-              <w:instrText xml:space="preserve"> ADDIN EN.CITE &lt;EndNote&gt;&lt;Cite&gt;&lt;Author&gt;Leeflang&lt;/Author&gt;&lt;Year&gt;2021&lt;/Year&gt;&lt;RecNum&gt;2839&lt;/RecNum&gt;&lt;DisplayText&gt;(Leeflang, 2021)&lt;/DisplayText&gt;&lt;record&gt;&lt;rec-number&gt;2839&lt;/rec-number&gt;&lt;foreign-keys&gt;&lt;key app="EN" db-id="xxt5ta9pd995dwesap0pdzzp2weaz0w9werf" timestamp="1638827671"&gt;2839&lt;/key&gt;&lt;/foreign-keys&gt;&lt;ref-type name="Personal Communication"&gt;26&lt;/ref-type&gt;&lt;contributors&gt;&lt;authors&gt;&lt;author&gt;Bart Leeflang&lt;/author&gt;&lt;/authors&gt;&lt;secondary-authors&gt;&lt;author&gt;David E. Rosenberg&lt;/author&gt;&lt;/secondary-authors&gt;&lt;/contributors&gt;&lt;titles&gt;&lt;title&gt;Colorado River Coding: Pre 1922 Compact Water Use&lt;/title&gt;&lt;/titles&gt;&lt;dates&gt;&lt;year&gt;2021&lt;/year&gt;&lt;/dates&gt;&lt;urls&gt;&lt;related-urls&gt;&lt;url&gt;https://github.com/dzeke/ColoradoRiverCoding/tree/main/Pre1922CompactWaterUse&lt;/url&gt;&lt;/related-urls&gt;&lt;/urls&gt;&lt;/record&gt;&lt;/Cite&gt;&lt;/EndNote&gt;</w:instrText>
+              <w:instrText xml:space="preserve"> ADDIN EN.CITE &lt;EndNote&gt;&lt;Cite&gt;&lt;Author&gt;IBWC&lt;/Author&gt;&lt;Year&gt;2021&lt;/Year&gt;&lt;RecNum&gt;2808&lt;/RecNum&gt;&lt;DisplayText&gt;(IBWC, 2021)&lt;/DisplayText&gt;&lt;record&gt;&lt;rec-number&gt;2808&lt;/rec-number&gt;&lt;foreign-keys&gt;&lt;key app="EN" db-id="xxt5ta9pd995dwesap0pdzzp2weaz0w9werf" timestamp="1626979126"&gt;2808&lt;/key&gt;&lt;/foreign-keys&gt;&lt;ref-type name="Web Page"&gt;12&lt;/ref-type&gt;&lt;contributors&gt;&lt;authors&gt;&lt;author&gt;IBWC&lt;/author&gt;&lt;/authors&gt;&lt;/contributors&gt;&lt;titles&gt;&lt;title&gt;Minutes between the United States and Mexican Sections of the IBWC&lt;/title&gt;&lt;/titles&gt;&lt;volume&gt;2021&lt;/volume&gt;&lt;number&gt;July 22&lt;/number&gt;&lt;dates&gt;&lt;year&gt;2021&lt;/year&gt;&lt;/dates&gt;&lt;publisher&gt;United States Section&lt;/publisher&gt;&lt;urls&gt;&lt;related-urls&gt;&lt;url&gt;https://www.ibwc.gov/Treaties_Minutes/Minutes.html&lt;/url&gt;&lt;/related-urls&gt;&lt;/urls&gt;&lt;/record&gt;&lt;/Cite&gt;&lt;/EndNote&gt;</w:instrText>
             </w:r>
             <w:r>
               <w:fldChar w:fldCharType="separate"/>
@@ -6615,7 +6621,7 @@
               <w:rPr>
                 <w:noProof/>
               </w:rPr>
-              <w:t>(Leeflang, 2021)</w:t>
+              <w:t>(IBWC, 2021)</w:t>
             </w:r>
             <w:r>
               <w:fldChar w:fldCharType="end"/>
@@ -6633,7 +6639,7 @@
           </w:tcPr>
           <w:p>
             <w:r>
-              <w:t>7.</w:t>
+              <w:t>6.</w:t>
             </w:r>
           </w:p>
         </w:tc>
@@ -6646,6 +6652,134 @@
           </w:tcPr>
           <w:p>
             <w:r>
+              <w:t xml:space="preserve">Split the next </w:t>
+            </w:r>
+            <w:r>
+              <w:t>2</w:t>
+            </w:r>
+            <w:r>
+              <w:t>.</w:t>
+            </w:r>
+            <w:r>
+              <w:t>4</w:t>
+            </w:r>
+            <w:r>
+              <w:t xml:space="preserve"> </w:t>
+            </w:r>
+            <w:proofErr w:type="spellStart"/>
+            <w:r>
+              <w:t>maf</w:t>
+            </w:r>
+            <w:proofErr w:type="spellEnd"/>
+            <w:r>
+              <w:t xml:space="preserve"> per year natural flow between the </w:t>
+            </w:r>
+            <w:r>
+              <w:rPr>
+                <w:b/>
+                <w:bCs/>
+              </w:rPr>
+              <w:t>Upper</w:t>
+            </w:r>
+            <w:r>
+              <w:t xml:space="preserve"> and </w:t>
+            </w:r>
+            <w:r>
+              <w:rPr>
+                <w:b/>
+                <w:bCs/>
+              </w:rPr>
+              <w:t>Lower Basins</w:t>
+            </w:r>
+            <w:r>
+              <w:t xml:space="preserve"> because the Basins have </w:t>
+            </w:r>
+            <w:r>
+              <w:t>1</w:t>
+            </w:r>
+            <w:r>
+              <w:t>.</w:t>
+            </w:r>
+            <w:r>
+              <w:t>2</w:t>
+            </w:r>
+            <w:r>
+              <w:t xml:space="preserve"> and </w:t>
+            </w:r>
+            <w:r>
+              <w:t>2</w:t>
+            </w:r>
+            <w:r>
+              <w:t>.</w:t>
+            </w:r>
+            <w:r>
+              <w:t>4</w:t>
+            </w:r>
+            <w:r>
+              <w:t xml:space="preserve">5 </w:t>
+            </w:r>
+            <w:proofErr w:type="spellStart"/>
+            <w:r>
+              <w:t>maf</w:t>
+            </w:r>
+            <w:proofErr w:type="spellEnd"/>
+            <w:r>
+              <w:t xml:space="preserve"> per year of pre-1922 water rights</w:t>
+            </w:r>
+            <w:r>
+              <w:t xml:space="preserve"> after deducting use by First Nations.</w:t>
+            </w:r>
+          </w:p>
+        </w:tc>
+        <w:tc>
+          <w:tcPr>
+            <w:tcW w:w="2418" w:type="dxa"/>
+          </w:tcPr>
+          <w:p>
+            <w:r>
+              <w:fldChar w:fldCharType="begin"/>
+            </w:r>
+            <w:r>
+              <w:instrText xml:space="preserve"> ADDIN EN.CITE &lt;EndNote&gt;&lt;Cite&gt;&lt;Author&gt;Leeflang&lt;/Author&gt;&lt;Year&gt;2021&lt;/Year&gt;&lt;RecNum&gt;2839&lt;/RecNum&gt;&lt;DisplayText&gt;(Leeflang, 2021; Ten Tribes Partnership, 2018)&lt;/DisplayText&gt;&lt;record&gt;&lt;rec-number&gt;2839&lt;/rec-number&gt;&lt;foreign-keys&gt;&lt;key app="EN" db-id="xxt5ta9pd995dwesap0pdzzp2weaz0w9werf" timestamp="1638827671"&gt;2839&lt;/key&gt;&lt;/foreign-keys&gt;&lt;ref-type name="Personal Communication"&gt;26&lt;/ref-type&gt;&lt;contributors&gt;&lt;authors&gt;&lt;author&gt;Bart Leeflang&lt;/author&gt;&lt;/authors&gt;&lt;secondary-authors&gt;&lt;author&gt;David E. Rosenberg&lt;/author&gt;&lt;/secondary-authors&gt;&lt;/contributors&gt;&lt;titles&gt;&lt;title&gt;Colorado River Coding: Pre 1922 Compact Water Use&lt;/title&gt;&lt;/titles&gt;&lt;dates&gt;&lt;year&gt;2021&lt;/year&gt;&lt;/dates&gt;&lt;urls&gt;&lt;related-urls&gt;&lt;url&gt;https://github.com/dzeke/ColoradoRiverCoding/tree/main/Pre1922CompactWaterUse&lt;/url&gt;&lt;/related-urls&gt;&lt;/urls&gt;&lt;/record&gt;&lt;/Cite&gt;&lt;Cite&gt;&lt;Author&gt;Ten Tribes Partnership&lt;/Author&gt;&lt;Year&gt;2018&lt;/Year&gt;&lt;RecNum&gt;2766&lt;/RecNum&gt;&lt;record&gt;&lt;rec-number&gt;2766&lt;/rec-number&gt;&lt;foreign-keys&gt;&lt;key app="EN" db-id="xxt5ta9pd995dwesap0pdzzp2weaz0w9werf" timestamp="1617145060"&gt;2766&lt;/key&gt;&lt;/foreign-keys&gt;&lt;ref-type name="Report"&gt;27&lt;/ref-type&gt;&lt;contributors&gt;&lt;authors&gt;&lt;author&gt;Ten Tribes Partnership,&lt;/author&gt;&lt;/authors&gt;&lt;/contributors&gt;&lt;titles&gt;&lt;title&gt;Colorado River Basin  Ten Tribes Partnership Tribal Water Study&lt;/title&gt;&lt;/titles&gt;&lt;dates&gt;&lt;year&gt;2018&lt;/year&gt;&lt;pub-dates&gt;&lt;date&gt;December&lt;/date&gt;&lt;/pub-dates&gt;&lt;/dates&gt;&lt;publisher&gt;U.S. Department of the Interior, Bureau of Reclamation, Ten Tribes Partnership&lt;/publisher&gt;&lt;urls&gt;&lt;related-urls&gt;&lt;url&gt;https://www.usbr.gov/lc/region/programs/crbstudy/tws/finalreport.html&lt;/url&gt;&lt;/related-urls&gt;&lt;/urls&gt;&lt;/record&gt;&lt;/Cite&gt;&lt;/EndNote&gt;</w:instrText>
+            </w:r>
+            <w:r>
+              <w:fldChar w:fldCharType="separate"/>
+            </w:r>
+            <w:r>
+              <w:rPr>
+                <w:noProof/>
+              </w:rPr>
+              <w:t>(Leeflang, 2021; Ten Tribes Partnership, 2018)</w:t>
+            </w:r>
+            <w:r>
+              <w:fldChar w:fldCharType="end"/>
+            </w:r>
+          </w:p>
+        </w:tc>
+      </w:tr>
+      <w:tr>
+        <w:tc>
+          <w:tcPr>
+            <w:tcW w:w="396" w:type="dxa"/>
+            <w:tcBorders>
+              <w:right w:val="single" w:sz="4" w:space="0" w:color="auto"/>
+            </w:tcBorders>
+          </w:tcPr>
+          <w:p>
+            <w:r>
+              <w:t>7.</w:t>
+            </w:r>
+          </w:p>
+        </w:tc>
+        <w:tc>
+          <w:tcPr>
+            <w:tcW w:w="6536" w:type="dxa"/>
+            <w:tcBorders>
+              <w:left w:val="single" w:sz="4" w:space="0" w:color="auto"/>
+            </w:tcBorders>
+          </w:tcPr>
+          <w:p>
+            <w:r>
               <w:t xml:space="preserve">Assign the </w:t>
             </w:r>
             <w:r>
@@ -6656,7 +6790,19 @@
               <w:t>Lower Basin</w:t>
             </w:r>
             <w:r>
-              <w:t xml:space="preserve"> the next 4.2 </w:t>
+              <w:t xml:space="preserve"> the next </w:t>
+            </w:r>
+            <w:r>
+              <w:t>5</w:t>
+            </w:r>
+            <w:r>
+              <w:t>.</w:t>
+            </w:r>
+            <w:r>
+              <w:t>3</w:t>
+            </w:r>
+            <w:r>
+              <w:t xml:space="preserve"> </w:t>
             </w:r>
             <w:proofErr w:type="spellStart"/>
             <w:r>
@@ -6672,13 +6818,22 @@
                 <w:i/>
                 <w:iCs/>
               </w:rPr>
-              <w:t xml:space="preserve">  </w:t>
+              <w:t xml:space="preserve"> </w:t>
             </w:r>
             <w:r>
               <w:t xml:space="preserve">of natural flow. </w:t>
             </w:r>
             <w:r>
-              <w:t xml:space="preserve">4.2 </w:t>
+              <w:t>5</w:t>
+            </w:r>
+            <w:r>
+              <w:t>.</w:t>
+            </w:r>
+            <w:r>
+              <w:t>2</w:t>
+            </w:r>
+            <w:r>
+              <w:t xml:space="preserve"> </w:t>
             </w:r>
             <w:proofErr w:type="spellStart"/>
             <w:r>
@@ -6686,7 +6841,19 @@
             </w:r>
             <w:proofErr w:type="spellEnd"/>
             <w:r>
-              <w:t xml:space="preserve"> plus 2.3 </w:t>
+              <w:t xml:space="preserve"> plus </w:t>
+            </w:r>
+            <w:r>
+              <w:t>1</w:t>
+            </w:r>
+            <w:r>
+              <w:t>.</w:t>
+            </w:r>
+            <w:r>
+              <w:t>2</w:t>
+            </w:r>
+            <w:r>
+              <w:t xml:space="preserve"> </w:t>
             </w:r>
             <w:proofErr w:type="spellStart"/>
             <w:r>
@@ -6702,7 +6869,13 @@
             </w:r>
             <w:proofErr w:type="spellEnd"/>
             <w:r>
-              <w:t xml:space="preserve"> of decreed water for First Nations below Hoover dam plus half of Mexico’s assignment resulted in 8.2 </w:t>
+              <w:t xml:space="preserve"> of First Nations </w:t>
+            </w:r>
+            <w:r>
+              <w:t xml:space="preserve">use </w:t>
+            </w:r>
+            <w:r>
+              <w:t xml:space="preserve">below Hoover dam plus half of Mexico’s assignment resulted in 8.2 </w:t>
             </w:r>
             <w:proofErr w:type="spellStart"/>
             <w:r>
@@ -6809,59 +6982,17 @@
       </w:pPr>
     </w:p>
     <w:bookmarkEnd w:id="15"/>
-    <w:p/>
-    <w:p>
-      <w:r>
-        <w:t xml:space="preserve">The present configuration is valid </w:t>
-      </w:r>
-      <w:r>
-        <w:t>for</w:t>
-      </w:r>
-      <w:r>
-        <w:t xml:space="preserve"> Lake Powell </w:t>
-      </w:r>
-      <w:r>
-        <w:t>n</w:t>
-      </w:r>
-      <w:r>
-        <w:t xml:space="preserve">atural flows </w:t>
-      </w:r>
-      <w:r>
-        <w:t>down to</w:t>
-      </w:r>
-      <w:r>
-        <w:t xml:space="preserve"> 3.7 </w:t>
-      </w:r>
-      <w:proofErr w:type="spellStart"/>
-      <w:r>
-        <w:t>maf</w:t>
-      </w:r>
-      <w:proofErr w:type="spellEnd"/>
-      <w:r>
-        <w:t xml:space="preserve"> per year. Below that value, </w:t>
-      </w:r>
-      <w:r>
-        <w:t>it’s</w:t>
-      </w:r>
-      <w:r>
-        <w:t xml:space="preserve"> unclear whether to </w:t>
-      </w:r>
-      <w:r>
-        <w:t xml:space="preserve">first </w:t>
-      </w:r>
-      <w:r>
-        <w:t>assign natural flow to</w:t>
-      </w:r>
-      <w:r>
-        <w:t xml:space="preserve"> First Nations</w:t>
-      </w:r>
-      <w:r>
-        <w:t xml:space="preserve"> or Mexico or  share the assignment.</w:t>
-      </w:r>
-    </w:p>
-    <w:p>
-      <w:r>
-        <w:t>Figure 7 and Table 6 are one way to assign natural inflow to the basin accounts. Other methods might prioritize the Colorado River Delta, First Nations, and Mexico differently.</w:t>
+    <w:p>
+      <w:r>
+        <w:t>Figure 7 and Table 6 are one way to assign natural inflow to the basin accounts. Other methods m</w:t>
+      </w:r>
+      <w:r>
+        <w:t>ay</w:t>
+      </w:r>
+      <w:bookmarkStart w:id="16" w:name="_GoBack"/>
+      <w:bookmarkEnd w:id="16"/>
+      <w:r>
+        <w:t xml:space="preserve"> prioritize the Colorado River Delta, First Nations, and Mexico differently.</w:t>
       </w:r>
     </w:p>
     <w:p>
@@ -7675,7 +7806,7 @@
               <w:pStyle w:val="ListParagraph"/>
               <w:ind w:left="0"/>
             </w:pPr>
-            <w:bookmarkStart w:id="16" w:name="_Hlk85194423"/>
+            <w:bookmarkStart w:id="17" w:name="_Hlk85194423"/>
             <w:r>
               <w:rPr>
                 <w:noProof/>
@@ -7752,7 +7883,7 @@
         </w:tc>
       </w:tr>
     </w:tbl>
-    <w:bookmarkEnd w:id="16"/>
+    <w:bookmarkEnd w:id="17"/>
     <w:p>
       <w:pPr>
         <w:pStyle w:val="Heading3"/>
@@ -7765,7 +7896,7 @@
       </w:r>
     </w:p>
     <w:p>
-      <w:bookmarkStart w:id="17" w:name="_Hlk85195178"/>
+      <w:bookmarkStart w:id="18" w:name="_Hlk85195178"/>
       <w:r>
         <w:t>A</w:t>
       </w:r>
@@ -7813,7 +7944,7 @@
       <w:r>
         <w:t>.</w:t>
       </w:r>
-      <w:bookmarkEnd w:id="17"/>
+      <w:bookmarkEnd w:id="18"/>
     </w:p>
     <w:p>
       <w:r>
@@ -9303,7 +9434,7 @@
       </w:r>
     </w:p>
     <w:p>
-      <w:bookmarkStart w:id="18" w:name="_Hlk85199911"/>
+      <w:bookmarkStart w:id="19" w:name="_Hlk85199911"/>
       <w:r>
         <w:t>Reduce</w:t>
       </w:r>
@@ -9359,7 +9490,7 @@
       <w:r>
         <w:t xml:space="preserve"> does not quantify the impacts of reduced hydropower generation.</w:t>
       </w:r>
-      <w:bookmarkEnd w:id="18"/>
+      <w:bookmarkEnd w:id="19"/>
     </w:p>
     <w:p>
       <w:pPr>
@@ -9877,13 +10008,8 @@
         <w:t>"</w:t>
       </w:r>
       <w:r>
-        <w:t>Model Guide</w:t>
-      </w:r>
-      <w:r>
-        <w:t>: Colorado River Basin Accounts.</w:t>
-      </w:r>
-      <w:bookmarkStart w:id="19" w:name="_GoBack"/>
-      <w:bookmarkEnd w:id="19"/>
+        <w:t>Model Guide: Colorado River Basin Accounts.</w:t>
+      </w:r>
       <w:r>
         <w:t xml:space="preserve">" Utah State University. </w:t>
       </w:r>
@@ -11042,6 +11168,27 @@
         <w:ind w:left="720" w:hanging="720"/>
       </w:pPr>
       <w:r>
+        <w:t xml:space="preserve">(Leeflang, B.). (2021). "Colorado River Coding: Pre 1922 Compact Water Use." </w:t>
+      </w:r>
+      <w:hyperlink r:id="rId46" w:history="1">
+        <w:r>
+          <w:rPr>
+            <w:rStyle w:val="Hyperlink"/>
+          </w:rPr>
+          <w:t>https://github.com/dzeke/ColoradoRiverCoding/tree/main/Pre1922CompactWaterUse</w:t>
+        </w:r>
+      </w:hyperlink>
+      <w:r>
+        <w:t>.</w:t>
+      </w:r>
+    </w:p>
+    <w:p>
+      <w:pPr>
+        <w:pStyle w:val="EndNoteBibliography"/>
+        <w:spacing w:after="0"/>
+        <w:ind w:left="720" w:hanging="720"/>
+      </w:pPr>
+      <w:r>
         <w:t xml:space="preserve">Meko, D., Bigio, E., and Woodhouse, C. A. (2017). "Colorado River at Lees Ferry, CO River (Updated Skill)." </w:t>
       </w:r>
       <w:r>
@@ -11053,7 +11200,7 @@
       <w:r>
         <w:t xml:space="preserve">. </w:t>
       </w:r>
-      <w:hyperlink r:id="rId46" w:anchor="field-ms-calibration-validation" w:history="1">
+      <w:hyperlink r:id="rId47" w:history="1">
         <w:r>
           <w:rPr>
             <w:rStyle w:val="Hyperlink"/>
@@ -11074,7 +11221,7 @@
       <w:r>
         <w:t xml:space="preserve">Prairie, J. (2020). "Colorado River Basin Natural Flow and Salt Data." U.S. Bureau of Reclamation. </w:t>
       </w:r>
-      <w:hyperlink r:id="rId47" w:history="1">
+      <w:hyperlink r:id="rId48" w:history="1">
         <w:r>
           <w:rPr>
             <w:rStyle w:val="Hyperlink"/>
@@ -11094,27 +11241,6 @@
       </w:pPr>
       <w:r>
         <w:t xml:space="preserve">Rosenberg, D. E. (2021a). "Colorado River Coding: Grand Canyon Intervening Flow." GrandCanyonInterveningFlow folder. </w:t>
-      </w:r>
-      <w:hyperlink r:id="rId48" w:history="1">
-        <w:r>
-          <w:rPr>
-            <w:rStyle w:val="Hyperlink"/>
-          </w:rPr>
-          <w:t>https://doi.org/10.5281/zenodo.5501466</w:t>
-        </w:r>
-      </w:hyperlink>
-      <w:r>
-        <w:t>.</w:t>
-      </w:r>
-    </w:p>
-    <w:p>
-      <w:pPr>
-        <w:pStyle w:val="EndNoteBibliography"/>
-        <w:spacing w:after="0"/>
-        <w:ind w:left="720" w:hanging="720"/>
-      </w:pPr>
-      <w:r>
-        <w:t xml:space="preserve">Rosenberg, D. E. (2021b). "Colorado River Coding: Intentionally Created Surplus for Lake Mead: Current Accounts and Next Steps." ICS folder. </w:t>
       </w:r>
       <w:hyperlink r:id="rId49" w:history="1">
         <w:r>
@@ -11135,6 +11261,27 @@
         <w:ind w:left="720" w:hanging="720"/>
       </w:pPr>
       <w:r>
+        <w:t xml:space="preserve">Rosenberg, D. E. (2021b). "Colorado River Coding: Intentionally Created Surplus for Lake Mead: Current Accounts and Next Steps." ICS folder. </w:t>
+      </w:r>
+      <w:hyperlink r:id="rId50" w:history="1">
+        <w:r>
+          <w:rPr>
+            <w:rStyle w:val="Hyperlink"/>
+          </w:rPr>
+          <w:t>https://doi.org/10.5281/zenodo.5501466</w:t>
+        </w:r>
+      </w:hyperlink>
+      <w:r>
+        <w:t>.</w:t>
+      </w:r>
+    </w:p>
+    <w:p>
+      <w:pPr>
+        <w:pStyle w:val="EndNoteBibliography"/>
+        <w:spacing w:after="0"/>
+        <w:ind w:left="720" w:hanging="720"/>
+      </w:pPr>
+      <w:r>
         <w:t xml:space="preserve">Rosenberg, D. E. (2021c). "Invest in Farm Water Conservation to Curtail Buy and Dry." </w:t>
       </w:r>
       <w:r>
@@ -11146,7 +11293,7 @@
       <w:r>
         <w:t xml:space="preserve">, 3. </w:t>
       </w:r>
-      <w:hyperlink r:id="rId50" w:history="1">
+      <w:hyperlink r:id="rId51" w:history="1">
         <w:r>
           <w:rPr>
             <w:rStyle w:val="Hyperlink"/>
@@ -11167,7 +11314,7 @@
       <w:r>
         <w:t xml:space="preserve">Rosenberg, D. E. (2022). "Colorado River Coding: Lessons from 26 Colorado River managers and experts experimenting with flex accounts in a combined Lake Powell-Lake Mead system." BlogPosts folder. </w:t>
       </w:r>
-      <w:hyperlink r:id="rId51" w:history="1">
+      <w:hyperlink r:id="rId52" w:history="1">
         <w:r>
           <w:rPr>
             <w:rStyle w:val="Hyperlink"/>
@@ -11197,7 +11344,7 @@
       <w:r>
         <w:t xml:space="preserve">(170), 10. </w:t>
       </w:r>
-      <w:hyperlink r:id="rId52" w:history="1">
+      <w:hyperlink r:id="rId53" w:history="1">
         <w:r>
           <w:rPr>
             <w:rStyle w:val="Hyperlink"/>
@@ -11218,7 +11365,7 @@
       <w:r>
         <w:t xml:space="preserve">Salehabadi, H., Tarboton, D., Kuhn, E., Udall, B., Wheeler, K., E.Rosenberg, D., Goeking, S., and Schmidt, J. C. (2020). "Stream flow and Losses of the Colorado River in the Southern Colorado Plateau." Center for Colorado River Studies, Utah State University, Logan, Utah. </w:t>
       </w:r>
-      <w:hyperlink r:id="rId53" w:history="1">
+      <w:hyperlink r:id="rId54" w:history="1">
         <w:r>
           <w:rPr>
             <w:rStyle w:val="Hyperlink"/>
@@ -11239,7 +11386,7 @@
       <w:r>
         <w:t xml:space="preserve">Schmidt, J. C., Kraft, M., Tuzlak, D., and Walker, A. (2016). "Fill Mead First: a technical assessment." Utah State University, Logan, Utah. </w:t>
       </w:r>
-      <w:hyperlink r:id="rId54" w:history="1">
+      <w:hyperlink r:id="rId55" w:history="1">
         <w:r>
           <w:rPr>
             <w:rStyle w:val="Hyperlink"/>
@@ -11260,7 +11407,7 @@
       <w:r>
         <w:t xml:space="preserve">Ten Tribes Partnership. (2018). "Colorado River Basin  Ten Tribes Partnership Tribal Water Study." U.S. Department of the Interior, Bureau of Reclamation, Ten Tribes Partnership. </w:t>
       </w:r>
-      <w:hyperlink r:id="rId55" w:history="1">
+      <w:hyperlink r:id="rId56" w:history="1">
         <w:r>
           <w:rPr>
             <w:rStyle w:val="Hyperlink"/>
@@ -11279,9 +11426,10 @@
         <w:ind w:left="720" w:hanging="720"/>
       </w:pPr>
       <w:r>
+        <w:lastRenderedPageBreak/>
         <w:t xml:space="preserve">USBR. (2007). "Record of Decision: Colorado River Interim Guidelines for Lower Basin Shortages and Coordinated Operations for Lakes Powell and Mead." U.S. Bureau of Reclamation. </w:t>
       </w:r>
-      <w:hyperlink r:id="rId56" w:history="1">
+      <w:hyperlink r:id="rId57" w:history="1">
         <w:r>
           <w:rPr>
             <w:rStyle w:val="Hyperlink"/>
@@ -11300,10 +11448,9 @@
         <w:ind w:left="720" w:hanging="720"/>
       </w:pPr>
       <w:r>
-        <w:lastRenderedPageBreak/>
         <w:t xml:space="preserve">USBR. (2012). "Colorado River Basin Water Supply and Demand Study." U.S. Department of Interior, Bureau of Reclamation, Washington, D.C. </w:t>
       </w:r>
-      <w:hyperlink r:id="rId57" w:history="1">
+      <w:hyperlink r:id="rId58" w:history="1">
         <w:r>
           <w:rPr>
             <w:rStyle w:val="Hyperlink"/>
@@ -11324,7 +11471,7 @@
       <w:r>
         <w:t xml:space="preserve">USBR. (2019). "Agreement Concerning Colorado River Drought Contingency Management and Operations." U.S. Bureau of Reclamation, Washington, DC. </w:t>
       </w:r>
-      <w:hyperlink r:id="rId58" w:history="1">
+      <w:hyperlink r:id="rId59" w:history="1">
         <w:r>
           <w:rPr>
             <w:rStyle w:val="Hyperlink"/>
@@ -11345,7 +11492,7 @@
       <w:r>
         <w:t xml:space="preserve">USBR. (2020). "Review of the Colorado River Interim Guidelines for Lower Basin Shortages and Coordinated Operations for Lake Powell and Lake Mead." U.S. Bureau of Reclamation, U.S. Department of Interior. </w:t>
       </w:r>
-      <w:hyperlink r:id="rId59" w:history="1">
+      <w:hyperlink r:id="rId60" w:history="1">
         <w:r>
           <w:rPr>
             <w:rStyle w:val="Hyperlink"/>
@@ -11366,7 +11513,7 @@
       <w:r>
         <w:t xml:space="preserve">USBR. (2021a). "21st Century Colorado River: Hydrology and Risk of Lake Mead Reaching Critically Low Elevations." U.S. Bureau of Reclamation. </w:t>
       </w:r>
-      <w:hyperlink r:id="rId60" w:history="1">
+      <w:hyperlink r:id="rId61" w:history="1">
         <w:r>
           <w:rPr>
             <w:rStyle w:val="Hyperlink"/>
@@ -11387,7 +11534,7 @@
       <w:r>
         <w:t xml:space="preserve">USBR. (2021b). "Boulder Canyon Operations Office - Program and Activities: Water Accounting Reports." U.S. Bureau of Reclamation. </w:t>
       </w:r>
-      <w:hyperlink r:id="rId61" w:history="1">
+      <w:hyperlink r:id="rId62" w:history="1">
         <w:r>
           <w:rPr>
             <w:rStyle w:val="Hyperlink"/>
@@ -11408,7 +11555,7 @@
       <w:r>
         <w:t xml:space="preserve">USBR. (2021c). "Glen Canyon Dam, Current Status, Lake Powell Inflow Forecast." U.S. Bureau of Reclamation. </w:t>
       </w:r>
-      <w:hyperlink r:id="rId62" w:history="1">
+      <w:hyperlink r:id="rId63" w:history="1">
         <w:r>
           <w:rPr>
             <w:rStyle w:val="Hyperlink"/>
@@ -11429,7 +11576,7 @@
       <w:r>
         <w:t xml:space="preserve">USBR. (2021d). "Lake Mead at Hoover Dam, End of Month Elevation." Lower Colorado River Operations, U.S. Buruea of Reclamation. </w:t>
       </w:r>
-      <w:hyperlink r:id="rId63" w:history="1">
+      <w:hyperlink r:id="rId64" w:history="1">
         <w:r>
           <w:rPr>
             <w:rStyle w:val="Hyperlink"/>
@@ -11450,7 +11597,7 @@
       <w:r>
         <w:t xml:space="preserve">USBR. (2021e). "Lake Powell Unregulated Inflow." </w:t>
       </w:r>
-      <w:hyperlink r:id="rId64" w:history="1">
+      <w:hyperlink r:id="rId65" w:history="1">
         <w:r>
           <w:rPr>
             <w:rStyle w:val="Hyperlink"/>
@@ -11471,7 +11618,7 @@
       <w:r>
         <w:t xml:space="preserve">USGS. (2016). "Colorado River Basin map." U.S. Geological Survey. </w:t>
       </w:r>
-      <w:hyperlink r:id="rId65" w:history="1">
+      <w:hyperlink r:id="rId66" w:history="1">
         <w:r>
           <w:rPr>
             <w:rStyle w:val="Hyperlink"/>
@@ -11492,7 +11639,7 @@
       <w:r>
         <w:t xml:space="preserve">Wheeler, K., Kuhn, E., Bruckerhoff, L., Udall, B., Wang, J., Gilbert, L., Goeking, S., Kasprak, A., Mihalevich, B., Neilson, B., Salehabadi, H., and Schmidt, J. C. (2021). "Alternative Management Paradigms for the Future of the Colorado and Green Rivers." Center for Colorado River Studies, Utah State University, Logan, Utah. </w:t>
       </w:r>
-      <w:hyperlink r:id="rId66" w:history="1">
+      <w:hyperlink r:id="rId67" w:history="1">
         <w:r>
           <w:rPr>
             <w:rStyle w:val="Hyperlink"/>
@@ -11513,7 +11660,7 @@
       <w:r>
         <w:t xml:space="preserve">Wheeler, K. G., Schmidt, J. C., and Rosenberg, D. E. (2019). "Water Resource Modelling of the Colorado River – Present and Future Strategies." Center for Colorado River Studies, Utah State University, Logan, Utah. </w:t>
       </w:r>
-      <w:hyperlink r:id="rId67" w:history="1">
+      <w:hyperlink r:id="rId68" w:history="1">
         <w:r>
           <w:rPr>
             <w:rStyle w:val="Hyperlink"/>
@@ -11542,7 +11689,7 @@
       <w:r>
         <w:t xml:space="preserve">, 37(4), 913-929. </w:t>
       </w:r>
-      <w:hyperlink r:id="rId68" w:history="1">
+      <w:hyperlink r:id="rId69" w:history="1">
         <w:r>
           <w:rPr>
             <w:rStyle w:val="Hyperlink"/>
@@ -11568,8 +11715,8 @@
       </w:r>
     </w:p>
     <w:sectPr>
-      <w:headerReference w:type="default" r:id="rId69"/>
-      <w:footerReference w:type="default" r:id="rId70"/>
+      <w:headerReference w:type="default" r:id="rId70"/>
+      <w:footerReference w:type="default" r:id="rId71"/>
       <w:pgSz w:w="12240" w:h="15840"/>
       <w:pgMar w:top="1440" w:right="1440" w:bottom="1440" w:left="1440" w:header="720" w:footer="720" w:gutter="0"/>
       <w:cols w:space="720"/>
@@ -17406,7 +17553,6 @@
   <w:style w:type="character" w:default="1" w:styleId="DefaultParagraphFont">
     <w:name w:val="Default Paragraph Font"/>
     <w:uiPriority w:val="1"/>
-    <w:semiHidden/>
     <w:unhideWhenUsed/>
   </w:style>
   <w:style w:type="table" w:default="1" w:styleId="TableNormal">
@@ -18248,7 +18394,7 @@
 </file>
 
 <file path=customXml/itemProps1.xml><?xml version="1.0" encoding="utf-8"?>
-<ds:datastoreItem xmlns:ds="http://schemas.openxmlformats.org/officeDocument/2006/customXml" ds:itemID="{9840ED92-C4C2-4A20-A743-7CB5C73C21B6}">
+<ds:datastoreItem xmlns:ds="http://schemas.openxmlformats.org/officeDocument/2006/customXml" ds:itemID="{FBB781CD-BCAA-4752-9324-AC62C88187E4}">
   <ds:schemaRefs>
     <ds:schemaRef ds:uri="http://schemas.openxmlformats.org/officeDocument/2006/bibliography"/>
   </ds:schemaRefs>

</xml_diff>

<commit_message>
Update Table 2 model cell types in Model Guide
</commit_message>
<xml_diff>
--- a/ModelMusings/Support/ModelGuide/ModelGuide-CombinedLakePowellLakeMead.docx
+++ b/ModelMusings/Support/ModelGuide/ModelGuide-CombinedLakePowellLakeMead.docx
@@ -2303,15 +2303,13 @@
       <w:pPr>
         <w:pStyle w:val="TableTitle"/>
       </w:pPr>
-      <w:r>
-        <w:rPr>
-          <w:noProof/>
-        </w:rPr>
+      <w:bookmarkStart w:id="0" w:name="_GoBack"/>
+      <w:r>
         <w:drawing>
-          <wp:inline distT="0" distB="0" distL="0" distR="0" wp14:anchorId="040BD804" wp14:editId="1261484B">
-            <wp:extent cx="4247194" cy="1994092"/>
-            <wp:effectExtent l="0" t="0" r="1270" b="6350"/>
-            <wp:docPr id="7" name="Picture 7"/>
+          <wp:inline distT="0" distB="0" distL="0" distR="0" wp14:anchorId="74A2B5DF" wp14:editId="03CAA477">
+            <wp:extent cx="4474796" cy="2094931"/>
+            <wp:effectExtent l="0" t="0" r="2540" b="635"/>
+            <wp:docPr id="15" name="Picture 15"/>
             <wp:cNvGraphicFramePr>
               <a:graphicFrameLocks xmlns:a="http://schemas.openxmlformats.org/drawingml/2006/main" noChangeAspect="1"/>
             </wp:cNvGraphicFramePr>
@@ -2319,36 +2317,23 @@
               <a:graphicData uri="http://schemas.openxmlformats.org/drawingml/2006/picture">
                 <pic:pic xmlns:pic="http://schemas.openxmlformats.org/drawingml/2006/picture">
                   <pic:nvPicPr>
-                    <pic:cNvPr id="0" name="Picture 1"/>
-                    <pic:cNvPicPr>
-                      <a:picLocks noChangeAspect="1" noChangeArrowheads="1"/>
-                    </pic:cNvPicPr>
+                    <pic:cNvPr id="1" name=""/>
+                    <pic:cNvPicPr/>
                   </pic:nvPicPr>
                   <pic:blipFill>
-                    <a:blip r:embed="rId12">
-                      <a:extLst>
-                        <a:ext uri="{28A0092B-C50C-407E-A947-70E740481C1C}">
-                          <a14:useLocalDpi xmlns:a14="http://schemas.microsoft.com/office/drawing/2010/main" val="0"/>
-                        </a:ext>
-                      </a:extLst>
-                    </a:blip>
-                    <a:srcRect/>
+                    <a:blip r:embed="rId12"/>
                     <a:stretch>
                       <a:fillRect/>
                     </a:stretch>
                   </pic:blipFill>
-                  <pic:spPr bwMode="auto">
+                  <pic:spPr>
                     <a:xfrm>
                       <a:off x="0" y="0"/>
-                      <a:ext cx="4255063" cy="1997786"/>
+                      <a:ext cx="4526427" cy="2119103"/>
                     </a:xfrm>
                     <a:prstGeom prst="rect">
                       <a:avLst/>
                     </a:prstGeom>
-                    <a:noFill/>
-                    <a:ln>
-                      <a:noFill/>
-                    </a:ln>
                   </pic:spPr>
                 </pic:pic>
               </a:graphicData>
@@ -2356,11 +2341,7 @@
           </wp:inline>
         </w:drawing>
       </w:r>
-    </w:p>
-    <w:p>
-      <w:pPr>
-        <w:pStyle w:val="TableTitle"/>
-      </w:pPr>
+      <w:bookmarkEnd w:id="0"/>
     </w:p>
     <w:p>
       <w:pPr>
@@ -2378,7 +2359,7 @@
       <w:pPr>
         <w:pStyle w:val="Heading3"/>
       </w:pPr>
-      <w:bookmarkStart w:id="0" w:name="EvaporationRates"/>
+      <w:bookmarkStart w:id="1" w:name="EvaporationRates"/>
       <w:r>
         <w:rPr>
           <w:rStyle w:val="Heading3Char"/>
@@ -2413,7 +2394,7 @@
         </w:rPr>
         <w:t>vaporation rates</w:t>
       </w:r>
-      <w:bookmarkEnd w:id="0"/>
+      <w:bookmarkEnd w:id="1"/>
       <w:r>
         <w:t xml:space="preserve"> </w:t>
       </w:r>
@@ -2676,14 +2657,14 @@
       <w:pPr>
         <w:pStyle w:val="Heading3"/>
       </w:pPr>
-      <w:bookmarkStart w:id="1" w:name="StartStorage"/>
+      <w:bookmarkStart w:id="2" w:name="StartStorage"/>
       <w:r>
         <w:t>(ii) S</w:t>
       </w:r>
       <w:r>
         <w:t>tart storage</w:t>
       </w:r>
-      <w:bookmarkEnd w:id="1"/>
+      <w:bookmarkEnd w:id="2"/>
     </w:p>
     <w:p>
       <w:r>
@@ -2730,14 +2711,14 @@
       <w:r>
         <w:t xml:space="preserve">(iii) </w:t>
       </w:r>
-      <w:bookmarkStart w:id="2" w:name="ProtectionElevatons"/>
+      <w:bookmarkStart w:id="3" w:name="ProtectionElevatons"/>
       <w:r>
         <w:t>P</w:t>
       </w:r>
       <w:r>
         <w:t>rotection elevations</w:t>
       </w:r>
-      <w:bookmarkEnd w:id="2"/>
+      <w:bookmarkEnd w:id="3"/>
     </w:p>
     <w:p>
       <w:r>
@@ -2829,14 +2810,14 @@
       <w:r>
         <w:t xml:space="preserve">(iv) </w:t>
       </w:r>
-      <w:bookmarkStart w:id="3" w:name="ProtectionVolumes"/>
+      <w:bookmarkStart w:id="4" w:name="ProtectionVolumes"/>
       <w:r>
         <w:t xml:space="preserve">The </w:t>
       </w:r>
       <w:r>
         <w:t>protection volumes</w:t>
       </w:r>
-      <w:bookmarkEnd w:id="3"/>
+      <w:bookmarkEnd w:id="4"/>
     </w:p>
     <w:p>
       <w:r>
@@ -2942,7 +2923,7 @@
         <w:lastRenderedPageBreak/>
         <w:t xml:space="preserve">(v) </w:t>
       </w:r>
-      <w:bookmarkStart w:id="4" w:name="Prior9YearRelease"/>
+      <w:bookmarkStart w:id="5" w:name="Prior9YearRelease"/>
       <w:r>
         <w:t>Prior 9</w:t>
       </w:r>
@@ -2955,7 +2936,7 @@
       <w:r>
         <w:t>Lake Powell release</w:t>
       </w:r>
-      <w:bookmarkEnd w:id="4"/>
+      <w:bookmarkEnd w:id="5"/>
     </w:p>
     <w:p>
       <w:r>
@@ -3031,7 +3012,7 @@
         </w:rPr>
         <w:t xml:space="preserve">vi) </w:t>
       </w:r>
-      <w:bookmarkStart w:id="5" w:name="Prior9YearPariaFlow"/>
+      <w:bookmarkStart w:id="6" w:name="Prior9YearPariaFlow"/>
       <w:r>
         <w:rPr>
           <w:rStyle w:val="Heading3Char"/>
@@ -3065,7 +3046,7 @@
         </w:rPr>
         <w:t xml:space="preserve"> </w:t>
       </w:r>
-      <w:bookmarkEnd w:id="5"/>
+      <w:bookmarkEnd w:id="6"/>
     </w:p>
     <w:p>
       <w:r>
@@ -3254,7 +3235,7 @@
       <w:r>
         <w:t xml:space="preserve">(vii) </w:t>
       </w:r>
-      <w:bookmarkStart w:id="6" w:name="DeliveryToMeet10YearRequirement"/>
+      <w:bookmarkStart w:id="7" w:name="DeliveryToMeet10YearRequirement"/>
       <w:r>
         <w:t>Delivery to meet 10-year requirement</w:t>
       </w:r>
@@ -3266,7 +3247,7 @@
       <w:r>
         <w:t>Upper Basin delivery to meet 10-year requirement</w:t>
       </w:r>
-      <w:bookmarkEnd w:id="6"/>
+      <w:bookmarkEnd w:id="7"/>
       <w:r>
         <w:t xml:space="preserve"> </w:t>
       </w:r>
@@ -3591,6 +3572,9 @@
     </w:p>
     <w:p>
       <w:r>
+        <w:rPr>
+          <w:noProof/>
+        </w:rPr>
         <w:drawing>
           <wp:inline distT="0" distB="0" distL="0" distR="0" wp14:anchorId="054E3454" wp14:editId="4CF6E3B1">
             <wp:extent cx="2706370" cy="1913255"/>
@@ -3645,7 +3629,7 @@
       <w:pPr>
         <w:pStyle w:val="Heading1"/>
       </w:pPr>
-      <w:bookmarkStart w:id="7" w:name="SpecifyLakePowellInflow"/>
+      <w:bookmarkStart w:id="8" w:name="SpecifyLakePowellInflow"/>
       <w:r>
         <w:lastRenderedPageBreak/>
         <w:t xml:space="preserve">Step 2. </w:t>
@@ -3653,7 +3637,7 @@
       <w:r>
         <w:t>Specify natural inflow to Lake Powell</w:t>
       </w:r>
-      <w:bookmarkEnd w:id="7"/>
+      <w:bookmarkEnd w:id="8"/>
     </w:p>
     <w:p>
       <w:r>
@@ -4504,14 +4488,14 @@
       <w:pPr>
         <w:pStyle w:val="Heading2"/>
       </w:pPr>
-      <w:bookmarkStart w:id="8" w:name="InterveningGrandCanyonFlow"/>
+      <w:bookmarkStart w:id="9" w:name="InterveningGrandCanyonFlow"/>
       <w:r>
         <w:t xml:space="preserve">2A. </w:t>
       </w:r>
       <w:r>
         <w:t>Intervening Grand Canyon Flow</w:t>
       </w:r>
-      <w:bookmarkEnd w:id="8"/>
+      <w:bookmarkEnd w:id="9"/>
     </w:p>
     <w:p>
       <w:r>
@@ -4689,14 +4673,14 @@
       <w:pPr>
         <w:pStyle w:val="Heading2"/>
       </w:pPr>
-      <w:bookmarkStart w:id="9" w:name="MeadToImperial"/>
+      <w:bookmarkStart w:id="10" w:name="MeadToImperial"/>
       <w:r>
         <w:t xml:space="preserve">2B. </w:t>
       </w:r>
       <w:r>
         <w:t>Mead to Imperial Dam intervening flow</w:t>
       </w:r>
-      <w:bookmarkEnd w:id="9"/>
+      <w:bookmarkEnd w:id="10"/>
     </w:p>
     <w:p>
       <w:r>
@@ -4736,7 +4720,7 @@
       <w:pPr>
         <w:pStyle w:val="Heading2"/>
       </w:pPr>
-      <w:bookmarkStart w:id="10" w:name="HavasuParkerEvapET"/>
+      <w:bookmarkStart w:id="11" w:name="HavasuParkerEvapET"/>
       <w:r>
         <w:t xml:space="preserve">2C. </w:t>
       </w:r>
@@ -4744,7 +4728,7 @@
         <w:t>Havasu/Parker evaporation and evapotranspiration</w:t>
       </w:r>
     </w:p>
-    <w:bookmarkEnd w:id="10"/>
+    <w:bookmarkEnd w:id="11"/>
     <w:p>
       <w:r>
         <w:t>This value re</w:t>
@@ -4789,7 +4773,7 @@
       <w:pPr>
         <w:pStyle w:val="Heading1"/>
       </w:pPr>
-      <w:bookmarkStart w:id="11" w:name="SplitReservoirStorage"/>
+      <w:bookmarkStart w:id="12" w:name="SplitReservoirStorage"/>
       <w:r>
         <w:lastRenderedPageBreak/>
         <w:t xml:space="preserve">Step 3. </w:t>
@@ -4797,7 +4781,7 @@
       <w:r>
         <w:t xml:space="preserve">Split existing reservoir storage </w:t>
       </w:r>
-      <w:bookmarkEnd w:id="11"/>
+      <w:bookmarkEnd w:id="12"/>
       <w:r>
         <w:t xml:space="preserve">among </w:t>
       </w:r>
@@ -5267,14 +5251,14 @@
       <w:pPr>
         <w:pStyle w:val="Heading2"/>
       </w:pPr>
-      <w:bookmarkStart w:id="12" w:name="BeginOfYearStorage"/>
+      <w:bookmarkStart w:id="13" w:name="BeginOfYearStorage"/>
       <w:r>
         <w:t xml:space="preserve">3A. </w:t>
       </w:r>
       <w:r>
         <w:t>Begin of year reservoir storage</w:t>
       </w:r>
-      <w:bookmarkEnd w:id="12"/>
+      <w:bookmarkEnd w:id="13"/>
     </w:p>
     <w:p>
       <w:r>
@@ -5314,14 +5298,14 @@
       <w:pPr>
         <w:pStyle w:val="Heading2"/>
       </w:pPr>
-      <w:bookmarkStart w:id="13" w:name="CalculatePowellMeadEvaporation"/>
+      <w:bookmarkStart w:id="14" w:name="CalculatePowellMeadEvaporation"/>
       <w:r>
         <w:t xml:space="preserve">3B. </w:t>
       </w:r>
       <w:r>
         <w:t>Calculate Powell + Mead Evaporation</w:t>
       </w:r>
-      <w:bookmarkEnd w:id="13"/>
+      <w:bookmarkEnd w:id="14"/>
     </w:p>
     <w:p>
       <w:r>
@@ -5736,7 +5720,7 @@
       <w:pPr>
         <w:pStyle w:val="Heading2"/>
       </w:pPr>
-      <w:bookmarkStart w:id="14" w:name="CalculateMexicoWaterAllocation"/>
+      <w:bookmarkStart w:id="15" w:name="CalculateMexicoWaterAllocation"/>
       <w:r>
         <w:lastRenderedPageBreak/>
         <w:t xml:space="preserve">3C. </w:t>
@@ -5744,7 +5728,7 @@
       <w:r>
         <w:t>Calculate Mexico Water Allocation</w:t>
       </w:r>
-      <w:bookmarkEnd w:id="14"/>
+      <w:bookmarkEnd w:id="15"/>
     </w:p>
     <w:p>
       <w:r>
@@ -6041,7 +6025,7 @@
           <w:bCs/>
         </w:rPr>
       </w:pPr>
-      <w:bookmarkStart w:id="15" w:name="_Hlk85192255"/>
+      <w:bookmarkStart w:id="16" w:name="_Hlk85192255"/>
       <w:r>
         <w:rPr>
           <w:b/>
@@ -6981,7 +6965,7 @@
         </w:rPr>
       </w:pPr>
     </w:p>
-    <w:bookmarkEnd w:id="15"/>
+    <w:bookmarkEnd w:id="16"/>
     <w:p>
       <w:r>
         <w:t>Figure 7 and Table 6 are one way to assign natural inflow to the basin accounts. Other methods m</w:t>
@@ -6989,8 +6973,6 @@
       <w:r>
         <w:t>ay</w:t>
       </w:r>
-      <w:bookmarkStart w:id="16" w:name="_GoBack"/>
-      <w:bookmarkEnd w:id="16"/>
       <w:r>
         <w:t xml:space="preserve"> prioritize the Colorado River Delta, First Nations, and Mexico differently.</w:t>
       </w:r>
@@ -11200,7 +11182,7 @@
       <w:r>
         <w:t xml:space="preserve">. </w:t>
       </w:r>
-      <w:hyperlink r:id="rId47" w:history="1">
+      <w:hyperlink r:id="rId47" w:anchor="field-ms-calibration-validation" w:history="1">
         <w:r>
           <w:rPr>
             <w:rStyle w:val="Hyperlink"/>
@@ -17553,6 +17535,7 @@
   <w:style w:type="character" w:default="1" w:styleId="DefaultParagraphFont">
     <w:name w:val="Default Paragraph Font"/>
     <w:uiPriority w:val="1"/>
+    <w:semiHidden/>
     <w:unhideWhenUsed/>
   </w:style>
   <w:style w:type="table" w:default="1" w:styleId="TableNormal">
@@ -18394,7 +18377,7 @@
 </file>
 
 <file path=customXml/itemProps1.xml><?xml version="1.0" encoding="utf-8"?>
-<ds:datastoreItem xmlns:ds="http://schemas.openxmlformats.org/officeDocument/2006/customXml" ds:itemID="{FBB781CD-BCAA-4752-9324-AC62C88187E4}">
+<ds:datastoreItem xmlns:ds="http://schemas.openxmlformats.org/officeDocument/2006/customXml" ds:itemID="{6A31212F-8947-4B81-A35E-478DC99D4C56}">
   <ds:schemaRefs>
     <ds:schemaRef ds:uri="http://schemas.openxmlformats.org/officeDocument/2006/bibliography"/>
   </ds:schemaRefs>

</xml_diff>

<commit_message>
New title for model guide to include adapt
</commit_message>
<xml_diff>
--- a/ModelMusings/Support/ModelGuide/ModelGuide-CombinedLakePowellLakeMead.docx
+++ b/ModelMusings/Support/ModelGuide/ModelGuide-CombinedLakePowellLakeMead.docx
@@ -21,7 +21,18 @@
         <w:pStyle w:val="Heading2"/>
       </w:pPr>
       <w:r>
-        <w:t>Colorado River Basin Accounts: Provoke thought and discussion about new operations</w:t>
+        <w:t xml:space="preserve">Colorado River Basin Accounts: Provoke discussion about </w:t>
+      </w:r>
+      <w:r>
+        <w:t>more adapt</w:t>
+      </w:r>
+      <w:r>
+        <w:t>ive</w:t>
+      </w:r>
+      <w:bookmarkStart w:id="0" w:name="_GoBack"/>
+      <w:bookmarkEnd w:id="0"/>
+      <w:r>
+        <w:t xml:space="preserve"> operations</w:t>
       </w:r>
     </w:p>
     <w:p>
@@ -106,64 +117,67 @@
     </w:p>
     <w:p>
       <w:r>
-        <w:t xml:space="preserve">This document supports participants to use </w:t>
-      </w:r>
-      <w:r>
-        <w:t>Colorado River Basin Accounts (</w:t>
+        <w:t>This document supports participants to use</w:t>
+      </w:r>
+      <w:r>
+        <w:t xml:space="preserve"> a Google Sheet model of</w:t>
+      </w:r>
+      <w:r>
+        <w:t xml:space="preserve"> </w:t>
+      </w:r>
+      <w:r>
+        <w:t>Colorado River Basin Accounts</w:t>
+      </w:r>
+      <w:r>
+        <w:t xml:space="preserve"> </w:t>
+      </w:r>
+      <w:r>
+        <w:fldChar w:fldCharType="begin"/>
+      </w:r>
+      <w:r>
+        <w:instrText xml:space="preserve"> ADDIN EN.CITE &lt;EndNote&gt;&lt;Cite&gt;&lt;Author&gt;Rosenberg&lt;/Author&gt;&lt;Year&gt;2022&lt;/Year&gt;&lt;RecNum&gt;2789&lt;/RecNum&gt;&lt;DisplayText&gt;(Rosenberg, 2022)&lt;/DisplayText&gt;&lt;record&gt;&lt;rec-number&gt;2789&lt;/rec-number&gt;&lt;foreign-keys&gt;&lt;key app="EN" db-id="xxt5ta9pd995dwesap0pdzzp2weaz0w9werf" timestamp="1620873547"&gt;2789&lt;/key&gt;&lt;/foreign-keys&gt;&lt;ref-type name="Web Page"&gt;12&lt;/ref-type&gt;&lt;contributors&gt;&lt;authors&gt;&lt;author&gt;David E. Rosenberg&lt;/author&gt;&lt;/authors&gt;&lt;/contributors&gt;&lt;titles&gt;&lt;title&gt;Colorado River Coding: Lessons from 26 Colorado River managers and experts experimenting with flex accounts in a combined Lake Powell-Lake Mead system&lt;/title&gt;&lt;/titles&gt;&lt;dates&gt;&lt;year&gt;2022&lt;/year&gt;&lt;/dates&gt;&lt;publisher&gt;BlogPosts folder&lt;/publisher&gt;&lt;urls&gt;&lt;related-urls&gt;&lt;url&gt;https://doi.org/10.5281/zenodo.5501466&lt;/url&gt;&lt;/related-urls&gt;&lt;/urls&gt;&lt;/record&gt;&lt;/Cite&gt;&lt;/EndNote&gt;</w:instrText>
+      </w:r>
+      <w:r>
+        <w:fldChar w:fldCharType="separate"/>
+      </w:r>
+      <w:r>
+        <w:rPr>
+          <w:noProof/>
+        </w:rPr>
+        <w:t>(Rosenberg, 2022)</w:t>
+      </w:r>
+      <w:r>
+        <w:fldChar w:fldCharType="end"/>
+      </w:r>
+      <w:r>
+        <w:t xml:space="preserve">. </w:t>
+      </w:r>
+      <w:r>
+        <w:t>P</w:t>
+      </w:r>
+      <w:r>
+        <w:t xml:space="preserve">articipants connect to the same </w:t>
       </w:r>
       <w:r>
         <w:t>Google Sheet</w:t>
       </w:r>
       <w:r>
-        <w:t xml:space="preserve"> model</w:t>
-      </w:r>
-      <w:r>
-        <w:t>)</w:t>
-      </w:r>
-      <w:r>
-        <w:fldChar w:fldCharType="begin"/>
-      </w:r>
-      <w:r>
-        <w:instrText xml:space="preserve"> ADDIN EN.CITE &lt;EndNote&gt;&lt;Cite&gt;&lt;Author&gt;Rosenberg&lt;/Author&gt;&lt;Year&gt;2022&lt;/Year&gt;&lt;RecNum&gt;2789&lt;/RecNum&gt;&lt;DisplayText&gt;(Rosenberg, 2022)&lt;/DisplayText&gt;&lt;record&gt;&lt;rec-number&gt;2789&lt;/rec-number&gt;&lt;foreign-keys&gt;&lt;key app="EN" db-id="xxt5ta9pd995dwesap0pdzzp2weaz0w9werf" timestamp="1620873547"&gt;2789&lt;/key&gt;&lt;/foreign-keys&gt;&lt;ref-type name="Web Page"&gt;12&lt;/ref-type&gt;&lt;contributors&gt;&lt;authors&gt;&lt;author&gt;David E. Rosenberg&lt;/author&gt;&lt;/authors&gt;&lt;/contributors&gt;&lt;titles&gt;&lt;title&gt;Colorado River Coding: Lessons from 26 Colorado River managers and experts experimenting with flex accounts in a combined Lake Powell-Lake Mead system&lt;/title&gt;&lt;/titles&gt;&lt;dates&gt;&lt;year&gt;2022&lt;/year&gt;&lt;/dates&gt;&lt;publisher&gt;BlogPosts folder&lt;/publisher&gt;&lt;urls&gt;&lt;related-urls&gt;&lt;url&gt;https://doi.org/10.5281/zenodo.5501466&lt;/url&gt;&lt;/related-urls&gt;&lt;/urls&gt;&lt;/record&gt;&lt;/Cite&gt;&lt;/EndNote&gt;</w:instrText>
-      </w:r>
-      <w:r>
-        <w:fldChar w:fldCharType="separate"/>
-      </w:r>
-      <w:r>
-        <w:rPr>
-          <w:noProof/>
-        </w:rPr>
-        <w:t>(Rosenberg, 2022)</w:t>
-      </w:r>
-      <w:r>
-        <w:fldChar w:fldCharType="end"/>
-      </w:r>
-      <w:r>
-        <w:t xml:space="preserve">. </w:t>
-      </w:r>
-      <w:r>
-        <w:t>P</w:t>
-      </w:r>
-      <w:r>
-        <w:t xml:space="preserve">articipants connect to the same </w:t>
-      </w:r>
-      <w:r>
-        <w:t>Google Sheet (</w:t>
-      </w:r>
-      <w:r>
-        <w:t>cloud</w:t>
-      </w:r>
-      <w:r>
-        <w:t>)</w:t>
-      </w:r>
-      <w:r>
-        <w:t xml:space="preserve"> model and enter </w:t>
-      </w:r>
-      <w:r>
-        <w:t xml:space="preserve">individual water conservation and consumption choices </w:t>
-      </w:r>
-      <w:r>
-        <w:t xml:space="preserve">and group decisions </w:t>
+        <w:t>. Participants</w:t>
+      </w:r>
+      <w:r>
+        <w:t xml:space="preserve"> enter </w:t>
+      </w:r>
+      <w:r>
+        <w:t>individual</w:t>
+      </w:r>
+      <w:r>
+        <w:t xml:space="preserve"> and group</w:t>
+      </w:r>
+      <w:r>
+        <w:t xml:space="preserve"> </w:t>
+      </w:r>
+      <w:r>
+        <w:t xml:space="preserve">water consumption, conservation, and trade choices </w:t>
       </w:r>
       <w:r>
         <w:t>as model time progresses year-by-year.</w:t>
@@ -175,7 +189,13 @@
         <w:t>is</w:t>
       </w:r>
       <w:r>
-        <w:t xml:space="preserve"> document provides context information for each individual and group choice and explains how choices build on existing Colorado River management (Appendix A). The document also suggest potential values to enter.</w:t>
+        <w:t xml:space="preserve"> document provides context information for each individual and group choice</w:t>
+      </w:r>
+      <w:r>
+        <w:t>. The document also ex</w:t>
+      </w:r>
+      <w:r>
+        <w:t>plains how choices build on existing Colorado River management (Appendix A). The document also suggest potential values to enter.</w:t>
       </w:r>
     </w:p>
     <w:p>
@@ -2303,8 +2323,10 @@
       <w:pPr>
         <w:pStyle w:val="TableTitle"/>
       </w:pPr>
-      <w:bookmarkStart w:id="0" w:name="_GoBack"/>
-      <w:r>
+      <w:r>
+        <w:rPr>
+          <w:noProof/>
+        </w:rPr>
         <w:drawing>
           <wp:inline distT="0" distB="0" distL="0" distR="0" wp14:anchorId="74A2B5DF" wp14:editId="03CAA477">
             <wp:extent cx="4474796" cy="2094931"/>
@@ -2341,7 +2363,6 @@
           </wp:inline>
         </w:drawing>
       </w:r>
-      <w:bookmarkEnd w:id="0"/>
     </w:p>
     <w:p>
       <w:pPr>
@@ -18377,7 +18398,7 @@
 </file>
 
 <file path=customXml/itemProps1.xml><?xml version="1.0" encoding="utf-8"?>
-<ds:datastoreItem xmlns:ds="http://schemas.openxmlformats.org/officeDocument/2006/customXml" ds:itemID="{6A31212F-8947-4B81-A35E-478DC99D4C56}">
+<ds:datastoreItem xmlns:ds="http://schemas.openxmlformats.org/officeDocument/2006/customXml" ds:itemID="{A7F14DCC-AE9F-43AD-AE2C-1528D44F7B0F}">
   <ds:schemaRefs>
     <ds:schemaRef ds:uri="http://schemas.openxmlformats.org/officeDocument/2006/bibliography"/>
   </ds:schemaRefs>

</xml_diff>

<commit_message>
Update Tables 7 and 8 in Model Guide to list source for Upper and Lower Basin prices and include 2 and 4 maf goals
</commit_message>
<xml_diff>
--- a/ModelMusings/Support/ModelGuide/ModelGuide-CombinedLakePowellLakeMead.docx
+++ b/ModelMusings/Support/ModelGuide/ModelGuide-CombinedLakePowellLakeMead.docx
@@ -29,8 +29,6 @@
       <w:r>
         <w:t>ive</w:t>
       </w:r>
-      <w:bookmarkStart w:id="0" w:name="_GoBack"/>
-      <w:bookmarkEnd w:id="0"/>
       <w:r>
         <w:t xml:space="preserve"> operations</w:t>
       </w:r>
@@ -2380,7 +2378,7 @@
       <w:pPr>
         <w:pStyle w:val="Heading3"/>
       </w:pPr>
-      <w:bookmarkStart w:id="1" w:name="EvaporationRates"/>
+      <w:bookmarkStart w:id="0" w:name="EvaporationRates"/>
       <w:r>
         <w:rPr>
           <w:rStyle w:val="Heading3Char"/>
@@ -2415,7 +2413,7 @@
         </w:rPr>
         <w:t>vaporation rates</w:t>
       </w:r>
-      <w:bookmarkEnd w:id="1"/>
+      <w:bookmarkEnd w:id="0"/>
       <w:r>
         <w:t xml:space="preserve"> </w:t>
       </w:r>
@@ -2678,33 +2676,135 @@
       <w:pPr>
         <w:pStyle w:val="Heading3"/>
       </w:pPr>
-      <w:bookmarkStart w:id="2" w:name="StartStorage"/>
+      <w:bookmarkStart w:id="1" w:name="StartStorage"/>
       <w:r>
         <w:t>(ii) S</w:t>
       </w:r>
       <w:r>
         <w:t>tart storage</w:t>
       </w:r>
+      <w:bookmarkEnd w:id="1"/>
+    </w:p>
+    <w:p>
+      <w:r>
+        <w:t>Reservoir start storage is</w:t>
+      </w:r>
+      <w:r>
+        <w:t xml:space="preserve"> taken from</w:t>
+      </w:r>
+      <w:r>
+        <w:t xml:space="preserve"> data portals</w:t>
+      </w:r>
+      <w:r>
+        <w:t xml:space="preserve"> </w:t>
+      </w:r>
+      <w:r>
+        <w:fldChar w:fldCharType="begin"/>
+      </w:r>
+      <w:r>
+        <w:instrText xml:space="preserve"> ADDIN EN.CITE &lt;EndNote&gt;&lt;Cite&gt;&lt;Author&gt;USBR&lt;/Author&gt;&lt;Year&gt;2021&lt;/Year&gt;&lt;RecNum&gt;2773&lt;/RecNum&gt;&lt;DisplayText&gt;(USBR, 2021c; USBR, 2021d)&lt;/DisplayText&gt;&lt;record&gt;&lt;rec-number&gt;2773&lt;/rec-number&gt;&lt;foreign-keys&gt;&lt;key app="EN" db-id="xxt5ta9pd995dwesap0pdzzp2weaz0w9werf" timestamp="1619415581"&gt;2773&lt;/key&gt;&lt;/foreign-keys&gt;&lt;ref-type name="Report"&gt;27&lt;/ref-type&gt;&lt;contributors&gt;&lt;authors&gt;&lt;author&gt;USBR&lt;/author&gt;&lt;/authors&gt;&lt;/contributors&gt;&lt;titles&gt;&lt;title&gt;Glen Canyon Dam, Current Status, Lake Powell Inflow Forecast&lt;/title&gt;&lt;/titles&gt;&lt;dates&gt;&lt;year&gt;2021&lt;/year&gt;&lt;/dates&gt;&lt;publisher&gt;U.S. Bureau of Reclamation&lt;/publisher&gt;&lt;urls&gt;&lt;related-urls&gt;&lt;url&gt;https://www.usbr.gov/uc/water/crsp/cs/gcd.html&lt;/url&gt;&lt;/related-urls&gt;&lt;/urls&gt;&lt;/record&gt;&lt;/Cite&gt;&lt;Cite&gt;&lt;Author&gt;USBR&lt;/Author&gt;&lt;Year&gt;2021&lt;/Year&gt;&lt;RecNum&gt;2823&lt;/RecNum&gt;&lt;record&gt;&lt;rec-number&gt;2823&lt;/rec-number&gt;&lt;foreign-keys&gt;&lt;key app="EN" db-id="xxt5ta9pd995dwesap0pdzzp2weaz0w9werf" timestamp="1633466837"&gt;2823&lt;/key&gt;&lt;/foreign-keys&gt;&lt;ref-type name="Web Page"&gt;12&lt;/ref-type&gt;&lt;contributors&gt;&lt;authors&gt;&lt;author&gt;USBR&lt;/author&gt;&lt;/authors&gt;&lt;/contributors&gt;&lt;titles&gt;&lt;title&gt;Lake Mead at Hoover Dam, End of Month Elevation&lt;/title&gt;&lt;/titles&gt;&lt;volume&gt;2021&lt;/volume&gt;&lt;number&gt;October 5&lt;/number&gt;&lt;dates&gt;&lt;year&gt;2021&lt;/year&gt;&lt;/dates&gt;&lt;publisher&gt;Lower Colorado River Operations, U.S. Buruea of Reclamation&lt;/publisher&gt;&lt;urls&gt;&lt;related-urls&gt;&lt;url&gt;https://www.usbr.gov/lc/region/g4000/hourly/mead-elv.html&lt;/url&gt;&lt;/related-urls&gt;&lt;/urls&gt;&lt;/record&gt;&lt;/Cite&gt;&lt;/EndNote&gt;</w:instrText>
+      </w:r>
+      <w:r>
+        <w:fldChar w:fldCharType="separate"/>
+      </w:r>
+      <w:r>
+        <w:rPr>
+          <w:noProof/>
+        </w:rPr>
+        <w:t>(USBR, 2021c; USBR, 2021d)</w:t>
+      </w:r>
+      <w:r>
+        <w:fldChar w:fldCharType="end"/>
+      </w:r>
+      <w:r>
+        <w:t>.</w:t>
+      </w:r>
+      <w:r>
+        <w:t xml:space="preserve"> Text in Column D lists the date.</w:t>
+      </w:r>
+    </w:p>
+    <w:p>
+      <w:pPr>
+        <w:pStyle w:val="Heading3"/>
+      </w:pPr>
+      <w:r>
+        <w:t xml:space="preserve">(iii) </w:t>
+      </w:r>
+      <w:bookmarkStart w:id="2" w:name="ProtectionElevatons"/>
+      <w:r>
+        <w:t>P</w:t>
+      </w:r>
+      <w:r>
+        <w:t>rotection elevations</w:t>
+      </w:r>
       <w:bookmarkEnd w:id="2"/>
     </w:p>
     <w:p>
       <w:r>
-        <w:t>Reservoir start storage is</w:t>
-      </w:r>
-      <w:r>
-        <w:t xml:space="preserve"> taken from</w:t>
-      </w:r>
-      <w:r>
-        <w:t xml:space="preserve"> data portals</w:t>
+        <w:t xml:space="preserve">These Lake Powell and Lake Mead elevations inform the start storage for the shared reserve account. </w:t>
+      </w:r>
+      <w:r>
+        <w:t xml:space="preserve">The reservoir protection elevations </w:t>
+      </w:r>
+      <w:r>
+        <w:t xml:space="preserve">of 3,525 feet for Lake Powell and 1,020 feet for Lake Mead are defined in the Upper and Lower Basin Drought Contingency Plans </w:t>
+      </w:r>
+      <w:r>
+        <w:fldChar w:fldCharType="begin"/>
+      </w:r>
+      <w:r>
+        <w:instrText xml:space="preserve"> ADDIN EN.CITE &lt;EndNote&gt;&lt;Cite&gt;&lt;Author&gt;USBR&lt;/Author&gt;&lt;Year&gt;2019&lt;/Year&gt;&lt;RecNum&gt;2578&lt;/RecNum&gt;&lt;DisplayText&gt;(USBR, 2019)&lt;/DisplayText&gt;&lt;record&gt;&lt;rec-number&gt;2578&lt;/rec-number&gt;&lt;foreign-keys&gt;&lt;key app="EN" db-id="xxt5ta9pd995dwesap0pdzzp2weaz0w9werf" timestamp="1554700022"&gt;2578&lt;/key&gt;&lt;/foreign-keys&gt;&lt;ref-type name="Report"&gt;27&lt;/ref-type&gt;&lt;contributors&gt;&lt;authors&gt;&lt;author&gt;USBR&lt;/author&gt;&lt;/authors&gt;&lt;/contributors&gt;&lt;titles&gt;&lt;title&gt;Agreement Concerning Colorado River Drought Contingency Management and Operations&lt;/title&gt;&lt;/titles&gt;&lt;pages&gt;56&lt;/pages&gt;&lt;dates&gt;&lt;year&gt;2019&lt;/year&gt;&lt;pub-dates&gt;&lt;date&gt;May 20&lt;/date&gt;&lt;/pub-dates&gt;&lt;/dates&gt;&lt;pub-location&gt;Washington, DC&lt;/pub-location&gt;&lt;publisher&gt;U.S. Bureau of Reclamation&lt;/publisher&gt;&lt;urls&gt;&lt;related-urls&gt;&lt;url&gt;https://www.usbr.gov/dcp/finaldocs.html&lt;/url&gt;&lt;/related-urls&gt;&lt;/urls&gt;&lt;/record&gt;&lt;/Cite&gt;&lt;/EndNote&gt;</w:instrText>
+      </w:r>
+      <w:r>
+        <w:fldChar w:fldCharType="separate"/>
+      </w:r>
+      <w:r>
+        <w:rPr>
+          <w:noProof/>
+        </w:rPr>
+        <w:t>(USBR, 2019)</w:t>
+      </w:r>
+      <w:r>
+        <w:fldChar w:fldCharType="end"/>
+      </w:r>
+      <w:r>
+        <w:t xml:space="preserve">. </w:t>
+      </w:r>
+      <w:r>
+        <w:t xml:space="preserve">As the reservoirs approach the protection levels, the plans state the </w:t>
+      </w:r>
+      <w:r>
+        <w:t>accounts</w:t>
+      </w:r>
+      <w:r>
+        <w:t xml:space="preserve"> will consult with the Federal Government to </w:t>
+      </w:r>
+      <w:r>
+        <w:t xml:space="preserve">stabilize and </w:t>
+      </w:r>
+      <w:r>
+        <w:t xml:space="preserve">prevent the reservoirs from falling below these levels. </w:t>
+      </w:r>
+      <w:r>
+        <w:t>To stabilize,</w:t>
       </w:r>
       <w:r>
         <w:t xml:space="preserve"> </w:t>
       </w:r>
       <w:r>
+        <w:t>participants</w:t>
+      </w:r>
+      <w:r>
+        <w:t xml:space="preserve"> will need </w:t>
+      </w:r>
+      <w:r>
+        <w:t xml:space="preserve">to make reservoir releases plus evaporation less than inflow </w:t>
+      </w:r>
+      <w:r>
         <w:fldChar w:fldCharType="begin"/>
       </w:r>
       <w:r>
-        <w:instrText xml:space="preserve"> ADDIN EN.CITE &lt;EndNote&gt;&lt;Cite&gt;&lt;Author&gt;USBR&lt;/Author&gt;&lt;Year&gt;2021&lt;/Year&gt;&lt;RecNum&gt;2773&lt;/RecNum&gt;&lt;DisplayText&gt;(USBR, 2021c; USBR, 2021d)&lt;/DisplayText&gt;&lt;record&gt;&lt;rec-number&gt;2773&lt;/rec-number&gt;&lt;foreign-keys&gt;&lt;key app="EN" db-id="xxt5ta9pd995dwesap0pdzzp2weaz0w9werf" timestamp="1619415581"&gt;2773&lt;/key&gt;&lt;/foreign-keys&gt;&lt;ref-type name="Report"&gt;27&lt;/ref-type&gt;&lt;contributors&gt;&lt;authors&gt;&lt;author&gt;USBR&lt;/author&gt;&lt;/authors&gt;&lt;/contributors&gt;&lt;titles&gt;&lt;title&gt;Glen Canyon Dam, Current Status, Lake Powell Inflow Forecast&lt;/title&gt;&lt;/titles&gt;&lt;dates&gt;&lt;year&gt;2021&lt;/year&gt;&lt;/dates&gt;&lt;publisher&gt;U.S. Bureau of Reclamation&lt;/publisher&gt;&lt;urls&gt;&lt;related-urls&gt;&lt;url&gt;https://www.usbr.gov/uc/water/crsp/cs/gcd.html&lt;/url&gt;&lt;/related-urls&gt;&lt;/urls&gt;&lt;/record&gt;&lt;/Cite&gt;&lt;Cite&gt;&lt;Author&gt;USBR&lt;/Author&gt;&lt;Year&gt;2021&lt;/Year&gt;&lt;RecNum&gt;2823&lt;/RecNum&gt;&lt;record&gt;&lt;rec-number&gt;2823&lt;/rec-number&gt;&lt;foreign-keys&gt;&lt;key app="EN" db-id="xxt5ta9pd995dwesap0pdzzp2weaz0w9werf" timestamp="1633466837"&gt;2823&lt;/key&gt;&lt;/foreign-keys&gt;&lt;ref-type name="Web Page"&gt;12&lt;/ref-type&gt;&lt;contributors&gt;&lt;authors&gt;&lt;author&gt;USBR&lt;/author&gt;&lt;/authors&gt;&lt;/contributors&gt;&lt;titles&gt;&lt;title&gt;Lake Mead at Hoover Dam, End of Month Elevation&lt;/title&gt;&lt;/titles&gt;&lt;volume&gt;2021&lt;/volume&gt;&lt;number&gt;October 5&lt;/number&gt;&lt;dates&gt;&lt;year&gt;2021&lt;/year&gt;&lt;/dates&gt;&lt;publisher&gt;Lower Colorado River Operations, U.S. Buruea of Reclamation&lt;/publisher&gt;&lt;urls&gt;&lt;related-urls&gt;&lt;url&gt;https://www.usbr.gov/lc/region/g4000/hourly/mead-elv.html&lt;/url&gt;&lt;/related-urls&gt;&lt;/urls&gt;&lt;/record&gt;&lt;/Cite&gt;&lt;/EndNote&gt;</w:instrText>
+        <w:instrText xml:space="preserve"> ADDIN EN.CITE &lt;EndNote&gt;&lt;Cite&gt;&lt;Author&gt;Rosenberg&lt;/Author&gt;&lt;Year&gt;Submitted&lt;/Year&gt;&lt;RecNum&gt;2796&lt;/RecNum&gt;&lt;DisplayText&gt;(Rosenberg, Submitted)&lt;/DisplayText&gt;&lt;record&gt;&lt;rec-number&gt;2796&lt;/rec-number&gt;&lt;foreign-keys&gt;&lt;key app="EN" db-id="xxt5ta9pd995dwesap0pdzzp2weaz0w9werf" timestamp="1624166225"&gt;2796&lt;/key&gt;&lt;/foreign-keys&gt;&lt;ref-type name="Journal Article"&gt;17&lt;/ref-type&gt;&lt;contributors&gt;&lt;authors&gt;&lt;author&gt;David E. Rosenberg&lt;/author&gt;&lt;/authors&gt;&lt;/contributors&gt;&lt;titles&gt;&lt;title&gt;Adapt Lake Mead releases to inflow to give managers more flexibility to slow reservoir draw down&lt;/title&gt;&lt;secondary-title&gt;Submitted to Journal of Water Resources Planning and Management&lt;/secondary-title&gt;&lt;/titles&gt;&lt;periodical&gt;&lt;full-title&gt;Submitted to Journal of Water Resources Planning and Management&lt;/full-title&gt;&lt;/periodical&gt;&lt;pages&gt;10&lt;/pages&gt;&lt;number&gt;170&lt;/number&gt;&lt;dates&gt;&lt;year&gt;Submitted&lt;/year&gt;&lt;/dates&gt;&lt;pub-location&gt;Logan, Utah&lt;/pub-location&gt;&lt;publisher&gt;Utah State University&lt;/publisher&gt;&lt;urls&gt;&lt;related-urls&gt;&lt;url&gt;https://digitalcommons.usu.edu/water_pubs/170/&lt;/url&gt;&lt;/related-urls&gt;&lt;/urls&gt;&lt;/record&gt;&lt;/Cite&gt;&lt;/EndNote&gt;</w:instrText>
       </w:r>
       <w:r>
         <w:fldChar w:fldCharType="separate"/>
@@ -2713,7 +2813,7 @@
         <w:rPr>
           <w:noProof/>
         </w:rPr>
-        <w:t>(USBR, 2021c; USBR, 2021d)</w:t>
+        <w:t>(Rosenberg, Submitted)</w:t>
       </w:r>
       <w:r>
         <w:fldChar w:fldCharType="end"/>
@@ -2721,124 +2821,22 @@
       <w:r>
         <w:t>.</w:t>
       </w:r>
-      <w:r>
-        <w:t xml:space="preserve"> Text in Column D lists the date.</w:t>
-      </w:r>
     </w:p>
     <w:p>
       <w:pPr>
         <w:pStyle w:val="Heading3"/>
       </w:pPr>
       <w:r>
-        <w:t xml:space="preserve">(iii) </w:t>
-      </w:r>
-      <w:bookmarkStart w:id="3" w:name="ProtectionElevatons"/>
-      <w:r>
-        <w:t>P</w:t>
-      </w:r>
-      <w:r>
-        <w:t>rotection elevations</w:t>
+        <w:t xml:space="preserve">(iv) </w:t>
+      </w:r>
+      <w:bookmarkStart w:id="3" w:name="ProtectionVolumes"/>
+      <w:r>
+        <w:t xml:space="preserve">The </w:t>
+      </w:r>
+      <w:r>
+        <w:t>protection volumes</w:t>
       </w:r>
       <w:bookmarkEnd w:id="3"/>
-    </w:p>
-    <w:p>
-      <w:r>
-        <w:t xml:space="preserve">These Lake Powell and Lake Mead elevations inform the start storage for the shared reserve account. </w:t>
-      </w:r>
-      <w:r>
-        <w:t xml:space="preserve">The reservoir protection elevations </w:t>
-      </w:r>
-      <w:r>
-        <w:t xml:space="preserve">of 3,525 feet for Lake Powell and 1,020 feet for Lake Mead are defined in the Upper and Lower Basin Drought Contingency Plans </w:t>
-      </w:r>
-      <w:r>
-        <w:fldChar w:fldCharType="begin"/>
-      </w:r>
-      <w:r>
-        <w:instrText xml:space="preserve"> ADDIN EN.CITE &lt;EndNote&gt;&lt;Cite&gt;&lt;Author&gt;USBR&lt;/Author&gt;&lt;Year&gt;2019&lt;/Year&gt;&lt;RecNum&gt;2578&lt;/RecNum&gt;&lt;DisplayText&gt;(USBR, 2019)&lt;/DisplayText&gt;&lt;record&gt;&lt;rec-number&gt;2578&lt;/rec-number&gt;&lt;foreign-keys&gt;&lt;key app="EN" db-id="xxt5ta9pd995dwesap0pdzzp2weaz0w9werf" timestamp="1554700022"&gt;2578&lt;/key&gt;&lt;/foreign-keys&gt;&lt;ref-type name="Report"&gt;27&lt;/ref-type&gt;&lt;contributors&gt;&lt;authors&gt;&lt;author&gt;USBR&lt;/author&gt;&lt;/authors&gt;&lt;/contributors&gt;&lt;titles&gt;&lt;title&gt;Agreement Concerning Colorado River Drought Contingency Management and Operations&lt;/title&gt;&lt;/titles&gt;&lt;pages&gt;56&lt;/pages&gt;&lt;dates&gt;&lt;year&gt;2019&lt;/year&gt;&lt;pub-dates&gt;&lt;date&gt;May 20&lt;/date&gt;&lt;/pub-dates&gt;&lt;/dates&gt;&lt;pub-location&gt;Washington, DC&lt;/pub-location&gt;&lt;publisher&gt;U.S. Bureau of Reclamation&lt;/publisher&gt;&lt;urls&gt;&lt;related-urls&gt;&lt;url&gt;https://www.usbr.gov/dcp/finaldocs.html&lt;/url&gt;&lt;/related-urls&gt;&lt;/urls&gt;&lt;/record&gt;&lt;/Cite&gt;&lt;/EndNote&gt;</w:instrText>
-      </w:r>
-      <w:r>
-        <w:fldChar w:fldCharType="separate"/>
-      </w:r>
-      <w:r>
-        <w:rPr>
-          <w:noProof/>
-        </w:rPr>
-        <w:t>(USBR, 2019)</w:t>
-      </w:r>
-      <w:r>
-        <w:fldChar w:fldCharType="end"/>
-      </w:r>
-      <w:r>
-        <w:t xml:space="preserve">. </w:t>
-      </w:r>
-      <w:r>
-        <w:t xml:space="preserve">As the reservoirs approach the protection levels, the plans state the </w:t>
-      </w:r>
-      <w:r>
-        <w:t>accounts</w:t>
-      </w:r>
-      <w:r>
-        <w:t xml:space="preserve"> will consult with the Federal Government to </w:t>
-      </w:r>
-      <w:r>
-        <w:t xml:space="preserve">stabilize and </w:t>
-      </w:r>
-      <w:r>
-        <w:t xml:space="preserve">prevent the reservoirs from falling below these levels. </w:t>
-      </w:r>
-      <w:r>
-        <w:t>To stabilize,</w:t>
-      </w:r>
-      <w:r>
-        <w:t xml:space="preserve"> </w:t>
-      </w:r>
-      <w:r>
-        <w:t>participants</w:t>
-      </w:r>
-      <w:r>
-        <w:t xml:space="preserve"> will need </w:t>
-      </w:r>
-      <w:r>
-        <w:t xml:space="preserve">to make reservoir releases plus evaporation less than inflow </w:t>
-      </w:r>
-      <w:r>
-        <w:fldChar w:fldCharType="begin"/>
-      </w:r>
-      <w:r>
-        <w:instrText xml:space="preserve"> ADDIN EN.CITE &lt;EndNote&gt;&lt;Cite&gt;&lt;Author&gt;Rosenberg&lt;/Author&gt;&lt;Year&gt;Submitted&lt;/Year&gt;&lt;RecNum&gt;2796&lt;/RecNum&gt;&lt;DisplayText&gt;(Rosenberg, Submitted)&lt;/DisplayText&gt;&lt;record&gt;&lt;rec-number&gt;2796&lt;/rec-number&gt;&lt;foreign-keys&gt;&lt;key app="EN" db-id="xxt5ta9pd995dwesap0pdzzp2weaz0w9werf" timestamp="1624166225"&gt;2796&lt;/key&gt;&lt;/foreign-keys&gt;&lt;ref-type name="Journal Article"&gt;17&lt;/ref-type&gt;&lt;contributors&gt;&lt;authors&gt;&lt;author&gt;David E. Rosenberg&lt;/author&gt;&lt;/authors&gt;&lt;/contributors&gt;&lt;titles&gt;&lt;title&gt;Adapt Lake Mead releases to inflow to give managers more flexibility to slow reservoir draw down&lt;/title&gt;&lt;secondary-title&gt;Submitted to Journal of Water Resources Planning and Management&lt;/secondary-title&gt;&lt;/titles&gt;&lt;periodical&gt;&lt;full-title&gt;Submitted to Journal of Water Resources Planning and Management&lt;/full-title&gt;&lt;/periodical&gt;&lt;pages&gt;10&lt;/pages&gt;&lt;number&gt;170&lt;/number&gt;&lt;dates&gt;&lt;year&gt;Submitted&lt;/year&gt;&lt;/dates&gt;&lt;pub-location&gt;Logan, Utah&lt;/pub-location&gt;&lt;publisher&gt;Utah State University&lt;/publisher&gt;&lt;urls&gt;&lt;related-urls&gt;&lt;url&gt;https://digitalcommons.usu.edu/water_pubs/170/&lt;/url&gt;&lt;/related-urls&gt;&lt;/urls&gt;&lt;/record&gt;&lt;/Cite&gt;&lt;/EndNote&gt;</w:instrText>
-      </w:r>
-      <w:r>
-        <w:fldChar w:fldCharType="separate"/>
-      </w:r>
-      <w:r>
-        <w:rPr>
-          <w:noProof/>
-        </w:rPr>
-        <w:t>(Rosenberg, Submitted)</w:t>
-      </w:r>
-      <w:r>
-        <w:fldChar w:fldCharType="end"/>
-      </w:r>
-      <w:r>
-        <w:t>.</w:t>
-      </w:r>
-    </w:p>
-    <w:p>
-      <w:pPr>
-        <w:pStyle w:val="Heading3"/>
-      </w:pPr>
-      <w:r>
-        <w:t xml:space="preserve">(iv) </w:t>
-      </w:r>
-      <w:bookmarkStart w:id="4" w:name="ProtectionVolumes"/>
-      <w:r>
-        <w:t xml:space="preserve">The </w:t>
-      </w:r>
-      <w:r>
-        <w:t>protection volumes</w:t>
-      </w:r>
-      <w:bookmarkEnd w:id="4"/>
     </w:p>
     <w:p>
       <w:r>
@@ -2944,7 +2942,7 @@
         <w:lastRenderedPageBreak/>
         <w:t xml:space="preserve">(v) </w:t>
       </w:r>
-      <w:bookmarkStart w:id="5" w:name="Prior9YearRelease"/>
+      <w:bookmarkStart w:id="4" w:name="Prior9YearRelease"/>
       <w:r>
         <w:t>Prior 9</w:t>
       </w:r>
@@ -2957,7 +2955,7 @@
       <w:r>
         <w:t>Lake Powell release</w:t>
       </w:r>
-      <w:bookmarkEnd w:id="5"/>
+      <w:bookmarkEnd w:id="4"/>
     </w:p>
     <w:p>
       <w:r>
@@ -3033,7 +3031,7 @@
         </w:rPr>
         <w:t xml:space="preserve">vi) </w:t>
       </w:r>
-      <w:bookmarkStart w:id="6" w:name="Prior9YearPariaFlow"/>
+      <w:bookmarkStart w:id="5" w:name="Prior9YearPariaFlow"/>
       <w:r>
         <w:rPr>
           <w:rStyle w:val="Heading3Char"/>
@@ -3067,208 +3065,208 @@
         </w:rPr>
         <w:t xml:space="preserve"> </w:t>
       </w:r>
+      <w:bookmarkEnd w:id="5"/>
+    </w:p>
+    <w:p>
+      <w:r>
+        <w:t xml:space="preserve">This setting is not active. </w:t>
+      </w:r>
+      <w:r>
+        <w:t xml:space="preserve">Prior 9-year </w:t>
+      </w:r>
+      <w:proofErr w:type="spellStart"/>
+      <w:r>
+        <w:t>Paria</w:t>
+      </w:r>
+      <w:proofErr w:type="spellEnd"/>
+      <w:r>
+        <w:t xml:space="preserve"> River flow </w:t>
+      </w:r>
+      <w:r>
+        <w:t xml:space="preserve">is 0.17 </w:t>
+      </w:r>
+      <w:proofErr w:type="spellStart"/>
+      <w:r>
+        <w:t>maf</w:t>
+      </w:r>
+      <w:proofErr w:type="spellEnd"/>
+      <w:r>
+        <w:t xml:space="preserve"> and measured just before the confluence with the Colorado River at Lee Ferry. </w:t>
+      </w:r>
+      <w:r>
+        <w:t>We care about th</w:t>
+      </w:r>
+      <w:r>
+        <w:t>e</w:t>
+      </w:r>
+      <w:r>
+        <w:t xml:space="preserve"> </w:t>
+      </w:r>
+      <w:r>
+        <w:t xml:space="preserve">9-year Lake Powel release and </w:t>
+      </w:r>
+      <w:proofErr w:type="spellStart"/>
+      <w:r>
+        <w:t>Paria</w:t>
+      </w:r>
+      <w:proofErr w:type="spellEnd"/>
+      <w:r>
+        <w:t xml:space="preserve"> River flow</w:t>
+      </w:r>
+      <w:r>
+        <w:t xml:space="preserve"> because</w:t>
+      </w:r>
+      <w:r>
+        <w:t xml:space="preserve"> </w:t>
+      </w:r>
+      <w:r>
+        <w:t>these volumes tell</w:t>
+      </w:r>
+      <w:r>
+        <w:t xml:space="preserve"> us how much the Upper Basin </w:t>
+      </w:r>
+      <w:r>
+        <w:t xml:space="preserve">must deliver in the next </w:t>
+      </w:r>
+      <w:r>
+        <w:t>10</w:t>
+      </w:r>
+      <w:r>
+        <w:rPr>
+          <w:vertAlign w:val="superscript"/>
+        </w:rPr>
+        <w:t>th</w:t>
+      </w:r>
+      <w:r>
+        <w:t xml:space="preserve"> </w:t>
+      </w:r>
+      <w:r>
+        <w:t>year (1</w:t>
+      </w:r>
+      <w:r>
+        <w:rPr>
+          <w:vertAlign w:val="superscript"/>
+        </w:rPr>
+        <w:t>st</w:t>
+      </w:r>
+      <w:r>
+        <w:t xml:space="preserve"> year of the model) </w:t>
+      </w:r>
+      <w:r>
+        <w:t>to meet</w:t>
+      </w:r>
+      <w:r>
+        <w:t xml:space="preserve"> its 10-year delivery requirement of</w:t>
+      </w:r>
+      <w:r>
+        <w:t xml:space="preserve"> 82.</w:t>
+      </w:r>
+      <w:r>
+        <w:t>5</w:t>
+      </w:r>
+      <w:r>
+        <w:t xml:space="preserve"> </w:t>
+      </w:r>
+      <w:proofErr w:type="spellStart"/>
+      <w:r>
+        <w:t>maf</w:t>
+      </w:r>
+      <w:proofErr w:type="spellEnd"/>
+      <w:r>
+        <w:t xml:space="preserve"> each decade to the Lower Basin and Mexico via article III(d) of the 1922 Colorado River Compact and 1944 US-Mexico Treaty</w:t>
+      </w:r>
+      <w:r>
+        <w:t xml:space="preserve">. Here, </w:t>
+      </w:r>
+    </w:p>
+    <w:p>
+      <w:pPr>
+        <w:jc w:val="center"/>
+      </w:pPr>
+      <w:r>
+        <w:t>82.</w:t>
+      </w:r>
+      <w:r>
+        <w:t>5</w:t>
+      </w:r>
+      <w:r>
+        <w:t xml:space="preserve"> </w:t>
+      </w:r>
+      <w:proofErr w:type="spellStart"/>
+      <w:r>
+        <w:t>maf</w:t>
+      </w:r>
+      <w:proofErr w:type="spellEnd"/>
+      <w:r>
+        <w:t xml:space="preserve"> </w:t>
+      </w:r>
+      <w:r>
+        <w:t>= (7.5)(10) + (1.5/2)(10)</w:t>
+      </w:r>
+    </w:p>
+    <w:p>
+      <w:r>
+        <w:t xml:space="preserve">Where 7.5 </w:t>
+      </w:r>
+      <w:proofErr w:type="spellStart"/>
+      <w:r>
+        <w:t>maf</w:t>
+      </w:r>
+      <w:proofErr w:type="spellEnd"/>
+      <w:r>
+        <w:t xml:space="preserve"> is the Upper Basin’s annual delivery responsibility to the Lower Basin</w:t>
+      </w:r>
+      <w:r>
+        <w:t xml:space="preserve">, </w:t>
+      </w:r>
+      <w:r>
+        <w:t>(1.5/2) is the Upper Basin’s half share of the U.S. responsibility to Mexico</w:t>
+      </w:r>
+      <w:r>
+        <w:t xml:space="preserve">, </w:t>
+      </w:r>
+      <w:r>
+        <w:t>and 10 is</w:t>
+      </w:r>
+      <w:r>
+        <w:t xml:space="preserve"> a consecutive</w:t>
+      </w:r>
+      <w:r>
+        <w:t xml:space="preserve"> 10</w:t>
+      </w:r>
+      <w:r>
+        <w:t xml:space="preserve"> </w:t>
+      </w:r>
+      <w:r>
+        <w:t>year</w:t>
+      </w:r>
+      <w:r>
+        <w:t xml:space="preserve"> period</w:t>
+      </w:r>
+      <w:r>
+        <w:t>.</w:t>
+      </w:r>
+    </w:p>
+    <w:p>
+      <w:pPr>
+        <w:pStyle w:val="Heading3"/>
+      </w:pPr>
+      <w:r>
+        <w:t xml:space="preserve">(vii) </w:t>
+      </w:r>
+      <w:bookmarkStart w:id="6" w:name="DeliveryToMeet10YearRequirement"/>
+      <w:r>
+        <w:t>Delivery to meet 10-year requirement</w:t>
+      </w:r>
+    </w:p>
+    <w:p>
+      <w:r>
+        <w:t xml:space="preserve">This setting is no longer active. </w:t>
+      </w:r>
+      <w:r>
+        <w:t>Upper Basin delivery to meet 10-year requirement</w:t>
+      </w:r>
       <w:bookmarkEnd w:id="6"/>
-    </w:p>
-    <w:p>
-      <w:r>
-        <w:t xml:space="preserve">This setting is not active. </w:t>
-      </w:r>
-      <w:r>
-        <w:t xml:space="preserve">Prior 9-year </w:t>
-      </w:r>
-      <w:proofErr w:type="spellStart"/>
-      <w:r>
-        <w:t>Paria</w:t>
-      </w:r>
-      <w:proofErr w:type="spellEnd"/>
-      <w:r>
-        <w:t xml:space="preserve"> River flow </w:t>
-      </w:r>
-      <w:r>
-        <w:t xml:space="preserve">is 0.17 </w:t>
-      </w:r>
-      <w:proofErr w:type="spellStart"/>
-      <w:r>
-        <w:t>maf</w:t>
-      </w:r>
-      <w:proofErr w:type="spellEnd"/>
-      <w:r>
-        <w:t xml:space="preserve"> and measured just before the confluence with the Colorado River at Lee Ferry. </w:t>
-      </w:r>
-      <w:r>
-        <w:t>We care about th</w:t>
-      </w:r>
-      <w:r>
-        <w:t>e</w:t>
-      </w:r>
-      <w:r>
-        <w:t xml:space="preserve"> </w:t>
-      </w:r>
-      <w:r>
-        <w:t xml:space="preserve">9-year Lake Powel release and </w:t>
-      </w:r>
-      <w:proofErr w:type="spellStart"/>
-      <w:r>
-        <w:t>Paria</w:t>
-      </w:r>
-      <w:proofErr w:type="spellEnd"/>
-      <w:r>
-        <w:t xml:space="preserve"> River flow</w:t>
-      </w:r>
-      <w:r>
-        <w:t xml:space="preserve"> because</w:t>
-      </w:r>
-      <w:r>
-        <w:t xml:space="preserve"> </w:t>
-      </w:r>
-      <w:r>
-        <w:t>these volumes tell</w:t>
-      </w:r>
-      <w:r>
-        <w:t xml:space="preserve"> us how much the Upper Basin </w:t>
-      </w:r>
-      <w:r>
-        <w:t xml:space="preserve">must deliver in the next </w:t>
-      </w:r>
-      <w:r>
-        <w:t>10</w:t>
-      </w:r>
-      <w:r>
-        <w:rPr>
-          <w:vertAlign w:val="superscript"/>
-        </w:rPr>
-        <w:t>th</w:t>
-      </w:r>
-      <w:r>
-        <w:t xml:space="preserve"> </w:t>
-      </w:r>
-      <w:r>
-        <w:t>year (1</w:t>
-      </w:r>
-      <w:r>
-        <w:rPr>
-          <w:vertAlign w:val="superscript"/>
-        </w:rPr>
-        <w:t>st</w:t>
-      </w:r>
-      <w:r>
-        <w:t xml:space="preserve"> year of the model) </w:t>
-      </w:r>
-      <w:r>
-        <w:t>to meet</w:t>
-      </w:r>
-      <w:r>
-        <w:t xml:space="preserve"> its 10-year delivery requirement of</w:t>
-      </w:r>
-      <w:r>
-        <w:t xml:space="preserve"> 82.</w:t>
-      </w:r>
-      <w:r>
-        <w:t>5</w:t>
-      </w:r>
-      <w:r>
-        <w:t xml:space="preserve"> </w:t>
-      </w:r>
-      <w:proofErr w:type="spellStart"/>
-      <w:r>
-        <w:t>maf</w:t>
-      </w:r>
-      <w:proofErr w:type="spellEnd"/>
-      <w:r>
-        <w:t xml:space="preserve"> each decade to the Lower Basin and Mexico via article III(d) of the 1922 Colorado River Compact and 1944 US-Mexico Treaty</w:t>
-      </w:r>
-      <w:r>
-        <w:t xml:space="preserve">. Here, </w:t>
-      </w:r>
-    </w:p>
-    <w:p>
-      <w:pPr>
-        <w:jc w:val="center"/>
-      </w:pPr>
-      <w:r>
-        <w:t>82.</w:t>
-      </w:r>
-      <w:r>
-        <w:t>5</w:t>
-      </w:r>
-      <w:r>
-        <w:t xml:space="preserve"> </w:t>
-      </w:r>
-      <w:proofErr w:type="spellStart"/>
-      <w:r>
-        <w:t>maf</w:t>
-      </w:r>
-      <w:proofErr w:type="spellEnd"/>
-      <w:r>
-        <w:t xml:space="preserve"> </w:t>
-      </w:r>
-      <w:r>
-        <w:t>= (7.5)(10) + (1.5/2)(10)</w:t>
-      </w:r>
-    </w:p>
-    <w:p>
-      <w:r>
-        <w:t xml:space="preserve">Where 7.5 </w:t>
-      </w:r>
-      <w:proofErr w:type="spellStart"/>
-      <w:r>
-        <w:t>maf</w:t>
-      </w:r>
-      <w:proofErr w:type="spellEnd"/>
-      <w:r>
-        <w:t xml:space="preserve"> is the Upper Basin’s annual delivery responsibility to the Lower Basin</w:t>
-      </w:r>
-      <w:r>
-        <w:t xml:space="preserve">, </w:t>
-      </w:r>
-      <w:r>
-        <w:t>(1.5/2) is the Upper Basin’s half share of the U.S. responsibility to Mexico</w:t>
-      </w:r>
-      <w:r>
-        <w:t xml:space="preserve">, </w:t>
-      </w:r>
-      <w:r>
-        <w:t>and 10 is</w:t>
-      </w:r>
-      <w:r>
-        <w:t xml:space="preserve"> a consecutive</w:t>
-      </w:r>
-      <w:r>
-        <w:t xml:space="preserve"> 10</w:t>
-      </w:r>
-      <w:r>
-        <w:t xml:space="preserve"> </w:t>
-      </w:r>
-      <w:r>
-        <w:t>year</w:t>
-      </w:r>
-      <w:r>
-        <w:t xml:space="preserve"> period</w:t>
-      </w:r>
-      <w:r>
-        <w:t>.</w:t>
-      </w:r>
-    </w:p>
-    <w:p>
-      <w:pPr>
-        <w:pStyle w:val="Heading3"/>
-      </w:pPr>
-      <w:r>
-        <w:t xml:space="preserve">(vii) </w:t>
-      </w:r>
-      <w:bookmarkStart w:id="7" w:name="DeliveryToMeet10YearRequirement"/>
-      <w:r>
-        <w:t>Delivery to meet 10-year requirement</w:t>
-      </w:r>
-    </w:p>
-    <w:p>
-      <w:r>
-        <w:t xml:space="preserve">This setting is no longer active. </w:t>
-      </w:r>
-      <w:r>
-        <w:t>Upper Basin delivery to meet 10-year requirement</w:t>
-      </w:r>
-      <w:bookmarkEnd w:id="7"/>
       <w:r>
         <w:t xml:space="preserve"> </w:t>
       </w:r>
@@ -3650,7 +3648,7 @@
       <w:pPr>
         <w:pStyle w:val="Heading1"/>
       </w:pPr>
-      <w:bookmarkStart w:id="8" w:name="SpecifyLakePowellInflow"/>
+      <w:bookmarkStart w:id="7" w:name="SpecifyLakePowellInflow"/>
       <w:r>
         <w:lastRenderedPageBreak/>
         <w:t xml:space="preserve">Step 2. </w:t>
@@ -3658,7 +3656,7 @@
       <w:r>
         <w:t>Specify natural inflow to Lake Powell</w:t>
       </w:r>
-      <w:bookmarkEnd w:id="8"/>
+      <w:bookmarkEnd w:id="7"/>
     </w:p>
     <w:p>
       <w:r>
@@ -4509,14 +4507,14 @@
       <w:pPr>
         <w:pStyle w:val="Heading2"/>
       </w:pPr>
-      <w:bookmarkStart w:id="9" w:name="InterveningGrandCanyonFlow"/>
+      <w:bookmarkStart w:id="8" w:name="InterveningGrandCanyonFlow"/>
       <w:r>
         <w:t xml:space="preserve">2A. </w:t>
       </w:r>
       <w:r>
         <w:t>Intervening Grand Canyon Flow</w:t>
       </w:r>
-      <w:bookmarkEnd w:id="9"/>
+      <w:bookmarkEnd w:id="8"/>
     </w:p>
     <w:p>
       <w:r>
@@ -4694,14 +4692,14 @@
       <w:pPr>
         <w:pStyle w:val="Heading2"/>
       </w:pPr>
-      <w:bookmarkStart w:id="10" w:name="MeadToImperial"/>
+      <w:bookmarkStart w:id="9" w:name="MeadToImperial"/>
       <w:r>
         <w:t xml:space="preserve">2B. </w:t>
       </w:r>
       <w:r>
         <w:t>Mead to Imperial Dam intervening flow</w:t>
       </w:r>
-      <w:bookmarkEnd w:id="10"/>
+      <w:bookmarkEnd w:id="9"/>
     </w:p>
     <w:p>
       <w:r>
@@ -4741,7 +4739,7 @@
       <w:pPr>
         <w:pStyle w:val="Heading2"/>
       </w:pPr>
-      <w:bookmarkStart w:id="11" w:name="HavasuParkerEvapET"/>
+      <w:bookmarkStart w:id="10" w:name="HavasuParkerEvapET"/>
       <w:r>
         <w:t xml:space="preserve">2C. </w:t>
       </w:r>
@@ -4749,7 +4747,7 @@
         <w:t>Havasu/Parker evaporation and evapotranspiration</w:t>
       </w:r>
     </w:p>
-    <w:bookmarkEnd w:id="11"/>
+    <w:bookmarkEnd w:id="10"/>
     <w:p>
       <w:r>
         <w:t>This value re</w:t>
@@ -4794,7 +4792,7 @@
       <w:pPr>
         <w:pStyle w:val="Heading1"/>
       </w:pPr>
-      <w:bookmarkStart w:id="12" w:name="SplitReservoirStorage"/>
+      <w:bookmarkStart w:id="11" w:name="SplitReservoirStorage"/>
       <w:r>
         <w:lastRenderedPageBreak/>
         <w:t xml:space="preserve">Step 3. </w:t>
@@ -4802,7 +4800,7 @@
       <w:r>
         <w:t xml:space="preserve">Split existing reservoir storage </w:t>
       </w:r>
-      <w:bookmarkEnd w:id="12"/>
+      <w:bookmarkEnd w:id="11"/>
       <w:r>
         <w:t xml:space="preserve">among </w:t>
       </w:r>
@@ -5272,61 +5270,61 @@
       <w:pPr>
         <w:pStyle w:val="Heading2"/>
       </w:pPr>
-      <w:bookmarkStart w:id="13" w:name="BeginOfYearStorage"/>
+      <w:bookmarkStart w:id="12" w:name="BeginOfYearStorage"/>
       <w:r>
         <w:t xml:space="preserve">3A. </w:t>
       </w:r>
       <w:r>
         <w:t>Begin of year reservoir storage</w:t>
       </w:r>
+      <w:bookmarkEnd w:id="12"/>
+    </w:p>
+    <w:p>
+      <w:r>
+        <w:t xml:space="preserve">In </w:t>
+      </w:r>
+      <w:r>
+        <w:t>Y</w:t>
+      </w:r>
+      <w:r>
+        <w:t>ear</w:t>
+      </w:r>
+      <w:r>
+        <w:t xml:space="preserve"> 1 (Column C)</w:t>
+      </w:r>
+      <w:r>
+        <w:t>, beginning of year reservoir storage is the Lake Powell and Lake Mead volumes specified in Section 1B.</w:t>
+      </w:r>
+    </w:p>
+    <w:p>
+      <w:r>
+        <w:t>In subsequent years</w:t>
+      </w:r>
+      <w:r>
+        <w:t xml:space="preserve"> (Columns D, E, …)</w:t>
+      </w:r>
+      <w:r>
+        <w:t xml:space="preserve">, the Lake Powell and Lake Mead storage volumes are the volumes decided by </w:t>
+      </w:r>
+      <w:r>
+        <w:t>accounts</w:t>
+      </w:r>
+      <w:r>
+        <w:t xml:space="preserve"> at the end of the prior year.</w:t>
+      </w:r>
+    </w:p>
+    <w:p>
+      <w:pPr>
+        <w:pStyle w:val="Heading2"/>
+      </w:pPr>
+      <w:bookmarkStart w:id="13" w:name="CalculatePowellMeadEvaporation"/>
+      <w:r>
+        <w:t xml:space="preserve">3B. </w:t>
+      </w:r>
+      <w:r>
+        <w:t>Calculate Powell + Mead Evaporation</w:t>
+      </w:r>
       <w:bookmarkEnd w:id="13"/>
-    </w:p>
-    <w:p>
-      <w:r>
-        <w:t xml:space="preserve">In </w:t>
-      </w:r>
-      <w:r>
-        <w:t>Y</w:t>
-      </w:r>
-      <w:r>
-        <w:t>ear</w:t>
-      </w:r>
-      <w:r>
-        <w:t xml:space="preserve"> 1 (Column C)</w:t>
-      </w:r>
-      <w:r>
-        <w:t>, beginning of year reservoir storage is the Lake Powell and Lake Mead volumes specified in Section 1B.</w:t>
-      </w:r>
-    </w:p>
-    <w:p>
-      <w:r>
-        <w:t>In subsequent years</w:t>
-      </w:r>
-      <w:r>
-        <w:t xml:space="preserve"> (Columns D, E, …)</w:t>
-      </w:r>
-      <w:r>
-        <w:t xml:space="preserve">, the Lake Powell and Lake Mead storage volumes are the volumes decided by </w:t>
-      </w:r>
-      <w:r>
-        <w:t>accounts</w:t>
-      </w:r>
-      <w:r>
-        <w:t xml:space="preserve"> at the end of the prior year.</w:t>
-      </w:r>
-    </w:p>
-    <w:p>
-      <w:pPr>
-        <w:pStyle w:val="Heading2"/>
-      </w:pPr>
-      <w:bookmarkStart w:id="14" w:name="CalculatePowellMeadEvaporation"/>
-      <w:r>
-        <w:t xml:space="preserve">3B. </w:t>
-      </w:r>
-      <w:r>
-        <w:t>Calculate Powell + Mead Evaporation</w:t>
-      </w:r>
-      <w:bookmarkEnd w:id="14"/>
     </w:p>
     <w:p>
       <w:r>
@@ -5741,7 +5739,7 @@
       <w:pPr>
         <w:pStyle w:val="Heading2"/>
       </w:pPr>
-      <w:bookmarkStart w:id="15" w:name="CalculateMexicoWaterAllocation"/>
+      <w:bookmarkStart w:id="14" w:name="CalculateMexicoWaterAllocation"/>
       <w:r>
         <w:lastRenderedPageBreak/>
         <w:t xml:space="preserve">3C. </w:t>
@@ -5749,7 +5747,7 @@
       <w:r>
         <w:t>Calculate Mexico Water Allocation</w:t>
       </w:r>
-      <w:bookmarkEnd w:id="15"/>
+      <w:bookmarkEnd w:id="14"/>
     </w:p>
     <w:p>
       <w:r>
@@ -6046,7 +6044,7 @@
           <w:bCs/>
         </w:rPr>
       </w:pPr>
-      <w:bookmarkStart w:id="16" w:name="_Hlk85192255"/>
+      <w:bookmarkStart w:id="15" w:name="_Hlk85192255"/>
       <w:r>
         <w:rPr>
           <w:b/>
@@ -6986,7 +6984,7 @@
         </w:rPr>
       </w:pPr>
     </w:p>
-    <w:bookmarkEnd w:id="16"/>
+    <w:bookmarkEnd w:id="15"/>
     <w:p>
       <w:r>
         <w:t>Figure 7 and Table 6 are one way to assign natural inflow to the basin accounts. Other methods m</w:t>
@@ -7528,14 +7526,11 @@
         </w:rPr>
       </w:pPr>
       <w:r>
-        <w:rPr>
-          <w:noProof/>
-        </w:rPr>
         <w:drawing>
-          <wp:inline distT="0" distB="0" distL="0" distR="0" wp14:anchorId="63DC896F" wp14:editId="7909997D">
-            <wp:extent cx="3890613" cy="1201268"/>
+          <wp:inline distT="0" distB="0" distL="0" distR="0" wp14:anchorId="3333B649" wp14:editId="2CB75297">
+            <wp:extent cx="4140200" cy="1772920"/>
             <wp:effectExtent l="0" t="0" r="0" b="0"/>
-            <wp:docPr id="4" name="Picture 4"/>
+            <wp:docPr id="24" name="Picture 24"/>
             <wp:cNvGraphicFramePr>
               <a:graphicFrameLocks xmlns:a="http://schemas.openxmlformats.org/drawingml/2006/main" noChangeAspect="1"/>
             </wp:cNvGraphicFramePr>
@@ -7543,23 +7538,36 @@
               <a:graphicData uri="http://schemas.openxmlformats.org/drawingml/2006/picture">
                 <pic:pic xmlns:pic="http://schemas.openxmlformats.org/drawingml/2006/picture">
                   <pic:nvPicPr>
-                    <pic:cNvPr id="1" name=""/>
-                    <pic:cNvPicPr/>
+                    <pic:cNvPr id="0" name="Picture 3"/>
+                    <pic:cNvPicPr>
+                      <a:picLocks noChangeAspect="1" noChangeArrowheads="1"/>
+                    </pic:cNvPicPr>
                   </pic:nvPicPr>
                   <pic:blipFill>
-                    <a:blip r:embed="rId26"/>
+                    <a:blip r:embed="rId26">
+                      <a:extLst>
+                        <a:ext uri="{28A0092B-C50C-407E-A947-70E740481C1C}">
+                          <a14:useLocalDpi xmlns:a14="http://schemas.microsoft.com/office/drawing/2010/main" val="0"/>
+                        </a:ext>
+                      </a:extLst>
+                    </a:blip>
+                    <a:srcRect/>
                     <a:stretch>
                       <a:fillRect/>
                     </a:stretch>
                   </pic:blipFill>
-                  <pic:spPr>
+                  <pic:spPr bwMode="auto">
                     <a:xfrm>
                       <a:off x="0" y="0"/>
-                      <a:ext cx="3999434" cy="1234868"/>
+                      <a:ext cx="4140200" cy="1772920"/>
                     </a:xfrm>
                     <a:prstGeom prst="rect">
                       <a:avLst/>
                     </a:prstGeom>
+                    <a:noFill/>
+                    <a:ln>
+                      <a:noFill/>
+                    </a:ln>
                   </pic:spPr>
                 </pic:pic>
               </a:graphicData>
@@ -7575,14 +7583,6 @@
           <w:bCs/>
         </w:rPr>
       </w:pPr>
-    </w:p>
-    <w:p>
-      <w:pPr>
-        <w:rPr>
-          <w:b/>
-          <w:bCs/>
-        </w:rPr>
-      </w:pPr>
       <w:r>
         <w:rPr>
           <w:b/>
@@ -7609,7 +7609,21 @@
           <w:b/>
           <w:bCs/>
         </w:rPr>
-        <w:t xml:space="preserve"> ($ million) </w:t>
+        <w:t xml:space="preserve"> ($ </w:t>
+      </w:r>
+      <w:r>
+        <w:rPr>
+          <w:b/>
+          <w:bCs/>
+        </w:rPr>
+        <w:t>billion</w:t>
+      </w:r>
+      <w:r>
+        <w:rPr>
+          <w:b/>
+          <w:bCs/>
+        </w:rPr>
+        <w:t xml:space="preserve">) </w:t>
       </w:r>
       <w:r>
         <w:rPr>
@@ -7665,14 +7679,11 @@
     </w:p>
     <w:p>
       <w:r>
-        <w:rPr>
-          <w:noProof/>
-        </w:rPr>
         <w:drawing>
-          <wp:inline distT="0" distB="0" distL="0" distR="0" wp14:anchorId="0C52F6F2" wp14:editId="24271A05">
-            <wp:extent cx="5943600" cy="1172210"/>
-            <wp:effectExtent l="0" t="0" r="0" b="8890"/>
-            <wp:docPr id="22" name="Picture 22"/>
+          <wp:inline distT="0" distB="0" distL="0" distR="0" wp14:anchorId="08FA301F" wp14:editId="397C2A19">
+            <wp:extent cx="4824730" cy="1879600"/>
+            <wp:effectExtent l="0" t="0" r="0" b="6350"/>
+            <wp:docPr id="7" name="Picture 7"/>
             <wp:cNvGraphicFramePr>
               <a:graphicFrameLocks xmlns:a="http://schemas.openxmlformats.org/drawingml/2006/main" noChangeAspect="1"/>
             </wp:cNvGraphicFramePr>
@@ -7680,23 +7691,36 @@
               <a:graphicData uri="http://schemas.openxmlformats.org/drawingml/2006/picture">
                 <pic:pic xmlns:pic="http://schemas.openxmlformats.org/drawingml/2006/picture">
                   <pic:nvPicPr>
-                    <pic:cNvPr id="1" name=""/>
-                    <pic:cNvPicPr/>
+                    <pic:cNvPr id="0" name="Picture 1"/>
+                    <pic:cNvPicPr>
+                      <a:picLocks noChangeAspect="1" noChangeArrowheads="1"/>
+                    </pic:cNvPicPr>
                   </pic:nvPicPr>
                   <pic:blipFill>
-                    <a:blip r:embed="rId27"/>
+                    <a:blip r:embed="rId27">
+                      <a:extLst>
+                        <a:ext uri="{28A0092B-C50C-407E-A947-70E740481C1C}">
+                          <a14:useLocalDpi xmlns:a14="http://schemas.microsoft.com/office/drawing/2010/main" val="0"/>
+                        </a:ext>
+                      </a:extLst>
+                    </a:blip>
+                    <a:srcRect/>
                     <a:stretch>
                       <a:fillRect/>
                     </a:stretch>
                   </pic:blipFill>
-                  <pic:spPr>
+                  <pic:spPr bwMode="auto">
                     <a:xfrm>
                       <a:off x="0" y="0"/>
-                      <a:ext cx="5943600" cy="1172210"/>
+                      <a:ext cx="4824730" cy="1879600"/>
                     </a:xfrm>
                     <a:prstGeom prst="rect">
                       <a:avLst/>
                     </a:prstGeom>
+                    <a:noFill/>
+                    <a:ln>
+                      <a:noFill/>
+                    </a:ln>
                   </pic:spPr>
                 </pic:pic>
               </a:graphicData>
@@ -7704,6 +7728,8 @@
           </wp:inline>
         </w:drawing>
       </w:r>
+      <w:bookmarkStart w:id="16" w:name="_GoBack"/>
+      <w:bookmarkEnd w:id="16"/>
     </w:p>
     <w:p/>
     <w:p>
@@ -7922,7 +7948,11 @@
         <w:t>a participant</w:t>
       </w:r>
       <w:r>
-        <w:t xml:space="preserve"> physically withdrawing from the combined Lake Powell-Lake Mead system at Hoover dam (Lower Basin, Mexico, or Delta)</w:t>
+        <w:t xml:space="preserve"> physically withdrawing from the combined Lake Powell-Lake Mead system at Hoover dam </w:t>
+      </w:r>
+      <w:r>
+        <w:lastRenderedPageBreak/>
+        <w:t>(Lower Basin, Mexico, or Delta)</w:t>
       </w:r>
       <w:r>
         <w:t>. Consumptive use can also occur by</w:t>
@@ -7956,7 +7986,6 @@
     </w:p>
     <w:p>
       <w:r>
-        <w:lastRenderedPageBreak/>
         <w:t xml:space="preserve">Check that other participants do not </w:t>
       </w:r>
       <w:r>
@@ -8240,6 +8269,7 @@
     </w:p>
     <w:p>
       <w:r>
+        <w:lastRenderedPageBreak/>
         <w:t>Both impacts will depend on how combined storage is split between Lake Powell and Lake Mead (see next section)</w:t>
       </w:r>
       <w:r>
@@ -18398,7 +18428,7 @@
 </file>
 
 <file path=customXml/itemProps1.xml><?xml version="1.0" encoding="utf-8"?>
-<ds:datastoreItem xmlns:ds="http://schemas.openxmlformats.org/officeDocument/2006/customXml" ds:itemID="{A7F14DCC-AE9F-43AD-AE2C-1528D44F7B0F}">
+<ds:datastoreItem xmlns:ds="http://schemas.openxmlformats.org/officeDocument/2006/customXml" ds:itemID="{5D0050C9-B59A-48BA-9AAD-D94138F5A354}">
   <ds:schemaRefs>
     <ds:schemaRef ds:uri="http://schemas.openxmlformats.org/officeDocument/2006/bibliography"/>
   </ds:schemaRefs>

</xml_diff>

<commit_message>
Save tables as bitmap to show online
</commit_message>
<xml_diff>
--- a/ModelMusings/Support/ModelGuide/ModelGuide-CombinedLakePowellLakeMead.docx
+++ b/ModelMusings/Support/ModelGuide/ModelGuide-CombinedLakePowellLakeMead.docx
@@ -7527,10 +7527,10 @@
       </w:pPr>
       <w:r>
         <w:drawing>
-          <wp:inline distT="0" distB="0" distL="0" distR="0" wp14:anchorId="3333B649" wp14:editId="2CB75297">
-            <wp:extent cx="4140200" cy="1772920"/>
-            <wp:effectExtent l="0" t="0" r="0" b="0"/>
-            <wp:docPr id="24" name="Picture 24"/>
+          <wp:inline distT="0" distB="0" distL="0" distR="0" wp14:anchorId="23B8C4FC" wp14:editId="766524FD">
+            <wp:extent cx="3876383" cy="1476836"/>
+            <wp:effectExtent l="0" t="0" r="0" b="9525"/>
+            <wp:docPr id="4" name="Picture 4"/>
             <wp:cNvGraphicFramePr>
               <a:graphicFrameLocks xmlns:a="http://schemas.openxmlformats.org/drawingml/2006/main" noChangeAspect="1"/>
             </wp:cNvGraphicFramePr>
@@ -7538,36 +7538,23 @@
               <a:graphicData uri="http://schemas.openxmlformats.org/drawingml/2006/picture">
                 <pic:pic xmlns:pic="http://schemas.openxmlformats.org/drawingml/2006/picture">
                   <pic:nvPicPr>
-                    <pic:cNvPr id="0" name="Picture 3"/>
-                    <pic:cNvPicPr>
-                      <a:picLocks noChangeAspect="1" noChangeArrowheads="1"/>
-                    </pic:cNvPicPr>
+                    <pic:cNvPr id="1" name=""/>
+                    <pic:cNvPicPr/>
                   </pic:nvPicPr>
                   <pic:blipFill>
-                    <a:blip r:embed="rId26">
-                      <a:extLst>
-                        <a:ext uri="{28A0092B-C50C-407E-A947-70E740481C1C}">
-                          <a14:useLocalDpi xmlns:a14="http://schemas.microsoft.com/office/drawing/2010/main" val="0"/>
-                        </a:ext>
-                      </a:extLst>
-                    </a:blip>
-                    <a:srcRect/>
+                    <a:blip r:embed="rId26"/>
                     <a:stretch>
                       <a:fillRect/>
                     </a:stretch>
                   </pic:blipFill>
-                  <pic:spPr bwMode="auto">
+                  <pic:spPr>
                     <a:xfrm>
                       <a:off x="0" y="0"/>
-                      <a:ext cx="4140200" cy="1772920"/>
+                      <a:ext cx="3899570" cy="1485670"/>
                     </a:xfrm>
                     <a:prstGeom prst="rect">
                       <a:avLst/>
                     </a:prstGeom>
-                    <a:noFill/>
-                    <a:ln>
-                      <a:noFill/>
-                    </a:ln>
                   </pic:spPr>
                 </pic:pic>
               </a:graphicData>
@@ -7609,14 +7596,42 @@
           <w:b/>
           <w:bCs/>
         </w:rPr>
-        <w:t xml:space="preserve"> ($ </w:t>
-      </w:r>
-      <w:r>
-        <w:rPr>
-          <w:b/>
-          <w:bCs/>
-        </w:rPr>
-        <w:t>billion</w:t>
+        <w:t xml:space="preserve"> </w:t>
+      </w:r>
+      <w:r>
+        <w:rPr>
+          <w:b/>
+          <w:bCs/>
+        </w:rPr>
+        <w:t xml:space="preserve">at different </w:t>
+      </w:r>
+      <w:r>
+        <w:rPr>
+          <w:b/>
+          <w:bCs/>
+        </w:rPr>
+        <w:t xml:space="preserve">water </w:t>
+      </w:r>
+      <w:r>
+        <w:rPr>
+          <w:b/>
+          <w:bCs/>
+        </w:rPr>
+        <w:t xml:space="preserve">prices </w:t>
+      </w:r>
+      <w:r>
+        <w:rPr>
+          <w:b/>
+          <w:bCs/>
+        </w:rPr>
+        <w:t xml:space="preserve">to purchase different target water volumes </w:t>
+      </w:r>
+      <w:r>
+        <w:rPr>
+          <w:b/>
+          <w:bCs/>
+        </w:rPr>
+        <w:t>($ billion</w:t>
       </w:r>
       <w:r>
         <w:rPr>
@@ -7625,65 +7640,14 @@
         </w:rPr>
         <w:t xml:space="preserve">) </w:t>
       </w:r>
-      <w:r>
-        <w:rPr>
-          <w:b/>
-          <w:bCs/>
-        </w:rPr>
-        <w:t xml:space="preserve">at different </w:t>
-      </w:r>
-      <w:r>
-        <w:rPr>
-          <w:b/>
-          <w:bCs/>
-        </w:rPr>
-        <w:t xml:space="preserve">water  </w:t>
-      </w:r>
-      <w:r>
-        <w:rPr>
-          <w:b/>
-          <w:bCs/>
-        </w:rPr>
-        <w:t>prices ($/acre-foot)</w:t>
-      </w:r>
-      <w:r>
-        <w:rPr>
-          <w:b/>
-          <w:bCs/>
-        </w:rPr>
-        <w:t xml:space="preserve"> </w:t>
-      </w:r>
-      <w:r>
-        <w:rPr>
-          <w:b/>
-          <w:bCs/>
-        </w:rPr>
-        <w:t>to purchase different target water volumes (</w:t>
-      </w:r>
-      <w:proofErr w:type="spellStart"/>
-      <w:r>
-        <w:rPr>
-          <w:b/>
-          <w:bCs/>
-        </w:rPr>
-        <w:t>maf</w:t>
-      </w:r>
-      <w:proofErr w:type="spellEnd"/>
-      <w:r>
-        <w:rPr>
-          <w:b/>
-          <w:bCs/>
-        </w:rPr>
-        <w:t xml:space="preserve">) </w:t>
-      </w:r>
     </w:p>
     <w:p>
       <w:r>
         <w:drawing>
-          <wp:inline distT="0" distB="0" distL="0" distR="0" wp14:anchorId="08FA301F" wp14:editId="397C2A19">
-            <wp:extent cx="4824730" cy="1879600"/>
-            <wp:effectExtent l="0" t="0" r="0" b="6350"/>
-            <wp:docPr id="7" name="Picture 7"/>
+          <wp:inline distT="0" distB="0" distL="0" distR="0" wp14:anchorId="2C8051A8" wp14:editId="1B10CDEC">
+            <wp:extent cx="4386876" cy="1671325"/>
+            <wp:effectExtent l="0" t="0" r="0" b="5080"/>
+            <wp:docPr id="22" name="Picture 22"/>
             <wp:cNvGraphicFramePr>
               <a:graphicFrameLocks xmlns:a="http://schemas.openxmlformats.org/drawingml/2006/main" noChangeAspect="1"/>
             </wp:cNvGraphicFramePr>
@@ -7691,36 +7655,23 @@
               <a:graphicData uri="http://schemas.openxmlformats.org/drawingml/2006/picture">
                 <pic:pic xmlns:pic="http://schemas.openxmlformats.org/drawingml/2006/picture">
                   <pic:nvPicPr>
-                    <pic:cNvPr id="0" name="Picture 1"/>
-                    <pic:cNvPicPr>
-                      <a:picLocks noChangeAspect="1" noChangeArrowheads="1"/>
-                    </pic:cNvPicPr>
+                    <pic:cNvPr id="1" name=""/>
+                    <pic:cNvPicPr/>
                   </pic:nvPicPr>
                   <pic:blipFill>
-                    <a:blip r:embed="rId27">
-                      <a:extLst>
-                        <a:ext uri="{28A0092B-C50C-407E-A947-70E740481C1C}">
-                          <a14:useLocalDpi xmlns:a14="http://schemas.microsoft.com/office/drawing/2010/main" val="0"/>
-                        </a:ext>
-                      </a:extLst>
-                    </a:blip>
-                    <a:srcRect/>
+                    <a:blip r:embed="rId27"/>
                     <a:stretch>
                       <a:fillRect/>
                     </a:stretch>
                   </pic:blipFill>
-                  <pic:spPr bwMode="auto">
+                  <pic:spPr>
                     <a:xfrm>
                       <a:off x="0" y="0"/>
-                      <a:ext cx="4824730" cy="1879600"/>
+                      <a:ext cx="4423766" cy="1685380"/>
                     </a:xfrm>
                     <a:prstGeom prst="rect">
                       <a:avLst/>
                     </a:prstGeom>
-                    <a:noFill/>
-                    <a:ln>
-                      <a:noFill/>
-                    </a:ln>
                   </pic:spPr>
                 </pic:pic>
               </a:graphicData>
@@ -7728,10 +7679,11 @@
           </wp:inline>
         </w:drawing>
       </w:r>
+    </w:p>
+    <w:p>
       <w:bookmarkStart w:id="16" w:name="_GoBack"/>
       <w:bookmarkEnd w:id="16"/>
     </w:p>
-    <w:p/>
     <w:p>
       <w:pPr>
         <w:pStyle w:val="Heading3"/>
@@ -7948,39 +7900,36 @@
         <w:t>a participant</w:t>
       </w:r>
       <w:r>
-        <w:t xml:space="preserve"> physically withdrawing from the combined Lake Powell-Lake Mead system at Hoover dam </w:t>
-      </w:r>
+        <w:t xml:space="preserve"> physically withdrawing from the combined Lake Powell-Lake Mead system at Hoover dam (Lower Basin, Mexico, or Delta)</w:t>
+      </w:r>
+      <w:r>
+        <w:t>. Consumptive use can also occur by</w:t>
+      </w:r>
+      <w:r>
+        <w:t xml:space="preserve"> diverting instream flow before that flow enters the combined system (Upper Basin). In the </w:t>
+      </w:r>
+      <w:proofErr w:type="spellStart"/>
+      <w:r>
+        <w:t>later</w:t>
+      </w:r>
+      <w:proofErr w:type="spellEnd"/>
+      <w:r>
+        <w:t xml:space="preserve"> case, the Upper Basin diverts the water and its </w:t>
+      </w:r>
+      <w:r>
+        <w:t>basin</w:t>
+      </w:r>
+      <w:r>
+        <w:t xml:space="preserve"> account is deducted the corresponding consumptive use</w:t>
+      </w:r>
+      <w:r>
+        <w:t>.</w:t>
+      </w:r>
+      <w:bookmarkEnd w:id="18"/>
+    </w:p>
+    <w:p>
       <w:r>
         <w:lastRenderedPageBreak/>
-        <w:t>(Lower Basin, Mexico, or Delta)</w:t>
-      </w:r>
-      <w:r>
-        <w:t>. Consumptive use can also occur by</w:t>
-      </w:r>
-      <w:r>
-        <w:t xml:space="preserve"> diverting instream flow before that flow enters the combined system (Upper Basin). In the </w:t>
-      </w:r>
-      <w:proofErr w:type="spellStart"/>
-      <w:r>
-        <w:t>later</w:t>
-      </w:r>
-      <w:proofErr w:type="spellEnd"/>
-      <w:r>
-        <w:t xml:space="preserve"> case, the Upper Basin diverts the water and its </w:t>
-      </w:r>
-      <w:r>
-        <w:t>basin</w:t>
-      </w:r>
-      <w:r>
-        <w:t xml:space="preserve"> account is deducted the corresponding consumptive use</w:t>
-      </w:r>
-      <w:r>
-        <w:t>.</w:t>
-      </w:r>
-      <w:bookmarkEnd w:id="18"/>
-    </w:p>
-    <w:p>
-      <w:r>
         <w:t xml:space="preserve">Enter withdraws and consumptive use according to the strategy identified in Step 1 or modifications to that strategy based on current conditions. </w:t>
       </w:r>
     </w:p>
@@ -8269,7 +8218,6 @@
     </w:p>
     <w:p>
       <w:r>
-        <w:lastRenderedPageBreak/>
         <w:t>Both impacts will depend on how combined storage is split between Lake Powell and Lake Mead (see next section)</w:t>
       </w:r>
       <w:r>
@@ -18428,7 +18376,7 @@
 </file>
 
 <file path=customXml/itemProps1.xml><?xml version="1.0" encoding="utf-8"?>
-<ds:datastoreItem xmlns:ds="http://schemas.openxmlformats.org/officeDocument/2006/customXml" ds:itemID="{5D0050C9-B59A-48BA-9AAD-D94138F5A354}">
+<ds:datastoreItem xmlns:ds="http://schemas.openxmlformats.org/officeDocument/2006/customXml" ds:itemID="{CDCE5BE2-B6A4-4902-A043-D23FBAC455DC}">
   <ds:schemaRefs>
     <ds:schemaRef ds:uri="http://schemas.openxmlformats.org/officeDocument/2006/bibliography"/>
   </ds:schemaRefs>

</xml_diff>